<commit_message>
Work done on work PC
</commit_message>
<xml_diff>
--- a/ofv_fife_2021.docx
+++ b/ofv_fife_2021.docx
@@ -619,7 +619,7 @@
         <w:t xml:space="preserve"> </w:t>
       </w:r>
       <w:r>
-        <w:t xml:space="preserve">mites from OFV-infected plants, which belong to the</w:t>
+        <w:t xml:space="preserve">mites from OFV-infected plants, which belong to</w:t>
       </w:r>
       <w:r>
         <w:t xml:space="preserve"> </w:t>
@@ -634,7 +634,7 @@
         <w:t xml:space="preserve"> </w:t>
       </w:r>
       <w:r>
-        <w:t xml:space="preserve">group, but may be a new subspecies associated with Nolinoideae.</w:t>
+        <w:t xml:space="preserve">sensu lato, associated with Nolinoideae.</w:t>
       </w:r>
       <w:r>
         <w:t xml:space="preserve"> </w:t>
@@ -1260,7 +1260,7 @@
         <w:t xml:space="preserve"> </w:t>
       </w:r>
       <w:r>
-        <w:t xml:space="preserve">consists of about 65 species, with only a handful which are commonly cultivated</w:t>
+        <w:t xml:space="preserve">consists of about 65 species, with only a handful are available for horticulture</w:t>
       </w:r>
       <w:r>
         <w:t xml:space="preserve"> </w:t>
@@ -1286,7 +1286,7 @@
         <w:pStyle w:val="BodyText"/>
       </w:pPr>
       <w:r>
-        <w:t xml:space="preserve">Plant samples were initially tested at the Plant Disease Diagnostic Clinic at the North Florida Research and Education Center (NFREC) in Quincy, FL. The plant samples were tested for a wide range of pathogens, including</w:t>
+        <w:t xml:space="preserve">Plant leaf samples were initially tested at the Plant Disease Diagnostic Clinic at the North Florida Research and Education Center (NFREC) in Quincy, FL. The plant samples were tested for a wide range of pathogens, including</w:t>
       </w:r>
       <w:r>
         <w:t xml:space="preserve"> </w:t>
@@ -1301,7 +1301,7 @@
         <w:t xml:space="preserve"> </w:t>
       </w:r>
       <w:r>
-        <w:t xml:space="preserve">but the results were inconclusive. The infected materials were subsequently sent to the Florida Department of Agriculture and Consumer Services (FDACS). The pathogen was identified as</w:t>
+        <w:t xml:space="preserve">but the results were inconclusive. The infected materials were subsequently sent to the Florida Department of Agriculture and Consumer Services (FDACS). The presence of</w:t>
       </w:r>
       <w:r>
         <w:t xml:space="preserve"> </w:t>
@@ -1316,31 +1316,7 @@
         <w:t xml:space="preserve"> </w:t>
       </w:r>
       <w:r>
-        <w:t xml:space="preserve">via RT-qPCR with a partial sequence match, following the procedures described by</w:t>
-      </w:r>
-      <w:r>
-        <w:t xml:space="preserve"> </w:t>
-      </w:r>
-      <w:r>
-        <w:t xml:space="preserve">Kubo et al. (2009)</w:t>
-      </w:r>
-      <w:r>
-        <w:t xml:space="preserve">.</w:t>
-      </w:r>
-      <w:r>
-        <w:t xml:space="preserve"> </w:t>
-      </w:r>
-      <w:r>
-        <w:rPr>
-          <w:b/>
-        </w:rPr>
-        <w:t xml:space="preserve">[Which primers were used?]</w:t>
-      </w:r>
-      <w:r>
-        <w:t xml:space="preserve"> </w:t>
-      </w:r>
-      <w:r>
-        <w:t xml:space="preserve">Further samples were taken from other</w:t>
+        <w:t xml:space="preserve">was confirmed via generic one step conventional RT-PCR with R2-Dicho-GF and R2-Dicho-GR primers, amplifying ~800 nt of L-gene (RNA2) amplicon from a leaf sample of infected</w:t>
       </w:r>
       <w:r>
         <w:t xml:space="preserve"> </w:t>
@@ -1355,6 +1331,42 @@
         <w:t xml:space="preserve"> </w:t>
       </w:r>
       <w:r>
+        <w:t xml:space="preserve">(Kubo et al. 2009)</w:t>
+      </w:r>
+      <w:r>
+        <w:t xml:space="preserve">. RT-qPCR confirmed OFV and the RT-PCR product was sequenced using Sanger sequencing and High Throughput Sequencing</w:t>
+      </w:r>
+      <w:r>
+        <w:t xml:space="preserve"> </w:t>
+      </w:r>
+      <w:r>
+        <w:t xml:space="preserve">(Kondo et al. 2006)</w:t>
+      </w:r>
+      <w:r>
+        <w:t xml:space="preserve">. Sanger sequencing of RT-PCR amplicons shared 98 % nucleotide identity with OFV strains which infect orchids (GenBank Accession numbers: AB244418 and MK522807)</w:t>
+      </w:r>
+      <w:r>
+        <w:t xml:space="preserve"> </w:t>
+      </w:r>
+      <w:r>
+        <w:t xml:space="preserve">(Kondo et al. 2006, 2014, Cook et al. 2019)</w:t>
+      </w:r>
+      <w:r>
+        <w:t xml:space="preserve">. Further samples were taken from various symptomatic cultivars of</w:t>
+      </w:r>
+      <w:r>
+        <w:t xml:space="preserve"> </w:t>
+      </w:r>
+      <w:r>
+        <w:rPr>
+          <w:i/>
+        </w:rPr>
+        <w:t xml:space="preserve">Liriope</w:t>
+      </w:r>
+      <w:r>
+        <w:t xml:space="preserve"> </w:t>
+      </w:r>
+      <w:r>
         <w:t xml:space="preserve">spp.,</w:t>
       </w:r>
       <w:r>
@@ -1385,16 +1397,19 @@
         <w:t xml:space="preserve"> </w:t>
       </w:r>
       <w:r>
-        <w:t xml:space="preserve">Blume (Asparagales: Nolinoideae) in Leon county. All symptomatic plants were tested positive for OFV.</w:t>
-      </w:r>
-      <w:r>
-        <w:t xml:space="preserve"> </w:t>
-      </w:r>
-      <w:r>
-        <w:rPr>
-          <w:b/>
-        </w:rPr>
-        <w:t xml:space="preserve">[Mention the different strains?]</w:t>
+        <w:t xml:space="preserve">Blume (Asparagales: Nolinoideae) during subsequent visits to the initial site of collection as well as other locations in Leon county. Samples were tested via RT-PCR at the NFREC (see</w:t>
+      </w:r>
+      <w:r>
+        <w:t xml:space="preserve"> </w:t>
+      </w:r>
+      <w:r>
+        <w:rPr>
+          <w:i/>
+        </w:rPr>
+        <w:t xml:space="preserve">Table 1</w:t>
+      </w:r>
+      <w:r>
+        <w:t xml:space="preserve">) to confirm the presence of OFV.</w:t>
       </w:r>
     </w:p>
     <w:p>
@@ -1402,7 +1417,133 @@
         <w:pStyle w:val="BodyText"/>
       </w:pPr>
       <w:r>
-        <w:t xml:space="preserve">More cases of OFV-infected Nolinoideae were observed in subsequent visits to the initial site of collection. After a brief search, it appears that the disease is widely distributed in Florida, with symptomatic plants found in Leon, Alachua and Duval counties.</w:t>
+        <w:t xml:space="preserve">Further surveys of Nolinoideae in Florida have revealed more sites with symptomatic plants in both Leon and Alachua counties. In addition to the discovery of the OFV-infected plants, our lab at the NFREC collected mites from symptomatic plants in Leon county which were observed with phase contrast microscopy. We encountered both eriophyoid mites and flat mites which were identified as</w:t>
+      </w:r>
+      <w:r>
+        <w:t xml:space="preserve"> </w:t>
+      </w:r>
+      <w:r>
+        <w:rPr>
+          <w:i/>
+        </w:rPr>
+        <w:t xml:space="preserve">Brevipalpus californicus</w:t>
+      </w:r>
+      <w:r>
+        <w:t xml:space="preserve"> </w:t>
+      </w:r>
+      <w:r>
+        <w:t xml:space="preserve">(Banks) sensu lato, an identity which was confirmed by the FDACS via Differential Interference Contrast (DIC) microscopy.</w:t>
+      </w:r>
+      <w:r>
+        <w:t xml:space="preserve"> </w:t>
+      </w:r>
+      <w:r>
+        <w:rPr>
+          <w:i/>
+        </w:rPr>
+        <w:t xml:space="preserve">Brevipalpus</w:t>
+      </w:r>
+      <w:r>
+        <w:t xml:space="preserve"> </w:t>
+      </w:r>
+      <w:r>
+        <w:t xml:space="preserve">mites have been previously associated with OFV</w:t>
+      </w:r>
+      <w:r>
+        <w:t xml:space="preserve"> </w:t>
+      </w:r>
+      <w:r>
+        <w:t xml:space="preserve">(Dietzgen, Tassi, et al. 2018, García-Escamilla et al. 2018, Beltran-Beltran et al. 2020)</w:t>
+      </w:r>
+      <w:r>
+        <w:t xml:space="preserve"> </w:t>
+      </w:r>
+      <w:r>
+        <w:t xml:space="preserve">and similar diseases</w:t>
+      </w:r>
+      <w:r>
+        <w:t xml:space="preserve"> </w:t>
+      </w:r>
+      <w:r>
+        <w:t xml:space="preserve">(Kitajima et al. 2010)</w:t>
+      </w:r>
+      <w:r>
+        <w:t xml:space="preserve"> </w:t>
+      </w:r>
+      <w:r>
+        <w:t xml:space="preserve">and are known to feed on a large variety of economically-important plants</w:t>
+      </w:r>
+      <w:r>
+        <w:t xml:space="preserve"> </w:t>
+      </w:r>
+      <w:r>
+        <w:t xml:space="preserve">(Childers et al. 2003, Akyazi et al. 2017)</w:t>
+      </w:r>
+      <w:r>
+        <w:t xml:space="preserve">. Unfortunately, the</w:t>
+      </w:r>
+      <w:r>
+        <w:t xml:space="preserve"> </w:t>
+      </w:r>
+      <w:r>
+        <w:rPr>
+          <w:i/>
+        </w:rPr>
+        <w:t xml:space="preserve">Brevipalpus</w:t>
+      </w:r>
+      <w:r>
+        <w:t xml:space="preserve"> </w:t>
+      </w:r>
+      <w:r>
+        <w:t xml:space="preserve">mite species complex is known to contain cryptic species</w:t>
+      </w:r>
+      <w:r>
+        <w:t xml:space="preserve"> </w:t>
+      </w:r>
+      <w:r>
+        <w:t xml:space="preserve">(Childers and Rodrigues 2011)</w:t>
+      </w:r>
+      <w:r>
+        <w:t xml:space="preserve"> </w:t>
+      </w:r>
+      <w:r>
+        <w:t xml:space="preserve">whose identification can be improved with molecular methods as well as more advanced microscopy techniques, such as low-temperature scanning electron microscopy (LT-SEM)</w:t>
+      </w:r>
+      <w:r>
+        <w:t xml:space="preserve"> </w:t>
+      </w:r>
+      <w:r>
+        <w:t xml:space="preserve">(León and Nadler 2010, Skoracka et al. 2015)</w:t>
+      </w:r>
+      <w:r>
+        <w:t xml:space="preserve">. With that in mind, we sent additional samples of the mites to the USDA-ARS in Beltsville to observe the mites with LT-SEM techniques, which agreed with both prior identifications of</w:t>
+      </w:r>
+      <w:r>
+        <w:t xml:space="preserve"> </w:t>
+      </w:r>
+      <w:r>
+        <w:rPr>
+          <w:i/>
+        </w:rPr>
+        <w:t xml:space="preserve">B. californicus</w:t>
+      </w:r>
+      <w:r>
+        <w:t xml:space="preserve"> </w:t>
+      </w:r>
+      <w:r>
+        <w:t xml:space="preserve">s.l. (see</w:t>
+      </w:r>
+      <w:r>
+        <w:t xml:space="preserve"> </w:t>
+      </w:r>
+      <w:r>
+        <w:rPr>
+          <w:i/>
+        </w:rPr>
+        <w:t xml:space="preserve">Fig. 2</w:t>
+      </w:r>
+      <w:r>
+        <w:t xml:space="preserve">).</w:t>
       </w:r>
     </w:p>
     <w:p>
@@ -1410,34 +1551,88 @@
         <w:pStyle w:val="BodyText"/>
       </w:pPr>
       <w:r>
-        <w:t xml:space="preserve">In addition to the discovery of the OFV-infected plants, our lab collected mites from symptomatic plants in Leon county and observed with phase contrast microscopy at the NFREC. We encountered both eriophyoid mites and flat mites which were initially identified as</w:t>
-      </w:r>
-      <w:r>
-        <w:t xml:space="preserve"> </w:t>
-      </w:r>
-      <w:r>
-        <w:rPr>
-          <w:i/>
-        </w:rPr>
-        <w:t xml:space="preserve">Brevipalpus californicus</w:t>
-      </w:r>
-      <w:r>
-        <w:t xml:space="preserve"> </w:t>
-      </w:r>
-      <w:r>
-        <w:t xml:space="preserve">(Banks)</w:t>
-      </w:r>
-      <w:r>
-        <w:t xml:space="preserve"> </w:t>
-      </w:r>
-      <w:r>
-        <w:rPr>
-          <w:i/>
-        </w:rPr>
-        <w:t xml:space="preserve">sensu lato</w:t>
-      </w:r>
-      <w:r>
-        <w:t xml:space="preserve">.</w:t>
+        <w:t xml:space="preserve">The earliest mention of a virus which may have been OFV is</w:t>
+      </w:r>
+      <w:r>
+        <w:t xml:space="preserve"> </w:t>
+      </w:r>
+      <w:r>
+        <w:t xml:space="preserve">Ko et al. (1985)</w:t>
+      </w:r>
+      <w:r>
+        <w:t xml:space="preserve">, who detected nuclear inclusions caused by an undescribed bacilliform rhabdovirus.</w:t>
+      </w:r>
+      <w:r>
+        <w:t xml:space="preserve"> </w:t>
+      </w:r>
+      <w:r>
+        <w:t xml:space="preserve">Ko et al. (1985)</w:t>
+      </w:r>
+      <w:r>
+        <w:t xml:space="preserve"> </w:t>
+      </w:r>
+      <w:r>
+        <w:t xml:space="preserve">described the spoke-wheel configurations typically associated with OFV (see</w:t>
+      </w:r>
+      <w:r>
+        <w:t xml:space="preserve"> </w:t>
+      </w:r>
+      <w:r>
+        <w:t xml:space="preserve">(Chang et al. 1976)</w:t>
+      </w:r>
+      <w:r>
+        <w:t xml:space="preserve">), in</w:t>
+      </w:r>
+      <w:r>
+        <w:t xml:space="preserve"> </w:t>
+      </w:r>
+      <w:r>
+        <w:rPr>
+          <w:i/>
+        </w:rPr>
+        <w:t xml:space="preserve">Brassia</w:t>
+      </w:r>
+      <w:r>
+        <w:t xml:space="preserve"> </w:t>
+      </w:r>
+      <w:r>
+        <w:t xml:space="preserve">orchids, but unfortunately made no mention of mites or further investigations of this virus. The first certain report of OFV in the US was made by</w:t>
+      </w:r>
+      <w:r>
+        <w:t xml:space="preserve"> </w:t>
+      </w:r>
+      <w:r>
+        <w:t xml:space="preserve">Bratsch et al. (2015)</w:t>
+      </w:r>
+      <w:r>
+        <w:t xml:space="preserve">, who confirmed the presence of OFV in</w:t>
+      </w:r>
+      <w:r>
+        <w:t xml:space="preserve"> </w:t>
+      </w:r>
+      <w:r>
+        <w:rPr>
+          <w:i/>
+        </w:rPr>
+        <w:t xml:space="preserve">Phalaenopsis</w:t>
+      </w:r>
+      <w:r>
+        <w:t xml:space="preserve"> </w:t>
+      </w:r>
+      <w:r>
+        <w:t xml:space="preserve">hybrids in the US, using TEM of ultrathin sections of plant tissue as well as molecular sequence analysis. In addition,</w:t>
+      </w:r>
+      <w:r>
+        <w:t xml:space="preserve"> </w:t>
+      </w:r>
+      <w:r>
+        <w:t xml:space="preserve">Bratsch et al. (2015)</w:t>
+      </w:r>
+      <w:r>
+        <w:t xml:space="preserve"> </w:t>
+      </w:r>
+      <w:r>
+        <w:t xml:space="preserve">detected</w:t>
       </w:r>
       <w:r>
         <w:t xml:space="preserve"> </w:t>
@@ -1452,40 +1647,28 @@
         <w:t xml:space="preserve"> </w:t>
       </w:r>
       <w:r>
-        <w:t xml:space="preserve">mites have been previously associated with OFV</w:t>
-      </w:r>
-      <w:r>
-        <w:t xml:space="preserve"> </w:t>
-      </w:r>
-      <w:r>
-        <w:t xml:space="preserve">(Dietzgen, Tassi, et al. 2018, García-Escamilla et al. 2018, Beltran-Beltran et al. 2020)</w:t>
-      </w:r>
-      <w:r>
-        <w:t xml:space="preserve"> </w:t>
-      </w:r>
-      <w:r>
-        <w:t xml:space="preserve">and similar diseases</w:t>
-      </w:r>
-      <w:r>
-        <w:t xml:space="preserve"> </w:t>
-      </w:r>
-      <w:r>
-        <w:t xml:space="preserve">(Kitajima et al. 2010)</w:t>
-      </w:r>
-      <w:r>
-        <w:t xml:space="preserve"> </w:t>
-      </w:r>
-      <w:r>
-        <w:t xml:space="preserve">and are known to feed on a large variety of economically-important plants</w:t>
-      </w:r>
-      <w:r>
-        <w:t xml:space="preserve"> </w:t>
-      </w:r>
-      <w:r>
-        <w:t xml:space="preserve">(Childers et al. 2003, Akyazi et al. 2017)</w:t>
-      </w:r>
-      <w:r>
-        <w:t xml:space="preserve">. To verify our identification, we sent the flat mite samples to the FDACS. FDACS used the more advanced techniques of Differential Interference Contrast (DIC) microscopy to verify that our mites belonged to the</w:t>
+        <w:t xml:space="preserve">mites and their exoskeletons associated with OFV-infected plants. It appears that</w:t>
+      </w:r>
+      <w:r>
+        <w:t xml:space="preserve"> </w:t>
+      </w:r>
+      <w:r>
+        <w:t xml:space="preserve">Bratsch et al. (2015)</w:t>
+      </w:r>
+      <w:r>
+        <w:t xml:space="preserve"> </w:t>
+      </w:r>
+      <w:r>
+        <w:t xml:space="preserve">did not make a conclusive species identification, but did cite</w:t>
+      </w:r>
+      <w:r>
+        <w:t xml:space="preserve"> </w:t>
+      </w:r>
+      <w:r>
+        <w:t xml:space="preserve">Kondo et al. (2003)</w:t>
+      </w:r>
+      <w:r>
+        <w:t xml:space="preserve">, suggesting that they suspected</w:t>
       </w:r>
       <w:r>
         <w:t xml:space="preserve"> </w:t>
@@ -1500,43 +1683,174 @@
         <w:t xml:space="preserve"> </w:t>
       </w:r>
       <w:r>
-        <w:t xml:space="preserve">group. Unfortunately, even this verification needed further validation, because the</w:t>
-      </w:r>
-      <w:r>
-        <w:t xml:space="preserve"> </w:t>
-      </w:r>
-      <w:r>
-        <w:rPr>
-          <w:i/>
-        </w:rPr>
-        <w:t xml:space="preserve">Brevipalpus</w:t>
-      </w:r>
-      <w:r>
-        <w:t xml:space="preserve"> </w:t>
-      </w:r>
-      <w:r>
-        <w:t xml:space="preserve">mite species complex is known to contain cryptic species</w:t>
-      </w:r>
-      <w:r>
-        <w:t xml:space="preserve"> </w:t>
-      </w:r>
-      <w:r>
-        <w:t xml:space="preserve">(Childers and Rodrigues 2011)</w:t>
-      </w:r>
-      <w:r>
-        <w:t xml:space="preserve"> </w:t>
-      </w:r>
-      <w:r>
-        <w:t xml:space="preserve">whose identification can be improved with molecular methods as well as more advanced microscopy techniques, such as low-temperature scanning electron microscopy (LT-SEM)</w:t>
-      </w:r>
-      <w:r>
-        <w:t xml:space="preserve"> </w:t>
-      </w:r>
-      <w:r>
-        <w:t xml:space="preserve">(León and Nadler 2010, Skoracka et al. 2015)</w:t>
-      </w:r>
-      <w:r>
-        <w:t xml:space="preserve">. With that in mind, we sent additional samples of the mites to the USDA-ARS in Beltsville, where LT-SEM techniques revealed these mites as a possibly new subspecies of the</w:t>
+        <w:t xml:space="preserve">as their vector.</w:t>
+      </w:r>
+    </w:p>
+    <w:p>
+      <w:pPr>
+        <w:pStyle w:val="BodyText"/>
+      </w:pPr>
+      <w:r>
+        <w:t xml:space="preserve">OFV has been reported in other Nolinoideae in Australia</w:t>
+      </w:r>
+      <w:r>
+        <w:t xml:space="preserve"> </w:t>
+      </w:r>
+      <w:r>
+        <w:t xml:space="preserve">(Mei et al. 2016, Dietzgen, Tassi, et al. 2018)</w:t>
+      </w:r>
+      <w:r>
+        <w:t xml:space="preserve">, including</w:t>
+      </w:r>
+      <w:r>
+        <w:t xml:space="preserve"> </w:t>
+      </w:r>
+      <w:r>
+        <w:rPr>
+          <w:i/>
+        </w:rPr>
+        <w:t xml:space="preserve">Liriope spicata</w:t>
+      </w:r>
+      <w:r>
+        <w:t xml:space="preserve"> </w:t>
+      </w:r>
+      <w:r>
+        <w:t xml:space="preserve">(Thunb.) Lour.</w:t>
+      </w:r>
+      <w:r>
+        <w:t xml:space="preserve"> </w:t>
+      </w:r>
+      <w:r>
+        <w:t xml:space="preserve">(Mei et al. 2016)</w:t>
+      </w:r>
+      <w:r>
+        <w:t xml:space="preserve">. Our plants are thought to belong to different species of</w:t>
+      </w:r>
+      <w:r>
+        <w:t xml:space="preserve"> </w:t>
+      </w:r>
+      <w:r>
+        <w:rPr>
+          <w:i/>
+        </w:rPr>
+        <w:t xml:space="preserve">Liriope</w:t>
+      </w:r>
+      <w:r>
+        <w:t xml:space="preserve"> </w:t>
+      </w:r>
+      <w:r>
+        <w:t xml:space="preserve">which are not</w:t>
+      </w:r>
+      <w:r>
+        <w:t xml:space="preserve"> </w:t>
+      </w:r>
+      <w:r>
+        <w:rPr>
+          <w:i/>
+        </w:rPr>
+        <w:t xml:space="preserve">L. spicata</w:t>
+      </w:r>
+      <w:r>
+        <w:t xml:space="preserve"> </w:t>
+      </w:r>
+      <w:r>
+        <w:t xml:space="preserve">and we are not aware of any record which reports OFV infection in</w:t>
+      </w:r>
+      <w:r>
+        <w:t xml:space="preserve"> </w:t>
+      </w:r>
+      <w:r>
+        <w:rPr>
+          <w:i/>
+        </w:rPr>
+        <w:t xml:space="preserve">Ophiopogon</w:t>
+      </w:r>
+      <w:r>
+        <w:t xml:space="preserve"> </w:t>
+      </w:r>
+      <w:r>
+        <w:t xml:space="preserve">plants. Unfortunately, liriopogons species are very similar in appearance and growth habit, with few useful characters used for their classification</w:t>
+      </w:r>
+      <w:r>
+        <w:t xml:space="preserve"> </w:t>
+      </w:r>
+      <w:r>
+        <w:t xml:space="preserve">(Fantz 2008a)</w:t>
+      </w:r>
+      <w:r>
+        <w:t xml:space="preserve">. Furthermore, the horticultural industry has created a diverse array of cultivars of these plants, which are often mislabeled</w:t>
+      </w:r>
+      <w:r>
+        <w:t xml:space="preserve"> </w:t>
+      </w:r>
+      <w:r>
+        <w:t xml:space="preserve">(Fantz 2008a)</w:t>
+      </w:r>
+      <w:r>
+        <w:t xml:space="preserve">. Aside from the taxonomic confusion created by humans, natural hybrids between</w:t>
+      </w:r>
+      <w:r>
+        <w:t xml:space="preserve"> </w:t>
+      </w:r>
+      <w:r>
+        <w:rPr>
+          <w:i/>
+        </w:rPr>
+        <w:t xml:space="preserve">Ophiopogon</w:t>
+      </w:r>
+      <w:r>
+        <w:t xml:space="preserve"> </w:t>
+      </w:r>
+      <w:r>
+        <w:t xml:space="preserve">and</w:t>
+      </w:r>
+      <w:r>
+        <w:t xml:space="preserve"> </w:t>
+      </w:r>
+      <w:r>
+        <w:rPr>
+          <w:i/>
+        </w:rPr>
+        <w:t xml:space="preserve">Liriope</w:t>
+      </w:r>
+      <w:r>
+        <w:t xml:space="preserve"> </w:t>
+      </w:r>
+      <w:r>
+        <w:t xml:space="preserve">have created a natural source of error for reconstructing phylogenies</w:t>
+      </w:r>
+      <w:r>
+        <w:t xml:space="preserve"> </w:t>
+      </w:r>
+      <w:r>
+        <w:t xml:space="preserve">(Zhou et al. 2009)</w:t>
+      </w:r>
+      <w:r>
+        <w:t xml:space="preserve">. Together, these factors make it difficult to differentiate and identify plants in the landscape by visual inspection alone. These obfuscations of species identity may be accounted for in the future via sequence comparisons of the OFV-infected plants, but these comparisons are beyond the scope of our current report. Nonetheless, we are confident that ours is the first report of OFV infecting</w:t>
+      </w:r>
+      <w:r>
+        <w:t xml:space="preserve"> </w:t>
+      </w:r>
+      <w:r>
+        <w:rPr>
+          <w:i/>
+        </w:rPr>
+        <w:t xml:space="preserve">Aspidistra elatior</w:t>
+      </w:r>
+      <w:r>
+        <w:t xml:space="preserve">; although</w:t>
+      </w:r>
+      <w:r>
+        <w:t xml:space="preserve"> </w:t>
+      </w:r>
+      <w:r>
+        <w:t xml:space="preserve">(Zheng et al. 2013)</w:t>
+      </w:r>
+      <w:r>
+        <w:t xml:space="preserve"> </w:t>
+      </w:r>
+      <w:r>
+        <w:t xml:space="preserve">mentions the association of</w:t>
       </w:r>
       <w:r>
         <w:t xml:space="preserve"> </w:t>
@@ -1551,19 +1865,22 @@
         <w:t xml:space="preserve"> </w:t>
       </w:r>
       <w:r>
-        <w:t xml:space="preserve">group (see</w:t>
-      </w:r>
-      <w:r>
-        <w:t xml:space="preserve"> </w:t>
-      </w:r>
-      <w:r>
-        <w:rPr>
-          <w:i/>
-        </w:rPr>
-        <w:t xml:space="preserve">Fig. 2</w:t>
-      </w:r>
-      <w:r>
-        <w:t xml:space="preserve">).</w:t>
+        <w:t xml:space="preserve">with</w:t>
+      </w:r>
+      <w:r>
+        <w:t xml:space="preserve"> </w:t>
+      </w:r>
+      <w:r>
+        <w:rPr>
+          <w:i/>
+        </w:rPr>
+        <w:t xml:space="preserve">A. elatior</w:t>
+      </w:r>
+      <w:r>
+        <w:t xml:space="preserve"> </w:t>
+      </w:r>
+      <w:r>
+        <w:t xml:space="preserve">they make no mention of OFV symptoms in this plant.</w:t>
       </w:r>
     </w:p>
     <w:p>
@@ -1571,188 +1888,19 @@
         <w:pStyle w:val="BodyText"/>
       </w:pPr>
       <w:r>
-        <w:t xml:space="preserve">The earliest mention of a virus which may have been OFV is</w:t>
-      </w:r>
-      <w:r>
-        <w:t xml:space="preserve"> </w:t>
-      </w:r>
-      <w:r>
-        <w:t xml:space="preserve">Ko et al. (1985)</w:t>
-      </w:r>
-      <w:r>
-        <w:t xml:space="preserve">, who detected nuclear inclusions caused by an undescribed bacilliform rhabdovirus.</w:t>
-      </w:r>
-      <w:r>
-        <w:t xml:space="preserve"> </w:t>
-      </w:r>
-      <w:r>
-        <w:t xml:space="preserve">Ko et al. (1985)</w:t>
-      </w:r>
-      <w:r>
-        <w:t xml:space="preserve"> </w:t>
-      </w:r>
-      <w:r>
-        <w:t xml:space="preserve">described the spoke-wheel configurations typically associated with OFV (see</w:t>
-      </w:r>
-      <w:r>
-        <w:t xml:space="preserve"> </w:t>
-      </w:r>
-      <w:r>
-        <w:t xml:space="preserve">(Chang et al. 1976)</w:t>
-      </w:r>
-      <w:r>
-        <w:t xml:space="preserve">), in</w:t>
-      </w:r>
-      <w:r>
-        <w:t xml:space="preserve"> </w:t>
-      </w:r>
-      <w:r>
-        <w:rPr>
-          <w:i/>
-        </w:rPr>
-        <w:t xml:space="preserve">Brassia</w:t>
-      </w:r>
-      <w:r>
-        <w:t xml:space="preserve"> </w:t>
-      </w:r>
-      <w:r>
-        <w:t xml:space="preserve">orchids, but unfortunately made no mention of mites or further investigations of this virus.</w:t>
-      </w:r>
-    </w:p>
-    <w:p>
-      <w:pPr>
-        <w:pStyle w:val="BodyText"/>
-      </w:pPr>
-      <w:r>
-        <w:t xml:space="preserve">The first certain report of OFV in the US was made by</w:t>
-      </w:r>
-      <w:r>
-        <w:t xml:space="preserve"> </w:t>
-      </w:r>
-      <w:r>
-        <w:t xml:space="preserve">Bratsch et al. (2015)</w:t>
-      </w:r>
-      <w:r>
-        <w:t xml:space="preserve">, who confirmed the presence of OFV in</w:t>
-      </w:r>
-      <w:r>
-        <w:t xml:space="preserve"> </w:t>
-      </w:r>
-      <w:r>
-        <w:rPr>
-          <w:i/>
-        </w:rPr>
-        <w:t xml:space="preserve">Phalaenopsis</w:t>
-      </w:r>
-      <w:r>
-        <w:t xml:space="preserve"> </w:t>
-      </w:r>
-      <w:r>
-        <w:t xml:space="preserve">hybrids in the US, using TEM of ultrathin sections of plant tissue as well as molecular sequence analysis. In addition,</w:t>
-      </w:r>
-      <w:r>
-        <w:t xml:space="preserve"> </w:t>
-      </w:r>
-      <w:r>
-        <w:t xml:space="preserve">Bratsch et al. (2015)</w:t>
-      </w:r>
-      <w:r>
-        <w:t xml:space="preserve"> </w:t>
-      </w:r>
-      <w:r>
-        <w:t xml:space="preserve">detected</w:t>
-      </w:r>
-      <w:r>
-        <w:t xml:space="preserve"> </w:t>
-      </w:r>
-      <w:r>
-        <w:rPr>
-          <w:i/>
-        </w:rPr>
-        <w:t xml:space="preserve">Brevipalpus</w:t>
-      </w:r>
-      <w:r>
-        <w:t xml:space="preserve"> </w:t>
-      </w:r>
-      <w:r>
-        <w:t xml:space="preserve">mites and their exoskeletons associated with OFV-infected plants. It appears that</w:t>
-      </w:r>
-      <w:r>
-        <w:t xml:space="preserve"> </w:t>
-      </w:r>
-      <w:r>
-        <w:t xml:space="preserve">Bratsch et al. (2015)</w:t>
-      </w:r>
-      <w:r>
-        <w:t xml:space="preserve"> </w:t>
-      </w:r>
-      <w:r>
-        <w:t xml:space="preserve">did not make a conclusive species identification, but did cite</w:t>
-      </w:r>
-      <w:r>
-        <w:t xml:space="preserve"> </w:t>
-      </w:r>
-      <w:r>
-        <w:t xml:space="preserve">Kondo et al. (2003)</w:t>
-      </w:r>
-      <w:r>
-        <w:t xml:space="preserve">, suggesting that they suspected</w:t>
-      </w:r>
-      <w:r>
-        <w:t xml:space="preserve"> </w:t>
-      </w:r>
-      <w:r>
-        <w:rPr>
-          <w:i/>
-        </w:rPr>
-        <w:t xml:space="preserve">B. californicus</w:t>
-      </w:r>
-      <w:r>
-        <w:t xml:space="preserve"> </w:t>
-      </w:r>
-      <w:r>
-        <w:t xml:space="preserve">as their vector.</w:t>
-      </w:r>
-    </w:p>
-    <w:p>
-      <w:pPr>
-        <w:pStyle w:val="BodyText"/>
-      </w:pPr>
-      <w:r>
-        <w:t xml:space="preserve">OFV has been reported in other Nolinoideae in Australia</w:t>
-      </w:r>
-      <w:r>
-        <w:t xml:space="preserve"> </w:t>
-      </w:r>
-      <w:r>
-        <w:t xml:space="preserve">(Mei et al. 2016, Dietzgen, Tassi, et al. 2018)</w:t>
-      </w:r>
-      <w:r>
-        <w:t xml:space="preserve">, including</w:t>
-      </w:r>
-      <w:r>
-        <w:t xml:space="preserve"> </w:t>
-      </w:r>
-      <w:r>
-        <w:rPr>
-          <w:i/>
-        </w:rPr>
-        <w:t xml:space="preserve">Liriope spicata</w:t>
-      </w:r>
-      <w:r>
-        <w:t xml:space="preserve"> </w:t>
-      </w:r>
-      <w:r>
-        <w:t xml:space="preserve">(Thunb.) Lour.</w:t>
-      </w:r>
-      <w:r>
-        <w:t xml:space="preserve"> </w:t>
-      </w:r>
-      <w:r>
-        <w:t xml:space="preserve">(Mei et al. 2016)</w:t>
-      </w:r>
-      <w:r>
-        <w:t xml:space="preserve">. We are not aware of any record which reports OFV infection in</w:t>
+        <w:t xml:space="preserve">Detecting OFV in Florida represents a concern for horticulturalists who grow susceptible plants of economic importance, including orchids,</w:t>
+      </w:r>
+      <w:r>
+        <w:t xml:space="preserve"> </w:t>
+      </w:r>
+      <w:r>
+        <w:rPr>
+          <w:i/>
+        </w:rPr>
+        <w:t xml:space="preserve">Liriope</w:t>
+      </w:r>
+      <w:r>
+        <w:t xml:space="preserve">,</w:t>
       </w:r>
       <w:r>
         <w:t xml:space="preserve"> </w:t>
@@ -1764,153 +1912,7 @@
         <w:t xml:space="preserve">Ophiopogon</w:t>
       </w:r>
       <w:r>
-        <w:t xml:space="preserve"> </w:t>
-      </w:r>
-      <w:r>
-        <w:t xml:space="preserve">plants. Unfortunately, liriopogons species are very similar in appearance and growth habit, with few useful characters used for their classification</w:t>
-      </w:r>
-      <w:r>
-        <w:t xml:space="preserve"> </w:t>
-      </w:r>
-      <w:r>
-        <w:t xml:space="preserve">(Fantz 2008a)</w:t>
-      </w:r>
-      <w:r>
-        <w:t xml:space="preserve">. Furthermore, the horticultural industry has created a diverse array of cultivars of these plants, which are often mislabeled</w:t>
-      </w:r>
-      <w:r>
-        <w:t xml:space="preserve"> </w:t>
-      </w:r>
-      <w:r>
-        <w:t xml:space="preserve">(Fantz 2008a)</w:t>
-      </w:r>
-      <w:r>
-        <w:t xml:space="preserve">. Aside from the horticultural confusion created by humans, natural hybrids between</w:t>
-      </w:r>
-      <w:r>
-        <w:t xml:space="preserve"> </w:t>
-      </w:r>
-      <w:r>
-        <w:rPr>
-          <w:i/>
-        </w:rPr>
-        <w:t xml:space="preserve">Ophiopogon</w:t>
-      </w:r>
-      <w:r>
-        <w:t xml:space="preserve"> </w:t>
-      </w:r>
-      <w:r>
-        <w:t xml:space="preserve">and</w:t>
-      </w:r>
-      <w:r>
-        <w:t xml:space="preserve"> </w:t>
-      </w:r>
-      <w:r>
-        <w:rPr>
-          <w:i/>
-        </w:rPr>
-        <w:t xml:space="preserve">Liriope</w:t>
-      </w:r>
-      <w:r>
-        <w:t xml:space="preserve"> </w:t>
-      </w:r>
-      <w:r>
-        <w:t xml:space="preserve">have created another source of confusion for phylogeny</w:t>
-      </w:r>
-      <w:r>
-        <w:t xml:space="preserve"> </w:t>
-      </w:r>
-      <w:r>
-        <w:t xml:space="preserve">(Zhou et al. 2009)</w:t>
-      </w:r>
-      <w:r>
-        <w:t xml:space="preserve">. Together, these factors make it difficult to differentiate and identify species in the landscape. This taxonomic confusion may be accounted for in the future via sequence comparisons of the OFV-infected plants, but these comparisons are beyond the scope of our current report. Nonetheless, we are confident that ours is the first report of OFV infecting</w:t>
-      </w:r>
-      <w:r>
-        <w:t xml:space="preserve"> </w:t>
-      </w:r>
-      <w:r>
-        <w:rPr>
-          <w:i/>
-        </w:rPr>
-        <w:t xml:space="preserve">Aspidistra elatior</w:t>
-      </w:r>
-      <w:r>
-        <w:t xml:space="preserve">; although</w:t>
-      </w:r>
-      <w:r>
-        <w:t xml:space="preserve"> </w:t>
-      </w:r>
-      <w:r>
-        <w:t xml:space="preserve">(Zheng et al. 2013)</w:t>
-      </w:r>
-      <w:r>
-        <w:t xml:space="preserve"> </w:t>
-      </w:r>
-      <w:r>
-        <w:t xml:space="preserve">mentions the association of</w:t>
-      </w:r>
-      <w:r>
-        <w:t xml:space="preserve"> </w:t>
-      </w:r>
-      <w:r>
-        <w:rPr>
-          <w:i/>
-        </w:rPr>
-        <w:t xml:space="preserve">B. californicus</w:t>
-      </w:r>
-      <w:r>
-        <w:t xml:space="preserve"> </w:t>
-      </w:r>
-      <w:r>
-        <w:t xml:space="preserve">with</w:t>
-      </w:r>
-      <w:r>
-        <w:t xml:space="preserve"> </w:t>
-      </w:r>
-      <w:r>
-        <w:rPr>
-          <w:i/>
-        </w:rPr>
-        <w:t xml:space="preserve">A. elatior</w:t>
-      </w:r>
-      <w:r>
-        <w:t xml:space="preserve"> </w:t>
-      </w:r>
-      <w:r>
-        <w:t xml:space="preserve">they make no mention of OFV symptoms in this plant.</w:t>
-      </w:r>
-    </w:p>
-    <w:p>
-      <w:pPr>
-        <w:pStyle w:val="BodyText"/>
-      </w:pPr>
-      <w:r>
-        <w:t xml:space="preserve">Detecting OFV in Florida represents a concern for horticulturalist which grow susceptible plants of economic importance such as</w:t>
-      </w:r>
-      <w:r>
-        <w:t xml:space="preserve"> </w:t>
-      </w:r>
-      <w:r>
-        <w:rPr>
-          <w:i/>
-        </w:rPr>
-        <w:t xml:space="preserve">Liriope</w:t>
-      </w:r>
-      <w:r>
-        <w:t xml:space="preserve">,</w:t>
-      </w:r>
-      <w:r>
-        <w:t xml:space="preserve"> </w:t>
-      </w:r>
-      <w:r>
-        <w:rPr>
-          <w:i/>
-        </w:rPr>
-        <w:t xml:space="preserve">Ophiopogon</w:t>
-      </w:r>
-      <w:r>
-        <w:t xml:space="preserve">, and other susceptible Asparagales spp. which are commonly used in landscaping. Florida is also home to a plethora of native and naturalized orchid species, many of which are threatened, including the famous Ghost Orchid,</w:t>
+        <w:t xml:space="preserve">, or other susceptible Asparagales spp. which are commonly used in landscaping. Florida is also home to a plethora of native and naturalized orchid species, many of which are threatened, including the famous Ghost Orchid,</w:t>
       </w:r>
       <w:r>
         <w:t xml:space="preserve"> </w:t>
@@ -1925,7 +1927,22 @@
         <w:t xml:space="preserve"> </w:t>
       </w:r>
       <w:r>
-        <w:t xml:space="preserve">(Lindl.) Benth. ex Rolfe. Furthermore, OFV represents an obstacle to overcome for the burgeoning interest in cultivating Vanilla in southern Florida</w:t>
+        <w:t xml:space="preserve">(Lindl.) Benth. ex Rolfe. Furthermore, OFV represents an obstacle to overcome for the burgeoning interest in cultivating</w:t>
+      </w:r>
+      <w:r>
+        <w:t xml:space="preserve"> </w:t>
+      </w:r>
+      <w:r>
+        <w:rPr>
+          <w:i/>
+        </w:rPr>
+        <w:t xml:space="preserve">Vanilla</w:t>
+      </w:r>
+      <w:r>
+        <w:t xml:space="preserve"> </w:t>
+      </w:r>
+      <w:r>
+        <w:t xml:space="preserve">in southern Florida</w:t>
       </w:r>
       <w:r>
         <w:t xml:space="preserve"> </w:t>
@@ -2227,7 +2244,7 @@
         <w:t xml:space="preserve"> </w:t>
       </w:r>
       <w:r>
-        <w:t xml:space="preserve">(b) chlorosis on</w:t>
+        <w:t xml:space="preserve">(b) chlorotic flecking on</w:t>
       </w:r>
       <w:r>
         <w:t xml:space="preserve"> </w:t>
@@ -2307,7 +2324,34 @@
         <w:t xml:space="preserve"> </w:t>
       </w:r>
       <w:r>
-        <w:t xml:space="preserve">sensu lato used for identification (a) Dorsum (b) Lateral view (c) Venter (d) Close up of distal end of leg 2, with paired solenidia (e) Enlargement of the microplates of the mite cerotegument (f) Dorsal view of the distal portion of mite abdomen (g) Dorsal view of the mite rostrum (h) Ventral view of mite rostrum LT-SEM images provided by Dr. Gary Bauchan, USDA-ARS 2021</w:t>
+        <w:t xml:space="preserve">sensu lato displaying various characters used for identification</w:t>
+      </w:r>
+      <w:r>
+        <w:t xml:space="preserve"> </w:t>
+      </w:r>
+      <w:r>
+        <w:t xml:space="preserve">(Baker and Tuttle 1987, Beard et al. 2012)</w:t>
+      </w:r>
+      <w:r>
+        <w:t xml:space="preserve"> </w:t>
+      </w:r>
+      <w:r>
+        <w:t xml:space="preserve">(a) Dorsum (b) Lateral view (c) Venter (d) Close up of distal end of leg 2, with arrows indicating paired solenidia, characteristic of the genus</w:t>
+      </w:r>
+      <w:r>
+        <w:t xml:space="preserve"> </w:t>
+      </w:r>
+      <w:r>
+        <w:rPr>
+          <w:i/>
+        </w:rPr>
+        <w:t xml:space="preserve">Brevipalpus</w:t>
+      </w:r>
+      <w:r>
+        <w:t xml:space="preserve"> </w:t>
+      </w:r>
+      <w:r>
+        <w:t xml:space="preserve">(e) Enlargement of the microplates of the mite cerotegument (f) Dorsal view of the distal portion of mite abdomen (g) Dorsal view of the mite rostrum (h) Ventral view of mite rostrum, observe 3 distal setae. LT-SEM images provided by Dr. Gary Bauchan, USDA-ARS 2021</w:t>
       </w:r>
     </w:p>
     <w:p>
@@ -2423,7 +2467,7 @@
         <w:t xml:space="preserve">B. obovatus</w:t>
       </w:r>
       <w:r>
-        <w:t xml:space="preserve">, dorsal</w:t>
+        <w:t xml:space="preserve">, dorsal. SEM images provided by Dr. Ron Ochoa, USDA-ARS 2021</w:t>
       </w:r>
     </w:p>
     <w:tbl>
@@ -2884,17 +2928,11 @@
         <w:pStyle w:val="FirstParagraph"/>
       </w:pPr>
       <w:r>
-        <w:t xml:space="preserve">We thank Dr. Sam Bolton for confirmation of the mite group.</w:t>
-      </w:r>
-      <w:r>
-        <w:t xml:space="preserve"> </w:t>
-      </w:r>
-      <w:r>
-        <w:t xml:space="preserve">We are especially indebted to the late Dr. Gary Bauchan for permitting us to use these beautiful LT-SEM images, he will be greatly missed. This research was partly funded by the USDA National Institute of Food and Agriculture, Hatch project FLA-NFC-005607.</w:t>
+        <w:t xml:space="preserve">We would like to give a special thanks to the Tallahassee Museum for their patience, cooperation and support with collecting plant samples. We also want to thank Dr. Sam Bolton for checking the mites we have sent to FDACS for species validation. We are especially indebted to the late Dr. Gary Bauchan for permitting us to use these beautiful LT-SEM images, he will be greatly missed. This research was partly funded by the USDA National Institute of Food and Agriculture, Hatch project FLA-NFC-005607.</w:t>
       </w:r>
     </w:p>
     <w:bookmarkEnd w:id="29"/>
-    <w:bookmarkStart w:id="88" w:name="references"/>
+    <w:bookmarkStart w:id="94" w:name="references"/>
     <w:p>
       <w:pPr>
         <w:pStyle w:val="Heading3"/>
@@ -2903,7 +2941,7 @@
         <w:t xml:space="preserve">References</w:t>
       </w:r>
     </w:p>
-    <w:bookmarkStart w:id="87" w:name="refs"/>
+    <w:bookmarkStart w:id="93" w:name="refs"/>
     <w:bookmarkStart w:id="30" w:name="ref-Akyazi2017"/>
     <w:p>
       <w:pPr>
@@ -2975,7 +3013,7 @@
       </w:r>
     </w:p>
     <w:bookmarkEnd w:id="31"/>
-    <w:bookmarkStart w:id="32" w:name="ref-Begtrup1972"/>
+    <w:bookmarkStart w:id="32" w:name="ref-Baker1987"/>
     <w:p>
       <w:pPr>
         <w:pStyle w:val="Bibliography"/>
@@ -2984,6 +3022,73 @@
         <w:rPr>
           <w:b/>
         </w:rPr>
+        <w:t xml:space="preserve">Baker, E. W., and D. M. Tuttle</w:t>
+      </w:r>
+      <w:r>
+        <w:t xml:space="preserve">.</w:t>
+      </w:r>
+      <w:r>
+        <w:t xml:space="preserve"> </w:t>
+      </w:r>
+      <w:r>
+        <w:rPr>
+          <w:b/>
+        </w:rPr>
+        <w:t xml:space="preserve">1987</w:t>
+      </w:r>
+      <w:r>
+        <w:t xml:space="preserve">. The false spider mites of Mexico (tenuipalpidae: Acari). (technical report No. 1706). The United States Department of Agriculture - Agricultural Research Service.</w:t>
+      </w:r>
+    </w:p>
+    <w:bookmarkEnd w:id="32"/>
+    <w:bookmarkStart w:id="34" w:name="ref-Beard2012"/>
+    <w:p>
+      <w:pPr>
+        <w:pStyle w:val="Bibliography"/>
+      </w:pPr>
+      <w:r>
+        <w:rPr>
+          <w:b/>
+        </w:rPr>
+        <w:t xml:space="preserve">Beard, J. J., R. Ochoa, R. Bauchan G., D. Trice M., J. Redford A., W. Walters T., and C. Mitter</w:t>
+      </w:r>
+      <w:r>
+        <w:t xml:space="preserve">.</w:t>
+      </w:r>
+      <w:r>
+        <w:t xml:space="preserve"> </w:t>
+      </w:r>
+      <w:r>
+        <w:rPr>
+          <w:b/>
+        </w:rPr>
+        <w:t xml:space="preserve">2012</w:t>
+      </w:r>
+      <w:r>
+        <w:t xml:space="preserve">. Flat mites of the world edition 2. (</w:t>
+      </w:r>
+      <w:hyperlink r:id="rId33">
+        <w:r>
+          <w:rPr>
+            <w:rStyle w:val="Hyperlink"/>
+          </w:rPr>
+          <w:t xml:space="preserve">http://idtools.org/id/mites/flatmites/</w:t>
+        </w:r>
+      </w:hyperlink>
+      <w:r>
+        <w:t xml:space="preserve">).</w:t>
+      </w:r>
+    </w:p>
+    <w:bookmarkEnd w:id="34"/>
+    <w:bookmarkStart w:id="35" w:name="ref-Begtrup1972"/>
+    <w:p>
+      <w:pPr>
+        <w:pStyle w:val="Bibliography"/>
+      </w:pPr>
+      <w:r>
+        <w:rPr>
+          <w:b/>
+        </w:rPr>
         <w:t xml:space="preserve">Begtrup, J.</w:t>
       </w:r>
       <w:r>
@@ -2999,8 +3104,8 @@
         <w:t xml:space="preserve">. Structure of a bacilliform virus in Dendrobium as revealed by negative staining. Journal of Phytopathology. 75: 268–273.</w:t>
       </w:r>
     </w:p>
-    <w:bookmarkEnd w:id="32"/>
-    <w:bookmarkStart w:id="33" w:name="ref-BeltranBeltran2020"/>
+    <w:bookmarkEnd w:id="35"/>
+    <w:bookmarkStart w:id="36" w:name="ref-BeltranBeltran2020"/>
     <w:p>
       <w:pPr>
         <w:pStyle w:val="Bibliography"/>
@@ -3042,8 +3147,8 @@
         <w:t xml:space="preserve">in Mexico. Journal of Economic Entomology. 113: 1576–1581.</w:t>
       </w:r>
     </w:p>
-    <w:bookmarkEnd w:id="33"/>
-    <w:bookmarkStart w:id="34" w:name="ref-Blanchfield2001"/>
+    <w:bookmarkEnd w:id="36"/>
+    <w:bookmarkStart w:id="37" w:name="ref-Blanchfield2001"/>
     <w:p>
       <w:pPr>
         <w:pStyle w:val="Bibliography"/>
@@ -3070,8 +3175,8 @@
         <w:t xml:space="preserve">. Identification of orchid fleck virus by reverse transcriptase-polymerase chain reaction and analysis of isolate relationships. Journal of Phytopathology. 149: 713–718.</w:t>
       </w:r>
     </w:p>
-    <w:bookmarkEnd w:id="34"/>
-    <w:bookmarkStart w:id="35" w:name="ref-Bratsch2015"/>
+    <w:bookmarkEnd w:id="37"/>
+    <w:bookmarkStart w:id="38" w:name="ref-Bratsch2015"/>
     <w:p>
       <w:pPr>
         <w:pStyle w:val="Bibliography"/>
@@ -3113,8 +3218,8 @@
         <w:t xml:space="preserve">hybrid orchids in the USA. Plant Health Progress. 16: 146–148.</w:t>
       </w:r>
     </w:p>
-    <w:bookmarkEnd w:id="35"/>
-    <w:bookmarkStart w:id="36" w:name="ref-Broussard2007"/>
+    <w:bookmarkEnd w:id="38"/>
+    <w:bookmarkStart w:id="39" w:name="ref-Broussard2007"/>
     <w:p>
       <w:pPr>
         <w:pStyle w:val="Bibliography"/>
@@ -3165,8 +3270,8 @@
         <w:t xml:space="preserve">: Nomenclature, morphology, and culture (PhD thesis).</w:t>
       </w:r>
     </w:p>
-    <w:bookmarkEnd w:id="36"/>
-    <w:bookmarkStart w:id="37" w:name="ref-Chambers2019"/>
+    <w:bookmarkEnd w:id="39"/>
+    <w:bookmarkStart w:id="40" w:name="ref-Chambers2019"/>
     <w:p>
       <w:pPr>
         <w:pStyle w:val="Bibliography"/>
@@ -3193,8 +3298,8 @@
         <w:t xml:space="preserve">. Vanilla cultivation in southern Florida. EDIS. 2019: 7.</w:t>
       </w:r>
     </w:p>
-    <w:bookmarkEnd w:id="37"/>
-    <w:bookmarkStart w:id="38" w:name="ref-Chang1991"/>
+    <w:bookmarkEnd w:id="40"/>
+    <w:bookmarkStart w:id="41" w:name="ref-Chang1991"/>
     <w:p>
       <w:pPr>
         <w:pStyle w:val="Bibliography"/>
@@ -3233,8 +3338,8 @@
         <w:t xml:space="preserve">and unidentified potyvirus. Korean J Plant Pathol. 7: 118–129.</w:t>
       </w:r>
     </w:p>
-    <w:bookmarkEnd w:id="38"/>
-    <w:bookmarkStart w:id="39" w:name="ref-Chang1976"/>
+    <w:bookmarkEnd w:id="41"/>
+    <w:bookmarkStart w:id="42" w:name="ref-Chang1976"/>
     <w:p>
       <w:pPr>
         <w:pStyle w:val="Bibliography"/>
@@ -3273,8 +3378,8 @@
         <w:t xml:space="preserve">. Japanese Journal of Phytopathology. 42: 156–157.</w:t>
       </w:r>
     </w:p>
-    <w:bookmarkEnd w:id="39"/>
-    <w:bookmarkStart w:id="40" w:name="ref-Chase2009"/>
+    <w:bookmarkEnd w:id="42"/>
+    <w:bookmarkStart w:id="43" w:name="ref-Chase2009"/>
     <w:p>
       <w:pPr>
         <w:pStyle w:val="Bibliography"/>
@@ -3301,8 +3406,8 @@
         <w:t xml:space="preserve">. A subfamilial classification for the expanded asparagalean families amaryllidaceae, asparagaceae and xanthorrhoeaceae. Botanical Journal of the Linnean Society. 161: 132–136.</w:t>
       </w:r>
     </w:p>
-    <w:bookmarkEnd w:id="40"/>
-    <w:bookmarkStart w:id="41" w:name="ref-Chen2006"/>
+    <w:bookmarkEnd w:id="43"/>
+    <w:bookmarkStart w:id="44" w:name="ref-Chen2006"/>
     <w:p>
       <w:pPr>
         <w:pStyle w:val="Bibliography"/>
@@ -3359,8 +3464,8 @@
         <w:t xml:space="preserve">(acari: Tenuipalpidae). Biocontrol Science and Technology. 16: 753–759.</w:t>
       </w:r>
     </w:p>
-    <w:bookmarkEnd w:id="41"/>
-    <w:bookmarkStart w:id="42" w:name="ref-Childers2011"/>
+    <w:bookmarkEnd w:id="44"/>
+    <w:bookmarkStart w:id="45" w:name="ref-Childers2011"/>
     <w:p>
       <w:pPr>
         <w:pStyle w:val="Bibliography"/>
@@ -3402,8 +3507,8 @@
         <w:t xml:space="preserve">(acari: Tenuipalpidae) and the plant viruses they transmit. Zoosymposia. 6: 180–192.</w:t>
       </w:r>
     </w:p>
-    <w:bookmarkEnd w:id="42"/>
-    <w:bookmarkStart w:id="43" w:name="ref-Childers2003a"/>
+    <w:bookmarkEnd w:id="45"/>
+    <w:bookmarkStart w:id="46" w:name="ref-Childers2003a"/>
     <w:p>
       <w:pPr>
         <w:pStyle w:val="Bibliography"/>
@@ -3469,8 +3574,8 @@
         <w:t xml:space="preserve">(acari: Tenuipalpidae) and their potential involvement in the spread of viral diseases vectored by these mites. Experimental and Applied Acarology. 30: 29–105.</w:t>
       </w:r>
     </w:p>
-    <w:bookmarkEnd w:id="43"/>
-    <w:bookmarkStart w:id="44" w:name="ref-Dietzgen2018a"/>
+    <w:bookmarkEnd w:id="46"/>
+    <w:bookmarkStart w:id="47" w:name="ref-Cook2019"/>
     <w:p>
       <w:pPr>
         <w:pStyle w:val="Bibliography"/>
@@ -3479,6 +3584,34 @@
         <w:rPr>
           <w:b/>
         </w:rPr>
+        <w:t xml:space="preserve">Cook, G., W. Kirkman, R. Clase, C. Steyn, E. Basson, P. H. Fourie, S. D. Moore, T. G. Grout, E. Carstens, and V. Hattingh</w:t>
+      </w:r>
+      <w:r>
+        <w:t xml:space="preserve">.</w:t>
+      </w:r>
+      <w:r>
+        <w:t xml:space="preserve"> </w:t>
+      </w:r>
+      <w:r>
+        <w:rPr>
+          <w:b/>
+        </w:rPr>
+        <w:t xml:space="preserve">2019</w:t>
+      </w:r>
+      <w:r>
+        <w:t xml:space="preserve">. Orchid fleck virus associated with the first case of citrus leprosis-N in South Africa. European Journal of Plant Pathology. 155: 1373–1379.</w:t>
+      </w:r>
+    </w:p>
+    <w:bookmarkEnd w:id="47"/>
+    <w:bookmarkStart w:id="48" w:name="ref-Dietzgen2018a"/>
+    <w:p>
+      <w:pPr>
+        <w:pStyle w:val="Bibliography"/>
+      </w:pPr>
+      <w:r>
+        <w:rPr>
+          <w:b/>
+        </w:rPr>
         <w:t xml:space="preserve">Dietzgen, R. G., J. Freitas-Astúa, C. Chabi-Jesus, P. L. Ramos-González, M. M. Goodin, H. Kondo, A. D. Tassi, and E. W. Kitajima</w:t>
       </w:r>
       <w:r>
@@ -3512,8 +3645,8 @@
         <w:t xml:space="preserve">Advances in Virus Research. Elsevier.</w:t>
       </w:r>
     </w:p>
-    <w:bookmarkEnd w:id="44"/>
-    <w:bookmarkStart w:id="45" w:name="ref-Dietzgen2014"/>
+    <w:bookmarkEnd w:id="48"/>
+    <w:bookmarkStart w:id="49" w:name="ref-Dietzgen2014"/>
     <w:p>
       <w:pPr>
         <w:pStyle w:val="Bibliography"/>
@@ -3555,8 +3688,8 @@
         <w:t xml:space="preserve">mite-transmitted, nuclear, bacilliform, bipartite, negative-strand RNA plant viruses. Archives of Virology. 159: 607–619.</w:t>
       </w:r>
     </w:p>
-    <w:bookmarkEnd w:id="45"/>
-    <w:bookmarkStart w:id="46" w:name="ref-Dietzgen2018b"/>
+    <w:bookmarkEnd w:id="49"/>
+    <w:bookmarkStart w:id="50" w:name="ref-Dietzgen2018b"/>
     <w:p>
       <w:pPr>
         <w:pStyle w:val="Bibliography"/>
@@ -3583,8 +3716,8 @@
         <w:t xml:space="preserve">. First report of orchid fleck virus and its mite vector on green cordyline. Australasian Plant Disease Notes. 13.</w:t>
       </w:r>
     </w:p>
-    <w:bookmarkEnd w:id="46"/>
-    <w:bookmarkStart w:id="47" w:name="ref-Doi1977"/>
+    <w:bookmarkEnd w:id="50"/>
+    <w:bookmarkStart w:id="51" w:name="ref-Doi1977"/>
     <w:p>
       <w:pPr>
         <w:pStyle w:val="Bibliography"/>
@@ -3611,8 +3744,8 @@
         <w:t xml:space="preserve">. Orchid fleck virus. CMI/AAB descriptions of plant viruses.</w:t>
       </w:r>
     </w:p>
-    <w:bookmarkEnd w:id="47"/>
-    <w:bookmarkStart w:id="48" w:name="ref-Fantz2008a"/>
+    <w:bookmarkEnd w:id="51"/>
+    <w:bookmarkStart w:id="52" w:name="ref-Fantz2008a"/>
     <w:p>
       <w:pPr>
         <w:pStyle w:val="Bibliography"/>
@@ -3636,8 +3769,8 @@
         <w:t xml:space="preserve">. Macrophytography of cultivated liriopogons and genera delineation. HortTechnology. 18: 334–342.</w:t>
       </w:r>
     </w:p>
-    <w:bookmarkEnd w:id="48"/>
-    <w:bookmarkStart w:id="49" w:name="ref-Fantz2008b"/>
+    <w:bookmarkEnd w:id="52"/>
+    <w:bookmarkStart w:id="53" w:name="ref-Fantz2008b"/>
     <w:p>
       <w:pPr>
         <w:pStyle w:val="Bibliography"/>
@@ -3676,8 +3809,8 @@
         <w:t xml:space="preserve">cultivated in the southeastern United States. HortTechnology. 18: 343–348.</w:t>
       </w:r>
     </w:p>
-    <w:bookmarkEnd w:id="49"/>
-    <w:bookmarkStart w:id="50" w:name="ref-Fantz2009"/>
+    <w:bookmarkEnd w:id="53"/>
+    <w:bookmarkStart w:id="54" w:name="ref-Fantz2009"/>
     <w:p>
       <w:pPr>
         <w:pStyle w:val="Bibliography"/>
@@ -3716,8 +3849,8 @@
         <w:t xml:space="preserve">cultivated in the southeastern United States. HortTechnology. 19: 385–394.</w:t>
       </w:r>
     </w:p>
-    <w:bookmarkEnd w:id="50"/>
-    <w:bookmarkStart w:id="51" w:name="ref-Fantz2015"/>
+    <w:bookmarkEnd w:id="54"/>
+    <w:bookmarkStart w:id="55" w:name="ref-Fantz2015"/>
     <w:p>
       <w:pPr>
         <w:pStyle w:val="Bibliography"/>
@@ -3744,8 +3877,8 @@
         <w:t xml:space="preserve">. Inventory, descriptions, and keys to segregation and identification of liriopogons cultivated in the southeastern United States. HortScience. 50: 957–993.</w:t>
       </w:r>
     </w:p>
-    <w:bookmarkEnd w:id="51"/>
-    <w:bookmarkStart w:id="52" w:name="ref-FreitasAstua2002"/>
+    <w:bookmarkEnd w:id="55"/>
+    <w:bookmarkStart w:id="56" w:name="ref-FreitasAstua2002"/>
     <w:p>
       <w:pPr>
         <w:pStyle w:val="Bibliography"/>
@@ -3772,8 +3905,8 @@
         <w:t xml:space="preserve">. First report of orchid fleck virus in Costa Rica. Plant Disease. 86: 1402–1402.</w:t>
       </w:r>
     </w:p>
-    <w:bookmarkEnd w:id="52"/>
-    <w:bookmarkStart w:id="53" w:name="ref-GarciaEscamilla2018"/>
+    <w:bookmarkEnd w:id="56"/>
+    <w:bookmarkStart w:id="57" w:name="ref-GarciaEscamilla2018"/>
     <w:p>
       <w:pPr>
         <w:pStyle w:val="Bibliography"/>
@@ -3827,8 +3960,8 @@
         <w:t xml:space="preserve">. Tropical Plant Pathology. 43: 69–77.</w:t>
       </w:r>
     </w:p>
-    <w:bookmarkEnd w:id="53"/>
-    <w:bookmarkStart w:id="54" w:name="ref-Gibbs2000"/>
+    <w:bookmarkEnd w:id="57"/>
+    <w:bookmarkStart w:id="58" w:name="ref-Gibbs2000"/>
     <w:p>
       <w:pPr>
         <w:pStyle w:val="Bibliography"/>
@@ -3852,8 +3985,8 @@
         <w:t xml:space="preserve">. Viruses of orchids in Australia; their identification, biology and control. The Australian Orchid Rev. 65: 10–21.</w:t>
       </w:r>
     </w:p>
-    <w:bookmarkEnd w:id="54"/>
-    <w:bookmarkStart w:id="55" w:name="ref-Kitajima1974"/>
+    <w:bookmarkEnd w:id="58"/>
+    <w:bookmarkStart w:id="59" w:name="ref-Kitajima1974"/>
     <w:p>
       <w:pPr>
         <w:pStyle w:val="Bibliography"/>
@@ -3880,8 +4013,8 @@
         <w:t xml:space="preserve">. Rodlike particles associated with ringspot symptoms in several orchid species in Brazil. Journal of Phytopathology. 81: 280–286.</w:t>
       </w:r>
     </w:p>
-    <w:bookmarkEnd w:id="55"/>
-    <w:bookmarkStart w:id="56" w:name="ref-Kitajima2011a"/>
+    <w:bookmarkEnd w:id="59"/>
+    <w:bookmarkStart w:id="60" w:name="ref-Kitajima2011a"/>
     <w:p>
       <w:pPr>
         <w:pStyle w:val="Bibliography"/>
@@ -3908,8 +4041,8 @@
         <w:t xml:space="preserve">. Citrus leprosis in Florida, USA, appears to have been caused by the nuclear type of citrus leprosis virus (CilLV-N). Virus Reviews &amp; Research. 16.</w:t>
       </w:r>
     </w:p>
-    <w:bookmarkEnd w:id="56"/>
-    <w:bookmarkStart w:id="57" w:name="ref-Kitajima2001"/>
+    <w:bookmarkEnd w:id="60"/>
+    <w:bookmarkStart w:id="61" w:name="ref-Kitajima2001"/>
     <w:p>
       <w:pPr>
         <w:pStyle w:val="Bibliography"/>
@@ -3936,8 +4069,8 @@
         <w:t xml:space="preserve">. Comparative cytopathology and immunocytochemistry of Japanese, Australian and Brazilian isolates of orchid fleck virus. Journal of General Plant Pathology. 67: 231–237.</w:t>
       </w:r>
     </w:p>
-    <w:bookmarkEnd w:id="57"/>
-    <w:bookmarkStart w:id="58" w:name="ref-Kitajima2010"/>
+    <w:bookmarkEnd w:id="61"/>
+    <w:bookmarkStart w:id="62" w:name="ref-Kitajima2010"/>
     <w:p>
       <w:pPr>
         <w:pStyle w:val="Bibliography"/>
@@ -3979,8 +4112,8 @@
         <w:t xml:space="preserve">mite-transmitted viruses. Scientia Agricola. 67: 348–371.</w:t>
       </w:r>
     </w:p>
-    <w:bookmarkEnd w:id="58"/>
-    <w:bookmarkStart w:id="59" w:name="ref-Knorr1968"/>
+    <w:bookmarkEnd w:id="62"/>
+    <w:bookmarkStart w:id="63" w:name="ref-Knorr1968"/>
     <w:p>
       <w:pPr>
         <w:pStyle w:val="Bibliography"/>
@@ -4019,8 +4152,8 @@
         <w:t xml:space="preserve">International Organization of Citrus Virologists Conference Proceedings.</w:t>
       </w:r>
     </w:p>
-    <w:bookmarkEnd w:id="59"/>
-    <w:bookmarkStart w:id="60" w:name="ref-Ko1985"/>
+    <w:bookmarkEnd w:id="63"/>
+    <w:bookmarkStart w:id="64" w:name="ref-Ko1985"/>
     <w:p>
       <w:pPr>
         <w:pStyle w:val="Bibliography"/>
@@ -4047,8 +4180,8 @@
         <w:t xml:space="preserve">. Light microscopic techniques for detecting orchid viruses. Acta Horticulturae. 241–254.</w:t>
       </w:r>
     </w:p>
-    <w:bookmarkEnd w:id="60"/>
-    <w:bookmarkStart w:id="61" w:name="ref-Kondo2003"/>
+    <w:bookmarkEnd w:id="64"/>
+    <w:bookmarkStart w:id="65" w:name="ref-Kondo2006"/>
     <w:p>
       <w:pPr>
         <w:pStyle w:val="Bibliography"/>
@@ -4057,6 +4190,34 @@
         <w:rPr>
           <w:b/>
         </w:rPr>
+        <w:t xml:space="preserve">Kondo, H., T. Maeda, Y. Shirako, and T. Tamada</w:t>
+      </w:r>
+      <w:r>
+        <w:t xml:space="preserve">.</w:t>
+      </w:r>
+      <w:r>
+        <w:t xml:space="preserve"> </w:t>
+      </w:r>
+      <w:r>
+        <w:rPr>
+          <w:b/>
+        </w:rPr>
+        <w:t xml:space="preserve">2006</w:t>
+      </w:r>
+      <w:r>
+        <w:t xml:space="preserve">. Orchid fleck virus is a rhabdovirus with an unusual bipartite genome. Journal of General Virology. 87: 2413–2421.</w:t>
+      </w:r>
+    </w:p>
+    <w:bookmarkEnd w:id="65"/>
+    <w:bookmarkStart w:id="66" w:name="ref-Kondo2003"/>
+    <w:p>
+      <w:pPr>
+        <w:pStyle w:val="Bibliography"/>
+      </w:pPr>
+      <w:r>
+        <w:rPr>
+          <w:b/>
+        </w:rPr>
         <w:t xml:space="preserve">Kondo, H., T. Maeda, and T. Tamada</w:t>
       </w:r>
       <w:r>
@@ -4090,8 +4251,8 @@
         <w:t xml:space="preserve">mite transmission, biological properties and genome structure. Experimental and Applied Acarology. 30: 215–223.</w:t>
       </w:r>
     </w:p>
-    <w:bookmarkEnd w:id="61"/>
-    <w:bookmarkStart w:id="62" w:name="ref-Kubo2009b"/>
+    <w:bookmarkEnd w:id="66"/>
+    <w:bookmarkStart w:id="67" w:name="ref-Kondo2014"/>
     <w:p>
       <w:pPr>
         <w:pStyle w:val="Bibliography"/>
@@ -4100,6 +4261,34 @@
         <w:rPr>
           <w:b/>
         </w:rPr>
+        <w:t xml:space="preserve">Kondo, H., K. Maruyama, S. Chiba, I. B. Andika, and N. Suzuki</w:t>
+      </w:r>
+      <w:r>
+        <w:t xml:space="preserve">.</w:t>
+      </w:r>
+      <w:r>
+        <w:t xml:space="preserve"> </w:t>
+      </w:r>
+      <w:r>
+        <w:rPr>
+          <w:b/>
+        </w:rPr>
+        <w:t xml:space="preserve">2014</w:t>
+      </w:r>
+      <w:r>
+        <w:t xml:space="preserve">. Transcriptional mapping of the messenger and leader RNAs of orchid fleck virus, a bisegmented negative-strand RNA virus. Virology. 452-453: 166–174.</w:t>
+      </w:r>
+    </w:p>
+    <w:bookmarkEnd w:id="67"/>
+    <w:bookmarkStart w:id="68" w:name="ref-Kubo2009b"/>
+    <w:p>
+      <w:pPr>
+        <w:pStyle w:val="Bibliography"/>
+      </w:pPr>
+      <w:r>
+        <w:rPr>
+          <w:b/>
+        </w:rPr>
         <w:t xml:space="preserve">Kubo, K. S., J. Freitas-Astúa, M. A. Machado, and E. W. Kitajima</w:t>
       </w:r>
       <w:r>
@@ -4130,8 +4319,8 @@
         <w:t xml:space="preserve">. Journal of General Plant Pathology. 75: 250–255.</w:t>
       </w:r>
     </w:p>
-    <w:bookmarkEnd w:id="62"/>
-    <w:bookmarkStart w:id="63" w:name="ref-Lattier2014"/>
+    <w:bookmarkEnd w:id="68"/>
+    <w:bookmarkStart w:id="69" w:name="ref-Lattier2014"/>
     <w:p>
       <w:pPr>
         <w:pStyle w:val="Bibliography"/>
@@ -4188,8 +4377,8 @@
         <w:t xml:space="preserve">taxa. HortScience. 49: 145–151.</w:t>
       </w:r>
     </w:p>
-    <w:bookmarkEnd w:id="63"/>
-    <w:bookmarkStart w:id="64" w:name="ref-Leon2010"/>
+    <w:bookmarkEnd w:id="69"/>
+    <w:bookmarkStart w:id="70" w:name="ref-Leon2010"/>
     <w:p>
       <w:pPr>
         <w:pStyle w:val="Bibliography"/>
@@ -4216,8 +4405,8 @@
         <w:t xml:space="preserve">. What we don’t recognize can hurt us: A plea for awareness about cryptic species. Journal of Parasitology. 96: 453–464.</w:t>
       </w:r>
     </w:p>
-    <w:bookmarkEnd w:id="64"/>
-    <w:bookmarkStart w:id="65" w:name="ref-Lesemann1971"/>
+    <w:bookmarkEnd w:id="70"/>
+    <w:bookmarkStart w:id="71" w:name="ref-Lesemann1971"/>
     <w:p>
       <w:pPr>
         <w:pStyle w:val="Bibliography"/>
@@ -4256,8 +4445,8 @@
         <w:t xml:space="preserve">. Journal of Phytopathology. 71: 257–269.</w:t>
       </w:r>
     </w:p>
-    <w:bookmarkEnd w:id="65"/>
-    <w:bookmarkStart w:id="66" w:name="ref-Lesemann1975"/>
+    <w:bookmarkEnd w:id="71"/>
+    <w:bookmarkStart w:id="72" w:name="ref-Lesemann1975"/>
     <w:p>
       <w:pPr>
         <w:pStyle w:val="Bibliography"/>
@@ -4284,8 +4473,8 @@
         <w:t xml:space="preserve">. Bullet-shaped virus-like particles in chlorotic and necrotic leaf lesions of orchids. Journal of Phytopathology. 83: 27–39.</w:t>
       </w:r>
     </w:p>
-    <w:bookmarkEnd w:id="66"/>
-    <w:bookmarkStart w:id="67" w:name="ref-Maeda1998"/>
+    <w:bookmarkEnd w:id="72"/>
+    <w:bookmarkStart w:id="73" w:name="ref-Maeda1998"/>
     <w:p>
       <w:pPr>
         <w:pStyle w:val="Bibliography"/>
@@ -4333,8 +4522,8 @@
         <w:t xml:space="preserve">Int. Cong. Plant Pathol. 3.</w:t>
       </w:r>
     </w:p>
-    <w:bookmarkEnd w:id="67"/>
-    <w:bookmarkStart w:id="68" w:name="ref-Magalhaes2005"/>
+    <w:bookmarkEnd w:id="73"/>
+    <w:bookmarkStart w:id="74" w:name="ref-Magalhaes2005"/>
     <w:p>
       <w:pPr>
         <w:pStyle w:val="Bibliography"/>
@@ -4391,8 +4580,8 @@
         <w:t xml:space="preserve">(acari: Tenuipalpidae). Florida Entomologist. 88: 195–198.</w:t>
       </w:r>
     </w:p>
-    <w:bookmarkEnd w:id="68"/>
-    <w:bookmarkStart w:id="69" w:name="ref-Masiero2020"/>
+    <w:bookmarkEnd w:id="74"/>
+    <w:bookmarkStart w:id="75" w:name="ref-Masiero2020"/>
     <w:p>
       <w:pPr>
         <w:pStyle w:val="Bibliography"/>
@@ -4449,8 +4638,8 @@
         <w:t xml:space="preserve">plants. Plants. 9: 558.</w:t>
       </w:r>
     </w:p>
-    <w:bookmarkEnd w:id="69"/>
-    <w:bookmarkStart w:id="70" w:name="ref-Mcharo2003"/>
+    <w:bookmarkEnd w:id="75"/>
+    <w:bookmarkStart w:id="76" w:name="ref-Mcharo2003"/>
     <w:p>
       <w:pPr>
         <w:pStyle w:val="Bibliography"/>
@@ -4477,8 +4666,8 @@
         <w:t xml:space="preserve">. Molecular and morphological investigation of ornamental liriopogons. Journal of the American Society for Horticultural Science. 128: 575–577.</w:t>
       </w:r>
     </w:p>
-    <w:bookmarkEnd w:id="70"/>
-    <w:bookmarkStart w:id="71" w:name="ref-Mei2016"/>
+    <w:bookmarkEnd w:id="76"/>
+    <w:bookmarkStart w:id="77" w:name="ref-Mei2016"/>
     <w:p>
       <w:pPr>
         <w:pStyle w:val="Bibliography"/>
@@ -4514,8 +4703,8 @@
         <w:t xml:space="preserve">) in Australia. Plant Disease. 100: 1028–1028.</w:t>
       </w:r>
     </w:p>
-    <w:bookmarkEnd w:id="71"/>
-    <w:bookmarkStart w:id="72" w:name="ref-Nesom2010"/>
+    <w:bookmarkEnd w:id="77"/>
+    <w:bookmarkStart w:id="78" w:name="ref-Nesom2010"/>
     <w:p>
       <w:pPr>
         <w:pStyle w:val="Bibliography"/>
@@ -4569,8 +4758,8 @@
         <w:t xml:space="preserve">(ruscaceae) naturalized and commonly cultivated in the USA. Phytoneuron. 56: 1–31.</w:t>
       </w:r>
     </w:p>
-    <w:bookmarkEnd w:id="72"/>
-    <w:bookmarkStart w:id="73" w:name="ref-Pearson1993"/>
+    <w:bookmarkEnd w:id="78"/>
+    <w:bookmarkStart w:id="79" w:name="ref-Pearson1993"/>
     <w:p>
       <w:pPr>
         <w:pStyle w:val="Bibliography"/>
@@ -4597,8 +4786,8 @@
         <w:t xml:space="preserve">. Vanilla viruses in the South Pacific. Plant Pathology. 42: 127–131.</w:t>
       </w:r>
     </w:p>
-    <w:bookmarkEnd w:id="73"/>
-    <w:bookmarkStart w:id="74" w:name="ref-Peng2017"/>
+    <w:bookmarkEnd w:id="79"/>
+    <w:bookmarkStart w:id="80" w:name="ref-Peng2017"/>
     <w:p>
       <w:pPr>
         <w:pStyle w:val="Bibliography"/>
@@ -4640,8 +4829,8 @@
         <w:t xml:space="preserve">sp. In China. Plant Disease. 101: 514–514.</w:t>
       </w:r>
     </w:p>
-    <w:bookmarkEnd w:id="74"/>
-    <w:bookmarkStart w:id="75" w:name="ref-Peng2013"/>
+    <w:bookmarkEnd w:id="80"/>
+    <w:bookmarkStart w:id="81" w:name="ref-Peng2013"/>
     <w:p>
       <w:pPr>
         <w:pStyle w:val="Bibliography"/>
@@ -4668,8 +4857,8 @@
         <w:t xml:space="preserve">. Orchid fleck virus: An unclassified bipartite, negative-sense RNA plant virus. Archives of Virology. 158: 313–323.</w:t>
       </w:r>
     </w:p>
-    <w:bookmarkEnd w:id="75"/>
-    <w:bookmarkStart w:id="76" w:name="ref-Petzold1971"/>
+    <w:bookmarkEnd w:id="81"/>
+    <w:bookmarkStart w:id="82" w:name="ref-Petzold1971"/>
     <w:p>
       <w:pPr>
         <w:pStyle w:val="Bibliography"/>
@@ -4705,8 +4894,8 @@
         <w:t xml:space="preserve">. Journal of Phytopathology. 70: 43–52.</w:t>
       </w:r>
     </w:p>
-    <w:bookmarkEnd w:id="76"/>
-    <w:bookmarkStart w:id="77" w:name="ref-RamosGonzalez2015"/>
+    <w:bookmarkEnd w:id="82"/>
+    <w:bookmarkStart w:id="83" w:name="ref-RamosGonzalez2015"/>
     <w:p>
       <w:pPr>
         <w:pStyle w:val="Bibliography"/>
@@ -4733,8 +4922,8 @@
         <w:t xml:space="preserve">. Orchid fleck virus infecting orchids in Paraguay: First report and use of degenerate primers for its detection. Journal of Phytopathology. 164: 342–347.</w:t>
       </w:r>
     </w:p>
-    <w:bookmarkEnd w:id="77"/>
-    <w:bookmarkStart w:id="78" w:name="ref-Roy2015a"/>
+    <w:bookmarkEnd w:id="83"/>
+    <w:bookmarkStart w:id="84" w:name="ref-Roy2015a"/>
     <w:p>
       <w:pPr>
         <w:pStyle w:val="Bibliography"/>
@@ -4761,8 +4950,8 @@
         <w:t xml:space="preserve">. Role bending: Complex relationships between viruses, hosts, and vectors related to citrus leprosis, an emerging disease. Phytopathology. 105: 1013–1025.</w:t>
       </w:r>
     </w:p>
-    <w:bookmarkEnd w:id="78"/>
-    <w:bookmarkStart w:id="79" w:name="ref-Roy2020"/>
+    <w:bookmarkEnd w:id="84"/>
+    <w:bookmarkStart w:id="85" w:name="ref-Roy2020"/>
     <w:p>
       <w:pPr>
         <w:pStyle w:val="Bibliography"/>
@@ -4789,8 +4978,8 @@
         <w:t xml:space="preserve">. Reassortment of genome segments creates stable lineages among strains of orchid fleck virus infecting citrus in Mexico. Phytopathology. 110: 106–120.</w:t>
       </w:r>
     </w:p>
-    <w:bookmarkEnd w:id="79"/>
-    <w:bookmarkStart w:id="80" w:name="ref-Roy2013a"/>
+    <w:bookmarkEnd w:id="85"/>
+    <w:bookmarkStart w:id="86" w:name="ref-Roy2013a"/>
     <w:p>
       <w:pPr>
         <w:pStyle w:val="Bibliography"/>
@@ -4817,8 +5006,8 @@
         <w:t xml:space="preserve">. Genome assembly of citrus leprosis virus nuclear type reveals a close association with orchid fleck virus. Genome Announcements. 1.</w:t>
       </w:r>
     </w:p>
-    <w:bookmarkEnd w:id="80"/>
-    <w:bookmarkStart w:id="81" w:name="ref-Sauvetre2018"/>
+    <w:bookmarkEnd w:id="86"/>
+    <w:bookmarkStart w:id="87" w:name="ref-Sauvetre2018"/>
     <w:p>
       <w:pPr>
         <w:pStyle w:val="Bibliography"/>
@@ -4845,8 +5034,8 @@
         <w:t xml:space="preserve">. First report of orchid fleck virus in the orchid collection of jardin du luxembourg, Paris, France. Plant Disease. 102: 2670–2670.</w:t>
       </w:r>
     </w:p>
-    <w:bookmarkEnd w:id="81"/>
-    <w:bookmarkStart w:id="82" w:name="ref-Skoracka2015"/>
+    <w:bookmarkEnd w:id="87"/>
+    <w:bookmarkStart w:id="88" w:name="ref-Skoracka2015"/>
     <w:p>
       <w:pPr>
         <w:pStyle w:val="Bibliography"/>
@@ -4873,8 +5062,8 @@
         <w:t xml:space="preserve">. Cryptic speciation in the acari: A function of species lifestyles or our ability to separate species? Experimental and Applied Acarology. 67: 165–182.</w:t>
       </w:r>
     </w:p>
-    <w:bookmarkEnd w:id="82"/>
-    <w:bookmarkStart w:id="83" w:name="ref-Walker2018"/>
+    <w:bookmarkEnd w:id="88"/>
+    <w:bookmarkStart w:id="89" w:name="ref-Walker2018"/>
     <w:p>
       <w:pPr>
         <w:pStyle w:val="Bibliography"/>
@@ -4901,8 +5090,8 @@
         <w:t xml:space="preserve">. ICTV virus taxonomy profile: Rhabdoviridae. Journal of General Virology. 99: 447–448.</w:t>
       </w:r>
     </w:p>
-    <w:bookmarkEnd w:id="83"/>
-    <w:bookmarkStart w:id="84" w:name="ref-Wang2014"/>
+    <w:bookmarkEnd w:id="89"/>
+    <w:bookmarkStart w:id="90" w:name="ref-Wang2014"/>
     <w:p>
       <w:pPr>
         <w:pStyle w:val="Bibliography"/>
@@ -4944,8 +5133,8 @@
         <w:t xml:space="preserve">(asparagaceae) inferred from nuclear and plastid DNA sequences. Systematic Botany. 39: 776–784.</w:t>
       </w:r>
     </w:p>
-    <w:bookmarkEnd w:id="84"/>
-    <w:bookmarkStart w:id="85" w:name="ref-Zheng2013"/>
+    <w:bookmarkEnd w:id="90"/>
+    <w:bookmarkStart w:id="91" w:name="ref-Zheng2013"/>
     <w:p>
       <w:pPr>
         <w:pStyle w:val="Bibliography"/>
@@ -4972,8 +5161,8 @@
         <w:t xml:space="preserve">. Orchid fleck virus: An unclassified bipartite, negative-sense rna plant virus. Archives of virology. 158: 313–323.</w:t>
       </w:r>
     </w:p>
-    <w:bookmarkEnd w:id="85"/>
-    <w:bookmarkStart w:id="86" w:name="ref-Zhou2009"/>
+    <w:bookmarkEnd w:id="91"/>
+    <w:bookmarkStart w:id="92" w:name="ref-Zhou2009"/>
     <w:p>
       <w:pPr>
         <w:pStyle w:val="Bibliography"/>
@@ -5030,9 +5219,9 @@
         <w:t xml:space="preserve">(liliaceae). Biologia. 64.</w:t>
       </w:r>
     </w:p>
-    <w:bookmarkEnd w:id="86"/>
-    <w:bookmarkEnd w:id="87"/>
-    <w:bookmarkEnd w:id="88"/>
+    <w:bookmarkEnd w:id="92"/>
+    <w:bookmarkEnd w:id="93"/>
+    <w:bookmarkEnd w:id="94"/>
     <w:sectPr>
       <w:pgSz w:w="12240" w:h="15840"/>
       <w:pgMar w:top="1440" w:right="1440" w:bottom="1440" w:left="1440" w:header="720" w:footer="720" w:gutter="0"/>

</xml_diff>

<commit_message>
Made minor change, waiting on Dr. Iriarte to send info on her methods
</commit_message>
<xml_diff>
--- a/ofv_fife_2021.docx
+++ b/ofv_fife_2021.docx
@@ -1295,7 +1295,7 @@
         <w:rPr>
           <w:b/>
         </w:rPr>
-        <w:t xml:space="preserve">[Ask Dr. Iriarte]</w:t>
+        <w:t xml:space="preserve">[Waiting on Dr. Iriarte’s response]</w:t>
       </w:r>
       <w:r>
         <w:t xml:space="preserve"> </w:t>
@@ -2075,13 +2075,13 @@
       </w:r>
     </w:p>
     <w:bookmarkEnd w:id="23"/>
-    <w:bookmarkStart w:id="24" w:name="control-options"/>
+    <w:bookmarkStart w:id="24" w:name="brief-section-on-control-options"/>
     <w:p>
       <w:pPr>
         <w:pStyle w:val="Heading3"/>
       </w:pPr>
       <w:r>
-        <w:t xml:space="preserve">Control Options</w:t>
+        <w:t xml:space="preserve">Brief Section on Control Options?</w:t>
       </w:r>
     </w:p>
     <w:p>

</xml_diff>

<commit_message>
Accepted Dr. Martini's suggestions to the paper
</commit_message>
<xml_diff>
--- a/ofv_fife_2021.docx
+++ b/ofv_fife_2021.docx
@@ -78,7 +78,7 @@
         <w:t xml:space="preserve">’</w:t>
       </w:r>
     </w:p>
-    <w:bookmarkStart w:id="20" w:name="Xba3ed3c48fd230b20a07942410f98a17099a91a"/>
+    <w:bookmarkStart w:id="20" w:name="Xa2600f19f23b79999d58b65056ea087f93cfac2"/>
     <w:p>
       <w:pPr>
         <w:pStyle w:val="Heading3"/>
@@ -111,7 +111,7 @@
         <w:t xml:space="preserve"> </w:t>
       </w:r>
       <w:r>
-        <w:t xml:space="preserve">(Mononegavirales: Rhabdoviridae) infecting various Nolinoideae in the Florida panhandle</w:t>
+        <w:t xml:space="preserve">(Mononegavirales: Rhabdoviridae) infecting ornamental Nolinoideae in the Florida panhandle</w:t>
       </w:r>
     </w:p>
     <w:p>
@@ -341,7 +341,7 @@
         <w:t xml:space="preserve"> </w:t>
       </w:r>
       <w:r>
-        <w:t xml:space="preserve">University of Florida, Department of Entomology and Nematology,Tropical Research and Education Center, Homestead FL 33031</w:t>
+        <w:t xml:space="preserve">University of Florida, Department of Entomology and Nematology, Tropical Research and Education Center, Homestead FL 33031</w:t>
       </w:r>
     </w:p>
     <w:p>
@@ -604,7 +604,28 @@
         <w:t xml:space="preserve"> </w:t>
       </w:r>
       <w:r>
-        <w:t xml:space="preserve">Blume (Asparagales: Nolinoideae) in Leon and Alachua county. All symptomatic plants tested positive for OFV. We recovered</w:t>
+        <w:t xml:space="preserve">Blume (Asparagales: Nolinoideae) in Leon and Alachua county. All symptomatic plants tested positive for OFV. We recovered mites from OFV-infected plants, which belonged to</w:t>
+      </w:r>
+      <w:r>
+        <w:t xml:space="preserve"> </w:t>
+      </w:r>
+      <w:r>
+        <w:rPr>
+          <w:i/>
+        </w:rPr>
+        <w:t xml:space="preserve">Brevipalpus californicus</w:t>
+      </w:r>
+      <w:r>
+        <w:t xml:space="preserve"> </w:t>
+      </w:r>
+      <w:r>
+        <w:t xml:space="preserve">sensu lato.</w:t>
+      </w:r>
+      <w:r>
+        <w:t xml:space="preserve"> </w:t>
+      </w:r>
+      <w:r>
+        <w:t xml:space="preserve">Florida has various mite species of</w:t>
       </w:r>
       <w:r>
         <w:t xml:space="preserve"> </w:t>
@@ -619,43 +640,7 @@
         <w:t xml:space="preserve"> </w:t>
       </w:r>
       <w:r>
-        <w:t xml:space="preserve">mites from OFV-infected plants, which belong to</w:t>
-      </w:r>
-      <w:r>
-        <w:t xml:space="preserve"> </w:t>
-      </w:r>
-      <w:r>
-        <w:rPr>
-          <w:i/>
-        </w:rPr>
-        <w:t xml:space="preserve">Brevipalpus californicus</w:t>
-      </w:r>
-      <w:r>
-        <w:t xml:space="preserve"> </w:t>
-      </w:r>
-      <w:r>
-        <w:t xml:space="preserve">sensu lato, associated with Nolinoideae.</w:t>
-      </w:r>
-      <w:r>
-        <w:t xml:space="preserve"> </w:t>
-      </w:r>
-      <w:r>
-        <w:t xml:space="preserve">Florida has various pest species of</w:t>
-      </w:r>
-      <w:r>
-        <w:t xml:space="preserve"> </w:t>
-      </w:r>
-      <w:r>
-        <w:rPr>
-          <w:i/>
-        </w:rPr>
-        <w:t xml:space="preserve">Brevipalpus</w:t>
-      </w:r>
-      <w:r>
-        <w:t xml:space="preserve"> </w:t>
-      </w:r>
-      <w:r>
-        <w:t xml:space="preserve">and a diverse array of susceptible plant species in the landscape, both native and introduced. We suggest that OFV has a wide distribution in Florida which will continue to spread if unchecked, representing a potential threat for many plants of economic importance for Florida.</w:t>
+        <w:t xml:space="preserve">and a diverse array of susceptible plant species in the landscape, both native and introduced. We suggest that OFV already has a wide distribution in Florida which will continue to spread if unchecked, representing a potential threat for many plants of economic importance for Florida.</w:t>
       </w:r>
     </w:p>
     <w:bookmarkEnd w:id="21"/>
@@ -673,7 +658,31 @@
         <w:pStyle w:val="FirstParagraph"/>
       </w:pPr>
       <w:r>
-        <w:t xml:space="preserve">false spider mite, flat mite, Brevipalpus-transmitted viruses, Liriope, Ruscaceae, Asparagaceae, orchid, Orchidaceae, pests, ornamental plants</w:t>
+        <w:t xml:space="preserve">false spider mite, flat mite,</w:t>
+      </w:r>
+      <w:r>
+        <w:t xml:space="preserve"> </w:t>
+      </w:r>
+      <w:r>
+        <w:rPr>
+          <w:i/>
+        </w:rPr>
+        <w:t xml:space="preserve">Brevipalpus</w:t>
+      </w:r>
+      <w:r>
+        <w:t xml:space="preserve">-transmitted viruses,</w:t>
+      </w:r>
+      <w:r>
+        <w:t xml:space="preserve"> </w:t>
+      </w:r>
+      <w:r>
+        <w:rPr>
+          <w:i/>
+        </w:rPr>
+        <w:t xml:space="preserve">Liriope</w:t>
+      </w:r>
+      <w:r>
+        <w:t xml:space="preserve">, Ruscaceae, Asparagaceae, orchid, Orchidaceae, pests, ornamental plants</w:t>
       </w:r>
     </w:p>
     <w:bookmarkEnd w:id="22"/>
@@ -828,10 +837,7 @@
         <w:t xml:space="preserve">(Kubo et al. 2009)</w:t>
       </w:r>
       <w:r>
-        <w:t xml:space="preserve">, but symptoms typically appear as chlorotic flecks, which ultimately coalesce into larger spots or ringspot patterns (see</w:t>
-      </w:r>
-      <w:r>
-        <w:t xml:space="preserve"> </w:t>
+        <w:t xml:space="preserve">, but symptoms typically appear as chlorotic flecks, which ultimately coalesce into larger spots or ringspot patterns (</w:t>
       </w:r>
       <w:r>
         <w:rPr>
@@ -1063,6 +1069,12 @@
         <w:t xml:space="preserve"> </w:t>
       </w:r>
       <w:r>
+        <w:t xml:space="preserve">where it causes citrus leprosis-like symptoms</w:t>
+      </w:r>
+      <w:r>
+        <w:t xml:space="preserve"> </w:t>
+      </w:r>
+      <w:r>
         <w:t xml:space="preserve">(García-Escamilla et al. 2018, Beltran-Beltran et al. 2020)</w:t>
       </w:r>
       <w:r>
@@ -1161,10 +1173,7 @@
         <w:t xml:space="preserve"> </w:t>
       </w:r>
       <w:r>
-        <w:t xml:space="preserve">in the landscape of Leon County, Florida (see</w:t>
-      </w:r>
-      <w:r>
-        <w:t xml:space="preserve"> </w:t>
+        <w:t xml:space="preserve">in the landscape of Leon County, Florida (</w:t>
       </w:r>
       <w:r>
         <w:rPr>
@@ -1218,10 +1227,7 @@
         <w:t xml:space="preserve">(Lattier et al. 2014, Fantz et al. 2015)</w:t>
       </w:r>
       <w:r>
-        <w:t xml:space="preserve">. These characteristics have given rise to various common names, including: monkey grass, Aztec grass, lilyturf, mondo grass, etc. (see</w:t>
-      </w:r>
-      <w:r>
-        <w:t xml:space="preserve"> </w:t>
+        <w:t xml:space="preserve">. These characteristics have given rise to various common names, including: monkey grass, Aztec grass, lilyturf, mondo grass, etc. (</w:t>
       </w:r>
       <w:r>
         <w:rPr>
@@ -1397,10 +1403,7 @@
         <w:t xml:space="preserve"> </w:t>
       </w:r>
       <w:r>
-        <w:t xml:space="preserve">Blume (Asparagales: Nolinoideae) during subsequent visits to the initial site of collection as well as other locations in Leon county. Samples were tested via RT-PCR at the NFREC (see</w:t>
-      </w:r>
-      <w:r>
-        <w:t xml:space="preserve"> </w:t>
+        <w:t xml:space="preserve">Blume (Asparagales: Nolinoideae) during subsequent visits to the initial site of collection as well as other locations in Leon county. Samples were tested via RT-PCR at the NFREC (</w:t>
       </w:r>
       <w:r>
         <w:rPr>
@@ -1417,7 +1420,7 @@
         <w:pStyle w:val="BodyText"/>
       </w:pPr>
       <w:r>
-        <w:t xml:space="preserve">Further surveys of Nolinoideae in Florida have revealed more sites with symptomatic plants in both Leon and Alachua counties. In addition to the discovery of the OFV-infected plants, our lab at the NFREC collected mites from symptomatic plants in Leon county which were observed with phase contrast microscopy. We encountered both eriophyoid mites and flat mites which were identified as</w:t>
+        <w:t xml:space="preserve">Further surveys of Nolinoideae in Florida have revealed more sites with symptomatic plants in both Leon and Alachua counties. In addition to the discovery of the OFV-infected plants, we collected mites from symptomatic plants in Leon county which were observed with phase contrast microscopy. We encountered both eriophyoid mites and flat mites which were identified as</w:t>
       </w:r>
       <w:r>
         <w:t xml:space="preserve"> </w:t>
@@ -1531,10 +1534,7 @@
         <w:t xml:space="preserve"> </w:t>
       </w:r>
       <w:r>
-        <w:t xml:space="preserve">s.l. (see</w:t>
-      </w:r>
-      <w:r>
-        <w:t xml:space="preserve"> </w:t>
+        <w:t xml:space="preserve">s.l. (</w:t>
       </w:r>
       <w:r>
         <w:rPr>
@@ -1572,7 +1572,7 @@
         <w:t xml:space="preserve"> </w:t>
       </w:r>
       <w:r>
-        <w:t xml:space="preserve">described the spoke-wheel configurations typically associated with OFV (see</w:t>
+        <w:t xml:space="preserve">described the spoke-wheel configurations typically associated with OFV</w:t>
       </w:r>
       <w:r>
         <w:t xml:space="preserve"> </w:t>
@@ -1581,7 +1581,7 @@
         <w:t xml:space="preserve">(Chang et al. 1976)</w:t>
       </w:r>
       <w:r>
-        <w:t xml:space="preserve">), in</w:t>
+        <w:t xml:space="preserve">, in</w:t>
       </w:r>
       <w:r>
         <w:t xml:space="preserve"> </w:t>
@@ -1951,7 +1951,7 @@
         <w:t xml:space="preserve">(Chambers et al. 2019)</w:t>
       </w:r>
       <w:r>
-        <w:t xml:space="preserve">. Lastly, some OFV isolates are known to be involved with nuclear types of Citrus Leprosis</w:t>
+        <w:t xml:space="preserve">. Lastly, some OFV isolates are known to be involved with nuclear types of citrus leprosis</w:t>
       </w:r>
       <w:r>
         <w:t xml:space="preserve"> </w:t>
@@ -2059,10 +2059,7 @@
         <w:t xml:space="preserve"> </w:t>
       </w:r>
       <w:r>
-        <w:t xml:space="preserve">(see</w:t>
-      </w:r>
-      <w:r>
-        <w:t xml:space="preserve"> </w:t>
+        <w:t xml:space="preserve">(</w:t>
       </w:r>
       <w:r>
         <w:rPr>
@@ -2071,7 +2068,7 @@
         <w:t xml:space="preserve">Fig. 3</w:t>
       </w:r>
       <w:r>
-        <w:t xml:space="preserve">), therefore it is critical to monitor the spread of Orchid Fleck Virus and its mite vector(s) to determine what risk this virus represents for plants in Florida and the surrounding regions.</w:t>
+        <w:t xml:space="preserve">); therefore, it is critical to monitor the spread of Orchid Fleck Virus and its mite vector(s) to determine what risk this virus represents for plants in Florida and the surrounding regions.</w:t>
       </w:r>
     </w:p>
     <w:bookmarkEnd w:id="23"/>
@@ -2081,7 +2078,7 @@
         <w:pStyle w:val="Heading3"/>
       </w:pPr>
       <w:r>
-        <w:t xml:space="preserve">Brief Section on Control Options?</w:t>
+        <w:t xml:space="preserve">Brief Section on Control Options</w:t>
       </w:r>
     </w:p>
     <w:p>
@@ -2089,6 +2086,12 @@
         <w:pStyle w:val="FirstParagraph"/>
       </w:pPr>
       <w:r>
+        <w:t xml:space="preserve">The predatory mite</w:t>
+      </w:r>
+      <w:r>
+        <w:t xml:space="preserve"> </w:t>
+      </w:r>
+      <w:r>
         <w:rPr>
           <w:i/>
         </w:rPr>
@@ -2124,6 +2127,12 @@
         <w:pStyle w:val="BodyText"/>
       </w:pPr>
       <w:r>
+        <w:t xml:space="preserve">The entomopathogenic fungus</w:t>
+      </w:r>
+      <w:r>
+        <w:t xml:space="preserve"> </w:t>
+      </w:r>
+      <w:r>
         <w:rPr>
           <w:i/>
         </w:rPr>
@@ -2170,7 +2179,2297 @@
       </w:r>
     </w:p>
     <w:bookmarkEnd w:id="24"/>
-    <w:bookmarkStart w:id="28" w:name="figures-and-tables"/>
+    <w:bookmarkStart w:id="89" w:name="references"/>
+    <w:p>
+      <w:pPr>
+        <w:pStyle w:val="Heading3"/>
+      </w:pPr>
+      <w:r>
+        <w:t xml:space="preserve">References</w:t>
+      </w:r>
+    </w:p>
+    <w:bookmarkStart w:id="88" w:name="refs"/>
+    <w:bookmarkStart w:id="25" w:name="ref-Akyazi2017"/>
+    <w:p>
+      <w:pPr>
+        <w:pStyle w:val="Bibliography"/>
+      </w:pPr>
+      <w:r>
+        <w:rPr>
+          <w:b/>
+        </w:rPr>
+        <w:t xml:space="preserve">Akyazi, R., E. A. Ueckermann, and O. E. Liburd</w:t>
+      </w:r>
+      <w:r>
+        <w:t xml:space="preserve">.</w:t>
+      </w:r>
+      <w:r>
+        <w:t xml:space="preserve"> </w:t>
+      </w:r>
+      <w:r>
+        <w:rPr>
+          <w:b/>
+        </w:rPr>
+        <w:t xml:space="preserve">2017</w:t>
+      </w:r>
+      <w:r>
+        <w:t xml:space="preserve">. New report of</w:t>
+      </w:r>
+      <w:r>
+        <w:t xml:space="preserve"> </w:t>
+      </w:r>
+      <w:r>
+        <w:rPr>
+          <w:i/>
+        </w:rPr>
+        <w:t xml:space="preserve">Brevipalpus yothersi</w:t>
+      </w:r>
+      <w:r>
+        <w:t xml:space="preserve"> </w:t>
+      </w:r>
+      <w:r>
+        <w:t xml:space="preserve">(prostigmata: Tenuipalpidae) on blueberry in Florida. Florida Entomologist. 100: 731–739.</w:t>
+      </w:r>
+    </w:p>
+    <w:bookmarkEnd w:id="25"/>
+    <w:bookmarkStart w:id="26" w:name="ref-Amarasinghe2019"/>
+    <w:p>
+      <w:pPr>
+        <w:pStyle w:val="Bibliography"/>
+      </w:pPr>
+      <w:r>
+        <w:rPr>
+          <w:b/>
+        </w:rPr>
+        <w:t xml:space="preserve">Amarasinghe, G. K., M. A. Ayllón, Y. Bào, C. F. Basler, S. Bavari, K. R. Blasdell, T. Briese, P. A. Brown, A. Bukreyev, A. Balkema-Buschmann, U. J. Buchholz, C. Chabi-Jesus, K. Chandran, C. Chiapponi, I. Crozier, R. L. de Swart, R. G. Dietzgen, O. Dolnik, J. F. Drexler, R. Dürrwald, W. G. Dundon, W. P. Duprex, J. M. Dye, A. J. Easton, A. R. Fooks, P. B. H. Formenty, R. A. M. Fouchier, J. Freitas-Astúa, A. Griffiths, R. Hewson, M. Horie, T. H. Hyndman, D. Jiāng, E. W. Kitajima, G. P. Kobinger, H. Kondō, G. Kurath, I. V. Kuzmin, R. A. Lamb, A. Lavazza, B. Lee, D. Lelli, E. M. Leroy, J. Lǐ, P. Maes, S.-Y. L. Marzano, A. Moreno, E. Mühlberger, S. V. Netesov, N. Nowotny, A. Nylund, A. L. Økland, G. Palacios, B. Pályi, J. T. Pawęska, S. L. Payne, A. Prosperi, P. L. Ramos-González, B. K. Rima, P. Rota, D. Rubbenstroth, M. Shı̄, P. Simmonds, S. J. Smither, E. Sozzi, K. Spann, M. D. Stenglein, D. M. Stone, A. Takada, R. B. Tesh, K. Tomonaga, N. Tordo, J. S. Towner, B. van den Hoogen, N. Vasilakis, V. Wahl, P. J. Walker, L.-F. Wang, A. E. Whitfield, J. V. Williams, F. M. Zerbini, T. Zhāng, Y.-Z. Zhang, and J. H. Kuhn</w:t>
+      </w:r>
+      <w:r>
+        <w:t xml:space="preserve">.</w:t>
+      </w:r>
+      <w:r>
+        <w:t xml:space="preserve"> </w:t>
+      </w:r>
+      <w:r>
+        <w:rPr>
+          <w:b/>
+        </w:rPr>
+        <w:t xml:space="preserve">2019</w:t>
+      </w:r>
+      <w:r>
+        <w:t xml:space="preserve">. Taxonomy of the order Mononegavirales: Update 2019. Archives of Virology. 164: 1967–1980.</w:t>
+      </w:r>
+    </w:p>
+    <w:bookmarkEnd w:id="26"/>
+    <w:bookmarkStart w:id="27" w:name="ref-Baker1987"/>
+    <w:p>
+      <w:pPr>
+        <w:pStyle w:val="Bibliography"/>
+      </w:pPr>
+      <w:r>
+        <w:rPr>
+          <w:b/>
+        </w:rPr>
+        <w:t xml:space="preserve">Baker, E. W., and D. M. Tuttle</w:t>
+      </w:r>
+      <w:r>
+        <w:t xml:space="preserve">.</w:t>
+      </w:r>
+      <w:r>
+        <w:t xml:space="preserve"> </w:t>
+      </w:r>
+      <w:r>
+        <w:rPr>
+          <w:b/>
+        </w:rPr>
+        <w:t xml:space="preserve">1987</w:t>
+      </w:r>
+      <w:r>
+        <w:t xml:space="preserve">. The false spider mites of Mexico (tenuipalpidae: Acari). (technical report No. 1706). The United States Department of Agriculture - Agricultural Research Service.</w:t>
+      </w:r>
+    </w:p>
+    <w:bookmarkEnd w:id="27"/>
+    <w:bookmarkStart w:id="29" w:name="ref-Beard2012"/>
+    <w:p>
+      <w:pPr>
+        <w:pStyle w:val="Bibliography"/>
+      </w:pPr>
+      <w:r>
+        <w:rPr>
+          <w:b/>
+        </w:rPr>
+        <w:t xml:space="preserve">Beard, J. J., R. Ochoa, R. Bauchan G., D. Trice M., J. Redford A., W. Walters T., and C. Mitter</w:t>
+      </w:r>
+      <w:r>
+        <w:t xml:space="preserve">.</w:t>
+      </w:r>
+      <w:r>
+        <w:t xml:space="preserve"> </w:t>
+      </w:r>
+      <w:r>
+        <w:rPr>
+          <w:b/>
+        </w:rPr>
+        <w:t xml:space="preserve">2012</w:t>
+      </w:r>
+      <w:r>
+        <w:t xml:space="preserve">. Flat mites of the world edition 2. (</w:t>
+      </w:r>
+      <w:hyperlink r:id="rId28">
+        <w:r>
+          <w:rPr>
+            <w:rStyle w:val="Hyperlink"/>
+          </w:rPr>
+          <w:t xml:space="preserve">http://idtools.org/id/mites/flatmites/</w:t>
+        </w:r>
+      </w:hyperlink>
+      <w:r>
+        <w:t xml:space="preserve">).</w:t>
+      </w:r>
+    </w:p>
+    <w:bookmarkEnd w:id="29"/>
+    <w:bookmarkStart w:id="30" w:name="ref-Begtrup1972"/>
+    <w:p>
+      <w:pPr>
+        <w:pStyle w:val="Bibliography"/>
+      </w:pPr>
+      <w:r>
+        <w:rPr>
+          <w:b/>
+        </w:rPr>
+        <w:t xml:space="preserve">Begtrup, J.</w:t>
+      </w:r>
+      <w:r>
+        <w:t xml:space="preserve"> </w:t>
+      </w:r>
+      <w:r>
+        <w:rPr>
+          <w:b/>
+        </w:rPr>
+        <w:t xml:space="preserve">1972</w:t>
+      </w:r>
+      <w:r>
+        <w:t xml:space="preserve">. Structure of a bacilliform virus in Dendrobium as revealed by negative staining. Journal of Phytopathology. 75: 268–273.</w:t>
+      </w:r>
+    </w:p>
+    <w:bookmarkEnd w:id="30"/>
+    <w:bookmarkStart w:id="31" w:name="ref-BeltranBeltran2020"/>
+    <w:p>
+      <w:pPr>
+        <w:pStyle w:val="Bibliography"/>
+      </w:pPr>
+      <w:r>
+        <w:rPr>
+          <w:b/>
+        </w:rPr>
+        <w:t xml:space="preserve">Beltran-Beltran, A. K., M. T. Santillán-Galicia, A. W. Guzmán-Franco, D. Teliz-Ortiz, M. A. Gutiérrez-Espinoza, F. Romero-Rosales, and P. L. Robles-Garcı́a</w:t>
+      </w:r>
+      <w:r>
+        <w:t xml:space="preserve">.</w:t>
+      </w:r>
+      <w:r>
+        <w:t xml:space="preserve"> </w:t>
+      </w:r>
+      <w:r>
+        <w:rPr>
+          <w:b/>
+        </w:rPr>
+        <w:t xml:space="preserve">2020</w:t>
+      </w:r>
+      <w:r>
+        <w:t xml:space="preserve">. Incidence of citrus leprosis virus c and orchid fleck dichorhavirus citrus strain in mites of the genus</w:t>
+      </w:r>
+      <w:r>
+        <w:t xml:space="preserve"> </w:t>
+      </w:r>
+      <w:r>
+        <w:rPr>
+          <w:i/>
+        </w:rPr>
+        <w:t xml:space="preserve">Brevipalpus</w:t>
+      </w:r>
+      <w:r>
+        <w:t xml:space="preserve"> </w:t>
+      </w:r>
+      <w:r>
+        <w:t xml:space="preserve">in Mexico. Journal of Economic Entomology. 113: 1576–1581.</w:t>
+      </w:r>
+    </w:p>
+    <w:bookmarkEnd w:id="31"/>
+    <w:bookmarkStart w:id="32" w:name="ref-Blanchfield2001"/>
+    <w:p>
+      <w:pPr>
+        <w:pStyle w:val="Bibliography"/>
+      </w:pPr>
+      <w:r>
+        <w:rPr>
+          <w:b/>
+        </w:rPr>
+        <w:t xml:space="preserve">Blanchfield, A. L., A. M. Mackenzie, A. Gibbs, H. Kondo, T. Tamada, and C. R. Wilson</w:t>
+      </w:r>
+      <w:r>
+        <w:t xml:space="preserve">.</w:t>
+      </w:r>
+      <w:r>
+        <w:t xml:space="preserve"> </w:t>
+      </w:r>
+      <w:r>
+        <w:rPr>
+          <w:b/>
+        </w:rPr>
+        <w:t xml:space="preserve">2001</w:t>
+      </w:r>
+      <w:r>
+        <w:t xml:space="preserve">. Identification of orchid fleck virus by reverse transcriptase-polymerase chain reaction and analysis of isolate relationships. Journal of Phytopathology. 149: 713–718.</w:t>
+      </w:r>
+    </w:p>
+    <w:bookmarkEnd w:id="32"/>
+    <w:bookmarkStart w:id="33" w:name="ref-Bratsch2015"/>
+    <w:p>
+      <w:pPr>
+        <w:pStyle w:val="Bibliography"/>
+      </w:pPr>
+      <w:r>
+        <w:rPr>
+          <w:b/>
+        </w:rPr>
+        <w:t xml:space="preserve">Bratsch, S. A., B. E. Lockhart, and C. Ishimaru</w:t>
+      </w:r>
+      <w:r>
+        <w:t xml:space="preserve">.</w:t>
+      </w:r>
+      <w:r>
+        <w:t xml:space="preserve"> </w:t>
+      </w:r>
+      <w:r>
+        <w:rPr>
+          <w:b/>
+        </w:rPr>
+        <w:t xml:space="preserve">2015</w:t>
+      </w:r>
+      <w:r>
+        <w:t xml:space="preserve">. Confirmation of first report of orchid fleck virus in</w:t>
+      </w:r>
+      <w:r>
+        <w:t xml:space="preserve"> </w:t>
+      </w:r>
+      <w:r>
+        <w:rPr>
+          <w:i/>
+        </w:rPr>
+        <w:t xml:space="preserve">phalaenopsis</w:t>
+      </w:r>
+      <w:r>
+        <w:t xml:space="preserve"> </w:t>
+      </w:r>
+      <w:r>
+        <w:t xml:space="preserve">hybrid orchids in the USA. Plant Health Progress. 16: 146–148.</w:t>
+      </w:r>
+    </w:p>
+    <w:bookmarkEnd w:id="33"/>
+    <w:bookmarkStart w:id="34" w:name="ref-Broussard2007"/>
+    <w:p>
+      <w:pPr>
+        <w:pStyle w:val="Bibliography"/>
+      </w:pPr>
+      <w:r>
+        <w:rPr>
+          <w:b/>
+        </w:rPr>
+        <w:t xml:space="preserve">Broussard, M. C.</w:t>
+      </w:r>
+      <w:r>
+        <w:t xml:space="preserve"> </w:t>
+      </w:r>
+      <w:r>
+        <w:rPr>
+          <w:b/>
+        </w:rPr>
+        <w:t xml:space="preserve">2007</w:t>
+      </w:r>
+      <w:r>
+        <w:t xml:space="preserve">. A horticultural study of</w:t>
+      </w:r>
+      <w:r>
+        <w:t xml:space="preserve"> </w:t>
+      </w:r>
+      <w:r>
+        <w:rPr>
+          <w:i/>
+        </w:rPr>
+        <w:t xml:space="preserve">Liriope</w:t>
+      </w:r>
+      <w:r>
+        <w:t xml:space="preserve"> </w:t>
+      </w:r>
+      <w:r>
+        <w:t xml:space="preserve">and</w:t>
+      </w:r>
+      <w:r>
+        <w:t xml:space="preserve"> </w:t>
+      </w:r>
+      <w:r>
+        <w:rPr>
+          <w:i/>
+        </w:rPr>
+        <w:t xml:space="preserve">Ophiopogon</w:t>
+      </w:r>
+      <w:r>
+        <w:t xml:space="preserve">: Nomenclature, morphology, and culture (PhD thesis).</w:t>
+      </w:r>
+    </w:p>
+    <w:bookmarkEnd w:id="34"/>
+    <w:bookmarkStart w:id="35" w:name="ref-Chambers2019"/>
+    <w:p>
+      <w:pPr>
+        <w:pStyle w:val="Bibliography"/>
+      </w:pPr>
+      <w:r>
+        <w:rPr>
+          <w:b/>
+        </w:rPr>
+        <w:t xml:space="preserve">Chambers, A. H., P. Moon, V. Edmond, and E. Bassil</w:t>
+      </w:r>
+      <w:r>
+        <w:t xml:space="preserve">.</w:t>
+      </w:r>
+      <w:r>
+        <w:t xml:space="preserve"> </w:t>
+      </w:r>
+      <w:r>
+        <w:rPr>
+          <w:b/>
+        </w:rPr>
+        <w:t xml:space="preserve">2019</w:t>
+      </w:r>
+      <w:r>
+        <w:t xml:space="preserve">. Vanilla cultivation in southern Florida. EDIS. 2019: 7.</w:t>
+      </w:r>
+    </w:p>
+    <w:bookmarkEnd w:id="35"/>
+    <w:bookmarkStart w:id="36" w:name="ref-Chang1991"/>
+    <w:p>
+      <w:pPr>
+        <w:pStyle w:val="Bibliography"/>
+      </w:pPr>
+      <w:r>
+        <w:rPr>
+          <w:b/>
+        </w:rPr>
+        <w:t xml:space="preserve">Chang, M. U.</w:t>
+      </w:r>
+      <w:r>
+        <w:t xml:space="preserve"> </w:t>
+      </w:r>
+      <w:r>
+        <w:rPr>
+          <w:b/>
+        </w:rPr>
+        <w:t xml:space="preserve">1991</w:t>
+      </w:r>
+      <w:r>
+        <w:t xml:space="preserve">. Studies on the viruses in orchids in Korea. 2.</w:t>
+      </w:r>
+      <w:r>
+        <w:t xml:space="preserve"> </w:t>
+      </w:r>
+      <w:r>
+        <w:rPr>
+          <w:i/>
+        </w:rPr>
+        <w:t xml:space="preserve">Dendrobium mosaic virus, Odontoglossum ringspot virus, Orchid fleck virus</w:t>
+      </w:r>
+      <w:r>
+        <w:t xml:space="preserve"> </w:t>
+      </w:r>
+      <w:r>
+        <w:t xml:space="preserve">and unidentified potyvirus. Korean J Plant Pathol. 7: 118–129.</w:t>
+      </w:r>
+    </w:p>
+    <w:bookmarkEnd w:id="36"/>
+    <w:bookmarkStart w:id="37" w:name="ref-Chang1976"/>
+    <w:p>
+      <w:pPr>
+        <w:pStyle w:val="Bibliography"/>
+      </w:pPr>
+      <w:r>
+        <w:rPr>
+          <w:b/>
+        </w:rPr>
+        <w:t xml:space="preserve">Chang, M. U., A. Kei, D. Yoji, and Y. Kiyoshi</w:t>
+      </w:r>
+      <w:r>
+        <w:t xml:space="preserve">.</w:t>
+      </w:r>
+      <w:r>
+        <w:t xml:space="preserve"> </w:t>
+      </w:r>
+      <w:r>
+        <w:rPr>
+          <w:b/>
+        </w:rPr>
+        <w:t xml:space="preserve">1976</w:t>
+      </w:r>
+      <w:r>
+        <w:t xml:space="preserve">. Morphology and intracellular appearance of</w:t>
+      </w:r>
+      <w:r>
+        <w:t xml:space="preserve"> </w:t>
+      </w:r>
+      <w:r>
+        <w:rPr>
+          <w:i/>
+        </w:rPr>
+        <w:t xml:space="preserve">Orchid fleck virus</w:t>
+      </w:r>
+      <w:r>
+        <w:t xml:space="preserve">. Japanese Journal of Phytopathology. 42: 156–157.</w:t>
+      </w:r>
+    </w:p>
+    <w:bookmarkEnd w:id="37"/>
+    <w:bookmarkStart w:id="38" w:name="ref-Chase2009"/>
+    <w:p>
+      <w:pPr>
+        <w:pStyle w:val="Bibliography"/>
+      </w:pPr>
+      <w:r>
+        <w:rPr>
+          <w:b/>
+        </w:rPr>
+        <w:t xml:space="preserve">Chase, M. W., J. L. Reveal, and M. F. Fay</w:t>
+      </w:r>
+      <w:r>
+        <w:t xml:space="preserve">.</w:t>
+      </w:r>
+      <w:r>
+        <w:t xml:space="preserve"> </w:t>
+      </w:r>
+      <w:r>
+        <w:rPr>
+          <w:b/>
+        </w:rPr>
+        <w:t xml:space="preserve">2009</w:t>
+      </w:r>
+      <w:r>
+        <w:t xml:space="preserve">. A subfamilial classification for the expanded asparagalean families amaryllidaceae, asparagaceae and xanthorrhoeaceae. Botanical Journal of the Linnean Society. 161: 132–136.</w:t>
+      </w:r>
+    </w:p>
+    <w:bookmarkEnd w:id="38"/>
+    <w:bookmarkStart w:id="39" w:name="ref-Chen2006"/>
+    <w:p>
+      <w:pPr>
+        <w:pStyle w:val="Bibliography"/>
+      </w:pPr>
+      <w:r>
+        <w:rPr>
+          <w:b/>
+        </w:rPr>
+        <w:t xml:space="preserve">Chen, T.-Y., J. V. French, T.-X. Liu, and J. V. da Graça</w:t>
+      </w:r>
+      <w:r>
+        <w:t xml:space="preserve">.</w:t>
+      </w:r>
+      <w:r>
+        <w:t xml:space="preserve"> </w:t>
+      </w:r>
+      <w:r>
+        <w:rPr>
+          <w:b/>
+        </w:rPr>
+        <w:t xml:space="preserve">2006</w:t>
+      </w:r>
+      <w:r>
+        <w:t xml:space="preserve">. Predation of</w:t>
+      </w:r>
+      <w:r>
+        <w:t xml:space="preserve"> </w:t>
+      </w:r>
+      <w:r>
+        <w:rPr>
+          <w:i/>
+        </w:rPr>
+        <w:t xml:space="preserve">Galendromus helveolus</w:t>
+      </w:r>
+      <w:r>
+        <w:t xml:space="preserve"> </w:t>
+      </w:r>
+      <w:r>
+        <w:t xml:space="preserve">(acari: Phytoseiidae) on</w:t>
+      </w:r>
+      <w:r>
+        <w:t xml:space="preserve"> </w:t>
+      </w:r>
+      <w:r>
+        <w:rPr>
+          <w:i/>
+        </w:rPr>
+        <w:t xml:space="preserve">Brevipalpus californicus</w:t>
+      </w:r>
+      <w:r>
+        <w:t xml:space="preserve"> </w:t>
+      </w:r>
+      <w:r>
+        <w:t xml:space="preserve">(acari: Tenuipalpidae). Biocontrol Science and Technology. 16: 753–759.</w:t>
+      </w:r>
+    </w:p>
+    <w:bookmarkEnd w:id="39"/>
+    <w:bookmarkStart w:id="40" w:name="ref-Childers2011"/>
+    <w:p>
+      <w:pPr>
+        <w:pStyle w:val="Bibliography"/>
+      </w:pPr>
+      <w:r>
+        <w:rPr>
+          <w:b/>
+        </w:rPr>
+        <w:t xml:space="preserve">Childers, C. C., and J. C. V. Rodrigues</w:t>
+      </w:r>
+      <w:r>
+        <w:t xml:space="preserve">.</w:t>
+      </w:r>
+      <w:r>
+        <w:t xml:space="preserve"> </w:t>
+      </w:r>
+      <w:r>
+        <w:rPr>
+          <w:b/>
+        </w:rPr>
+        <w:t xml:space="preserve">2011</w:t>
+      </w:r>
+      <w:r>
+        <w:t xml:space="preserve">. An overview of</w:t>
+      </w:r>
+      <w:r>
+        <w:t xml:space="preserve"> </w:t>
+      </w:r>
+      <w:r>
+        <w:rPr>
+          <w:i/>
+        </w:rPr>
+        <w:t xml:space="preserve">Brevipalpus</w:t>
+      </w:r>
+      <w:r>
+        <w:t xml:space="preserve"> </w:t>
+      </w:r>
+      <w:r>
+        <w:t xml:space="preserve">(acari: Tenuipalpidae) and the plant viruses they transmit. Zoosymposia. 6: 180–192.</w:t>
+      </w:r>
+    </w:p>
+    <w:bookmarkEnd w:id="40"/>
+    <w:bookmarkStart w:id="41" w:name="ref-Childers2003a"/>
+    <w:p>
+      <w:pPr>
+        <w:pStyle w:val="Bibliography"/>
+      </w:pPr>
+      <w:r>
+        <w:rPr>
+          <w:b/>
+        </w:rPr>
+        <w:t xml:space="preserve">Childers, C. C., J. C. V. Rodrigues, and W. C. Welbourn</w:t>
+      </w:r>
+      <w:r>
+        <w:t xml:space="preserve">.</w:t>
+      </w:r>
+      <w:r>
+        <w:t xml:space="preserve"> </w:t>
+      </w:r>
+      <w:r>
+        <w:rPr>
+          <w:b/>
+        </w:rPr>
+        <w:t xml:space="preserve">2003</w:t>
+      </w:r>
+      <w:r>
+        <w:t xml:space="preserve">. Host plants of</w:t>
+      </w:r>
+      <w:r>
+        <w:t xml:space="preserve"> </w:t>
+      </w:r>
+      <w:r>
+        <w:rPr>
+          <w:i/>
+        </w:rPr>
+        <w:t xml:space="preserve">brevipalpus californicus</w:t>
+      </w:r>
+      <w:r>
+        <w:t xml:space="preserve">,</w:t>
+      </w:r>
+      <w:r>
+        <w:t xml:space="preserve"> </w:t>
+      </w:r>
+      <w:r>
+        <w:rPr>
+          <w:i/>
+        </w:rPr>
+        <w:t xml:space="preserve">b. Obovatus</w:t>
+      </w:r>
+      <w:r>
+        <w:t xml:space="preserve">, and</w:t>
+      </w:r>
+      <w:r>
+        <w:t xml:space="preserve"> </w:t>
+      </w:r>
+      <w:r>
+        <w:rPr>
+          <w:i/>
+        </w:rPr>
+        <w:t xml:space="preserve">b. Phoenicis</w:t>
+      </w:r>
+      <w:r>
+        <w:t xml:space="preserve"> </w:t>
+      </w:r>
+      <w:r>
+        <w:t xml:space="preserve">(acari: Tenuipalpidae) and their potential involvement in the spread of viral diseases vectored by these mites. Experimental and Applied Acarology. 30: 29–105.</w:t>
+      </w:r>
+    </w:p>
+    <w:bookmarkEnd w:id="41"/>
+    <w:bookmarkStart w:id="42" w:name="ref-Cook2019"/>
+    <w:p>
+      <w:pPr>
+        <w:pStyle w:val="Bibliography"/>
+      </w:pPr>
+      <w:r>
+        <w:rPr>
+          <w:b/>
+        </w:rPr>
+        <w:t xml:space="preserve">Cook, G., W. Kirkman, R. Clase, C. Steyn, E. Basson, P. H. Fourie, S. D. Moore, T. G. Grout, E. Carstens, and V. Hattingh</w:t>
+      </w:r>
+      <w:r>
+        <w:t xml:space="preserve">.</w:t>
+      </w:r>
+      <w:r>
+        <w:t xml:space="preserve"> </w:t>
+      </w:r>
+      <w:r>
+        <w:rPr>
+          <w:b/>
+        </w:rPr>
+        <w:t xml:space="preserve">2019</w:t>
+      </w:r>
+      <w:r>
+        <w:t xml:space="preserve">. Orchid fleck virus associated with the first case of citrus leprosis-N in South Africa. European Journal of Plant Pathology. 155: 1373–1379.</w:t>
+      </w:r>
+    </w:p>
+    <w:bookmarkEnd w:id="42"/>
+    <w:bookmarkStart w:id="43" w:name="ref-Dietzgen2018a"/>
+    <w:p>
+      <w:pPr>
+        <w:pStyle w:val="Bibliography"/>
+      </w:pPr>
+      <w:r>
+        <w:rPr>
+          <w:b/>
+        </w:rPr>
+        <w:t xml:space="preserve">Dietzgen, R. G., J. Freitas-Astúa, C. Chabi-Jesus, P. L. Ramos-González, M. M. Goodin, H. Kondo, A. D. Tassi, and E. W. Kitajima</w:t>
+      </w:r>
+      <w:r>
+        <w:t xml:space="preserve">.</w:t>
+      </w:r>
+      <w:r>
+        <w:t xml:space="preserve"> </w:t>
+      </w:r>
+      <w:r>
+        <w:rPr>
+          <w:b/>
+        </w:rPr>
+        <w:t xml:space="preserve">2018</w:t>
+      </w:r>
+      <w:r>
+        <w:t xml:space="preserve">. Dichorhaviruses in their host plants and mite vectors, pp. 119–148.</w:t>
+      </w:r>
+      <w:r>
+        <w:t xml:space="preserve"> </w:t>
+      </w:r>
+      <w:r>
+        <w:rPr>
+          <w:i/>
+        </w:rPr>
+        <w:t xml:space="preserve">In</w:t>
+      </w:r>
+      <w:r>
+        <w:t xml:space="preserve"> </w:t>
+      </w:r>
+      <w:r>
+        <w:t xml:space="preserve">Advances in Virus Research. Elsevier.</w:t>
+      </w:r>
+    </w:p>
+    <w:bookmarkEnd w:id="43"/>
+    <w:bookmarkStart w:id="44" w:name="ref-Dietzgen2014"/>
+    <w:p>
+      <w:pPr>
+        <w:pStyle w:val="Bibliography"/>
+      </w:pPr>
+      <w:r>
+        <w:rPr>
+          <w:b/>
+        </w:rPr>
+        <w:t xml:space="preserve">Dietzgen, R. G., J. H. Kuhn, A. N. Clawson, J. Freitas-Astúa, M. M. Goodin, E. W. Kitajima, H. Kondo, T. Wetzel, and A. E. Whitfield</w:t>
+      </w:r>
+      <w:r>
+        <w:t xml:space="preserve">.</w:t>
+      </w:r>
+      <w:r>
+        <w:t xml:space="preserve"> </w:t>
+      </w:r>
+      <w:r>
+        <w:rPr>
+          <w:b/>
+        </w:rPr>
+        <w:t xml:space="preserve">2014</w:t>
+      </w:r>
+      <w:r>
+        <w:t xml:space="preserve">. Dichorhavirus: A proposed new genus for</w:t>
+      </w:r>
+      <w:r>
+        <w:t xml:space="preserve"> </w:t>
+      </w:r>
+      <w:r>
+        <w:rPr>
+          <w:i/>
+        </w:rPr>
+        <w:t xml:space="preserve">Brevipalpus</w:t>
+      </w:r>
+      <w:r>
+        <w:t xml:space="preserve"> </w:t>
+      </w:r>
+      <w:r>
+        <w:t xml:space="preserve">mite-transmitted, nuclear, bacilliform, bipartite, negative-strand RNA plant viruses. Archives of Virology. 159: 607–619.</w:t>
+      </w:r>
+    </w:p>
+    <w:bookmarkEnd w:id="44"/>
+    <w:bookmarkStart w:id="45" w:name="ref-Dietzgen2018b"/>
+    <w:p>
+      <w:pPr>
+        <w:pStyle w:val="Bibliography"/>
+      </w:pPr>
+      <w:r>
+        <w:rPr>
+          <w:b/>
+        </w:rPr>
+        <w:t xml:space="preserve">Dietzgen, R. G., A. D. Tassi, J. Freitas-Astúa, and E. W. Kitajima</w:t>
+      </w:r>
+      <w:r>
+        <w:t xml:space="preserve">.</w:t>
+      </w:r>
+      <w:r>
+        <w:t xml:space="preserve"> </w:t>
+      </w:r>
+      <w:r>
+        <w:rPr>
+          <w:b/>
+        </w:rPr>
+        <w:t xml:space="preserve">2018</w:t>
+      </w:r>
+      <w:r>
+        <w:t xml:space="preserve">. First report of orchid fleck virus and its mite vector on green cordyline. Australasian Plant Disease Notes. 13.</w:t>
+      </w:r>
+    </w:p>
+    <w:bookmarkEnd w:id="45"/>
+    <w:bookmarkStart w:id="46" w:name="ref-Doi1977"/>
+    <w:p>
+      <w:pPr>
+        <w:pStyle w:val="Bibliography"/>
+      </w:pPr>
+      <w:r>
+        <w:rPr>
+          <w:b/>
+        </w:rPr>
+        <w:t xml:space="preserve">Doi, Y., M. U. Chang, and K. Yora</w:t>
+      </w:r>
+      <w:r>
+        <w:t xml:space="preserve">.</w:t>
+      </w:r>
+      <w:r>
+        <w:t xml:space="preserve"> </w:t>
+      </w:r>
+      <w:r>
+        <w:rPr>
+          <w:b/>
+        </w:rPr>
+        <w:t xml:space="preserve">1977</w:t>
+      </w:r>
+      <w:r>
+        <w:t xml:space="preserve">. Orchid fleck virus. CMI/AAB descriptions of plant viruses.</w:t>
+      </w:r>
+    </w:p>
+    <w:bookmarkEnd w:id="46"/>
+    <w:bookmarkStart w:id="47" w:name="ref-Fantz2008a"/>
+    <w:p>
+      <w:pPr>
+        <w:pStyle w:val="Bibliography"/>
+      </w:pPr>
+      <w:r>
+        <w:rPr>
+          <w:b/>
+        </w:rPr>
+        <w:t xml:space="preserve">Fantz, P. R.</w:t>
+      </w:r>
+      <w:r>
+        <w:t xml:space="preserve"> </w:t>
+      </w:r>
+      <w:r>
+        <w:rPr>
+          <w:b/>
+        </w:rPr>
+        <w:t xml:space="preserve">2008a</w:t>
+      </w:r>
+      <w:r>
+        <w:t xml:space="preserve">. Macrophytography of cultivated liriopogons and genera delineation. HortTechnology. 18: 334–342.</w:t>
+      </w:r>
+    </w:p>
+    <w:bookmarkEnd w:id="47"/>
+    <w:bookmarkStart w:id="48" w:name="ref-Fantz2008b"/>
+    <w:p>
+      <w:pPr>
+        <w:pStyle w:val="Bibliography"/>
+      </w:pPr>
+      <w:r>
+        <w:rPr>
+          <w:b/>
+        </w:rPr>
+        <w:t xml:space="preserve">Fantz, P. R.</w:t>
+      </w:r>
+      <w:r>
+        <w:t xml:space="preserve"> </w:t>
+      </w:r>
+      <w:r>
+        <w:rPr>
+          <w:b/>
+        </w:rPr>
+        <w:t xml:space="preserve">2008b</w:t>
+      </w:r>
+      <w:r>
+        <w:t xml:space="preserve">. Species of</w:t>
+      </w:r>
+      <w:r>
+        <w:t xml:space="preserve"> </w:t>
+      </w:r>
+      <w:r>
+        <w:rPr>
+          <w:i/>
+        </w:rPr>
+        <w:t xml:space="preserve">Liriope</w:t>
+      </w:r>
+      <w:r>
+        <w:t xml:space="preserve"> </w:t>
+      </w:r>
+      <w:r>
+        <w:t xml:space="preserve">cultivated in the southeastern United States. HortTechnology. 18: 343–348.</w:t>
+      </w:r>
+    </w:p>
+    <w:bookmarkEnd w:id="48"/>
+    <w:bookmarkStart w:id="49" w:name="ref-Fantz2009"/>
+    <w:p>
+      <w:pPr>
+        <w:pStyle w:val="Bibliography"/>
+      </w:pPr>
+      <w:r>
+        <w:rPr>
+          <w:b/>
+        </w:rPr>
+        <w:t xml:space="preserve">Fantz, P. R.</w:t>
+      </w:r>
+      <w:r>
+        <w:t xml:space="preserve"> </w:t>
+      </w:r>
+      <w:r>
+        <w:rPr>
+          <w:b/>
+        </w:rPr>
+        <w:t xml:space="preserve">2009</w:t>
+      </w:r>
+      <w:r>
+        <w:t xml:space="preserve">. Names and species of</w:t>
+      </w:r>
+      <w:r>
+        <w:t xml:space="preserve"> </w:t>
+      </w:r>
+      <w:r>
+        <w:rPr>
+          <w:i/>
+        </w:rPr>
+        <w:t xml:space="preserve">Ophiopogon</w:t>
+      </w:r>
+      <w:r>
+        <w:t xml:space="preserve"> </w:t>
+      </w:r>
+      <w:r>
+        <w:t xml:space="preserve">cultivated in the southeastern United States. HortTechnology. 19: 385–394.</w:t>
+      </w:r>
+    </w:p>
+    <w:bookmarkEnd w:id="49"/>
+    <w:bookmarkStart w:id="50" w:name="ref-Fantz2015"/>
+    <w:p>
+      <w:pPr>
+        <w:pStyle w:val="Bibliography"/>
+      </w:pPr>
+      <w:r>
+        <w:rPr>
+          <w:b/>
+        </w:rPr>
+        <w:t xml:space="preserve">Fantz, P. R., D. Carey, T. Avent, and J. Lattier</w:t>
+      </w:r>
+      <w:r>
+        <w:t xml:space="preserve">.</w:t>
+      </w:r>
+      <w:r>
+        <w:t xml:space="preserve"> </w:t>
+      </w:r>
+      <w:r>
+        <w:rPr>
+          <w:b/>
+        </w:rPr>
+        <w:t xml:space="preserve">2015</w:t>
+      </w:r>
+      <w:r>
+        <w:t xml:space="preserve">. Inventory, descriptions, and keys to segregation and identification of liriopogons cultivated in the southeastern United States. HortScience. 50: 957–993.</w:t>
+      </w:r>
+    </w:p>
+    <w:bookmarkEnd w:id="50"/>
+    <w:bookmarkStart w:id="51" w:name="ref-FreitasAstua2002"/>
+    <w:p>
+      <w:pPr>
+        <w:pStyle w:val="Bibliography"/>
+      </w:pPr>
+      <w:r>
+        <w:rPr>
+          <w:b/>
+        </w:rPr>
+        <w:t xml:space="preserve">Freitas-Astúa, J., L. Moreira, C. Rivera, C. M. Rodrı́guez, and E. W. Kitajima</w:t>
+      </w:r>
+      <w:r>
+        <w:t xml:space="preserve">.</w:t>
+      </w:r>
+      <w:r>
+        <w:t xml:space="preserve"> </w:t>
+      </w:r>
+      <w:r>
+        <w:rPr>
+          <w:b/>
+        </w:rPr>
+        <w:t xml:space="preserve">2002</w:t>
+      </w:r>
+      <w:r>
+        <w:t xml:space="preserve">. First report of orchid fleck virus in Costa Rica. Plant Disease. 86: 1402–1402.</w:t>
+      </w:r>
+    </w:p>
+    <w:bookmarkEnd w:id="51"/>
+    <w:bookmarkStart w:id="52" w:name="ref-GarciaEscamilla2018"/>
+    <w:p>
+      <w:pPr>
+        <w:pStyle w:val="Bibliography"/>
+      </w:pPr>
+      <w:r>
+        <w:rPr>
+          <w:b/>
+        </w:rPr>
+        <w:t xml:space="preserve">García-Escamilla, P., Y. Duran-Trujillo, G. Otero-Colina, G. Valdovinos-Ponce, M. T. Santillán-Galicia, C. F. Ortiz-Garcı́a, J. J. Velázquez-Monreal, and S. Sánchez-Soto</w:t>
+      </w:r>
+      <w:r>
+        <w:t xml:space="preserve">.</w:t>
+      </w:r>
+      <w:r>
+        <w:t xml:space="preserve"> </w:t>
+      </w:r>
+      <w:r>
+        <w:rPr>
+          <w:b/>
+        </w:rPr>
+        <w:t xml:space="preserve">2018</w:t>
+      </w:r>
+      <w:r>
+        <w:t xml:space="preserve">. Transmission of viruses associated with cytoplasmic and nuclear leprosis symptoms by</w:t>
+      </w:r>
+      <w:r>
+        <w:t xml:space="preserve"> </w:t>
+      </w:r>
+      <w:r>
+        <w:rPr>
+          <w:i/>
+        </w:rPr>
+        <w:t xml:space="preserve">Brevipalpus yothersi</w:t>
+      </w:r>
+      <w:r>
+        <w:t xml:space="preserve"> </w:t>
+      </w:r>
+      <w:r>
+        <w:t xml:space="preserve">and</w:t>
+      </w:r>
+      <w:r>
+        <w:t xml:space="preserve"> </w:t>
+      </w:r>
+      <w:r>
+        <w:rPr>
+          <w:i/>
+        </w:rPr>
+        <w:t xml:space="preserve">B. californicus</w:t>
+      </w:r>
+      <w:r>
+        <w:t xml:space="preserve">. Tropical Plant Pathology. 43: 69–77.</w:t>
+      </w:r>
+    </w:p>
+    <w:bookmarkEnd w:id="52"/>
+    <w:bookmarkStart w:id="53" w:name="ref-Gibbs2000"/>
+    <w:p>
+      <w:pPr>
+        <w:pStyle w:val="Bibliography"/>
+      </w:pPr>
+      <w:r>
+        <w:rPr>
+          <w:b/>
+        </w:rPr>
+        <w:t xml:space="preserve">Gibbs, A.</w:t>
+      </w:r>
+      <w:r>
+        <w:t xml:space="preserve"> </w:t>
+      </w:r>
+      <w:r>
+        <w:rPr>
+          <w:b/>
+        </w:rPr>
+        <w:t xml:space="preserve">2000</w:t>
+      </w:r>
+      <w:r>
+        <w:t xml:space="preserve">. Viruses of orchids in Australia; their identification, biology and control. The Australian Orchid Rev. 65: 10–21.</w:t>
+      </w:r>
+    </w:p>
+    <w:bookmarkEnd w:id="53"/>
+    <w:bookmarkStart w:id="54" w:name="ref-Kitajima1974"/>
+    <w:p>
+      <w:pPr>
+        <w:pStyle w:val="Bibliography"/>
+      </w:pPr>
+      <w:r>
+        <w:rPr>
+          <w:b/>
+        </w:rPr>
+        <w:t xml:space="preserve">Kitajima, E. W., A. Blumenschein, and A. S. Costa</w:t>
+      </w:r>
+      <w:r>
+        <w:t xml:space="preserve">.</w:t>
+      </w:r>
+      <w:r>
+        <w:t xml:space="preserve"> </w:t>
+      </w:r>
+      <w:r>
+        <w:rPr>
+          <w:b/>
+        </w:rPr>
+        <w:t xml:space="preserve">1974</w:t>
+      </w:r>
+      <w:r>
+        <w:t xml:space="preserve">. Rodlike particles associated with ringspot symptoms in several orchid species in Brazil. Journal of Phytopathology. 81: 280–286.</w:t>
+      </w:r>
+    </w:p>
+    <w:bookmarkEnd w:id="54"/>
+    <w:bookmarkStart w:id="55" w:name="ref-Kitajima2011a"/>
+    <w:p>
+      <w:pPr>
+        <w:pStyle w:val="Bibliography"/>
+      </w:pPr>
+      <w:r>
+        <w:rPr>
+          <w:b/>
+        </w:rPr>
+        <w:t xml:space="preserve">Kitajima, E. W., C. M. Chagas, R. Harakava, R. F. Calegario, J. Freitas-Astúa, J. C. V. Rodrigues, and C. C. Childers</w:t>
+      </w:r>
+      <w:r>
+        <w:t xml:space="preserve">.</w:t>
+      </w:r>
+      <w:r>
+        <w:t xml:space="preserve"> </w:t>
+      </w:r>
+      <w:r>
+        <w:rPr>
+          <w:b/>
+        </w:rPr>
+        <w:t xml:space="preserve">2011</w:t>
+      </w:r>
+      <w:r>
+        <w:t xml:space="preserve">. Citrus leprosis in Florida, USA, appears to have been caused by the nuclear type of citrus leprosis virus (CilLV-N). Virus Reviews &amp; Research. 16.</w:t>
+      </w:r>
+    </w:p>
+    <w:bookmarkEnd w:id="55"/>
+    <w:bookmarkStart w:id="56" w:name="ref-Kitajima2001"/>
+    <w:p>
+      <w:pPr>
+        <w:pStyle w:val="Bibliography"/>
+      </w:pPr>
+      <w:r>
+        <w:rPr>
+          <w:b/>
+        </w:rPr>
+        <w:t xml:space="preserve">Kitajima, E. W., H. Kondo, A. Mackenzie, J. A. M. Rezende, R. Gioria, A. Gibbs, and T. Tamada</w:t>
+      </w:r>
+      <w:r>
+        <w:t xml:space="preserve">.</w:t>
+      </w:r>
+      <w:r>
+        <w:t xml:space="preserve"> </w:t>
+      </w:r>
+      <w:r>
+        <w:rPr>
+          <w:b/>
+        </w:rPr>
+        <w:t xml:space="preserve">2001</w:t>
+      </w:r>
+      <w:r>
+        <w:t xml:space="preserve">. Comparative cytopathology and immunocytochemistry of Japanese, Australian and Brazilian isolates of orchid fleck virus. Journal of General Plant Pathology. 67: 231–237.</w:t>
+      </w:r>
+    </w:p>
+    <w:bookmarkEnd w:id="56"/>
+    <w:bookmarkStart w:id="57" w:name="ref-Kitajima2010"/>
+    <w:p>
+      <w:pPr>
+        <w:pStyle w:val="Bibliography"/>
+      </w:pPr>
+      <w:r>
+        <w:rPr>
+          <w:b/>
+        </w:rPr>
+        <w:t xml:space="preserve">Kitajima, E. W., J. C. V. Rodrigues, and J. Freitas-Astua</w:t>
+      </w:r>
+      <w:r>
+        <w:t xml:space="preserve">.</w:t>
+      </w:r>
+      <w:r>
+        <w:t xml:space="preserve"> </w:t>
+      </w:r>
+      <w:r>
+        <w:rPr>
+          <w:b/>
+        </w:rPr>
+        <w:t xml:space="preserve">2010</w:t>
+      </w:r>
+      <w:r>
+        <w:t xml:space="preserve">. An annotated list of ornamentals naturally found infected by</w:t>
+      </w:r>
+      <w:r>
+        <w:t xml:space="preserve"> </w:t>
+      </w:r>
+      <w:r>
+        <w:rPr>
+          <w:i/>
+        </w:rPr>
+        <w:t xml:space="preserve">Brevipalpus</w:t>
+      </w:r>
+      <w:r>
+        <w:t xml:space="preserve"> </w:t>
+      </w:r>
+      <w:r>
+        <w:t xml:space="preserve">mite-transmitted viruses. Scientia Agricola. 67: 348–371.</w:t>
+      </w:r>
+    </w:p>
+    <w:bookmarkEnd w:id="57"/>
+    <w:bookmarkStart w:id="58" w:name="ref-Knorr1968"/>
+    <w:p>
+      <w:pPr>
+        <w:pStyle w:val="Bibliography"/>
+      </w:pPr>
+      <w:r>
+        <w:rPr>
+          <w:b/>
+        </w:rPr>
+        <w:t xml:space="preserve">Knorr, L. C.</w:t>
+      </w:r>
+      <w:r>
+        <w:t xml:space="preserve"> </w:t>
+      </w:r>
+      <w:r>
+        <w:rPr>
+          <w:b/>
+        </w:rPr>
+        <w:t xml:space="preserve">1968</w:t>
+      </w:r>
+      <w:r>
+        <w:t xml:space="preserve">. Studies on the etiology of leprosis in citrus.</w:t>
+      </w:r>
+      <w:r>
+        <w:t xml:space="preserve"> </w:t>
+      </w:r>
+      <w:r>
+        <w:rPr>
+          <w:i/>
+        </w:rPr>
+        <w:t xml:space="preserve">In</w:t>
+      </w:r>
+      <w:r>
+        <w:t xml:space="preserve"> </w:t>
+      </w:r>
+      <w:r>
+        <w:t xml:space="preserve">International Organization of Citrus Virologists Conference Proceedings.</w:t>
+      </w:r>
+    </w:p>
+    <w:bookmarkEnd w:id="58"/>
+    <w:bookmarkStart w:id="59" w:name="ref-Ko1985"/>
+    <w:p>
+      <w:pPr>
+        <w:pStyle w:val="Bibliography"/>
+      </w:pPr>
+      <w:r>
+        <w:rPr>
+          <w:b/>
+        </w:rPr>
+        <w:t xml:space="preserve">Ko, N.-J., F. W. Zettler, J. R. Edwardson, and R. G. Christie</w:t>
+      </w:r>
+      <w:r>
+        <w:t xml:space="preserve">.</w:t>
+      </w:r>
+      <w:r>
+        <w:t xml:space="preserve"> </w:t>
+      </w:r>
+      <w:r>
+        <w:rPr>
+          <w:b/>
+        </w:rPr>
+        <w:t xml:space="preserve">1985</w:t>
+      </w:r>
+      <w:r>
+        <w:t xml:space="preserve">. Light microscopic techniques for detecting orchid viruses. Acta Horticulturae. 241–254.</w:t>
+      </w:r>
+    </w:p>
+    <w:bookmarkEnd w:id="59"/>
+    <w:bookmarkStart w:id="60" w:name="ref-Kondo2006"/>
+    <w:p>
+      <w:pPr>
+        <w:pStyle w:val="Bibliography"/>
+      </w:pPr>
+      <w:r>
+        <w:rPr>
+          <w:b/>
+        </w:rPr>
+        <w:t xml:space="preserve">Kondo, H., T. Maeda, Y. Shirako, and T. Tamada</w:t>
+      </w:r>
+      <w:r>
+        <w:t xml:space="preserve">.</w:t>
+      </w:r>
+      <w:r>
+        <w:t xml:space="preserve"> </w:t>
+      </w:r>
+      <w:r>
+        <w:rPr>
+          <w:b/>
+        </w:rPr>
+        <w:t xml:space="preserve">2006</w:t>
+      </w:r>
+      <w:r>
+        <w:t xml:space="preserve">. Orchid fleck virus is a rhabdovirus with an unusual bipartite genome. Journal of General Virology. 87: 2413–2421.</w:t>
+      </w:r>
+    </w:p>
+    <w:bookmarkEnd w:id="60"/>
+    <w:bookmarkStart w:id="61" w:name="ref-Kondo2003"/>
+    <w:p>
+      <w:pPr>
+        <w:pStyle w:val="Bibliography"/>
+      </w:pPr>
+      <w:r>
+        <w:rPr>
+          <w:b/>
+        </w:rPr>
+        <w:t xml:space="preserve">Kondo, H., T. Maeda, and T. Tamada</w:t>
+      </w:r>
+      <w:r>
+        <w:t xml:space="preserve">.</w:t>
+      </w:r>
+      <w:r>
+        <w:t xml:space="preserve"> </w:t>
+      </w:r>
+      <w:r>
+        <w:rPr>
+          <w:b/>
+        </w:rPr>
+        <w:t xml:space="preserve">2003</w:t>
+      </w:r>
+      <w:r>
+        <w:t xml:space="preserve">. Orchid fleck virus:</w:t>
+      </w:r>
+      <w:r>
+        <w:t xml:space="preserve"> </w:t>
+      </w:r>
+      <w:r>
+        <w:rPr>
+          <w:i/>
+        </w:rPr>
+        <w:t xml:space="preserve">Brevipalpus californicus</w:t>
+      </w:r>
+      <w:r>
+        <w:t xml:space="preserve"> </w:t>
+      </w:r>
+      <w:r>
+        <w:t xml:space="preserve">mite transmission, biological properties and genome structure. Experimental and Applied Acarology. 30: 215–223.</w:t>
+      </w:r>
+    </w:p>
+    <w:bookmarkEnd w:id="61"/>
+    <w:bookmarkStart w:id="62" w:name="ref-Kondo2014"/>
+    <w:p>
+      <w:pPr>
+        <w:pStyle w:val="Bibliography"/>
+      </w:pPr>
+      <w:r>
+        <w:rPr>
+          <w:b/>
+        </w:rPr>
+        <w:t xml:space="preserve">Kondo, H., K. Maruyama, S. Chiba, I. B. Andika, and N. Suzuki</w:t>
+      </w:r>
+      <w:r>
+        <w:t xml:space="preserve">.</w:t>
+      </w:r>
+      <w:r>
+        <w:t xml:space="preserve"> </w:t>
+      </w:r>
+      <w:r>
+        <w:rPr>
+          <w:b/>
+        </w:rPr>
+        <w:t xml:space="preserve">2014</w:t>
+      </w:r>
+      <w:r>
+        <w:t xml:space="preserve">. Transcriptional mapping of the messenger and leader RNAs of orchid fleck virus, a bisegmented negative-strand RNA virus. Virology. 452-453: 166–174.</w:t>
+      </w:r>
+    </w:p>
+    <w:bookmarkEnd w:id="62"/>
+    <w:bookmarkStart w:id="63" w:name="ref-Kubo2009b"/>
+    <w:p>
+      <w:pPr>
+        <w:pStyle w:val="Bibliography"/>
+      </w:pPr>
+      <w:r>
+        <w:rPr>
+          <w:b/>
+        </w:rPr>
+        <w:t xml:space="preserve">Kubo, K. S., J. Freitas-Astúa, M. A. Machado, and E. W. Kitajima</w:t>
+      </w:r>
+      <w:r>
+        <w:t xml:space="preserve">.</w:t>
+      </w:r>
+      <w:r>
+        <w:t xml:space="preserve"> </w:t>
+      </w:r>
+      <w:r>
+        <w:rPr>
+          <w:b/>
+        </w:rPr>
+        <w:t xml:space="preserve">2009</w:t>
+      </w:r>
+      <w:r>
+        <w:t xml:space="preserve">. Orchid fleck symptoms may be caused naturally by two different viruses transmitted by</w:t>
+      </w:r>
+      <w:r>
+        <w:t xml:space="preserve"> </w:t>
+      </w:r>
+      <w:r>
+        <w:rPr>
+          <w:i/>
+        </w:rPr>
+        <w:t xml:space="preserve">Brevipalpus</w:t>
+      </w:r>
+      <w:r>
+        <w:t xml:space="preserve">. Journal of General Plant Pathology. 75: 250–255.</w:t>
+      </w:r>
+    </w:p>
+    <w:bookmarkEnd w:id="63"/>
+    <w:bookmarkStart w:id="64" w:name="ref-Lattier2014"/>
+    <w:p>
+      <w:pPr>
+        <w:pStyle w:val="Bibliography"/>
+      </w:pPr>
+      <w:r>
+        <w:rPr>
+          <w:b/>
+        </w:rPr>
+        <w:t xml:space="preserve">Lattier, J. D., T. G. Ranney, P. R. Fantz, and T. Avent</w:t>
+      </w:r>
+      <w:r>
+        <w:t xml:space="preserve">.</w:t>
+      </w:r>
+      <w:r>
+        <w:t xml:space="preserve"> </w:t>
+      </w:r>
+      <w:r>
+        <w:rPr>
+          <w:b/>
+        </w:rPr>
+        <w:t xml:space="preserve">2014</w:t>
+      </w:r>
+      <w:r>
+        <w:t xml:space="preserve">. Identification, nomenclature, genome sizes, and ploidy levels of</w:t>
+      </w:r>
+      <w:r>
+        <w:t xml:space="preserve"> </w:t>
+      </w:r>
+      <w:r>
+        <w:rPr>
+          <w:i/>
+        </w:rPr>
+        <w:t xml:space="preserve">Liriope</w:t>
+      </w:r>
+      <w:r>
+        <w:t xml:space="preserve"> </w:t>
+      </w:r>
+      <w:r>
+        <w:t xml:space="preserve">and</w:t>
+      </w:r>
+      <w:r>
+        <w:t xml:space="preserve"> </w:t>
+      </w:r>
+      <w:r>
+        <w:rPr>
+          <w:i/>
+        </w:rPr>
+        <w:t xml:space="preserve">Ophiopogon</w:t>
+      </w:r>
+      <w:r>
+        <w:t xml:space="preserve"> </w:t>
+      </w:r>
+      <w:r>
+        <w:t xml:space="preserve">taxa. HortScience. 49: 145–151.</w:t>
+      </w:r>
+    </w:p>
+    <w:bookmarkEnd w:id="64"/>
+    <w:bookmarkStart w:id="65" w:name="ref-Leon2010"/>
+    <w:p>
+      <w:pPr>
+        <w:pStyle w:val="Bibliography"/>
+      </w:pPr>
+      <w:r>
+        <w:rPr>
+          <w:b/>
+        </w:rPr>
+        <w:t xml:space="preserve">León, G. P.-P. de, and S. A. Nadler</w:t>
+      </w:r>
+      <w:r>
+        <w:t xml:space="preserve">.</w:t>
+      </w:r>
+      <w:r>
+        <w:t xml:space="preserve"> </w:t>
+      </w:r>
+      <w:r>
+        <w:rPr>
+          <w:b/>
+        </w:rPr>
+        <w:t xml:space="preserve">2010</w:t>
+      </w:r>
+      <w:r>
+        <w:t xml:space="preserve">. What we don’t recognize can hurt us: A plea for awareness about cryptic species. Journal of Parasitology. 96: 453–464.</w:t>
+      </w:r>
+    </w:p>
+    <w:bookmarkEnd w:id="65"/>
+    <w:bookmarkStart w:id="66" w:name="ref-Lesemann1971"/>
+    <w:p>
+      <w:pPr>
+        <w:pStyle w:val="Bibliography"/>
+      </w:pPr>
+      <w:r>
+        <w:rPr>
+          <w:b/>
+        </w:rPr>
+        <w:t xml:space="preserve">Lesemann, D., and J. Begtrup</w:t>
+      </w:r>
+      <w:r>
+        <w:t xml:space="preserve">.</w:t>
+      </w:r>
+      <w:r>
+        <w:t xml:space="preserve"> </w:t>
+      </w:r>
+      <w:r>
+        <w:rPr>
+          <w:b/>
+        </w:rPr>
+        <w:t xml:space="preserve">1971</w:t>
+      </w:r>
+      <w:r>
+        <w:t xml:space="preserve">. Elektronenmikroskopischer nachweis eines bazilliformen virus in</w:t>
+      </w:r>
+      <w:r>
+        <w:t xml:space="preserve"> </w:t>
+      </w:r>
+      <w:r>
+        <w:rPr>
+          <w:i/>
+        </w:rPr>
+        <w:t xml:space="preserve">Phalaenopsis</w:t>
+      </w:r>
+      <w:r>
+        <w:t xml:space="preserve">. Journal of Phytopathology. 71: 257–269.</w:t>
+      </w:r>
+    </w:p>
+    <w:bookmarkEnd w:id="66"/>
+    <w:bookmarkStart w:id="67" w:name="ref-Lesemann1975"/>
+    <w:p>
+      <w:pPr>
+        <w:pStyle w:val="Bibliography"/>
+      </w:pPr>
+      <w:r>
+        <w:rPr>
+          <w:b/>
+        </w:rPr>
+        <w:t xml:space="preserve">Lesemann, D., and S. Doraiswamy</w:t>
+      </w:r>
+      <w:r>
+        <w:t xml:space="preserve">.</w:t>
+      </w:r>
+      <w:r>
+        <w:t xml:space="preserve"> </w:t>
+      </w:r>
+      <w:r>
+        <w:rPr>
+          <w:b/>
+        </w:rPr>
+        <w:t xml:space="preserve">1975</w:t>
+      </w:r>
+      <w:r>
+        <w:t xml:space="preserve">. Bullet-shaped virus-like particles in chlorotic and necrotic leaf lesions of orchids. Journal of Phytopathology. 83: 27–39.</w:t>
+      </w:r>
+    </w:p>
+    <w:bookmarkEnd w:id="67"/>
+    <w:bookmarkStart w:id="68" w:name="ref-Maeda1998"/>
+    <w:p>
+      <w:pPr>
+        <w:pStyle w:val="Bibliography"/>
+      </w:pPr>
+      <w:r>
+        <w:rPr>
+          <w:b/>
+        </w:rPr>
+        <w:t xml:space="preserve">Maeda, T.</w:t>
+      </w:r>
+      <w:r>
+        <w:t xml:space="preserve"> </w:t>
+      </w:r>
+      <w:r>
+        <w:rPr>
+          <w:b/>
+        </w:rPr>
+        <w:t xml:space="preserve">1998</w:t>
+      </w:r>
+      <w:r>
+        <w:t xml:space="preserve">. Evidence that orchid fleck virus is efficiently transmitted in a persistent manner by the mite</w:t>
+      </w:r>
+      <w:r>
+        <w:t xml:space="preserve"> </w:t>
+      </w:r>
+      <w:r>
+        <w:rPr>
+          <w:i/>
+        </w:rPr>
+        <w:t xml:space="preserve">Brevipalpus californicus</w:t>
+      </w:r>
+      <w:r>
+        <w:t xml:space="preserve">. Abstr., 7</w:t>
+      </w:r>
+      <w:r>
+        <w:rPr>
+          <w:vertAlign w:val="superscript"/>
+        </w:rPr>
+        <w:t xml:space="preserve">th</w:t>
+      </w:r>
+      <w:r>
+        <w:t xml:space="preserve"> </w:t>
+      </w:r>
+      <w:r>
+        <w:t xml:space="preserve">Int. Cong. Plant Pathol. 3.</w:t>
+      </w:r>
+    </w:p>
+    <w:bookmarkEnd w:id="68"/>
+    <w:bookmarkStart w:id="69" w:name="ref-Magalhaes2005"/>
+    <w:p>
+      <w:pPr>
+        <w:pStyle w:val="Bibliography"/>
+      </w:pPr>
+      <w:r>
+        <w:rPr>
+          <w:b/>
+        </w:rPr>
+        <w:t xml:space="preserve">Magalhães, B. P., J. C. V. Rodrigues, D. G. Boucias, and C. C. Childers</w:t>
+      </w:r>
+      <w:r>
+        <w:t xml:space="preserve">.</w:t>
+      </w:r>
+      <w:r>
+        <w:t xml:space="preserve"> </w:t>
+      </w:r>
+      <w:r>
+        <w:rPr>
+          <w:b/>
+        </w:rPr>
+        <w:t xml:space="preserve">2005</w:t>
+      </w:r>
+      <w:r>
+        <w:t xml:space="preserve">. Pathogenicity of</w:t>
+      </w:r>
+      <w:r>
+        <w:t xml:space="preserve"> </w:t>
+      </w:r>
+      <w:r>
+        <w:rPr>
+          <w:i/>
+        </w:rPr>
+        <w:t xml:space="preserve">metarhizium anisopliae</w:t>
+      </w:r>
+      <w:r>
+        <w:t xml:space="preserve"> </w:t>
+      </w:r>
+      <w:r>
+        <w:t xml:space="preserve">var. Acridum to the false spider mite</w:t>
+      </w:r>
+      <w:r>
+        <w:t xml:space="preserve"> </w:t>
+      </w:r>
+      <w:r>
+        <w:rPr>
+          <w:i/>
+        </w:rPr>
+        <w:t xml:space="preserve">brevipalpus phoenicis</w:t>
+      </w:r>
+      <w:r>
+        <w:t xml:space="preserve"> </w:t>
+      </w:r>
+      <w:r>
+        <w:t xml:space="preserve">(acari: Tenuipalpidae). Florida Entomologist. 88: 195–198.</w:t>
+      </w:r>
+    </w:p>
+    <w:bookmarkEnd w:id="69"/>
+    <w:bookmarkStart w:id="70" w:name="ref-Masiero2020"/>
+    <w:p>
+      <w:pPr>
+        <w:pStyle w:val="Bibliography"/>
+      </w:pPr>
+      <w:r>
+        <w:rPr>
+          <w:b/>
+        </w:rPr>
+        <w:t xml:space="preserve">Masiero, E., D. Banik, J. Abson, P. Greene, A. Slater, and T. Sgamma</w:t>
+      </w:r>
+      <w:r>
+        <w:t xml:space="preserve">.</w:t>
+      </w:r>
+      <w:r>
+        <w:t xml:space="preserve"> </w:t>
+      </w:r>
+      <w:r>
+        <w:rPr>
+          <w:b/>
+        </w:rPr>
+        <w:t xml:space="preserve">2020</w:t>
+      </w:r>
+      <w:r>
+        <w:t xml:space="preserve">. Molecular verification of the UK national collection of cultivated</w:t>
+      </w:r>
+      <w:r>
+        <w:t xml:space="preserve"> </w:t>
+      </w:r>
+      <w:r>
+        <w:rPr>
+          <w:i/>
+        </w:rPr>
+        <w:t xml:space="preserve">Liriope</w:t>
+      </w:r>
+      <w:r>
+        <w:t xml:space="preserve"> </w:t>
+      </w:r>
+      <w:r>
+        <w:t xml:space="preserve">and</w:t>
+      </w:r>
+      <w:r>
+        <w:t xml:space="preserve"> </w:t>
+      </w:r>
+      <w:r>
+        <w:rPr>
+          <w:i/>
+        </w:rPr>
+        <w:t xml:space="preserve">Ophiopogon</w:t>
+      </w:r>
+      <w:r>
+        <w:t xml:space="preserve"> </w:t>
+      </w:r>
+      <w:r>
+        <w:t xml:space="preserve">plants. Plants. 9: 558.</w:t>
+      </w:r>
+    </w:p>
+    <w:bookmarkEnd w:id="70"/>
+    <w:bookmarkStart w:id="71" w:name="ref-Mcharo2003"/>
+    <w:p>
+      <w:pPr>
+        <w:pStyle w:val="Bibliography"/>
+      </w:pPr>
+      <w:r>
+        <w:rPr>
+          <w:b/>
+        </w:rPr>
+        <w:t xml:space="preserve">Mcharo, M., E. Bush, D. L. Bonte, C. Broussard, and L. Urbatsch</w:t>
+      </w:r>
+      <w:r>
+        <w:t xml:space="preserve">.</w:t>
+      </w:r>
+      <w:r>
+        <w:t xml:space="preserve"> </w:t>
+      </w:r>
+      <w:r>
+        <w:rPr>
+          <w:b/>
+        </w:rPr>
+        <w:t xml:space="preserve">2003</w:t>
+      </w:r>
+      <w:r>
+        <w:t xml:space="preserve">. Molecular and morphological investigation of ornamental liriopogons. Journal of the American Society for Horticultural Science. 128: 575–577.</w:t>
+      </w:r>
+    </w:p>
+    <w:bookmarkEnd w:id="71"/>
+    <w:bookmarkStart w:id="72" w:name="ref-Mei2016"/>
+    <w:p>
+      <w:pPr>
+        <w:pStyle w:val="Bibliography"/>
+      </w:pPr>
+      <w:r>
+        <w:rPr>
+          <w:b/>
+        </w:rPr>
+        <w:t xml:space="preserve">Mei, Y., N. Bejerman, K. S. Crew, N. McCaffrey, and R. G. Dietzgen</w:t>
+      </w:r>
+      <w:r>
+        <w:t xml:space="preserve">.</w:t>
+      </w:r>
+      <w:r>
+        <w:t xml:space="preserve"> </w:t>
+      </w:r>
+      <w:r>
+        <w:rPr>
+          <w:b/>
+        </w:rPr>
+        <w:t xml:space="preserve">2016</w:t>
+      </w:r>
+      <w:r>
+        <w:t xml:space="preserve">. First report of orchid fleck virus in lilyturf (</w:t>
+      </w:r>
+      <w:r>
+        <w:rPr>
+          <w:i/>
+        </w:rPr>
+        <w:t xml:space="preserve">Liriope spicata</w:t>
+      </w:r>
+      <w:r>
+        <w:t xml:space="preserve">) in Australia. Plant Disease. 100: 1028–1028.</w:t>
+      </w:r>
+    </w:p>
+    <w:bookmarkEnd w:id="72"/>
+    <w:bookmarkStart w:id="73" w:name="ref-Nesom2010"/>
+    <w:p>
+      <w:pPr>
+        <w:pStyle w:val="Bibliography"/>
+      </w:pPr>
+      <w:r>
+        <w:rPr>
+          <w:b/>
+        </w:rPr>
+        <w:t xml:space="preserve">Nesom, G. L.</w:t>
+      </w:r>
+      <w:r>
+        <w:t xml:space="preserve"> </w:t>
+      </w:r>
+      <w:r>
+        <w:rPr>
+          <w:b/>
+        </w:rPr>
+        <w:t xml:space="preserve">2010</w:t>
+      </w:r>
+      <w:r>
+        <w:t xml:space="preserve">. Overview of</w:t>
+      </w:r>
+      <w:r>
+        <w:t xml:space="preserve"> </w:t>
+      </w:r>
+      <w:r>
+        <w:rPr>
+          <w:i/>
+        </w:rPr>
+        <w:t xml:space="preserve">liriope</w:t>
+      </w:r>
+      <w:r>
+        <w:t xml:space="preserve"> </w:t>
+      </w:r>
+      <w:r>
+        <w:t xml:space="preserve">and</w:t>
+      </w:r>
+      <w:r>
+        <w:t xml:space="preserve"> </w:t>
+      </w:r>
+      <w:r>
+        <w:rPr>
+          <w:i/>
+        </w:rPr>
+        <w:t xml:space="preserve">ophiopogon</w:t>
+      </w:r>
+      <w:r>
+        <w:t xml:space="preserve"> </w:t>
+      </w:r>
+      <w:r>
+        <w:t xml:space="preserve">(ruscaceae) naturalized and commonly cultivated in the USA. Phytoneuron. 56: 1–31.</w:t>
+      </w:r>
+    </w:p>
+    <w:bookmarkEnd w:id="73"/>
+    <w:bookmarkStart w:id="74" w:name="ref-Pearson1993"/>
+    <w:p>
+      <w:pPr>
+        <w:pStyle w:val="Bibliography"/>
+      </w:pPr>
+      <w:r>
+        <w:rPr>
+          <w:b/>
+        </w:rPr>
+        <w:t xml:space="preserve">Pearson, M. N., G. V. H. Jackson, S. P. Pone, and R. L. J. Howitt</w:t>
+      </w:r>
+      <w:r>
+        <w:t xml:space="preserve">.</w:t>
+      </w:r>
+      <w:r>
+        <w:t xml:space="preserve"> </w:t>
+      </w:r>
+      <w:r>
+        <w:rPr>
+          <w:b/>
+        </w:rPr>
+        <w:t xml:space="preserve">1993</w:t>
+      </w:r>
+      <w:r>
+        <w:t xml:space="preserve">. Vanilla viruses in the South Pacific. Plant Pathology. 42: 127–131.</w:t>
+      </w:r>
+    </w:p>
+    <w:bookmarkEnd w:id="74"/>
+    <w:bookmarkStart w:id="75" w:name="ref-Peng2017"/>
+    <w:p>
+      <w:pPr>
+        <w:pStyle w:val="Bibliography"/>
+      </w:pPr>
+      <w:r>
+        <w:rPr>
+          <w:b/>
+        </w:rPr>
+        <w:t xml:space="preserve">Peng, D. W., G. H. Zheng, Q. X. Tong, Z. Z. Zheng, and Y. L. Ming</w:t>
+      </w:r>
+      <w:r>
+        <w:t xml:space="preserve">.</w:t>
+      </w:r>
+      <w:r>
+        <w:t xml:space="preserve"> </w:t>
+      </w:r>
+      <w:r>
+        <w:rPr>
+          <w:b/>
+        </w:rPr>
+        <w:t xml:space="preserve">2017</w:t>
+      </w:r>
+      <w:r>
+        <w:t xml:space="preserve">. First report of orchid fleck dichorhavirus from</w:t>
+      </w:r>
+      <w:r>
+        <w:t xml:space="preserve"> </w:t>
+      </w:r>
+      <w:r>
+        <w:rPr>
+          <w:i/>
+        </w:rPr>
+        <w:t xml:space="preserve">cymbidium</w:t>
+      </w:r>
+      <w:r>
+        <w:t xml:space="preserve"> </w:t>
+      </w:r>
+      <w:r>
+        <w:t xml:space="preserve">sp. In China. Plant Disease. 101: 514–514.</w:t>
+      </w:r>
+    </w:p>
+    <w:bookmarkEnd w:id="75"/>
+    <w:bookmarkStart w:id="76" w:name="ref-Peng2013"/>
+    <w:p>
+      <w:pPr>
+        <w:pStyle w:val="Bibliography"/>
+      </w:pPr>
+      <w:r>
+        <w:rPr>
+          <w:b/>
+        </w:rPr>
+        <w:t xml:space="preserve">Peng, D. W., G. H. Zheng, Z. Z. Zheng, Q. X. Tong, and Y. L. Ming</w:t>
+      </w:r>
+      <w:r>
+        <w:t xml:space="preserve">.</w:t>
+      </w:r>
+      <w:r>
+        <w:t xml:space="preserve"> </w:t>
+      </w:r>
+      <w:r>
+        <w:rPr>
+          <w:b/>
+        </w:rPr>
+        <w:t xml:space="preserve">2013</w:t>
+      </w:r>
+      <w:r>
+        <w:t xml:space="preserve">. Orchid fleck virus: An unclassified bipartite, negative-sense RNA plant virus. Archives of Virology. 158: 313–323.</w:t>
+      </w:r>
+    </w:p>
+    <w:bookmarkEnd w:id="76"/>
+    <w:bookmarkStart w:id="77" w:name="ref-Petzold1971"/>
+    <w:p>
+      <w:pPr>
+        <w:pStyle w:val="Bibliography"/>
+      </w:pPr>
+      <w:r>
+        <w:rPr>
+          <w:b/>
+        </w:rPr>
+        <w:t xml:space="preserve">Petzold, H.</w:t>
+      </w:r>
+      <w:r>
+        <w:t xml:space="preserve"> </w:t>
+      </w:r>
+      <w:r>
+        <w:rPr>
+          <w:b/>
+        </w:rPr>
+        <w:t xml:space="preserve">1971</w:t>
+      </w:r>
+      <w:r>
+        <w:t xml:space="preserve">. Der elektronenmikroskopische nachweis eines bacilliformen virus an blattfleckenkranken</w:t>
+      </w:r>
+      <w:r>
+        <w:t xml:space="preserve"> </w:t>
+      </w:r>
+      <w:r>
+        <w:rPr>
+          <w:i/>
+        </w:rPr>
+        <w:t xml:space="preserve">Dendrobien</w:t>
+      </w:r>
+      <w:r>
+        <w:t xml:space="preserve">. Journal of Phytopathology. 70: 43–52.</w:t>
+      </w:r>
+    </w:p>
+    <w:bookmarkEnd w:id="77"/>
+    <w:bookmarkStart w:id="78" w:name="ref-RamosGonzalez2015"/>
+    <w:p>
+      <w:pPr>
+        <w:pStyle w:val="Bibliography"/>
+      </w:pPr>
+      <w:r>
+        <w:rPr>
+          <w:b/>
+        </w:rPr>
+        <w:t xml:space="preserve">Ramos-González, P. L., H. Sarubbi-Orue, L. Gonzales-Segnana, C. Chabi-Jesus, J. Freitas-Astúa, and E. W. Kitajima</w:t>
+      </w:r>
+      <w:r>
+        <w:t xml:space="preserve">.</w:t>
+      </w:r>
+      <w:r>
+        <w:t xml:space="preserve"> </w:t>
+      </w:r>
+      <w:r>
+        <w:rPr>
+          <w:b/>
+        </w:rPr>
+        <w:t xml:space="preserve">2015</w:t>
+      </w:r>
+      <w:r>
+        <w:t xml:space="preserve">. Orchid fleck virus infecting orchids in Paraguay: First report and use of degenerate primers for its detection. Journal of Phytopathology. 164: 342–347.</w:t>
+      </w:r>
+    </w:p>
+    <w:bookmarkEnd w:id="78"/>
+    <w:bookmarkStart w:id="79" w:name="ref-Roy2015a"/>
+    <w:p>
+      <w:pPr>
+        <w:pStyle w:val="Bibliography"/>
+      </w:pPr>
+      <w:r>
+        <w:rPr>
+          <w:b/>
+        </w:rPr>
+        <w:t xml:space="preserve">Roy, A., J. S. Hartung, W. L. Schneider, J. Shao, G. Leon, M. J. Melzer, J. J. Beard, G. Otero-Colina, G. R. Bauchan, R. Ochoa, and R. H. Brlansky</w:t>
+      </w:r>
+      <w:r>
+        <w:t xml:space="preserve">.</w:t>
+      </w:r>
+      <w:r>
+        <w:t xml:space="preserve"> </w:t>
+      </w:r>
+      <w:r>
+        <w:rPr>
+          <w:b/>
+        </w:rPr>
+        <w:t xml:space="preserve">2015</w:t>
+      </w:r>
+      <w:r>
+        <w:t xml:space="preserve">. Role bending: Complex relationships between viruses, hosts, and vectors related to citrus leprosis, an emerging disease. Phytopathology. 105: 1013–1025.</w:t>
+      </w:r>
+    </w:p>
+    <w:bookmarkEnd w:id="79"/>
+    <w:bookmarkStart w:id="80" w:name="ref-Roy2020"/>
+    <w:p>
+      <w:pPr>
+        <w:pStyle w:val="Bibliography"/>
+      </w:pPr>
+      <w:r>
+        <w:rPr>
+          <w:b/>
+        </w:rPr>
+        <w:t xml:space="preserve">Roy, A., A. L. Stone, G. Otero-Colina, G. Wei, R. H. Brlansky, R. Ochoa, G. Bauchan, W. L. Schneider, M. K. Nakhla, and J. S. Hartung</w:t>
+      </w:r>
+      <w:r>
+        <w:t xml:space="preserve">.</w:t>
+      </w:r>
+      <w:r>
+        <w:t xml:space="preserve"> </w:t>
+      </w:r>
+      <w:r>
+        <w:rPr>
+          <w:b/>
+        </w:rPr>
+        <w:t xml:space="preserve">2020</w:t>
+      </w:r>
+      <w:r>
+        <w:t xml:space="preserve">. Reassortment of genome segments creates stable lineages among strains of orchid fleck virus infecting citrus in Mexico. Phytopathology. 110: 106–120.</w:t>
+      </w:r>
+    </w:p>
+    <w:bookmarkEnd w:id="80"/>
+    <w:bookmarkStart w:id="81" w:name="ref-Roy2013a"/>
+    <w:p>
+      <w:pPr>
+        <w:pStyle w:val="Bibliography"/>
+      </w:pPr>
+      <w:r>
+        <w:rPr>
+          <w:b/>
+        </w:rPr>
+        <w:t xml:space="preserve">Roy, A., A. Stone, G. Otero-Colina, G. Wei, N. Choudhary, D. Achor, J. Shao, L. Levy, M. K. Nakhla, C. R. Hollingsworth, J. S. Hartung, W. L. Schneider, and R. H. Brlansky</w:t>
+      </w:r>
+      <w:r>
+        <w:t xml:space="preserve">.</w:t>
+      </w:r>
+      <w:r>
+        <w:t xml:space="preserve"> </w:t>
+      </w:r>
+      <w:r>
+        <w:rPr>
+          <w:b/>
+        </w:rPr>
+        <w:t xml:space="preserve">2013</w:t>
+      </w:r>
+      <w:r>
+        <w:t xml:space="preserve">. Genome assembly of citrus leprosis virus nuclear type reveals a close association with orchid fleck virus. Genome Announcements. 1.</w:t>
+      </w:r>
+    </w:p>
+    <w:bookmarkEnd w:id="81"/>
+    <w:bookmarkStart w:id="82" w:name="ref-Sauvetre2018"/>
+    <w:p>
+      <w:pPr>
+        <w:pStyle w:val="Bibliography"/>
+      </w:pPr>
+      <w:r>
+        <w:rPr>
+          <w:b/>
+        </w:rPr>
+        <w:t xml:space="preserve">Sauvêtre, P., E. Veniant, G. Croq, A. D. Tassi, E. W. Kitajima, C. Chabi-Jesus, P. L. Ramos-González, J. Freitas-Astúa, and D. Navia</w:t>
+      </w:r>
+      <w:r>
+        <w:t xml:space="preserve">.</w:t>
+      </w:r>
+      <w:r>
+        <w:t xml:space="preserve"> </w:t>
+      </w:r>
+      <w:r>
+        <w:rPr>
+          <w:b/>
+        </w:rPr>
+        <w:t xml:space="preserve">2018</w:t>
+      </w:r>
+      <w:r>
+        <w:t xml:space="preserve">. First report of orchid fleck virus in the orchid collection of jardin du luxembourg, Paris, France. Plant Disease. 102: 2670–2670.</w:t>
+      </w:r>
+    </w:p>
+    <w:bookmarkEnd w:id="82"/>
+    <w:bookmarkStart w:id="83" w:name="ref-Skoracka2015"/>
+    <w:p>
+      <w:pPr>
+        <w:pStyle w:val="Bibliography"/>
+      </w:pPr>
+      <w:r>
+        <w:rPr>
+          <w:b/>
+        </w:rPr>
+        <w:t xml:space="preserve">Skoracka, A., S. Magalhães, B. G. Rector, and L. Kuczyński</w:t>
+      </w:r>
+      <w:r>
+        <w:t xml:space="preserve">.</w:t>
+      </w:r>
+      <w:r>
+        <w:t xml:space="preserve"> </w:t>
+      </w:r>
+      <w:r>
+        <w:rPr>
+          <w:b/>
+        </w:rPr>
+        <w:t xml:space="preserve">2015</w:t>
+      </w:r>
+      <w:r>
+        <w:t xml:space="preserve">. Cryptic speciation in the acari: A function of species lifestyles or our ability to separate species? Experimental and Applied Acarology. 67: 165–182.</w:t>
+      </w:r>
+    </w:p>
+    <w:bookmarkEnd w:id="83"/>
+    <w:bookmarkStart w:id="84" w:name="ref-Walker2018"/>
+    <w:p>
+      <w:pPr>
+        <w:pStyle w:val="Bibliography"/>
+      </w:pPr>
+      <w:r>
+        <w:rPr>
+          <w:b/>
+        </w:rPr>
+        <w:t xml:space="preserve">Walker, P. J., K. R. Blasdell, C. H. Calisher, R. G. Dietzgen, H. Kondo, G. Kurath, B. Longdon, D. M. Stone, R. B. Tesh, N. Tordo, N. Vasilakis, and A. E. Whitfield</w:t>
+      </w:r>
+      <w:r>
+        <w:t xml:space="preserve">.</w:t>
+      </w:r>
+      <w:r>
+        <w:t xml:space="preserve"> </w:t>
+      </w:r>
+      <w:r>
+        <w:rPr>
+          <w:b/>
+        </w:rPr>
+        <w:t xml:space="preserve">2018</w:t>
+      </w:r>
+      <w:r>
+        <w:t xml:space="preserve">. ICTV virus taxonomy profile: Rhabdoviridae. Journal of General Virology. 99: 447–448.</w:t>
+      </w:r>
+    </w:p>
+    <w:bookmarkEnd w:id="84"/>
+    <w:bookmarkStart w:id="85" w:name="ref-Wang2014"/>
+    <w:p>
+      <w:pPr>
+        <w:pStyle w:val="Bibliography"/>
+      </w:pPr>
+      <w:r>
+        <w:rPr>
+          <w:b/>
+        </w:rPr>
+        <w:t xml:space="preserve">Wang, G.-Y., Y. Meng, J.-L. Huang, and Y.-P. Yang</w:t>
+      </w:r>
+      <w:r>
+        <w:t xml:space="preserve">.</w:t>
+      </w:r>
+      <w:r>
+        <w:t xml:space="preserve"> </w:t>
+      </w:r>
+      <w:r>
+        <w:rPr>
+          <w:b/>
+        </w:rPr>
+        <w:t xml:space="preserve">2014</w:t>
+      </w:r>
+      <w:r>
+        <w:t xml:space="preserve">. Molecular phylogeny of</w:t>
+      </w:r>
+      <w:r>
+        <w:t xml:space="preserve"> </w:t>
+      </w:r>
+      <w:r>
+        <w:rPr>
+          <w:i/>
+        </w:rPr>
+        <w:t xml:space="preserve">Ophiopogon</w:t>
+      </w:r>
+      <w:r>
+        <w:t xml:space="preserve"> </w:t>
+      </w:r>
+      <w:r>
+        <w:t xml:space="preserve">(asparagaceae) inferred from nuclear and plastid DNA sequences. Systematic Botany. 39: 776–784.</w:t>
+      </w:r>
+    </w:p>
+    <w:bookmarkEnd w:id="85"/>
+    <w:bookmarkStart w:id="86" w:name="ref-Zheng2013"/>
+    <w:p>
+      <w:pPr>
+        <w:pStyle w:val="Bibliography"/>
+      </w:pPr>
+      <w:r>
+        <w:rPr>
+          <w:b/>
+        </w:rPr>
+        <w:t xml:space="preserve">Zheng, G. H., Z. Z. Zheng, Q. X. Tong, Y. L. Ming, and others</w:t>
+      </w:r>
+      <w:r>
+        <w:t xml:space="preserve">.</w:t>
+      </w:r>
+      <w:r>
+        <w:t xml:space="preserve"> </w:t>
+      </w:r>
+      <w:r>
+        <w:rPr>
+          <w:b/>
+        </w:rPr>
+        <w:t xml:space="preserve">2013</w:t>
+      </w:r>
+      <w:r>
+        <w:t xml:space="preserve">. Orchid fleck virus: An unclassified bipartite, negative-sense rna plant virus. Archives of virology. 158: 313–323.</w:t>
+      </w:r>
+    </w:p>
+    <w:bookmarkEnd w:id="86"/>
+    <w:bookmarkStart w:id="87" w:name="ref-Zhou2009"/>
+    <w:p>
+      <w:pPr>
+        <w:pStyle w:val="Bibliography"/>
+      </w:pPr>
+      <w:r>
+        <w:rPr>
+          <w:b/>
+        </w:rPr>
+        <w:t xml:space="preserve">Zhou, Q., J. Zhou, J. Chen, and X. Wang</w:t>
+      </w:r>
+      <w:r>
+        <w:t xml:space="preserve">.</w:t>
+      </w:r>
+      <w:r>
+        <w:t xml:space="preserve"> </w:t>
+      </w:r>
+      <w:r>
+        <w:rPr>
+          <w:b/>
+        </w:rPr>
+        <w:t xml:space="preserve">2009</w:t>
+      </w:r>
+      <w:r>
+        <w:t xml:space="preserve">. Karyotype analysis of medicinal plant</w:t>
+      </w:r>
+      <w:r>
+        <w:t xml:space="preserve"> </w:t>
+      </w:r>
+      <w:r>
+        <w:rPr>
+          <w:i/>
+        </w:rPr>
+        <w:t xml:space="preserve">Liriope spicata</w:t>
+      </w:r>
+      <w:r>
+        <w:t xml:space="preserve"> </w:t>
+      </w:r>
+      <w:r>
+        <w:t xml:space="preserve">var.</w:t>
+      </w:r>
+      <w:r>
+        <w:t xml:space="preserve"> </w:t>
+      </w:r>
+      <w:r>
+        <w:rPr>
+          <w:i/>
+        </w:rPr>
+        <w:t xml:space="preserve">prolifera</w:t>
+      </w:r>
+      <w:r>
+        <w:t xml:space="preserve"> </w:t>
+      </w:r>
+      <w:r>
+        <w:t xml:space="preserve">(liliaceae). Biologia. 64.</w:t>
+      </w:r>
+    </w:p>
+    <w:bookmarkEnd w:id="87"/>
+    <w:bookmarkEnd w:id="88"/>
+    <w:bookmarkEnd w:id="89"/>
+    <w:bookmarkStart w:id="93" w:name="figures-and-tables"/>
     <w:p>
       <w:pPr>
         <w:pStyle w:val="Heading3"/>
@@ -2199,7 +4498,7 @@
                     </pic:cNvPicPr>
                   </pic:nvPicPr>
                   <pic:blipFill>
-                    <a:blip r:embed="rId25"/>
+                    <a:blip r:embed="rId90"/>
                     <a:stretch>
                       <a:fillRect/>
                     </a:stretch>
@@ -2279,7 +4578,7 @@
                     </pic:cNvPicPr>
                   </pic:nvPicPr>
                   <pic:blipFill>
-                    <a:blip r:embed="rId26"/>
+                    <a:blip r:embed="rId91"/>
                     <a:stretch>
                       <a:fillRect/>
                     </a:stretch>
@@ -2374,7 +4673,7 @@
                     </pic:cNvPicPr>
                   </pic:nvPicPr>
                   <pic:blipFill>
-                    <a:blip r:embed="rId27"/>
+                    <a:blip r:embed="rId92"/>
                     <a:stretch>
                       <a:fillRect/>
                     </a:stretch>
@@ -2913,8 +5212,8 @@
         <w:t xml:space="preserve">.</w:t>
       </w:r>
     </w:p>
-    <w:bookmarkEnd w:id="28"/>
-    <w:bookmarkStart w:id="29" w:name="acknowledgements"/>
+    <w:bookmarkEnd w:id="93"/>
+    <w:bookmarkStart w:id="94" w:name="acknowledgements"/>
     <w:p>
       <w:pPr>
         <w:pStyle w:val="Heading3"/>
@@ -2931,2296 +5230,6 @@
         <w:t xml:space="preserve">We would like to give a special thanks to the Tallahassee Museum for their patience, cooperation and support with collecting plant samples. We also want to thank Dr. Sam Bolton for checking the mites we have sent to FDACS for species validation. We are especially indebted to the late Dr. Gary Bauchan for permitting us to use these beautiful LT-SEM images, he will be greatly missed. This research was partly funded by the USDA National Institute of Food and Agriculture, Hatch project FLA-NFC-005607.</w:t>
       </w:r>
     </w:p>
-    <w:bookmarkEnd w:id="29"/>
-    <w:bookmarkStart w:id="94" w:name="references"/>
-    <w:p>
-      <w:pPr>
-        <w:pStyle w:val="Heading3"/>
-      </w:pPr>
-      <w:r>
-        <w:t xml:space="preserve">References</w:t>
-      </w:r>
-    </w:p>
-    <w:bookmarkStart w:id="93" w:name="refs"/>
-    <w:bookmarkStart w:id="30" w:name="ref-Akyazi2017"/>
-    <w:p>
-      <w:pPr>
-        <w:pStyle w:val="Bibliography"/>
-      </w:pPr>
-      <w:r>
-        <w:rPr>
-          <w:b/>
-        </w:rPr>
-        <w:t xml:space="preserve">Akyazi, R., E. A. Ueckermann, and O. E. Liburd</w:t>
-      </w:r>
-      <w:r>
-        <w:t xml:space="preserve">.</w:t>
-      </w:r>
-      <w:r>
-        <w:t xml:space="preserve"> </w:t>
-      </w:r>
-      <w:r>
-        <w:rPr>
-          <w:b/>
-        </w:rPr>
-        <w:t xml:space="preserve">2017</w:t>
-      </w:r>
-      <w:r>
-        <w:t xml:space="preserve">. New report of</w:t>
-      </w:r>
-      <w:r>
-        <w:t xml:space="preserve"> </w:t>
-      </w:r>
-      <w:r>
-        <w:rPr>
-          <w:i/>
-        </w:rPr>
-        <w:t xml:space="preserve">Brevipalpus yothersi</w:t>
-      </w:r>
-      <w:r>
-        <w:t xml:space="preserve"> </w:t>
-      </w:r>
-      <w:r>
-        <w:t xml:space="preserve">(prostigmata: Tenuipalpidae) on blueberry in Florida. Florida Entomologist. 100: 731–739.</w:t>
-      </w:r>
-    </w:p>
-    <w:bookmarkEnd w:id="30"/>
-    <w:bookmarkStart w:id="31" w:name="ref-Amarasinghe2019"/>
-    <w:p>
-      <w:pPr>
-        <w:pStyle w:val="Bibliography"/>
-      </w:pPr>
-      <w:r>
-        <w:rPr>
-          <w:b/>
-        </w:rPr>
-        <w:t xml:space="preserve">Amarasinghe, G. K., M. A. Ayllón, Y. Bào, C. F. Basler, S. Bavari, K. R. Blasdell, T. Briese, P. A. Brown, A. Bukreyev, A. Balkema-Buschmann, U. J. Buchholz, C. Chabi-Jesus, K. Chandran, C. Chiapponi, I. Crozier, R. L. de Swart, R. G. Dietzgen, O. Dolnik, J. F. Drexler, R. Dürrwald, W. G. Dundon, W. P. Duprex, J. M. Dye, A. J. Easton, A. R. Fooks, P. B. H. Formenty, R. A. M. Fouchier, J. Freitas-Astúa, A. Griffiths, R. Hewson, M. Horie, T. H. Hyndman, D. Jiāng, E. W. Kitajima, G. P. Kobinger, H. Kondō, G. Kurath, I. V. Kuzmin, R. A. Lamb, A. Lavazza, B. Lee, D. Lelli, E. M. Leroy, J. Lǐ, P. Maes, S.-Y. L. Marzano, A. Moreno, E. Mühlberger, S. V. Netesov, N. Nowotny, A. Nylund, A. L. Økland, G. Palacios, B. Pályi, J. T. Pawęska, S. L. Payne, A. Prosperi, P. L. Ramos-González, B. K. Rima, P. Rota, D. Rubbenstroth, M. Shı̄, P. Simmonds, S. J. Smither, E. Sozzi, K. Spann, M. D. Stenglein, D. M. Stone, A. Takada, R. B. Tesh, K. Tomonaga, N. Tordo, J. S. Towner, B. van den Hoogen, N. Vasilakis, V. Wahl, P. J. Walker, L.-F. Wang, A. E. Whitfield, J. V. Williams, F. M. Zerbini, T. Zhāng, Y.-Z. Zhang, and J. H. Kuhn</w:t>
-      </w:r>
-      <w:r>
-        <w:t xml:space="preserve">.</w:t>
-      </w:r>
-      <w:r>
-        <w:t xml:space="preserve"> </w:t>
-      </w:r>
-      <w:r>
-        <w:rPr>
-          <w:b/>
-        </w:rPr>
-        <w:t xml:space="preserve">2019</w:t>
-      </w:r>
-      <w:r>
-        <w:t xml:space="preserve">. Taxonomy of the order Mononegavirales: Update 2019. Archives of Virology. 164: 1967–1980.</w:t>
-      </w:r>
-    </w:p>
-    <w:bookmarkEnd w:id="31"/>
-    <w:bookmarkStart w:id="32" w:name="ref-Baker1987"/>
-    <w:p>
-      <w:pPr>
-        <w:pStyle w:val="Bibliography"/>
-      </w:pPr>
-      <w:r>
-        <w:rPr>
-          <w:b/>
-        </w:rPr>
-        <w:t xml:space="preserve">Baker, E. W., and D. M. Tuttle</w:t>
-      </w:r>
-      <w:r>
-        <w:t xml:space="preserve">.</w:t>
-      </w:r>
-      <w:r>
-        <w:t xml:space="preserve"> </w:t>
-      </w:r>
-      <w:r>
-        <w:rPr>
-          <w:b/>
-        </w:rPr>
-        <w:t xml:space="preserve">1987</w:t>
-      </w:r>
-      <w:r>
-        <w:t xml:space="preserve">. The false spider mites of Mexico (tenuipalpidae: Acari). (technical report No. 1706). The United States Department of Agriculture - Agricultural Research Service.</w:t>
-      </w:r>
-    </w:p>
-    <w:bookmarkEnd w:id="32"/>
-    <w:bookmarkStart w:id="34" w:name="ref-Beard2012"/>
-    <w:p>
-      <w:pPr>
-        <w:pStyle w:val="Bibliography"/>
-      </w:pPr>
-      <w:r>
-        <w:rPr>
-          <w:b/>
-        </w:rPr>
-        <w:t xml:space="preserve">Beard, J. J., R. Ochoa, R. Bauchan G., D. Trice M., J. Redford A., W. Walters T., and C. Mitter</w:t>
-      </w:r>
-      <w:r>
-        <w:t xml:space="preserve">.</w:t>
-      </w:r>
-      <w:r>
-        <w:t xml:space="preserve"> </w:t>
-      </w:r>
-      <w:r>
-        <w:rPr>
-          <w:b/>
-        </w:rPr>
-        <w:t xml:space="preserve">2012</w:t>
-      </w:r>
-      <w:r>
-        <w:t xml:space="preserve">. Flat mites of the world edition 2. (</w:t>
-      </w:r>
-      <w:hyperlink r:id="rId33">
-        <w:r>
-          <w:rPr>
-            <w:rStyle w:val="Hyperlink"/>
-          </w:rPr>
-          <w:t xml:space="preserve">http://idtools.org/id/mites/flatmites/</w:t>
-        </w:r>
-      </w:hyperlink>
-      <w:r>
-        <w:t xml:space="preserve">).</w:t>
-      </w:r>
-    </w:p>
-    <w:bookmarkEnd w:id="34"/>
-    <w:bookmarkStart w:id="35" w:name="ref-Begtrup1972"/>
-    <w:p>
-      <w:pPr>
-        <w:pStyle w:val="Bibliography"/>
-      </w:pPr>
-      <w:r>
-        <w:rPr>
-          <w:b/>
-        </w:rPr>
-        <w:t xml:space="preserve">Begtrup, J.</w:t>
-      </w:r>
-      <w:r>
-        <w:t xml:space="preserve"> </w:t>
-      </w:r>
-      <w:r>
-        <w:rPr>
-          <w:b/>
-        </w:rPr>
-        <w:t xml:space="preserve">1972</w:t>
-      </w:r>
-      <w:r>
-        <w:t xml:space="preserve">. Structure of a bacilliform virus in Dendrobium as revealed by negative staining. Journal of Phytopathology. 75: 268–273.</w:t>
-      </w:r>
-    </w:p>
-    <w:bookmarkEnd w:id="35"/>
-    <w:bookmarkStart w:id="36" w:name="ref-BeltranBeltran2020"/>
-    <w:p>
-      <w:pPr>
-        <w:pStyle w:val="Bibliography"/>
-      </w:pPr>
-      <w:r>
-        <w:rPr>
-          <w:b/>
-        </w:rPr>
-        <w:t xml:space="preserve">Beltran-Beltran, A. K., M. T. Santillán-Galicia, A. W. Guzmán-Franco, D. Teliz-Ortiz, M. A. Gutiérrez-Espinoza, F. Romero-Rosales, and P. L. Robles-Garcı́a</w:t>
-      </w:r>
-      <w:r>
-        <w:t xml:space="preserve">.</w:t>
-      </w:r>
-      <w:r>
-        <w:t xml:space="preserve"> </w:t>
-      </w:r>
-      <w:r>
-        <w:rPr>
-          <w:b/>
-        </w:rPr>
-        <w:t xml:space="preserve">2020</w:t>
-      </w:r>
-      <w:r>
-        <w:t xml:space="preserve">. Incidence of citrus leprosis virus c and orchid fleck dichorhavirus citrus strain in mites of the genus</w:t>
-      </w:r>
-      <w:r>
-        <w:t xml:space="preserve"> </w:t>
-      </w:r>
-      <w:r>
-        <w:rPr>
-          <w:i/>
-        </w:rPr>
-        <w:t xml:space="preserve">Brevipalpus</w:t>
-      </w:r>
-      <w:r>
-        <w:t xml:space="preserve"> </w:t>
-      </w:r>
-      <w:r>
-        <w:t xml:space="preserve">in Mexico. Journal of Economic Entomology. 113: 1576–1581.</w:t>
-      </w:r>
-    </w:p>
-    <w:bookmarkEnd w:id="36"/>
-    <w:bookmarkStart w:id="37" w:name="ref-Blanchfield2001"/>
-    <w:p>
-      <w:pPr>
-        <w:pStyle w:val="Bibliography"/>
-      </w:pPr>
-      <w:r>
-        <w:rPr>
-          <w:b/>
-        </w:rPr>
-        <w:t xml:space="preserve">Blanchfield, A. L., A. M. Mackenzie, A. Gibbs, H. Kondo, T. Tamada, and C. R. Wilson</w:t>
-      </w:r>
-      <w:r>
-        <w:t xml:space="preserve">.</w:t>
-      </w:r>
-      <w:r>
-        <w:t xml:space="preserve"> </w:t>
-      </w:r>
-      <w:r>
-        <w:rPr>
-          <w:b/>
-        </w:rPr>
-        <w:t xml:space="preserve">2001</w:t>
-      </w:r>
-      <w:r>
-        <w:t xml:space="preserve">. Identification of orchid fleck virus by reverse transcriptase-polymerase chain reaction and analysis of isolate relationships. Journal of Phytopathology. 149: 713–718.</w:t>
-      </w:r>
-    </w:p>
-    <w:bookmarkEnd w:id="37"/>
-    <w:bookmarkStart w:id="38" w:name="ref-Bratsch2015"/>
-    <w:p>
-      <w:pPr>
-        <w:pStyle w:val="Bibliography"/>
-      </w:pPr>
-      <w:r>
-        <w:rPr>
-          <w:b/>
-        </w:rPr>
-        <w:t xml:space="preserve">Bratsch, S. A., B. E. Lockhart, and C. Ishimaru</w:t>
-      </w:r>
-      <w:r>
-        <w:t xml:space="preserve">.</w:t>
-      </w:r>
-      <w:r>
-        <w:t xml:space="preserve"> </w:t>
-      </w:r>
-      <w:r>
-        <w:rPr>
-          <w:b/>
-        </w:rPr>
-        <w:t xml:space="preserve">2015</w:t>
-      </w:r>
-      <w:r>
-        <w:t xml:space="preserve">. Confirmation of first report of orchid fleck virus in</w:t>
-      </w:r>
-      <w:r>
-        <w:t xml:space="preserve"> </w:t>
-      </w:r>
-      <w:r>
-        <w:rPr>
-          <w:i/>
-        </w:rPr>
-        <w:t xml:space="preserve">phalaenopsis</w:t>
-      </w:r>
-      <w:r>
-        <w:t xml:space="preserve"> </w:t>
-      </w:r>
-      <w:r>
-        <w:t xml:space="preserve">hybrid orchids in the USA. Plant Health Progress. 16: 146–148.</w:t>
-      </w:r>
-    </w:p>
-    <w:bookmarkEnd w:id="38"/>
-    <w:bookmarkStart w:id="39" w:name="ref-Broussard2007"/>
-    <w:p>
-      <w:pPr>
-        <w:pStyle w:val="Bibliography"/>
-      </w:pPr>
-      <w:r>
-        <w:rPr>
-          <w:b/>
-        </w:rPr>
-        <w:t xml:space="preserve">Broussard, M. C.</w:t>
-      </w:r>
-      <w:r>
-        <w:t xml:space="preserve"> </w:t>
-      </w:r>
-      <w:r>
-        <w:rPr>
-          <w:b/>
-        </w:rPr>
-        <w:t xml:space="preserve">2007</w:t>
-      </w:r>
-      <w:r>
-        <w:t xml:space="preserve">. A horticultural study of</w:t>
-      </w:r>
-      <w:r>
-        <w:t xml:space="preserve"> </w:t>
-      </w:r>
-      <w:r>
-        <w:rPr>
-          <w:i/>
-        </w:rPr>
-        <w:t xml:space="preserve">Liriope</w:t>
-      </w:r>
-      <w:r>
-        <w:t xml:space="preserve"> </w:t>
-      </w:r>
-      <w:r>
-        <w:t xml:space="preserve">and</w:t>
-      </w:r>
-      <w:r>
-        <w:t xml:space="preserve"> </w:t>
-      </w:r>
-      <w:r>
-        <w:rPr>
-          <w:i/>
-        </w:rPr>
-        <w:t xml:space="preserve">Ophiopogon</w:t>
-      </w:r>
-      <w:r>
-        <w:t xml:space="preserve">: Nomenclature, morphology, and culture (PhD thesis).</w:t>
-      </w:r>
-    </w:p>
-    <w:bookmarkEnd w:id="39"/>
-    <w:bookmarkStart w:id="40" w:name="ref-Chambers2019"/>
-    <w:p>
-      <w:pPr>
-        <w:pStyle w:val="Bibliography"/>
-      </w:pPr>
-      <w:r>
-        <w:rPr>
-          <w:b/>
-        </w:rPr>
-        <w:t xml:space="preserve">Chambers, A. H., P. Moon, V. Edmond, and E. Bassil</w:t>
-      </w:r>
-      <w:r>
-        <w:t xml:space="preserve">.</w:t>
-      </w:r>
-      <w:r>
-        <w:t xml:space="preserve"> </w:t>
-      </w:r>
-      <w:r>
-        <w:rPr>
-          <w:b/>
-        </w:rPr>
-        <w:t xml:space="preserve">2019</w:t>
-      </w:r>
-      <w:r>
-        <w:t xml:space="preserve">. Vanilla cultivation in southern Florida. EDIS. 2019: 7.</w:t>
-      </w:r>
-    </w:p>
-    <w:bookmarkEnd w:id="40"/>
-    <w:bookmarkStart w:id="41" w:name="ref-Chang1991"/>
-    <w:p>
-      <w:pPr>
-        <w:pStyle w:val="Bibliography"/>
-      </w:pPr>
-      <w:r>
-        <w:rPr>
-          <w:b/>
-        </w:rPr>
-        <w:t xml:space="preserve">Chang, M. U.</w:t>
-      </w:r>
-      <w:r>
-        <w:t xml:space="preserve"> </w:t>
-      </w:r>
-      <w:r>
-        <w:rPr>
-          <w:b/>
-        </w:rPr>
-        <w:t xml:space="preserve">1991</w:t>
-      </w:r>
-      <w:r>
-        <w:t xml:space="preserve">. Studies on the viruses in orchids in Korea. 2.</w:t>
-      </w:r>
-      <w:r>
-        <w:t xml:space="preserve"> </w:t>
-      </w:r>
-      <w:r>
-        <w:rPr>
-          <w:i/>
-        </w:rPr>
-        <w:t xml:space="preserve">Dendrobium mosaic virus, Odontoglossum ringspot virus, Orchid fleck virus</w:t>
-      </w:r>
-      <w:r>
-        <w:t xml:space="preserve"> </w:t>
-      </w:r>
-      <w:r>
-        <w:t xml:space="preserve">and unidentified potyvirus. Korean J Plant Pathol. 7: 118–129.</w:t>
-      </w:r>
-    </w:p>
-    <w:bookmarkEnd w:id="41"/>
-    <w:bookmarkStart w:id="42" w:name="ref-Chang1976"/>
-    <w:p>
-      <w:pPr>
-        <w:pStyle w:val="Bibliography"/>
-      </w:pPr>
-      <w:r>
-        <w:rPr>
-          <w:b/>
-        </w:rPr>
-        <w:t xml:space="preserve">Chang, M. U., A. Kei, D. Yoji, and Y. Kiyoshi</w:t>
-      </w:r>
-      <w:r>
-        <w:t xml:space="preserve">.</w:t>
-      </w:r>
-      <w:r>
-        <w:t xml:space="preserve"> </w:t>
-      </w:r>
-      <w:r>
-        <w:rPr>
-          <w:b/>
-        </w:rPr>
-        <w:t xml:space="preserve">1976</w:t>
-      </w:r>
-      <w:r>
-        <w:t xml:space="preserve">. Morphology and intracellular appearance of</w:t>
-      </w:r>
-      <w:r>
-        <w:t xml:space="preserve"> </w:t>
-      </w:r>
-      <w:r>
-        <w:rPr>
-          <w:i/>
-        </w:rPr>
-        <w:t xml:space="preserve">Orchid fleck virus</w:t>
-      </w:r>
-      <w:r>
-        <w:t xml:space="preserve">. Japanese Journal of Phytopathology. 42: 156–157.</w:t>
-      </w:r>
-    </w:p>
-    <w:bookmarkEnd w:id="42"/>
-    <w:bookmarkStart w:id="43" w:name="ref-Chase2009"/>
-    <w:p>
-      <w:pPr>
-        <w:pStyle w:val="Bibliography"/>
-      </w:pPr>
-      <w:r>
-        <w:rPr>
-          <w:b/>
-        </w:rPr>
-        <w:t xml:space="preserve">Chase, M. W., J. L. Reveal, and M. F. Fay</w:t>
-      </w:r>
-      <w:r>
-        <w:t xml:space="preserve">.</w:t>
-      </w:r>
-      <w:r>
-        <w:t xml:space="preserve"> </w:t>
-      </w:r>
-      <w:r>
-        <w:rPr>
-          <w:b/>
-        </w:rPr>
-        <w:t xml:space="preserve">2009</w:t>
-      </w:r>
-      <w:r>
-        <w:t xml:space="preserve">. A subfamilial classification for the expanded asparagalean families amaryllidaceae, asparagaceae and xanthorrhoeaceae. Botanical Journal of the Linnean Society. 161: 132–136.</w:t>
-      </w:r>
-    </w:p>
-    <w:bookmarkEnd w:id="43"/>
-    <w:bookmarkStart w:id="44" w:name="ref-Chen2006"/>
-    <w:p>
-      <w:pPr>
-        <w:pStyle w:val="Bibliography"/>
-      </w:pPr>
-      <w:r>
-        <w:rPr>
-          <w:b/>
-        </w:rPr>
-        <w:t xml:space="preserve">Chen, T.-Y., J. V. French, T.-X. Liu, and J. V. da Graça</w:t>
-      </w:r>
-      <w:r>
-        <w:t xml:space="preserve">.</w:t>
-      </w:r>
-      <w:r>
-        <w:t xml:space="preserve"> </w:t>
-      </w:r>
-      <w:r>
-        <w:rPr>
-          <w:b/>
-        </w:rPr>
-        <w:t xml:space="preserve">2006</w:t>
-      </w:r>
-      <w:r>
-        <w:t xml:space="preserve">. Predation of</w:t>
-      </w:r>
-      <w:r>
-        <w:t xml:space="preserve"> </w:t>
-      </w:r>
-      <w:r>
-        <w:rPr>
-          <w:i/>
-        </w:rPr>
-        <w:t xml:space="preserve">Galendromus helveolus</w:t>
-      </w:r>
-      <w:r>
-        <w:t xml:space="preserve"> </w:t>
-      </w:r>
-      <w:r>
-        <w:t xml:space="preserve">(acari: Phytoseiidae) on</w:t>
-      </w:r>
-      <w:r>
-        <w:t xml:space="preserve"> </w:t>
-      </w:r>
-      <w:r>
-        <w:rPr>
-          <w:i/>
-        </w:rPr>
-        <w:t xml:space="preserve">Brevipalpus californicus</w:t>
-      </w:r>
-      <w:r>
-        <w:t xml:space="preserve"> </w:t>
-      </w:r>
-      <w:r>
-        <w:t xml:space="preserve">(acari: Tenuipalpidae). Biocontrol Science and Technology. 16: 753–759.</w:t>
-      </w:r>
-    </w:p>
-    <w:bookmarkEnd w:id="44"/>
-    <w:bookmarkStart w:id="45" w:name="ref-Childers2011"/>
-    <w:p>
-      <w:pPr>
-        <w:pStyle w:val="Bibliography"/>
-      </w:pPr>
-      <w:r>
-        <w:rPr>
-          <w:b/>
-        </w:rPr>
-        <w:t xml:space="preserve">Childers, C. C., and J. C. V. Rodrigues</w:t>
-      </w:r>
-      <w:r>
-        <w:t xml:space="preserve">.</w:t>
-      </w:r>
-      <w:r>
-        <w:t xml:space="preserve"> </w:t>
-      </w:r>
-      <w:r>
-        <w:rPr>
-          <w:b/>
-        </w:rPr>
-        <w:t xml:space="preserve">2011</w:t>
-      </w:r>
-      <w:r>
-        <w:t xml:space="preserve">. An overview of</w:t>
-      </w:r>
-      <w:r>
-        <w:t xml:space="preserve"> </w:t>
-      </w:r>
-      <w:r>
-        <w:rPr>
-          <w:i/>
-        </w:rPr>
-        <w:t xml:space="preserve">Brevipalpus</w:t>
-      </w:r>
-      <w:r>
-        <w:t xml:space="preserve"> </w:t>
-      </w:r>
-      <w:r>
-        <w:t xml:space="preserve">(acari: Tenuipalpidae) and the plant viruses they transmit. Zoosymposia. 6: 180–192.</w:t>
-      </w:r>
-    </w:p>
-    <w:bookmarkEnd w:id="45"/>
-    <w:bookmarkStart w:id="46" w:name="ref-Childers2003a"/>
-    <w:p>
-      <w:pPr>
-        <w:pStyle w:val="Bibliography"/>
-      </w:pPr>
-      <w:r>
-        <w:rPr>
-          <w:b/>
-        </w:rPr>
-        <w:t xml:space="preserve">Childers, C. C., J. C. V. Rodrigues, and W. C. Welbourn</w:t>
-      </w:r>
-      <w:r>
-        <w:t xml:space="preserve">.</w:t>
-      </w:r>
-      <w:r>
-        <w:t xml:space="preserve"> </w:t>
-      </w:r>
-      <w:r>
-        <w:rPr>
-          <w:b/>
-        </w:rPr>
-        <w:t xml:space="preserve">2003</w:t>
-      </w:r>
-      <w:r>
-        <w:t xml:space="preserve">. Host plants of</w:t>
-      </w:r>
-      <w:r>
-        <w:t xml:space="preserve"> </w:t>
-      </w:r>
-      <w:r>
-        <w:rPr>
-          <w:i/>
-        </w:rPr>
-        <w:t xml:space="preserve">brevipalpus californicus</w:t>
-      </w:r>
-      <w:r>
-        <w:t xml:space="preserve">,</w:t>
-      </w:r>
-      <w:r>
-        <w:t xml:space="preserve"> </w:t>
-      </w:r>
-      <w:r>
-        <w:rPr>
-          <w:i/>
-        </w:rPr>
-        <w:t xml:space="preserve">b. Obovatus</w:t>
-      </w:r>
-      <w:r>
-        <w:t xml:space="preserve">, and</w:t>
-      </w:r>
-      <w:r>
-        <w:t xml:space="preserve"> </w:t>
-      </w:r>
-      <w:r>
-        <w:rPr>
-          <w:i/>
-        </w:rPr>
-        <w:t xml:space="preserve">b. Phoenicis</w:t>
-      </w:r>
-      <w:r>
-        <w:t xml:space="preserve"> </w:t>
-      </w:r>
-      <w:r>
-        <w:t xml:space="preserve">(acari: Tenuipalpidae) and their potential involvement in the spread of viral diseases vectored by these mites. Experimental and Applied Acarology. 30: 29–105.</w:t>
-      </w:r>
-    </w:p>
-    <w:bookmarkEnd w:id="46"/>
-    <w:bookmarkStart w:id="47" w:name="ref-Cook2019"/>
-    <w:p>
-      <w:pPr>
-        <w:pStyle w:val="Bibliography"/>
-      </w:pPr>
-      <w:r>
-        <w:rPr>
-          <w:b/>
-        </w:rPr>
-        <w:t xml:space="preserve">Cook, G., W. Kirkman, R. Clase, C. Steyn, E. Basson, P. H. Fourie, S. D. Moore, T. G. Grout, E. Carstens, and V. Hattingh</w:t>
-      </w:r>
-      <w:r>
-        <w:t xml:space="preserve">.</w:t>
-      </w:r>
-      <w:r>
-        <w:t xml:space="preserve"> </w:t>
-      </w:r>
-      <w:r>
-        <w:rPr>
-          <w:b/>
-        </w:rPr>
-        <w:t xml:space="preserve">2019</w:t>
-      </w:r>
-      <w:r>
-        <w:t xml:space="preserve">. Orchid fleck virus associated with the first case of citrus leprosis-N in South Africa. European Journal of Plant Pathology. 155: 1373–1379.</w:t>
-      </w:r>
-    </w:p>
-    <w:bookmarkEnd w:id="47"/>
-    <w:bookmarkStart w:id="48" w:name="ref-Dietzgen2018a"/>
-    <w:p>
-      <w:pPr>
-        <w:pStyle w:val="Bibliography"/>
-      </w:pPr>
-      <w:r>
-        <w:rPr>
-          <w:b/>
-        </w:rPr>
-        <w:t xml:space="preserve">Dietzgen, R. G., J. Freitas-Astúa, C. Chabi-Jesus, P. L. Ramos-González, M. M. Goodin, H. Kondo, A. D. Tassi, and E. W. Kitajima</w:t>
-      </w:r>
-      <w:r>
-        <w:t xml:space="preserve">.</w:t>
-      </w:r>
-      <w:r>
-        <w:t xml:space="preserve"> </w:t>
-      </w:r>
-      <w:r>
-        <w:rPr>
-          <w:b/>
-        </w:rPr>
-        <w:t xml:space="preserve">2018</w:t>
-      </w:r>
-      <w:r>
-        <w:t xml:space="preserve">. Dichorhaviruses in their host plants and mite vectors, pp. 119–148.</w:t>
-      </w:r>
-      <w:r>
-        <w:t xml:space="preserve"> </w:t>
-      </w:r>
-      <w:r>
-        <w:rPr>
-          <w:i/>
-        </w:rPr>
-        <w:t xml:space="preserve">In</w:t>
-      </w:r>
-      <w:r>
-        <w:t xml:space="preserve"> </w:t>
-      </w:r>
-      <w:r>
-        <w:t xml:space="preserve">Advances in Virus Research. Elsevier.</w:t>
-      </w:r>
-    </w:p>
-    <w:bookmarkEnd w:id="48"/>
-    <w:bookmarkStart w:id="49" w:name="ref-Dietzgen2014"/>
-    <w:p>
-      <w:pPr>
-        <w:pStyle w:val="Bibliography"/>
-      </w:pPr>
-      <w:r>
-        <w:rPr>
-          <w:b/>
-        </w:rPr>
-        <w:t xml:space="preserve">Dietzgen, R. G., J. H. Kuhn, A. N. Clawson, J. Freitas-Astúa, M. M. Goodin, E. W. Kitajima, H. Kondo, T. Wetzel, and A. E. Whitfield</w:t>
-      </w:r>
-      <w:r>
-        <w:t xml:space="preserve">.</w:t>
-      </w:r>
-      <w:r>
-        <w:t xml:space="preserve"> </w:t>
-      </w:r>
-      <w:r>
-        <w:rPr>
-          <w:b/>
-        </w:rPr>
-        <w:t xml:space="preserve">2014</w:t>
-      </w:r>
-      <w:r>
-        <w:t xml:space="preserve">. Dichorhavirus: A proposed new genus for</w:t>
-      </w:r>
-      <w:r>
-        <w:t xml:space="preserve"> </w:t>
-      </w:r>
-      <w:r>
-        <w:rPr>
-          <w:i/>
-        </w:rPr>
-        <w:t xml:space="preserve">Brevipalpus</w:t>
-      </w:r>
-      <w:r>
-        <w:t xml:space="preserve"> </w:t>
-      </w:r>
-      <w:r>
-        <w:t xml:space="preserve">mite-transmitted, nuclear, bacilliform, bipartite, negative-strand RNA plant viruses. Archives of Virology. 159: 607–619.</w:t>
-      </w:r>
-    </w:p>
-    <w:bookmarkEnd w:id="49"/>
-    <w:bookmarkStart w:id="50" w:name="ref-Dietzgen2018b"/>
-    <w:p>
-      <w:pPr>
-        <w:pStyle w:val="Bibliography"/>
-      </w:pPr>
-      <w:r>
-        <w:rPr>
-          <w:b/>
-        </w:rPr>
-        <w:t xml:space="preserve">Dietzgen, R. G., A. D. Tassi, J. Freitas-Astúa, and E. W. Kitajima</w:t>
-      </w:r>
-      <w:r>
-        <w:t xml:space="preserve">.</w:t>
-      </w:r>
-      <w:r>
-        <w:t xml:space="preserve"> </w:t>
-      </w:r>
-      <w:r>
-        <w:rPr>
-          <w:b/>
-        </w:rPr>
-        <w:t xml:space="preserve">2018</w:t>
-      </w:r>
-      <w:r>
-        <w:t xml:space="preserve">. First report of orchid fleck virus and its mite vector on green cordyline. Australasian Plant Disease Notes. 13.</w:t>
-      </w:r>
-    </w:p>
-    <w:bookmarkEnd w:id="50"/>
-    <w:bookmarkStart w:id="51" w:name="ref-Doi1977"/>
-    <w:p>
-      <w:pPr>
-        <w:pStyle w:val="Bibliography"/>
-      </w:pPr>
-      <w:r>
-        <w:rPr>
-          <w:b/>
-        </w:rPr>
-        <w:t xml:space="preserve">Doi, Y., M. U. Chang, and K. Yora</w:t>
-      </w:r>
-      <w:r>
-        <w:t xml:space="preserve">.</w:t>
-      </w:r>
-      <w:r>
-        <w:t xml:space="preserve"> </w:t>
-      </w:r>
-      <w:r>
-        <w:rPr>
-          <w:b/>
-        </w:rPr>
-        <w:t xml:space="preserve">1977</w:t>
-      </w:r>
-      <w:r>
-        <w:t xml:space="preserve">. Orchid fleck virus. CMI/AAB descriptions of plant viruses.</w:t>
-      </w:r>
-    </w:p>
-    <w:bookmarkEnd w:id="51"/>
-    <w:bookmarkStart w:id="52" w:name="ref-Fantz2008a"/>
-    <w:p>
-      <w:pPr>
-        <w:pStyle w:val="Bibliography"/>
-      </w:pPr>
-      <w:r>
-        <w:rPr>
-          <w:b/>
-        </w:rPr>
-        <w:t xml:space="preserve">Fantz, P. R.</w:t>
-      </w:r>
-      <w:r>
-        <w:t xml:space="preserve"> </w:t>
-      </w:r>
-      <w:r>
-        <w:rPr>
-          <w:b/>
-        </w:rPr>
-        <w:t xml:space="preserve">2008a</w:t>
-      </w:r>
-      <w:r>
-        <w:t xml:space="preserve">. Macrophytography of cultivated liriopogons and genera delineation. HortTechnology. 18: 334–342.</w:t>
-      </w:r>
-    </w:p>
-    <w:bookmarkEnd w:id="52"/>
-    <w:bookmarkStart w:id="53" w:name="ref-Fantz2008b"/>
-    <w:p>
-      <w:pPr>
-        <w:pStyle w:val="Bibliography"/>
-      </w:pPr>
-      <w:r>
-        <w:rPr>
-          <w:b/>
-        </w:rPr>
-        <w:t xml:space="preserve">Fantz, P. R.</w:t>
-      </w:r>
-      <w:r>
-        <w:t xml:space="preserve"> </w:t>
-      </w:r>
-      <w:r>
-        <w:rPr>
-          <w:b/>
-        </w:rPr>
-        <w:t xml:space="preserve">2008b</w:t>
-      </w:r>
-      <w:r>
-        <w:t xml:space="preserve">. Species of</w:t>
-      </w:r>
-      <w:r>
-        <w:t xml:space="preserve"> </w:t>
-      </w:r>
-      <w:r>
-        <w:rPr>
-          <w:i/>
-        </w:rPr>
-        <w:t xml:space="preserve">Liriope</w:t>
-      </w:r>
-      <w:r>
-        <w:t xml:space="preserve"> </w:t>
-      </w:r>
-      <w:r>
-        <w:t xml:space="preserve">cultivated in the southeastern United States. HortTechnology. 18: 343–348.</w:t>
-      </w:r>
-    </w:p>
-    <w:bookmarkEnd w:id="53"/>
-    <w:bookmarkStart w:id="54" w:name="ref-Fantz2009"/>
-    <w:p>
-      <w:pPr>
-        <w:pStyle w:val="Bibliography"/>
-      </w:pPr>
-      <w:r>
-        <w:rPr>
-          <w:b/>
-        </w:rPr>
-        <w:t xml:space="preserve">Fantz, P. R.</w:t>
-      </w:r>
-      <w:r>
-        <w:t xml:space="preserve"> </w:t>
-      </w:r>
-      <w:r>
-        <w:rPr>
-          <w:b/>
-        </w:rPr>
-        <w:t xml:space="preserve">2009</w:t>
-      </w:r>
-      <w:r>
-        <w:t xml:space="preserve">. Names and species of</w:t>
-      </w:r>
-      <w:r>
-        <w:t xml:space="preserve"> </w:t>
-      </w:r>
-      <w:r>
-        <w:rPr>
-          <w:i/>
-        </w:rPr>
-        <w:t xml:space="preserve">Ophiopogon</w:t>
-      </w:r>
-      <w:r>
-        <w:t xml:space="preserve"> </w:t>
-      </w:r>
-      <w:r>
-        <w:t xml:space="preserve">cultivated in the southeastern United States. HortTechnology. 19: 385–394.</w:t>
-      </w:r>
-    </w:p>
-    <w:bookmarkEnd w:id="54"/>
-    <w:bookmarkStart w:id="55" w:name="ref-Fantz2015"/>
-    <w:p>
-      <w:pPr>
-        <w:pStyle w:val="Bibliography"/>
-      </w:pPr>
-      <w:r>
-        <w:rPr>
-          <w:b/>
-        </w:rPr>
-        <w:t xml:space="preserve">Fantz, P. R., D. Carey, T. Avent, and J. Lattier</w:t>
-      </w:r>
-      <w:r>
-        <w:t xml:space="preserve">.</w:t>
-      </w:r>
-      <w:r>
-        <w:t xml:space="preserve"> </w:t>
-      </w:r>
-      <w:r>
-        <w:rPr>
-          <w:b/>
-        </w:rPr>
-        <w:t xml:space="preserve">2015</w:t>
-      </w:r>
-      <w:r>
-        <w:t xml:space="preserve">. Inventory, descriptions, and keys to segregation and identification of liriopogons cultivated in the southeastern United States. HortScience. 50: 957–993.</w:t>
-      </w:r>
-    </w:p>
-    <w:bookmarkEnd w:id="55"/>
-    <w:bookmarkStart w:id="56" w:name="ref-FreitasAstua2002"/>
-    <w:p>
-      <w:pPr>
-        <w:pStyle w:val="Bibliography"/>
-      </w:pPr>
-      <w:r>
-        <w:rPr>
-          <w:b/>
-        </w:rPr>
-        <w:t xml:space="preserve">Freitas-Astúa, J., L. Moreira, C. Rivera, C. M. Rodrı́guez, and E. W. Kitajima</w:t>
-      </w:r>
-      <w:r>
-        <w:t xml:space="preserve">.</w:t>
-      </w:r>
-      <w:r>
-        <w:t xml:space="preserve"> </w:t>
-      </w:r>
-      <w:r>
-        <w:rPr>
-          <w:b/>
-        </w:rPr>
-        <w:t xml:space="preserve">2002</w:t>
-      </w:r>
-      <w:r>
-        <w:t xml:space="preserve">. First report of orchid fleck virus in Costa Rica. Plant Disease. 86: 1402–1402.</w:t>
-      </w:r>
-    </w:p>
-    <w:bookmarkEnd w:id="56"/>
-    <w:bookmarkStart w:id="57" w:name="ref-GarciaEscamilla2018"/>
-    <w:p>
-      <w:pPr>
-        <w:pStyle w:val="Bibliography"/>
-      </w:pPr>
-      <w:r>
-        <w:rPr>
-          <w:b/>
-        </w:rPr>
-        <w:t xml:space="preserve">García-Escamilla, P., Y. Duran-Trujillo, G. Otero-Colina, G. Valdovinos-Ponce, M. T. Santillán-Galicia, C. F. Ortiz-Garcı́a, J. J. Velázquez-Monreal, and S. Sánchez-Soto</w:t>
-      </w:r>
-      <w:r>
-        <w:t xml:space="preserve">.</w:t>
-      </w:r>
-      <w:r>
-        <w:t xml:space="preserve"> </w:t>
-      </w:r>
-      <w:r>
-        <w:rPr>
-          <w:b/>
-        </w:rPr>
-        <w:t xml:space="preserve">2018</w:t>
-      </w:r>
-      <w:r>
-        <w:t xml:space="preserve">. Transmission of viruses associated with cytoplasmic and nuclear leprosis symptoms by</w:t>
-      </w:r>
-      <w:r>
-        <w:t xml:space="preserve"> </w:t>
-      </w:r>
-      <w:r>
-        <w:rPr>
-          <w:i/>
-        </w:rPr>
-        <w:t xml:space="preserve">Brevipalpus yothersi</w:t>
-      </w:r>
-      <w:r>
-        <w:t xml:space="preserve"> </w:t>
-      </w:r>
-      <w:r>
-        <w:t xml:space="preserve">and</w:t>
-      </w:r>
-      <w:r>
-        <w:t xml:space="preserve"> </w:t>
-      </w:r>
-      <w:r>
-        <w:rPr>
-          <w:i/>
-        </w:rPr>
-        <w:t xml:space="preserve">B. californicus</w:t>
-      </w:r>
-      <w:r>
-        <w:t xml:space="preserve">. Tropical Plant Pathology. 43: 69–77.</w:t>
-      </w:r>
-    </w:p>
-    <w:bookmarkEnd w:id="57"/>
-    <w:bookmarkStart w:id="58" w:name="ref-Gibbs2000"/>
-    <w:p>
-      <w:pPr>
-        <w:pStyle w:val="Bibliography"/>
-      </w:pPr>
-      <w:r>
-        <w:rPr>
-          <w:b/>
-        </w:rPr>
-        <w:t xml:space="preserve">Gibbs, A.</w:t>
-      </w:r>
-      <w:r>
-        <w:t xml:space="preserve"> </w:t>
-      </w:r>
-      <w:r>
-        <w:rPr>
-          <w:b/>
-        </w:rPr>
-        <w:t xml:space="preserve">2000</w:t>
-      </w:r>
-      <w:r>
-        <w:t xml:space="preserve">. Viruses of orchids in Australia; their identification, biology and control. The Australian Orchid Rev. 65: 10–21.</w:t>
-      </w:r>
-    </w:p>
-    <w:bookmarkEnd w:id="58"/>
-    <w:bookmarkStart w:id="59" w:name="ref-Kitajima1974"/>
-    <w:p>
-      <w:pPr>
-        <w:pStyle w:val="Bibliography"/>
-      </w:pPr>
-      <w:r>
-        <w:rPr>
-          <w:b/>
-        </w:rPr>
-        <w:t xml:space="preserve">Kitajima, E. W., A. Blumenschein, and A. S. Costa</w:t>
-      </w:r>
-      <w:r>
-        <w:t xml:space="preserve">.</w:t>
-      </w:r>
-      <w:r>
-        <w:t xml:space="preserve"> </w:t>
-      </w:r>
-      <w:r>
-        <w:rPr>
-          <w:b/>
-        </w:rPr>
-        <w:t xml:space="preserve">1974</w:t>
-      </w:r>
-      <w:r>
-        <w:t xml:space="preserve">. Rodlike particles associated with ringspot symptoms in several orchid species in Brazil. Journal of Phytopathology. 81: 280–286.</w:t>
-      </w:r>
-    </w:p>
-    <w:bookmarkEnd w:id="59"/>
-    <w:bookmarkStart w:id="60" w:name="ref-Kitajima2011a"/>
-    <w:p>
-      <w:pPr>
-        <w:pStyle w:val="Bibliography"/>
-      </w:pPr>
-      <w:r>
-        <w:rPr>
-          <w:b/>
-        </w:rPr>
-        <w:t xml:space="preserve">Kitajima, E. W., C. M. Chagas, R. Harakava, R. F. Calegario, J. Freitas-Astúa, J. C. V. Rodrigues, and C. C. Childers</w:t>
-      </w:r>
-      <w:r>
-        <w:t xml:space="preserve">.</w:t>
-      </w:r>
-      <w:r>
-        <w:t xml:space="preserve"> </w:t>
-      </w:r>
-      <w:r>
-        <w:rPr>
-          <w:b/>
-        </w:rPr>
-        <w:t xml:space="preserve">2011</w:t>
-      </w:r>
-      <w:r>
-        <w:t xml:space="preserve">. Citrus leprosis in Florida, USA, appears to have been caused by the nuclear type of citrus leprosis virus (CilLV-N). Virus Reviews &amp; Research. 16.</w:t>
-      </w:r>
-    </w:p>
-    <w:bookmarkEnd w:id="60"/>
-    <w:bookmarkStart w:id="61" w:name="ref-Kitajima2001"/>
-    <w:p>
-      <w:pPr>
-        <w:pStyle w:val="Bibliography"/>
-      </w:pPr>
-      <w:r>
-        <w:rPr>
-          <w:b/>
-        </w:rPr>
-        <w:t xml:space="preserve">Kitajima, E. W., H. Kondo, A. Mackenzie, J. A. M. Rezende, R. Gioria, A. Gibbs, and T. Tamada</w:t>
-      </w:r>
-      <w:r>
-        <w:t xml:space="preserve">.</w:t>
-      </w:r>
-      <w:r>
-        <w:t xml:space="preserve"> </w:t>
-      </w:r>
-      <w:r>
-        <w:rPr>
-          <w:b/>
-        </w:rPr>
-        <w:t xml:space="preserve">2001</w:t>
-      </w:r>
-      <w:r>
-        <w:t xml:space="preserve">. Comparative cytopathology and immunocytochemistry of Japanese, Australian and Brazilian isolates of orchid fleck virus. Journal of General Plant Pathology. 67: 231–237.</w:t>
-      </w:r>
-    </w:p>
-    <w:bookmarkEnd w:id="61"/>
-    <w:bookmarkStart w:id="62" w:name="ref-Kitajima2010"/>
-    <w:p>
-      <w:pPr>
-        <w:pStyle w:val="Bibliography"/>
-      </w:pPr>
-      <w:r>
-        <w:rPr>
-          <w:b/>
-        </w:rPr>
-        <w:t xml:space="preserve">Kitajima, E. W., J. C. V. Rodrigues, and J. Freitas-Astua</w:t>
-      </w:r>
-      <w:r>
-        <w:t xml:space="preserve">.</w:t>
-      </w:r>
-      <w:r>
-        <w:t xml:space="preserve"> </w:t>
-      </w:r>
-      <w:r>
-        <w:rPr>
-          <w:b/>
-        </w:rPr>
-        <w:t xml:space="preserve">2010</w:t>
-      </w:r>
-      <w:r>
-        <w:t xml:space="preserve">. An annotated list of ornamentals naturally found infected by</w:t>
-      </w:r>
-      <w:r>
-        <w:t xml:space="preserve"> </w:t>
-      </w:r>
-      <w:r>
-        <w:rPr>
-          <w:i/>
-        </w:rPr>
-        <w:t xml:space="preserve">Brevipalpus</w:t>
-      </w:r>
-      <w:r>
-        <w:t xml:space="preserve"> </w:t>
-      </w:r>
-      <w:r>
-        <w:t xml:space="preserve">mite-transmitted viruses. Scientia Agricola. 67: 348–371.</w:t>
-      </w:r>
-    </w:p>
-    <w:bookmarkEnd w:id="62"/>
-    <w:bookmarkStart w:id="63" w:name="ref-Knorr1968"/>
-    <w:p>
-      <w:pPr>
-        <w:pStyle w:val="Bibliography"/>
-      </w:pPr>
-      <w:r>
-        <w:rPr>
-          <w:b/>
-        </w:rPr>
-        <w:t xml:space="preserve">Knorr, L. C.</w:t>
-      </w:r>
-      <w:r>
-        <w:t xml:space="preserve"> </w:t>
-      </w:r>
-      <w:r>
-        <w:rPr>
-          <w:b/>
-        </w:rPr>
-        <w:t xml:space="preserve">1968</w:t>
-      </w:r>
-      <w:r>
-        <w:t xml:space="preserve">. Studies on the etiology of leprosis in citrus.</w:t>
-      </w:r>
-      <w:r>
-        <w:t xml:space="preserve"> </w:t>
-      </w:r>
-      <w:r>
-        <w:rPr>
-          <w:i/>
-        </w:rPr>
-        <w:t xml:space="preserve">In</w:t>
-      </w:r>
-      <w:r>
-        <w:t xml:space="preserve"> </w:t>
-      </w:r>
-      <w:r>
-        <w:t xml:space="preserve">International Organization of Citrus Virologists Conference Proceedings.</w:t>
-      </w:r>
-    </w:p>
-    <w:bookmarkEnd w:id="63"/>
-    <w:bookmarkStart w:id="64" w:name="ref-Ko1985"/>
-    <w:p>
-      <w:pPr>
-        <w:pStyle w:val="Bibliography"/>
-      </w:pPr>
-      <w:r>
-        <w:rPr>
-          <w:b/>
-        </w:rPr>
-        <w:t xml:space="preserve">Ko, N.-J., F. W. Zettler, J. R. Edwardson, and R. G. Christie</w:t>
-      </w:r>
-      <w:r>
-        <w:t xml:space="preserve">.</w:t>
-      </w:r>
-      <w:r>
-        <w:t xml:space="preserve"> </w:t>
-      </w:r>
-      <w:r>
-        <w:rPr>
-          <w:b/>
-        </w:rPr>
-        <w:t xml:space="preserve">1985</w:t>
-      </w:r>
-      <w:r>
-        <w:t xml:space="preserve">. Light microscopic techniques for detecting orchid viruses. Acta Horticulturae. 241–254.</w:t>
-      </w:r>
-    </w:p>
-    <w:bookmarkEnd w:id="64"/>
-    <w:bookmarkStart w:id="65" w:name="ref-Kondo2006"/>
-    <w:p>
-      <w:pPr>
-        <w:pStyle w:val="Bibliography"/>
-      </w:pPr>
-      <w:r>
-        <w:rPr>
-          <w:b/>
-        </w:rPr>
-        <w:t xml:space="preserve">Kondo, H., T. Maeda, Y. Shirako, and T. Tamada</w:t>
-      </w:r>
-      <w:r>
-        <w:t xml:space="preserve">.</w:t>
-      </w:r>
-      <w:r>
-        <w:t xml:space="preserve"> </w:t>
-      </w:r>
-      <w:r>
-        <w:rPr>
-          <w:b/>
-        </w:rPr>
-        <w:t xml:space="preserve">2006</w:t>
-      </w:r>
-      <w:r>
-        <w:t xml:space="preserve">. Orchid fleck virus is a rhabdovirus with an unusual bipartite genome. Journal of General Virology. 87: 2413–2421.</w:t>
-      </w:r>
-    </w:p>
-    <w:bookmarkEnd w:id="65"/>
-    <w:bookmarkStart w:id="66" w:name="ref-Kondo2003"/>
-    <w:p>
-      <w:pPr>
-        <w:pStyle w:val="Bibliography"/>
-      </w:pPr>
-      <w:r>
-        <w:rPr>
-          <w:b/>
-        </w:rPr>
-        <w:t xml:space="preserve">Kondo, H., T. Maeda, and T. Tamada</w:t>
-      </w:r>
-      <w:r>
-        <w:t xml:space="preserve">.</w:t>
-      </w:r>
-      <w:r>
-        <w:t xml:space="preserve"> </w:t>
-      </w:r>
-      <w:r>
-        <w:rPr>
-          <w:b/>
-        </w:rPr>
-        <w:t xml:space="preserve">2003</w:t>
-      </w:r>
-      <w:r>
-        <w:t xml:space="preserve">. Orchid fleck virus:</w:t>
-      </w:r>
-      <w:r>
-        <w:t xml:space="preserve"> </w:t>
-      </w:r>
-      <w:r>
-        <w:rPr>
-          <w:i/>
-        </w:rPr>
-        <w:t xml:space="preserve">Brevipalpus californicus</w:t>
-      </w:r>
-      <w:r>
-        <w:t xml:space="preserve"> </w:t>
-      </w:r>
-      <w:r>
-        <w:t xml:space="preserve">mite transmission, biological properties and genome structure. Experimental and Applied Acarology. 30: 215–223.</w:t>
-      </w:r>
-    </w:p>
-    <w:bookmarkEnd w:id="66"/>
-    <w:bookmarkStart w:id="67" w:name="ref-Kondo2014"/>
-    <w:p>
-      <w:pPr>
-        <w:pStyle w:val="Bibliography"/>
-      </w:pPr>
-      <w:r>
-        <w:rPr>
-          <w:b/>
-        </w:rPr>
-        <w:t xml:space="preserve">Kondo, H., K. Maruyama, S. Chiba, I. B. Andika, and N. Suzuki</w:t>
-      </w:r>
-      <w:r>
-        <w:t xml:space="preserve">.</w:t>
-      </w:r>
-      <w:r>
-        <w:t xml:space="preserve"> </w:t>
-      </w:r>
-      <w:r>
-        <w:rPr>
-          <w:b/>
-        </w:rPr>
-        <w:t xml:space="preserve">2014</w:t>
-      </w:r>
-      <w:r>
-        <w:t xml:space="preserve">. Transcriptional mapping of the messenger and leader RNAs of orchid fleck virus, a bisegmented negative-strand RNA virus. Virology. 452-453: 166–174.</w:t>
-      </w:r>
-    </w:p>
-    <w:bookmarkEnd w:id="67"/>
-    <w:bookmarkStart w:id="68" w:name="ref-Kubo2009b"/>
-    <w:p>
-      <w:pPr>
-        <w:pStyle w:val="Bibliography"/>
-      </w:pPr>
-      <w:r>
-        <w:rPr>
-          <w:b/>
-        </w:rPr>
-        <w:t xml:space="preserve">Kubo, K. S., J. Freitas-Astúa, M. A. Machado, and E. W. Kitajima</w:t>
-      </w:r>
-      <w:r>
-        <w:t xml:space="preserve">.</w:t>
-      </w:r>
-      <w:r>
-        <w:t xml:space="preserve"> </w:t>
-      </w:r>
-      <w:r>
-        <w:rPr>
-          <w:b/>
-        </w:rPr>
-        <w:t xml:space="preserve">2009</w:t>
-      </w:r>
-      <w:r>
-        <w:t xml:space="preserve">. Orchid fleck symptoms may be caused naturally by two different viruses transmitted by</w:t>
-      </w:r>
-      <w:r>
-        <w:t xml:space="preserve"> </w:t>
-      </w:r>
-      <w:r>
-        <w:rPr>
-          <w:i/>
-        </w:rPr>
-        <w:t xml:space="preserve">Brevipalpus</w:t>
-      </w:r>
-      <w:r>
-        <w:t xml:space="preserve">. Journal of General Plant Pathology. 75: 250–255.</w:t>
-      </w:r>
-    </w:p>
-    <w:bookmarkEnd w:id="68"/>
-    <w:bookmarkStart w:id="69" w:name="ref-Lattier2014"/>
-    <w:p>
-      <w:pPr>
-        <w:pStyle w:val="Bibliography"/>
-      </w:pPr>
-      <w:r>
-        <w:rPr>
-          <w:b/>
-        </w:rPr>
-        <w:t xml:space="preserve">Lattier, J. D., T. G. Ranney, P. R. Fantz, and T. Avent</w:t>
-      </w:r>
-      <w:r>
-        <w:t xml:space="preserve">.</w:t>
-      </w:r>
-      <w:r>
-        <w:t xml:space="preserve"> </w:t>
-      </w:r>
-      <w:r>
-        <w:rPr>
-          <w:b/>
-        </w:rPr>
-        <w:t xml:space="preserve">2014</w:t>
-      </w:r>
-      <w:r>
-        <w:t xml:space="preserve">. Identification, nomenclature, genome sizes, and ploidy levels of</w:t>
-      </w:r>
-      <w:r>
-        <w:t xml:space="preserve"> </w:t>
-      </w:r>
-      <w:r>
-        <w:rPr>
-          <w:i/>
-        </w:rPr>
-        <w:t xml:space="preserve">Liriope</w:t>
-      </w:r>
-      <w:r>
-        <w:t xml:space="preserve"> </w:t>
-      </w:r>
-      <w:r>
-        <w:t xml:space="preserve">and</w:t>
-      </w:r>
-      <w:r>
-        <w:t xml:space="preserve"> </w:t>
-      </w:r>
-      <w:r>
-        <w:rPr>
-          <w:i/>
-        </w:rPr>
-        <w:t xml:space="preserve">Ophiopogon</w:t>
-      </w:r>
-      <w:r>
-        <w:t xml:space="preserve"> </w:t>
-      </w:r>
-      <w:r>
-        <w:t xml:space="preserve">taxa. HortScience. 49: 145–151.</w:t>
-      </w:r>
-    </w:p>
-    <w:bookmarkEnd w:id="69"/>
-    <w:bookmarkStart w:id="70" w:name="ref-Leon2010"/>
-    <w:p>
-      <w:pPr>
-        <w:pStyle w:val="Bibliography"/>
-      </w:pPr>
-      <w:r>
-        <w:rPr>
-          <w:b/>
-        </w:rPr>
-        <w:t xml:space="preserve">León, G. P.-P. de, and S. A. Nadler</w:t>
-      </w:r>
-      <w:r>
-        <w:t xml:space="preserve">.</w:t>
-      </w:r>
-      <w:r>
-        <w:t xml:space="preserve"> </w:t>
-      </w:r>
-      <w:r>
-        <w:rPr>
-          <w:b/>
-        </w:rPr>
-        <w:t xml:space="preserve">2010</w:t>
-      </w:r>
-      <w:r>
-        <w:t xml:space="preserve">. What we don’t recognize can hurt us: A plea for awareness about cryptic species. Journal of Parasitology. 96: 453–464.</w:t>
-      </w:r>
-    </w:p>
-    <w:bookmarkEnd w:id="70"/>
-    <w:bookmarkStart w:id="71" w:name="ref-Lesemann1971"/>
-    <w:p>
-      <w:pPr>
-        <w:pStyle w:val="Bibliography"/>
-      </w:pPr>
-      <w:r>
-        <w:rPr>
-          <w:b/>
-        </w:rPr>
-        <w:t xml:space="preserve">Lesemann, D., and J. Begtrup</w:t>
-      </w:r>
-      <w:r>
-        <w:t xml:space="preserve">.</w:t>
-      </w:r>
-      <w:r>
-        <w:t xml:space="preserve"> </w:t>
-      </w:r>
-      <w:r>
-        <w:rPr>
-          <w:b/>
-        </w:rPr>
-        <w:t xml:space="preserve">1971</w:t>
-      </w:r>
-      <w:r>
-        <w:t xml:space="preserve">. Elektronenmikroskopischer nachweis eines bazilliformen virus in</w:t>
-      </w:r>
-      <w:r>
-        <w:t xml:space="preserve"> </w:t>
-      </w:r>
-      <w:r>
-        <w:rPr>
-          <w:i/>
-        </w:rPr>
-        <w:t xml:space="preserve">Phalaenopsis</w:t>
-      </w:r>
-      <w:r>
-        <w:t xml:space="preserve">. Journal of Phytopathology. 71: 257–269.</w:t>
-      </w:r>
-    </w:p>
-    <w:bookmarkEnd w:id="71"/>
-    <w:bookmarkStart w:id="72" w:name="ref-Lesemann1975"/>
-    <w:p>
-      <w:pPr>
-        <w:pStyle w:val="Bibliography"/>
-      </w:pPr>
-      <w:r>
-        <w:rPr>
-          <w:b/>
-        </w:rPr>
-        <w:t xml:space="preserve">Lesemann, D., and S. Doraiswamy</w:t>
-      </w:r>
-      <w:r>
-        <w:t xml:space="preserve">.</w:t>
-      </w:r>
-      <w:r>
-        <w:t xml:space="preserve"> </w:t>
-      </w:r>
-      <w:r>
-        <w:rPr>
-          <w:b/>
-        </w:rPr>
-        <w:t xml:space="preserve">1975</w:t>
-      </w:r>
-      <w:r>
-        <w:t xml:space="preserve">. Bullet-shaped virus-like particles in chlorotic and necrotic leaf lesions of orchids. Journal of Phytopathology. 83: 27–39.</w:t>
-      </w:r>
-    </w:p>
-    <w:bookmarkEnd w:id="72"/>
-    <w:bookmarkStart w:id="73" w:name="ref-Maeda1998"/>
-    <w:p>
-      <w:pPr>
-        <w:pStyle w:val="Bibliography"/>
-      </w:pPr>
-      <w:r>
-        <w:rPr>
-          <w:b/>
-        </w:rPr>
-        <w:t xml:space="preserve">Maeda, T.</w:t>
-      </w:r>
-      <w:r>
-        <w:t xml:space="preserve"> </w:t>
-      </w:r>
-      <w:r>
-        <w:rPr>
-          <w:b/>
-        </w:rPr>
-        <w:t xml:space="preserve">1998</w:t>
-      </w:r>
-      <w:r>
-        <w:t xml:space="preserve">. Evidence that orchid fleck virus is efficiently transmitted in a persistent manner by the mite</w:t>
-      </w:r>
-      <w:r>
-        <w:t xml:space="preserve"> </w:t>
-      </w:r>
-      <w:r>
-        <w:rPr>
-          <w:i/>
-        </w:rPr>
-        <w:t xml:space="preserve">Brevipalpus californicus</w:t>
-      </w:r>
-      <w:r>
-        <w:t xml:space="preserve">. Abstr., 7</w:t>
-      </w:r>
-      <w:r>
-        <w:rPr>
-          <w:vertAlign w:val="superscript"/>
-        </w:rPr>
-        <w:t xml:space="preserve">th</w:t>
-      </w:r>
-      <w:r>
-        <w:t xml:space="preserve"> </w:t>
-      </w:r>
-      <w:r>
-        <w:t xml:space="preserve">Int. Cong. Plant Pathol. 3.</w:t>
-      </w:r>
-    </w:p>
-    <w:bookmarkEnd w:id="73"/>
-    <w:bookmarkStart w:id="74" w:name="ref-Magalhaes2005"/>
-    <w:p>
-      <w:pPr>
-        <w:pStyle w:val="Bibliography"/>
-      </w:pPr>
-      <w:r>
-        <w:rPr>
-          <w:b/>
-        </w:rPr>
-        <w:t xml:space="preserve">Magalhães, B. P., J. C. V. Rodrigues, D. G. Boucias, and C. C. Childers</w:t>
-      </w:r>
-      <w:r>
-        <w:t xml:space="preserve">.</w:t>
-      </w:r>
-      <w:r>
-        <w:t xml:space="preserve"> </w:t>
-      </w:r>
-      <w:r>
-        <w:rPr>
-          <w:b/>
-        </w:rPr>
-        <w:t xml:space="preserve">2005</w:t>
-      </w:r>
-      <w:r>
-        <w:t xml:space="preserve">. Pathogenicity of</w:t>
-      </w:r>
-      <w:r>
-        <w:t xml:space="preserve"> </w:t>
-      </w:r>
-      <w:r>
-        <w:rPr>
-          <w:i/>
-        </w:rPr>
-        <w:t xml:space="preserve">metarhizium anisopliae</w:t>
-      </w:r>
-      <w:r>
-        <w:t xml:space="preserve"> </w:t>
-      </w:r>
-      <w:r>
-        <w:t xml:space="preserve">var. Acridum to the false spider mite</w:t>
-      </w:r>
-      <w:r>
-        <w:t xml:space="preserve"> </w:t>
-      </w:r>
-      <w:r>
-        <w:rPr>
-          <w:i/>
-        </w:rPr>
-        <w:t xml:space="preserve">brevipalpus phoenicis</w:t>
-      </w:r>
-      <w:r>
-        <w:t xml:space="preserve"> </w:t>
-      </w:r>
-      <w:r>
-        <w:t xml:space="preserve">(acari: Tenuipalpidae). Florida Entomologist. 88: 195–198.</w:t>
-      </w:r>
-    </w:p>
-    <w:bookmarkEnd w:id="74"/>
-    <w:bookmarkStart w:id="75" w:name="ref-Masiero2020"/>
-    <w:p>
-      <w:pPr>
-        <w:pStyle w:val="Bibliography"/>
-      </w:pPr>
-      <w:r>
-        <w:rPr>
-          <w:b/>
-        </w:rPr>
-        <w:t xml:space="preserve">Masiero, E., D. Banik, J. Abson, P. Greene, A. Slater, and T. Sgamma</w:t>
-      </w:r>
-      <w:r>
-        <w:t xml:space="preserve">.</w:t>
-      </w:r>
-      <w:r>
-        <w:t xml:space="preserve"> </w:t>
-      </w:r>
-      <w:r>
-        <w:rPr>
-          <w:b/>
-        </w:rPr>
-        <w:t xml:space="preserve">2020</w:t>
-      </w:r>
-      <w:r>
-        <w:t xml:space="preserve">. Molecular verification of the UK national collection of cultivated</w:t>
-      </w:r>
-      <w:r>
-        <w:t xml:space="preserve"> </w:t>
-      </w:r>
-      <w:r>
-        <w:rPr>
-          <w:i/>
-        </w:rPr>
-        <w:t xml:space="preserve">Liriope</w:t>
-      </w:r>
-      <w:r>
-        <w:t xml:space="preserve"> </w:t>
-      </w:r>
-      <w:r>
-        <w:t xml:space="preserve">and</w:t>
-      </w:r>
-      <w:r>
-        <w:t xml:space="preserve"> </w:t>
-      </w:r>
-      <w:r>
-        <w:rPr>
-          <w:i/>
-        </w:rPr>
-        <w:t xml:space="preserve">Ophiopogon</w:t>
-      </w:r>
-      <w:r>
-        <w:t xml:space="preserve"> </w:t>
-      </w:r>
-      <w:r>
-        <w:t xml:space="preserve">plants. Plants. 9: 558.</w:t>
-      </w:r>
-    </w:p>
-    <w:bookmarkEnd w:id="75"/>
-    <w:bookmarkStart w:id="76" w:name="ref-Mcharo2003"/>
-    <w:p>
-      <w:pPr>
-        <w:pStyle w:val="Bibliography"/>
-      </w:pPr>
-      <w:r>
-        <w:rPr>
-          <w:b/>
-        </w:rPr>
-        <w:t xml:space="preserve">Mcharo, M., E. Bush, D. L. Bonte, C. Broussard, and L. Urbatsch</w:t>
-      </w:r>
-      <w:r>
-        <w:t xml:space="preserve">.</w:t>
-      </w:r>
-      <w:r>
-        <w:t xml:space="preserve"> </w:t>
-      </w:r>
-      <w:r>
-        <w:rPr>
-          <w:b/>
-        </w:rPr>
-        <w:t xml:space="preserve">2003</w:t>
-      </w:r>
-      <w:r>
-        <w:t xml:space="preserve">. Molecular and morphological investigation of ornamental liriopogons. Journal of the American Society for Horticultural Science. 128: 575–577.</w:t>
-      </w:r>
-    </w:p>
-    <w:bookmarkEnd w:id="76"/>
-    <w:bookmarkStart w:id="77" w:name="ref-Mei2016"/>
-    <w:p>
-      <w:pPr>
-        <w:pStyle w:val="Bibliography"/>
-      </w:pPr>
-      <w:r>
-        <w:rPr>
-          <w:b/>
-        </w:rPr>
-        <w:t xml:space="preserve">Mei, Y., N. Bejerman, K. S. Crew, N. McCaffrey, and R. G. Dietzgen</w:t>
-      </w:r>
-      <w:r>
-        <w:t xml:space="preserve">.</w:t>
-      </w:r>
-      <w:r>
-        <w:t xml:space="preserve"> </w:t>
-      </w:r>
-      <w:r>
-        <w:rPr>
-          <w:b/>
-        </w:rPr>
-        <w:t xml:space="preserve">2016</w:t>
-      </w:r>
-      <w:r>
-        <w:t xml:space="preserve">. First report of orchid fleck virus in lilyturf (</w:t>
-      </w:r>
-      <w:r>
-        <w:rPr>
-          <w:i/>
-        </w:rPr>
-        <w:t xml:space="preserve">Liriope spicata</w:t>
-      </w:r>
-      <w:r>
-        <w:t xml:space="preserve">) in Australia. Plant Disease. 100: 1028–1028.</w:t>
-      </w:r>
-    </w:p>
-    <w:bookmarkEnd w:id="77"/>
-    <w:bookmarkStart w:id="78" w:name="ref-Nesom2010"/>
-    <w:p>
-      <w:pPr>
-        <w:pStyle w:val="Bibliography"/>
-      </w:pPr>
-      <w:r>
-        <w:rPr>
-          <w:b/>
-        </w:rPr>
-        <w:t xml:space="preserve">Nesom, G. L.</w:t>
-      </w:r>
-      <w:r>
-        <w:t xml:space="preserve"> </w:t>
-      </w:r>
-      <w:r>
-        <w:rPr>
-          <w:b/>
-        </w:rPr>
-        <w:t xml:space="preserve">2010</w:t>
-      </w:r>
-      <w:r>
-        <w:t xml:space="preserve">. Overview of</w:t>
-      </w:r>
-      <w:r>
-        <w:t xml:space="preserve"> </w:t>
-      </w:r>
-      <w:r>
-        <w:rPr>
-          <w:i/>
-        </w:rPr>
-        <w:t xml:space="preserve">liriope</w:t>
-      </w:r>
-      <w:r>
-        <w:t xml:space="preserve"> </w:t>
-      </w:r>
-      <w:r>
-        <w:t xml:space="preserve">and</w:t>
-      </w:r>
-      <w:r>
-        <w:t xml:space="preserve"> </w:t>
-      </w:r>
-      <w:r>
-        <w:rPr>
-          <w:i/>
-        </w:rPr>
-        <w:t xml:space="preserve">ophiopogon</w:t>
-      </w:r>
-      <w:r>
-        <w:t xml:space="preserve"> </w:t>
-      </w:r>
-      <w:r>
-        <w:t xml:space="preserve">(ruscaceae) naturalized and commonly cultivated in the USA. Phytoneuron. 56: 1–31.</w:t>
-      </w:r>
-    </w:p>
-    <w:bookmarkEnd w:id="78"/>
-    <w:bookmarkStart w:id="79" w:name="ref-Pearson1993"/>
-    <w:p>
-      <w:pPr>
-        <w:pStyle w:val="Bibliography"/>
-      </w:pPr>
-      <w:r>
-        <w:rPr>
-          <w:b/>
-        </w:rPr>
-        <w:t xml:space="preserve">Pearson, M. N., G. V. H. Jackson, S. P. Pone, and R. L. J. Howitt</w:t>
-      </w:r>
-      <w:r>
-        <w:t xml:space="preserve">.</w:t>
-      </w:r>
-      <w:r>
-        <w:t xml:space="preserve"> </w:t>
-      </w:r>
-      <w:r>
-        <w:rPr>
-          <w:b/>
-        </w:rPr>
-        <w:t xml:space="preserve">1993</w:t>
-      </w:r>
-      <w:r>
-        <w:t xml:space="preserve">. Vanilla viruses in the South Pacific. Plant Pathology. 42: 127–131.</w:t>
-      </w:r>
-    </w:p>
-    <w:bookmarkEnd w:id="79"/>
-    <w:bookmarkStart w:id="80" w:name="ref-Peng2017"/>
-    <w:p>
-      <w:pPr>
-        <w:pStyle w:val="Bibliography"/>
-      </w:pPr>
-      <w:r>
-        <w:rPr>
-          <w:b/>
-        </w:rPr>
-        <w:t xml:space="preserve">Peng, D. W., G. H. Zheng, Q. X. Tong, Z. Z. Zheng, and Y. L. Ming</w:t>
-      </w:r>
-      <w:r>
-        <w:t xml:space="preserve">.</w:t>
-      </w:r>
-      <w:r>
-        <w:t xml:space="preserve"> </w:t>
-      </w:r>
-      <w:r>
-        <w:rPr>
-          <w:b/>
-        </w:rPr>
-        <w:t xml:space="preserve">2017</w:t>
-      </w:r>
-      <w:r>
-        <w:t xml:space="preserve">. First report of orchid fleck dichorhavirus from</w:t>
-      </w:r>
-      <w:r>
-        <w:t xml:space="preserve"> </w:t>
-      </w:r>
-      <w:r>
-        <w:rPr>
-          <w:i/>
-        </w:rPr>
-        <w:t xml:space="preserve">cymbidium</w:t>
-      </w:r>
-      <w:r>
-        <w:t xml:space="preserve"> </w:t>
-      </w:r>
-      <w:r>
-        <w:t xml:space="preserve">sp. In China. Plant Disease. 101: 514–514.</w:t>
-      </w:r>
-    </w:p>
-    <w:bookmarkEnd w:id="80"/>
-    <w:bookmarkStart w:id="81" w:name="ref-Peng2013"/>
-    <w:p>
-      <w:pPr>
-        <w:pStyle w:val="Bibliography"/>
-      </w:pPr>
-      <w:r>
-        <w:rPr>
-          <w:b/>
-        </w:rPr>
-        <w:t xml:space="preserve">Peng, D. W., G. H. Zheng, Z. Z. Zheng, Q. X. Tong, and Y. L. Ming</w:t>
-      </w:r>
-      <w:r>
-        <w:t xml:space="preserve">.</w:t>
-      </w:r>
-      <w:r>
-        <w:t xml:space="preserve"> </w:t>
-      </w:r>
-      <w:r>
-        <w:rPr>
-          <w:b/>
-        </w:rPr>
-        <w:t xml:space="preserve">2013</w:t>
-      </w:r>
-      <w:r>
-        <w:t xml:space="preserve">. Orchid fleck virus: An unclassified bipartite, negative-sense RNA plant virus. Archives of Virology. 158: 313–323.</w:t>
-      </w:r>
-    </w:p>
-    <w:bookmarkEnd w:id="81"/>
-    <w:bookmarkStart w:id="82" w:name="ref-Petzold1971"/>
-    <w:p>
-      <w:pPr>
-        <w:pStyle w:val="Bibliography"/>
-      </w:pPr>
-      <w:r>
-        <w:rPr>
-          <w:b/>
-        </w:rPr>
-        <w:t xml:space="preserve">Petzold, H.</w:t>
-      </w:r>
-      <w:r>
-        <w:t xml:space="preserve"> </w:t>
-      </w:r>
-      <w:r>
-        <w:rPr>
-          <w:b/>
-        </w:rPr>
-        <w:t xml:space="preserve">1971</w:t>
-      </w:r>
-      <w:r>
-        <w:t xml:space="preserve">. Der elektronenmikroskopische nachweis eines bacilliformen virus an blattfleckenkranken</w:t>
-      </w:r>
-      <w:r>
-        <w:t xml:space="preserve"> </w:t>
-      </w:r>
-      <w:r>
-        <w:rPr>
-          <w:i/>
-        </w:rPr>
-        <w:t xml:space="preserve">Dendrobien</w:t>
-      </w:r>
-      <w:r>
-        <w:t xml:space="preserve">. Journal of Phytopathology. 70: 43–52.</w:t>
-      </w:r>
-    </w:p>
-    <w:bookmarkEnd w:id="82"/>
-    <w:bookmarkStart w:id="83" w:name="ref-RamosGonzalez2015"/>
-    <w:p>
-      <w:pPr>
-        <w:pStyle w:val="Bibliography"/>
-      </w:pPr>
-      <w:r>
-        <w:rPr>
-          <w:b/>
-        </w:rPr>
-        <w:t xml:space="preserve">Ramos-González, P. L., H. Sarubbi-Orue, L. Gonzales-Segnana, C. Chabi-Jesus, J. Freitas-Astúa, and E. W. Kitajima</w:t>
-      </w:r>
-      <w:r>
-        <w:t xml:space="preserve">.</w:t>
-      </w:r>
-      <w:r>
-        <w:t xml:space="preserve"> </w:t>
-      </w:r>
-      <w:r>
-        <w:rPr>
-          <w:b/>
-        </w:rPr>
-        <w:t xml:space="preserve">2015</w:t>
-      </w:r>
-      <w:r>
-        <w:t xml:space="preserve">. Orchid fleck virus infecting orchids in Paraguay: First report and use of degenerate primers for its detection. Journal of Phytopathology. 164: 342–347.</w:t>
-      </w:r>
-    </w:p>
-    <w:bookmarkEnd w:id="83"/>
-    <w:bookmarkStart w:id="84" w:name="ref-Roy2015a"/>
-    <w:p>
-      <w:pPr>
-        <w:pStyle w:val="Bibliography"/>
-      </w:pPr>
-      <w:r>
-        <w:rPr>
-          <w:b/>
-        </w:rPr>
-        <w:t xml:space="preserve">Roy, A., J. S. Hartung, W. L. Schneider, J. Shao, G. Leon, M. J. Melzer, J. J. Beard, G. Otero-Colina, G. R. Bauchan, R. Ochoa, and R. H. Brlansky</w:t>
-      </w:r>
-      <w:r>
-        <w:t xml:space="preserve">.</w:t>
-      </w:r>
-      <w:r>
-        <w:t xml:space="preserve"> </w:t>
-      </w:r>
-      <w:r>
-        <w:rPr>
-          <w:b/>
-        </w:rPr>
-        <w:t xml:space="preserve">2015</w:t>
-      </w:r>
-      <w:r>
-        <w:t xml:space="preserve">. Role bending: Complex relationships between viruses, hosts, and vectors related to citrus leprosis, an emerging disease. Phytopathology. 105: 1013–1025.</w:t>
-      </w:r>
-    </w:p>
-    <w:bookmarkEnd w:id="84"/>
-    <w:bookmarkStart w:id="85" w:name="ref-Roy2020"/>
-    <w:p>
-      <w:pPr>
-        <w:pStyle w:val="Bibliography"/>
-      </w:pPr>
-      <w:r>
-        <w:rPr>
-          <w:b/>
-        </w:rPr>
-        <w:t xml:space="preserve">Roy, A., A. L. Stone, G. Otero-Colina, G. Wei, R. H. Brlansky, R. Ochoa, G. Bauchan, W. L. Schneider, M. K. Nakhla, and J. S. Hartung</w:t>
-      </w:r>
-      <w:r>
-        <w:t xml:space="preserve">.</w:t>
-      </w:r>
-      <w:r>
-        <w:t xml:space="preserve"> </w:t>
-      </w:r>
-      <w:r>
-        <w:rPr>
-          <w:b/>
-        </w:rPr>
-        <w:t xml:space="preserve">2020</w:t>
-      </w:r>
-      <w:r>
-        <w:t xml:space="preserve">. Reassortment of genome segments creates stable lineages among strains of orchid fleck virus infecting citrus in Mexico. Phytopathology. 110: 106–120.</w:t>
-      </w:r>
-    </w:p>
-    <w:bookmarkEnd w:id="85"/>
-    <w:bookmarkStart w:id="86" w:name="ref-Roy2013a"/>
-    <w:p>
-      <w:pPr>
-        <w:pStyle w:val="Bibliography"/>
-      </w:pPr>
-      <w:r>
-        <w:rPr>
-          <w:b/>
-        </w:rPr>
-        <w:t xml:space="preserve">Roy, A., A. Stone, G. Otero-Colina, G. Wei, N. Choudhary, D. Achor, J. Shao, L. Levy, M. K. Nakhla, C. R. Hollingsworth, J. S. Hartung, W. L. Schneider, and R. H. Brlansky</w:t>
-      </w:r>
-      <w:r>
-        <w:t xml:space="preserve">.</w:t>
-      </w:r>
-      <w:r>
-        <w:t xml:space="preserve"> </w:t>
-      </w:r>
-      <w:r>
-        <w:rPr>
-          <w:b/>
-        </w:rPr>
-        <w:t xml:space="preserve">2013</w:t>
-      </w:r>
-      <w:r>
-        <w:t xml:space="preserve">. Genome assembly of citrus leprosis virus nuclear type reveals a close association with orchid fleck virus. Genome Announcements. 1.</w:t>
-      </w:r>
-    </w:p>
-    <w:bookmarkEnd w:id="86"/>
-    <w:bookmarkStart w:id="87" w:name="ref-Sauvetre2018"/>
-    <w:p>
-      <w:pPr>
-        <w:pStyle w:val="Bibliography"/>
-      </w:pPr>
-      <w:r>
-        <w:rPr>
-          <w:b/>
-        </w:rPr>
-        <w:t xml:space="preserve">Sauvêtre, P., E. Veniant, G. Croq, A. D. Tassi, E. W. Kitajima, C. Chabi-Jesus, P. L. Ramos-González, J. Freitas-Astúa, and D. Navia</w:t>
-      </w:r>
-      <w:r>
-        <w:t xml:space="preserve">.</w:t>
-      </w:r>
-      <w:r>
-        <w:t xml:space="preserve"> </w:t>
-      </w:r>
-      <w:r>
-        <w:rPr>
-          <w:b/>
-        </w:rPr>
-        <w:t xml:space="preserve">2018</w:t>
-      </w:r>
-      <w:r>
-        <w:t xml:space="preserve">. First report of orchid fleck virus in the orchid collection of jardin du luxembourg, Paris, France. Plant Disease. 102: 2670–2670.</w:t>
-      </w:r>
-    </w:p>
-    <w:bookmarkEnd w:id="87"/>
-    <w:bookmarkStart w:id="88" w:name="ref-Skoracka2015"/>
-    <w:p>
-      <w:pPr>
-        <w:pStyle w:val="Bibliography"/>
-      </w:pPr>
-      <w:r>
-        <w:rPr>
-          <w:b/>
-        </w:rPr>
-        <w:t xml:space="preserve">Skoracka, A., S. Magalhães, B. G. Rector, and L. Kuczyński</w:t>
-      </w:r>
-      <w:r>
-        <w:t xml:space="preserve">.</w:t>
-      </w:r>
-      <w:r>
-        <w:t xml:space="preserve"> </w:t>
-      </w:r>
-      <w:r>
-        <w:rPr>
-          <w:b/>
-        </w:rPr>
-        <w:t xml:space="preserve">2015</w:t>
-      </w:r>
-      <w:r>
-        <w:t xml:space="preserve">. Cryptic speciation in the acari: A function of species lifestyles or our ability to separate species? Experimental and Applied Acarology. 67: 165–182.</w:t>
-      </w:r>
-    </w:p>
-    <w:bookmarkEnd w:id="88"/>
-    <w:bookmarkStart w:id="89" w:name="ref-Walker2018"/>
-    <w:p>
-      <w:pPr>
-        <w:pStyle w:val="Bibliography"/>
-      </w:pPr>
-      <w:r>
-        <w:rPr>
-          <w:b/>
-        </w:rPr>
-        <w:t xml:space="preserve">Walker, P. J., K. R. Blasdell, C. H. Calisher, R. G. Dietzgen, H. Kondo, G. Kurath, B. Longdon, D. M. Stone, R. B. Tesh, N. Tordo, N. Vasilakis, and A. E. Whitfield</w:t>
-      </w:r>
-      <w:r>
-        <w:t xml:space="preserve">.</w:t>
-      </w:r>
-      <w:r>
-        <w:t xml:space="preserve"> </w:t>
-      </w:r>
-      <w:r>
-        <w:rPr>
-          <w:b/>
-        </w:rPr>
-        <w:t xml:space="preserve">2018</w:t>
-      </w:r>
-      <w:r>
-        <w:t xml:space="preserve">. ICTV virus taxonomy profile: Rhabdoviridae. Journal of General Virology. 99: 447–448.</w:t>
-      </w:r>
-    </w:p>
-    <w:bookmarkEnd w:id="89"/>
-    <w:bookmarkStart w:id="90" w:name="ref-Wang2014"/>
-    <w:p>
-      <w:pPr>
-        <w:pStyle w:val="Bibliography"/>
-      </w:pPr>
-      <w:r>
-        <w:rPr>
-          <w:b/>
-        </w:rPr>
-        <w:t xml:space="preserve">Wang, G.-Y., Y. Meng, J.-L. Huang, and Y.-P. Yang</w:t>
-      </w:r>
-      <w:r>
-        <w:t xml:space="preserve">.</w:t>
-      </w:r>
-      <w:r>
-        <w:t xml:space="preserve"> </w:t>
-      </w:r>
-      <w:r>
-        <w:rPr>
-          <w:b/>
-        </w:rPr>
-        <w:t xml:space="preserve">2014</w:t>
-      </w:r>
-      <w:r>
-        <w:t xml:space="preserve">. Molecular phylogeny of</w:t>
-      </w:r>
-      <w:r>
-        <w:t xml:space="preserve"> </w:t>
-      </w:r>
-      <w:r>
-        <w:rPr>
-          <w:i/>
-        </w:rPr>
-        <w:t xml:space="preserve">Ophiopogon</w:t>
-      </w:r>
-      <w:r>
-        <w:t xml:space="preserve"> </w:t>
-      </w:r>
-      <w:r>
-        <w:t xml:space="preserve">(asparagaceae) inferred from nuclear and plastid DNA sequences. Systematic Botany. 39: 776–784.</w:t>
-      </w:r>
-    </w:p>
-    <w:bookmarkEnd w:id="90"/>
-    <w:bookmarkStart w:id="91" w:name="ref-Zheng2013"/>
-    <w:p>
-      <w:pPr>
-        <w:pStyle w:val="Bibliography"/>
-      </w:pPr>
-      <w:r>
-        <w:rPr>
-          <w:b/>
-        </w:rPr>
-        <w:t xml:space="preserve">Zheng, G. H., Z. Z. Zheng, Q. X. Tong, Y. L. Ming, and others</w:t>
-      </w:r>
-      <w:r>
-        <w:t xml:space="preserve">.</w:t>
-      </w:r>
-      <w:r>
-        <w:t xml:space="preserve"> </w:t>
-      </w:r>
-      <w:r>
-        <w:rPr>
-          <w:b/>
-        </w:rPr>
-        <w:t xml:space="preserve">2013</w:t>
-      </w:r>
-      <w:r>
-        <w:t xml:space="preserve">. Orchid fleck virus: An unclassified bipartite, negative-sense rna plant virus. Archives of virology. 158: 313–323.</w:t>
-      </w:r>
-    </w:p>
-    <w:bookmarkEnd w:id="91"/>
-    <w:bookmarkStart w:id="92" w:name="ref-Zhou2009"/>
-    <w:p>
-      <w:pPr>
-        <w:pStyle w:val="Bibliography"/>
-      </w:pPr>
-      <w:r>
-        <w:rPr>
-          <w:b/>
-        </w:rPr>
-        <w:t xml:space="preserve">Zhou, Q., J. Zhou, J. Chen, and X. Wang</w:t>
-      </w:r>
-      <w:r>
-        <w:t xml:space="preserve">.</w:t>
-      </w:r>
-      <w:r>
-        <w:t xml:space="preserve"> </w:t>
-      </w:r>
-      <w:r>
-        <w:rPr>
-          <w:b/>
-        </w:rPr>
-        <w:t xml:space="preserve">2009</w:t>
-      </w:r>
-      <w:r>
-        <w:t xml:space="preserve">. Karyotype analysis of medicinal plant</w:t>
-      </w:r>
-      <w:r>
-        <w:t xml:space="preserve"> </w:t>
-      </w:r>
-      <w:r>
-        <w:rPr>
-          <w:i/>
-        </w:rPr>
-        <w:t xml:space="preserve">Liriope spicata</w:t>
-      </w:r>
-      <w:r>
-        <w:t xml:space="preserve"> </w:t>
-      </w:r>
-      <w:r>
-        <w:t xml:space="preserve">var.</w:t>
-      </w:r>
-      <w:r>
-        <w:t xml:space="preserve"> </w:t>
-      </w:r>
-      <w:r>
-        <w:rPr>
-          <w:i/>
-        </w:rPr>
-        <w:t xml:space="preserve">prolifera</w:t>
-      </w:r>
-      <w:r>
-        <w:t xml:space="preserve"> </w:t>
-      </w:r>
-      <w:r>
-        <w:t xml:space="preserve">(liliaceae). Biologia. 64.</w:t>
-      </w:r>
-    </w:p>
-    <w:bookmarkEnd w:id="92"/>
-    <w:bookmarkEnd w:id="93"/>
     <w:bookmarkEnd w:id="94"/>
     <w:sectPr>
       <w:pgSz w:w="12240" w:h="15840"/>
@@ -5844,6 +5853,13 @@
     <w:lsdException w:name="Placeholder Text" w:semiHidden="1"/>
     <w:lsdException w:name="Light Shading"/>
     <w:lsdException w:name="Light List"/>
+    <w:lsdException w:name="Light Grid"/>
+    <w:lsdException w:name="Medium Shading 1"/>
+    <w:lsdException w:name="Medium Shading 2"/>
+    <w:lsdException w:name="Medium List 1"/>
+    <w:lsdException w:name="Medium List 2"/>
+    <w:lsdException w:name="Medium Grid 1"/>
+    <w:lsdException w:name="Medium Grid 2"/>
     <w:lsdException w:name="Medium Grid 3"/>
     <w:lsdException w:name="Dark List"/>
     <w:lsdException w:name="Colorful Shading"/>

</xml_diff>

<commit_message>
Finished control methods section, added bibliography entries, added Figure 4, swapped figure positions, moved bibliography up and images to end.
</commit_message>
<xml_diff>
--- a/ofv_fife_2021.docx
+++ b/ofv_fife_2021.docx
@@ -1292,22 +1292,7 @@
         <w:pStyle w:val="BodyText"/>
       </w:pPr>
       <w:r>
-        <w:t xml:space="preserve">Plant leaf samples were initially tested at the Plant Disease Diagnostic Clinic at the North Florida Research and Education Center (NFREC) in Quincy, FL. The plant samples were tested for a wide range of pathogens, including</w:t>
-      </w:r>
-      <w:r>
-        <w:t xml:space="preserve"> </w:t>
-      </w:r>
-      <w:r>
-        <w:rPr>
-          <w:b/>
-        </w:rPr>
-        <w:t xml:space="preserve">[Waiting on Dr. Iriarte’s response]</w:t>
-      </w:r>
-      <w:r>
-        <w:t xml:space="preserve"> </w:t>
-      </w:r>
-      <w:r>
-        <w:t xml:space="preserve">but the results were inconclusive. The infected materials were subsequently sent to the Florida Department of Agriculture and Consumer Services (FDACS). The presence of</w:t>
+        <w:t xml:space="preserve">Plant leaf samples were initially tested at the Plant Disease Diagnostic Clinic at the North Florida Research and Education Center (NFREC) in Quincy, FL. The plant samples were tested for a wide range of common plant pathogens, but the results were inconclusive. The infected materials were subsequently sent to the Florida Department of Agriculture and Consumer Services (FDACS). The presence of</w:t>
       </w:r>
       <w:r>
         <w:t xml:space="preserve"> </w:t>
@@ -1883,11 +1868,372 @@
         <w:t xml:space="preserve">they make no mention of OFV symptoms in this plant.</w:t>
       </w:r>
     </w:p>
+    <w:bookmarkEnd w:id="23"/>
+    <w:bookmarkStart w:id="24" w:name="control-methods-for-brevipalpus-mites"/>
+    <w:p>
+      <w:pPr>
+        <w:pStyle w:val="Heading3"/>
+      </w:pPr>
+      <w:r>
+        <w:t xml:space="preserve">Control methods for</w:t>
+      </w:r>
+      <w:r>
+        <w:t xml:space="preserve"> </w:t>
+      </w:r>
+      <w:r>
+        <w:rPr>
+          <w:i/>
+        </w:rPr>
+        <w:t xml:space="preserve">Brevipalpus</w:t>
+      </w:r>
+      <w:r>
+        <w:t xml:space="preserve"> </w:t>
+      </w:r>
+      <w:r>
+        <w:t xml:space="preserve">mites</w:t>
+      </w:r>
+    </w:p>
+    <w:p>
+      <w:pPr>
+        <w:pStyle w:val="FirstParagraph"/>
+      </w:pPr>
+      <w:r>
+        <w:t xml:space="preserve">Reducing the populations of the</w:t>
+      </w:r>
+      <w:r>
+        <w:t xml:space="preserve"> </w:t>
+      </w:r>
+      <w:r>
+        <w:rPr>
+          <w:i/>
+        </w:rPr>
+        <w:t xml:space="preserve">Brevipalpus</w:t>
+      </w:r>
+      <w:r>
+        <w:t xml:space="preserve"> </w:t>
+      </w:r>
+      <w:r>
+        <w:t xml:space="preserve">mite vector may be able to reduce the spread of OFV by infective mites, but infected plants are not able to recover from the virus and must be rouged, or removed. Rouging plants is a direct and efficient option to remove mite and virus populations quickly, but increases in difficultly with the number of plants involved. Once infected plants have been removed, it may be possible to prevent re-infestation with conventional pest management methods to prevent the</w:t>
+      </w:r>
+      <w:r>
+        <w:t xml:space="preserve"> </w:t>
+      </w:r>
+      <w:r>
+        <w:rPr>
+          <w:i/>
+        </w:rPr>
+        <w:t xml:space="preserve">Brevipalpus</w:t>
+      </w:r>
+      <w:r>
+        <w:t xml:space="preserve"> </w:t>
+      </w:r>
+      <w:r>
+        <w:t xml:space="preserve">vector from reestablishing and further spreading OFV.</w:t>
+      </w:r>
+    </w:p>
     <w:p>
       <w:pPr>
         <w:pStyle w:val="BodyText"/>
       </w:pPr>
       <w:r>
+        <w:t xml:space="preserve">Most research on the integrated management of mites has been catered towards controlling various species of spider mites (Acari: Tetranychidae)</w:t>
+      </w:r>
+      <w:r>
+        <w:t xml:space="preserve"> </w:t>
+      </w:r>
+      <w:r>
+        <w:t xml:space="preserve">(Leeuwen et al. 2015)</w:t>
+      </w:r>
+      <w:r>
+        <w:t xml:space="preserve">, but many of those methods can be applied to</w:t>
+      </w:r>
+      <w:r>
+        <w:t xml:space="preserve"> </w:t>
+      </w:r>
+      <w:r>
+        <w:rPr>
+          <w:i/>
+        </w:rPr>
+        <w:t xml:space="preserve">Brevipalpus</w:t>
+      </w:r>
+      <w:r>
+        <w:t xml:space="preserve"> </w:t>
+      </w:r>
+      <w:r>
+        <w:t xml:space="preserve">spp. as well:</w:t>
+      </w:r>
+    </w:p>
+    <w:p>
+      <w:pPr>
+        <w:pStyle w:val="BodyText"/>
+      </w:pPr>
+      <w:r>
+        <w:t xml:space="preserve">Chemical control via synthetic acaricides is commonly used to control</w:t>
+      </w:r>
+      <w:r>
+        <w:t xml:space="preserve"> </w:t>
+      </w:r>
+      <w:r>
+        <w:rPr>
+          <w:i/>
+        </w:rPr>
+        <w:t xml:space="preserve">Brevipalpus</w:t>
+      </w:r>
+      <w:r>
+        <w:t xml:space="preserve"> </w:t>
+      </w:r>
+      <w:r>
+        <w:t xml:space="preserve">spp.</w:t>
+      </w:r>
+      <w:r>
+        <w:t xml:space="preserve"> </w:t>
+      </w:r>
+      <w:r>
+        <w:t xml:space="preserve">(Leeuwen et al. 2015)</w:t>
+      </w:r>
+      <w:r>
+        <w:t xml:space="preserve">, but acaricides have some drawbacks. Many products are able to control a broad class of arthropods, but often they do so indiscriminately, killing beneficial insects as well as pests</w:t>
+      </w:r>
+      <w:r>
+        <w:t xml:space="preserve"> </w:t>
+      </w:r>
+      <w:r>
+        <w:t xml:space="preserve">(Suckling et al. 2013)</w:t>
+      </w:r>
+      <w:r>
+        <w:t xml:space="preserve">. The need for chemical control has become increasingly relied on for citrus crops which are combating citrus greening (huanglongbing)</w:t>
+      </w:r>
+      <w:r>
+        <w:t xml:space="preserve"> </w:t>
+      </w:r>
+      <w:r>
+        <w:t xml:space="preserve">(Tansey et al. 2015)</w:t>
+      </w:r>
+      <w:r>
+        <w:t xml:space="preserve">. Control strategies which rely heavily on chemical control have the potential to encourage pesticide resistance in mite populations; pesticide resistance has been reported in various</w:t>
+      </w:r>
+      <w:r>
+        <w:t xml:space="preserve"> </w:t>
+      </w:r>
+      <w:r>
+        <w:rPr>
+          <w:i/>
+        </w:rPr>
+        <w:t xml:space="preserve">Brevipalpus</w:t>
+      </w:r>
+      <w:r>
+        <w:t xml:space="preserve"> </w:t>
+      </w:r>
+      <w:r>
+        <w:t xml:space="preserve">populations</w:t>
+      </w:r>
+      <w:r>
+        <w:t xml:space="preserve"> </w:t>
+      </w:r>
+      <w:r>
+        <w:t xml:space="preserve">(Alves et al. 2000, Omoto et al. 2000, Campos and Omoto 2002)</w:t>
+      </w:r>
+      <w:r>
+        <w:t xml:space="preserve">. In addition, it is important to consider the interactions which may occur between different chemical applications or tank mixes</w:t>
+      </w:r>
+      <w:r>
+        <w:t xml:space="preserve"> </w:t>
+      </w:r>
+      <w:r>
+        <w:t xml:space="preserve">(Vechia et al. 2018)</w:t>
+      </w:r>
+      <w:r>
+        <w:t xml:space="preserve">. Lastly, application costs of chemical controls can be large and greatly contribute to the cost of production</w:t>
+      </w:r>
+      <w:r>
+        <w:t xml:space="preserve"> </w:t>
+      </w:r>
+      <w:r>
+        <w:t xml:space="preserve">(Rodrigues and Machado 2000)</w:t>
+      </w:r>
+      <w:r>
+        <w:t xml:space="preserve">, nevertheless chemical applications are an important tool used to control pests.</w:t>
+      </w:r>
+    </w:p>
+    <w:p>
+      <w:pPr>
+        <w:pStyle w:val="BodyText"/>
+      </w:pPr>
+      <w:r>
+        <w:t xml:space="preserve">Various biological control methods have also been studied, but their use has not been widely adopted for various reasons</w:t>
+      </w:r>
+      <w:r>
+        <w:t xml:space="preserve"> </w:t>
+      </w:r>
+      <w:r>
+        <w:t xml:space="preserve">(Messing and Brodeur 2017)</w:t>
+      </w:r>
+      <w:r>
+        <w:t xml:space="preserve">. Even so, some studies have found biological control methods which could be used specifically for</w:t>
+      </w:r>
+      <w:r>
+        <w:t xml:space="preserve"> </w:t>
+      </w:r>
+      <w:r>
+        <w:rPr>
+          <w:i/>
+        </w:rPr>
+        <w:t xml:space="preserve">Brevipalpus</w:t>
+      </w:r>
+      <w:r>
+        <w:t xml:space="preserve"> </w:t>
+      </w:r>
+      <w:r>
+        <w:t xml:space="preserve">mites: The predatory mite</w:t>
+      </w:r>
+      <w:r>
+        <w:t xml:space="preserve"> </w:t>
+      </w:r>
+      <w:r>
+        <w:rPr>
+          <w:i/>
+        </w:rPr>
+        <w:t xml:space="preserve">Galendromus helveolus</w:t>
+      </w:r>
+      <w:r>
+        <w:t xml:space="preserve"> </w:t>
+      </w:r>
+      <w:r>
+        <w:t xml:space="preserve">(Chant) (Acari: Phytoseiidae) have been reported to feed on eggs, larvae and nymphs of</w:t>
+      </w:r>
+      <w:r>
+        <w:t xml:space="preserve"> </w:t>
+      </w:r>
+      <w:r>
+        <w:rPr>
+          <w:i/>
+        </w:rPr>
+        <w:t xml:space="preserve">B. californicus</w:t>
+      </w:r>
+      <w:r>
+        <w:t xml:space="preserve"> </w:t>
+      </w:r>
+      <w:r>
+        <w:t xml:space="preserve">(Chen et al. 2006)</w:t>
+      </w:r>
+      <w:r>
+        <w:t xml:space="preserve"> </w:t>
+      </w:r>
+      <w:r>
+        <w:t xml:space="preserve">and studies of</w:t>
+      </w:r>
+      <w:r>
+        <w:t xml:space="preserve"> </w:t>
+      </w:r>
+      <w:r>
+        <w:rPr>
+          <w:i/>
+        </w:rPr>
+        <w:t xml:space="preserve">Amblyseius largoensis</w:t>
+      </w:r>
+      <w:r>
+        <w:t xml:space="preserve"> </w:t>
+      </w:r>
+      <w:r>
+        <w:t xml:space="preserve">(Muma) (Acari: Phytoseiidae) demonstrated its ability to suppress populations of</w:t>
+      </w:r>
+      <w:r>
+        <w:t xml:space="preserve"> </w:t>
+      </w:r>
+      <w:r>
+        <w:rPr>
+          <w:i/>
+        </w:rPr>
+        <w:t xml:space="preserve">B. yothersi</w:t>
+      </w:r>
+      <w:r>
+        <w:t xml:space="preserve"> </w:t>
+      </w:r>
+      <w:r>
+        <w:t xml:space="preserve">on citrus plants</w:t>
+      </w:r>
+      <w:r>
+        <w:t xml:space="preserve"> </w:t>
+      </w:r>
+      <w:r>
+        <w:t xml:space="preserve">(Argolo et al. 2020)</w:t>
+      </w:r>
+      <w:r>
+        <w:t xml:space="preserve">. In addition, the entomopathogenic fungus</w:t>
+      </w:r>
+      <w:r>
+        <w:t xml:space="preserve"> </w:t>
+      </w:r>
+      <w:r>
+        <w:rPr>
+          <w:i/>
+        </w:rPr>
+        <w:t xml:space="preserve">Metarhizium anisopliae</w:t>
+      </w:r>
+      <w:r>
+        <w:t xml:space="preserve"> </w:t>
+      </w:r>
+      <w:r>
+        <w:t xml:space="preserve">var.</w:t>
+      </w:r>
+      <w:r>
+        <w:t xml:space="preserve"> </w:t>
+      </w:r>
+      <w:r>
+        <w:rPr>
+          <w:i/>
+        </w:rPr>
+        <w:t xml:space="preserve">acridum</w:t>
+      </w:r>
+      <w:r>
+        <w:t xml:space="preserve"> </w:t>
+      </w:r>
+      <w:r>
+        <w:t xml:space="preserve">was found to be pathogenic to</w:t>
+      </w:r>
+      <w:r>
+        <w:t xml:space="preserve"> </w:t>
+      </w:r>
+      <w:r>
+        <w:rPr>
+          <w:i/>
+        </w:rPr>
+        <w:t xml:space="preserve">B. phoenicis</w:t>
+      </w:r>
+      <w:r>
+        <w:t xml:space="preserve"> </w:t>
+      </w:r>
+      <w:r>
+        <w:t xml:space="preserve">(Magalhães et al. 2005)</w:t>
+      </w:r>
+      <w:r>
+        <w:t xml:space="preserve">. Our own surveys have found mites which succumbed to fungal infections (</w:t>
+      </w:r>
+      <w:r>
+        <w:rPr>
+          <w:i/>
+        </w:rPr>
+        <w:t xml:space="preserve">Fig. 3</w:t>
+      </w:r>
+      <w:r>
+        <w:t xml:space="preserve">), so there may be other fungi which could be developed for biological control.</w:t>
+      </w:r>
+    </w:p>
+    <w:bookmarkEnd w:id="24"/>
+    <w:bookmarkStart w:id="25" w:name="conclusion"/>
+    <w:p>
+      <w:pPr>
+        <w:pStyle w:val="Heading3"/>
+      </w:pPr>
+      <w:r>
+        <w:t xml:space="preserve">Conclusion</w:t>
+      </w:r>
+    </w:p>
+    <w:p>
+      <w:pPr>
+        <w:pStyle w:val="FirstParagraph"/>
+      </w:pPr>
+      <w:r>
         <w:t xml:space="preserve">Detecting OFV in Florida represents a concern for horticulturalists who grow susceptible plants of economic importance, including orchids,</w:t>
       </w:r>
       <w:r>
@@ -2065,131 +2411,67 @@
         <w:rPr>
           <w:i/>
         </w:rPr>
-        <w:t xml:space="preserve">Fig. 3</w:t>
+        <w:t xml:space="preserve">Fig. 4</w:t>
       </w:r>
       <w:r>
         <w:t xml:space="preserve">); therefore, it is critical to monitor the spread of Orchid Fleck Virus and its mite vector(s) to determine what risk this virus represents for plants in Florida and the surrounding regions.</w:t>
       </w:r>
     </w:p>
-    <w:bookmarkEnd w:id="23"/>
-    <w:bookmarkStart w:id="24" w:name="brief-section-on-control-options"/>
+    <w:bookmarkEnd w:id="25"/>
+    <w:bookmarkStart w:id="100" w:name="references"/>
     <w:p>
       <w:pPr>
         <w:pStyle w:val="Heading3"/>
       </w:pPr>
       <w:r>
-        <w:t xml:space="preserve">Brief Section on Control Options</w:t>
-      </w:r>
-    </w:p>
-    <w:p>
-      <w:pPr>
-        <w:pStyle w:val="FirstParagraph"/>
-      </w:pPr>
-      <w:r>
-        <w:t xml:space="preserve">The predatory mite</w:t>
-      </w:r>
-      <w:r>
-        <w:t xml:space="preserve"> </w:t>
-      </w:r>
-      <w:r>
-        <w:rPr>
-          <w:i/>
-        </w:rPr>
-        <w:t xml:space="preserve">Galendromus helveolus</w:t>
-      </w:r>
-      <w:r>
-        <w:t xml:space="preserve"> </w:t>
-      </w:r>
-      <w:r>
-        <w:t xml:space="preserve">(Acari: Phytoseiidae) have been reported to feed on eggs, larvae and nymphs of</w:t>
-      </w:r>
-      <w:r>
-        <w:t xml:space="preserve"> </w:t>
-      </w:r>
-      <w:r>
-        <w:rPr>
-          <w:i/>
-        </w:rPr>
-        <w:t xml:space="preserve">B. californicus</w:t>
-      </w:r>
-      <w:r>
-        <w:t xml:space="preserve"> </w:t>
-      </w:r>
-      <w:r>
-        <w:t xml:space="preserve">(Chen et al. 2006)</w:t>
+        <w:t xml:space="preserve">References</w:t>
+      </w:r>
+    </w:p>
+    <w:bookmarkStart w:id="99" w:name="refs"/>
+    <w:bookmarkStart w:id="26" w:name="ref-Akyazi2017"/>
+    <w:p>
+      <w:pPr>
+        <w:pStyle w:val="Bibliography"/>
+      </w:pPr>
+      <w:r>
+        <w:rPr>
+          <w:b/>
+        </w:rPr>
+        <w:t xml:space="preserve">Akyazi, R., E. A. Ueckermann, and O. E. Liburd</w:t>
       </w:r>
       <w:r>
         <w:t xml:space="preserve">.</w:t>
       </w:r>
-    </w:p>
-    <w:p>
-      <w:pPr>
-        <w:pStyle w:val="BodyText"/>
-      </w:pPr>
-      <w:r>
-        <w:t xml:space="preserve">The entomopathogenic fungus</w:t>
-      </w:r>
-      <w:r>
-        <w:t xml:space="preserve"> </w:t>
-      </w:r>
-      <w:r>
-        <w:rPr>
-          <w:i/>
-        </w:rPr>
-        <w:t xml:space="preserve">Metarhizium anisopliae</w:t>
-      </w:r>
-      <w:r>
-        <w:t xml:space="preserve"> </w:t>
-      </w:r>
-      <w:r>
-        <w:t xml:space="preserve">var.</w:t>
-      </w:r>
-      <w:r>
-        <w:t xml:space="preserve"> </w:t>
-      </w:r>
-      <w:r>
-        <w:rPr>
-          <w:i/>
-        </w:rPr>
-        <w:t xml:space="preserve">acridum</w:t>
-      </w:r>
-      <w:r>
-        <w:t xml:space="preserve"> </w:t>
-      </w:r>
-      <w:r>
-        <w:t xml:space="preserve">has been shown to be pathogenic to</w:t>
-      </w:r>
-      <w:r>
-        <w:t xml:space="preserve"> </w:t>
-      </w:r>
-      <w:r>
-        <w:rPr>
-          <w:i/>
-        </w:rPr>
-        <w:t xml:space="preserve">B. phoenicis</w:t>
-      </w:r>
-      <w:r>
-        <w:t xml:space="preserve"> </w:t>
-      </w:r>
-      <w:r>
-        <w:t xml:space="preserve">(Magalhães et al. 2005)</w:t>
-      </w:r>
-      <w:r>
-        <w:t xml:space="preserve">, we have encountered similar fungal infections</w:t>
-      </w:r>
-    </w:p>
-    <w:bookmarkEnd w:id="24"/>
-    <w:bookmarkStart w:id="89" w:name="references"/>
-    <w:p>
-      <w:pPr>
-        <w:pStyle w:val="Heading3"/>
-      </w:pPr>
-      <w:r>
-        <w:t xml:space="preserve">References</w:t>
-      </w:r>
-    </w:p>
-    <w:bookmarkStart w:id="88" w:name="refs"/>
-    <w:bookmarkStart w:id="25" w:name="ref-Akyazi2017"/>
+      <w:r>
+        <w:t xml:space="preserve"> </w:t>
+      </w:r>
+      <w:r>
+        <w:rPr>
+          <w:b/>
+        </w:rPr>
+        <w:t xml:space="preserve">2017</w:t>
+      </w:r>
+      <w:r>
+        <w:t xml:space="preserve">. New report of</w:t>
+      </w:r>
+      <w:r>
+        <w:t xml:space="preserve"> </w:t>
+      </w:r>
+      <w:r>
+        <w:rPr>
+          <w:i/>
+        </w:rPr>
+        <w:t xml:space="preserve">Brevipalpus yothersi</w:t>
+      </w:r>
+      <w:r>
+        <w:t xml:space="preserve"> </w:t>
+      </w:r>
+      <w:r>
+        <w:t xml:space="preserve">(prostigmata: Tenuipalpidae) on blueberry in Florida. Florida Entomologist. 100: 731–739.</w:t>
+      </w:r>
+    </w:p>
+    <w:bookmarkEnd w:id="26"/>
+    <w:bookmarkStart w:id="27" w:name="ref-Alves2000"/>
     <w:p>
       <w:pPr>
         <w:pStyle w:val="Bibliography"/>
@@ -2198,7 +2480,7 @@
         <w:rPr>
           <w:b/>
         </w:rPr>
-        <w:t xml:space="preserve">Akyazi, R., E. A. Ueckermann, and O. E. Liburd</w:t>
+        <w:t xml:space="preserve">Alves, E. B., C. Omoto, and C. R. Franco</w:t>
       </w:r>
       <w:r>
         <w:t xml:space="preserve">.</w:t>
@@ -2210,29 +2492,29 @@
         <w:rPr>
           <w:b/>
         </w:rPr>
-        <w:t xml:space="preserve">2017</w:t>
-      </w:r>
-      <w:r>
-        <w:t xml:space="preserve">. New report of</w:t>
-      </w:r>
-      <w:r>
-        <w:t xml:space="preserve"> </w:t>
-      </w:r>
-      <w:r>
-        <w:rPr>
-          <w:i/>
-        </w:rPr>
-        <w:t xml:space="preserve">Brevipalpus yothersi</w:t>
-      </w:r>
-      <w:r>
-        <w:t xml:space="preserve"> </w:t>
-      </w:r>
-      <w:r>
-        <w:t xml:space="preserve">(prostigmata: Tenuipalpidae) on blueberry in Florida. Florida Entomologist. 100: 731–739.</w:t>
-      </w:r>
-    </w:p>
-    <w:bookmarkEnd w:id="25"/>
-    <w:bookmarkStart w:id="26" w:name="ref-Amarasinghe2019"/>
+        <w:t xml:space="preserve">2000</w:t>
+      </w:r>
+      <w:r>
+        <w:t xml:space="preserve">. Resistência cruzada entre o dicofol e outros acaricidas em</w:t>
+      </w:r>
+      <w:r>
+        <w:t xml:space="preserve"> </w:t>
+      </w:r>
+      <w:r>
+        <w:rPr>
+          <w:i/>
+        </w:rPr>
+        <w:t xml:space="preserve">Brevipalpus phoenicis</w:t>
+      </w:r>
+      <w:r>
+        <w:t xml:space="preserve"> </w:t>
+      </w:r>
+      <w:r>
+        <w:t xml:space="preserve">(Geijskes) (acari: Tenuipalpidae). Anais da Sociedade Entomológica do Brasil. 29: 765–771.</w:t>
+      </w:r>
+    </w:p>
+    <w:bookmarkEnd w:id="27"/>
+    <w:bookmarkStart w:id="28" w:name="ref-Amarasinghe2019"/>
     <w:p>
       <w:pPr>
         <w:pStyle w:val="Bibliography"/>
@@ -2259,8 +2541,8 @@
         <w:t xml:space="preserve">. Taxonomy of the order Mononegavirales: Update 2019. Archives of Virology. 164: 1967–1980.</w:t>
       </w:r>
     </w:p>
-    <w:bookmarkEnd w:id="26"/>
-    <w:bookmarkStart w:id="27" w:name="ref-Baker1987"/>
+    <w:bookmarkEnd w:id="28"/>
+    <w:bookmarkStart w:id="29" w:name="ref-Argolo2020"/>
     <w:p>
       <w:pPr>
         <w:pStyle w:val="Bibliography"/>
@@ -2269,6 +2551,49 @@
         <w:rPr>
           <w:b/>
         </w:rPr>
+        <w:t xml:space="preserve">Argolo, P. S., A. M. Revynthi, M. A. Canon, M. M. Berto, D. J. Andrade, İ. Döker, A. Roda, and D. Carrillo</w:t>
+      </w:r>
+      <w:r>
+        <w:t xml:space="preserve">.</w:t>
+      </w:r>
+      <w:r>
+        <w:t xml:space="preserve"> </w:t>
+      </w:r>
+      <w:r>
+        <w:rPr>
+          <w:b/>
+        </w:rPr>
+        <w:t xml:space="preserve">2020</w:t>
+      </w:r>
+      <w:r>
+        <w:t xml:space="preserve">. Potential of predatory mites for biological control of</w:t>
+      </w:r>
+      <w:r>
+        <w:t xml:space="preserve"> </w:t>
+      </w:r>
+      <w:r>
+        <w:rPr>
+          <w:i/>
+        </w:rPr>
+        <w:t xml:space="preserve">brevipalpus yothersi</w:t>
+      </w:r>
+      <w:r>
+        <w:t xml:space="preserve"> </w:t>
+      </w:r>
+      <w:r>
+        <w:t xml:space="preserve">(acari: Tenuipalpidae). Biological Control. 149: 104330.</w:t>
+      </w:r>
+    </w:p>
+    <w:bookmarkEnd w:id="29"/>
+    <w:bookmarkStart w:id="30" w:name="ref-Baker1987"/>
+    <w:p>
+      <w:pPr>
+        <w:pStyle w:val="Bibliography"/>
+      </w:pPr>
+      <w:r>
+        <w:rPr>
+          <w:b/>
+        </w:rPr>
         <w:t xml:space="preserve">Baker, E. W., and D. M. Tuttle</w:t>
       </w:r>
       <w:r>
@@ -2287,8 +2612,8 @@
         <w:t xml:space="preserve">. The false spider mites of Mexico (tenuipalpidae: Acari). (technical report No. 1706). The United States Department of Agriculture - Agricultural Research Service.</w:t>
       </w:r>
     </w:p>
-    <w:bookmarkEnd w:id="27"/>
-    <w:bookmarkStart w:id="29" w:name="ref-Beard2012"/>
+    <w:bookmarkEnd w:id="30"/>
+    <w:bookmarkStart w:id="32" w:name="ref-Beard2012"/>
     <w:p>
       <w:pPr>
         <w:pStyle w:val="Bibliography"/>
@@ -2314,7 +2639,7 @@
       <w:r>
         <w:t xml:space="preserve">. Flat mites of the world edition 2. (</w:t>
       </w:r>
-      <w:hyperlink r:id="rId28">
+      <w:hyperlink r:id="rId31">
         <w:r>
           <w:rPr>
             <w:rStyle w:val="Hyperlink"/>
@@ -2326,8 +2651,8 @@
         <w:t xml:space="preserve">).</w:t>
       </w:r>
     </w:p>
-    <w:bookmarkEnd w:id="29"/>
-    <w:bookmarkStart w:id="30" w:name="ref-Begtrup1972"/>
+    <w:bookmarkEnd w:id="32"/>
+    <w:bookmarkStart w:id="33" w:name="ref-Begtrup1972"/>
     <w:p>
       <w:pPr>
         <w:pStyle w:val="Bibliography"/>
@@ -2351,8 +2676,8 @@
         <w:t xml:space="preserve">. Structure of a bacilliform virus in Dendrobium as revealed by negative staining. Journal of Phytopathology. 75: 268–273.</w:t>
       </w:r>
     </w:p>
-    <w:bookmarkEnd w:id="30"/>
-    <w:bookmarkStart w:id="31" w:name="ref-BeltranBeltran2020"/>
+    <w:bookmarkEnd w:id="33"/>
+    <w:bookmarkStart w:id="34" w:name="ref-BeltranBeltran2020"/>
     <w:p>
       <w:pPr>
         <w:pStyle w:val="Bibliography"/>
@@ -2394,8 +2719,8 @@
         <w:t xml:space="preserve">in Mexico. Journal of Economic Entomology. 113: 1576–1581.</w:t>
       </w:r>
     </w:p>
-    <w:bookmarkEnd w:id="31"/>
-    <w:bookmarkStart w:id="32" w:name="ref-Blanchfield2001"/>
+    <w:bookmarkEnd w:id="34"/>
+    <w:bookmarkStart w:id="35" w:name="ref-Blanchfield2001"/>
     <w:p>
       <w:pPr>
         <w:pStyle w:val="Bibliography"/>
@@ -2422,8 +2747,8 @@
         <w:t xml:space="preserve">. Identification of orchid fleck virus by reverse transcriptase-polymerase chain reaction and analysis of isolate relationships. Journal of Phytopathology. 149: 713–718.</w:t>
       </w:r>
     </w:p>
-    <w:bookmarkEnd w:id="32"/>
-    <w:bookmarkStart w:id="33" w:name="ref-Bratsch2015"/>
+    <w:bookmarkEnd w:id="35"/>
+    <w:bookmarkStart w:id="36" w:name="ref-Bratsch2015"/>
     <w:p>
       <w:pPr>
         <w:pStyle w:val="Bibliography"/>
@@ -2465,8 +2790,8 @@
         <w:t xml:space="preserve">hybrid orchids in the USA. Plant Health Progress. 16: 146–148.</w:t>
       </w:r>
     </w:p>
-    <w:bookmarkEnd w:id="33"/>
-    <w:bookmarkStart w:id="34" w:name="ref-Broussard2007"/>
+    <w:bookmarkEnd w:id="36"/>
+    <w:bookmarkStart w:id="37" w:name="ref-Broussard2007"/>
     <w:p>
       <w:pPr>
         <w:pStyle w:val="Bibliography"/>
@@ -2517,8 +2842,8 @@
         <w:t xml:space="preserve">: Nomenclature, morphology, and culture (PhD thesis).</w:t>
       </w:r>
     </w:p>
-    <w:bookmarkEnd w:id="34"/>
-    <w:bookmarkStart w:id="35" w:name="ref-Chambers2019"/>
+    <w:bookmarkEnd w:id="37"/>
+    <w:bookmarkStart w:id="38" w:name="ref-Campos2002"/>
     <w:p>
       <w:pPr>
         <w:pStyle w:val="Bibliography"/>
@@ -2527,6 +2852,34 @@
         <w:rPr>
           <w:b/>
         </w:rPr>
+        <w:t xml:space="preserve">Campos, F. J., and C. Omoto</w:t>
+      </w:r>
+      <w:r>
+        <w:t xml:space="preserve">.</w:t>
+      </w:r>
+      <w:r>
+        <w:t xml:space="preserve"> </w:t>
+      </w:r>
+      <w:r>
+        <w:rPr>
+          <w:b/>
+        </w:rPr>
+        <w:t xml:space="preserve">2002</w:t>
+      </w:r>
+      <w:r>
+        <w:t xml:space="preserve">.. Experimental and Applied Acarology. 26: 243–251.</w:t>
+      </w:r>
+    </w:p>
+    <w:bookmarkEnd w:id="38"/>
+    <w:bookmarkStart w:id="39" w:name="ref-Chambers2019"/>
+    <w:p>
+      <w:pPr>
+        <w:pStyle w:val="Bibliography"/>
+      </w:pPr>
+      <w:r>
+        <w:rPr>
+          <w:b/>
+        </w:rPr>
         <w:t xml:space="preserve">Chambers, A. H., P. Moon, V. Edmond, and E. Bassil</w:t>
       </w:r>
       <w:r>
@@ -2545,8 +2898,8 @@
         <w:t xml:space="preserve">. Vanilla cultivation in southern Florida. EDIS. 2019: 7.</w:t>
       </w:r>
     </w:p>
-    <w:bookmarkEnd w:id="35"/>
-    <w:bookmarkStart w:id="36" w:name="ref-Chang1991"/>
+    <w:bookmarkEnd w:id="39"/>
+    <w:bookmarkStart w:id="40" w:name="ref-Chang1991"/>
     <w:p>
       <w:pPr>
         <w:pStyle w:val="Bibliography"/>
@@ -2585,8 +2938,8 @@
         <w:t xml:space="preserve">and unidentified potyvirus. Korean J Plant Pathol. 7: 118–129.</w:t>
       </w:r>
     </w:p>
-    <w:bookmarkEnd w:id="36"/>
-    <w:bookmarkStart w:id="37" w:name="ref-Chang1976"/>
+    <w:bookmarkEnd w:id="40"/>
+    <w:bookmarkStart w:id="41" w:name="ref-Chang1976"/>
     <w:p>
       <w:pPr>
         <w:pStyle w:val="Bibliography"/>
@@ -2625,8 +2978,8 @@
         <w:t xml:space="preserve">. Japanese Journal of Phytopathology. 42: 156–157.</w:t>
       </w:r>
     </w:p>
-    <w:bookmarkEnd w:id="37"/>
-    <w:bookmarkStart w:id="38" w:name="ref-Chase2009"/>
+    <w:bookmarkEnd w:id="41"/>
+    <w:bookmarkStart w:id="42" w:name="ref-Chase2009"/>
     <w:p>
       <w:pPr>
         <w:pStyle w:val="Bibliography"/>
@@ -2653,8 +3006,8 @@
         <w:t xml:space="preserve">. A subfamilial classification for the expanded asparagalean families amaryllidaceae, asparagaceae and xanthorrhoeaceae. Botanical Journal of the Linnean Society. 161: 132–136.</w:t>
       </w:r>
     </w:p>
-    <w:bookmarkEnd w:id="38"/>
-    <w:bookmarkStart w:id="39" w:name="ref-Chen2006"/>
+    <w:bookmarkEnd w:id="42"/>
+    <w:bookmarkStart w:id="43" w:name="ref-Chen2006"/>
     <w:p>
       <w:pPr>
         <w:pStyle w:val="Bibliography"/>
@@ -2711,8 +3064,8 @@
         <w:t xml:space="preserve">(acari: Tenuipalpidae). Biocontrol Science and Technology. 16: 753–759.</w:t>
       </w:r>
     </w:p>
-    <w:bookmarkEnd w:id="39"/>
-    <w:bookmarkStart w:id="40" w:name="ref-Childers2011"/>
+    <w:bookmarkEnd w:id="43"/>
+    <w:bookmarkStart w:id="44" w:name="ref-Childers2011"/>
     <w:p>
       <w:pPr>
         <w:pStyle w:val="Bibliography"/>
@@ -2754,8 +3107,8 @@
         <w:t xml:space="preserve">(acari: Tenuipalpidae) and the plant viruses they transmit. Zoosymposia. 6: 180–192.</w:t>
       </w:r>
     </w:p>
-    <w:bookmarkEnd w:id="40"/>
-    <w:bookmarkStart w:id="41" w:name="ref-Childers2003a"/>
+    <w:bookmarkEnd w:id="44"/>
+    <w:bookmarkStart w:id="45" w:name="ref-Childers2003a"/>
     <w:p>
       <w:pPr>
         <w:pStyle w:val="Bibliography"/>
@@ -2821,8 +3174,8 @@
         <w:t xml:space="preserve">(acari: Tenuipalpidae) and their potential involvement in the spread of viral diseases vectored by these mites. Experimental and Applied Acarology. 30: 29–105.</w:t>
       </w:r>
     </w:p>
-    <w:bookmarkEnd w:id="41"/>
-    <w:bookmarkStart w:id="42" w:name="ref-Cook2019"/>
+    <w:bookmarkEnd w:id="45"/>
+    <w:bookmarkStart w:id="46" w:name="ref-Cook2019"/>
     <w:p>
       <w:pPr>
         <w:pStyle w:val="Bibliography"/>
@@ -2849,8 +3202,8 @@
         <w:t xml:space="preserve">. Orchid fleck virus associated with the first case of citrus leprosis-N in South Africa. European Journal of Plant Pathology. 155: 1373–1379.</w:t>
       </w:r>
     </w:p>
-    <w:bookmarkEnd w:id="42"/>
-    <w:bookmarkStart w:id="43" w:name="ref-Dietzgen2018a"/>
+    <w:bookmarkEnd w:id="46"/>
+    <w:bookmarkStart w:id="47" w:name="ref-Dietzgen2018a"/>
     <w:p>
       <w:pPr>
         <w:pStyle w:val="Bibliography"/>
@@ -2892,8 +3245,8 @@
         <w:t xml:space="preserve">Advances in Virus Research. Elsevier.</w:t>
       </w:r>
     </w:p>
-    <w:bookmarkEnd w:id="43"/>
-    <w:bookmarkStart w:id="44" w:name="ref-Dietzgen2014"/>
+    <w:bookmarkEnd w:id="47"/>
+    <w:bookmarkStart w:id="48" w:name="ref-Dietzgen2014"/>
     <w:p>
       <w:pPr>
         <w:pStyle w:val="Bibliography"/>
@@ -2935,8 +3288,8 @@
         <w:t xml:space="preserve">mite-transmitted, nuclear, bacilliform, bipartite, negative-strand RNA plant viruses. Archives of Virology. 159: 607–619.</w:t>
       </w:r>
     </w:p>
-    <w:bookmarkEnd w:id="44"/>
-    <w:bookmarkStart w:id="45" w:name="ref-Dietzgen2018b"/>
+    <w:bookmarkEnd w:id="48"/>
+    <w:bookmarkStart w:id="49" w:name="ref-Dietzgen2018b"/>
     <w:p>
       <w:pPr>
         <w:pStyle w:val="Bibliography"/>
@@ -2963,8 +3316,8 @@
         <w:t xml:space="preserve">. First report of orchid fleck virus and its mite vector on green cordyline. Australasian Plant Disease Notes. 13.</w:t>
       </w:r>
     </w:p>
-    <w:bookmarkEnd w:id="45"/>
-    <w:bookmarkStart w:id="46" w:name="ref-Doi1977"/>
+    <w:bookmarkEnd w:id="49"/>
+    <w:bookmarkStart w:id="50" w:name="ref-Doi1977"/>
     <w:p>
       <w:pPr>
         <w:pStyle w:val="Bibliography"/>
@@ -2991,8 +3344,8 @@
         <w:t xml:space="preserve">. Orchid fleck virus. CMI/AAB descriptions of plant viruses.</w:t>
       </w:r>
     </w:p>
-    <w:bookmarkEnd w:id="46"/>
-    <w:bookmarkStart w:id="47" w:name="ref-Fantz2008a"/>
+    <w:bookmarkEnd w:id="50"/>
+    <w:bookmarkStart w:id="51" w:name="ref-Fantz2008a"/>
     <w:p>
       <w:pPr>
         <w:pStyle w:val="Bibliography"/>
@@ -3016,8 +3369,8 @@
         <w:t xml:space="preserve">. Macrophytography of cultivated liriopogons and genera delineation. HortTechnology. 18: 334–342.</w:t>
       </w:r>
     </w:p>
-    <w:bookmarkEnd w:id="47"/>
-    <w:bookmarkStart w:id="48" w:name="ref-Fantz2008b"/>
+    <w:bookmarkEnd w:id="51"/>
+    <w:bookmarkStart w:id="52" w:name="ref-Fantz2008b"/>
     <w:p>
       <w:pPr>
         <w:pStyle w:val="Bibliography"/>
@@ -3056,8 +3409,8 @@
         <w:t xml:space="preserve">cultivated in the southeastern United States. HortTechnology. 18: 343–348.</w:t>
       </w:r>
     </w:p>
-    <w:bookmarkEnd w:id="48"/>
-    <w:bookmarkStart w:id="49" w:name="ref-Fantz2009"/>
+    <w:bookmarkEnd w:id="52"/>
+    <w:bookmarkStart w:id="53" w:name="ref-Fantz2009"/>
     <w:p>
       <w:pPr>
         <w:pStyle w:val="Bibliography"/>
@@ -3096,8 +3449,8 @@
         <w:t xml:space="preserve">cultivated in the southeastern United States. HortTechnology. 19: 385–394.</w:t>
       </w:r>
     </w:p>
-    <w:bookmarkEnd w:id="49"/>
-    <w:bookmarkStart w:id="50" w:name="ref-Fantz2015"/>
+    <w:bookmarkEnd w:id="53"/>
+    <w:bookmarkStart w:id="54" w:name="ref-Fantz2015"/>
     <w:p>
       <w:pPr>
         <w:pStyle w:val="Bibliography"/>
@@ -3124,8 +3477,8 @@
         <w:t xml:space="preserve">. Inventory, descriptions, and keys to segregation and identification of liriopogons cultivated in the southeastern United States. HortScience. 50: 957–993.</w:t>
       </w:r>
     </w:p>
-    <w:bookmarkEnd w:id="50"/>
-    <w:bookmarkStart w:id="51" w:name="ref-FreitasAstua2002"/>
+    <w:bookmarkEnd w:id="54"/>
+    <w:bookmarkStart w:id="55" w:name="ref-FreitasAstua2002"/>
     <w:p>
       <w:pPr>
         <w:pStyle w:val="Bibliography"/>
@@ -3152,8 +3505,8 @@
         <w:t xml:space="preserve">. First report of orchid fleck virus in Costa Rica. Plant Disease. 86: 1402–1402.</w:t>
       </w:r>
     </w:p>
-    <w:bookmarkEnd w:id="51"/>
-    <w:bookmarkStart w:id="52" w:name="ref-GarciaEscamilla2018"/>
+    <w:bookmarkEnd w:id="55"/>
+    <w:bookmarkStart w:id="56" w:name="ref-GarciaEscamilla2018"/>
     <w:p>
       <w:pPr>
         <w:pStyle w:val="Bibliography"/>
@@ -3207,8 +3560,8 @@
         <w:t xml:space="preserve">. Tropical Plant Pathology. 43: 69–77.</w:t>
       </w:r>
     </w:p>
-    <w:bookmarkEnd w:id="52"/>
-    <w:bookmarkStart w:id="53" w:name="ref-Gibbs2000"/>
+    <w:bookmarkEnd w:id="56"/>
+    <w:bookmarkStart w:id="57" w:name="ref-Gibbs2000"/>
     <w:p>
       <w:pPr>
         <w:pStyle w:val="Bibliography"/>
@@ -3232,8 +3585,8 @@
         <w:t xml:space="preserve">. Viruses of orchids in Australia; their identification, biology and control. The Australian Orchid Rev. 65: 10–21.</w:t>
       </w:r>
     </w:p>
-    <w:bookmarkEnd w:id="53"/>
-    <w:bookmarkStart w:id="54" w:name="ref-Kitajima1974"/>
+    <w:bookmarkEnd w:id="57"/>
+    <w:bookmarkStart w:id="58" w:name="ref-Kitajima1974"/>
     <w:p>
       <w:pPr>
         <w:pStyle w:val="Bibliography"/>
@@ -3260,8 +3613,8 @@
         <w:t xml:space="preserve">. Rodlike particles associated with ringspot symptoms in several orchid species in Brazil. Journal of Phytopathology. 81: 280–286.</w:t>
       </w:r>
     </w:p>
-    <w:bookmarkEnd w:id="54"/>
-    <w:bookmarkStart w:id="55" w:name="ref-Kitajima2011a"/>
+    <w:bookmarkEnd w:id="58"/>
+    <w:bookmarkStart w:id="59" w:name="ref-Kitajima2011a"/>
     <w:p>
       <w:pPr>
         <w:pStyle w:val="Bibliography"/>
@@ -3288,8 +3641,8 @@
         <w:t xml:space="preserve">. Citrus leprosis in Florida, USA, appears to have been caused by the nuclear type of citrus leprosis virus (CilLV-N). Virus Reviews &amp; Research. 16.</w:t>
       </w:r>
     </w:p>
-    <w:bookmarkEnd w:id="55"/>
-    <w:bookmarkStart w:id="56" w:name="ref-Kitajima2001"/>
+    <w:bookmarkEnd w:id="59"/>
+    <w:bookmarkStart w:id="60" w:name="ref-Kitajima2001"/>
     <w:p>
       <w:pPr>
         <w:pStyle w:val="Bibliography"/>
@@ -3316,8 +3669,8 @@
         <w:t xml:space="preserve">. Comparative cytopathology and immunocytochemistry of Japanese, Australian and Brazilian isolates of orchid fleck virus. Journal of General Plant Pathology. 67: 231–237.</w:t>
       </w:r>
     </w:p>
-    <w:bookmarkEnd w:id="56"/>
-    <w:bookmarkStart w:id="57" w:name="ref-Kitajima2010"/>
+    <w:bookmarkEnd w:id="60"/>
+    <w:bookmarkStart w:id="61" w:name="ref-Kitajima2010"/>
     <w:p>
       <w:pPr>
         <w:pStyle w:val="Bibliography"/>
@@ -3359,8 +3712,8 @@
         <w:t xml:space="preserve">mite-transmitted viruses. Scientia Agricola. 67: 348–371.</w:t>
       </w:r>
     </w:p>
-    <w:bookmarkEnd w:id="57"/>
-    <w:bookmarkStart w:id="58" w:name="ref-Knorr1968"/>
+    <w:bookmarkEnd w:id="61"/>
+    <w:bookmarkStart w:id="62" w:name="ref-Knorr1968"/>
     <w:p>
       <w:pPr>
         <w:pStyle w:val="Bibliography"/>
@@ -3399,8 +3752,8 @@
         <w:t xml:space="preserve">International Organization of Citrus Virologists Conference Proceedings.</w:t>
       </w:r>
     </w:p>
-    <w:bookmarkEnd w:id="58"/>
-    <w:bookmarkStart w:id="59" w:name="ref-Ko1985"/>
+    <w:bookmarkEnd w:id="62"/>
+    <w:bookmarkStart w:id="63" w:name="ref-Ko1985"/>
     <w:p>
       <w:pPr>
         <w:pStyle w:val="Bibliography"/>
@@ -3427,8 +3780,8 @@
         <w:t xml:space="preserve">. Light microscopic techniques for detecting orchid viruses. Acta Horticulturae. 241–254.</w:t>
       </w:r>
     </w:p>
-    <w:bookmarkEnd w:id="59"/>
-    <w:bookmarkStart w:id="60" w:name="ref-Kondo2006"/>
+    <w:bookmarkEnd w:id="63"/>
+    <w:bookmarkStart w:id="64" w:name="ref-Kondo2006"/>
     <w:p>
       <w:pPr>
         <w:pStyle w:val="Bibliography"/>
@@ -3455,8 +3808,8 @@
         <w:t xml:space="preserve">. Orchid fleck virus is a rhabdovirus with an unusual bipartite genome. Journal of General Virology. 87: 2413–2421.</w:t>
       </w:r>
     </w:p>
-    <w:bookmarkEnd w:id="60"/>
-    <w:bookmarkStart w:id="61" w:name="ref-Kondo2003"/>
+    <w:bookmarkEnd w:id="64"/>
+    <w:bookmarkStart w:id="65" w:name="ref-Kondo2003"/>
     <w:p>
       <w:pPr>
         <w:pStyle w:val="Bibliography"/>
@@ -3498,8 +3851,8 @@
         <w:t xml:space="preserve">mite transmission, biological properties and genome structure. Experimental and Applied Acarology. 30: 215–223.</w:t>
       </w:r>
     </w:p>
-    <w:bookmarkEnd w:id="61"/>
-    <w:bookmarkStart w:id="62" w:name="ref-Kondo2014"/>
+    <w:bookmarkEnd w:id="65"/>
+    <w:bookmarkStart w:id="66" w:name="ref-Kondo2014"/>
     <w:p>
       <w:pPr>
         <w:pStyle w:val="Bibliography"/>
@@ -3526,8 +3879,8 @@
         <w:t xml:space="preserve">. Transcriptional mapping of the messenger and leader RNAs of orchid fleck virus, a bisegmented negative-strand RNA virus. Virology. 452-453: 166–174.</w:t>
       </w:r>
     </w:p>
-    <w:bookmarkEnd w:id="62"/>
-    <w:bookmarkStart w:id="63" w:name="ref-Kubo2009b"/>
+    <w:bookmarkEnd w:id="66"/>
+    <w:bookmarkStart w:id="67" w:name="ref-Kubo2009b"/>
     <w:p>
       <w:pPr>
         <w:pStyle w:val="Bibliography"/>
@@ -3566,8 +3919,8 @@
         <w:t xml:space="preserve">. Journal of General Plant Pathology. 75: 250–255.</w:t>
       </w:r>
     </w:p>
-    <w:bookmarkEnd w:id="63"/>
-    <w:bookmarkStart w:id="64" w:name="ref-Lattier2014"/>
+    <w:bookmarkEnd w:id="67"/>
+    <w:bookmarkStart w:id="68" w:name="ref-Lattier2014"/>
     <w:p>
       <w:pPr>
         <w:pStyle w:val="Bibliography"/>
@@ -3624,8 +3977,8 @@
         <w:t xml:space="preserve">taxa. HortScience. 49: 145–151.</w:t>
       </w:r>
     </w:p>
-    <w:bookmarkEnd w:id="64"/>
-    <w:bookmarkStart w:id="65" w:name="ref-Leon2010"/>
+    <w:bookmarkEnd w:id="68"/>
+    <w:bookmarkStart w:id="69" w:name="ref-Leeuwen2015"/>
     <w:p>
       <w:pPr>
         <w:pStyle w:val="Bibliography"/>
@@ -3634,6 +3987,34 @@
         <w:rPr>
           <w:b/>
         </w:rPr>
+        <w:t xml:space="preserve">Leeuwen, T. V., L. Tirry, A. Yamamoto, R. Nauen, and W. Dermauw</w:t>
+      </w:r>
+      <w:r>
+        <w:t xml:space="preserve">.</w:t>
+      </w:r>
+      <w:r>
+        <w:t xml:space="preserve"> </w:t>
+      </w:r>
+      <w:r>
+        <w:rPr>
+          <w:b/>
+        </w:rPr>
+        <w:t xml:space="preserve">2015</w:t>
+      </w:r>
+      <w:r>
+        <w:t xml:space="preserve">. The economic importance of acaricides in the control of phytophagous mites and an update on recent acaricide mode of action research. Pesticide Biochemistry and Physiology. 121: 12–21.</w:t>
+      </w:r>
+    </w:p>
+    <w:bookmarkEnd w:id="69"/>
+    <w:bookmarkStart w:id="70" w:name="ref-Leon2010"/>
+    <w:p>
+      <w:pPr>
+        <w:pStyle w:val="Bibliography"/>
+      </w:pPr>
+      <w:r>
+        <w:rPr>
+          <w:b/>
+        </w:rPr>
         <w:t xml:space="preserve">León, G. P.-P. de, and S. A. Nadler</w:t>
       </w:r>
       <w:r>
@@ -3652,8 +4033,8 @@
         <w:t xml:space="preserve">. What we don’t recognize can hurt us: A plea for awareness about cryptic species. Journal of Parasitology. 96: 453–464.</w:t>
       </w:r>
     </w:p>
-    <w:bookmarkEnd w:id="65"/>
-    <w:bookmarkStart w:id="66" w:name="ref-Lesemann1971"/>
+    <w:bookmarkEnd w:id="70"/>
+    <w:bookmarkStart w:id="71" w:name="ref-Lesemann1971"/>
     <w:p>
       <w:pPr>
         <w:pStyle w:val="Bibliography"/>
@@ -3692,8 +4073,8 @@
         <w:t xml:space="preserve">. Journal of Phytopathology. 71: 257–269.</w:t>
       </w:r>
     </w:p>
-    <w:bookmarkEnd w:id="66"/>
-    <w:bookmarkStart w:id="67" w:name="ref-Lesemann1975"/>
+    <w:bookmarkEnd w:id="71"/>
+    <w:bookmarkStart w:id="72" w:name="ref-Lesemann1975"/>
     <w:p>
       <w:pPr>
         <w:pStyle w:val="Bibliography"/>
@@ -3720,8 +4101,8 @@
         <w:t xml:space="preserve">. Bullet-shaped virus-like particles in chlorotic and necrotic leaf lesions of orchids. Journal of Phytopathology. 83: 27–39.</w:t>
       </w:r>
     </w:p>
-    <w:bookmarkEnd w:id="67"/>
-    <w:bookmarkStart w:id="68" w:name="ref-Maeda1998"/>
+    <w:bookmarkEnd w:id="72"/>
+    <w:bookmarkStart w:id="73" w:name="ref-Maeda1998"/>
     <w:p>
       <w:pPr>
         <w:pStyle w:val="Bibliography"/>
@@ -3769,8 +4150,8 @@
         <w:t xml:space="preserve">Int. Cong. Plant Pathol. 3.</w:t>
       </w:r>
     </w:p>
-    <w:bookmarkEnd w:id="68"/>
-    <w:bookmarkStart w:id="69" w:name="ref-Magalhaes2005"/>
+    <w:bookmarkEnd w:id="73"/>
+    <w:bookmarkStart w:id="74" w:name="ref-Magalhaes2005"/>
     <w:p>
       <w:pPr>
         <w:pStyle w:val="Bibliography"/>
@@ -3827,8 +4208,8 @@
         <w:t xml:space="preserve">(acari: Tenuipalpidae). Florida Entomologist. 88: 195–198.</w:t>
       </w:r>
     </w:p>
-    <w:bookmarkEnd w:id="69"/>
-    <w:bookmarkStart w:id="70" w:name="ref-Masiero2020"/>
+    <w:bookmarkEnd w:id="74"/>
+    <w:bookmarkStart w:id="75" w:name="ref-Masiero2020"/>
     <w:p>
       <w:pPr>
         <w:pStyle w:val="Bibliography"/>
@@ -3885,8 +4266,8 @@
         <w:t xml:space="preserve">plants. Plants. 9: 558.</w:t>
       </w:r>
     </w:p>
-    <w:bookmarkEnd w:id="70"/>
-    <w:bookmarkStart w:id="71" w:name="ref-Mcharo2003"/>
+    <w:bookmarkEnd w:id="75"/>
+    <w:bookmarkStart w:id="76" w:name="ref-Mcharo2003"/>
     <w:p>
       <w:pPr>
         <w:pStyle w:val="Bibliography"/>
@@ -3913,8 +4294,8 @@
         <w:t xml:space="preserve">. Molecular and morphological investigation of ornamental liriopogons. Journal of the American Society for Horticultural Science. 128: 575–577.</w:t>
       </w:r>
     </w:p>
-    <w:bookmarkEnd w:id="71"/>
-    <w:bookmarkStart w:id="72" w:name="ref-Mei2016"/>
+    <w:bookmarkEnd w:id="76"/>
+    <w:bookmarkStart w:id="77" w:name="ref-Mei2016"/>
     <w:p>
       <w:pPr>
         <w:pStyle w:val="Bibliography"/>
@@ -3950,8 +4331,8 @@
         <w:t xml:space="preserve">) in Australia. Plant Disease. 100: 1028–1028.</w:t>
       </w:r>
     </w:p>
-    <w:bookmarkEnd w:id="72"/>
-    <w:bookmarkStart w:id="73" w:name="ref-Nesom2010"/>
+    <w:bookmarkEnd w:id="77"/>
+    <w:bookmarkStart w:id="78" w:name="ref-Messing2017"/>
     <w:p>
       <w:pPr>
         <w:pStyle w:val="Bibliography"/>
@@ -3960,6 +4341,34 @@
         <w:rPr>
           <w:b/>
         </w:rPr>
+        <w:t xml:space="preserve">Messing, R., and J. Brodeur</w:t>
+      </w:r>
+      <w:r>
+        <w:t xml:space="preserve">.</w:t>
+      </w:r>
+      <w:r>
+        <w:t xml:space="preserve"> </w:t>
+      </w:r>
+      <w:r>
+        <w:rPr>
+          <w:b/>
+        </w:rPr>
+        <w:t xml:space="preserve">2017</w:t>
+      </w:r>
+      <w:r>
+        <w:t xml:space="preserve">. Current challenges to the implementation of classical biological control. BioControl. 63: 1–9.</w:t>
+      </w:r>
+    </w:p>
+    <w:bookmarkEnd w:id="78"/>
+    <w:bookmarkStart w:id="79" w:name="ref-Nesom2010"/>
+    <w:p>
+      <w:pPr>
+        <w:pStyle w:val="Bibliography"/>
+      </w:pPr>
+      <w:r>
+        <w:rPr>
+          <w:b/>
+        </w:rPr>
         <w:t xml:space="preserve">Nesom, G. L.</w:t>
       </w:r>
       <w:r>
@@ -4005,8 +4414,8 @@
         <w:t xml:space="preserve">(ruscaceae) naturalized and commonly cultivated in the USA. Phytoneuron. 56: 1–31.</w:t>
       </w:r>
     </w:p>
-    <w:bookmarkEnd w:id="73"/>
-    <w:bookmarkStart w:id="74" w:name="ref-Pearson1993"/>
+    <w:bookmarkEnd w:id="79"/>
+    <w:bookmarkStart w:id="80" w:name="ref-Omoto2000"/>
     <w:p>
       <w:pPr>
         <w:pStyle w:val="Bibliography"/>
@@ -4015,6 +4424,49 @@
         <w:rPr>
           <w:b/>
         </w:rPr>
+        <w:t xml:space="preserve">Omoto, C., E. B. Alves, and P. C. Ribeiro</w:t>
+      </w:r>
+      <w:r>
+        <w:t xml:space="preserve">.</w:t>
+      </w:r>
+      <w:r>
+        <w:t xml:space="preserve"> </w:t>
+      </w:r>
+      <w:r>
+        <w:rPr>
+          <w:b/>
+        </w:rPr>
+        <w:t xml:space="preserve">2000</w:t>
+      </w:r>
+      <w:r>
+        <w:t xml:space="preserve">. Detecção e monitoramento da resistência de</w:t>
+      </w:r>
+      <w:r>
+        <w:t xml:space="preserve"> </w:t>
+      </w:r>
+      <w:r>
+        <w:rPr>
+          <w:i/>
+        </w:rPr>
+        <w:t xml:space="preserve">brevipalpus phoenicis</w:t>
+      </w:r>
+      <w:r>
+        <w:t xml:space="preserve"> </w:t>
+      </w:r>
+      <w:r>
+        <w:t xml:space="preserve">(Geijskes) (acari: Tenuipalpidae) do dicofol. Anais da Sociedade Entomológica do Brasil. 29: 757–764.</w:t>
+      </w:r>
+    </w:p>
+    <w:bookmarkEnd w:id="80"/>
+    <w:bookmarkStart w:id="81" w:name="ref-Pearson1993"/>
+    <w:p>
+      <w:pPr>
+        <w:pStyle w:val="Bibliography"/>
+      </w:pPr>
+      <w:r>
+        <w:rPr>
+          <w:b/>
+        </w:rPr>
         <w:t xml:space="preserve">Pearson, M. N., G. V. H. Jackson, S. P. Pone, and R. L. J. Howitt</w:t>
       </w:r>
       <w:r>
@@ -4033,8 +4485,8 @@
         <w:t xml:space="preserve">. Vanilla viruses in the South Pacific. Plant Pathology. 42: 127–131.</w:t>
       </w:r>
     </w:p>
-    <w:bookmarkEnd w:id="74"/>
-    <w:bookmarkStart w:id="75" w:name="ref-Peng2017"/>
+    <w:bookmarkEnd w:id="81"/>
+    <w:bookmarkStart w:id="82" w:name="ref-Peng2017"/>
     <w:p>
       <w:pPr>
         <w:pStyle w:val="Bibliography"/>
@@ -4076,8 +4528,8 @@
         <w:t xml:space="preserve">sp. In China. Plant Disease. 101: 514–514.</w:t>
       </w:r>
     </w:p>
-    <w:bookmarkEnd w:id="75"/>
-    <w:bookmarkStart w:id="76" w:name="ref-Peng2013"/>
+    <w:bookmarkEnd w:id="82"/>
+    <w:bookmarkStart w:id="83" w:name="ref-Peng2013"/>
     <w:p>
       <w:pPr>
         <w:pStyle w:val="Bibliography"/>
@@ -4104,8 +4556,8 @@
         <w:t xml:space="preserve">. Orchid fleck virus: An unclassified bipartite, negative-sense RNA plant virus. Archives of Virology. 158: 313–323.</w:t>
       </w:r>
     </w:p>
-    <w:bookmarkEnd w:id="76"/>
-    <w:bookmarkStart w:id="77" w:name="ref-Petzold1971"/>
+    <w:bookmarkEnd w:id="83"/>
+    <w:bookmarkStart w:id="84" w:name="ref-Petzold1971"/>
     <w:p>
       <w:pPr>
         <w:pStyle w:val="Bibliography"/>
@@ -4141,8 +4593,8 @@
         <w:t xml:space="preserve">. Journal of Phytopathology. 70: 43–52.</w:t>
       </w:r>
     </w:p>
-    <w:bookmarkEnd w:id="77"/>
-    <w:bookmarkStart w:id="78" w:name="ref-RamosGonzalez2015"/>
+    <w:bookmarkEnd w:id="84"/>
+    <w:bookmarkStart w:id="85" w:name="ref-RamosGonzalez2015"/>
     <w:p>
       <w:pPr>
         <w:pStyle w:val="Bibliography"/>
@@ -4169,8 +4621,8 @@
         <w:t xml:space="preserve">. Orchid fleck virus infecting orchids in Paraguay: First report and use of degenerate primers for its detection. Journal of Phytopathology. 164: 342–347.</w:t>
       </w:r>
     </w:p>
-    <w:bookmarkEnd w:id="78"/>
-    <w:bookmarkStart w:id="79" w:name="ref-Roy2015a"/>
+    <w:bookmarkEnd w:id="85"/>
+    <w:bookmarkStart w:id="86" w:name="ref-Rodrigues2000a"/>
     <w:p>
       <w:pPr>
         <w:pStyle w:val="Bibliography"/>
@@ -4179,6 +4631,43 @@
         <w:rPr>
           <w:b/>
         </w:rPr>
+        <w:t xml:space="preserve">Rodrigues, J. C. V., and M. A. Machado</w:t>
+      </w:r>
+      <w:r>
+        <w:t xml:space="preserve">.</w:t>
+      </w:r>
+      <w:r>
+        <w:t xml:space="preserve"> </w:t>
+      </w:r>
+      <w:r>
+        <w:rPr>
+          <w:b/>
+        </w:rPr>
+        <w:t xml:space="preserve">2000</w:t>
+      </w:r>
+      <w:r>
+        <w:t xml:space="preserve">. Virus-</w:t>
+      </w:r>
+      <w:r>
+        <w:rPr>
+          <w:i/>
+        </w:rPr>
+        <w:t xml:space="preserve">Brevipalpus</w:t>
+      </w:r>
+      <w:r>
+        <w:t xml:space="preserve">-plant relationships on citrus leprosis pathosystems. Proc. Int. Soc. Citriculture Congr. 3–7.</w:t>
+      </w:r>
+    </w:p>
+    <w:bookmarkEnd w:id="86"/>
+    <w:bookmarkStart w:id="87" w:name="ref-Roy2015a"/>
+    <w:p>
+      <w:pPr>
+        <w:pStyle w:val="Bibliography"/>
+      </w:pPr>
+      <w:r>
+        <w:rPr>
+          <w:b/>
+        </w:rPr>
         <w:t xml:space="preserve">Roy, A., J. S. Hartung, W. L. Schneider, J. Shao, G. Leon, M. J. Melzer, J. J. Beard, G. Otero-Colina, G. R. Bauchan, R. Ochoa, and R. H. Brlansky</w:t>
       </w:r>
       <w:r>
@@ -4197,8 +4686,8 @@
         <w:t xml:space="preserve">. Role bending: Complex relationships between viruses, hosts, and vectors related to citrus leprosis, an emerging disease. Phytopathology. 105: 1013–1025.</w:t>
       </w:r>
     </w:p>
-    <w:bookmarkEnd w:id="79"/>
-    <w:bookmarkStart w:id="80" w:name="ref-Roy2020"/>
+    <w:bookmarkEnd w:id="87"/>
+    <w:bookmarkStart w:id="88" w:name="ref-Roy2020"/>
     <w:p>
       <w:pPr>
         <w:pStyle w:val="Bibliography"/>
@@ -4225,8 +4714,8 @@
         <w:t xml:space="preserve">. Reassortment of genome segments creates stable lineages among strains of orchid fleck virus infecting citrus in Mexico. Phytopathology. 110: 106–120.</w:t>
       </w:r>
     </w:p>
-    <w:bookmarkEnd w:id="80"/>
-    <w:bookmarkStart w:id="81" w:name="ref-Roy2013a"/>
+    <w:bookmarkEnd w:id="88"/>
+    <w:bookmarkStart w:id="89" w:name="ref-Roy2013a"/>
     <w:p>
       <w:pPr>
         <w:pStyle w:val="Bibliography"/>
@@ -4253,8 +4742,8 @@
         <w:t xml:space="preserve">. Genome assembly of citrus leprosis virus nuclear type reveals a close association with orchid fleck virus. Genome Announcements. 1.</w:t>
       </w:r>
     </w:p>
-    <w:bookmarkEnd w:id="81"/>
-    <w:bookmarkStart w:id="82" w:name="ref-Sauvetre2018"/>
+    <w:bookmarkEnd w:id="89"/>
+    <w:bookmarkStart w:id="90" w:name="ref-Sauvetre2018"/>
     <w:p>
       <w:pPr>
         <w:pStyle w:val="Bibliography"/>
@@ -4281,8 +4770,8 @@
         <w:t xml:space="preserve">. First report of orchid fleck virus in the orchid collection of jardin du luxembourg, Paris, France. Plant Disease. 102: 2670–2670.</w:t>
       </w:r>
     </w:p>
-    <w:bookmarkEnd w:id="82"/>
-    <w:bookmarkStart w:id="83" w:name="ref-Skoracka2015"/>
+    <w:bookmarkEnd w:id="90"/>
+    <w:bookmarkStart w:id="91" w:name="ref-Skoracka2015"/>
     <w:p>
       <w:pPr>
         <w:pStyle w:val="Bibliography"/>
@@ -4309,8 +4798,8 @@
         <w:t xml:space="preserve">. Cryptic speciation in the acari: A function of species lifestyles or our ability to separate species? Experimental and Applied Acarology. 67: 165–182.</w:t>
       </w:r>
     </w:p>
-    <w:bookmarkEnd w:id="83"/>
-    <w:bookmarkStart w:id="84" w:name="ref-Walker2018"/>
+    <w:bookmarkEnd w:id="91"/>
+    <w:bookmarkStart w:id="92" w:name="ref-Suckling2013"/>
     <w:p>
       <w:pPr>
         <w:pStyle w:val="Bibliography"/>
@@ -4319,6 +4808,120 @@
         <w:rPr>
           <w:b/>
         </w:rPr>
+        <w:t xml:space="preserve">Suckling, D. M., L. D. Stringer, A. E. A. Stephens, B. Woods, D. G. Williams, G. Baker, and A. M. El-Sayed</w:t>
+      </w:r>
+      <w:r>
+        <w:t xml:space="preserve">.</w:t>
+      </w:r>
+      <w:r>
+        <w:t xml:space="preserve"> </w:t>
+      </w:r>
+      <w:r>
+        <w:rPr>
+          <w:b/>
+        </w:rPr>
+        <w:t xml:space="preserve">2013</w:t>
+      </w:r>
+      <w:r>
+        <w:t xml:space="preserve">. From integrated pest management to integrated pest eradication: Technologies and future needs. Pest Management Science. 70: 179–189.</w:t>
+      </w:r>
+    </w:p>
+    <w:bookmarkEnd w:id="92"/>
+    <w:bookmarkStart w:id="93" w:name="ref-Tansey2015"/>
+    <w:p>
+      <w:pPr>
+        <w:pStyle w:val="Bibliography"/>
+      </w:pPr>
+      <w:r>
+        <w:rPr>
+          <w:b/>
+        </w:rPr>
+        <w:t xml:space="preserve">Tansey, J. A., M. M. Jones, P. Vanaclocha, J. Robertson, and P. A. Stansly</w:t>
+      </w:r>
+      <w:r>
+        <w:t xml:space="preserve">.</w:t>
+      </w:r>
+      <w:r>
+        <w:t xml:space="preserve"> </w:t>
+      </w:r>
+      <w:r>
+        <w:rPr>
+          <w:b/>
+        </w:rPr>
+        <w:t xml:space="preserve">2015</w:t>
+      </w:r>
+      <w:r>
+        <w:t xml:space="preserve">. Costs and benefits of frequent low-volume applications of horticultural mineral oil for management of Asian citrus psyllid,</w:t>
+      </w:r>
+      <w:r>
+        <w:t xml:space="preserve"> </w:t>
+      </w:r>
+      <w:r>
+        <w:rPr>
+          <w:i/>
+        </w:rPr>
+        <w:t xml:space="preserve">Diaphorina citri</w:t>
+      </w:r>
+      <w:r>
+        <w:t xml:space="preserve"> </w:t>
+      </w:r>
+      <w:r>
+        <w:t xml:space="preserve">Kuwayama (hemiptera: Psyllidae). Crop Protection. 76: 59–67.</w:t>
+      </w:r>
+    </w:p>
+    <w:bookmarkEnd w:id="93"/>
+    <w:bookmarkStart w:id="94" w:name="ref-Vechia2018"/>
+    <w:p>
+      <w:pPr>
+        <w:pStyle w:val="Bibliography"/>
+      </w:pPr>
+      <w:r>
+        <w:rPr>
+          <w:b/>
+        </w:rPr>
+        <w:t xml:space="preserve">Vechia, J. F. D., M. C. Ferreira, and D. J. Andrade</w:t>
+      </w:r>
+      <w:r>
+        <w:t xml:space="preserve">.</w:t>
+      </w:r>
+      <w:r>
+        <w:t xml:space="preserve"> </w:t>
+      </w:r>
+      <w:r>
+        <w:rPr>
+          <w:b/>
+        </w:rPr>
+        <w:t xml:space="preserve">2018</w:t>
+      </w:r>
+      <w:r>
+        <w:t xml:space="preserve">. Interaction of spirodiclofen with insecticides for the control of</w:t>
+      </w:r>
+      <w:r>
+        <w:t xml:space="preserve"> </w:t>
+      </w:r>
+      <w:r>
+        <w:rPr>
+          <w:i/>
+        </w:rPr>
+        <w:t xml:space="preserve">Brevipalpus yothersii</w:t>
+      </w:r>
+      <w:r>
+        <w:t xml:space="preserve"> </w:t>
+      </w:r>
+      <w:r>
+        <w:t xml:space="preserve">in citrus. Pest Management Science. 74: 2438–2443.</w:t>
+      </w:r>
+    </w:p>
+    <w:bookmarkEnd w:id="94"/>
+    <w:bookmarkStart w:id="95" w:name="ref-Walker2018"/>
+    <w:p>
+      <w:pPr>
+        <w:pStyle w:val="Bibliography"/>
+      </w:pPr>
+      <w:r>
+        <w:rPr>
+          <w:b/>
+        </w:rPr>
         <w:t xml:space="preserve">Walker, P. J., K. R. Blasdell, C. H. Calisher, R. G. Dietzgen, H. Kondo, G. Kurath, B. Longdon, D. M. Stone, R. B. Tesh, N. Tordo, N. Vasilakis, and A. E. Whitfield</w:t>
       </w:r>
       <w:r>
@@ -4337,8 +4940,8 @@
         <w:t xml:space="preserve">. ICTV virus taxonomy profile: Rhabdoviridae. Journal of General Virology. 99: 447–448.</w:t>
       </w:r>
     </w:p>
-    <w:bookmarkEnd w:id="84"/>
-    <w:bookmarkStart w:id="85" w:name="ref-Wang2014"/>
+    <w:bookmarkEnd w:id="95"/>
+    <w:bookmarkStart w:id="96" w:name="ref-Wang2014"/>
     <w:p>
       <w:pPr>
         <w:pStyle w:val="Bibliography"/>
@@ -4380,8 +4983,8 @@
         <w:t xml:space="preserve">(asparagaceae) inferred from nuclear and plastid DNA sequences. Systematic Botany. 39: 776–784.</w:t>
       </w:r>
     </w:p>
-    <w:bookmarkEnd w:id="85"/>
-    <w:bookmarkStart w:id="86" w:name="ref-Zheng2013"/>
+    <w:bookmarkEnd w:id="96"/>
+    <w:bookmarkStart w:id="97" w:name="ref-Zheng2013"/>
     <w:p>
       <w:pPr>
         <w:pStyle w:val="Bibliography"/>
@@ -4408,8 +5011,8 @@
         <w:t xml:space="preserve">. Orchid fleck virus: An unclassified bipartite, negative-sense rna plant virus. Archives of virology. 158: 313–323.</w:t>
       </w:r>
     </w:p>
-    <w:bookmarkEnd w:id="86"/>
-    <w:bookmarkStart w:id="87" w:name="ref-Zhou2009"/>
+    <w:bookmarkEnd w:id="97"/>
+    <w:bookmarkStart w:id="98" w:name="ref-Zhou2009"/>
     <w:p>
       <w:pPr>
         <w:pStyle w:val="Bibliography"/>
@@ -4466,10 +5069,10 @@
         <w:t xml:space="preserve">(liliaceae). Biologia. 64.</w:t>
       </w:r>
     </w:p>
-    <w:bookmarkEnd w:id="87"/>
-    <w:bookmarkEnd w:id="88"/>
-    <w:bookmarkEnd w:id="89"/>
-    <w:bookmarkStart w:id="93" w:name="figures-and-tables"/>
+    <w:bookmarkEnd w:id="98"/>
+    <w:bookmarkEnd w:id="99"/>
+    <w:bookmarkEnd w:id="100"/>
+    <w:bookmarkStart w:id="105" w:name="figures-and-tables"/>
     <w:p>
       <w:pPr>
         <w:pStyle w:val="Heading3"/>
@@ -4498,7 +5101,7 @@
                     </pic:cNvPicPr>
                   </pic:nvPicPr>
                   <pic:blipFill>
-                    <a:blip r:embed="rId90"/>
+                    <a:blip r:embed="rId101"/>
                     <a:stretch>
                       <a:fillRect/>
                     </a:stretch>
@@ -4578,7 +5181,7 @@
                     </pic:cNvPicPr>
                   </pic:nvPicPr>
                   <pic:blipFill>
-                    <a:blip r:embed="rId91"/>
+                    <a:blip r:embed="rId102"/>
                     <a:stretch>
                       <a:fillRect/>
                     </a:stretch>
@@ -4673,7 +5276,7 @@
                     </pic:cNvPicPr>
                   </pic:nvPicPr>
                   <pic:blipFill>
-                    <a:blip r:embed="rId92"/>
+                    <a:blip r:embed="rId103"/>
                     <a:stretch>
                       <a:fillRect/>
                     </a:stretch>
@@ -4703,7 +5306,90 @@
         <w:t xml:space="preserve"> </w:t>
       </w:r>
       <w:r>
-        <w:t xml:space="preserve">Fig. 3: Florida is home to other common pest species of</w:t>
+        <w:t xml:space="preserve">Fig. 3: LT-SEM images of unidentified fungus infecting</w:t>
+      </w:r>
+      <w:r>
+        <w:t xml:space="preserve"> </w:t>
+      </w:r>
+      <w:r>
+        <w:rPr>
+          <w:i/>
+        </w:rPr>
+        <w:t xml:space="preserve">Brevipalpus californicus</w:t>
+      </w:r>
+      <w:r>
+        <w:t xml:space="preserve"> </w:t>
+      </w:r>
+      <w:r>
+        <w:t xml:space="preserve">sensu lato: (a) Infested</w:t>
+      </w:r>
+      <w:r>
+        <w:t xml:space="preserve"> </w:t>
+      </w:r>
+      <w:r>
+        <w:rPr>
+          <w:i/>
+        </w:rPr>
+        <w:t xml:space="preserve">B. californicus</w:t>
+      </w:r>
+      <w:r>
+        <w:t xml:space="preserve"> </w:t>
+      </w:r>
+      <w:r>
+        <w:t xml:space="preserve">adult, dorsal (b) Detail of fungal sporangia. LT-SEM images provided by Dr. Gary Bauchan, USDA-ARS 2021</w:t>
+      </w:r>
+    </w:p>
+    <w:p>
+      <w:pPr>
+        <w:pStyle w:val="BodyText"/>
+      </w:pPr>
+      <w:r>
+        <w:drawing>
+          <wp:inline>
+            <wp:extent cx="5943600" cy="3962400"/>
+            <wp:effectExtent b="0" l="0" r="0" t="0"/>
+            <wp:docPr descr="" title="" id="1" name="Picture"/>
+            <a:graphic>
+              <a:graphicData uri="http://schemas.openxmlformats.org/drawingml/2006/picture">
+                <pic:pic>
+                  <pic:nvPicPr>
+                    <pic:cNvPr descr="ofv_fife_2021_files/figure-docx/fig_4-1.png" id="0" name="Picture"/>
+                    <pic:cNvPicPr>
+                      <a:picLocks noChangeArrowheads="1" noChangeAspect="1"/>
+                    </pic:cNvPicPr>
+                  </pic:nvPicPr>
+                  <pic:blipFill>
+                    <a:blip r:embed="rId104"/>
+                    <a:stretch>
+                      <a:fillRect/>
+                    </a:stretch>
+                  </pic:blipFill>
+                  <pic:spPr bwMode="auto">
+                    <a:xfrm>
+                      <a:off x="0" y="0"/>
+                      <a:ext cx="5943600" cy="3962400"/>
+                    </a:xfrm>
+                    <a:prstGeom prst="rect">
+                      <a:avLst/>
+                    </a:prstGeom>
+                    <a:noFill/>
+                    <a:ln w="9525">
+                      <a:noFill/>
+                      <a:headEnd/>
+                      <a:tailEnd/>
+                    </a:ln>
+                  </pic:spPr>
+                </pic:pic>
+              </a:graphicData>
+            </a:graphic>
+          </wp:inline>
+        </w:drawing>
+      </w:r>
+      <w:r>
+        <w:t xml:space="preserve"> </w:t>
+      </w:r>
+      <w:r>
+        <w:t xml:space="preserve">Fig. 4: Florida is home to other common pest species of</w:t>
       </w:r>
       <w:r>
         <w:t xml:space="preserve"> </w:t>
@@ -5212,8 +5898,8 @@
         <w:t xml:space="preserve">.</w:t>
       </w:r>
     </w:p>
-    <w:bookmarkEnd w:id="93"/>
-    <w:bookmarkStart w:id="94" w:name="acknowledgements"/>
+    <w:bookmarkEnd w:id="105"/>
+    <w:bookmarkStart w:id="106" w:name="acknowledgements"/>
     <w:p>
       <w:pPr>
         <w:pStyle w:val="Heading3"/>
@@ -5230,7 +5916,7 @@
         <w:t xml:space="preserve">We would like to give a special thanks to the Tallahassee Museum for their patience, cooperation and support with collecting plant samples. We also want to thank Dr. Sam Bolton for checking the mites we have sent to FDACS for species validation. We are especially indebted to the late Dr. Gary Bauchan for permitting us to use these beautiful LT-SEM images, he will be greatly missed. This research was partly funded by the USDA National Institute of Food and Agriculture, Hatch project FLA-NFC-005607.</w:t>
       </w:r>
     </w:p>
-    <w:bookmarkEnd w:id="94"/>
+    <w:bookmarkEnd w:id="106"/>
     <w:sectPr>
       <w:pgSz w:w="12240" w:h="15840"/>
       <w:pgMar w:top="1440" w:right="1440" w:bottom="1440" w:left="1440" w:header="720" w:footer="720" w:gutter="0"/>

</xml_diff>

<commit_message>
Accepted almost all of the changes the authors suggested: clarified plant taxonomy, made it clear that there were more than one mite species recovered from plants. Removed first part of section on control, which will require a rewrite. Other minor edits to formatting, added a new reference Dr. Carillo suggested
</commit_message>
<xml_diff>
--- a/ofv_fife_2021.docx
+++ b/ofv_fife_2021.docx
@@ -78,7 +78,7 @@
         <w:t xml:space="preserve">’</w:t>
       </w:r>
     </w:p>
-    <w:bookmarkStart w:id="20" w:name="Xa2600f19f23b79999d58b65056ea087f93cfac2"/>
+    <w:bookmarkStart w:id="20" w:name="Xa82a858b0a31bb0e7186230151455f7e791bda7"/>
     <w:p>
       <w:pPr>
         <w:pStyle w:val="Heading3"/>
@@ -113,7 +113,7 @@
         <w:t xml:space="preserve"> </w:t>
       </w:r>
       <w:r>
-        <w:t xml:space="preserve">(Mononegavirales: Rhabdoviridae) infecting ornamental Nolinoideae in the Florida panhandle</w:t>
+        <w:t xml:space="preserve">(Mononegavirales: Rhabdoviridae) infecting ornamental Nolinoidaea in the Florida panhandle</w:t>
       </w:r>
     </w:p>
     <w:p>
@@ -520,10 +520,7 @@
         <w:t xml:space="preserve"> </w:t>
       </w:r>
       <w:r>
-        <w:t xml:space="preserve">and infects 50+ spp. of Orchidaceae, Nolinoideae, and</w:t>
-      </w:r>
-      <w:r>
-        <w:t xml:space="preserve"> </w:t>
+        <w:t xml:space="preserve">and infects 50+ spp. of Orchidaceae, Asparagaceae (Nolinoidaea), and Rutaceae (</w:t>
       </w:r>
       <w:r>
         <w:rPr>
@@ -533,13 +530,13 @@
         <w:t xml:space="preserve">Citrus</w:t>
       </w:r>
       <w:r>
-        <w:t xml:space="preserve">.</w:t>
-      </w:r>
-      <w:r>
-        <w:t xml:space="preserve"> </w:t>
-      </w:r>
-      <w:r>
-        <w:t xml:space="preserve">During June 2020, we observed chlorotic ringspot symptoms on Giant Lilyturf (</w:t>
+        <w:t xml:space="preserve">).</w:t>
+      </w:r>
+      <w:r>
+        <w:t xml:space="preserve"> </w:t>
+      </w:r>
+      <w:r>
+        <w:t xml:space="preserve">During June 2020, chlorotic ringspot symptoms on Giant Lilyturf (</w:t>
       </w:r>
       <w:r>
         <w:rPr>
@@ -567,7 +564,7 @@
         <w:t xml:space="preserve">’</w:t>
       </w:r>
       <w:r>
-        <w:t xml:space="preserve">) in the landscape of Leon County, Florida. We tested plant samples for a wide range of pathogens and ultimately identified the pathogen as</w:t>
+        <w:t xml:space="preserve">) were observed in a landscape in Leon County, Florida. Later in the year, the presence of</w:t>
       </w:r>
       <w:r>
         <w:t xml:space="preserve"> </w:t>
@@ -580,7 +577,10 @@
         <w:t xml:space="preserve">Orchid fleck dichorhavirus</w:t>
       </w:r>
       <w:r>
-        <w:t xml:space="preserve">. We took further samples from other</w:t>
+        <w:t xml:space="preserve"> </w:t>
+      </w:r>
+      <w:r>
+        <w:t xml:space="preserve">was confirmed via generic one step conventional RT-PCR and Sanger sequencing. Amplicons had a 98% identity with OFV strains which infect orchids. The identification was also confirmed with RT-qPCR and High Throughput Sequencing (HTS). Additional samples were taken from other</w:t>
       </w:r>
       <w:r>
         <w:t xml:space="preserve"> </w:t>
@@ -628,7 +628,7 @@
         <w:t xml:space="preserve"> </w:t>
       </w:r>
       <w:r>
-        <w:t xml:space="preserve">Blume (Asparagales: Nolinoideae) in Leon and Alachua county. All symptomatic plants tested positive for OFV. We recovered mites from OFV-infected plants, which belonged to</w:t>
+        <w:t xml:space="preserve">Blume (Asparagaceae: Nolinoidaea) in Leon and Alachua county. All symptomatic plants tested positive for OFVs. Three mite species were recovered from OFV-infected plants:</w:t>
       </w:r>
       <w:r>
         <w:t xml:space="preserve"> </w:t>
@@ -644,13 +644,39 @@
         <w:t xml:space="preserve"> </w:t>
       </w:r>
       <w:r>
-        <w:t xml:space="preserve">sensu lato.</w:t>
-      </w:r>
-      <w:r>
-        <w:t xml:space="preserve"> </w:t>
-      </w:r>
-      <w:r>
-        <w:t xml:space="preserve">Florida has various mite species of</w:t>
+        <w:t xml:space="preserve">sensu lato,</w:t>
+      </w:r>
+      <w:r>
+        <w:t xml:space="preserve"> </w:t>
+      </w:r>
+      <w:r>
+        <w:rPr>
+          <w:iCs/>
+          <w:i/>
+        </w:rPr>
+        <w:t xml:space="preserve">B. obovatus</w:t>
+      </w:r>
+      <w:r>
+        <w:t xml:space="preserve"> </w:t>
+      </w:r>
+      <w:r>
+        <w:t xml:space="preserve">Donnadieu and</w:t>
+      </w:r>
+      <w:r>
+        <w:t xml:space="preserve"> </w:t>
+      </w:r>
+      <w:r>
+        <w:rPr>
+          <w:iCs/>
+          <w:i/>
+        </w:rPr>
+        <w:t xml:space="preserve">B. confusus</w:t>
+      </w:r>
+      <w:r>
+        <w:t xml:space="preserve"> </w:t>
+      </w:r>
+      <w:r>
+        <w:t xml:space="preserve">Banks. One of these species is presumably responsible for OFV transmission. Florida has various mite species of</w:t>
       </w:r>
       <w:r>
         <w:t xml:space="preserve"> </w:t>
@@ -666,7 +692,52 @@
         <w:t xml:space="preserve"> </w:t>
       </w:r>
       <w:r>
-        <w:t xml:space="preserve">and a diverse array of susceptible plant species in the landscape, both native and introduced. We suggest that OFV already has a wide distribution in Florida which will continue to spread if unchecked, representing a potential threat for many plants of economic importance for Florida.</w:t>
+        <w:t xml:space="preserve">and a diverse array of susceptible plant species in the landscape, both native and introduced. We suggest that OFV already has a wide distribution in Florida which will continue to spread if unchecked, representing a potential threat for</w:t>
+      </w:r>
+      <w:r>
+        <w:t xml:space="preserve"> </w:t>
+      </w:r>
+      <w:r>
+        <w:rPr>
+          <w:iCs/>
+          <w:i/>
+        </w:rPr>
+        <w:t xml:space="preserve">Liriope</w:t>
+      </w:r>
+      <w:r>
+        <w:t xml:space="preserve"> </w:t>
+      </w:r>
+      <w:r>
+        <w:t xml:space="preserve">spp.,</w:t>
+      </w:r>
+      <w:r>
+        <w:t xml:space="preserve"> </w:t>
+      </w:r>
+      <w:r>
+        <w:rPr>
+          <w:iCs/>
+          <w:i/>
+        </w:rPr>
+        <w:t xml:space="preserve">Ophiopogon</w:t>
+      </w:r>
+      <w:r>
+        <w:t xml:space="preserve"> </w:t>
+      </w:r>
+      <w:r>
+        <w:t xml:space="preserve">spp. and</w:t>
+      </w:r>
+      <w:r>
+        <w:t xml:space="preserve"> </w:t>
+      </w:r>
+      <w:r>
+        <w:rPr>
+          <w:iCs/>
+          <w:i/>
+        </w:rPr>
+        <w:t xml:space="preserve">Aspidistra elatior</w:t>
+      </w:r>
+      <w:r>
+        <w:t xml:space="preserve">, which are commonly used in landscaping in Florida.</w:t>
       </w:r>
     </w:p>
     <w:bookmarkEnd w:id="21"/>
@@ -684,7 +755,7 @@
         <w:pStyle w:val="FirstParagraph"/>
       </w:pPr>
       <w:r>
-        <w:t xml:space="preserve">false spider mite, flat mite,</w:t>
+        <w:t xml:space="preserve">False spider mite, flat mite,</w:t>
       </w:r>
       <w:r>
         <w:t xml:space="preserve"> </w:t>
@@ -710,7 +781,7 @@
         <w:t xml:space="preserve">Liriope</w:t>
       </w:r>
       <w:r>
-        <w:t xml:space="preserve">, Ruscaceae, Asparagaceae, orchid, Orchidaceae, pests, ornamental plants</w:t>
+        <w:t xml:space="preserve">, Ruscaceae, Asparagaceae, orchid, Orchidaceae, pests, ornamental plants, orchid fleck virus</w:t>
       </w:r>
     </w:p>
     <w:p>
@@ -1067,16 +1138,16 @@
         <w:t xml:space="preserve">(Kitajima et al. 2010, Peng et al. 2013)</w:t>
       </w:r>
       <w:r>
-        <w:t xml:space="preserve">, some Nolinoideae</w:t>
-      </w:r>
-      <w:r>
-        <w:t xml:space="preserve"> </w:t>
-      </w:r>
-      <w:r>
-        <w:t xml:space="preserve">Dietzgen, Tassi, et al. (2018)</w:t>
-      </w:r>
-      <w:r>
-        <w:t xml:space="preserve">, and</w:t>
+        <w:t xml:space="preserve">, some Asparagaceae (Nolinoidaea)</w:t>
+      </w:r>
+      <w:r>
+        <w:t xml:space="preserve"> </w:t>
+      </w:r>
+      <w:r>
+        <w:t xml:space="preserve">(Mei et al. 2016, Dietzgen, Tassi, et al. 2018)</w:t>
+      </w:r>
+      <w:r>
+        <w:t xml:space="preserve">, as well as Rutaceae:</w:t>
       </w:r>
       <w:r>
         <w:t xml:space="preserve"> </w:t>
@@ -1098,59 +1169,10 @@
         <w:t xml:space="preserve"> </w:t>
       </w:r>
       <w:r>
-        <w:t xml:space="preserve">Roy et al. (2020)</w:t>
-      </w:r>
-      <w:r>
-        <w:t xml:space="preserve">. Mechanical transmission of OFV is possible under lab conditions to various</w:t>
-      </w:r>
-      <w:r>
-        <w:t xml:space="preserve"> </w:t>
-      </w:r>
-      <w:r>
-        <w:rPr>
-          <w:iCs/>
-          <w:i/>
-        </w:rPr>
-        <w:t xml:space="preserve">Chenopodiaceae</w:t>
-      </w:r>
-      <w:r>
-        <w:t xml:space="preserve">,</w:t>
-      </w:r>
-      <w:r>
-        <w:t xml:space="preserve"> </w:t>
-      </w:r>
-      <w:r>
-        <w:rPr>
-          <w:iCs/>
-          <w:i/>
-        </w:rPr>
-        <w:t xml:space="preserve">Aizoaceae</w:t>
-      </w:r>
-      <w:r>
-        <w:t xml:space="preserve">,</w:t>
-      </w:r>
-      <w:r>
-        <w:t xml:space="preserve"> </w:t>
-      </w:r>
-      <w:r>
-        <w:rPr>
-          <w:iCs/>
-          <w:i/>
-        </w:rPr>
-        <w:t xml:space="preserve">Fabaceae</w:t>
-      </w:r>
-      <w:r>
-        <w:t xml:space="preserve">, and</w:t>
-      </w:r>
-      <w:r>
-        <w:t xml:space="preserve"> </w:t>
-      </w:r>
-      <w:r>
-        <w:rPr>
-          <w:iCs/>
-          <w:i/>
-        </w:rPr>
-        <w:t xml:space="preserve">Solanaceae</w:t>
+        <w:t xml:space="preserve">(García-Escamilla et al. 2018, Beltran-Beltran et al. 2020, Roy et al. 2020)</w:t>
+      </w:r>
+      <w:r>
+        <w:t xml:space="preserve">. Mechanical transmission of OFV is possible under lab conditions to various Chenopodiaceae, Aizoaceae, Fabaceae, and Solanaceae</w:t>
       </w:r>
       <w:r>
         <w:t xml:space="preserve"> </w:t>
@@ -1201,7 +1223,7 @@
         <w:t xml:space="preserve"> </w:t>
       </w:r>
       <w:r>
-        <w:t xml:space="preserve">in the landscape of Leon County, Florida (Fig. 1). Liropogons belong to the plant family Asparagaceae, subfamily Nolinoideae, which includes various monocotyledonous lilliod plants</w:t>
+        <w:t xml:space="preserve">in a landscape of Leon County, Florida (Fig. 1). Liropogons belong to the plant family Asparagaceae, subfamily Nolinoidaea, which includes various monocotyledonous lilliod plants</w:t>
       </w:r>
       <w:r>
         <w:t xml:space="preserve"> </w:t>
@@ -1316,7 +1338,7 @@
         <w:pStyle w:val="BodyText"/>
       </w:pPr>
       <w:r>
-        <w:t xml:space="preserve">Plant leaf samples were initially tested at the Plant Disease Diagnostic Clinic at the North Florida Research and Education Center (NFREC) in Quincy, FL. The plant samples were tested for a wide range of common plant pathogens, but the results were inconclusive. The infected materials were subsequently sent to the Florida Department of Agriculture and Consumer Services (FDACS). The presence of</w:t>
+        <w:t xml:space="preserve">Plant leaf samples were initially tested at the Plant Disease Diagnostic Clinic at the North Florida Research and Education Center (NFREC) in Quincy, FL. The plant samples tested negative for begomovirus, potyvirus, tospovirus, as well as INSV, TMV and TSWV. The infected materials were subsequently sent to the Florida Department of Agriculture and Consumer Services (FDACS). The presence of</w:t>
       </w:r>
       <w:r>
         <w:t xml:space="preserve"> </w:t>
@@ -1360,7 +1382,7 @@
         <w:t xml:space="preserve">(Kondo et al. 2006)</w:t>
       </w:r>
       <w:r>
-        <w:t xml:space="preserve">. Sanger sequencing of RT-PCR amplicons shared 98 % nucleotide identity with OFV strains which infect orchids (GenBank Accession numbers: AB244418 and MK522807)</w:t>
+        <w:t xml:space="preserve">. Sanger sequencing of RT-PCR amplicons shared 98% nucleotide identity with OFV strains which infect orchids (GenBank Accession numbers: AB244418 and MK522807)</w:t>
       </w:r>
       <w:r>
         <w:t xml:space="preserve"> </w:t>
@@ -1417,17 +1439,7 @@
         <w:t xml:space="preserve"> </w:t>
       </w:r>
       <w:r>
-        <w:t xml:space="preserve">Blume (Asparagales: Nolinoideae) during subsequent visits to the initial site of collection as well as other locations in Leon county. Samples were tested via RT-PCR at the NFREC (</w:t>
-      </w:r>
-      <w:r>
-        <w:rPr>
-          <w:iCs/>
-          <w:i/>
-        </w:rPr>
-        <w:t xml:space="preserve">Table 1</w:t>
-      </w:r>
-      <w:r>
-        <w:t xml:space="preserve">) to confirm the presence of OFV.</w:t>
+        <w:t xml:space="preserve">Blume (Asparagaceae: Nolinoidaea) during subsequent visits to the initial site of collection as well as other locations in Leon county. Samples were tested via RT-PCR at the NFREC (Table 1) to confirm the presence of OFV.</w:t>
       </w:r>
     </w:p>
     <w:p>
@@ -1435,7 +1447,7 @@
         <w:pStyle w:val="BodyText"/>
       </w:pPr>
       <w:r>
-        <w:t xml:space="preserve">Further surveys of Nolinoideae in Florida have revealed more sites with symptomatic plants in both Leon and Alachua counties. In addition to the discovery of the OFV-infected plants, we collected mites from symptomatic plants in Leon county which were observed with phase contrast microscopy. We encountered both eriophyoid mites and flat mites which were identified as</w:t>
+        <w:t xml:space="preserve">Further surveys of Nolinoidaea in Florida have revealed more sites with symptomatic plants in both Leon and Alachua counties. In addition to the discovery of the OFV-infected plants, we collected mites from symptomatic plants in Leon county which were observed with phase contrast microscopy. We encountered both eriophyoid mites and flat mites which were originally identified as</w:t>
       </w:r>
       <w:r>
         <w:t xml:space="preserve"> </w:t>
@@ -1537,7 +1549,7 @@
         <w:t xml:space="preserve">(León and Nadler 2010, Skoracka et al. 2015)</w:t>
       </w:r>
       <w:r>
-        <w:t xml:space="preserve">. With that in mind, we sent additional samples of the mites to the USDA-ARS in Beltsville to observe the mites with LT-SEM techniques, which agreed with both prior identifications of</w:t>
+        <w:t xml:space="preserve">. With that in mind, we sent additional samples of the mites to the USDA-ARS in Beltsville to observe the mites with Cryo LT-SEM techniques, which agreed with both prior identifications of</w:t>
       </w:r>
       <w:r>
         <w:t xml:space="preserve"> </w:t>
@@ -1553,7 +1565,36 @@
         <w:t xml:space="preserve"> </w:t>
       </w:r>
       <w:r>
-        <w:t xml:space="preserve">s.l. (Fig. 2).</w:t>
+        <w:t xml:space="preserve">s.l. (Fig. 2) but also revealed the presence of two other species:</w:t>
+      </w:r>
+      <w:r>
+        <w:t xml:space="preserve"> </w:t>
+      </w:r>
+      <w:r>
+        <w:rPr>
+          <w:iCs/>
+          <w:i/>
+        </w:rPr>
+        <w:t xml:space="preserve">B. obovatus</w:t>
+      </w:r>
+      <w:r>
+        <w:t xml:space="preserve"> </w:t>
+      </w:r>
+      <w:r>
+        <w:t xml:space="preserve">and</w:t>
+      </w:r>
+      <w:r>
+        <w:t xml:space="preserve"> </w:t>
+      </w:r>
+      <w:r>
+        <w:rPr>
+          <w:iCs/>
+          <w:i/>
+        </w:rPr>
+        <w:t xml:space="preserve">B. confusus</w:t>
+      </w:r>
+      <w:r>
+        <w:t xml:space="preserve">.</w:t>
       </w:r>
     </w:p>
     <w:p>
@@ -1681,7 +1722,7 @@
         <w:t xml:space="preserve">Kondo et al. (2003)</w:t>
       </w:r>
       <w:r>
-        <w:t xml:space="preserve">, suggesting that they suspected</w:t>
+        <w:t xml:space="preserve">, suggesting a mite in the</w:t>
       </w:r>
       <w:r>
         <w:t xml:space="preserve"> </w:t>
@@ -1697,7 +1738,7 @@
         <w:t xml:space="preserve"> </w:t>
       </w:r>
       <w:r>
-        <w:t xml:space="preserve">as their vector.</w:t>
+        <w:t xml:space="preserve">group as the vector.</w:t>
       </w:r>
     </w:p>
     <w:p>
@@ -1705,7 +1746,7 @@
         <w:pStyle w:val="BodyText"/>
       </w:pPr>
       <w:r>
-        <w:t xml:space="preserve">OFV has been reported in other Nolinoideae in Australia</w:t>
+        <w:t xml:space="preserve">OFV has been reported in other Nolinoidaea in Australia</w:t>
       </w:r>
       <w:r>
         <w:t xml:space="preserve"> </w:t>
@@ -1771,7 +1812,7 @@
         <w:t xml:space="preserve"> </w:t>
       </w:r>
       <w:r>
-        <w:t xml:space="preserve">and we are not aware of any record which reports OFV infection in</w:t>
+        <w:t xml:space="preserve">and we are not aware of any record other than this manuscript which reports OFV infection in</w:t>
       </w:r>
       <w:r>
         <w:t xml:space="preserve"> </w:t>
@@ -1937,7 +1978,7 @@
         <w:pStyle w:val="FirstParagraph"/>
       </w:pPr>
       <w:r>
-        <w:t xml:space="preserve">Reducing the populations of the</w:t>
+        <w:t xml:space="preserve">Chemical control via synthetic acaricides is commonly used to manage</w:t>
       </w:r>
       <w:r>
         <w:t xml:space="preserve"> </w:t>
@@ -1953,7 +1994,25 @@
         <w:t xml:space="preserve"> </w:t>
       </w:r>
       <w:r>
-        <w:t xml:space="preserve">mite vector may be able to reduce the spread of OFV by infective mites, but infected plants are not able to recover from the virus and must be rouged or removed. Rouging plants is a direct and efficient option to remove mite and virus populations quickly but increases in difficultly with the number of plants involved. Once infected plants have been removed, the objective will be to prevent re-infestation of the</w:t>
+        <w:t xml:space="preserve">spp.</w:t>
+      </w:r>
+      <w:r>
+        <w:t xml:space="preserve"> </w:t>
+      </w:r>
+      <w:r>
+        <w:t xml:space="preserve">(Leeuwen et al. 2015)</w:t>
+      </w:r>
+      <w:r>
+        <w:t xml:space="preserve">, but acaricides have some drawbacks. Many products control a broad class of arthropods, but often they do so indiscriminately, killing beneficial insects as well as pests</w:t>
+      </w:r>
+      <w:r>
+        <w:t xml:space="preserve"> </w:t>
+      </w:r>
+      <w:r>
+        <w:t xml:space="preserve">(Suckling et al. 2013)</w:t>
+      </w:r>
+      <w:r>
+        <w:t xml:space="preserve">. Control strategies which rely heavily on chemical control have the potential to encourage pesticide resistance in mite populations and pesticide resistance has been reported in various</w:t>
       </w:r>
       <w:r>
         <w:t xml:space="preserve"> </w:t>
@@ -1969,104 +2028,13 @@
         <w:t xml:space="preserve"> </w:t>
       </w:r>
       <w:r>
-        <w:t xml:space="preserve">vector via conventional pest management methods.</w:t>
-      </w:r>
-    </w:p>
-    <w:p>
-      <w:pPr>
-        <w:pStyle w:val="BodyText"/>
-      </w:pPr>
-      <w:r>
-        <w:t xml:space="preserve">Most research on the integrated management of mites has been catered towards controlling various species of spider mites (Acari: Tetranychidae)</w:t>
-      </w:r>
-      <w:r>
-        <w:t xml:space="preserve"> </w:t>
-      </w:r>
-      <w:r>
-        <w:t xml:space="preserve">(Leeuwen et al. 2015)</w:t>
-      </w:r>
-      <w:r>
-        <w:t xml:space="preserve">, but many of those methods can be applied to</w:t>
-      </w:r>
-      <w:r>
-        <w:t xml:space="preserve"> </w:t>
-      </w:r>
-      <w:r>
-        <w:rPr>
-          <w:iCs/>
-          <w:i/>
-        </w:rPr>
-        <w:t xml:space="preserve">Brevipalpus</w:t>
-      </w:r>
-      <w:r>
-        <w:t xml:space="preserve"> </w:t>
-      </w:r>
-      <w:r>
-        <w:t xml:space="preserve">spp. as well:</w:t>
-      </w:r>
-    </w:p>
-    <w:p>
-      <w:pPr>
-        <w:pStyle w:val="BodyText"/>
-      </w:pPr>
-      <w:r>
-        <w:t xml:space="preserve">Chemical control via synthetic acaricides is commonly used to control</w:t>
-      </w:r>
-      <w:r>
-        <w:t xml:space="preserve"> </w:t>
-      </w:r>
-      <w:r>
-        <w:rPr>
-          <w:iCs/>
-          <w:i/>
-        </w:rPr>
-        <w:t xml:space="preserve">Brevipalpus</w:t>
-      </w:r>
-      <w:r>
-        <w:t xml:space="preserve"> </w:t>
-      </w:r>
-      <w:r>
-        <w:t xml:space="preserve">spp.</w:t>
-      </w:r>
-      <w:r>
-        <w:t xml:space="preserve"> </w:t>
-      </w:r>
-      <w:r>
-        <w:t xml:space="preserve">(Leeuwen et al. 2015)</w:t>
-      </w:r>
-      <w:r>
-        <w:t xml:space="preserve">, but acaricides have some drawbacks. Many products control a broad class of arthropods, but often they do so indiscriminately, killing beneficial insects as well as pests</w:t>
-      </w:r>
-      <w:r>
-        <w:t xml:space="preserve"> </w:t>
-      </w:r>
-      <w:r>
-        <w:t xml:space="preserve">(Suckling et al. 2013)</w:t>
-      </w:r>
-      <w:r>
-        <w:t xml:space="preserve">. Control strategies which rely heavily on chemical control have the potential to encourage pesticide resistance in mite populations and pesticide resistance has been reported in various</w:t>
-      </w:r>
-      <w:r>
-        <w:t xml:space="preserve"> </w:t>
-      </w:r>
-      <w:r>
-        <w:rPr>
-          <w:iCs/>
-          <w:i/>
-        </w:rPr>
-        <w:t xml:space="preserve">Brevipalpus</w:t>
-      </w:r>
-      <w:r>
-        <w:t xml:space="preserve"> </w:t>
-      </w:r>
-      <w:r>
         <w:t xml:space="preserve">populations</w:t>
       </w:r>
       <w:r>
         <w:t xml:space="preserve"> </w:t>
       </w:r>
       <w:r>
-        <w:t xml:space="preserve">(Alves et al. 2000, Omoto et al. 2000, Campos and Omoto 2002)</w:t>
+        <w:t xml:space="preserve">(Alves et al. 2000, Omoto et al. 2000, Campos and Omoto 2002, Rocha et al. 2021)</w:t>
       </w:r>
       <w:r>
         <w:t xml:space="preserve">. In addition, it is important to consider the interactions which may occur between different chemical applications or tank mixes</w:t>
@@ -2281,7 +2249,7 @@
         <w:pStyle w:val="FirstParagraph"/>
       </w:pPr>
       <w:r>
-        <w:t xml:space="preserve">Detecting OFV in Florida represents a concern for horticulturalists who grow susceptible plants of economic importance, including orchids,</w:t>
+        <w:t xml:space="preserve">Detecting OFV in Florida represents a concern for horticulturists who grow susceptible plants of economic importance, including orchids,</w:t>
       </w:r>
       <w:r>
         <w:t xml:space="preserve"> </w:t>
@@ -2307,7 +2275,7 @@
         <w:t xml:space="preserve">Ophiopogon</w:t>
       </w:r>
       <w:r>
-        <w:t xml:space="preserve">, or other susceptible Asparagales spp. which are commonly used in landscaping. Florida is also home to a plethora of native and naturalized orchid species, many of which are threatened, including the famous Ghost Orchid,</w:t>
+        <w:t xml:space="preserve">, or other susceptible Asparagaceae spp. which are commonly used in landscaping. Florida is also home to a plethora of native and naturalized orchid species, many of which are threatened, including the famous Ghost Orchid,</w:t>
       </w:r>
       <w:r>
         <w:t xml:space="preserve"> </w:t>
@@ -2459,7 +2427,7 @@
         <w:t xml:space="preserve"> </w:t>
       </w:r>
       <w:r>
-        <w:t xml:space="preserve">(Fig. 4); therefore, it is critical to monitor the spread of Orchid Fleck Virus and its mite vector(s) to determine what risk this virus represents for plants in Florida and the surrounding regions.</w:t>
+        <w:t xml:space="preserve">(Fig. 4); therefore, it is critical to identify the vector of OFVs in Florida and monitor its spread to determine what risk this virus represents for plants in Florida and the surrounding regions.</w:t>
       </w:r>
     </w:p>
     <w:bookmarkEnd w:id="24"/>
@@ -2481,7 +2449,7 @@
       </w:r>
     </w:p>
     <w:bookmarkEnd w:id="25"/>
-    <w:bookmarkStart w:id="99" w:name="references"/>
+    <w:bookmarkStart w:id="100" w:name="references"/>
     <w:p>
       <w:pPr>
         <w:pStyle w:val="Heading3"/>
@@ -2490,7 +2458,7 @@
         <w:t xml:space="preserve">References</w:t>
       </w:r>
     </w:p>
-    <w:bookmarkStart w:id="98" w:name="refs"/>
+    <w:bookmarkStart w:id="99" w:name="refs"/>
     <w:bookmarkStart w:id="26" w:name="ref-Akyazi2017"/>
     <w:p>
       <w:pPr>
@@ -5289,7 +5257,7 @@
       </w:r>
     </w:p>
     <w:bookmarkEnd w:id="85"/>
-    <w:bookmarkStart w:id="86" w:name="ref-Rodrigues2000a"/>
+    <w:bookmarkStart w:id="86" w:name="ref-Rocha2021"/>
     <w:p>
       <w:pPr>
         <w:pStyle w:val="Bibliography"/>
@@ -5299,6 +5267,52 @@
           <w:bCs/>
           <w:b/>
         </w:rPr>
+        <w:t xml:space="preserve">Rocha, C., J. D. Vechia, P. Savi, C. Omoto, and D. Andrade</w:t>
+      </w:r>
+      <w:r>
+        <w:t xml:space="preserve">.</w:t>
+      </w:r>
+      <w:r>
+        <w:t xml:space="preserve"> </w:t>
+      </w:r>
+      <w:r>
+        <w:rPr>
+          <w:bCs/>
+          <w:b/>
+        </w:rPr>
+        <w:t xml:space="preserve">2021</w:t>
+      </w:r>
+      <w:r>
+        <w:t xml:space="preserve">. Resistance to spirodiclofen in</w:t>
+      </w:r>
+      <w:r>
+        <w:t xml:space="preserve"> </w:t>
+      </w:r>
+      <w:r>
+        <w:rPr>
+          <w:iCs/>
+          <w:i/>
+        </w:rPr>
+        <w:t xml:space="preserve">brevipalpus yothersi</w:t>
+      </w:r>
+      <w:r>
+        <w:t xml:space="preserve"> </w:t>
+      </w:r>
+      <w:r>
+        <w:t xml:space="preserve">(acari: Tenuipalpidae) from brazilian citrus groves: Detection, monitoring, and population performance. Pest Management Science.</w:t>
+      </w:r>
+    </w:p>
+    <w:bookmarkEnd w:id="86"/>
+    <w:bookmarkStart w:id="87" w:name="ref-Rodrigues2000a"/>
+    <w:p>
+      <w:pPr>
+        <w:pStyle w:val="Bibliography"/>
+      </w:pPr>
+      <w:r>
+        <w:rPr>
+          <w:bCs/>
+          <w:b/>
+        </w:rPr>
         <w:t xml:space="preserve">Rodrigues, J. C. V., and M. A. Machado</w:t>
       </w:r>
       <w:r>
@@ -5328,8 +5342,8 @@
         <w:t xml:space="preserve">-plant relationships on citrus leprosis pathosystems. Proc. Int. Soc. Citriculture Congr. 3–7.</w:t>
       </w:r>
     </w:p>
-    <w:bookmarkEnd w:id="86"/>
-    <w:bookmarkStart w:id="87" w:name="ref-Roy2015a"/>
+    <w:bookmarkEnd w:id="87"/>
+    <w:bookmarkStart w:id="88" w:name="ref-Roy2015a"/>
     <w:p>
       <w:pPr>
         <w:pStyle w:val="Bibliography"/>
@@ -5361,8 +5375,8 @@
         <w:t xml:space="preserve">. 105: 1013–1025.</w:t>
       </w:r>
     </w:p>
-    <w:bookmarkEnd w:id="87"/>
-    <w:bookmarkStart w:id="88" w:name="ref-Roy2020"/>
+    <w:bookmarkEnd w:id="88"/>
+    <w:bookmarkStart w:id="89" w:name="ref-Roy2020"/>
     <w:p>
       <w:pPr>
         <w:pStyle w:val="Bibliography"/>
@@ -5403,8 +5417,8 @@
         <w:t xml:space="preserve">. 110: 106–120.</w:t>
       </w:r>
     </w:p>
-    <w:bookmarkEnd w:id="88"/>
-    <w:bookmarkStart w:id="89" w:name="ref-Roy2013a"/>
+    <w:bookmarkEnd w:id="89"/>
+    <w:bookmarkStart w:id="90" w:name="ref-Roy2013a"/>
     <w:p>
       <w:pPr>
         <w:pStyle w:val="Bibliography"/>
@@ -5433,8 +5447,8 @@
         <w:t xml:space="preserve">. Genome assembly of citrus leprosis virus nuclear type reveals a close association with orchid fleck virus. Genome Announcements. 1.</w:t>
       </w:r>
     </w:p>
-    <w:bookmarkEnd w:id="89"/>
-    <w:bookmarkStart w:id="90" w:name="ref-Sauvetre2018"/>
+    <w:bookmarkEnd w:id="90"/>
+    <w:bookmarkStart w:id="91" w:name="ref-Sauvetre2018"/>
     <w:p>
       <w:pPr>
         <w:pStyle w:val="Bibliography"/>
@@ -5472,8 +5486,8 @@
         <w:t xml:space="preserve">. Plant Disease. 102: 2670–2670.</w:t>
       </w:r>
     </w:p>
-    <w:bookmarkEnd w:id="90"/>
-    <w:bookmarkStart w:id="91" w:name="ref-Skoracka2015"/>
+    <w:bookmarkEnd w:id="91"/>
+    <w:bookmarkStart w:id="92" w:name="ref-Skoracka2015"/>
     <w:p>
       <w:pPr>
         <w:pStyle w:val="Bibliography"/>
@@ -5502,8 +5516,8 @@
         <w:t xml:space="preserve">. Cryptic speciation in the acari: A function of species lifestyles or our ability to separate species? Experimental and Applied Acarology. 67: 165–182.</w:t>
       </w:r>
     </w:p>
-    <w:bookmarkEnd w:id="91"/>
-    <w:bookmarkStart w:id="92" w:name="ref-Suckling2013"/>
+    <w:bookmarkEnd w:id="92"/>
+    <w:bookmarkStart w:id="93" w:name="ref-Suckling2013"/>
     <w:p>
       <w:pPr>
         <w:pStyle w:val="Bibliography"/>
@@ -5532,8 +5546,8 @@
         <w:t xml:space="preserve">. From integrated pest management to integrated pest eradication: Technologies and future needs. Pest Management Science. 70: 179–189.</w:t>
       </w:r>
     </w:p>
-    <w:bookmarkEnd w:id="92"/>
-    <w:bookmarkStart w:id="93" w:name="ref-Vechia2018"/>
+    <w:bookmarkEnd w:id="93"/>
+    <w:bookmarkStart w:id="94" w:name="ref-Vechia2018"/>
     <w:p>
       <w:pPr>
         <w:pStyle w:val="Bibliography"/>
@@ -5578,8 +5592,8 @@
         <w:t xml:space="preserve">in citrus. Pest Management Science. 74: 2438–2443.</w:t>
       </w:r>
     </w:p>
-    <w:bookmarkEnd w:id="93"/>
-    <w:bookmarkStart w:id="94" w:name="ref-Walker2018"/>
+    <w:bookmarkEnd w:id="94"/>
+    <w:bookmarkStart w:id="95" w:name="ref-Walker2018"/>
     <w:p>
       <w:pPr>
         <w:pStyle w:val="Bibliography"/>
@@ -5620,8 +5634,8 @@
         <w:t xml:space="preserve">virus taxonomy profile: rhabdoviridae. Journal of General Virology. 99: 447–448.</w:t>
       </w:r>
     </w:p>
-    <w:bookmarkEnd w:id="94"/>
-    <w:bookmarkStart w:id="95" w:name="ref-Wang2014"/>
+    <w:bookmarkEnd w:id="95"/>
+    <w:bookmarkStart w:id="96" w:name="ref-Wang2014"/>
     <w:p>
       <w:pPr>
         <w:pStyle w:val="Bibliography"/>
@@ -5678,8 +5692,8 @@
         <w:t xml:space="preserve">sequences. Systematic Botany. 39: 776–784.</w:t>
       </w:r>
     </w:p>
-    <w:bookmarkEnd w:id="95"/>
-    <w:bookmarkStart w:id="96" w:name="ref-Zheng2013"/>
+    <w:bookmarkEnd w:id="96"/>
+    <w:bookmarkStart w:id="97" w:name="ref-Zheng2013"/>
     <w:p>
       <w:pPr>
         <w:pStyle w:val="Bibliography"/>
@@ -5708,8 +5722,8 @@
         <w:t xml:space="preserve">. Orchid fleck virus: An unclassified bipartite, negative-sense rna plant virus. Archives of virology. 158: 313–323.</w:t>
       </w:r>
     </w:p>
-    <w:bookmarkEnd w:id="96"/>
-    <w:bookmarkStart w:id="97" w:name="ref-Zhou2009"/>
+    <w:bookmarkEnd w:id="97"/>
+    <w:bookmarkStart w:id="98" w:name="ref-Zhou2009"/>
     <w:p>
       <w:pPr>
         <w:pStyle w:val="Bibliography"/>
@@ -5770,10 +5784,10 @@
         <w:t xml:space="preserve">(liliaceae). Biologia. 64.</w:t>
       </w:r>
     </w:p>
-    <w:bookmarkEnd w:id="97"/>
     <w:bookmarkEnd w:id="98"/>
     <w:bookmarkEnd w:id="99"/>
-    <w:bookmarkStart w:id="100" w:name="table"/>
+    <w:bookmarkEnd w:id="100"/>
+    <w:bookmarkStart w:id="101" w:name="table"/>
     <w:p>
       <w:pPr>
         <w:pStyle w:val="Heading3"/>
@@ -6213,8 +6227,8 @@
         <w:t xml:space="preserve">.</w:t>
       </w:r>
     </w:p>
-    <w:bookmarkEnd w:id="100"/>
-    <w:bookmarkStart w:id="101" w:name="figure-captions"/>
+    <w:bookmarkEnd w:id="101"/>
+    <w:bookmarkStart w:id="102" w:name="figure-captions"/>
     <w:p>
       <w:pPr>
         <w:pStyle w:val="Heading3"/>
@@ -6428,8 +6442,8 @@
         <w:t xml:space="preserve">, dorsal. SEM images provided by Dr. Ron Ochoa, USDA-ARS 2021</w:t>
       </w:r>
     </w:p>
-    <w:bookmarkEnd w:id="101"/>
-    <w:bookmarkStart w:id="106" w:name="figures"/>
+    <w:bookmarkEnd w:id="102"/>
+    <w:bookmarkStart w:id="107" w:name="figures"/>
     <w:p>
       <w:pPr>
         <w:pStyle w:val="Heading3"/>
@@ -6453,51 +6467,6 @@
                 <pic:pic>
                   <pic:nvPicPr>
                     <pic:cNvPr descr="ofv_fife_2021_files/figure-docx/fig_1-1.png" id="0" name="Picture"/>
-                    <pic:cNvPicPr>
-                      <a:picLocks noChangeArrowheads="1" noChangeAspect="1"/>
-                    </pic:cNvPicPr>
-                  </pic:nvPicPr>
-                  <pic:blipFill>
-                    <a:blip r:embed="rId102"/>
-                    <a:stretch>
-                      <a:fillRect/>
-                    </a:stretch>
-                  </pic:blipFill>
-                  <pic:spPr bwMode="auto">
-                    <a:xfrm>
-                      <a:off x="0" y="0"/>
-                      <a:ext cx="5943600" cy="3962400"/>
-                    </a:xfrm>
-                    <a:prstGeom prst="rect">
-                      <a:avLst/>
-                    </a:prstGeom>
-                    <a:noFill/>
-                    <a:ln w="9525">
-                      <a:noFill/>
-                      <a:headEnd/>
-                      <a:tailEnd/>
-                    </a:ln>
-                  </pic:spPr>
-                </pic:pic>
-              </a:graphicData>
-            </a:graphic>
-          </wp:inline>
-        </w:drawing>
-      </w:r>
-      <w:r>
-        <w:t xml:space="preserve"> </w:t>
-      </w:r>
-      <w:r>
-        <w:drawing>
-          <wp:inline>
-            <wp:extent cx="5943600" cy="3962400"/>
-            <wp:effectExtent b="0" l="0" r="0" t="0"/>
-            <wp:docPr descr="" title="" id="1" name="Picture"/>
-            <a:graphic>
-              <a:graphicData uri="http://schemas.openxmlformats.org/drawingml/2006/picture">
-                <pic:pic>
-                  <pic:nvPicPr>
-                    <pic:cNvPr descr="ofv_fife_2021_files/figure-docx/fig_2-1.png" id="0" name="Picture"/>
                     <pic:cNvPicPr>
                       <a:picLocks noChangeArrowheads="1" noChangeAspect="1"/>
                     </pic:cNvPicPr>
@@ -6542,7 +6511,7 @@
               <a:graphicData uri="http://schemas.openxmlformats.org/drawingml/2006/picture">
                 <pic:pic>
                   <pic:nvPicPr>
-                    <pic:cNvPr descr="ofv_fife_2021_files/figure-docx/fig_3-1.png" id="0" name="Picture"/>
+                    <pic:cNvPr descr="ofv_fife_2021_files/figure-docx/fig_2-1.png" id="0" name="Picture"/>
                     <pic:cNvPicPr>
                       <a:picLocks noChangeArrowheads="1" noChangeAspect="1"/>
                     </pic:cNvPicPr>
@@ -6587,7 +6556,7 @@
               <a:graphicData uri="http://schemas.openxmlformats.org/drawingml/2006/picture">
                 <pic:pic>
                   <pic:nvPicPr>
-                    <pic:cNvPr descr="ofv_fife_2021_files/figure-docx/fig_4-1.png" id="0" name="Picture"/>
+                    <pic:cNvPr descr="ofv_fife_2021_files/figure-docx/fig_3-1.png" id="0" name="Picture"/>
                     <pic:cNvPicPr>
                       <a:picLocks noChangeArrowheads="1" noChangeAspect="1"/>
                     </pic:cNvPicPr>
@@ -6619,8 +6588,53 @@
           </wp:inline>
         </w:drawing>
       </w:r>
-    </w:p>
-    <w:bookmarkEnd w:id="106"/>
+      <w:r>
+        <w:t xml:space="preserve"> </w:t>
+      </w:r>
+      <w:r>
+        <w:drawing>
+          <wp:inline>
+            <wp:extent cx="5943600" cy="3962400"/>
+            <wp:effectExtent b="0" l="0" r="0" t="0"/>
+            <wp:docPr descr="" title="" id="1" name="Picture"/>
+            <a:graphic>
+              <a:graphicData uri="http://schemas.openxmlformats.org/drawingml/2006/picture">
+                <pic:pic>
+                  <pic:nvPicPr>
+                    <pic:cNvPr descr="ofv_fife_2021_files/figure-docx/fig_4-1.png" id="0" name="Picture"/>
+                    <pic:cNvPicPr>
+                      <a:picLocks noChangeArrowheads="1" noChangeAspect="1"/>
+                    </pic:cNvPicPr>
+                  </pic:nvPicPr>
+                  <pic:blipFill>
+                    <a:blip r:embed="rId106"/>
+                    <a:stretch>
+                      <a:fillRect/>
+                    </a:stretch>
+                  </pic:blipFill>
+                  <pic:spPr bwMode="auto">
+                    <a:xfrm>
+                      <a:off x="0" y="0"/>
+                      <a:ext cx="5943600" cy="3962400"/>
+                    </a:xfrm>
+                    <a:prstGeom prst="rect">
+                      <a:avLst/>
+                    </a:prstGeom>
+                    <a:noFill/>
+                    <a:ln w="9525">
+                      <a:noFill/>
+                      <a:headEnd/>
+                      <a:tailEnd/>
+                    </a:ln>
+                  </pic:spPr>
+                </pic:pic>
+              </a:graphicData>
+            </a:graphic>
+          </wp:inline>
+        </w:drawing>
+      </w:r>
+    </w:p>
+    <w:bookmarkEnd w:id="107"/>
     <w:sectPr>
       <w:pgSz w:w="12240" w:h="15840"/>
       <w:pgMar w:top="1440" w:right="1440" w:bottom="1440" w:left="1440" w:header="720" w:footer="720" w:gutter="0"/>

</xml_diff>

<commit_message>
Added a section on A. elatior OFV symptoms. Second draft sent to collaborators, will submit this weekend
</commit_message>
<xml_diff>
--- a/ofv_fife_2021.docx
+++ b/ofv_fife_2021.docx
@@ -1453,7 +1453,33 @@
         <w:t xml:space="preserve"> </w:t>
       </w:r>
       <w:r>
-        <w:t xml:space="preserve">Samples were tested via RT-PCR at the NFREC</w:t>
+        <w:rPr>
+          <w:iCs/>
+          <w:i/>
+        </w:rPr>
+        <w:t xml:space="preserve">A. elatior</w:t>
+      </w:r>
+      <w:r>
+        <w:t xml:space="preserve"> </w:t>
+      </w:r>
+      <w:r>
+        <w:t xml:space="preserve">infected with OFV have chlorotic leaves or chlorotic flecks (Fig. 1). No ringspots have been observed on</w:t>
+      </w:r>
+      <w:r>
+        <w:t xml:space="preserve"> </w:t>
+      </w:r>
+      <w:r>
+        <w:rPr>
+          <w:iCs/>
+          <w:i/>
+        </w:rPr>
+        <w:t xml:space="preserve">A. elatior</w:t>
+      </w:r>
+      <w:r>
+        <w:t xml:space="preserve"> </w:t>
+      </w:r>
+      <w:r>
+        <w:t xml:space="preserve">to date. All plant samples were tested via RT-PCR at the NFREC</w:t>
       </w:r>
       <w:r>
         <w:t xml:space="preserve"> </w:t>
@@ -2038,7 +2064,7 @@
           <w:iCs/>
           <w:i/>
         </w:rPr>
-        <w:t xml:space="preserve">Aspidistra elatior</w:t>
+        <w:t xml:space="preserve">A. elatior</w:t>
       </w:r>
       <w:r>
         <w:t xml:space="preserve">; although</w:t>

</xml_diff>

<commit_message>
Added images and updated files
</commit_message>
<xml_diff>
--- a/ofv_fife_2021.docx
+++ b/ofv_fife_2021.docx
@@ -586,23 +586,85 @@
         <w:t xml:space="preserve">‘</w:t>
       </w:r>
       <w:r>
+        <w:t xml:space="preserve">Gigantea,</w:t>
+      </w:r>
+      <w:r>
+        <w:t xml:space="preserve">’</w:t>
+      </w:r>
+      <w:r>
+        <w:t xml:space="preserve"> </w:t>
+      </w:r>
+      <w:r>
+        <w:t xml:space="preserve">Asparagaceae: Nolinoidaea) were observed in a landscape in Leon County, Florida. Similar symptoms were observed on Giant Lilyturf (</w:t>
+      </w:r>
+      <w:r>
+        <w:rPr>
+          <w:iCs/>
+          <w:i/>
+        </w:rPr>
+        <w:t xml:space="preserve">Liriope</w:t>
+      </w:r>
+      <w:r>
+        <w:t xml:space="preserve"> </w:t>
+      </w:r>
+      <w:r>
+        <w:t xml:space="preserve">spp., cv.</w:t>
+      </w:r>
+      <w:r>
+        <w:t xml:space="preserve"> </w:t>
+      </w:r>
+      <w:r>
+        <w:t xml:space="preserve">‘</w:t>
+      </w:r>
+      <w:r>
         <w:t xml:space="preserve">Gigantea</w:t>
       </w:r>
       <w:r>
         <w:t xml:space="preserve">’</w:t>
       </w:r>
       <w:r>
-        <w:t xml:space="preserve">) were observed in a landscape in Leon County, Florida. Later in the year, the presence of OFV was confirmed using OFV specific conventional reverse transcription polymerase chain assay (RT-PCR) assay and Sanger sequencing. RT-PCR amplicons had a 98% identity with the known OFV sequences available in the Genbank. The identification was also confirmed with the quantitative RT-PCR (RT-qPCR). Additional samples were taken from other Nolinoidaea, including</w:t>
-      </w:r>
-      <w:r>
-        <w:t xml:space="preserve"> </w:t>
-      </w:r>
-      <w:r>
-        <w:rPr>
-          <w:iCs/>
-          <w:i/>
-        </w:rPr>
-        <w:t xml:space="preserve">Liriope muscari</w:t>
+        <w:t xml:space="preserve">) and Aztec Grass (</w:t>
+      </w:r>
+      <w:r>
+        <w:rPr>
+          <w:iCs/>
+          <w:i/>
+        </w:rPr>
+        <w:t xml:space="preserve">Ophiopogon intermedius</w:t>
+      </w:r>
+      <w:r>
+        <w:t xml:space="preserve"> </w:t>
+      </w:r>
+      <w:r>
+        <w:t xml:space="preserve">cv.</w:t>
+      </w:r>
+      <w:r>
+        <w:t xml:space="preserve"> </w:t>
+      </w:r>
+      <w:r>
+        <w:t xml:space="preserve">‘</w:t>
+      </w:r>
+      <w:r>
+        <w:t xml:space="preserve">Argenteomarginatus</w:t>
+      </w:r>
+      <w:r>
+        <w:t xml:space="preserve">’</w:t>
+      </w:r>
+      <w:r>
+        <w:t xml:space="preserve"> </w:t>
+      </w:r>
+      <w:r>
+        <w:t xml:space="preserve">D. Don, Asparagaceae: Nolinoidaea) in Alachua county, Florida. In both cases, the presence of OFV was confirmed using OFV specific conventional reverse transcription polymerase chain assay (RT-PCR) assay and Sanger sequencing. RT-PCR amplicons had a 98% identity with the known OFV sequences available in the Genbank. The identification was also confirmed with the quantitative RT-PCR (RT-qPCR). Additional samples were taken from other Nolinoidaea, including</w:t>
+      </w:r>
+      <w:r>
+        <w:t xml:space="preserve"> </w:t>
+      </w:r>
+      <w:r>
+        <w:rPr>
+          <w:iCs/>
+          <w:i/>
+        </w:rPr>
+        <w:t xml:space="preserve">L. muscari</w:t>
       </w:r>
       <w:r>
         <w:t xml:space="preserve">,</w:t>
@@ -615,7 +677,7 @@
           <w:iCs/>
           <w:i/>
         </w:rPr>
-        <w:t xml:space="preserve">Ophiopogon japonicus</w:t>
+        <w:t xml:space="preserve">O. japonicus</w:t>
       </w:r>
       <w:r>
         <w:t xml:space="preserve">,</w:t>
@@ -650,7 +712,7 @@
         <w:t xml:space="preserve"> </w:t>
       </w:r>
       <w:r>
-        <w:t xml:space="preserve">Blume (Asparagaceae: Nolinoidaea) in Leon and Alachua counties. Identification of partial genome sequence confirmed the presence of both the orchid strains (OFV-Orc1 and OFV-Orc2) in Florida. Three mite species were recovered from OFV-infected plants:</w:t>
+        <w:t xml:space="preserve">Blume (Asparagaceae: Nolinoidaea) in Leon and Alachua counties (Table 1). Identification of partial genome sequence confirmed the presence of both the orchid strains (OFV-Orc1 and OFV-Orc2) in Florida. Three mite species were recovered from OFV-infected plants:</w:t>
       </w:r>
       <w:r>
         <w:t xml:space="preserve"> </w:t>
@@ -762,7 +824,7 @@
         <w:t xml:space="preserve"> </w:t>
       </w:r>
       <w:r>
-        <w:t xml:space="preserve">which are commonly used in landscaping in Florida . In this study we are reporting three new hosts from the family Asperagaceae. To know the extended host range of OFVs, a survey in Florida’s citrus growing regions is essential, emphasizing plants within the families Rutaceae and Asparagaceae.</w:t>
+        <w:t xml:space="preserve">which are commonly used in landscaping in the southeastern US. In this study we are reporting three new hosts from the family Asperagaceae. To know the extended host range of OFVs, a survey in Florida’s citrus growing regions is essential, emphasizing plants within the families Rutaceae and Asparagaceae.</w:t>
       </w:r>
     </w:p>
     <w:bookmarkEnd w:id="21"/>
@@ -836,7 +898,7 @@
           <w:iCs/>
           <w:i/>
         </w:rPr>
-        <w:t xml:space="preserve">Orchid fleck virus</w:t>
+        <w:t xml:space="preserve">Orchid fleck dichorhavirus</w:t>
       </w:r>
       <w:r>
         <w:t xml:space="preserve"> </w:t>
@@ -1287,7 +1349,7 @@
         <w:t xml:space="preserve"> </w:t>
       </w:r>
       <w:r>
-        <w:t xml:space="preserve">belong to a group of plants in the family Asparagaceae, subfamily Nolinoidaea, which includes a diverse array of various monocotyledonous lilliod plants which are native to southeastern Asia</w:t>
+        <w:t xml:space="preserve">belong to a group of plants in the family Asparagaceae, subfamily Nolinoidaea, which includes a diverse array of various monocotyledonous liliod plants which are native to southeastern Asia</w:t>
       </w:r>
       <w:r>
         <w:t xml:space="preserve"> </w:t>
@@ -1550,7 +1612,7 @@
         <w:t xml:space="preserve"> </w:t>
       </w:r>
       <w:r>
-        <w:t xml:space="preserve">(Banks) sensu lato by the FDACS via Differential Interference Contrast (DIC) microscopy. The</w:t>
+        <w:t xml:space="preserve">(Banks) sensu lato by the first author and later confirmed by the FDACS via Differential Interference Contrast (DIC) microscopy. The</w:t>
       </w:r>
       <w:r>
         <w:t xml:space="preserve"> </w:t>
@@ -1698,7 +1760,26 @@
         <w:t xml:space="preserve"> </w:t>
       </w:r>
       <w:r>
-        <w:t xml:space="preserve">made no mention of mites or further investigations of this virus. The first certain report of OFV in the US was made by</w:t>
+        <w:t xml:space="preserve">made no mention of mites or further investigations of this virus. The first certain report of OFV was from Hawaii in 2001</w:t>
+      </w:r>
+      <w:r>
+        <w:t xml:space="preserve"> </w:t>
+      </w:r>
+      <w:r>
+        <w:t xml:space="preserve">(</w:t>
+      </w:r>
+      <w:r>
+        <w:rPr>
+          <w:bCs/>
+          <w:b/>
+        </w:rPr>
+        <w:t xml:space="preserve">citation?</w:t>
+      </w:r>
+      <w:r>
+        <w:t xml:space="preserve">)</w:t>
+      </w:r>
+      <w:r>
+        <w:t xml:space="preserve">, while the first report from the continental US was by</w:t>
       </w:r>
       <w:r>
         <w:t xml:space="preserve"> </w:t>
@@ -1707,7 +1788,7 @@
         <w:t xml:space="preserve">Bratsch et al. (2015)</w:t>
       </w:r>
       <w:r>
-        <w:t xml:space="preserve">, confirming the presence of OFV in</w:t>
+        <w:t xml:space="preserve">. In that publication, the authors confirmed the presence of OFV in</w:t>
       </w:r>
       <w:r>
         <w:t xml:space="preserve"> </w:t>
@@ -1739,7 +1820,16 @@
         <w:t xml:space="preserve"> </w:t>
       </w:r>
       <w:r>
-        <w:t xml:space="preserve">mites. The authors did not make a conclusive species identification but suggested the mite vector was within the</w:t>
+        <w:t xml:space="preserve">mites</w:t>
+      </w:r>
+      <w:r>
+        <w:t xml:space="preserve"> </w:t>
+      </w:r>
+      <w:r>
+        <w:t xml:space="preserve">(Bratsch et al. 2015)</w:t>
+      </w:r>
+      <w:r>
+        <w:t xml:space="preserve">. The authors did not make a conclusive species identification but suggested the mite vector was within the</w:t>
       </w:r>
       <w:r>
         <w:t xml:space="preserve"> </w:t>
@@ -1923,7 +2013,7 @@
         <w:t xml:space="preserve"> </w:t>
       </w:r>
       <w:r>
-        <w:t xml:space="preserve">(Fantz 2008)</w:t>
+        <w:t xml:space="preserve">(Fantz 2008a)</w:t>
       </w:r>
       <w:r>
         <w:t xml:space="preserve">. Furthermore, the horticultural industry has created a diverse array of cultivars of these plants, which are often mislabeled</w:t>
@@ -1932,7 +2022,7 @@
         <w:t xml:space="preserve"> </w:t>
       </w:r>
       <w:r>
-        <w:t xml:space="preserve">(Fantz 2008)</w:t>
+        <w:t xml:space="preserve">(Fantz 2008a)</w:t>
       </w:r>
       <w:r>
         <w:t xml:space="preserve">. Aside from the taxonomic confusion created by humans, natural hybrids between</w:t>
@@ -2238,7 +2328,23 @@
         <w:t xml:space="preserve"> </w:t>
       </w:r>
       <w:r>
-        <w:t xml:space="preserve">(rough lemon) highlights the threat of different strains of OFV; which will be a definite concern to the multi-billion dollar citrus industry. Lastly, some OFV isolates are known to be involved with citrus leprosis disease in Mexico</w:t>
+        <w:t xml:space="preserve">(rough lemon) associated with leprosis-like symptoms highlights the threat of different strains of OFV on citrus; which will be a definite concern to the multi-billion dollar citrus industry. Another unsettling association between</w:t>
+      </w:r>
+      <w:r>
+        <w:t xml:space="preserve"> </w:t>
+      </w:r>
+      <w:r>
+        <w:rPr>
+          <w:iCs/>
+          <w:i/>
+        </w:rPr>
+        <w:t xml:space="preserve">citrus</w:t>
+      </w:r>
+      <w:r>
+        <w:t xml:space="preserve"> </w:t>
+      </w:r>
+      <w:r>
+        <w:t xml:space="preserve">and OFV is the similarity of Mexican CiLV-N to OFV, with a genome organization identical to OFV and high phylogenetic similarity as well</w:t>
       </w:r>
       <w:r>
         <w:t xml:space="preserve"> </w:t>
@@ -2247,7 +2353,7 @@
         <w:t xml:space="preserve">(Roy et al. 2015)</w:t>
       </w:r>
       <w:r>
-        <w:t xml:space="preserve">, which is a cause for concern for the citrus industry.</w:t>
+        <w:t xml:space="preserve">.</w:t>
       </w:r>
       <w:r>
         <w:t xml:space="preserve"> </w:t>
@@ -2350,7 +2456,7 @@
       </w:r>
     </w:p>
     <w:bookmarkEnd w:id="24"/>
-    <w:bookmarkStart w:id="86" w:name="references"/>
+    <w:bookmarkStart w:id="91" w:name="references"/>
     <w:p>
       <w:pPr>
         <w:pStyle w:val="Heading3"/>
@@ -2359,7 +2465,7 @@
         <w:t xml:space="preserve">References</w:t>
       </w:r>
     </w:p>
-    <w:bookmarkStart w:id="85" w:name="refs"/>
+    <w:bookmarkStart w:id="90" w:name="refs"/>
     <w:bookmarkStart w:id="25" w:name="ref-Akyazi2017"/>
     <w:p>
       <w:pPr>
@@ -2777,7 +2883,7 @@
       </w:r>
     </w:p>
     <w:bookmarkEnd w:id="34"/>
-    <w:bookmarkStart w:id="35" w:name="ref-Chambers2019"/>
+    <w:bookmarkStart w:id="35" w:name="ref-Broussard2007"/>
     <w:p>
       <w:pPr>
         <w:pStyle w:val="Bibliography"/>
@@ -2787,6 +2893,62 @@
           <w:bCs/>
           <w:b/>
         </w:rPr>
+        <w:t xml:space="preserve">Broussard, M. C.</w:t>
+      </w:r>
+      <w:r>
+        <w:t xml:space="preserve"> </w:t>
+      </w:r>
+      <w:r>
+        <w:rPr>
+          <w:bCs/>
+          <w:b/>
+        </w:rPr>
+        <w:t xml:space="preserve">2007</w:t>
+      </w:r>
+      <w:r>
+        <w:t xml:space="preserve">. A horticultural study of</w:t>
+      </w:r>
+      <w:r>
+        <w:t xml:space="preserve"> </w:t>
+      </w:r>
+      <w:r>
+        <w:rPr>
+          <w:iCs/>
+          <w:i/>
+        </w:rPr>
+        <w:t xml:space="preserve">Liriope</w:t>
+      </w:r>
+      <w:r>
+        <w:t xml:space="preserve"> </w:t>
+      </w:r>
+      <w:r>
+        <w:t xml:space="preserve">and</w:t>
+      </w:r>
+      <w:r>
+        <w:t xml:space="preserve"> </w:t>
+      </w:r>
+      <w:r>
+        <w:rPr>
+          <w:iCs/>
+          <w:i/>
+        </w:rPr>
+        <w:t xml:space="preserve">Ophiopogon</w:t>
+      </w:r>
+      <w:r>
+        <w:t xml:space="preserve">: Nomenclature, morphology, and culture (PhD thesis).</w:t>
+      </w:r>
+    </w:p>
+    <w:bookmarkEnd w:id="35"/>
+    <w:bookmarkStart w:id="36" w:name="ref-Chambers2019"/>
+    <w:p>
+      <w:pPr>
+        <w:pStyle w:val="Bibliography"/>
+      </w:pPr>
+      <w:r>
+        <w:rPr>
+          <w:bCs/>
+          <w:b/>
+        </w:rPr>
         <w:t xml:space="preserve">Chambers, A. H., P. Moon, V. Edmond, and E. Bassil</w:t>
       </w:r>
       <w:r>
@@ -2824,8 +2986,8 @@
         <w:t xml:space="preserve">. 2019: 7.</w:t>
       </w:r>
     </w:p>
-    <w:bookmarkEnd w:id="35"/>
-    <w:bookmarkStart w:id="36" w:name="ref-Chang1991"/>
+    <w:bookmarkEnd w:id="36"/>
+    <w:bookmarkStart w:id="37" w:name="ref-Chang1991"/>
     <w:p>
       <w:pPr>
         <w:pStyle w:val="Bibliography"/>
@@ -2876,8 +3038,8 @@
         <w:t xml:space="preserve">and unidentified potyvirus. Korean J Plant Pathol. 7: 118–129.</w:t>
       </w:r>
     </w:p>
-    <w:bookmarkEnd w:id="36"/>
-    <w:bookmarkStart w:id="37" w:name="ref-Chang1976"/>
+    <w:bookmarkEnd w:id="37"/>
+    <w:bookmarkStart w:id="38" w:name="ref-Chang1976"/>
     <w:p>
       <w:pPr>
         <w:pStyle w:val="Bibliography"/>
@@ -2919,8 +3081,8 @@
         <w:t xml:space="preserve">. Japanese Journal of Phytopathology. 42: 156–157.</w:t>
       </w:r>
     </w:p>
-    <w:bookmarkEnd w:id="37"/>
-    <w:bookmarkStart w:id="38" w:name="ref-Chase2009"/>
+    <w:bookmarkEnd w:id="38"/>
+    <w:bookmarkStart w:id="39" w:name="ref-Chase2009"/>
     <w:p>
       <w:pPr>
         <w:pStyle w:val="Bibliography"/>
@@ -2949,8 +3111,8 @@
         <w:t xml:space="preserve">. A subfamilial classification for the expanded asparagalean families amaryllidaceae, asparagaceae and xanthorrhoeaceae. Botanical Journal of the Linnean Society. 161: 132–136.</w:t>
       </w:r>
     </w:p>
-    <w:bookmarkEnd w:id="38"/>
-    <w:bookmarkStart w:id="39" w:name="ref-Childers2011"/>
+    <w:bookmarkEnd w:id="39"/>
+    <w:bookmarkStart w:id="40" w:name="ref-Childers2011"/>
     <w:p>
       <w:pPr>
         <w:pStyle w:val="Bibliography"/>
@@ -2995,8 +3157,8 @@
         <w:t xml:space="preserve">(acari: Tenuipalpidae) and the plant viruses they transmit. Zoosymposia. 6: 180–192.</w:t>
       </w:r>
     </w:p>
-    <w:bookmarkEnd w:id="39"/>
-    <w:bookmarkStart w:id="40" w:name="ref-Childers2003"/>
+    <w:bookmarkEnd w:id="40"/>
+    <w:bookmarkStart w:id="41" w:name="ref-Childers2003"/>
     <w:p>
       <w:pPr>
         <w:pStyle w:val="Bibliography"/>
@@ -3046,8 +3208,8 @@
         <w:t xml:space="preserve">: Past and present. Experimental and Applied Acarology. 30: 181–202.</w:t>
       </w:r>
     </w:p>
-    <w:bookmarkEnd w:id="40"/>
-    <w:bookmarkStart w:id="41" w:name="ref-Cook2019"/>
+    <w:bookmarkEnd w:id="41"/>
+    <w:bookmarkStart w:id="42" w:name="ref-Cook2019"/>
     <w:p>
       <w:pPr>
         <w:pStyle w:val="Bibliography"/>
@@ -3094,8 +3256,8 @@
         <w:t xml:space="preserve">. European Journal of Plant Pathology. 155: 1373–1379.</w:t>
       </w:r>
     </w:p>
-    <w:bookmarkEnd w:id="41"/>
-    <w:bookmarkStart w:id="42" w:name="ref-Dietzgen2018a"/>
+    <w:bookmarkEnd w:id="42"/>
+    <w:bookmarkStart w:id="43" w:name="ref-Dietzgen2018a"/>
     <w:p>
       <w:pPr>
         <w:pStyle w:val="Bibliography"/>
@@ -3140,8 +3302,8 @@
         <w:t xml:space="preserve">Advances in Virus Research. Elsevier.</w:t>
       </w:r>
     </w:p>
-    <w:bookmarkEnd w:id="42"/>
-    <w:bookmarkStart w:id="43" w:name="ref-Dietzgen2014"/>
+    <w:bookmarkEnd w:id="43"/>
+    <w:bookmarkStart w:id="44" w:name="ref-Dietzgen2014"/>
     <w:p>
       <w:pPr>
         <w:pStyle w:val="Bibliography"/>
@@ -3198,8 +3360,8 @@
         <w:t xml:space="preserve">plant viruses. Archives of Virology. 159: 607–619.</w:t>
       </w:r>
     </w:p>
-    <w:bookmarkEnd w:id="43"/>
-    <w:bookmarkStart w:id="44" w:name="ref-Dietzgen2018b"/>
+    <w:bookmarkEnd w:id="44"/>
+    <w:bookmarkStart w:id="45" w:name="ref-Dietzgen2018b"/>
     <w:p>
       <w:pPr>
         <w:pStyle w:val="Bibliography"/>
@@ -3228,8 +3390,8 @@
         <w:t xml:space="preserve">. First report of orchid fleck virus and its mite vector on green cordyline. Australasian Plant Disease Notes. 13.</w:t>
       </w:r>
     </w:p>
-    <w:bookmarkEnd w:id="44"/>
-    <w:bookmarkStart w:id="45" w:name="ref-Doi1977"/>
+    <w:bookmarkEnd w:id="45"/>
+    <w:bookmarkStart w:id="46" w:name="ref-Doi1977"/>
     <w:p>
       <w:pPr>
         <w:pStyle w:val="Bibliography"/>
@@ -3258,8 +3420,8 @@
         <w:t xml:space="preserve">. Orchid fleck virus. CMI/AAB descriptions of plant viruses.</w:t>
       </w:r>
     </w:p>
-    <w:bookmarkEnd w:id="45"/>
-    <w:bookmarkStart w:id="46" w:name="ref-Fantz2008a"/>
+    <w:bookmarkEnd w:id="46"/>
+    <w:bookmarkStart w:id="47" w:name="ref-Fantz2008a"/>
     <w:p>
       <w:pPr>
         <w:pStyle w:val="Bibliography"/>
@@ -3279,7 +3441,7 @@
           <w:bCs/>
           <w:b/>
         </w:rPr>
-        <w:t xml:space="preserve">2008</w:t>
+        <w:t xml:space="preserve">2008a</w:t>
       </w:r>
       <w:r>
         <w:t xml:space="preserve">. Macrophytography of cultivated liriopogons and genera delineation.</w:t>
@@ -3294,8 +3456,8 @@
         <w:t xml:space="preserve">. 18: 334–342.</w:t>
       </w:r>
     </w:p>
-    <w:bookmarkEnd w:id="46"/>
-    <w:bookmarkStart w:id="47" w:name="ref-FreitasAstua2002"/>
+    <w:bookmarkEnd w:id="47"/>
+    <w:bookmarkStart w:id="48" w:name="ref-Fantz2008b"/>
     <w:p>
       <w:pPr>
         <w:pStyle w:val="Bibliography"/>
@@ -3305,6 +3467,176 @@
           <w:bCs/>
           <w:b/>
         </w:rPr>
+        <w:t xml:space="preserve">Fantz, P. R.</w:t>
+      </w:r>
+      <w:r>
+        <w:t xml:space="preserve"> </w:t>
+      </w:r>
+      <w:r>
+        <w:rPr>
+          <w:bCs/>
+          <w:b/>
+        </w:rPr>
+        <w:t xml:space="preserve">2008b</w:t>
+      </w:r>
+      <w:r>
+        <w:t xml:space="preserve">. Species of</w:t>
+      </w:r>
+      <w:r>
+        <w:t xml:space="preserve"> </w:t>
+      </w:r>
+      <w:r>
+        <w:rPr>
+          <w:iCs/>
+          <w:i/>
+        </w:rPr>
+        <w:t xml:space="preserve">Liriope</w:t>
+      </w:r>
+      <w:r>
+        <w:t xml:space="preserve"> </w:t>
+      </w:r>
+      <w:r>
+        <w:t xml:space="preserve">cultivated in the southeastern</w:t>
+      </w:r>
+      <w:r>
+        <w:t xml:space="preserve"> </w:t>
+      </w:r>
+      <w:r>
+        <w:t xml:space="preserve">United States</w:t>
+      </w:r>
+      <w:r>
+        <w:t xml:space="preserve">.</w:t>
+      </w:r>
+      <w:r>
+        <w:t xml:space="preserve"> </w:t>
+      </w:r>
+      <w:r>
+        <w:t xml:space="preserve">HortTechnology</w:t>
+      </w:r>
+      <w:r>
+        <w:t xml:space="preserve">. 18: 343–348.</w:t>
+      </w:r>
+    </w:p>
+    <w:bookmarkEnd w:id="48"/>
+    <w:bookmarkStart w:id="49" w:name="ref-Fantz2009"/>
+    <w:p>
+      <w:pPr>
+        <w:pStyle w:val="Bibliography"/>
+      </w:pPr>
+      <w:r>
+        <w:rPr>
+          <w:bCs/>
+          <w:b/>
+        </w:rPr>
+        <w:t xml:space="preserve">Fantz, P. R.</w:t>
+      </w:r>
+      <w:r>
+        <w:t xml:space="preserve"> </w:t>
+      </w:r>
+      <w:r>
+        <w:rPr>
+          <w:bCs/>
+          <w:b/>
+        </w:rPr>
+        <w:t xml:space="preserve">2009</w:t>
+      </w:r>
+      <w:r>
+        <w:t xml:space="preserve">. Names and species of</w:t>
+      </w:r>
+      <w:r>
+        <w:t xml:space="preserve"> </w:t>
+      </w:r>
+      <w:r>
+        <w:rPr>
+          <w:iCs/>
+          <w:i/>
+        </w:rPr>
+        <w:t xml:space="preserve">Ophiopogon</w:t>
+      </w:r>
+      <w:r>
+        <w:t xml:space="preserve"> </w:t>
+      </w:r>
+      <w:r>
+        <w:t xml:space="preserve">cultivated in the southeastern</w:t>
+      </w:r>
+      <w:r>
+        <w:t xml:space="preserve"> </w:t>
+      </w:r>
+      <w:r>
+        <w:t xml:space="preserve">United States</w:t>
+      </w:r>
+      <w:r>
+        <w:t xml:space="preserve">.</w:t>
+      </w:r>
+      <w:r>
+        <w:t xml:space="preserve"> </w:t>
+      </w:r>
+      <w:r>
+        <w:t xml:space="preserve">HortTechnology</w:t>
+      </w:r>
+      <w:r>
+        <w:t xml:space="preserve">. 19: 385–394.</w:t>
+      </w:r>
+    </w:p>
+    <w:bookmarkEnd w:id="49"/>
+    <w:bookmarkStart w:id="50" w:name="ref-Fantz2015"/>
+    <w:p>
+      <w:pPr>
+        <w:pStyle w:val="Bibliography"/>
+      </w:pPr>
+      <w:r>
+        <w:rPr>
+          <w:bCs/>
+          <w:b/>
+        </w:rPr>
+        <w:t xml:space="preserve">Fantz, P. R., D. Carey, T. Avent, and J. Lattier</w:t>
+      </w:r>
+      <w:r>
+        <w:t xml:space="preserve">.</w:t>
+      </w:r>
+      <w:r>
+        <w:t xml:space="preserve"> </w:t>
+      </w:r>
+      <w:r>
+        <w:rPr>
+          <w:bCs/>
+          <w:b/>
+        </w:rPr>
+        <w:t xml:space="preserve">2015</w:t>
+      </w:r>
+      <w:r>
+        <w:t xml:space="preserve">. Inventory, descriptions, and keys to segregation and identification of liriopogons cultivated in the southeastern</w:t>
+      </w:r>
+      <w:r>
+        <w:t xml:space="preserve"> </w:t>
+      </w:r>
+      <w:r>
+        <w:t xml:space="preserve">United States</w:t>
+      </w:r>
+      <w:r>
+        <w:t xml:space="preserve">.</w:t>
+      </w:r>
+      <w:r>
+        <w:t xml:space="preserve"> </w:t>
+      </w:r>
+      <w:r>
+        <w:t xml:space="preserve">HortScience</w:t>
+      </w:r>
+      <w:r>
+        <w:t xml:space="preserve">. 50: 957–993.</w:t>
+      </w:r>
+    </w:p>
+    <w:bookmarkEnd w:id="50"/>
+    <w:bookmarkStart w:id="51" w:name="ref-FreitasAstua2002"/>
+    <w:p>
+      <w:pPr>
+        <w:pStyle w:val="Bibliography"/>
+      </w:pPr>
+      <w:r>
+        <w:rPr>
+          <w:bCs/>
+          <w:b/>
+        </w:rPr>
         <w:t xml:space="preserve">Freitas-Astúa, J., L. Moreira, C. Rivera, C. M. Rodrı́guez, and E. W. Kitajima</w:t>
       </w:r>
       <w:r>
@@ -3333,8 +3665,8 @@
         <w:t xml:space="preserve">. Plant Disease. 86: 1402–1402.</w:t>
       </w:r>
     </w:p>
-    <w:bookmarkEnd w:id="47"/>
-    <w:bookmarkStart w:id="48" w:name="ref-Gibbs2000"/>
+    <w:bookmarkEnd w:id="51"/>
+    <w:bookmarkStart w:id="52" w:name="ref-Gibbs2000"/>
     <w:p>
       <w:pPr>
         <w:pStyle w:val="Bibliography"/>
@@ -3369,8 +3701,8 @@
         <w:t xml:space="preserve">; their identification, biology and control. The Australian Orchid Rev. 65: 10–21.</w:t>
       </w:r>
     </w:p>
-    <w:bookmarkEnd w:id="48"/>
-    <w:bookmarkStart w:id="49" w:name="ref-Hartung2015"/>
+    <w:bookmarkEnd w:id="52"/>
+    <w:bookmarkStart w:id="53" w:name="ref-Hartung2015"/>
     <w:p>
       <w:pPr>
         <w:pStyle w:val="Bibliography"/>
@@ -3402,8 +3734,8 @@
         <w:t xml:space="preserve">. 105: 1277–1284.</w:t>
       </w:r>
     </w:p>
-    <w:bookmarkEnd w:id="49"/>
-    <w:bookmarkStart w:id="50" w:name="ref-Kitajima1974"/>
+    <w:bookmarkEnd w:id="53"/>
+    <w:bookmarkStart w:id="54" w:name="ref-Kitajima1974"/>
     <w:p>
       <w:pPr>
         <w:pStyle w:val="Bibliography"/>
@@ -3441,8 +3773,8 @@
         <w:t xml:space="preserve">. Journal of Phytopathology. 81: 280–286.</w:t>
       </w:r>
     </w:p>
-    <w:bookmarkEnd w:id="50"/>
-    <w:bookmarkStart w:id="51" w:name="ref-Kitajima2011"/>
+    <w:bookmarkEnd w:id="54"/>
+    <w:bookmarkStart w:id="55" w:name="ref-Kitajima2011"/>
     <w:p>
       <w:pPr>
         <w:pStyle w:val="Bibliography"/>
@@ -3509,8 +3841,8 @@
         <w:t xml:space="preserve">). Scientia Agricola. 68: 503–507.</w:t>
       </w:r>
     </w:p>
-    <w:bookmarkEnd w:id="51"/>
-    <w:bookmarkStart w:id="52" w:name="ref-Kitajima2001"/>
+    <w:bookmarkEnd w:id="55"/>
+    <w:bookmarkStart w:id="56" w:name="ref-Kitajima2001"/>
     <w:p>
       <w:pPr>
         <w:pStyle w:val="Bibliography"/>
@@ -3572,8 +3904,8 @@
         <w:t xml:space="preserve">isolates of orchid fleck virus. Journal of General Plant Pathology. 67: 231–237.</w:t>
       </w:r>
     </w:p>
-    <w:bookmarkEnd w:id="52"/>
-    <w:bookmarkStart w:id="53" w:name="ref-Kitajima2010"/>
+    <w:bookmarkEnd w:id="56"/>
+    <w:bookmarkStart w:id="57" w:name="ref-Kitajima2010"/>
     <w:p>
       <w:pPr>
         <w:pStyle w:val="Bibliography"/>
@@ -3618,8 +3950,8 @@
         <w:t xml:space="preserve">mite-transmitted viruses. Scientia Agricola. 67: 348–371.</w:t>
       </w:r>
     </w:p>
-    <w:bookmarkEnd w:id="53"/>
-    <w:bookmarkStart w:id="54" w:name="ref-Knorr1968"/>
+    <w:bookmarkEnd w:id="57"/>
+    <w:bookmarkStart w:id="58" w:name="ref-Knorr1968"/>
     <w:p>
       <w:pPr>
         <w:pStyle w:val="Bibliography"/>
@@ -3661,8 +3993,8 @@
         <w:t xml:space="preserve">International Organization of Citrus Virologists Conference Proceedings.</w:t>
       </w:r>
     </w:p>
-    <w:bookmarkEnd w:id="54"/>
-    <w:bookmarkStart w:id="55" w:name="ref-Ko1985"/>
+    <w:bookmarkEnd w:id="58"/>
+    <w:bookmarkStart w:id="59" w:name="ref-Ko1985"/>
     <w:p>
       <w:pPr>
         <w:pStyle w:val="Bibliography"/>
@@ -3691,8 +4023,8 @@
         <w:t xml:space="preserve">. Light microscopic techniques for detecting orchid viruses. Acta Horticulturae. 241–254.</w:t>
       </w:r>
     </w:p>
-    <w:bookmarkEnd w:id="55"/>
-    <w:bookmarkStart w:id="56" w:name="ref-Kondo2017"/>
+    <w:bookmarkEnd w:id="59"/>
+    <w:bookmarkStart w:id="60" w:name="ref-Kondo2017"/>
     <w:p>
       <w:pPr>
         <w:pStyle w:val="Bibliography"/>
@@ -3721,8 +4053,8 @@
         <w:t xml:space="preserve">. A possible occurrence of genome reassortment among bipartite rhabdoviruses. Virology. 508: 18–25.</w:t>
       </w:r>
     </w:p>
-    <w:bookmarkEnd w:id="56"/>
-    <w:bookmarkStart w:id="57" w:name="ref-Kondo2006"/>
+    <w:bookmarkEnd w:id="60"/>
+    <w:bookmarkStart w:id="61" w:name="ref-Kondo2006"/>
     <w:p>
       <w:pPr>
         <w:pStyle w:val="Bibliography"/>
@@ -3751,8 +4083,8 @@
         <w:t xml:space="preserve">. Orchid fleck virus is a rhabdovirus with an unusual bipartite genome. Journal of General Virology. 87: 2413–2421.</w:t>
       </w:r>
     </w:p>
-    <w:bookmarkEnd w:id="57"/>
-    <w:bookmarkStart w:id="58" w:name="ref-Kondo2003"/>
+    <w:bookmarkEnd w:id="61"/>
+    <w:bookmarkStart w:id="62" w:name="ref-Kondo2003"/>
     <w:p>
       <w:pPr>
         <w:pStyle w:val="Bibliography"/>
@@ -3797,8 +4129,8 @@
         <w:t xml:space="preserve">mite transmission, biological properties and genome structure. Experimental and Applied Acarology. 30: 215–223.</w:t>
       </w:r>
     </w:p>
-    <w:bookmarkEnd w:id="58"/>
-    <w:bookmarkStart w:id="59" w:name="ref-Kubo2009b"/>
+    <w:bookmarkEnd w:id="62"/>
+    <w:bookmarkStart w:id="63" w:name="ref-Kubo2009b"/>
     <w:p>
       <w:pPr>
         <w:pStyle w:val="Bibliography"/>
@@ -3840,8 +4172,8 @@
         <w:t xml:space="preserve">. Journal of General Plant Pathology. 75: 250–255.</w:t>
       </w:r>
     </w:p>
-    <w:bookmarkEnd w:id="59"/>
-    <w:bookmarkStart w:id="60" w:name="ref-Leon2010"/>
+    <w:bookmarkEnd w:id="63"/>
+    <w:bookmarkStart w:id="64" w:name="ref-Leon2010"/>
     <w:p>
       <w:pPr>
         <w:pStyle w:val="Bibliography"/>
@@ -3870,8 +4202,8 @@
         <w:t xml:space="preserve">. What we don’t recognize can hurt us: A plea for awareness about cryptic species. Journal of Parasitology. 96: 453–464.</w:t>
       </w:r>
     </w:p>
-    <w:bookmarkEnd w:id="60"/>
-    <w:bookmarkStart w:id="61" w:name="ref-Lesemann1971"/>
+    <w:bookmarkEnd w:id="64"/>
+    <w:bookmarkStart w:id="65" w:name="ref-Lesemann1971"/>
     <w:p>
       <w:pPr>
         <w:pStyle w:val="Bibliography"/>
@@ -3913,8 +4245,8 @@
         <w:t xml:space="preserve">. Journal of Phytopathology. 71: 257–269.</w:t>
       </w:r>
     </w:p>
-    <w:bookmarkEnd w:id="61"/>
-    <w:bookmarkStart w:id="62" w:name="ref-Lesemann1975"/>
+    <w:bookmarkEnd w:id="65"/>
+    <w:bookmarkStart w:id="66" w:name="ref-Lesemann1975"/>
     <w:p>
       <w:pPr>
         <w:pStyle w:val="Bibliography"/>
@@ -3943,8 +4275,8 @@
         <w:t xml:space="preserve">. Bullet-shaped virus-like particles in chlorotic and necrotic leaf lesions of orchids. Journal of Phytopathology. 83: 27–39.</w:t>
       </w:r>
     </w:p>
-    <w:bookmarkEnd w:id="62"/>
-    <w:bookmarkStart w:id="63" w:name="ref-Maeda1998"/>
+    <w:bookmarkEnd w:id="66"/>
+    <w:bookmarkStart w:id="67" w:name="ref-Maeda1998"/>
     <w:p>
       <w:pPr>
         <w:pStyle w:val="Bibliography"/>
@@ -3995,8 +4327,8 @@
         <w:t xml:space="preserve">Int. Cong. Plant Pathol. 3.</w:t>
       </w:r>
     </w:p>
-    <w:bookmarkEnd w:id="63"/>
-    <w:bookmarkStart w:id="64" w:name="ref-Mcharo2003"/>
+    <w:bookmarkEnd w:id="67"/>
+    <w:bookmarkStart w:id="68" w:name="ref-Masiero2020"/>
     <w:p>
       <w:pPr>
         <w:pStyle w:val="Bibliography"/>
@@ -4006,6 +4338,80 @@
           <w:bCs/>
           <w:b/>
         </w:rPr>
+        <w:t xml:space="preserve">Masiero, E., D. Banik, J. Abson, P. Greene, A. Slater, and T. Sgamma</w:t>
+      </w:r>
+      <w:r>
+        <w:t xml:space="preserve">.</w:t>
+      </w:r>
+      <w:r>
+        <w:t xml:space="preserve"> </w:t>
+      </w:r>
+      <w:r>
+        <w:rPr>
+          <w:bCs/>
+          <w:b/>
+        </w:rPr>
+        <w:t xml:space="preserve">2020</w:t>
+      </w:r>
+      <w:r>
+        <w:t xml:space="preserve">. Molecular verification of the</w:t>
+      </w:r>
+      <w:r>
+        <w:t xml:space="preserve"> </w:t>
+      </w:r>
+      <w:r>
+        <w:t xml:space="preserve">UK</w:t>
+      </w:r>
+      <w:r>
+        <w:t xml:space="preserve"> </w:t>
+      </w:r>
+      <w:r>
+        <w:t xml:space="preserve">national collection of cultivated</w:t>
+      </w:r>
+      <w:r>
+        <w:t xml:space="preserve"> </w:t>
+      </w:r>
+      <w:r>
+        <w:rPr>
+          <w:iCs/>
+          <w:i/>
+        </w:rPr>
+        <w:t xml:space="preserve">Liriope</w:t>
+      </w:r>
+      <w:r>
+        <w:t xml:space="preserve"> </w:t>
+      </w:r>
+      <w:r>
+        <w:t xml:space="preserve">and</w:t>
+      </w:r>
+      <w:r>
+        <w:t xml:space="preserve"> </w:t>
+      </w:r>
+      <w:r>
+        <w:rPr>
+          <w:iCs/>
+          <w:i/>
+        </w:rPr>
+        <w:t xml:space="preserve">Ophiopogon</w:t>
+      </w:r>
+      <w:r>
+        <w:t xml:space="preserve"> </w:t>
+      </w:r>
+      <w:r>
+        <w:t xml:space="preserve">plants. Plants. 9: 558.</w:t>
+      </w:r>
+    </w:p>
+    <w:bookmarkEnd w:id="68"/>
+    <w:bookmarkStart w:id="69" w:name="ref-Mcharo2003"/>
+    <w:p>
+      <w:pPr>
+        <w:pStyle w:val="Bibliography"/>
+      </w:pPr>
+      <w:r>
+        <w:rPr>
+          <w:bCs/>
+          <w:b/>
+        </w:rPr>
         <w:t xml:space="preserve">Mcharo, M., E. Bush, D. L. Bonte, C. Broussard, and L. Urbatsch</w:t>
       </w:r>
       <w:r>
@@ -4025,8 +4431,8 @@
         <w:t xml:space="preserve">. Molecular and morphological investigation of ornamental liriopogons. Journal of the American Society for Horticultural Science. 128: 575–577.</w:t>
       </w:r>
     </w:p>
-    <w:bookmarkEnd w:id="64"/>
-    <w:bookmarkStart w:id="65" w:name="ref-Mei2016"/>
+    <w:bookmarkEnd w:id="69"/>
+    <w:bookmarkStart w:id="70" w:name="ref-Mei2016"/>
     <w:p>
       <w:pPr>
         <w:pStyle w:val="Bibliography"/>
@@ -4086,8 +4492,8 @@
         <w:t xml:space="preserve">. Plant Disease. 100: 1028–1028.</w:t>
       </w:r>
     </w:p>
-    <w:bookmarkEnd w:id="65"/>
-    <w:bookmarkStart w:id="66" w:name="ref-Meng2021"/>
+    <w:bookmarkEnd w:id="70"/>
+    <w:bookmarkStart w:id="71" w:name="ref-Meng2021"/>
     <w:p>
       <w:pPr>
         <w:pStyle w:val="Bibliography"/>
@@ -4116,8 +4522,8 @@
         <w:t xml:space="preserve">. The deep evolutionary relationships of the morphologically heterogeneous nolinoideae (asparagaceae) revealed by transcriptome data. Frontiers in Plant Science. 11.</w:t>
       </w:r>
     </w:p>
-    <w:bookmarkEnd w:id="66"/>
-    <w:bookmarkStart w:id="67" w:name="ref-OlmedoVelarde2019"/>
+    <w:bookmarkEnd w:id="71"/>
+    <w:bookmarkStart w:id="72" w:name="ref-OlmedoVelarde2019"/>
     <w:p>
       <w:pPr>
         <w:pStyle w:val="Bibliography"/>
@@ -4159,8 +4565,8 @@
         <w:t xml:space="preserve">. Plant Disease. 103: 2345–2352.</w:t>
       </w:r>
     </w:p>
-    <w:bookmarkEnd w:id="67"/>
-    <w:bookmarkStart w:id="68" w:name="ref-OteroColina2021"/>
+    <w:bookmarkEnd w:id="72"/>
+    <w:bookmarkStart w:id="73" w:name="ref-OteroColina2021"/>
     <w:p>
       <w:pPr>
         <w:pStyle w:val="Bibliography"/>
@@ -4207,8 +4613,8 @@
         <w:t xml:space="preserve">.</w:t>
       </w:r>
     </w:p>
-    <w:bookmarkEnd w:id="68"/>
-    <w:bookmarkStart w:id="69" w:name="ref-Pearson1993"/>
+    <w:bookmarkEnd w:id="73"/>
+    <w:bookmarkStart w:id="74" w:name="ref-Pearson1993"/>
     <w:p>
       <w:pPr>
         <w:pStyle w:val="Bibliography"/>
@@ -4246,8 +4652,8 @@
         <w:t xml:space="preserve">. Plant Pathology. 42: 127–131.</w:t>
       </w:r>
     </w:p>
-    <w:bookmarkEnd w:id="69"/>
-    <w:bookmarkStart w:id="70" w:name="ref-Peng2017"/>
+    <w:bookmarkEnd w:id="74"/>
+    <w:bookmarkStart w:id="75" w:name="ref-Peng2017"/>
     <w:p>
       <w:pPr>
         <w:pStyle w:val="Bibliography"/>
@@ -4301,8 +4707,8 @@
         <w:t xml:space="preserve">. Plant Disease. 101: 514–514.</w:t>
       </w:r>
     </w:p>
-    <w:bookmarkEnd w:id="70"/>
-    <w:bookmarkStart w:id="71" w:name="ref-Peng2013"/>
+    <w:bookmarkEnd w:id="75"/>
+    <w:bookmarkStart w:id="76" w:name="ref-Peng2013"/>
     <w:p>
       <w:pPr>
         <w:pStyle w:val="Bibliography"/>
@@ -4343,8 +4749,8 @@
         <w:t xml:space="preserve">plant virus. Archives of Virology. 158: 313–323.</w:t>
       </w:r>
     </w:p>
-    <w:bookmarkEnd w:id="71"/>
-    <w:bookmarkStart w:id="72" w:name="ref-Petzold1971"/>
+    <w:bookmarkEnd w:id="76"/>
+    <w:bookmarkStart w:id="77" w:name="ref-Petzold1971"/>
     <w:p>
       <w:pPr>
         <w:pStyle w:val="Bibliography"/>
@@ -4383,8 +4789,8 @@
         <w:t xml:space="preserve">. Journal of Phytopathology. 70: 43–52.</w:t>
       </w:r>
     </w:p>
-    <w:bookmarkEnd w:id="72"/>
-    <w:bookmarkStart w:id="73" w:name="ref-RamosGonzalez2015"/>
+    <w:bookmarkEnd w:id="77"/>
+    <w:bookmarkStart w:id="78" w:name="ref-RamosGonzalez2015"/>
     <w:p>
       <w:pPr>
         <w:pStyle w:val="Bibliography"/>
@@ -4422,8 +4828,8 @@
         <w:t xml:space="preserve">: First report and use of degenerate primers for its detection. Journal of Phytopathology. 164: 342–347.</w:t>
       </w:r>
     </w:p>
-    <w:bookmarkEnd w:id="73"/>
-    <w:bookmarkStart w:id="74" w:name="ref-Roy2013"/>
+    <w:bookmarkEnd w:id="78"/>
+    <w:bookmarkStart w:id="79" w:name="ref-Roy2013"/>
     <w:p>
       <w:pPr>
         <w:pStyle w:val="Bibliography"/>
@@ -4455,8 +4861,8 @@
         <w:t xml:space="preserve">. 103: 488–500.</w:t>
       </w:r>
     </w:p>
-    <w:bookmarkEnd w:id="74"/>
-    <w:bookmarkStart w:id="75" w:name="ref-Roy2020"/>
+    <w:bookmarkEnd w:id="79"/>
+    <w:bookmarkStart w:id="80" w:name="ref-Roy2020"/>
     <w:p>
       <w:pPr>
         <w:pStyle w:val="Bibliography"/>
@@ -4497,8 +4903,8 @@
         <w:t xml:space="preserve">. 110: 106–120.</w:t>
       </w:r>
     </w:p>
-    <w:bookmarkEnd w:id="75"/>
-    <w:bookmarkStart w:id="76" w:name="ref-Roy2015"/>
+    <w:bookmarkEnd w:id="80"/>
+    <w:bookmarkStart w:id="81" w:name="ref-Roy2015"/>
     <w:p>
       <w:pPr>
         <w:pStyle w:val="Bibliography"/>
@@ -4539,8 +4945,8 @@
         <w:t xml:space="preserve">. 105: 564–575.</w:t>
       </w:r>
     </w:p>
-    <w:bookmarkEnd w:id="76"/>
-    <w:bookmarkStart w:id="77" w:name="ref-Rudall2000"/>
+    <w:bookmarkEnd w:id="81"/>
+    <w:bookmarkStart w:id="82" w:name="ref-Rudall2000"/>
     <w:p>
       <w:pPr>
         <w:pStyle w:val="Bibliography"/>
@@ -4569,8 +4975,8 @@
         <w:t xml:space="preserve">. Systematics of ruscaceae/convallariaceae: A combined morphological and molecular investigation. Botanical Journal of the Linnean Society. 134: 73–92.</w:t>
       </w:r>
     </w:p>
-    <w:bookmarkEnd w:id="77"/>
-    <w:bookmarkStart w:id="78" w:name="ref-Sauvetre2018"/>
+    <w:bookmarkEnd w:id="82"/>
+    <w:bookmarkStart w:id="83" w:name="ref-Sauvetre2018"/>
     <w:p>
       <w:pPr>
         <w:pStyle w:val="Bibliography"/>
@@ -4608,8 +5014,8 @@
         <w:t xml:space="preserve">. Plant Disease. 102: 2670–2670.</w:t>
       </w:r>
     </w:p>
-    <w:bookmarkEnd w:id="78"/>
-    <w:bookmarkStart w:id="79" w:name="ref-Skoracka2015"/>
+    <w:bookmarkEnd w:id="83"/>
+    <w:bookmarkStart w:id="84" w:name="ref-Skoracka2015"/>
     <w:p>
       <w:pPr>
         <w:pStyle w:val="Bibliography"/>
@@ -4638,8 +5044,8 @@
         <w:t xml:space="preserve">. Cryptic speciation in the acari: A function of species lifestyles or our ability to separate species? Experimental and Applied Acarology. 67: 165–182.</w:t>
       </w:r>
     </w:p>
-    <w:bookmarkEnd w:id="79"/>
-    <w:bookmarkStart w:id="80" w:name="ref-Velarde2021"/>
+    <w:bookmarkEnd w:id="84"/>
+    <w:bookmarkStart w:id="85" w:name="ref-Velarde2021"/>
     <w:p>
       <w:pPr>
         <w:pStyle w:val="Bibliography"/>
@@ -4697,8 +5103,8 @@
         <w:t xml:space="preserve">. Plant Disease.</w:t>
       </w:r>
     </w:p>
-    <w:bookmarkEnd w:id="80"/>
-    <w:bookmarkStart w:id="81" w:name="ref-Walker2018"/>
+    <w:bookmarkEnd w:id="85"/>
+    <w:bookmarkStart w:id="86" w:name="ref-Walker2018"/>
     <w:p>
       <w:pPr>
         <w:pStyle w:val="Bibliography"/>
@@ -4739,8 +5145,8 @@
         <w:t xml:space="preserve">virus taxonomy profile: rhabdoviridae. Journal of General Virology. 99: 447–448.</w:t>
       </w:r>
     </w:p>
-    <w:bookmarkEnd w:id="81"/>
-    <w:bookmarkStart w:id="82" w:name="ref-Wang2014"/>
+    <w:bookmarkEnd w:id="86"/>
+    <w:bookmarkStart w:id="87" w:name="ref-Wang2014"/>
     <w:p>
       <w:pPr>
         <w:pStyle w:val="Bibliography"/>
@@ -4797,8 +5203,8 @@
         <w:t xml:space="preserve">sequences. Systematic Botany. 39: 776–784.</w:t>
       </w:r>
     </w:p>
-    <w:bookmarkEnd w:id="82"/>
-    <w:bookmarkStart w:id="83" w:name="ref-Zheng2013"/>
+    <w:bookmarkEnd w:id="87"/>
+    <w:bookmarkStart w:id="88" w:name="ref-Zheng2013"/>
     <w:p>
       <w:pPr>
         <w:pStyle w:val="Bibliography"/>
@@ -4827,8 +5233,8 @@
         <w:t xml:space="preserve">. Orchid fleck virus: An unclassified bipartite, negative-sense rna plant virus. Archives of virology. 158: 313–323.</w:t>
       </w:r>
     </w:p>
-    <w:bookmarkEnd w:id="83"/>
-    <w:bookmarkStart w:id="84" w:name="ref-Zhou2009"/>
+    <w:bookmarkEnd w:id="88"/>
+    <w:bookmarkStart w:id="89" w:name="ref-Zhou2009"/>
     <w:p>
       <w:pPr>
         <w:pStyle w:val="Bibliography"/>
@@ -4889,15 +5295,456 @@
         <w:t xml:space="preserve">(liliaceae). Biologia. 64.</w:t>
       </w:r>
     </w:p>
-    <w:bookmarkEnd w:id="84"/>
-    <w:bookmarkEnd w:id="85"/>
-    <w:bookmarkEnd w:id="86"/>
-    <w:bookmarkStart w:id="87" w:name="figure-captions"/>
+    <w:bookmarkEnd w:id="89"/>
+    <w:bookmarkEnd w:id="90"/>
+    <w:bookmarkEnd w:id="91"/>
+    <w:bookmarkStart w:id="92" w:name="table"/>
     <w:p>
       <w:pPr>
         <w:pStyle w:val="Heading3"/>
       </w:pPr>
       <w:r>
+        <w:t xml:space="preserve">Table</w:t>
+      </w:r>
+    </w:p>
+    <w:tbl>
+      <w:tblPr>
+        <w:tblStyle w:val="Table"/>
+        <w:tblW w:type="pct" w:w="4999.999999999999"/>
+        <w:tblLook w:firstRow="1" w:lastRow="0" w:firstColumn="0" w:lastColumn="0" w:noHBand="0" w:noVBand="0" w:val="0020"/>
+      </w:tblPr>
+      <w:tblGrid>
+        <w:gridCol w:w="2160"/>
+        <w:gridCol w:w="2700"/>
+        <w:gridCol w:w="3060"/>
+      </w:tblGrid>
+      <w:tr>
+        <w:tc>
+          <w:p>
+            <w:pPr>
+              <w:pStyle w:val="Compact"/>
+              <w:jc w:val="left"/>
+            </w:pPr>
+            <w:r>
+              <w:t xml:space="preserve">Scientific Name</w:t>
+            </w:r>
+          </w:p>
+        </w:tc>
+        <w:tc>
+          <w:p>
+            <w:pPr>
+              <w:pStyle w:val="Compact"/>
+              <w:jc w:val="left"/>
+            </w:pPr>
+            <w:r>
+              <w:t xml:space="preserve">Common Names</w:t>
+            </w:r>
+          </w:p>
+        </w:tc>
+        <w:tc>
+          <w:p>
+            <w:pPr>
+              <w:pStyle w:val="Compact"/>
+              <w:jc w:val="left"/>
+            </w:pPr>
+            <w:r>
+              <w:t xml:space="preserve">Symptoms Observed</w:t>
+            </w:r>
+          </w:p>
+        </w:tc>
+      </w:tr>
+      <w:tr>
+        <w:tc>
+          <w:p>
+            <w:pPr>
+              <w:pStyle w:val="Compact"/>
+              <w:jc w:val="left"/>
+            </w:pPr>
+            <w:r>
+              <w:rPr>
+                <w:iCs/>
+                <w:i/>
+              </w:rPr>
+              <w:t xml:space="preserve">Liriope muscari</w:t>
+            </w:r>
+            <w:r>
+              <w:t xml:space="preserve"> </w:t>
+            </w:r>
+            <w:r>
+              <w:t xml:space="preserve">Bailey</w:t>
+            </w:r>
+          </w:p>
+        </w:tc>
+        <w:tc>
+          <w:p>
+            <w:pPr>
+              <w:pStyle w:val="Compact"/>
+              <w:jc w:val="left"/>
+            </w:pPr>
+            <w:r>
+              <w:t xml:space="preserve">Lilyturf, Orchardgrass, Monkeygrass</w:t>
+            </w:r>
+          </w:p>
+        </w:tc>
+        <w:tc>
+          <w:p>
+            <w:pPr>
+              <w:pStyle w:val="Compact"/>
+              <w:jc w:val="left"/>
+            </w:pPr>
+            <w:r>
+              <w:t xml:space="preserve">Ringspots, Chlorotic Flecking, Necrotic Lesions</w:t>
+            </w:r>
+          </w:p>
+        </w:tc>
+      </w:tr>
+      <w:tr>
+        <w:tc>
+          <w:p>
+            <w:pPr>
+              <w:pStyle w:val="Compact"/>
+              <w:jc w:val="left"/>
+            </w:pPr>
+            <w:r>
+              <w:rPr>
+                <w:iCs/>
+                <w:i/>
+              </w:rPr>
+              <w:t xml:space="preserve">Liriope gigantea</w:t>
+            </w:r>
+            <w:r>
+              <w:t xml:space="preserve">* Hume</w:t>
+            </w:r>
+          </w:p>
+        </w:tc>
+        <w:tc>
+          <w:p>
+            <w:pPr>
+              <w:pStyle w:val="Compact"/>
+              <w:jc w:val="left"/>
+            </w:pPr>
+            <w:r>
+              <w:t xml:space="preserve">Giant Lilyturf</w:t>
+            </w:r>
+          </w:p>
+        </w:tc>
+        <w:tc>
+          <w:p>
+            <w:pPr>
+              <w:pStyle w:val="Compact"/>
+              <w:jc w:val="left"/>
+            </w:pPr>
+            <w:r>
+              <w:t xml:space="preserve">Ringspots, Chlorotic Flecking, Necrotic Lesions</w:t>
+            </w:r>
+          </w:p>
+        </w:tc>
+      </w:tr>
+      <w:tr>
+        <w:tc>
+          <w:p>
+            <w:pPr>
+              <w:pStyle w:val="Compact"/>
+              <w:jc w:val="left"/>
+            </w:pPr>
+            <w:r>
+              <w:rPr>
+                <w:iCs/>
+                <w:i/>
+              </w:rPr>
+              <w:t xml:space="preserve">Ophiopogon japonicus</w:t>
+            </w:r>
+            <w:r>
+              <w:t xml:space="preserve"> </w:t>
+            </w:r>
+            <w:r>
+              <w:t xml:space="preserve">Ker Gawl.</w:t>
+            </w:r>
+          </w:p>
+        </w:tc>
+        <w:tc>
+          <w:p>
+            <w:pPr>
+              <w:pStyle w:val="Compact"/>
+              <w:jc w:val="left"/>
+            </w:pPr>
+            <w:r>
+              <w:t xml:space="preserve">Dwarf Lilyturf, Mondo Grass, Snake’s beard</w:t>
+            </w:r>
+          </w:p>
+        </w:tc>
+        <w:tc>
+          <w:p>
+            <w:pPr>
+              <w:pStyle w:val="Compact"/>
+              <w:jc w:val="left"/>
+            </w:pPr>
+            <w:r>
+              <w:t xml:space="preserve">Ringspots, Chlorotic Flecking, Necrotic Lesions</w:t>
+            </w:r>
+          </w:p>
+        </w:tc>
+      </w:tr>
+      <w:tr>
+        <w:tc>
+          <w:p>
+            <w:pPr>
+              <w:pStyle w:val="Compact"/>
+              <w:jc w:val="left"/>
+            </w:pPr>
+            <w:r>
+              <w:rPr>
+                <w:iCs/>
+                <w:i/>
+              </w:rPr>
+              <w:t xml:space="preserve">Ophiopogon intermedius</w:t>
+            </w:r>
+            <w:r>
+              <w:t xml:space="preserve">** Don</w:t>
+            </w:r>
+          </w:p>
+        </w:tc>
+        <w:tc>
+          <w:p>
+            <w:pPr>
+              <w:pStyle w:val="Compact"/>
+              <w:jc w:val="left"/>
+            </w:pPr>
+            <w:r>
+              <w:t xml:space="preserve">Aztec Grass,</w:t>
+            </w:r>
+            <w:r>
+              <w:t xml:space="preserve"> </w:t>
+            </w:r>
+            <w:r>
+              <w:t xml:space="preserve">‘</w:t>
+            </w:r>
+            <w:r>
+              <w:t xml:space="preserve">Argenteomarginatus</w:t>
+            </w:r>
+            <w:r>
+              <w:t xml:space="preserve">’</w:t>
+            </w:r>
+          </w:p>
+        </w:tc>
+        <w:tc>
+          <w:p>
+            <w:pPr>
+              <w:pStyle w:val="Compact"/>
+              <w:jc w:val="left"/>
+            </w:pPr>
+            <w:r>
+              <w:t xml:space="preserve">Ringspots, Chlorotic Flecking, Necrotic Lesions</w:t>
+            </w:r>
+          </w:p>
+        </w:tc>
+      </w:tr>
+      <w:tr>
+        <w:tc>
+          <w:p>
+            <w:pPr>
+              <w:pStyle w:val="Compact"/>
+              <w:jc w:val="left"/>
+            </w:pPr>
+            <w:r>
+              <w:rPr>
+                <w:iCs/>
+                <w:i/>
+              </w:rPr>
+              <w:t xml:space="preserve">Aspidistra elatior</w:t>
+            </w:r>
+            <w:r>
+              <w:t xml:space="preserve"> </w:t>
+            </w:r>
+            <w:r>
+              <w:t xml:space="preserve">Blume</w:t>
+            </w:r>
+          </w:p>
+        </w:tc>
+        <w:tc>
+          <w:p>
+            <w:pPr>
+              <w:pStyle w:val="Compact"/>
+              <w:jc w:val="left"/>
+            </w:pPr>
+            <w:r>
+              <w:t xml:space="preserve">Cast Iron Plant, Bar-room Plant</w:t>
+            </w:r>
+          </w:p>
+        </w:tc>
+        <w:tc>
+          <w:p>
+            <w:pPr>
+              <w:pStyle w:val="Compact"/>
+              <w:jc w:val="left"/>
+            </w:pPr>
+            <w:r>
+              <w:t xml:space="preserve">Chlorosis, Chlorotic Flecking, Necrotic Lesions</w:t>
+            </w:r>
+          </w:p>
+        </w:tc>
+      </w:tr>
+    </w:tbl>
+    <w:p>
+      <w:pPr>
+        <w:pStyle w:val="BodyText"/>
+      </w:pPr>
+      <w:r>
+        <w:t xml:space="preserve">Table 1: List of plants with symptoms of Orchid fleck dichorhavirus found in northern Florida. *</w:t>
+      </w:r>
+      <w:r>
+        <w:t xml:space="preserve"> </w:t>
+      </w:r>
+      <w:r>
+        <w:rPr>
+          <w:iCs/>
+          <w:i/>
+        </w:rPr>
+        <w:t xml:space="preserve">L. gigantea</w:t>
+      </w:r>
+      <w:r>
+        <w:t xml:space="preserve"> </w:t>
+      </w:r>
+      <w:r>
+        <w:t xml:space="preserve">have been traditionally classified as seperate from</w:t>
+      </w:r>
+      <w:r>
+        <w:t xml:space="preserve"> </w:t>
+      </w:r>
+      <w:r>
+        <w:rPr>
+          <w:iCs/>
+          <w:i/>
+        </w:rPr>
+        <w:t xml:space="preserve">L. muscari</w:t>
+      </w:r>
+      <w:r>
+        <w:t xml:space="preserve"> </w:t>
+      </w:r>
+      <w:r>
+        <w:t xml:space="preserve">by</w:t>
+      </w:r>
+      <w:r>
+        <w:t xml:space="preserve"> </w:t>
+      </w:r>
+      <w:r>
+        <w:t xml:space="preserve">Broussard (2007)</w:t>
+      </w:r>
+      <w:r>
+        <w:t xml:space="preserve"> </w:t>
+      </w:r>
+      <w:r>
+        <w:t xml:space="preserve">and</w:t>
+      </w:r>
+      <w:r>
+        <w:t xml:space="preserve"> </w:t>
+      </w:r>
+      <w:r>
+        <w:t xml:space="preserve">Fantz et al. (2015)</w:t>
+      </w:r>
+      <w:r>
+        <w:t xml:space="preserve">, although this distinction has been challenged by</w:t>
+      </w:r>
+      <w:r>
+        <w:t xml:space="preserve"> </w:t>
+      </w:r>
+      <w:r>
+        <w:t xml:space="preserve">Wang et al. (2014)</w:t>
+      </w:r>
+      <w:r>
+        <w:t xml:space="preserve"> </w:t>
+      </w:r>
+      <w:r>
+        <w:t xml:space="preserve">and</w:t>
+      </w:r>
+      <w:r>
+        <w:t xml:space="preserve"> </w:t>
+      </w:r>
+      <w:r>
+        <w:t xml:space="preserve">Masiero et al. (2020)</w:t>
+      </w:r>
+      <w:r>
+        <w:t xml:space="preserve">. * *</w:t>
+      </w:r>
+      <w:r>
+        <w:t xml:space="preserve"> </w:t>
+      </w:r>
+      <w:r>
+        <w:rPr>
+          <w:iCs/>
+          <w:i/>
+        </w:rPr>
+        <w:t xml:space="preserve">O. intermedius</w:t>
+      </w:r>
+      <w:r>
+        <w:t xml:space="preserve"> </w:t>
+      </w:r>
+      <w:r>
+        <w:t xml:space="preserve">is sometimes misclassified as</w:t>
+      </w:r>
+      <w:r>
+        <w:t xml:space="preserve"> </w:t>
+      </w:r>
+      <w:r>
+        <w:rPr>
+          <w:iCs/>
+          <w:i/>
+        </w:rPr>
+        <w:t xml:space="preserve">Liriope muscari</w:t>
+      </w:r>
+      <w:r>
+        <w:t xml:space="preserve"> </w:t>
+      </w:r>
+      <w:r>
+        <w:t xml:space="preserve">‘</w:t>
+      </w:r>
+      <w:r>
+        <w:t xml:space="preserve">Variegated Evergreen Giant</w:t>
+      </w:r>
+      <w:r>
+        <w:t xml:space="preserve">’</w:t>
+      </w:r>
+      <w:r>
+        <w:t xml:space="preserve"> </w:t>
+      </w:r>
+      <w:r>
+        <w:t xml:space="preserve">Fantz (2009)</w:t>
+      </w:r>
+      <w:r>
+        <w:t xml:space="preserve"> </w:t>
+      </w:r>
+      <w:r>
+        <w:t xml:space="preserve">or</w:t>
+      </w:r>
+      <w:r>
+        <w:t xml:space="preserve"> </w:t>
+      </w:r>
+      <w:r>
+        <w:t xml:space="preserve">‘</w:t>
+      </w:r>
+      <w:r>
+        <w:t xml:space="preserve">Grandiflora White</w:t>
+      </w:r>
+      <w:r>
+        <w:t xml:space="preserve">’</w:t>
+      </w:r>
+      <w:r>
+        <w:t xml:space="preserve"> </w:t>
+      </w:r>
+      <w:r>
+        <w:t xml:space="preserve">(Fantz 2009)</w:t>
+      </w:r>
+      <w:r>
+        <w:t xml:space="preserve">.</w:t>
+      </w:r>
+    </w:p>
+    <w:bookmarkEnd w:id="92"/>
+    <w:bookmarkStart w:id="93" w:name="figure-captions"/>
+    <w:p>
+      <w:pPr>
+        <w:pStyle w:val="Heading3"/>
+      </w:pPr>
+      <w:r>
         <w:t xml:space="preserve">Figure captions</w:t>
       </w:r>
     </w:p>
@@ -5066,8 +5913,8 @@
         <w:t xml:space="preserve">, dorsal.</w:t>
       </w:r>
     </w:p>
-    <w:bookmarkEnd w:id="87"/>
-    <w:bookmarkStart w:id="91" w:name="figures"/>
+    <w:bookmarkEnd w:id="93"/>
+    <w:bookmarkStart w:id="97" w:name="figures"/>
     <w:p>
       <w:pPr>
         <w:pStyle w:val="Heading3"/>
@@ -5096,7 +5943,7 @@
                     </pic:cNvPicPr>
                   </pic:nvPicPr>
                   <pic:blipFill>
-                    <a:blip r:embed="rId88"/>
+                    <a:blip r:embed="rId94"/>
                     <a:stretch>
                       <a:fillRect/>
                     </a:stretch>
@@ -5143,7 +5990,7 @@
                     </pic:cNvPicPr>
                   </pic:nvPicPr>
                   <pic:blipFill>
-                    <a:blip r:embed="rId89"/>
+                    <a:blip r:embed="rId95"/>
                     <a:stretch>
                       <a:fillRect/>
                     </a:stretch>
@@ -5190,7 +6037,7 @@
                     </pic:cNvPicPr>
                   </pic:nvPicPr>
                   <pic:blipFill>
-                    <a:blip r:embed="rId90"/>
+                    <a:blip r:embed="rId96"/>
                     <a:stretch>
                       <a:fillRect/>
                     </a:stretch>
@@ -5217,7 +6064,7 @@
         </w:drawing>
       </w:r>
     </w:p>
-    <w:bookmarkEnd w:id="91"/>
+    <w:bookmarkEnd w:id="97"/>
     <w:sectPr>
       <w:pgSz w:w="12240" w:h="15840"/>
       <w:pgMar w:top="1440" w:right="1440" w:bottom="1440" w:left="1440" w:header="720" w:footer="720" w:gutter="0"/>

</xml_diff>

<commit_message>
Changed images used in report to show more symptoms of OFV on both plant species involved. Changed captions and in text references
</commit_message>
<xml_diff>
--- a/ofv_fife_2021.docx
+++ b/ofv_fife_2021.docx
@@ -1057,7 +1057,7 @@
         <w:t xml:space="preserve">(Kubo et al. 2009)</w:t>
       </w:r>
       <w:r>
-        <w:t xml:space="preserve">, but symptoms typically appear as chlorotic flecks, which ultimately coalesce into larger spots or ringspot patterns (Fig. 1).</w:t>
+        <w:t xml:space="preserve">, but symptoms typically appear as chlorotic flecks, which ultimately coalesce into larger spots or ringspot patterns (Fig. 1, Fig. 2).</w:t>
       </w:r>
       <w:r>
         <w:t xml:space="preserve"> </w:t>
@@ -1508,7 +1508,7 @@
         <w:t xml:space="preserve"> </w:t>
       </w:r>
       <w:r>
-        <w:t xml:space="preserve">infected with OFV have chlorotic leaves or chlorotic flecks (Fig. 1). No ringspots have been observed on</w:t>
+        <w:t xml:space="preserve">infected with OFV have chlorotic leaves or chlorotic flecks (Fig. 2). No ringspots have been observed on</w:t>
       </w:r>
       <w:r>
         <w:t xml:space="preserve"> </w:t>
@@ -1524,13 +1524,7 @@
         <w:t xml:space="preserve"> </w:t>
       </w:r>
       <w:r>
-        <w:t xml:space="preserve">to date. All plant samples were tested via RT-PCR at the NFREC</w:t>
-      </w:r>
-      <w:r>
-        <w:t xml:space="preserve"> </w:t>
-      </w:r>
-      <w:r>
-        <w:t xml:space="preserve">to confirm the presence of OFV.</w:t>
+        <w:t xml:space="preserve">to date. All plant samples were tested via RT-PCR at the NFREC to confirm the presence of OFV.</w:t>
       </w:r>
     </w:p>
     <w:p>
@@ -1649,7 +1643,7 @@
         <w:t xml:space="preserve">(León and Nadler 2010, Beard et al. 2015, Skoracka et al. 2015)</w:t>
       </w:r>
       <w:r>
-        <w:t xml:space="preserve">. Additional mite samples from the original OFV detection site were observed with Cryo-SEM (Fig. 2). The determinations agreed with both prior identifications of</w:t>
+        <w:t xml:space="preserve">. Additional mite samples from the original OFV detection site were observed with Cryo-SEM (Fig. 3). The determinations agreed with both prior identifications of</w:t>
       </w:r>
       <w:r>
         <w:t xml:space="preserve"> </w:t>
@@ -1697,7 +1691,7 @@
         <w:t xml:space="preserve"> </w:t>
       </w:r>
       <w:r>
-        <w:t xml:space="preserve">(Fig. 3).</w:t>
+        <w:t xml:space="preserve">(Fig. 4).</w:t>
       </w:r>
     </w:p>
     <w:p>
@@ -2434,7 +2428,7 @@
         <w:t xml:space="preserve"> </w:t>
       </w:r>
       <w:r>
-        <w:t xml:space="preserve">(Fig. 3). Therefore, it is critical to identify the vector of OFVs in Florida and monitor its spread to determine the risk this virus represents for the native plants, agriculture and the ornamental/landscaping industries of Florida and the surrounding regions.</w:t>
+        <w:t xml:space="preserve">(Fig. 4). Therefore, it is critical to identify the vector of OFVs in Florida and monitor its spread to determine the risk this virus represents for the native plants, agriculture and the ornamental/landscaping industries of Florida and the surrounding regions.</w:t>
       </w:r>
     </w:p>
     <w:bookmarkEnd w:id="23"/>
@@ -5753,7 +5747,23 @@
         <w:pStyle w:val="FirstParagraph"/>
       </w:pPr>
       <w:r>
-        <w:t xml:space="preserve">Fig. 1: Variety of symptoms expressed by plants infected with Orchid fleck dichorhavirus: (a) ringspot symptoms on</w:t>
+        <w:t xml:space="preserve">Fig. 1: Variety of symptoms expressed by</w:t>
+      </w:r>
+      <w:r>
+        <w:t xml:space="preserve"> </w:t>
+      </w:r>
+      <w:r>
+        <w:rPr>
+          <w:iCs/>
+          <w:i/>
+        </w:rPr>
+        <w:t xml:space="preserve">Liriope</w:t>
+      </w:r>
+      <w:r>
+        <w:t xml:space="preserve"> </w:t>
+      </w:r>
+      <w:r>
+        <w:t xml:space="preserve">spp. infected with Orchid fleck dichorhavirus (OFV): (a) ringspot symptoms on</w:t>
       </w:r>
       <w:r>
         <w:t xml:space="preserve"> </w:t>
@@ -5769,7 +5779,59 @@
         <w:t xml:space="preserve"> </w:t>
       </w:r>
       <w:r>
-        <w:t xml:space="preserve">(b) chlorotic flecking on</w:t>
+        <w:t xml:space="preserve">(b-c) Details of ringspot symptoms on</w:t>
+      </w:r>
+      <w:r>
+        <w:t xml:space="preserve"> </w:t>
+      </w:r>
+      <w:r>
+        <w:rPr>
+          <w:iCs/>
+          <w:i/>
+        </w:rPr>
+        <w:t xml:space="preserve">Liriope gigantea</w:t>
+      </w:r>
+      <w:r>
+        <w:t xml:space="preserve"> </w:t>
+      </w:r>
+      <w:r>
+        <w:t xml:space="preserve">(d) chlorotic ringspots</w:t>
+      </w:r>
+      <w:r>
+        <w:t xml:space="preserve"> </w:t>
+      </w:r>
+      <w:r>
+        <w:rPr>
+          <w:iCs/>
+          <w:i/>
+        </w:rPr>
+        <w:t xml:space="preserve">Liriope muscari</w:t>
+      </w:r>
+      <w:r>
+        <w:t xml:space="preserve"> </w:t>
+      </w:r>
+      <w:r>
+        <w:t xml:space="preserve">cv.</w:t>
+      </w:r>
+      <w:r>
+        <w:t xml:space="preserve"> </w:t>
+      </w:r>
+      <w:r>
+        <w:t xml:space="preserve">‘</w:t>
+      </w:r>
+      <w:r>
+        <w:t xml:space="preserve">Silvery Sunproof</w:t>
+      </w:r>
+      <w:r>
+        <w:t xml:space="preserve">’</w:t>
+      </w:r>
+    </w:p>
+    <w:p>
+      <w:pPr>
+        <w:pStyle w:val="BodyText"/>
+      </w:pPr>
+      <w:r>
+        <w:t xml:space="preserve">Fig. 2: Symptoms expressed by</w:t>
       </w:r>
       <w:r>
         <w:t xml:space="preserve"> </w:t>
@@ -5782,7 +5844,10 @@
         <w:t xml:space="preserve">Aspidistra elatior</w:t>
       </w:r>
       <w:r>
-        <w:t xml:space="preserve">.</w:t>
+        <w:t xml:space="preserve"> </w:t>
+      </w:r>
+      <w:r>
+        <w:t xml:space="preserve">infected with Orchid fleck dichorhavirus (OFV): (a) Detail of leaf chlorosis (b) Chlorosis caused by OFV appears similar to sunburn damage (c-d) Chlorotic ringspots may indicate early symptoms of OFV</w:t>
       </w:r>
     </w:p>
     <w:p>
@@ -5790,7 +5855,7 @@
         <w:pStyle w:val="BodyText"/>
       </w:pPr>
       <w:r>
-        <w:t xml:space="preserve">Fig. 2: LT-SEM images of</w:t>
+        <w:t xml:space="preserve">Fig. 3: LT-SEM images of</w:t>
       </w:r>
       <w:r>
         <w:t xml:space="preserve"> </w:t>
@@ -5842,7 +5907,7 @@
         <w:pStyle w:val="BodyText"/>
       </w:pPr>
       <w:r>
-        <w:t xml:space="preserve">Fig. 3: Florida is home to other common pest species of</w:t>
+        <w:t xml:space="preserve">Fig. 4: Florida is home to other common pest species of</w:t>
       </w:r>
       <w:r>
         <w:t xml:space="preserve"> </w:t>
@@ -5914,7 +5979,7 @@
       </w:r>
     </w:p>
     <w:bookmarkEnd w:id="93"/>
-    <w:bookmarkStart w:id="97" w:name="figures"/>
+    <w:bookmarkStart w:id="98" w:name="figures"/>
     <w:p>
       <w:pPr>
         <w:pStyle w:val="Heading3"/>
@@ -6064,7 +6129,54 @@
         </w:drawing>
       </w:r>
     </w:p>
-    <w:bookmarkEnd w:id="97"/>
+    <w:p>
+      <w:pPr>
+        <w:pStyle w:val="BodyText"/>
+      </w:pPr>
+      <w:r>
+        <w:drawing>
+          <wp:inline>
+            <wp:extent cx="5943600" cy="3962400"/>
+            <wp:effectExtent b="0" l="0" r="0" t="0"/>
+            <wp:docPr descr="" title="" id="1" name="Picture"/>
+            <a:graphic>
+              <a:graphicData uri="http://schemas.openxmlformats.org/drawingml/2006/picture">
+                <pic:pic>
+                  <pic:nvPicPr>
+                    <pic:cNvPr descr="ofv_fife_2021_files/figure-docx/fig_4-1.png" id="0" name="Picture"/>
+                    <pic:cNvPicPr>
+                      <a:picLocks noChangeArrowheads="1" noChangeAspect="1"/>
+                    </pic:cNvPicPr>
+                  </pic:nvPicPr>
+                  <pic:blipFill>
+                    <a:blip r:embed="rId97"/>
+                    <a:stretch>
+                      <a:fillRect/>
+                    </a:stretch>
+                  </pic:blipFill>
+                  <pic:spPr bwMode="auto">
+                    <a:xfrm>
+                      <a:off x="0" y="0"/>
+                      <a:ext cx="5943600" cy="3962400"/>
+                    </a:xfrm>
+                    <a:prstGeom prst="rect">
+                      <a:avLst/>
+                    </a:prstGeom>
+                    <a:noFill/>
+                    <a:ln w="9525">
+                      <a:noFill/>
+                      <a:headEnd/>
+                      <a:tailEnd/>
+                    </a:ln>
+                  </pic:spPr>
+                </pic:pic>
+              </a:graphicData>
+            </a:graphic>
+          </wp:inline>
+        </w:drawing>
+      </w:r>
+    </w:p>
+    <w:bookmarkEnd w:id="98"/>
     <w:sectPr>
       <w:pgSz w:w="12240" w:h="15840"/>
       <w:pgMar w:top="1440" w:right="1440" w:bottom="1440" w:left="1440" w:header="720" w:footer="720" w:gutter="0"/>

</xml_diff>

<commit_message>
Made some final minor tweaks, should be ready for submission soon
</commit_message>
<xml_diff>
--- a/ofv_fife_2021.docx
+++ b/ofv_fife_2021.docx
@@ -1760,17 +1760,7 @@
         <w:t xml:space="preserve"> </w:t>
       </w:r>
       <w:r>
-        <w:t xml:space="preserve">(</w:t>
-      </w:r>
-      <w:r>
-        <w:rPr>
-          <w:bCs/>
-          <w:b/>
-        </w:rPr>
-        <w:t xml:space="preserve">citation?</w:t>
-      </w:r>
-      <w:r>
-        <w:t xml:space="preserve">)</w:t>
+        <w:t xml:space="preserve">(Blanchfield et al. 2001)</w:t>
       </w:r>
       <w:r>
         <w:t xml:space="preserve">, while the first report from the continental US was by</w:t>

</xml_diff>

<commit_message>
Added Dr. Roy's newest draft, fixed image references, added a placeholder caption and image for the OFV maps
</commit_message>
<xml_diff>
--- a/ofv_fife_2021.docx
+++ b/ofv_fife_2021.docx
@@ -506,7 +506,188 @@
         <w:pStyle w:val="FirstParagraph"/>
       </w:pPr>
       <w:r>
-        <w:t xml:space="preserve">Several flat mite species, all from the genus</w:t>
+        <w:t xml:space="preserve">OFV is the type species for the genus</w:t>
+      </w:r>
+      <w:r>
+        <w:t xml:space="preserve"> </w:t>
+      </w:r>
+      <w:r>
+        <w:rPr>
+          <w:iCs/>
+          <w:i/>
+        </w:rPr>
+        <w:t xml:space="preserve">Dichorhavirus</w:t>
+      </w:r>
+      <w:r>
+        <w:t xml:space="preserve"> </w:t>
+      </w:r>
+      <w:r>
+        <w:t xml:space="preserve">and infects more than fifty plant species belonging to the family Orchidaceae, Asparagaceae (Nolinoidaea), and Rutaceae (</w:t>
+      </w:r>
+      <w:r>
+        <w:rPr>
+          <w:iCs/>
+          <w:i/>
+        </w:rPr>
+        <w:t xml:space="preserve">Citrus</w:t>
+      </w:r>
+      <w:r>
+        <w:t xml:space="preserve">). During the summer of 2020, chlorotic ringspot symptoms were seen on Giant Lilyturf (</w:t>
+      </w:r>
+      <w:r>
+        <w:rPr>
+          <w:iCs/>
+          <w:i/>
+        </w:rPr>
+        <w:t xml:space="preserve">Liriope</w:t>
+      </w:r>
+      <w:r>
+        <w:t xml:space="preserve"> </w:t>
+      </w:r>
+      <w:r>
+        <w:t xml:space="preserve">spp., cv.</w:t>
+      </w:r>
+      <w:r>
+        <w:t xml:space="preserve"> </w:t>
+      </w:r>
+      <w:r>
+        <w:t xml:space="preserve">‘</w:t>
+      </w:r>
+      <w:r>
+        <w:t xml:space="preserve">Gigantea,</w:t>
+      </w:r>
+      <w:r>
+        <w:t xml:space="preserve">’</w:t>
+      </w:r>
+      <w:r>
+        <w:t xml:space="preserve"> </w:t>
+      </w:r>
+      <w:r>
+        <w:t xml:space="preserve">Asparagaceae: Nolinoidaea) and leaf chlorosis was observed on leaves of</w:t>
+      </w:r>
+      <w:r>
+        <w:t xml:space="preserve"> </w:t>
+      </w:r>
+      <w:r>
+        <w:rPr>
+          <w:iCs/>
+          <w:i/>
+        </w:rPr>
+        <w:t xml:space="preserve">Aspidistra elatior</w:t>
+      </w:r>
+      <w:r>
+        <w:t xml:space="preserve"> </w:t>
+      </w:r>
+      <w:r>
+        <w:t xml:space="preserve">Blume (Asparagaceae: Nolinoidaea) in a landscape in Leon County, Florida. In both cases, the presence of OFV was confirmed using OFV specific conventional reverse transcription polymerase chain assay (RT-PCR) assay and Sanger sequencing. RT-PCR amplicons had a 98% identity with the known OFV sequences available in the GenBank (Accession numbers: AB244418 and LC222630). The identification was also confirmed with the quantitative RT-PCR (RT-qPCR). Additional leaf samples were collected from other Nolinoidaea, including Aztec Grass (</w:t>
+      </w:r>
+      <w:r>
+        <w:rPr>
+          <w:iCs/>
+          <w:i/>
+        </w:rPr>
+        <w:t xml:space="preserve">Ophiopogon intermedius</w:t>
+      </w:r>
+      <w:r>
+        <w:t xml:space="preserve"> </w:t>
+      </w:r>
+      <w:r>
+        <w:t xml:space="preserve">cv.</w:t>
+      </w:r>
+      <w:r>
+        <w:t xml:space="preserve"> </w:t>
+      </w:r>
+      <w:r>
+        <w:t xml:space="preserve">‘</w:t>
+      </w:r>
+      <w:r>
+        <w:t xml:space="preserve">Argenteomarginatus</w:t>
+      </w:r>
+      <w:r>
+        <w:t xml:space="preserve">’</w:t>
+      </w:r>
+      <w:r>
+        <w:t xml:space="preserve"> </w:t>
+      </w:r>
+      <w:r>
+        <w:t xml:space="preserve">D. Don, Asparagaceae: Nolinoidaea), Mondo Grass</w:t>
+      </w:r>
+      <w:r>
+        <w:t xml:space="preserve"> </w:t>
+      </w:r>
+      <w:r>
+        <w:rPr>
+          <w:iCs/>
+          <w:i/>
+        </w:rPr>
+        <w:t xml:space="preserve">O. japonicus</w:t>
+      </w:r>
+      <w:r>
+        <w:t xml:space="preserve"> </w:t>
+      </w:r>
+      <w:r>
+        <w:t xml:space="preserve">and Lilyturf</w:t>
+      </w:r>
+      <w:r>
+        <w:t xml:space="preserve"> </w:t>
+      </w:r>
+      <w:r>
+        <w:rPr>
+          <w:iCs/>
+          <w:i/>
+        </w:rPr>
+        <w:t xml:space="preserve">L. muscari</w:t>
+      </w:r>
+      <w:r>
+        <w:t xml:space="preserve">, with ringspot symptoms were observed in Leon and Alachua counties. Identification of partial genome sequence confirmed the presence of both the orchid strains (OFV-Orc1 and OFV-Orc2) in Florida. Three mite species were identified from OFV-infected plants:</w:t>
+      </w:r>
+      <w:r>
+        <w:t xml:space="preserve"> </w:t>
+      </w:r>
+      <w:r>
+        <w:rPr>
+          <w:iCs/>
+          <w:i/>
+        </w:rPr>
+        <w:t xml:space="preserve">Brevipalpus californicus</w:t>
+      </w:r>
+      <w:r>
+        <w:t xml:space="preserve"> </w:t>
+      </w:r>
+      <w:r>
+        <w:t xml:space="preserve">sensu lato,</w:t>
+      </w:r>
+      <w:r>
+        <w:t xml:space="preserve"> </w:t>
+      </w:r>
+      <w:r>
+        <w:rPr>
+          <w:iCs/>
+          <w:i/>
+        </w:rPr>
+        <w:t xml:space="preserve">B. obovatus</w:t>
+      </w:r>
+      <w:r>
+        <w:t xml:space="preserve"> </w:t>
+      </w:r>
+      <w:r>
+        <w:t xml:space="preserve">Donnadieu and</w:t>
+      </w:r>
+      <w:r>
+        <w:t xml:space="preserve"> </w:t>
+      </w:r>
+      <w:r>
+        <w:rPr>
+          <w:iCs/>
+          <w:i/>
+        </w:rPr>
+        <w:t xml:space="preserve">B. confusus</w:t>
+      </w:r>
+      <w:r>
+        <w:t xml:space="preserve"> </w:t>
+      </w:r>
+      <w:r>
+        <w:t xml:space="preserve">Banks. At least one of these species is presumably responsible for OFV transmission. Florida has various</w:t>
       </w:r>
       <w:r>
         <w:t xml:space="preserve"> </w:t>
@@ -519,52 +700,10 @@
         <w:t xml:space="preserve">Brevipalpus</w:t>
       </w:r>
       <w:r>
-        <w:t xml:space="preserve"> </w:t>
-      </w:r>
-      <w:r>
-        <w:t xml:space="preserve">Donnadieu (Trombidiformes: Tenuipalpidae), are the only known vectors of dichorhaviruses. The</w:t>
-      </w:r>
-      <w:r>
-        <w:t xml:space="preserve"> </w:t>
-      </w:r>
-      <w:r>
-        <w:rPr>
-          <w:iCs/>
-          <w:i/>
-        </w:rPr>
-        <w:t xml:space="preserve">B. californicus</w:t>
-      </w:r>
-      <w:r>
-        <w:t xml:space="preserve"> </w:t>
-      </w:r>
-      <w:r>
-        <w:t xml:space="preserve">species group exclusively can transmit Orchid fleck dichorhavirus (OFV) in a persistent propagative manner. OFV is the type species for the genus</w:t>
-      </w:r>
-      <w:r>
-        <w:t xml:space="preserve"> </w:t>
-      </w:r>
-      <w:r>
-        <w:rPr>
-          <w:iCs/>
-          <w:i/>
-        </w:rPr>
-        <w:t xml:space="preserve">Dichorhavirus</w:t>
-      </w:r>
-      <w:r>
-        <w:t xml:space="preserve"> </w:t>
-      </w:r>
-      <w:r>
-        <w:t xml:space="preserve">and infects more than fifty plant species belonging to the family Orchidaceae, Asparagaceae (Nolinoidaea), and Rutaceae (</w:t>
-      </w:r>
-      <w:r>
-        <w:rPr>
-          <w:iCs/>
-          <w:i/>
-        </w:rPr>
-        <w:t xml:space="preserve">Citrus</w:t>
-      </w:r>
-      <w:r>
-        <w:t xml:space="preserve">). During the summer of 2020, chlorotic ringspot symptoms were seen on Giant Lilyturf (</w:t>
+        <w:t xml:space="preserve">susceptible native and introduced plant species in the landscape. In this study we are reporting three new hosts from the family Asperagaceae from multiple locations. Our data suggested that the OFV is widely distributed in Florida and might be a potential threat for</w:t>
+      </w:r>
+      <w:r>
+        <w:t xml:space="preserve"> </w:t>
       </w:r>
       <w:r>
         <w:rPr>
@@ -577,25 +716,23 @@
         <w:t xml:space="preserve"> </w:t>
       </w:r>
       <w:r>
-        <w:t xml:space="preserve">spp., cv.</w:t>
-      </w:r>
-      <w:r>
-        <w:t xml:space="preserve"> </w:t>
-      </w:r>
-      <w:r>
-        <w:t xml:space="preserve">‘</w:t>
-      </w:r>
-      <w:r>
-        <w:t xml:space="preserve">Gigantea,</w:t>
-      </w:r>
-      <w:r>
-        <w:t xml:space="preserve">’</w:t>
-      </w:r>
-      <w:r>
-        <w:t xml:space="preserve"> </w:t>
-      </w:r>
-      <w:r>
-        <w:t xml:space="preserve">Asparagaceae: Nolinoidaea) and leaf chlorosis was observed on leaves of</w:t>
+        <w:t xml:space="preserve">spp.,</w:t>
+      </w:r>
+      <w:r>
+        <w:t xml:space="preserve"> </w:t>
+      </w:r>
+      <w:r>
+        <w:rPr>
+          <w:iCs/>
+          <w:i/>
+        </w:rPr>
+        <w:t xml:space="preserve">Ophiopogon</w:t>
+      </w:r>
+      <w:r>
+        <w:t xml:space="preserve"> </w:t>
+      </w:r>
+      <w:r>
+        <w:t xml:space="preserve">spp. and</w:t>
       </w:r>
       <w:r>
         <w:t xml:space="preserve"> </w:t>
@@ -611,176 +748,7 @@
         <w:t xml:space="preserve"> </w:t>
       </w:r>
       <w:r>
-        <w:t xml:space="preserve">Blume (Asparagaceae: Nolinoidaea) in a landscape in Leon County, Florida. In both cases, the presence of OFV was confirmed using OFV specific conventional reverse transcription polymerase chain assay (RT-PCR) assay and Sanger sequencing. RT-PCR amplicons had a 98% identity with the known OFV sequences available in the Genbank. The identification was also confirmed with the quantitative RT-PCR (RT-qPCR). Additional samples were taken from other Nolinoidaea, including Aztec Grass (</w:t>
-      </w:r>
-      <w:r>
-        <w:rPr>
-          <w:iCs/>
-          <w:i/>
-        </w:rPr>
-        <w:t xml:space="preserve">Ophiopogon intermedius</w:t>
-      </w:r>
-      <w:r>
-        <w:t xml:space="preserve"> </w:t>
-      </w:r>
-      <w:r>
-        <w:t xml:space="preserve">cv.</w:t>
-      </w:r>
-      <w:r>
-        <w:t xml:space="preserve"> </w:t>
-      </w:r>
-      <w:r>
-        <w:t xml:space="preserve">‘</w:t>
-      </w:r>
-      <w:r>
-        <w:t xml:space="preserve">Argenteomarginatus</w:t>
-      </w:r>
-      <w:r>
-        <w:t xml:space="preserve">’</w:t>
-      </w:r>
-      <w:r>
-        <w:t xml:space="preserve"> </w:t>
-      </w:r>
-      <w:r>
-        <w:t xml:space="preserve">D. Don, Asparagaceae: Nolinoidaea), Mondo Grass</w:t>
-      </w:r>
-      <w:r>
-        <w:t xml:space="preserve"> </w:t>
-      </w:r>
-      <w:r>
-        <w:rPr>
-          <w:iCs/>
-          <w:i/>
-        </w:rPr>
-        <w:t xml:space="preserve">O. japonicus</w:t>
-      </w:r>
-      <w:r>
-        <w:t xml:space="preserve"> </w:t>
-      </w:r>
-      <w:r>
-        <w:t xml:space="preserve">and Lilyturf</w:t>
-      </w:r>
-      <w:r>
-        <w:t xml:space="preserve"> </w:t>
-      </w:r>
-      <w:r>
-        <w:rPr>
-          <w:iCs/>
-          <w:i/>
-        </w:rPr>
-        <w:t xml:space="preserve">L. muscari</w:t>
-      </w:r>
-      <w:r>
-        <w:t xml:space="preserve">, with ringspot symptoms were observed in Leon and Alachua counties. Identification of partial genome sequence confirmed the presence of both the orchid strains (OFV-Orc1 and OFV-Orc2) in Florida. Three mite species were recovered from OFV-infected plants:</w:t>
-      </w:r>
-      <w:r>
-        <w:t xml:space="preserve"> </w:t>
-      </w:r>
-      <w:r>
-        <w:rPr>
-          <w:iCs/>
-          <w:i/>
-        </w:rPr>
-        <w:t xml:space="preserve">Brevipalpus californicus</w:t>
-      </w:r>
-      <w:r>
-        <w:t xml:space="preserve"> </w:t>
-      </w:r>
-      <w:r>
-        <w:t xml:space="preserve">sensu lato,</w:t>
-      </w:r>
-      <w:r>
-        <w:t xml:space="preserve"> </w:t>
-      </w:r>
-      <w:r>
-        <w:rPr>
-          <w:iCs/>
-          <w:i/>
-        </w:rPr>
-        <w:t xml:space="preserve">B. obovatus</w:t>
-      </w:r>
-      <w:r>
-        <w:t xml:space="preserve"> </w:t>
-      </w:r>
-      <w:r>
-        <w:t xml:space="preserve">Donnadieu and</w:t>
-      </w:r>
-      <w:r>
-        <w:t xml:space="preserve"> </w:t>
-      </w:r>
-      <w:r>
-        <w:rPr>
-          <w:iCs/>
-          <w:i/>
-        </w:rPr>
-        <w:t xml:space="preserve">B. confusus</w:t>
-      </w:r>
-      <w:r>
-        <w:t xml:space="preserve"> </w:t>
-      </w:r>
-      <w:r>
-        <w:t xml:space="preserve">Banks. One of these species is presumably responsible for OFV transmission. Florida has various</w:t>
-      </w:r>
-      <w:r>
-        <w:t xml:space="preserve"> </w:t>
-      </w:r>
-      <w:r>
-        <w:rPr>
-          <w:iCs/>
-          <w:i/>
-        </w:rPr>
-        <w:t xml:space="preserve">Brevipalpus</w:t>
-      </w:r>
-      <w:r>
-        <w:t xml:space="preserve">susceptible native and introduced plant species in the landscape. In this study we are reporting three new hosts from the family Asperagaceae from multiple locations. We suggest that the OFV is widely distributed in Florida and might be a potential threat for</w:t>
-      </w:r>
-      <w:r>
-        <w:t xml:space="preserve"> </w:t>
-      </w:r>
-      <w:r>
-        <w:rPr>
-          <w:iCs/>
-          <w:i/>
-        </w:rPr>
-        <w:t xml:space="preserve">Liriope</w:t>
-      </w:r>
-      <w:r>
-        <w:t xml:space="preserve"> </w:t>
-      </w:r>
-      <w:r>
-        <w:t xml:space="preserve">spp.,</w:t>
-      </w:r>
-      <w:r>
-        <w:t xml:space="preserve"> </w:t>
-      </w:r>
-      <w:r>
-        <w:rPr>
-          <w:iCs/>
-          <w:i/>
-        </w:rPr>
-        <w:t xml:space="preserve">Ophiopogon</w:t>
-      </w:r>
-      <w:r>
-        <w:t xml:space="preserve"> </w:t>
-      </w:r>
-      <w:r>
-        <w:t xml:space="preserve">spp. and</w:t>
-      </w:r>
-      <w:r>
-        <w:t xml:space="preserve"> </w:t>
-      </w:r>
-      <w:r>
-        <w:rPr>
-          <w:iCs/>
-          <w:i/>
-        </w:rPr>
-        <w:t xml:space="preserve">Aspidistra elatior</w:t>
-      </w:r>
-      <w:r>
-        <w:t xml:space="preserve"> </w:t>
-      </w:r>
-      <w:r>
-        <w:t xml:space="preserve">which are commonly used in landscaping in the southeastern US, if not controlled. As both the orchid strains of OFV are known to infect citrus and cause citrus leprosis disease, a survey in citrus growing regions of Florida is essential, emphasizing plants within the families Orchidaceae, Rutaceae and Asparagaceae.</w:t>
+        <w:t xml:space="preserve">which are commonly used in landscaping in the southeastern United States, if not controlled. As both the orchid strains of OFV are known to infect citrus and cause citrus leprosis disease, a survey in citrus growing regions of Florida is essential, emphasizing plants within the families Orchidaceae, Rutaceae and Asparagaceae.</w:t>
       </w:r>
     </w:p>
     <w:bookmarkEnd w:id="21"/>
@@ -898,7 +866,7 @@
         <w:t xml:space="preserve"> </w:t>
       </w:r>
       <w:r>
-        <w:t xml:space="preserve">Donnadieu (Trombidiformes: Tenuipalpidae) are the only known vectors for cileviruses and dichorhaviruses</w:t>
+        <w:t xml:space="preserve">Donnadieu (Trombidiformes: Tenuipalpidae) are the sole vectors for cileviruses and dichorhaviruses</w:t>
       </w:r>
       <w:r>
         <w:t xml:space="preserve"> </w:t>
@@ -940,7 +908,7 @@
         <w:pStyle w:val="BodyText"/>
       </w:pPr>
       <w:r>
-        <w:t xml:space="preserve">OFV-infected plants exhibit various symptoms depending on the infected plant species as well as the strain of the OFV</w:t>
+        <w:t xml:space="preserve">OFV-infected plants exhibit various symptoms depending on the infected plant species as well as the strain of the OFV associated with the infection</w:t>
       </w:r>
       <w:r>
         <w:t xml:space="preserve"> </w:t>
@@ -1048,7 +1016,7 @@
         <w:t xml:space="preserve">(Chang et al. 1976, Kondo et al. 2003, Peng et al. 2013)</w:t>
       </w:r>
       <w:r>
-        <w:t xml:space="preserve">, under labe conditions.</w:t>
+        <w:t xml:space="preserve">, under laboratory conditions.</w:t>
       </w:r>
     </w:p>
     <w:p>
@@ -1106,7 +1074,7 @@
         <w:t xml:space="preserve"> </w:t>
       </w:r>
       <w:r>
-        <w:t xml:space="preserve">belong to a group of plants in the family Asparagaceae, subfamily Nolinoidaea, which includes a diverse array of various monocotyledonous liliod plants which are native to southeastern Asia</w:t>
+        <w:t xml:space="preserve">belong to a group of plants in the family Asparagaceae, subfamily Nolinoidaea, which includes a diverse array of various monocotyledonous southeastern Asia native liliod plants</w:t>
       </w:r>
       <w:r>
         <w:t xml:space="preserve"> </w:t>
@@ -1147,7 +1115,7 @@
         <w:t xml:space="preserve"> </w:t>
       </w:r>
       <w:r>
-        <w:t xml:space="preserve">Ker Gawler (Asparagaceae: Nolinoidaea) are considered the most important ground cover sold by the nursery industry in southeastern US</w:t>
+        <w:t xml:space="preserve">Ker Gawler (Asparagaceae: Nolinoidaea) are considered the most important ground cover nursery plants in the southeastern United States</w:t>
       </w:r>
       <w:r>
         <w:t xml:space="preserve"> </w:t>
@@ -1172,7 +1140,7 @@
         <w:pStyle w:val="BodyText"/>
       </w:pPr>
       <w:r>
-        <w:t xml:space="preserve">The initial site of collection was visited two more times during 2020 to gather plants for identification of the unidentified plant pathogen. These surveys were conducted on July 28th and August 19th, to collect more putatively-infected</w:t>
+        <w:t xml:space="preserve">The initial site of collection was visited two more times during 2020 to gather plants for identification of the unidentified plant pathogen. These surveys were conducted during July and August to collect more putatively infected plants, including more</w:t>
       </w:r>
       <w:r>
         <w:t xml:space="preserve"> </w:t>
@@ -1188,7 +1156,7 @@
         <w:t xml:space="preserve"> </w:t>
       </w:r>
       <w:r>
-        <w:t xml:space="preserve">spp. and a new member of the family Asparagaceae;</w:t>
+        <w:t xml:space="preserve">spp. as well as a new species which also belongs to the family Asparagaceae;</w:t>
       </w:r>
       <w:r>
         <w:t xml:space="preserve"> </w:t>
@@ -1204,13 +1172,7 @@
         <w:t xml:space="preserve"> </w:t>
       </w:r>
       <w:r>
-        <w:t xml:space="preserve">Blume with chlorotic leaves (Fig. 2), respectively.</w:t>
-      </w:r>
-      <w:r>
-        <w:t xml:space="preserve"> </w:t>
-      </w:r>
-      <w:r>
-        <w:t xml:space="preserve">Upon collection, these new samples were sent to the Florida Department of Agriculture and Consumer Services (FDACS) for identification.</w:t>
+        <w:t xml:space="preserve">Blume, which was suspected to be infected due to unusually chlorotic leaves (Fig. 2). Upon collection, these new samples were sent to the Florida Department of Agriculture and Consumer Services (FDACS) for identification.</w:t>
       </w:r>
     </w:p>
     <w:p>
@@ -1218,7 +1180,7 @@
         <w:pStyle w:val="BodyText"/>
       </w:pPr>
       <w:r>
-        <w:t xml:space="preserve">The presence of OFV was confirmed using OFV generic R2-Dicho-GF and R2-Dicho-GR primers</w:t>
+        <w:t xml:space="preserve">The presence of OFV was confirmed using OFV generic R2-Dicho-GF and R2-Dicho-GR primers by one step conventional RT-PCR</w:t>
       </w:r>
       <w:r>
         <w:t xml:space="preserve"> </w:t>
@@ -1227,10 +1189,7 @@
         <w:t xml:space="preserve">(Roy et al. 2020)</w:t>
       </w:r>
       <w:r>
-        <w:t xml:space="preserve"> </w:t>
-      </w:r>
-      <w:r>
-        <w:t xml:space="preserve">by one step conventional RT-PCR, amplifying ~800 nt of L-gene (RNA2) amplicon from an infected</w:t>
+        <w:t xml:space="preserve">, amplifying ~800 nt of L-gene (RNA2) amplicon from an infected</w:t>
       </w:r>
       <w:r>
         <w:t xml:space="preserve"> </w:t>
@@ -1263,7 +1222,7 @@
         <w:pStyle w:val="BodyText"/>
       </w:pPr>
       <w:r>
-        <w:t xml:space="preserve">Subsequent surveys of plants belonging to the subfamily Nolinoidaea in Florida have revealed more sites with Asparagaceae putatively infected with OFV in Leon and Alachua counties (Table 1). Mites were collected from symptomatic plants in Leon county and observed with phase contrast microscopy. Tenuipalpid mites (aka flat mites or false spider mites) were commonly found in abundance on the Asparagaceae which tested positive for OFV. These flat mites were originally identified as</w:t>
+        <w:t xml:space="preserve">Subsequent surveys of plants belonging to the subfamily Nolinoidaea in Florida have revealed more sites with Asparagaceae putatively infected with OFV in Leon and Alachua counties (Table 1, Fig. 3). Mites were collected from symptomatic plants in Leon county and observed with phase contrast microscopy. Tenuipalpid mites (flat mites or false spider mites) were commonly found in abundance on the Asparagaceae which tested positive for OFV. These flat mites were originally identified as</w:t>
       </w:r>
       <w:r>
         <w:t xml:space="preserve"> </w:t>
@@ -1316,7 +1275,7 @@
         <w:t xml:space="preserve">(León and Nadler 2010, Beard et al. 2015, Skoracka et al. 2015)</w:t>
       </w:r>
       <w:r>
-        <w:t xml:space="preserve">. Additional mite samples were collected from the original OFV detection site, and examined under Cryo-SEM (Fig. 3). The determinations approved prior identifications of</w:t>
+        <w:t xml:space="preserve">. Additional mite samples were collected from the original OFV detection site, and examined under Cryo-SEM (Fig. 4). The determinations approved prior identifications of</w:t>
       </w:r>
       <w:r>
         <w:t xml:space="preserve"> </w:t>
@@ -1364,7 +1323,7 @@
         <w:t xml:space="preserve"> </w:t>
       </w:r>
       <w:r>
-        <w:t xml:space="preserve">(Fig. 4).</w:t>
+        <w:t xml:space="preserve">(Fig. 5).</w:t>
       </w:r>
     </w:p>
     <w:p>
@@ -1372,7 +1331,7 @@
         <w:pStyle w:val="BodyText"/>
       </w:pPr>
       <w:r>
-        <w:t xml:space="preserve">The first report of OFV in the United States is thought to be</w:t>
+        <w:t xml:space="preserve">The first report of OFV in the US is thought to be</w:t>
       </w:r>
       <w:r>
         <w:t xml:space="preserve"> </w:t>
@@ -1556,7 +1515,7 @@
         <w:t xml:space="preserve"> </w:t>
       </w:r>
       <w:r>
-        <w:t xml:space="preserve">but not in the United States. The Florida collected plants of</w:t>
+        <w:t xml:space="preserve">but not in the US. The Florida collected plants of</w:t>
       </w:r>
       <w:r>
         <w:t xml:space="preserve"> </w:t>
@@ -1679,7 +1638,7 @@
         <w:t xml:space="preserve"> </w:t>
       </w:r>
       <w:r>
-        <w:t xml:space="preserve">but they did not mention the presence of OFV symptoms in this plant. However, our finding will be notified as the first report of OFV in the United States on ornamentals and among them</w:t>
+        <w:t xml:space="preserve">but they did not mention the presence of OFV symptoms in this plant. However, our finding will be notified as the first report of OFV in the US on ornamentals and among them</w:t>
       </w:r>
       <w:r>
         <w:t xml:space="preserve"> </w:t>
@@ -1972,7 +1931,7 @@
         <w:t xml:space="preserve"> </w:t>
       </w:r>
       <w:r>
-        <w:t xml:space="preserve">(Fig. 4). Therefore, it is critical to identify the vector of OFVs in Florida and monitor its spread to determine the risk this virus represents for the native plants, agriculture and the ornamental/landscaping industries of Florida and the surrounding regions.</w:t>
+        <w:t xml:space="preserve">(Fig. 5). Therefore, it is critical to identify the vector of OFVs in Florida and monitor its spread to determine the risk this virus represents for the native plants, agriculture and the ornamental/landscaping industries of Florida and the surrounding regions.</w:t>
       </w:r>
     </w:p>
     <w:bookmarkEnd w:id="23"/>
@@ -4634,7 +4593,15 @@
         <w:pStyle w:val="BodyText"/>
       </w:pPr>
       <w:r>
-        <w:t xml:space="preserve">Fig. 3: Cryo-SEM images of</w:t>
+        <w:t xml:space="preserve">Fig. 3: Map of OFV cases in Florida</w:t>
+      </w:r>
+    </w:p>
+    <w:p>
+      <w:pPr>
+        <w:pStyle w:val="BodyText"/>
+      </w:pPr>
+      <w:r>
+        <w:t xml:space="preserve">Fig. 4: Cryo-SEM images of</w:t>
       </w:r>
       <w:r>
         <w:t xml:space="preserve"> </w:t>
@@ -4686,7 +4653,7 @@
         <w:pStyle w:val="BodyText"/>
       </w:pPr>
       <w:r>
-        <w:t xml:space="preserve">Fig. 4: Florida is home to other common pest species of</w:t>
+        <w:t xml:space="preserve">Fig. 5: Florida is home to other common pest species of</w:t>
       </w:r>
       <w:r>
         <w:t xml:space="preserve"> </w:t>
@@ -4758,7 +4725,7 @@
       </w:r>
     </w:p>
     <w:bookmarkEnd w:id="75"/>
-    <w:bookmarkStart w:id="80" w:name="figures"/>
+    <w:bookmarkStart w:id="81" w:name="figures"/>
     <w:p>
       <w:pPr>
         <w:pStyle w:val="Heading3"/>
@@ -4955,7 +4922,54 @@
         </w:drawing>
       </w:r>
     </w:p>
-    <w:bookmarkEnd w:id="80"/>
+    <w:p>
+      <w:pPr>
+        <w:pStyle w:val="BodyText"/>
+      </w:pPr>
+      <w:r>
+        <w:drawing>
+          <wp:inline>
+            <wp:extent cx="5943600" cy="3962400"/>
+            <wp:effectExtent b="0" l="0" r="0" t="0"/>
+            <wp:docPr descr="" title="" id="1" name="Picture"/>
+            <a:graphic>
+              <a:graphicData uri="http://schemas.openxmlformats.org/drawingml/2006/picture">
+                <pic:pic>
+                  <pic:nvPicPr>
+                    <pic:cNvPr descr="ofv_fife_2021_files/figure-docx/fig_5-1.png" id="0" name="Picture"/>
+                    <pic:cNvPicPr>
+                      <a:picLocks noChangeArrowheads="1" noChangeAspect="1"/>
+                    </pic:cNvPicPr>
+                  </pic:nvPicPr>
+                  <pic:blipFill>
+                    <a:blip r:embed="rId80"/>
+                    <a:stretch>
+                      <a:fillRect/>
+                    </a:stretch>
+                  </pic:blipFill>
+                  <pic:spPr bwMode="auto">
+                    <a:xfrm>
+                      <a:off x="0" y="0"/>
+                      <a:ext cx="5943600" cy="3962400"/>
+                    </a:xfrm>
+                    <a:prstGeom prst="rect">
+                      <a:avLst/>
+                    </a:prstGeom>
+                    <a:noFill/>
+                    <a:ln w="9525">
+                      <a:noFill/>
+                      <a:headEnd/>
+                      <a:tailEnd/>
+                    </a:ln>
+                  </pic:spPr>
+                </pic:pic>
+              </a:graphicData>
+            </a:graphic>
+          </wp:inline>
+        </w:drawing>
+      </w:r>
+    </w:p>
+    <w:bookmarkEnd w:id="81"/>
     <w:sectPr>
       <w:pgSz w:w="12240" w:h="15840"/>
       <w:pgMar w:top="1440" w:right="1440" w:bottom="1440" w:left="1440" w:header="720" w:footer="720" w:gutter="0"/>

</xml_diff>

<commit_message>
Gave up on the map concept, added a column in the table to indicate location where OFV was found
</commit_message>
<xml_diff>
--- a/ofv_fife_2021.docx
+++ b/ofv_fife_2021.docx
@@ -506,6 +506,44 @@
         <w:pStyle w:val="FirstParagraph"/>
       </w:pPr>
       <w:r>
+        <w:t xml:space="preserve">Several flat mite species, all from the genus</w:t>
+      </w:r>
+      <w:r>
+        <w:t xml:space="preserve"> </w:t>
+      </w:r>
+      <w:r>
+        <w:rPr>
+          <w:iCs/>
+          <w:i/>
+        </w:rPr>
+        <w:t xml:space="preserve">Brevipalpus</w:t>
+      </w:r>
+      <w:r>
+        <w:t xml:space="preserve"> </w:t>
+      </w:r>
+      <w:r>
+        <w:t xml:space="preserve">Donnadieu (Trombidiformes: Tenuipalpidae), are the only known vectors for the plant viruses known as cileviruses and dichorhaviruses. The</w:t>
+      </w:r>
+      <w:r>
+        <w:t xml:space="preserve"> </w:t>
+      </w:r>
+      <w:r>
+        <w:rPr>
+          <w:iCs/>
+          <w:i/>
+        </w:rPr>
+        <w:t xml:space="preserve">B. californicus</w:t>
+      </w:r>
+      <w:r>
+        <w:t xml:space="preserve"> </w:t>
+      </w:r>
+      <w:r>
+        <w:t xml:space="preserve">species group exclusively can transmit Orchid fleck dichorhavirus (OFV) in a persistent propagative manner.</w:t>
+      </w:r>
+      <w:r>
+        <w:t xml:space="preserve"> </w:t>
+      </w:r>
+      <w:r>
         <w:t xml:space="preserve">OFV is the type species for the genus</w:t>
       </w:r>
       <w:r>
@@ -919,9 +957,6 @@
       <w:r>
         <w:t xml:space="preserve">, but symptoms typically appear as chlorotic flecks, which ultimately coalesce into larger spots or ringspot patterns (Fig. 1, Fig. 2).</w:t>
       </w:r>
-      <w:r>
-        <w:t xml:space="preserve"> </w:t>
-      </w:r>
     </w:p>
     <w:p>
       <w:pPr>
@@ -1222,7 +1257,7 @@
         <w:pStyle w:val="BodyText"/>
       </w:pPr>
       <w:r>
-        <w:t xml:space="preserve">Subsequent surveys of plants belonging to the subfamily Nolinoidaea in Florida have revealed more sites with Asparagaceae putatively infected with OFV in Leon and Alachua counties (Table 1, Fig. 3). Mites were collected from symptomatic plants in Leon county and observed with phase contrast microscopy. Tenuipalpid mites (flat mites or false spider mites) were commonly found in abundance on the Asparagaceae which tested positive for OFV. These flat mites were originally identified as</w:t>
+        <w:t xml:space="preserve">Subsequent surveys of plants belonging to the subfamily Nolinoidaea in Florida have revealed more sites with Asparagaceae putatively infected with OFV in Leon and Alachua counties (Table 1). Mites were collected from symptomatic plants in Leon county and observed with phase contrast microscopy. Tenuipalpid mites (flat mites or false spider mites) were commonly found in abundance on the Asparagaceae which tested positive for OFV. These flat mites were originally identified as</w:t>
       </w:r>
       <w:r>
         <w:t xml:space="preserve"> </w:t>
@@ -1275,7 +1310,7 @@
         <w:t xml:space="preserve">(León and Nadler 2010, Beard et al. 2015, Skoracka et al. 2015)</w:t>
       </w:r>
       <w:r>
-        <w:t xml:space="preserve">. Additional mite samples were collected from the original OFV detection site, and examined under Cryo-SEM (Fig. 4). The determinations approved prior identifications of</w:t>
+        <w:t xml:space="preserve">. Additional mite samples were collected from the original OFV detection site, and examined under Cryo-SEM (Fig. 3). The determinations approved prior identifications of</w:t>
       </w:r>
       <w:r>
         <w:t xml:space="preserve"> </w:t>
@@ -1323,7 +1358,7 @@
         <w:t xml:space="preserve"> </w:t>
       </w:r>
       <w:r>
-        <w:t xml:space="preserve">(Fig. 5).</w:t>
+        <w:t xml:space="preserve">(Fig. 4).</w:t>
       </w:r>
     </w:p>
     <w:p>
@@ -1931,7 +1966,7 @@
         <w:t xml:space="preserve"> </w:t>
       </w:r>
       <w:r>
-        <w:t xml:space="preserve">(Fig. 5). Therefore, it is critical to identify the vector of OFVs in Florida and monitor its spread to determine the risk this virus represents for the native plants, agriculture and the ornamental/landscaping industries of Florida and the surrounding regions.</w:t>
+        <w:t xml:space="preserve">(Fig. 4). Therefore, it is critical to identify the vector of OFVs in Florida and monitor its spread to determine the risk this virus represents for the native plants, agriculture and the ornamental/landscaping industries of Florida and the surrounding regions.</w:t>
       </w:r>
     </w:p>
     <w:bookmarkEnd w:id="23"/>
@@ -4042,13 +4077,14 @@
     <w:tbl>
       <w:tblPr>
         <w:tblStyle w:val="Table"/>
-        <w:tblW w:type="pct" w:w="4999.999999999999"/>
+        <w:tblW w:type="pct" w:w="5000.0"/>
         <w:tblLook w:firstRow="1" w:lastRow="0" w:firstColumn="0" w:lastColumn="0" w:noHBand="0" w:noVBand="0" w:val="0020"/>
       </w:tblPr>
       <w:tblGrid>
-        <w:gridCol w:w="2160"/>
-        <w:gridCol w:w="2700"/>
-        <w:gridCol w:w="3060"/>
+        <w:gridCol w:w="1900"/>
+        <w:gridCol w:w="2376"/>
+        <w:gridCol w:w="2692"/>
+        <w:gridCol w:w="950"/>
       </w:tblGrid>
       <w:tr>
         <w:tc>
@@ -4081,6 +4117,17 @@
             </w:pPr>
             <w:r>
               <w:t xml:space="preserve">Symptoms Observed</w:t>
+            </w:r>
+          </w:p>
+        </w:tc>
+        <w:tc>
+          <w:p>
+            <w:pPr>
+              <w:pStyle w:val="Compact"/>
+              <w:jc w:val="left"/>
+            </w:pPr>
+            <w:r>
+              <w:t xml:space="preserve">County</w:t>
             </w:r>
           </w:p>
         </w:tc>
@@ -4129,6 +4176,17 @@
             </w:r>
           </w:p>
         </w:tc>
+        <w:tc>
+          <w:p>
+            <w:pPr>
+              <w:pStyle w:val="Compact"/>
+              <w:jc w:val="left"/>
+            </w:pPr>
+            <w:r>
+              <w:t xml:space="preserve">Alachua &amp; Leon</w:t>
+            </w:r>
+          </w:p>
+        </w:tc>
       </w:tr>
       <w:tr>
         <w:tc>
@@ -4168,6 +4226,17 @@
             </w:pPr>
             <w:r>
               <w:t xml:space="preserve">Ringspots, Chlorotic Flecking, Necrotic Lesions</w:t>
+            </w:r>
+          </w:p>
+        </w:tc>
+        <w:tc>
+          <w:p>
+            <w:pPr>
+              <w:pStyle w:val="Compact"/>
+              <w:jc w:val="left"/>
+            </w:pPr>
+            <w:r>
+              <w:t xml:space="preserve">Alachua &amp; Leon</w:t>
             </w:r>
           </w:p>
         </w:tc>
@@ -4213,6 +4282,17 @@
             </w:pPr>
             <w:r>
               <w:t xml:space="preserve">Ringspots, Chlorotic Flecking, Necrotic Lesions</w:t>
+            </w:r>
+          </w:p>
+        </w:tc>
+        <w:tc>
+          <w:p>
+            <w:pPr>
+              <w:pStyle w:val="Compact"/>
+              <w:jc w:val="left"/>
+            </w:pPr>
+            <w:r>
+              <w:t xml:space="preserve">Leon</w:t>
             </w:r>
           </w:p>
         </w:tc>
@@ -4270,6 +4350,17 @@
             </w:r>
           </w:p>
         </w:tc>
+        <w:tc>
+          <w:p>
+            <w:pPr>
+              <w:pStyle w:val="Compact"/>
+              <w:jc w:val="left"/>
+            </w:pPr>
+            <w:r>
+              <w:t xml:space="preserve">Alachua &amp; Leon</w:t>
+            </w:r>
+          </w:p>
+        </w:tc>
       </w:tr>
       <w:tr>
         <w:tc>
@@ -4315,6 +4406,17 @@
             </w:r>
           </w:p>
         </w:tc>
+        <w:tc>
+          <w:p>
+            <w:pPr>
+              <w:pStyle w:val="Compact"/>
+              <w:jc w:val="left"/>
+            </w:pPr>
+            <w:r>
+              <w:t xml:space="preserve">Leon</w:t>
+            </w:r>
+          </w:p>
+        </w:tc>
       </w:tr>
     </w:tbl>
     <w:p>
@@ -4593,7 +4695,51 @@
         <w:pStyle w:val="BodyText"/>
       </w:pPr>
       <w:r>
-        <w:t xml:space="preserve">Fig. 3: Map of OFV cases in Florida</w:t>
+        <w:t xml:space="preserve">Fig. 3: Cryo-SEM images of</w:t>
+      </w:r>
+      <w:r>
+        <w:t xml:space="preserve"> </w:t>
+      </w:r>
+      <w:r>
+        <w:rPr>
+          <w:iCs/>
+          <w:i/>
+        </w:rPr>
+        <w:t xml:space="preserve">Brevipalpus californicus</w:t>
+      </w:r>
+      <w:r>
+        <w:t xml:space="preserve"> </w:t>
+      </w:r>
+      <w:r>
+        <w:t xml:space="preserve">sensu lato displaying various characters used for identification</w:t>
+      </w:r>
+      <w:r>
+        <w:t xml:space="preserve"> </w:t>
+      </w:r>
+      <w:r>
+        <w:t xml:space="preserve">(Baker and Tuttle 1987, Beard et al. 2012)</w:t>
+      </w:r>
+      <w:r>
+        <w:t xml:space="preserve"> </w:t>
+      </w:r>
+      <w:r>
+        <w:t xml:space="preserve">(a) Dorsum (b) Lateral view (c) Venter (d) Close up of distal end of leg 2, with arrows indicating paired solenidia, characteristic of the genus</w:t>
+      </w:r>
+      <w:r>
+        <w:t xml:space="preserve"> </w:t>
+      </w:r>
+      <w:r>
+        <w:rPr>
+          <w:iCs/>
+          <w:i/>
+        </w:rPr>
+        <w:t xml:space="preserve">Brevipalpus</w:t>
+      </w:r>
+      <w:r>
+        <w:t xml:space="preserve"> </w:t>
+      </w:r>
+      <w:r>
+        <w:t xml:space="preserve">(e) Enlargement of the microplates of the mite cerotegument (f) Dorsal view of the distal portion of mite abdomen (g) Dorsal view of the mite rostrum (h) Ventral view of mite rostrum, observe 3 distal setae.</w:t>
       </w:r>
     </w:p>
     <w:p>
@@ -4601,35 +4747,7 @@
         <w:pStyle w:val="BodyText"/>
       </w:pPr>
       <w:r>
-        <w:t xml:space="preserve">Fig. 4: Cryo-SEM images of</w:t>
-      </w:r>
-      <w:r>
-        <w:t xml:space="preserve"> </w:t>
-      </w:r>
-      <w:r>
-        <w:rPr>
-          <w:iCs/>
-          <w:i/>
-        </w:rPr>
-        <w:t xml:space="preserve">Brevipalpus californicus</w:t>
-      </w:r>
-      <w:r>
-        <w:t xml:space="preserve"> </w:t>
-      </w:r>
-      <w:r>
-        <w:t xml:space="preserve">sensu lato displaying various characters used for identification</w:t>
-      </w:r>
-      <w:r>
-        <w:t xml:space="preserve"> </w:t>
-      </w:r>
-      <w:r>
-        <w:t xml:space="preserve">(Baker and Tuttle 1987, Beard et al. 2012)</w:t>
-      </w:r>
-      <w:r>
-        <w:t xml:space="preserve"> </w:t>
-      </w:r>
-      <w:r>
-        <w:t xml:space="preserve">(a) Dorsum (b) Lateral view (c) Venter (d) Close up of distal end of leg 2, with arrows indicating paired solenidia, characteristic of the genus</w:t>
+        <w:t xml:space="preserve">Fig. 4: Florida is home to other common pest species of</w:t>
       </w:r>
       <w:r>
         <w:t xml:space="preserve"> </w:t>
@@ -4645,30 +4763,6 @@
         <w:t xml:space="preserve"> </w:t>
       </w:r>
       <w:r>
-        <w:t xml:space="preserve">(e) Enlargement of the microplates of the mite cerotegument (f) Dorsal view of the distal portion of mite abdomen (g) Dorsal view of the mite rostrum (h) Ventral view of mite rostrum, observe 3 distal setae.</w:t>
-      </w:r>
-    </w:p>
-    <w:p>
-      <w:pPr>
-        <w:pStyle w:val="BodyText"/>
-      </w:pPr>
-      <w:r>
-        <w:t xml:space="preserve">Fig. 5: Florida is home to other common pest species of</w:t>
-      </w:r>
-      <w:r>
-        <w:t xml:space="preserve"> </w:t>
-      </w:r>
-      <w:r>
-        <w:rPr>
-          <w:iCs/>
-          <w:i/>
-        </w:rPr>
-        <w:t xml:space="preserve">Brevipalpus</w:t>
-      </w:r>
-      <w:r>
-        <w:t xml:space="preserve"> </w:t>
-      </w:r>
-      <w:r>
         <w:t xml:space="preserve">which are potential vectors of</w:t>
       </w:r>
       <w:r>
@@ -4725,7 +4819,7 @@
       </w:r>
     </w:p>
     <w:bookmarkEnd w:id="75"/>
-    <w:bookmarkStart w:id="81" w:name="figures"/>
+    <w:bookmarkStart w:id="80" w:name="figures"/>
     <w:p>
       <w:pPr>
         <w:pStyle w:val="Heading3"/>
@@ -4922,54 +5016,7 @@
         </w:drawing>
       </w:r>
     </w:p>
-    <w:p>
-      <w:pPr>
-        <w:pStyle w:val="BodyText"/>
-      </w:pPr>
-      <w:r>
-        <w:drawing>
-          <wp:inline>
-            <wp:extent cx="5943600" cy="3962400"/>
-            <wp:effectExtent b="0" l="0" r="0" t="0"/>
-            <wp:docPr descr="" title="" id="1" name="Picture"/>
-            <a:graphic>
-              <a:graphicData uri="http://schemas.openxmlformats.org/drawingml/2006/picture">
-                <pic:pic>
-                  <pic:nvPicPr>
-                    <pic:cNvPr descr="ofv_fife_2021_files/figure-docx/fig_5-1.png" id="0" name="Picture"/>
-                    <pic:cNvPicPr>
-                      <a:picLocks noChangeArrowheads="1" noChangeAspect="1"/>
-                    </pic:cNvPicPr>
-                  </pic:nvPicPr>
-                  <pic:blipFill>
-                    <a:blip r:embed="rId80"/>
-                    <a:stretch>
-                      <a:fillRect/>
-                    </a:stretch>
-                  </pic:blipFill>
-                  <pic:spPr bwMode="auto">
-                    <a:xfrm>
-                      <a:off x="0" y="0"/>
-                      <a:ext cx="5943600" cy="3962400"/>
-                    </a:xfrm>
-                    <a:prstGeom prst="rect">
-                      <a:avLst/>
-                    </a:prstGeom>
-                    <a:noFill/>
-                    <a:ln w="9525">
-                      <a:noFill/>
-                      <a:headEnd/>
-                      <a:tailEnd/>
-                    </a:ln>
-                  </pic:spPr>
-                </pic:pic>
-              </a:graphicData>
-            </a:graphic>
-          </wp:inline>
-        </w:drawing>
-      </w:r>
-    </w:p>
-    <w:bookmarkEnd w:id="81"/>
+    <w:bookmarkEnd w:id="80"/>
     <w:sectPr>
       <w:pgSz w:w="12240" w:h="15840"/>
       <w:pgMar w:top="1440" w:right="1440" w:bottom="1440" w:left="1440" w:header="720" w:footer="720" w:gutter="0"/>

</xml_diff>

<commit_message>
Hacked down the abstract to fit under 250 word limit. Probably will need to be edited again, sent it to other authors
</commit_message>
<xml_diff>
--- a/ofv_fife_2021.docx
+++ b/ofv_fife_2021.docx
@@ -506,7 +506,30 @@
         <w:pStyle w:val="FirstParagraph"/>
       </w:pPr>
       <w:r>
-        <w:t xml:space="preserve">Several flat mite species, all from the genus</w:t>
+        <w:t xml:space="preserve">Orchid Fleck Virus (OFV) is the type species for the genus</w:t>
+      </w:r>
+      <w:r>
+        <w:t xml:space="preserve"> </w:t>
+      </w:r>
+      <w:r>
+        <w:rPr>
+          <w:iCs/>
+          <w:i/>
+        </w:rPr>
+        <w:t xml:space="preserve">Dichorhavirus</w:t>
+      </w:r>
+      <w:r>
+        <w:t xml:space="preserve">, a plant pathogen which infects more than fifty plant species belonging to the family Orchidaceae, Asparagaceae (Nolinoidaea), and Rutaceae (</w:t>
+      </w:r>
+      <w:r>
+        <w:rPr>
+          <w:iCs/>
+          <w:i/>
+        </w:rPr>
+        <w:t xml:space="preserve">Citrus</w:t>
+      </w:r>
+      <w:r>
+        <w:t xml:space="preserve">). The sole vectors for dichorhaviruses are mites from the genus</w:t>
       </w:r>
       <w:r>
         <w:t xml:space="preserve"> </w:t>
@@ -522,55 +545,10 @@
         <w:t xml:space="preserve"> </w:t>
       </w:r>
       <w:r>
-        <w:t xml:space="preserve">Donnadieu (Trombidiformes: Tenuipalpidae), are the only known vectors for the plant viruses known as cileviruses and dichorhaviruses. The</w:t>
-      </w:r>
-      <w:r>
-        <w:t xml:space="preserve"> </w:t>
-      </w:r>
-      <w:r>
-        <w:rPr>
-          <w:iCs/>
-          <w:i/>
-        </w:rPr>
-        <w:t xml:space="preserve">B. californicus</w:t>
-      </w:r>
-      <w:r>
-        <w:t xml:space="preserve"> </w:t>
-      </w:r>
-      <w:r>
-        <w:t xml:space="preserve">species group exclusively can transmit Orchid fleck dichorhavirus (OFV) in a persistent propagative manner.</w:t>
-      </w:r>
-      <w:r>
-        <w:t xml:space="preserve"> </w:t>
-      </w:r>
-      <w:r>
-        <w:t xml:space="preserve">OFV is the type species for the genus</w:t>
-      </w:r>
-      <w:r>
-        <w:t xml:space="preserve"> </w:t>
-      </w:r>
-      <w:r>
-        <w:rPr>
-          <w:iCs/>
-          <w:i/>
-        </w:rPr>
-        <w:t xml:space="preserve">Dichorhavirus</w:t>
-      </w:r>
-      <w:r>
-        <w:t xml:space="preserve"> </w:t>
-      </w:r>
-      <w:r>
-        <w:t xml:space="preserve">and infects more than fifty plant species belonging to the family Orchidaceae, Asparagaceae (Nolinoidaea), and Rutaceae (</w:t>
-      </w:r>
-      <w:r>
-        <w:rPr>
-          <w:iCs/>
-          <w:i/>
-        </w:rPr>
-        <w:t xml:space="preserve">Citrus</w:t>
-      </w:r>
-      <w:r>
-        <w:t xml:space="preserve">). During the summer of 2020, chlorotic ringspot symptoms were seen on Giant Lilyturf (</w:t>
+        <w:t xml:space="preserve">Donnadieu (Trombidiformes: Tenuipalpidae), which are also known to spread cileviruses. OFV was found infecting liriopogons</w:t>
+      </w:r>
+      <w:r>
+        <w:t xml:space="preserve"> </w:t>
       </w:r>
       <w:r>
         <w:rPr>
@@ -583,25 +561,23 @@
         <w:t xml:space="preserve"> </w:t>
       </w:r>
       <w:r>
-        <w:t xml:space="preserve">spp., cv.</w:t>
-      </w:r>
-      <w:r>
-        <w:t xml:space="preserve"> </w:t>
-      </w:r>
-      <w:r>
-        <w:t xml:space="preserve">‘</w:t>
-      </w:r>
-      <w:r>
-        <w:t xml:space="preserve">Gigantea,</w:t>
-      </w:r>
-      <w:r>
-        <w:t xml:space="preserve">’</w:t>
-      </w:r>
-      <w:r>
-        <w:t xml:space="preserve"> </w:t>
-      </w:r>
-      <w:r>
-        <w:t xml:space="preserve">Asparagaceae: Nolinoidaea) and leaf chlorosis was observed on leaves of</w:t>
+        <w:t xml:space="preserve">spp. &amp;</w:t>
+      </w:r>
+      <w:r>
+        <w:t xml:space="preserve"> </w:t>
+      </w:r>
+      <w:r>
+        <w:rPr>
+          <w:iCs/>
+          <w:i/>
+        </w:rPr>
+        <w:t xml:space="preserve">Ophiopogon</w:t>
+      </w:r>
+      <w:r>
+        <w:t xml:space="preserve"> </w:t>
+      </w:r>
+      <w:r>
+        <w:t xml:space="preserve">spp. (Asparagaceae: Nolinoidaea) and</w:t>
       </w:r>
       <w:r>
         <w:t xml:space="preserve"> </w:t>
@@ -617,67 +593,7 @@
         <w:t xml:space="preserve"> </w:t>
       </w:r>
       <w:r>
-        <w:t xml:space="preserve">Blume (Asparagaceae: Nolinoidaea) in a landscape in Leon County, Florida. In both cases, the presence of OFV was confirmed using OFV specific conventional reverse transcription polymerase chain assay (RT-PCR) assay and Sanger sequencing. RT-PCR amplicons had a 98% identity with the known OFV sequences available in the GenBank (Accession numbers: AB244418 and LC222630). The identification was also confirmed with the quantitative RT-PCR (RT-qPCR). Additional leaf samples were collected from other Nolinoidaea, including Aztec Grass (</w:t>
-      </w:r>
-      <w:r>
-        <w:rPr>
-          <w:iCs/>
-          <w:i/>
-        </w:rPr>
-        <w:t xml:space="preserve">Ophiopogon intermedius</w:t>
-      </w:r>
-      <w:r>
-        <w:t xml:space="preserve"> </w:t>
-      </w:r>
-      <w:r>
-        <w:t xml:space="preserve">cv.</w:t>
-      </w:r>
-      <w:r>
-        <w:t xml:space="preserve"> </w:t>
-      </w:r>
-      <w:r>
-        <w:t xml:space="preserve">‘</w:t>
-      </w:r>
-      <w:r>
-        <w:t xml:space="preserve">Argenteomarginatus</w:t>
-      </w:r>
-      <w:r>
-        <w:t xml:space="preserve">’</w:t>
-      </w:r>
-      <w:r>
-        <w:t xml:space="preserve"> </w:t>
-      </w:r>
-      <w:r>
-        <w:t xml:space="preserve">D. Don, Asparagaceae: Nolinoidaea), Mondo Grass</w:t>
-      </w:r>
-      <w:r>
-        <w:t xml:space="preserve"> </w:t>
-      </w:r>
-      <w:r>
-        <w:rPr>
-          <w:iCs/>
-          <w:i/>
-        </w:rPr>
-        <w:t xml:space="preserve">O. japonicus</w:t>
-      </w:r>
-      <w:r>
-        <w:t xml:space="preserve"> </w:t>
-      </w:r>
-      <w:r>
-        <w:t xml:space="preserve">and Lilyturf</w:t>
-      </w:r>
-      <w:r>
-        <w:t xml:space="preserve"> </w:t>
-      </w:r>
-      <w:r>
-        <w:rPr>
-          <w:iCs/>
-          <w:i/>
-        </w:rPr>
-        <w:t xml:space="preserve">L. muscari</w:t>
-      </w:r>
-      <w:r>
-        <w:t xml:space="preserve">, with ringspot symptoms were observed in Leon and Alachua counties. Identification of partial genome sequence confirmed the presence of both the orchid strains (OFV-Orc1 and OFV-Orc2) in Florida. Three mite species were identified from OFV-infected plants:</w:t>
+        <w:t xml:space="preserve">Blume (Asparagaceae: Nolinoidaea), during the summer of 2020 in a landscape in Leon County, Florida. OFV specific conventional reverse transcription polymerase chain assay (RT-PCR) assay and Sanger sequencing. RT-PCR amplicons had a 98% identity with the known OFV sequences available in the GenBank (Accession numbers: AB244418 and LC222630). Virus identity was also confirmed via quantitative RT-PCR (RT-qPCR). Additional leaf samples were collected from other putatively infected Asparagaceae from Leon and Alachua counties. Identification of partial genome sequence confirmed the presence of both OFV orchid strains (OFV-Orc1 and OFV-Orc2) in Florida. These strains of OFV are known to infect citrus and cause citrus leprosis disease. Three potential vector species were identified from OFV-infected plants:</w:t>
       </w:r>
       <w:r>
         <w:t xml:space="preserve"> </w:t>
@@ -725,7 +641,7 @@
         <w:t xml:space="preserve"> </w:t>
       </w:r>
       <w:r>
-        <w:t xml:space="preserve">Banks. At least one of these species is presumably responsible for OFV transmission. Florida has various</w:t>
+        <w:t xml:space="preserve">Banks. Florida has various</w:t>
       </w:r>
       <w:r>
         <w:t xml:space="preserve"> </w:t>
@@ -741,55 +657,7 @@
         <w:t xml:space="preserve"> </w:t>
       </w:r>
       <w:r>
-        <w:t xml:space="preserve">susceptible native and introduced plant species in the landscape. In this study we are reporting three new hosts from the family Asperagaceae from multiple locations. Our data suggested that the OFV is widely distributed in Florida and might be a potential threat for</w:t>
-      </w:r>
-      <w:r>
-        <w:t xml:space="preserve"> </w:t>
-      </w:r>
-      <w:r>
-        <w:rPr>
-          <w:iCs/>
-          <w:i/>
-        </w:rPr>
-        <w:t xml:space="preserve">Liriope</w:t>
-      </w:r>
-      <w:r>
-        <w:t xml:space="preserve"> </w:t>
-      </w:r>
-      <w:r>
-        <w:t xml:space="preserve">spp.,</w:t>
-      </w:r>
-      <w:r>
-        <w:t xml:space="preserve"> </w:t>
-      </w:r>
-      <w:r>
-        <w:rPr>
-          <w:iCs/>
-          <w:i/>
-        </w:rPr>
-        <w:t xml:space="preserve">Ophiopogon</w:t>
-      </w:r>
-      <w:r>
-        <w:t xml:space="preserve"> </w:t>
-      </w:r>
-      <w:r>
-        <w:t xml:space="preserve">spp. and</w:t>
-      </w:r>
-      <w:r>
-        <w:t xml:space="preserve"> </w:t>
-      </w:r>
-      <w:r>
-        <w:rPr>
-          <w:iCs/>
-          <w:i/>
-        </w:rPr>
-        <w:t xml:space="preserve">Aspidistra elatior</w:t>
-      </w:r>
-      <w:r>
-        <w:t xml:space="preserve"> </w:t>
-      </w:r>
-      <w:r>
-        <w:t xml:space="preserve">which are commonly used in landscaping in the southeastern United States, if not controlled. As both the orchid strains of OFV are known to infect citrus and cause citrus leprosis disease, a survey in citrus growing regions of Florida is essential, emphasizing plants within the families Orchidaceae, Rutaceae and Asparagaceae.</w:t>
+        <w:t xml:space="preserve">susceptible native and introduced plant species in the landscape. In this study we report three new hosts from the family Asperagaceae from multiple locations. Our data suggested that the OFV widely distributed in Florida and might be a threat for various plant species and possibly citrus growing in the southeastern US.</w:t>
       </w:r>
     </w:p>
     <w:bookmarkEnd w:id="21"/>

</xml_diff>

<commit_message>
Working in the revisions received from the editors
</commit_message>
<xml_diff>
--- a/ofv_fife_2021.docx
+++ b/ofv_fife_2021.docx
@@ -506,30 +506,17 @@
         <w:pStyle w:val="FirstParagraph"/>
       </w:pPr>
       <w:r>
-        <w:t xml:space="preserve">Orchid Fleck Virus (OFV) is the type species for the genus</w:t>
-      </w:r>
-      <w:r>
-        <w:t xml:space="preserve"> </w:t>
-      </w:r>
-      <w:r>
-        <w:rPr>
-          <w:iCs/>
-          <w:i/>
-        </w:rPr>
-        <w:t xml:space="preserve">Dichorhavirus</w:t>
-      </w:r>
-      <w:r>
-        <w:t xml:space="preserve">, a plant pathogen which infects more than fifty plant species belonging to the family Orchidaceae, Asparagaceae (Nolinoidaea), and Rutaceae (</w:t>
-      </w:r>
-      <w:r>
-        <w:rPr>
-          <w:iCs/>
-          <w:i/>
-        </w:rPr>
-        <w:t xml:space="preserve">Citrus</w:t>
-      </w:r>
-      <w:r>
-        <w:t xml:space="preserve">). The sole vectors for dichorhaviruses are mites from the genus</w:t>
+        <w:rPr>
+          <w:iCs/>
+          <w:i/>
+        </w:rPr>
+        <w:t xml:space="preserve">Orchid fleck dichorhavirus</w:t>
+      </w:r>
+      <w:r>
+        <w:t xml:space="preserve"> </w:t>
+      </w:r>
+      <w:r>
+        <w:t xml:space="preserve">(OFV) infects over fifty plant species belonging to the family Orchidaceae, Asparagaceae (Nolinoidaea), and Rutaceae (Citrus). The sole vectors for dichorhaviruses are flat mites from the genus</w:t>
       </w:r>
       <w:r>
         <w:t xml:space="preserve"> </w:t>
@@ -561,7 +548,7 @@
         <w:t xml:space="preserve"> </w:t>
       </w:r>
       <w:r>
-        <w:t xml:space="preserve">spp. &amp;</w:t>
+        <w:t xml:space="preserve">spp. and</w:t>
       </w:r>
       <w:r>
         <w:t xml:space="preserve"> </w:t>
@@ -577,7 +564,7 @@
         <w:t xml:space="preserve"> </w:t>
       </w:r>
       <w:r>
-        <w:t xml:space="preserve">spp. (Asparagaceae: Nolinoidaea) and</w:t>
+        <w:t xml:space="preserve">spp., as well as</w:t>
       </w:r>
       <w:r>
         <w:t xml:space="preserve"> </w:t>
@@ -593,7 +580,7 @@
         <w:t xml:space="preserve"> </w:t>
       </w:r>
       <w:r>
-        <w:t xml:space="preserve">Blume (Asparagaceae: Nolinoidaea), during the summer of 2020 in a landscape in Leon County, Florida. OFV specific conventional reverse transcription polymerase chain assay (RT-PCR) assay and Sanger sequencing. RT-PCR amplicons had a 98% identity with the known OFV sequences available in the GenBank (Accession numbers: AB244418 and LC222630). Virus identity was also confirmed via quantitative RT-PCR (RT-qPCR). Additional leaf samples were collected from other putatively infected Asparagaceae from Leon and Alachua counties. Identification of partial genome sequence confirmed the presence of both OFV orchid strains (OFV-Orc1 and OFV-Orc2) in Florida. These strains of OFV are known to infect citrus and cause citrus leprosis disease. Three potential vector species were identified from OFV-infected plants:</w:t>
+        <w:t xml:space="preserve">Blume (Asparagaceae: Nolinoidaea) in the landscape in Leon County, Florida, during the summer of 2020. The presence of OFV was confirmed using OFV-specific conventional reverse transcription polymerase chain assay (RT-PCR) assay and Sanger sequencing. RT-PCR amplicons had a 98% identity with the known OFV sequences available in the NCBI GenBank. Virus identity was also confirmed via quantitative RT-PCR (RT-qPCR). Additional leaf samples were collected from other possibly infected Asparagaceae from Leon and Alachua counties. Identification of partial genome sequence confirmed the presence of both OFV orchid strains (OFV-Orc1 and OFV-Orc2) in Florida. These strains of OFV are known to infect citrus and cause citrus leprosis disease. Three potential mite vectors were identified from OFV-infected plants using cryo-scanning electron microscopy (Cryo-SEM):</w:t>
       </w:r>
       <w:r>
         <w:t xml:space="preserve"> </w:t>
@@ -609,7 +596,7 @@
         <w:t xml:space="preserve"> </w:t>
       </w:r>
       <w:r>
-        <w:t xml:space="preserve">sensu lato,</w:t>
+        <w:t xml:space="preserve">s.l.,</w:t>
       </w:r>
       <w:r>
         <w:t xml:space="preserve"> </w:t>
@@ -622,10 +609,7 @@
         <w:t xml:space="preserve">B. obovatus</w:t>
       </w:r>
       <w:r>
-        <w:t xml:space="preserve"> </w:t>
-      </w:r>
-      <w:r>
-        <w:t xml:space="preserve">Donnadieu and</w:t>
+        <w:t xml:space="preserve">, and</w:t>
       </w:r>
       <w:r>
         <w:t xml:space="preserve"> </w:t>
@@ -638,26 +622,7 @@
         <w:t xml:space="preserve">B. confusus</w:t>
       </w:r>
       <w:r>
-        <w:t xml:space="preserve"> </w:t>
-      </w:r>
-      <w:r>
-        <w:t xml:space="preserve">Banks. Florida has various</w:t>
-      </w:r>
-      <w:r>
-        <w:t xml:space="preserve"> </w:t>
-      </w:r>
-      <w:r>
-        <w:rPr>
-          <w:iCs/>
-          <w:i/>
-        </w:rPr>
-        <w:t xml:space="preserve">Brevipalpus</w:t>
-      </w:r>
-      <w:r>
-        <w:t xml:space="preserve"> </w:t>
-      </w:r>
-      <w:r>
-        <w:t xml:space="preserve">susceptible native and introduced plant species in the landscape. In this study we report three new hosts from the family Asperagaceae from multiple locations. Our data suggested that the OFV widely distributed in Florida and might be a threat for various plant species and possibly citrus growing in the southeastern US.</w:t>
+        <w:t xml:space="preserve">. Florida has various native and introduced plants in the landscape that Brevipalpus spp. feed on, which are potentially susceptible to OFV. In this study, we report three new hosts from the family Asparagaceae from multiple locations. Our data suggested that OFV is widely distributed in Florida and might be a threat for various plant species growing in the southeastern US.</w:t>
       </w:r>
     </w:p>
     <w:bookmarkEnd w:id="21"/>
@@ -784,6 +749,299 @@
         <w:t xml:space="preserve">(Maeda 1998)</w:t>
       </w:r>
       <w:r>
+        <w:t xml:space="preserve">.</w:t>
+      </w:r>
+      <w:r>
+        <w:t xml:space="preserve"> </w:t>
+      </w:r>
+      <w:r>
+        <w:rPr>
+          <w:iCs/>
+          <w:i/>
+        </w:rPr>
+        <w:t xml:space="preserve">Brevipalpus californicus</w:t>
+      </w:r>
+      <w:r>
+        <w:t xml:space="preserve"> </w:t>
+      </w:r>
+      <w:r>
+        <w:t xml:space="preserve">(Banks) sensu lato mites are the only group known to transmit OFV in a persistent propagative manner</w:t>
+      </w:r>
+      <w:r>
+        <w:t xml:space="preserve"> </w:t>
+      </w:r>
+      <w:r>
+        <w:t xml:space="preserve">(Kondo et al. 2003)</w:t>
+      </w:r>
+      <w:r>
+        <w:t xml:space="preserve">.</w:t>
+      </w:r>
+    </w:p>
+    <w:p>
+      <w:pPr>
+        <w:pStyle w:val="BodyText"/>
+      </w:pPr>
+      <w:r>
+        <w:t xml:space="preserve">OFV-infected plants exhibit various symptoms depending on the infected plant species as well as the strain of the OFV associated with the infection</w:t>
+      </w:r>
+      <w:r>
+        <w:t xml:space="preserve"> </w:t>
+      </w:r>
+      <w:r>
+        <w:t xml:space="preserve">(Kubo et al. 2009)</w:t>
+      </w:r>
+      <w:r>
+        <w:t xml:space="preserve">, but symptoms typically appear as chlorotic flecks, which ultimately coalesce into larger spots or ringspot patterns (Fig. 1, Fig. 2).</w:t>
+      </w:r>
+    </w:p>
+    <w:p>
+      <w:pPr>
+        <w:pStyle w:val="BodyText"/>
+      </w:pPr>
+      <w:r>
+        <w:t xml:space="preserve">OFV was first described as infecting</w:t>
+      </w:r>
+      <w:r>
+        <w:t xml:space="preserve"> </w:t>
+      </w:r>
+      <w:r>
+        <w:rPr>
+          <w:iCs/>
+          <w:i/>
+        </w:rPr>
+        <w:t xml:space="preserve">Cymbidium</w:t>
+      </w:r>
+      <w:r>
+        <w:t xml:space="preserve"> </w:t>
+      </w:r>
+      <w:r>
+        <w:t xml:space="preserve">orchids in Japan</w:t>
+      </w:r>
+      <w:r>
+        <w:t xml:space="preserve"> </w:t>
+      </w:r>
+      <w:r>
+        <w:t xml:space="preserve">(Doi et al. 1977)</w:t>
+      </w:r>
+      <w:r>
+        <w:t xml:space="preserve">. OFV and OFV-like rhabdoviruses have been reported infecting orchids in Asia, Africa, North America, South America, Europe, and Oceania. The prevalence of OFV and its mite vector is thought to be associated with the movement of infected orchids</w:t>
+      </w:r>
+      <w:r>
+        <w:t xml:space="preserve"> </w:t>
+      </w:r>
+      <w:r>
+        <w:t xml:space="preserve">(Dietzgen, Freitas-Astúa, et al. 2018)</w:t>
+      </w:r>
+      <w:r>
+        <w:t xml:space="preserve">.</w:t>
+      </w:r>
+    </w:p>
+    <w:p>
+      <w:pPr>
+        <w:pStyle w:val="BodyText"/>
+      </w:pPr>
+      <w:r>
+        <w:t xml:space="preserve">OFV naturally infects more than fifty species of Orchidaceae</w:t>
+      </w:r>
+      <w:r>
+        <w:t xml:space="preserve"> </w:t>
+      </w:r>
+      <w:r>
+        <w:t xml:space="preserve">(Kitajima et al. 2010, Peng et al. 2013)</w:t>
+      </w:r>
+      <w:r>
+        <w:t xml:space="preserve">, some Asparagaceae (Nolinoidaea)</w:t>
+      </w:r>
+      <w:r>
+        <w:t xml:space="preserve"> </w:t>
+      </w:r>
+      <w:r>
+        <w:t xml:space="preserve">(Mei et al. 2016, Dietzgen, Tassi, et al. 2018)</w:t>
+      </w:r>
+      <w:r>
+        <w:t xml:space="preserve">, and Rutaceae: (</w:t>
+      </w:r>
+      <w:r>
+        <w:rPr>
+          <w:iCs/>
+          <w:i/>
+        </w:rPr>
+        <w:t xml:space="preserve">Citrus</w:t>
+      </w:r>
+      <w:r>
+        <w:t xml:space="preserve">), where it causes citrus leprosis-like symptoms</w:t>
+      </w:r>
+      <w:r>
+        <w:t xml:space="preserve"> </w:t>
+      </w:r>
+      <w:r>
+        <w:t xml:space="preserve">(Roy et al. 2015, 2020, Cook et al. 2019, Olmedo-Velarde et al. 2019)</w:t>
+      </w:r>
+      <w:r>
+        <w:t xml:space="preserve">. Mechanical transmission of OFV is possible to some plants belonging to the plant families Chenopodiaceae, Aizoaceae, Fabaceae, and Solanaceae</w:t>
+      </w:r>
+      <w:r>
+        <w:t xml:space="preserve"> </w:t>
+      </w:r>
+      <w:r>
+        <w:t xml:space="preserve">(Chang et al. 1976, Kondo et al. 2003, Peng et al. 2013)</w:t>
+      </w:r>
+      <w:r>
+        <w:t xml:space="preserve">, under laboratory conditions.</w:t>
+      </w:r>
+    </w:p>
+    <w:p>
+      <w:pPr>
+        <w:pStyle w:val="BodyText"/>
+      </w:pPr>
+      <w:r>
+        <w:t xml:space="preserve">During June 2020, chlorotic ringspot symptoms were observed on Giant Lilyturf</w:t>
+      </w:r>
+      <w:r>
+        <w:t xml:space="preserve"> </w:t>
+      </w:r>
+      <w:r>
+        <w:rPr>
+          <w:iCs/>
+          <w:i/>
+        </w:rPr>
+        <w:t xml:space="preserve">Liriope</w:t>
+      </w:r>
+      <w:r>
+        <w:t xml:space="preserve"> </w:t>
+      </w:r>
+      <w:r>
+        <w:t xml:space="preserve">spp., cv.</w:t>
+      </w:r>
+      <w:r>
+        <w:t xml:space="preserve"> </w:t>
+      </w:r>
+      <w:r>
+        <w:t xml:space="preserve">‘</w:t>
+      </w:r>
+      <w:r>
+        <w:t xml:space="preserve">Gigantea</w:t>
+      </w:r>
+      <w:r>
+        <w:t xml:space="preserve">’</w:t>
+      </w:r>
+      <w:r>
+        <w:t xml:space="preserve"> </w:t>
+      </w:r>
+      <w:r>
+        <w:t xml:space="preserve">in a landscape of Leon County, Florida (Fig. 1).</w:t>
+      </w:r>
+      <w:r>
+        <w:t xml:space="preserve"> </w:t>
+      </w:r>
+      <w:r>
+        <w:rPr>
+          <w:iCs/>
+          <w:i/>
+        </w:rPr>
+        <w:t xml:space="preserve">Liriope</w:t>
+      </w:r>
+      <w:r>
+        <w:t xml:space="preserve"> </w:t>
+      </w:r>
+      <w:r>
+        <w:t xml:space="preserve">belong to a group of plants in the family Asparagaceae, subfamily Nolinoidaea, which includes a diverse array of various monocotyledonous southeastern Asia native liliod plants</w:t>
+      </w:r>
+      <w:r>
+        <w:t xml:space="preserve"> </w:t>
+      </w:r>
+      <w:r>
+        <w:t xml:space="preserve">(Chase et al. 2009, Meng et al. 2021)</w:t>
+      </w:r>
+      <w:r>
+        <w:t xml:space="preserve">.</w:t>
+      </w:r>
+      <w:r>
+        <w:t xml:space="preserve"> </w:t>
+      </w:r>
+      <w:r>
+        <w:rPr>
+          <w:iCs/>
+          <w:i/>
+        </w:rPr>
+        <w:t xml:space="preserve">Liriope</w:t>
+      </w:r>
+      <w:r>
+        <w:t xml:space="preserve"> </w:t>
+      </w:r>
+      <w:r>
+        <w:t xml:space="preserve">and the closely related</w:t>
+      </w:r>
+      <w:r>
+        <w:t xml:space="preserve"> </w:t>
+      </w:r>
+      <w:r>
+        <w:rPr>
+          <w:iCs/>
+          <w:i/>
+        </w:rPr>
+        <w:t xml:space="preserve">Ophiopogon</w:t>
+      </w:r>
+      <w:r>
+        <w:t xml:space="preserve"> </w:t>
+      </w:r>
+      <w:r>
+        <w:t xml:space="preserve">Ker Gawler (Asparagaceae: Nolinoidaea) are considered the most important ground cover nursery plants in the southeastern United States</w:t>
+      </w:r>
+      <w:r>
+        <w:t xml:space="preserve"> </w:t>
+      </w:r>
+      <w:r>
+        <w:t xml:space="preserve">(Mcharo et al. 2003)</w:t>
+      </w:r>
+      <w:r>
+        <w:t xml:space="preserve">.</w:t>
+      </w:r>
+    </w:p>
+    <w:p>
+      <w:pPr>
+        <w:pStyle w:val="BodyText"/>
+      </w:pPr>
+      <w:r>
+        <w:t xml:space="preserve">Viral infections of suspected leaf samples were initially tested at the Plant Disease Diagnostic Clinic at the North Florida Research and Education Center (NFREC) in Quincy, FL. All the samples were tested with RT-PCR and were found negative for begomovirus, carlavirus, potyvirus, tospovirus, and</w:t>
+      </w:r>
+      <w:r>
+        <w:t xml:space="preserve"> </w:t>
+      </w:r>
+      <w:r>
+        <w:rPr>
+          <w:iCs/>
+          <w:i/>
+        </w:rPr>
+        <w:t xml:space="preserve">Cucumber mosaic virus</w:t>
+      </w:r>
+      <w:r>
+        <w:t xml:space="preserve">,</w:t>
+      </w:r>
+      <w:r>
+        <w:t xml:space="preserve"> </w:t>
+      </w:r>
+      <w:r>
+        <w:rPr>
+          <w:iCs/>
+          <w:i/>
+        </w:rPr>
+        <w:t xml:space="preserve">Impatiens necrotic spot virus</w:t>
+      </w:r>
+      <w:r>
+        <w:t xml:space="preserve">,</w:t>
+      </w:r>
+      <w:r>
+        <w:t xml:space="preserve"> </w:t>
+      </w:r>
+      <w:r>
+        <w:rPr>
+          <w:iCs/>
+          <w:i/>
+        </w:rPr>
+        <w:t xml:space="preserve">Tobacco mosaic virus</w:t>
+      </w:r>
+      <w:r>
         <w:t xml:space="preserve">, and</w:t>
       </w:r>
       <w:r>
@@ -794,19 +1052,345 @@
           <w:iCs/>
           <w:i/>
         </w:rPr>
+        <w:t xml:space="preserve">Tomato spotted wilt virus</w:t>
+      </w:r>
+      <w:r>
+        <w:t xml:space="preserve">.</w:t>
+      </w:r>
+    </w:p>
+    <w:p>
+      <w:pPr>
+        <w:pStyle w:val="BodyText"/>
+      </w:pPr>
+      <w:r>
+        <w:t xml:space="preserve">The initial site of collection was visited two more times during 2020 to gather plants for identification of the unidentified plant pathogen. These surveys were conducted during July and August to collect more putatively infected plants, including more</w:t>
+      </w:r>
+      <w:r>
+        <w:t xml:space="preserve"> </w:t>
+      </w:r>
+      <w:r>
+        <w:rPr>
+          <w:iCs/>
+          <w:i/>
+        </w:rPr>
+        <w:t xml:space="preserve">Liriope</w:t>
+      </w:r>
+      <w:r>
+        <w:t xml:space="preserve"> </w:t>
+      </w:r>
+      <w:r>
+        <w:t xml:space="preserve">spp. as well as a new species which also belongs to the family Asparagaceae;</w:t>
+      </w:r>
+      <w:r>
+        <w:t xml:space="preserve"> </w:t>
+      </w:r>
+      <w:r>
+        <w:rPr>
+          <w:iCs/>
+          <w:i/>
+        </w:rPr>
+        <w:t xml:space="preserve">Aspidistra elatior</w:t>
+      </w:r>
+      <w:r>
+        <w:t xml:space="preserve"> </w:t>
+      </w:r>
+      <w:r>
+        <w:t xml:space="preserve">Blume, which was suspected to be infected due to unusually chlorotic leaves (Fig. 2). Upon collection, these new samples were sent to the Florida Department of Agriculture and Consumer Services (FDACS) for identification.</w:t>
+      </w:r>
+    </w:p>
+    <w:p>
+      <w:pPr>
+        <w:pStyle w:val="BodyText"/>
+      </w:pPr>
+      <w:r>
+        <w:t xml:space="preserve">The presence of OFV was confirmed using OFV generic R2-Dicho-GF and R2-Dicho-GR primers by one step conventional RT-PCR</w:t>
+      </w:r>
+      <w:r>
+        <w:t xml:space="preserve"> </w:t>
+      </w:r>
+      <w:r>
+        <w:t xml:space="preserve">(Roy et al. 2020)</w:t>
+      </w:r>
+      <w:r>
+        <w:t xml:space="preserve">, amplifying ~800 nt of L-gene (RNA2) amplicon from an infected</w:t>
+      </w:r>
+      <w:r>
+        <w:t xml:space="preserve"> </w:t>
+      </w:r>
+      <w:r>
+        <w:rPr>
+          <w:iCs/>
+          <w:i/>
+        </w:rPr>
+        <w:t xml:space="preserve">Liriope</w:t>
+      </w:r>
+      <w:r>
+        <w:t xml:space="preserve"> </w:t>
+      </w:r>
+      <w:r>
+        <w:t xml:space="preserve">leaf sample. Sanger sequencing of RT-PCR amplicons shared 98% nucleotide identity with orchid strains of OFV: OFV-Orc1 and OFV-Orc2 (GenBank Accession numbers: AB244418 and LC222630)</w:t>
+      </w:r>
+      <w:r>
+        <w:t xml:space="preserve"> </w:t>
+      </w:r>
+      <w:r>
+        <w:t xml:space="preserve">(Kondo et al. 2006, 2017)</w:t>
+      </w:r>
+      <w:r>
+        <w:t xml:space="preserve">.</w:t>
+      </w:r>
+    </w:p>
+    <w:p>
+      <w:pPr>
+        <w:pStyle w:val="BodyText"/>
+      </w:pPr>
+      <w:r>
+        <w:t xml:space="preserve">Subsequent surveys of plants belonging to the subfamily Nolinoidaea in Florida have revealed more sites with Asparagaceae putatively infected with OFV in Leon and Alachua counties (Table 1). Mites were collected from symptomatic plants in Leon county and observed with phase contrast microscopy. Tenuipalpid mites (flat mites or false spider mites) were commonly found in abundance on the Asparagaceae, which tested positive for OFV. These flat mites were initially identified as</w:t>
+      </w:r>
+      <w:r>
+        <w:t xml:space="preserve"> </w:t>
+      </w:r>
+      <w:r>
+        <w:rPr>
+          <w:iCs/>
+          <w:i/>
+        </w:rPr>
         <w:t xml:space="preserve">B. californicus</w:t>
       </w:r>
       <w:r>
         <w:t xml:space="preserve"> </w:t>
       </w:r>
       <w:r>
-        <w:t xml:space="preserve">(Banks) group of mites are the only known to transmit OFV in a persistent propagative manner</w:t>
-      </w:r>
-      <w:r>
-        <w:t xml:space="preserve"> </w:t>
-      </w:r>
-      <w:r>
-        <w:t xml:space="preserve">(Kondo et al. 2003)</w:t>
+        <w:t xml:space="preserve">s. l. and later confirmed by the FDACS via Differential Interference Contrast (DIC) microscopy. The</w:t>
+      </w:r>
+      <w:r>
+        <w:t xml:space="preserve"> </w:t>
+      </w:r>
+      <w:r>
+        <w:rPr>
+          <w:iCs/>
+          <w:i/>
+        </w:rPr>
+        <w:t xml:space="preserve">Brevipalpus</w:t>
+      </w:r>
+      <w:r>
+        <w:t xml:space="preserve"> </w:t>
+      </w:r>
+      <w:r>
+        <w:t xml:space="preserve">mite species complex is known to contain cryptic species</w:t>
+      </w:r>
+      <w:r>
+        <w:t xml:space="preserve"> </w:t>
+      </w:r>
+      <w:r>
+        <w:t xml:space="preserve">(Childers and Rodrigues 2011)</w:t>
+      </w:r>
+      <w:r>
+        <w:t xml:space="preserve"> </w:t>
+      </w:r>
+      <w:r>
+        <w:t xml:space="preserve">that require advanced microscopy techniques, such as cryo scanning electron microscopy (Cryo-SEM) for species identification</w:t>
+      </w:r>
+      <w:r>
+        <w:t xml:space="preserve"> </w:t>
+      </w:r>
+      <w:r>
+        <w:t xml:space="preserve">(León and Nadler 2010, Beard et al. 2015, Skoracka et al. 2015)</w:t>
+      </w:r>
+      <w:r>
+        <w:t xml:space="preserve">. Additional mite samples were collected from the original OFV detection site, and examined under Cryo-SEM (Fig. 3). The determinations approved prior identifications of</w:t>
+      </w:r>
+      <w:r>
+        <w:t xml:space="preserve"> </w:t>
+      </w:r>
+      <w:r>
+        <w:rPr>
+          <w:iCs/>
+          <w:i/>
+        </w:rPr>
+        <w:t xml:space="preserve">B. californicus</w:t>
+      </w:r>
+      <w:r>
+        <w:t xml:space="preserve"> </w:t>
+      </w:r>
+      <w:r>
+        <w:t xml:space="preserve">s.l. but revealed the presence of two other species</w:t>
+      </w:r>
+      <w:r>
+        <w:t xml:space="preserve"> </w:t>
+      </w:r>
+      <w:r>
+        <w:rPr>
+          <w:iCs/>
+          <w:i/>
+        </w:rPr>
+        <w:t xml:space="preserve">B. obovatus</w:t>
+      </w:r>
+      <w:r>
+        <w:t xml:space="preserve"> </w:t>
+      </w:r>
+      <w:r>
+        <w:t xml:space="preserve">and</w:t>
+      </w:r>
+      <w:r>
+        <w:t xml:space="preserve"> </w:t>
+      </w:r>
+      <w:r>
+        <w:rPr>
+          <w:iCs/>
+          <w:i/>
+        </w:rPr>
+        <w:t xml:space="preserve">B. confusus</w:t>
+      </w:r>
+      <w:r>
+        <w:t xml:space="preserve"> </w:t>
+      </w:r>
+      <w:r>
+        <w:t xml:space="preserve">(Fig. 4).</w:t>
+      </w:r>
+    </w:p>
+    <w:p>
+      <w:pPr>
+        <w:pStyle w:val="BodyText"/>
+      </w:pPr>
+      <w:r>
+        <w:t xml:space="preserve">The first report of OFV in the US is thought to be</w:t>
+      </w:r>
+      <w:r>
+        <w:t xml:space="preserve"> </w:t>
+      </w:r>
+      <w:r>
+        <w:t xml:space="preserve">Ko et al. (1985)</w:t>
+      </w:r>
+      <w:r>
+        <w:t xml:space="preserve">, who describes nuclear inclusions caused by an undescribed bacilliform rhabdovirus in</w:t>
+      </w:r>
+      <w:r>
+        <w:t xml:space="preserve"> </w:t>
+      </w:r>
+      <w:r>
+        <w:rPr>
+          <w:iCs/>
+          <w:i/>
+        </w:rPr>
+        <w:t xml:space="preserve">Brassia</w:t>
+      </w:r>
+      <w:r>
+        <w:t xml:space="preserve"> </w:t>
+      </w:r>
+      <w:r>
+        <w:t xml:space="preserve">orchids. The significance of this report is their reference to spoke-wheel configurations of the viral particles</w:t>
+      </w:r>
+      <w:r>
+        <w:t xml:space="preserve"> </w:t>
+      </w:r>
+      <w:r>
+        <w:t xml:space="preserve">(Ko et al. 1985)</w:t>
+      </w:r>
+      <w:r>
+        <w:t xml:space="preserve">, a sign typically associated with OFV infection</w:t>
+      </w:r>
+      <w:r>
+        <w:t xml:space="preserve"> </w:t>
+      </w:r>
+      <w:r>
+        <w:t xml:space="preserve">(Chang et al. 1976)</w:t>
+      </w:r>
+      <w:r>
+        <w:t xml:space="preserve">. Unfortunately,</w:t>
+      </w:r>
+      <w:r>
+        <w:t xml:space="preserve"> </w:t>
+      </w:r>
+      <w:r>
+        <w:t xml:space="preserve">Ko et al. (1985)</w:t>
+      </w:r>
+      <w:r>
+        <w:t xml:space="preserve"> </w:t>
+      </w:r>
+      <w:r>
+        <w:t xml:space="preserve">made no mention of mites or further investigations of this virus. The first certain report of OFV was from Hawaii in 2001</w:t>
+      </w:r>
+      <w:r>
+        <w:t xml:space="preserve"> </w:t>
+      </w:r>
+      <w:r>
+        <w:t xml:space="preserve">(Blanchfield et al. 2001)</w:t>
+      </w:r>
+      <w:r>
+        <w:t xml:space="preserve">, while the first report from the continental US was by</w:t>
+      </w:r>
+      <w:r>
+        <w:t xml:space="preserve"> </w:t>
+      </w:r>
+      <w:r>
+        <w:t xml:space="preserve">Bratsch et al. (2015)</w:t>
+      </w:r>
+      <w:r>
+        <w:t xml:space="preserve">. In that publication, the authors confirmed the presence of OFV in</w:t>
+      </w:r>
+      <w:r>
+        <w:t xml:space="preserve"> </w:t>
+      </w:r>
+      <w:r>
+        <w:rPr>
+          <w:iCs/>
+          <w:i/>
+        </w:rPr>
+        <w:t xml:space="preserve">Phalaenopsis</w:t>
+      </w:r>
+      <w:r>
+        <w:t xml:space="preserve"> </w:t>
+      </w:r>
+      <w:r>
+        <w:t xml:space="preserve">hybrids in the US, using TEM of ultrathin sections of plant tissue as well as molecular sequence analysis and its association with</w:t>
+      </w:r>
+      <w:r>
+        <w:t xml:space="preserve"> </w:t>
+      </w:r>
+      <w:r>
+        <w:rPr>
+          <w:iCs/>
+          <w:i/>
+        </w:rPr>
+        <w:t xml:space="preserve">Brevipalpus</w:t>
+      </w:r>
+      <w:r>
+        <w:t xml:space="preserve"> </w:t>
+      </w:r>
+      <w:r>
+        <w:t xml:space="preserve">mites</w:t>
+      </w:r>
+      <w:r>
+        <w:t xml:space="preserve"> </w:t>
+      </w:r>
+      <w:r>
+        <w:t xml:space="preserve">(Bratsch et al. 2015)</w:t>
+      </w:r>
+      <w:r>
+        <w:t xml:space="preserve">. The authors did not make a conclusive species identification but suggested the mite vector was within the</w:t>
+      </w:r>
+      <w:r>
+        <w:t xml:space="preserve"> </w:t>
+      </w:r>
+      <w:r>
+        <w:rPr>
+          <w:iCs/>
+          <w:i/>
+        </w:rPr>
+        <w:t xml:space="preserve">B. californicus</w:t>
+      </w:r>
+      <w:r>
+        <w:t xml:space="preserve"> </w:t>
+      </w:r>
+      <w:r>
+        <w:t xml:space="preserve">group, as referred by</w:t>
+      </w:r>
+      <w:r>
+        <w:t xml:space="preserve"> </w:t>
+      </w:r>
+      <w:r>
+        <w:t xml:space="preserve">Kondo et al. (2003)</w:t>
       </w:r>
       <w:r>
         <w:t xml:space="preserve">.</w:t>
@@ -817,75 +1401,7 @@
         <w:pStyle w:val="BodyText"/>
       </w:pPr>
       <w:r>
-        <w:t xml:space="preserve">OFV-infected plants exhibit various symptoms depending on the infected plant species as well as the strain of the OFV associated with the infection</w:t>
-      </w:r>
-      <w:r>
-        <w:t xml:space="preserve"> </w:t>
-      </w:r>
-      <w:r>
-        <w:t xml:space="preserve">(Kubo et al. 2009)</w:t>
-      </w:r>
-      <w:r>
-        <w:t xml:space="preserve">, but symptoms typically appear as chlorotic flecks, which ultimately coalesce into larger spots or ringspot patterns (Fig. 1, Fig. 2).</w:t>
-      </w:r>
-    </w:p>
-    <w:p>
-      <w:pPr>
-        <w:pStyle w:val="BodyText"/>
-      </w:pPr>
-      <w:r>
-        <w:t xml:space="preserve">OFV was first described infecting</w:t>
-      </w:r>
-      <w:r>
-        <w:t xml:space="preserve"> </w:t>
-      </w:r>
-      <w:r>
-        <w:rPr>
-          <w:iCs/>
-          <w:i/>
-        </w:rPr>
-        <w:t xml:space="preserve">Cymbidium</w:t>
-      </w:r>
-      <w:r>
-        <w:t xml:space="preserve"> </w:t>
-      </w:r>
-      <w:r>
-        <w:t xml:space="preserve">orchids in Japan</w:t>
-      </w:r>
-      <w:r>
-        <w:t xml:space="preserve"> </w:t>
-      </w:r>
-      <w:r>
-        <w:t xml:space="preserve">(Doi et al. 1977)</w:t>
-      </w:r>
-      <w:r>
-        <w:t xml:space="preserve">. OFV and OFV-like rhabdoviruses have been reported infecting orchids in Asia, Africa, North America, South America, Europe, and Oceania. The prevalence of OFV and its mite vector is thought to be associated with the movement of infected orchids</w:t>
-      </w:r>
-      <w:r>
-        <w:t xml:space="preserve"> </w:t>
-      </w:r>
-      <w:r>
-        <w:t xml:space="preserve">(Dietzgen, Freitas-Astúa, et al. 2018)</w:t>
-      </w:r>
-      <w:r>
-        <w:t xml:space="preserve">.</w:t>
-      </w:r>
-    </w:p>
-    <w:p>
-      <w:pPr>
-        <w:pStyle w:val="BodyText"/>
-      </w:pPr>
-      <w:r>
-        <w:t xml:space="preserve">OFV naturally infects more than fifty species of Orchidaceae</w:t>
-      </w:r>
-      <w:r>
-        <w:t xml:space="preserve"> </w:t>
-      </w:r>
-      <w:r>
-        <w:t xml:space="preserve">(Kitajima et al. 2010, Peng et al. 2013)</w:t>
-      </w:r>
-      <w:r>
-        <w:t xml:space="preserve">, some Asparagaceae (Nolinoidaea)</w:t>
+        <w:t xml:space="preserve">OFV has been reported in other Nolinoidaea in Australia</w:t>
       </w:r>
       <w:r>
         <w:t xml:space="preserve"> </w:t>
@@ -894,43 +1410,35 @@
         <w:t xml:space="preserve">(Mei et al. 2016, Dietzgen, Tassi, et al. 2018)</w:t>
       </w:r>
       <w:r>
-        <w:t xml:space="preserve">, and Rutaceae: (</w:t>
-      </w:r>
-      <w:r>
-        <w:rPr>
-          <w:iCs/>
-          <w:i/>
-        </w:rPr>
-        <w:t xml:space="preserve">Citrus</w:t>
-      </w:r>
-      <w:r>
-        <w:t xml:space="preserve">), where it causes citrus leprosis-like symptoms</w:t>
-      </w:r>
-      <w:r>
-        <w:t xml:space="preserve"> </w:t>
-      </w:r>
-      <w:r>
-        <w:t xml:space="preserve">(Roy et al. 2015, 2020, Cook et al. 2019, Olmedo-Velarde et al. 2019)</w:t>
-      </w:r>
-      <w:r>
-        <w:t xml:space="preserve">. Mechanical transmission of OFV is possible to some plants belonging to the plant families Chenopodiaceae, Aizoaceae, Fabaceae, and Solanaceae</w:t>
-      </w:r>
-      <w:r>
-        <w:t xml:space="preserve"> </w:t>
-      </w:r>
-      <w:r>
-        <w:t xml:space="preserve">(Chang et al. 1976, Kondo et al. 2003, Peng et al. 2013)</w:t>
-      </w:r>
-      <w:r>
-        <w:t xml:space="preserve">, under laboratory conditions.</w:t>
-      </w:r>
-    </w:p>
-    <w:p>
-      <w:pPr>
-        <w:pStyle w:val="BodyText"/>
-      </w:pPr>
-      <w:r>
-        <w:t xml:space="preserve">During June 2020, chlorotic ringspot symptoms were observed on Giant Lilyturf</w:t>
+        <w:t xml:space="preserve">, including</w:t>
+      </w:r>
+      <w:r>
+        <w:t xml:space="preserve"> </w:t>
+      </w:r>
+      <w:r>
+        <w:rPr>
+          <w:iCs/>
+          <w:i/>
+        </w:rPr>
+        <w:t xml:space="preserve">Liriope spicata</w:t>
+      </w:r>
+      <w:r>
+        <w:t xml:space="preserve"> </w:t>
+      </w:r>
+      <w:r>
+        <w:t xml:space="preserve">(Thunb.) Lour.</w:t>
+      </w:r>
+      <w:r>
+        <w:t xml:space="preserve"> </w:t>
+      </w:r>
+      <w:r>
+        <w:t xml:space="preserve">(Mei et al. 2016)</w:t>
+      </w:r>
+      <w:r>
+        <w:t xml:space="preserve"> </w:t>
+      </w:r>
+      <w:r>
+        <w:t xml:space="preserve">but not in the US. The Florida collected plants of</w:t>
       </w:r>
       <w:r>
         <w:t xml:space="preserve"> </w:t>
@@ -946,7 +1454,7 @@
         <w:t xml:space="preserve"> </w:t>
       </w:r>
       <w:r>
-        <w:t xml:space="preserve">spp., cv.</w:t>
+        <w:t xml:space="preserve">spp., cv</w:t>
       </w:r>
       <w:r>
         <w:t xml:space="preserve"> </w:t>
@@ -964,48 +1472,36 @@
         <w:t xml:space="preserve"> </w:t>
       </w:r>
       <w:r>
-        <w:t xml:space="preserve">in a landscape of Leon County, Florida (Fig. 1).</w:t>
-      </w:r>
-      <w:r>
-        <w:t xml:space="preserve"> </w:t>
-      </w:r>
-      <w:r>
-        <w:rPr>
-          <w:iCs/>
-          <w:i/>
-        </w:rPr>
-        <w:t xml:space="preserve">Liriope</w:t>
-      </w:r>
-      <w:r>
-        <w:t xml:space="preserve"> </w:t>
-      </w:r>
-      <w:r>
-        <w:t xml:space="preserve">belong to a group of plants in the family Asparagaceae, subfamily Nolinoidaea, which includes a diverse array of various monocotyledonous southeastern Asia native liliod plants</w:t>
-      </w:r>
-      <w:r>
-        <w:t xml:space="preserve"> </w:t>
-      </w:r>
-      <w:r>
-        <w:t xml:space="preserve">(Chase et al. 2009, Meng et al. 2021)</w:t>
-      </w:r>
-      <w:r>
-        <w:t xml:space="preserve">.</w:t>
-      </w:r>
-      <w:r>
-        <w:t xml:space="preserve"> </w:t>
-      </w:r>
-      <w:r>
-        <w:rPr>
-          <w:iCs/>
-          <w:i/>
-        </w:rPr>
-        <w:t xml:space="preserve">Liriope</w:t>
-      </w:r>
-      <w:r>
-        <w:t xml:space="preserve"> </w:t>
-      </w:r>
-      <w:r>
-        <w:t xml:space="preserve">and the closely related</w:t>
+        <w:t xml:space="preserve">are thought to belong to either</w:t>
+      </w:r>
+      <w:r>
+        <w:t xml:space="preserve"> </w:t>
+      </w:r>
+      <w:r>
+        <w:rPr>
+          <w:iCs/>
+          <w:i/>
+        </w:rPr>
+        <w:t xml:space="preserve">Liriope muscari</w:t>
+      </w:r>
+      <w:r>
+        <w:t xml:space="preserve"> </w:t>
+      </w:r>
+      <w:r>
+        <w:t xml:space="preserve">or</w:t>
+      </w:r>
+      <w:r>
+        <w:t xml:space="preserve"> </w:t>
+      </w:r>
+      <w:r>
+        <w:rPr>
+          <w:iCs/>
+          <w:i/>
+        </w:rPr>
+        <w:t xml:space="preserve">Liriope gigantea</w:t>
+      </w:r>
+      <w:r>
+        <w:t xml:space="preserve">. We are not aware of any previous report of OFV infection in</w:t>
       </w:r>
       <w:r>
         <w:t xml:space="preserve"> </w:t>
@@ -1021,167 +1517,19 @@
         <w:t xml:space="preserve"> </w:t>
       </w:r>
       <w:r>
-        <w:t xml:space="preserve">Ker Gawler (Asparagaceae: Nolinoidaea) are considered the most important ground cover nursery plants in the southeastern United States</w:t>
-      </w:r>
-      <w:r>
-        <w:t xml:space="preserve"> </w:t>
-      </w:r>
-      <w:r>
-        <w:t xml:space="preserve">(Mcharo et al. 2003)</w:t>
-      </w:r>
-      <w:r>
-        <w:t xml:space="preserve">.</w:t>
-      </w:r>
-    </w:p>
-    <w:p>
-      <w:pPr>
-        <w:pStyle w:val="BodyText"/>
-      </w:pPr>
-      <w:r>
-        <w:t xml:space="preserve">Viral infections of suspected leaf samples were initially tested at the Plant Disease Diagnostic Clinic at the North Florida Research and Education Center (NFREC) in Quincy, FL. All the samples were tested with RT-PCR and were found negative for begomovirus, carlavirus, potyvirus, tospovirus as well as for Cucumber mosaic virus, Impatiens necrotic spot virus, Tobacco mosaic virus and Tomato spotted wilt virus.</w:t>
-      </w:r>
-    </w:p>
-    <w:p>
-      <w:pPr>
-        <w:pStyle w:val="BodyText"/>
-      </w:pPr>
-      <w:r>
-        <w:t xml:space="preserve">The initial site of collection was visited two more times during 2020 to gather plants for identification of the unidentified plant pathogen. These surveys were conducted during July and August to collect more putatively infected plants, including more</w:t>
-      </w:r>
-      <w:r>
-        <w:t xml:space="preserve"> </w:t>
-      </w:r>
-      <w:r>
-        <w:rPr>
-          <w:iCs/>
-          <w:i/>
-        </w:rPr>
-        <w:t xml:space="preserve">Liriope</w:t>
-      </w:r>
-      <w:r>
-        <w:t xml:space="preserve"> </w:t>
-      </w:r>
-      <w:r>
-        <w:t xml:space="preserve">spp. as well as a new species which also belongs to the family Asparagaceae;</w:t>
-      </w:r>
-      <w:r>
-        <w:t xml:space="preserve"> </w:t>
-      </w:r>
-      <w:r>
-        <w:rPr>
-          <w:iCs/>
-          <w:i/>
-        </w:rPr>
-        <w:t xml:space="preserve">Aspidistra elatior</w:t>
-      </w:r>
-      <w:r>
-        <w:t xml:space="preserve"> </w:t>
-      </w:r>
-      <w:r>
-        <w:t xml:space="preserve">Blume, which was suspected to be infected due to unusually chlorotic leaves (Fig. 2). Upon collection, these new samples were sent to the Florida Department of Agriculture and Consumer Services (FDACS) for identification.</w:t>
-      </w:r>
-    </w:p>
-    <w:p>
-      <w:pPr>
-        <w:pStyle w:val="BodyText"/>
-      </w:pPr>
-      <w:r>
-        <w:t xml:space="preserve">The presence of OFV was confirmed using OFV generic R2-Dicho-GF and R2-Dicho-GR primers by one step conventional RT-PCR</w:t>
-      </w:r>
-      <w:r>
-        <w:t xml:space="preserve"> </w:t>
-      </w:r>
-      <w:r>
-        <w:t xml:space="preserve">(Roy et al. 2020)</w:t>
-      </w:r>
-      <w:r>
-        <w:t xml:space="preserve">, amplifying ~800 nt of L-gene (RNA2) amplicon from an infected</w:t>
-      </w:r>
-      <w:r>
-        <w:t xml:space="preserve"> </w:t>
-      </w:r>
-      <w:r>
-        <w:rPr>
-          <w:iCs/>
-          <w:i/>
-        </w:rPr>
-        <w:t xml:space="preserve">Liriope</w:t>
-      </w:r>
-      <w:r>
-        <w:t xml:space="preserve"> </w:t>
-      </w:r>
-      <w:r>
-        <w:t xml:space="preserve">leaf sample. Sanger sequencing of RT-PCR amplicons shared 98% nucleotide identity with orchid strains of OFV: OFV-Orc1 and OFV-Orc2 (GenBank Accession numbers: AB244418 and LC222630)</w:t>
-      </w:r>
-      <w:r>
-        <w:t xml:space="preserve"> </w:t>
-      </w:r>
-      <w:r>
-        <w:t xml:space="preserve">(Kondo et al. 2006, 2017)</w:t>
-      </w:r>
-      <w:r>
-        <w:t xml:space="preserve">.</w:t>
-      </w:r>
-    </w:p>
-    <w:p>
-      <w:pPr>
-        <w:pStyle w:val="BodyText"/>
-      </w:pPr>
-      <w:r>
-        <w:t xml:space="preserve">Subsequent surveys of plants belonging to the subfamily Nolinoidaea in Florida have revealed more sites with Asparagaceae putatively infected with OFV in Leon and Alachua counties (Table 1). Mites were collected from symptomatic plants in Leon county and observed with phase contrast microscopy. Tenuipalpid mites (flat mites or false spider mites) were commonly found in abundance on the Asparagaceae which tested positive for OFV. These flat mites were originally identified as</w:t>
-      </w:r>
-      <w:r>
-        <w:t xml:space="preserve"> </w:t>
-      </w:r>
-      <w:r>
-        <w:rPr>
-          <w:iCs/>
-          <w:i/>
-        </w:rPr>
-        <w:t xml:space="preserve">Brevipalpus californicus</w:t>
-      </w:r>
-      <w:r>
-        <w:t xml:space="preserve"> </w:t>
-      </w:r>
-      <w:r>
-        <w:t xml:space="preserve">(Banks) sensu lato and later confirmed by the FDACS via Differential Interference Contrast (DIC) microscopy. The</w:t>
-      </w:r>
-      <w:r>
-        <w:t xml:space="preserve"> </w:t>
-      </w:r>
-      <w:r>
-        <w:rPr>
-          <w:iCs/>
-          <w:i/>
-        </w:rPr>
-        <w:t xml:space="preserve">Brevipalpus</w:t>
-      </w:r>
-      <w:r>
-        <w:t xml:space="preserve"> </w:t>
-      </w:r>
-      <w:r>
-        <w:t xml:space="preserve">mite species complex is known to contain cryptic species</w:t>
-      </w:r>
-      <w:r>
-        <w:t xml:space="preserve"> </w:t>
-      </w:r>
-      <w:r>
-        <w:t xml:space="preserve">(Childers and Rodrigues 2011)</w:t>
-      </w:r>
-      <w:r>
-        <w:t xml:space="preserve"> </w:t>
-      </w:r>
-      <w:r>
-        <w:t xml:space="preserve">that require advanced microscopy techniques, such as cryo scanning electron microscopy (Cryo-SEM) for species identification</w:t>
-      </w:r>
-      <w:r>
-        <w:t xml:space="preserve"> </w:t>
-      </w:r>
-      <w:r>
-        <w:t xml:space="preserve">(León and Nadler 2010, Beard et al. 2015, Skoracka et al. 2015)</w:t>
-      </w:r>
-      <w:r>
-        <w:t xml:space="preserve">. Additional mite samples were collected from the original OFV detection site, and examined under Cryo-SEM (Fig. 3). The determinations approved prior identifications of</w:t>
+        <w:t xml:space="preserve">plants. Although</w:t>
+      </w:r>
+      <w:r>
+        <w:t xml:space="preserve"> </w:t>
+      </w:r>
+      <w:r>
+        <w:t xml:space="preserve">Zheng et al. (2013)</w:t>
+      </w:r>
+      <w:r>
+        <w:t xml:space="preserve"> </w:t>
+      </w:r>
+      <w:r>
+        <w:t xml:space="preserve">mention the association of</w:t>
       </w:r>
       <w:r>
         <w:t xml:space="preserve"> </w:t>
@@ -1197,337 +1545,6 @@
         <w:t xml:space="preserve"> </w:t>
       </w:r>
       <w:r>
-        <w:t xml:space="preserve">s.l. but revealed the presence of two other species</w:t>
-      </w:r>
-      <w:r>
-        <w:t xml:space="preserve"> </w:t>
-      </w:r>
-      <w:r>
-        <w:rPr>
-          <w:iCs/>
-          <w:i/>
-        </w:rPr>
-        <w:t xml:space="preserve">B. obovatus</w:t>
-      </w:r>
-      <w:r>
-        <w:t xml:space="preserve"> </w:t>
-      </w:r>
-      <w:r>
-        <w:t xml:space="preserve">and</w:t>
-      </w:r>
-      <w:r>
-        <w:t xml:space="preserve"> </w:t>
-      </w:r>
-      <w:r>
-        <w:rPr>
-          <w:iCs/>
-          <w:i/>
-        </w:rPr>
-        <w:t xml:space="preserve">B. confusus</w:t>
-      </w:r>
-      <w:r>
-        <w:t xml:space="preserve"> </w:t>
-      </w:r>
-      <w:r>
-        <w:t xml:space="preserve">(Fig. 4).</w:t>
-      </w:r>
-    </w:p>
-    <w:p>
-      <w:pPr>
-        <w:pStyle w:val="BodyText"/>
-      </w:pPr>
-      <w:r>
-        <w:t xml:space="preserve">The first report of OFV in the US is thought to be</w:t>
-      </w:r>
-      <w:r>
-        <w:t xml:space="preserve"> </w:t>
-      </w:r>
-      <w:r>
-        <w:t xml:space="preserve">Ko et al. (1985)</w:t>
-      </w:r>
-      <w:r>
-        <w:t xml:space="preserve">, who describes nuclear inclusions caused by an undescribed bacilliform rhabdovirus in</w:t>
-      </w:r>
-      <w:r>
-        <w:t xml:space="preserve"> </w:t>
-      </w:r>
-      <w:r>
-        <w:rPr>
-          <w:iCs/>
-          <w:i/>
-        </w:rPr>
-        <w:t xml:space="preserve">Brassia</w:t>
-      </w:r>
-      <w:r>
-        <w:t xml:space="preserve"> </w:t>
-      </w:r>
-      <w:r>
-        <w:t xml:space="preserve">orchids. The significance of this report is their reference to spoke-wheel configurations of the viral particles</w:t>
-      </w:r>
-      <w:r>
-        <w:t xml:space="preserve"> </w:t>
-      </w:r>
-      <w:r>
-        <w:t xml:space="preserve">(Ko et al. 1985)</w:t>
-      </w:r>
-      <w:r>
-        <w:t xml:space="preserve">, a sign typically associated with OFV infection</w:t>
-      </w:r>
-      <w:r>
-        <w:t xml:space="preserve"> </w:t>
-      </w:r>
-      <w:r>
-        <w:t xml:space="preserve">(Chang et al. 1976)</w:t>
-      </w:r>
-      <w:r>
-        <w:t xml:space="preserve">. Unfortunately,</w:t>
-      </w:r>
-      <w:r>
-        <w:t xml:space="preserve"> </w:t>
-      </w:r>
-      <w:r>
-        <w:t xml:space="preserve">Ko et al. (1985)</w:t>
-      </w:r>
-      <w:r>
-        <w:t xml:space="preserve"> </w:t>
-      </w:r>
-      <w:r>
-        <w:t xml:space="preserve">made no mention of mites or further investigations of this virus. The first certain report of OFV was from Hawaii in 2001</w:t>
-      </w:r>
-      <w:r>
-        <w:t xml:space="preserve"> </w:t>
-      </w:r>
-      <w:r>
-        <w:t xml:space="preserve">(Blanchfield et al. 2001)</w:t>
-      </w:r>
-      <w:r>
-        <w:t xml:space="preserve">, while the first report from the continental US was by</w:t>
-      </w:r>
-      <w:r>
-        <w:t xml:space="preserve"> </w:t>
-      </w:r>
-      <w:r>
-        <w:t xml:space="preserve">Bratsch et al. (2015)</w:t>
-      </w:r>
-      <w:r>
-        <w:t xml:space="preserve">. In that publication, the authors confirmed the presence of OFV in</w:t>
-      </w:r>
-      <w:r>
-        <w:t xml:space="preserve"> </w:t>
-      </w:r>
-      <w:r>
-        <w:rPr>
-          <w:iCs/>
-          <w:i/>
-        </w:rPr>
-        <w:t xml:space="preserve">Phalaenopsis</w:t>
-      </w:r>
-      <w:r>
-        <w:t xml:space="preserve"> </w:t>
-      </w:r>
-      <w:r>
-        <w:t xml:space="preserve">hybrids in the US, using TEM of ultrathin sections of plant tissue as well as molecular sequence analysis and its association with</w:t>
-      </w:r>
-      <w:r>
-        <w:t xml:space="preserve"> </w:t>
-      </w:r>
-      <w:r>
-        <w:rPr>
-          <w:iCs/>
-          <w:i/>
-        </w:rPr>
-        <w:t xml:space="preserve">Brevipalpus</w:t>
-      </w:r>
-      <w:r>
-        <w:t xml:space="preserve"> </w:t>
-      </w:r>
-      <w:r>
-        <w:t xml:space="preserve">mites</w:t>
-      </w:r>
-      <w:r>
-        <w:t xml:space="preserve"> </w:t>
-      </w:r>
-      <w:r>
-        <w:t xml:space="preserve">(Bratsch et al. 2015)</w:t>
-      </w:r>
-      <w:r>
-        <w:t xml:space="preserve">. The authors did not make a conclusive species identification but suggested the mite vector was within the</w:t>
-      </w:r>
-      <w:r>
-        <w:t xml:space="preserve"> </w:t>
-      </w:r>
-      <w:r>
-        <w:rPr>
-          <w:iCs/>
-          <w:i/>
-        </w:rPr>
-        <w:t xml:space="preserve">B. californicus</w:t>
-      </w:r>
-      <w:r>
-        <w:t xml:space="preserve"> </w:t>
-      </w:r>
-      <w:r>
-        <w:t xml:space="preserve">group, as referred by</w:t>
-      </w:r>
-      <w:r>
-        <w:t xml:space="preserve"> </w:t>
-      </w:r>
-      <w:r>
-        <w:t xml:space="preserve">Kondo et al. (2003)</w:t>
-      </w:r>
-      <w:r>
-        <w:t xml:space="preserve">.</w:t>
-      </w:r>
-    </w:p>
-    <w:p>
-      <w:pPr>
-        <w:pStyle w:val="BodyText"/>
-      </w:pPr>
-      <w:r>
-        <w:t xml:space="preserve">OFV has been reported in other Nolinoidaea in Australia</w:t>
-      </w:r>
-      <w:r>
-        <w:t xml:space="preserve"> </w:t>
-      </w:r>
-      <w:r>
-        <w:t xml:space="preserve">(Mei et al. 2016, Dietzgen, Tassi, et al. 2018)</w:t>
-      </w:r>
-      <w:r>
-        <w:t xml:space="preserve">, including</w:t>
-      </w:r>
-      <w:r>
-        <w:t xml:space="preserve"> </w:t>
-      </w:r>
-      <w:r>
-        <w:rPr>
-          <w:iCs/>
-          <w:i/>
-        </w:rPr>
-        <w:t xml:space="preserve">Liriope spicata</w:t>
-      </w:r>
-      <w:r>
-        <w:t xml:space="preserve"> </w:t>
-      </w:r>
-      <w:r>
-        <w:t xml:space="preserve">(Thunb.) Lour.</w:t>
-      </w:r>
-      <w:r>
-        <w:t xml:space="preserve"> </w:t>
-      </w:r>
-      <w:r>
-        <w:t xml:space="preserve">(Mei et al. 2016)</w:t>
-      </w:r>
-      <w:r>
-        <w:t xml:space="preserve"> </w:t>
-      </w:r>
-      <w:r>
-        <w:t xml:space="preserve">but not in the US. The Florida collected plants of</w:t>
-      </w:r>
-      <w:r>
-        <w:t xml:space="preserve"> </w:t>
-      </w:r>
-      <w:r>
-        <w:rPr>
-          <w:iCs/>
-          <w:i/>
-        </w:rPr>
-        <w:t xml:space="preserve">Liriope</w:t>
-      </w:r>
-      <w:r>
-        <w:t xml:space="preserve"> </w:t>
-      </w:r>
-      <w:r>
-        <w:t xml:space="preserve">spp., cv</w:t>
-      </w:r>
-      <w:r>
-        <w:t xml:space="preserve"> </w:t>
-      </w:r>
-      <w:r>
-        <w:t xml:space="preserve">‘</w:t>
-      </w:r>
-      <w:r>
-        <w:t xml:space="preserve">Gigantea</w:t>
-      </w:r>
-      <w:r>
-        <w:t xml:space="preserve">’</w:t>
-      </w:r>
-      <w:r>
-        <w:t xml:space="preserve"> </w:t>
-      </w:r>
-      <w:r>
-        <w:t xml:space="preserve">are thought to belong to either</w:t>
-      </w:r>
-      <w:r>
-        <w:t xml:space="preserve"> </w:t>
-      </w:r>
-      <w:r>
-        <w:rPr>
-          <w:iCs/>
-          <w:i/>
-        </w:rPr>
-        <w:t xml:space="preserve">Liriope muscari</w:t>
-      </w:r>
-      <w:r>
-        <w:t xml:space="preserve"> </w:t>
-      </w:r>
-      <w:r>
-        <w:t xml:space="preserve">or</w:t>
-      </w:r>
-      <w:r>
-        <w:t xml:space="preserve"> </w:t>
-      </w:r>
-      <w:r>
-        <w:rPr>
-          <w:iCs/>
-          <w:i/>
-        </w:rPr>
-        <w:t xml:space="preserve">Liriope gigantea</w:t>
-      </w:r>
-      <w:r>
-        <w:t xml:space="preserve">. We are not aware of any previous report of OFV infection in</w:t>
-      </w:r>
-      <w:r>
-        <w:t xml:space="preserve"> </w:t>
-      </w:r>
-      <w:r>
-        <w:rPr>
-          <w:iCs/>
-          <w:i/>
-        </w:rPr>
-        <w:t xml:space="preserve">Ophiopogon</w:t>
-      </w:r>
-      <w:r>
-        <w:t xml:space="preserve"> </w:t>
-      </w:r>
-      <w:r>
-        <w:t xml:space="preserve">plants. Although</w:t>
-      </w:r>
-      <w:r>
-        <w:t xml:space="preserve"> </w:t>
-      </w:r>
-      <w:r>
-        <w:t xml:space="preserve">Zheng et al. (2013)</w:t>
-      </w:r>
-      <w:r>
-        <w:t xml:space="preserve"> </w:t>
-      </w:r>
-      <w:r>
-        <w:t xml:space="preserve">mentions the association of</w:t>
-      </w:r>
-      <w:r>
-        <w:t xml:space="preserve"> </w:t>
-      </w:r>
-      <w:r>
-        <w:rPr>
-          <w:iCs/>
-          <w:i/>
-        </w:rPr>
-        <w:t xml:space="preserve">B. californicus</w:t>
-      </w:r>
-      <w:r>
-        <w:t xml:space="preserve"> </w:t>
-      </w:r>
-      <w:r>
         <w:t xml:space="preserve">with</w:t>
       </w:r>
       <w:r>
@@ -1541,10 +1558,7 @@
         <w:t xml:space="preserve">A. elatior</w:t>
       </w:r>
       <w:r>
-        <w:t xml:space="preserve"> </w:t>
-      </w:r>
-      <w:r>
-        <w:t xml:space="preserve">but they did not mention the presence of OFV symptoms in this plant. However, our finding will be notified as the first report of OFV in the US on ornamentals and among them</w:t>
+        <w:t xml:space="preserve">, but never reported OFV symptoms in this plant. However, our finding will be notified as the first report of OFV in Florida, in the US on ornamentals and among them,</w:t>
       </w:r>
       <w:r>
         <w:t xml:space="preserve"> </w:t>
@@ -1578,7 +1592,7 @@
         <w:pStyle w:val="FirstParagraph"/>
       </w:pPr>
       <w:r>
-        <w:t xml:space="preserve">The dichorhavirus that infects citrus in Hawaii, Mexico, Colombia, and South Africa are identical to the OFV in gene order, content, and the genome sequence. According to the International committee on Taxonomy of Viruses (ICTV) classification, OFV consist of two orchid strains (OFV-Orc1 and OFV-Orc2) and two citrus strains (OFV-Cit1 and OFV-Cit2). Both the orchid strains of OFV infects citrus</w:t>
+        <w:t xml:space="preserve">The dichorhavirus that infects citrus in Hawaii, Mexico, Colombia, and South Africa are identical to the OFV in gene order, content, and the genome sequence. According to the International Committee on Taxonomy of Viruses (ICTV) classification, OFV consist of two orchid strains (OFV-Orc1 and OFV-Orc2) and two citrus strains (OFV-Cit1 and OFV-Cit2). Both the orchid strains of OFV infects citrus</w:t>
       </w:r>
       <w:r>
         <w:t xml:space="preserve"> </w:t>
@@ -1756,7 +1770,7 @@
         <w:t xml:space="preserve"> </w:t>
       </w:r>
       <w:r>
-        <w:t xml:space="preserve">(rough lemon) associated with leprosis-like symptoms highlights the threat of different strains of OFV on citrus; which will be a definite concern to the multi-billion dollar citrus industry.</w:t>
+        <w:t xml:space="preserve">(rough lemon) associated with leprosis-like symptoms highlights the threat of different strains of OFV on citrus; which will be a definite concern to the US multi-billion dollar citrus industry.</w:t>
       </w:r>
       <w:r>
         <w:t xml:space="preserve"> </w:t>
@@ -1769,10 +1783,7 @@
         <w:t xml:space="preserve">B. californicus</w:t>
       </w:r>
       <w:r>
-        <w:t xml:space="preserve"> </w:t>
-      </w:r>
-      <w:r>
-        <w:t xml:space="preserve">and</w:t>
+        <w:t xml:space="preserve">, as well as</w:t>
       </w:r>
       <w:r>
         <w:t xml:space="preserve"> </w:t>
@@ -1788,7 +1799,7 @@
         <w:t xml:space="preserve"> </w:t>
       </w:r>
       <w:r>
-        <w:t xml:space="preserve">are both known vectors of Dichorhaviruses (OFV) and Cileviruses (Citrus Leprosis)</w:t>
+        <w:t xml:space="preserve">(Baker), are both known vectors of Dichorhaviruses (OFV) and Cileviruses (Citrus Leprosis)</w:t>
       </w:r>
       <w:r>
         <w:t xml:space="preserve"> </w:t>
@@ -1855,7 +1866,7 @@
         <w:pStyle w:val="FirstParagraph"/>
       </w:pPr>
       <w:r>
-        <w:t xml:space="preserve">We would like to give a special thanks to the Tallahassee Museum for their patience, cooperation, and support with collecting plant samples. We also want to thank Drs. Sam Bolton, FDACS and Aline Tassi, Univ. of Sao Paulo, Brazil for checking the mites we have sent for species validation. Furthermore we are grateful for Dr. Marc S. Frank’s identification of the Liriopogons collected. We are especially indebted to the late Dr. Gary Bauchan for his contributions to this study and the field of acarology, he will be greatly missed. This research was partly funded by the USDA National Institute of Food and Agriculture, Hatch project FLA-NFC-005607. Mention of trade names or commercial products in this publication is solely for the purpose of providing specific information and does not imply recommendation or endorsement by the USDA; USDA is an equal opportunity provider and employer.</w:t>
+        <w:t xml:space="preserve">We would like to give special thanks to the Tallahassee Museum for their patience, cooperation, and support with collecting plant samples. We also want to thank Drs. Sam Bolton, FDACS and Aline Tassi, Univ. of Sao Paulo, Brazil for checking the mites we have sent for species validation. Furthermore, we are grateful for Dr. Marc S. Frank’s identification of the Liriopogons collected. We are especially indebted to the late Dr. Gary Bauchan for his contributions to this study and the field of acarology, he will be greatly missed. This research was partly funded by the USDA National Institute of Food and Agriculture, Hatch project FLA-NFC-005607. Mention of trade names or commercial products in this publication is solely for the purpose of providing specific information and does not imply recommendation or endorsement by the USDA; USDA is an equal opportunity provider and employer.</w:t>
       </w:r>
     </w:p>
     <w:bookmarkEnd w:id="24"/>
@@ -2296,7 +2307,7 @@
         <w:t xml:space="preserve">Ophiopogon</w:t>
       </w:r>
       <w:r>
-        <w:t xml:space="preserve">: Nomenclature, morphology, and culture (PhD thesis).</w:t>
+        <w:t xml:space="preserve">: Nomenclature, morphology, and culture. (PhD thesis). Louisiana State University, Department of Horticulture.</w:t>
       </w:r>
     </w:p>
     <w:bookmarkEnd w:id="34"/>
@@ -2417,7 +2428,37 @@
         <w:t xml:space="preserve">2009</w:t>
       </w:r>
       <w:r>
-        <w:t xml:space="preserve">. A subfamilial classification for the expanded asparagalean families amaryllidaceae, asparagaceae and xanthorrhoeaceae. Botanical Journal of the Linnean Society. 161: 132–136.</w:t>
+        <w:t xml:space="preserve">. A subfamilial classification for the expanded asparagalean families</w:t>
+      </w:r>
+      <w:r>
+        <w:t xml:space="preserve"> </w:t>
+      </w:r>
+      <w:r>
+        <w:t xml:space="preserve">Amaryllidaceae</w:t>
+      </w:r>
+      <w:r>
+        <w:t xml:space="preserve">,</w:t>
+      </w:r>
+      <w:r>
+        <w:t xml:space="preserve"> </w:t>
+      </w:r>
+      <w:r>
+        <w:t xml:space="preserve">Asparagaceae</w:t>
+      </w:r>
+      <w:r>
+        <w:t xml:space="preserve"> </w:t>
+      </w:r>
+      <w:r>
+        <w:t xml:space="preserve">and</w:t>
+      </w:r>
+      <w:r>
+        <w:t xml:space="preserve"> </w:t>
+      </w:r>
+      <w:r>
+        <w:t xml:space="preserve">Xanthorrhoeaceae</w:t>
+      </w:r>
+      <w:r>
+        <w:t xml:space="preserve">. Botanical Journal of the Linnean Society. 161: 132–136.</w:t>
       </w:r>
     </w:p>
     <w:bookmarkEnd w:id="37"/>
@@ -2933,7 +2974,7 @@
       </w:r>
     </w:p>
     <w:bookmarkEnd w:id="48"/>
-    <w:bookmarkStart w:id="49" w:name="ref-Kitajima2011"/>
+    <w:bookmarkStart w:id="49" w:name="ref-Kitajima2011a"/>
     <w:p>
       <w:pPr>
         <w:pStyle w:val="Bibliography"/>
@@ -2943,7 +2984,7 @@
           <w:bCs/>
           <w:b/>
         </w:rPr>
-        <w:t xml:space="preserve">Kitajima, E. W., C. M. Chagas, M. T. Braghini, L. C. Fazuoli, E. C. Locali-Fabris, and R. B. Salaroli</w:t>
+        <w:t xml:space="preserve">Kitajima, E. W., C. M. Chagas, R. Harakava, R. F. Calegario, J. Freitas-Astúa, J. C. V. Rodrigues, and C. C. Childers</w:t>
       </w:r>
       <w:r>
         <w:t xml:space="preserve">.</w:t>
@@ -2959,45 +3000,43 @@
         <w:t xml:space="preserve">2011</w:t>
       </w:r>
       <w:r>
-        <w:t xml:space="preserve">. Natural infection of several</w:t>
-      </w:r>
-      <w:r>
-        <w:t xml:space="preserve"> </w:t>
-      </w:r>
-      <w:r>
-        <w:rPr>
-          <w:iCs/>
-          <w:i/>
-        </w:rPr>
-        <w:t xml:space="preserve">Coffea</w:t>
-      </w:r>
-      <w:r>
-        <w:t xml:space="preserve"> </w:t>
-      </w:r>
-      <w:r>
-        <w:t xml:space="preserve">species and hybrids and</w:t>
-      </w:r>
-      <w:r>
-        <w:t xml:space="preserve"> </w:t>
-      </w:r>
-      <w:r>
-        <w:rPr>
-          <w:iCs/>
-          <w:i/>
-        </w:rPr>
-        <w:t xml:space="preserve">psilanthus ebracteolatus</w:t>
-      </w:r>
-      <w:r>
-        <w:t xml:space="preserve"> </w:t>
-      </w:r>
-      <w:r>
-        <w:t xml:space="preserve">by the coffee ringspot virus (</w:t>
-      </w:r>
-      <w:r>
-        <w:t xml:space="preserve">CoRSV</w:t>
-      </w:r>
-      <w:r>
-        <w:t xml:space="preserve">). Scientia Agricola. 68: 503–507.</w:t>
+        <w:t xml:space="preserve">. Citrus leprosis in</w:t>
+      </w:r>
+      <w:r>
+        <w:t xml:space="preserve"> </w:t>
+      </w:r>
+      <w:r>
+        <w:t xml:space="preserve">Florida</w:t>
+      </w:r>
+      <w:r>
+        <w:t xml:space="preserve">,</w:t>
+      </w:r>
+      <w:r>
+        <w:t xml:space="preserve"> </w:t>
+      </w:r>
+      <w:r>
+        <w:t xml:space="preserve">USA</w:t>
+      </w:r>
+      <w:r>
+        <w:t xml:space="preserve">, appears to have been caused by the nuclear type of citrus leprosis virus (</w:t>
+      </w:r>
+      <w:r>
+        <w:t xml:space="preserve">CilLV-N</w:t>
+      </w:r>
+      <w:r>
+        <w:t xml:space="preserve">). Virus Reviews</w:t>
+      </w:r>
+      <w:r>
+        <w:t xml:space="preserve"> </w:t>
+      </w:r>
+      <w:r>
+        <w:t xml:space="preserve">&amp;</w:t>
+      </w:r>
+      <w:r>
+        <w:t xml:space="preserve"> </w:t>
+      </w:r>
+      <w:r>
+        <w:t xml:space="preserve">Research. 16.</w:t>
       </w:r>
     </w:p>
     <w:bookmarkEnd w:id="49"/>
@@ -3842,7 +3881,16 @@
         <w:t xml:space="preserve"> </w:t>
       </w:r>
       <w:r>
-        <w:t xml:space="preserve">virus taxonomy profile: rhabdoviridae. Journal of General Virology. 99: 447–448.</w:t>
+        <w:t xml:space="preserve">virus taxonomy profile:</w:t>
+      </w:r>
+      <w:r>
+        <w:t xml:space="preserve"> </w:t>
+      </w:r>
+      <w:r>
+        <w:t xml:space="preserve">Rhabdoviridae</w:t>
+      </w:r>
+      <w:r>
+        <w:t xml:space="preserve">. Journal of General Virology. 99: 447–448.</w:t>
       </w:r>
     </w:p>
     <w:bookmarkEnd w:id="69"/>
@@ -3888,7 +3936,13 @@
         <w:t xml:space="preserve"> </w:t>
       </w:r>
       <w:r>
-        <w:t xml:space="preserve">(asparagaceae) inferred from nuclear and plastid</w:t>
+        <w:t xml:space="preserve">(Asparagaceae)</w:t>
+      </w:r>
+      <w:r>
+        <w:t xml:space="preserve"> </w:t>
+      </w:r>
+      <w:r>
+        <w:t xml:space="preserve">inferred from nuclear and plastid</w:t>
       </w:r>
       <w:r>
         <w:t xml:space="preserve"> </w:t>
@@ -3930,25 +3984,53 @@
         <w:t xml:space="preserve">2013</w:t>
       </w:r>
       <w:r>
-        <w:t xml:space="preserve">. Orchid fleck virus: An unclassified bipartite, negative-sense rna plant virus. Archives of virology. 158: 313–323.</w:t>
+        <w:t xml:space="preserve">. Orchid fleck virus: An unclassified bipartite, negative-sense</w:t>
+      </w:r>
+      <w:r>
+        <w:t xml:space="preserve"> </w:t>
+      </w:r>
+      <w:r>
+        <w:t xml:space="preserve">RNA</w:t>
+      </w:r>
+      <w:r>
+        <w:t xml:space="preserve"> </w:t>
+      </w:r>
+      <w:r>
+        <w:t xml:space="preserve">plant virus. Archives of virology. 158: 313–323.</w:t>
       </w:r>
     </w:p>
     <w:bookmarkEnd w:id="71"/>
     <w:bookmarkEnd w:id="72"/>
     <w:bookmarkEnd w:id="73"/>
-    <w:bookmarkStart w:id="74" w:name="table"/>
+    <w:bookmarkStart w:id="74" w:name="X87c021ecc5fcf51bacc8655c570158a6124fd35"/>
     <w:p>
       <w:pPr>
         <w:pStyle w:val="Heading3"/>
       </w:pPr>
       <w:r>
-        <w:t xml:space="preserve">Table</w:t>
+        <w:t xml:space="preserve">Table 1: List of plants with symptoms of</w:t>
+      </w:r>
+      <w:r>
+        <w:t xml:space="preserve"> </w:t>
+      </w:r>
+      <w:r>
+        <w:rPr>
+          <w:iCs/>
+          <w:i/>
+        </w:rPr>
+        <w:t xml:space="preserve">Orchid fleck dichorhavirus</w:t>
+      </w:r>
+      <w:r>
+        <w:t xml:space="preserve"> </w:t>
+      </w:r>
+      <w:r>
+        <w:t xml:space="preserve">found in northern Florida</w:t>
       </w:r>
     </w:p>
     <w:tbl>
       <w:tblPr>
         <w:tblStyle w:val="Table"/>
-        <w:tblW w:type="pct" w:w="5000.0"/>
+        <w:tblW w:type="pct" w:w="5000"/>
         <w:tblLook w:firstRow="1" w:lastRow="0" w:firstColumn="0" w:lastColumn="0" w:noHBand="0" w:noVBand="0" w:val="0020"/>
       </w:tblPr>
       <w:tblGrid>
@@ -4295,7 +4377,7 @@
         <w:pStyle w:val="BodyText"/>
       </w:pPr>
       <w:r>
-        <w:t xml:space="preserve">Table 1: List of plants with symptoms of Orchid fleck dichorhavirus found in northern Florida. *</w:t>
+        <w:t xml:space="preserve">Table 1: *</w:t>
       </w:r>
       <w:r>
         <w:t xml:space="preserve"> </w:t>
@@ -4311,7 +4393,7 @@
         <w:t xml:space="preserve"> </w:t>
       </w:r>
       <w:r>
-        <w:t xml:space="preserve">have been traditionally classified as seperate from</w:t>
+        <w:t xml:space="preserve">has been traditionally classified as seperate from</w:t>
       </w:r>
       <w:r>
         <w:t xml:space="preserve"> </w:t>
@@ -4506,7 +4588,7 @@
         <w:t xml:space="preserve"> </w:t>
       </w:r>
       <w:r>
-        <w:t xml:space="preserve">(d) chlorotic ringspots</w:t>
+        <w:t xml:space="preserve">(d) chlorotic ringspot</w:t>
       </w:r>
       <w:r>
         <w:t xml:space="preserve"> </w:t>
@@ -4558,7 +4640,7 @@
         <w:t xml:space="preserve"> </w:t>
       </w:r>
       <w:r>
-        <w:t xml:space="preserve">infected with Orchid fleck dichorhavirus (OFV): (a) Detail of leaf chlorosis (b) Chlorosis caused by OFV appears similar to sunburn damage (c-d) Chlorotic ringspots may indicate early symptoms of OFV</w:t>
+        <w:t xml:space="preserve">infected with Orchid fleck dichorhavirus (OFV): (a) Detail of leaf chlorosis (b) Chlorosis caused by OFV appears similar to sunburn damage (c-d) Chlorotic ringspot may indicate early symptoms of OFV</w:t>
       </w:r>
     </w:p>
     <w:p>
@@ -4631,10 +4713,7 @@
         <w:t xml:space="preserve">Brevipalpus</w:t>
       </w:r>
       <w:r>
-        <w:t xml:space="preserve"> </w:t>
-      </w:r>
-      <w:r>
-        <w:t xml:space="preserve">which are potential vectors of</w:t>
+        <w:t xml:space="preserve">, which are potential vectors of</w:t>
       </w:r>
       <w:r>
         <w:t xml:space="preserve"> </w:t>
@@ -4889,8 +4968,8 @@
     </w:p>
     <w:bookmarkEnd w:id="80"/>
     <w:sectPr>
-      <w:pgSz w:w="12240" w:h="15840"/>
-      <w:pgMar w:top="1440" w:right="1440" w:bottom="1440" w:left="1440" w:header="720" w:footer="720" w:gutter="0"/>
+      <w:pgSz w:h="15840" w:w="12240"/>
+      <w:pgMar w:bottom="1440" w:footer="720" w:gutter="0" w:header="720" w:left="1440" w:right="1440" w:top="1440"/>
       <w:lnNumType w:countBy="1" w:restart="continuous"/>
       <w:cols w:space="720"/>
       <w:docGrid w:linePitch="326"/>
@@ -4923,8 +5002,8 @@
 </file>
 
 <file path=word/numbering.xml><?xml version="1.0" encoding="utf-8"?>
-<w:numbering xmlns:wpc="http://schemas.microsoft.com/office/word/2010/wordprocessingCanvas" xmlns:cx="http://schemas.microsoft.com/office/drawing/2014/chartex" xmlns:cx1="http://schemas.microsoft.com/office/drawing/2015/9/8/chartex" xmlns:cx2="http://schemas.microsoft.com/office/drawing/2015/10/21/chartex" xmlns:cx3="http://schemas.microsoft.com/office/drawing/2016/5/9/chartex" xmlns:cx4="http://schemas.microsoft.com/office/drawing/2016/5/10/chartex" xmlns:cx5="http://schemas.microsoft.com/office/drawing/2016/5/11/chartex" xmlns:cx6="http://schemas.microsoft.com/office/drawing/2016/5/12/chartex" xmlns:cx7="http://schemas.microsoft.com/office/drawing/2016/5/13/chartex" xmlns:cx8="http://schemas.microsoft.com/office/drawing/2016/5/14/chartex" xmlns:mc="http://schemas.openxmlformats.org/markup-compatibility/2006" xmlns:aink="http://schemas.microsoft.com/office/drawing/2016/ink" xmlns:am3d="http://schemas.microsoft.com/office/drawing/2017/model3d" xmlns:o="urn:schemas-microsoft-com:office:office" xmlns:r="http://schemas.openxmlformats.org/officeDocument/2006/relationships" xmlns:m="http://schemas.openxmlformats.org/officeDocument/2006/math" xmlns:v="urn:schemas-microsoft-com:vml" xmlns:wp14="http://schemas.microsoft.com/office/word/2010/wordprocessingDrawing" xmlns:wp="http://schemas.openxmlformats.org/drawingml/2006/wordprocessingDrawing" xmlns:w10="urn:schemas-microsoft-com:office:word" xmlns:w="http://schemas.openxmlformats.org/wordprocessingml/2006/main" xmlns:w14="http://schemas.microsoft.com/office/word/2010/wordml" xmlns:w15="http://schemas.microsoft.com/office/word/2012/wordml" xmlns:w16cex="http://schemas.microsoft.com/office/word/2018/wordml/cex" xmlns:w16cid="http://schemas.microsoft.com/office/word/2016/wordml/cid" xmlns:w16="http://schemas.microsoft.com/office/word/2018/wordml" xmlns:w16se="http://schemas.microsoft.com/office/word/2015/wordml/symex" xmlns:wpg="http://schemas.microsoft.com/office/word/2010/wordprocessingGroup" xmlns:wpi="http://schemas.microsoft.com/office/word/2010/wordprocessingInk" xmlns:wne="http://schemas.microsoft.com/office/word/2006/wordml" xmlns:wps="http://schemas.microsoft.com/office/word/2010/wordprocessingShape" mc:Ignorable="w14 w15 w16se w16cid w16 w16cex wp14">
-  <w:abstractNum w:abstractNumId="0" w15:restartNumberingAfterBreak="0">
+<w:numbering xmlns:aink="http://schemas.microsoft.com/office/drawing/2016/ink" xmlns:am3d="http://schemas.microsoft.com/office/drawing/2017/model3d" xmlns:cx="http://schemas.microsoft.com/office/drawing/2014/chartex" xmlns:cx1="http://schemas.microsoft.com/office/drawing/2015/9/8/chartex" xmlns:cx2="http://schemas.microsoft.com/office/drawing/2015/10/21/chartex" xmlns:cx3="http://schemas.microsoft.com/office/drawing/2016/5/9/chartex" xmlns:cx4="http://schemas.microsoft.com/office/drawing/2016/5/10/chartex" xmlns:cx5="http://schemas.microsoft.com/office/drawing/2016/5/11/chartex" xmlns:cx6="http://schemas.microsoft.com/office/drawing/2016/5/12/chartex" xmlns:cx7="http://schemas.microsoft.com/office/drawing/2016/5/13/chartex" xmlns:cx8="http://schemas.microsoft.com/office/drawing/2016/5/14/chartex" xmlns:m="http://schemas.openxmlformats.org/officeDocument/2006/math" xmlns:mc="http://schemas.openxmlformats.org/markup-compatibility/2006" xmlns:o="urn:schemas-microsoft-com:office:office" xmlns:r="http://schemas.openxmlformats.org/officeDocument/2006/relationships" xmlns:v="urn:schemas-microsoft-com:vml" xmlns:w="http://schemas.openxmlformats.org/wordprocessingml/2006/main" xmlns:w10="urn:schemas-microsoft-com:office:word" xmlns:w14="http://schemas.microsoft.com/office/word/2010/wordml" xmlns:w15="http://schemas.microsoft.com/office/word/2012/wordml" xmlns:w16="http://schemas.microsoft.com/office/word/2018/wordml" xmlns:w16cex="http://schemas.microsoft.com/office/word/2018/wordml/cex" xmlns:w16cid="http://schemas.microsoft.com/office/word/2016/wordml/cid" xmlns:w16se="http://schemas.microsoft.com/office/word/2015/wordml/symex" xmlns:wne="http://schemas.microsoft.com/office/word/2006/wordml" xmlns:wp="http://schemas.openxmlformats.org/drawingml/2006/wordprocessingDrawing" xmlns:wp14="http://schemas.microsoft.com/office/word/2010/wordprocessingDrawing" xmlns:wpc="http://schemas.microsoft.com/office/word/2010/wordprocessingCanvas" xmlns:wpg="http://schemas.microsoft.com/office/word/2010/wordprocessingGroup" xmlns:wpi="http://schemas.microsoft.com/office/word/2010/wordprocessingInk" xmlns:wps="http://schemas.microsoft.com/office/word/2010/wordprocessingShape" mc:Ignorable="w14 w15 w16se w16cid w16 w16cex wp14">
+  <w:abstractNum w15:restartNumberingAfterBreak="0" w:abstractNumId="0">
     <w:nsid w:val="FFFFFF7C"/>
     <w:multiLevelType w:val="singleLevel"/>
     <w:tmpl w:val="8F24EC2A"/>
@@ -4935,13 +5014,13 @@
       <w:lvlJc w:val="left"/>
       <w:pPr>
         <w:tabs>
-          <w:tab w:val="num" w:pos="1800"/>
+          <w:tab w:pos="1800" w:val="num"/>
         </w:tabs>
-        <w:ind w:left="1800" w:hanging="360"/>
+        <w:ind w:hanging="360" w:left="1800"/>
       </w:pPr>
     </w:lvl>
   </w:abstractNum>
-  <w:abstractNum w:abstractNumId="1" w15:restartNumberingAfterBreak="0">
+  <w:abstractNum w15:restartNumberingAfterBreak="0" w:abstractNumId="1">
     <w:nsid w:val="FFFFFF7D"/>
     <w:multiLevelType w:val="singleLevel"/>
     <w:tmpl w:val="C938F80C"/>
@@ -4952,13 +5031,13 @@
       <w:lvlJc w:val="left"/>
       <w:pPr>
         <w:tabs>
-          <w:tab w:val="num" w:pos="1440"/>
+          <w:tab w:pos="1440" w:val="num"/>
         </w:tabs>
-        <w:ind w:left="1440" w:hanging="360"/>
+        <w:ind w:hanging="360" w:left="1440"/>
       </w:pPr>
     </w:lvl>
   </w:abstractNum>
-  <w:abstractNum w:abstractNumId="2" w15:restartNumberingAfterBreak="0">
+  <w:abstractNum w15:restartNumberingAfterBreak="0" w:abstractNumId="2">
     <w:nsid w:val="FFFFFF7E"/>
     <w:multiLevelType w:val="singleLevel"/>
     <w:tmpl w:val="D1D2F858"/>
@@ -4969,13 +5048,13 @@
       <w:lvlJc w:val="left"/>
       <w:pPr>
         <w:tabs>
-          <w:tab w:val="num" w:pos="1080"/>
+          <w:tab w:pos="1080" w:val="num"/>
         </w:tabs>
-        <w:ind w:left="1080" w:hanging="360"/>
+        <w:ind w:hanging="360" w:left="1080"/>
       </w:pPr>
     </w:lvl>
   </w:abstractNum>
-  <w:abstractNum w:abstractNumId="3" w15:restartNumberingAfterBreak="0">
+  <w:abstractNum w15:restartNumberingAfterBreak="0" w:abstractNumId="3">
     <w:nsid w:val="FFFFFF7F"/>
     <w:multiLevelType w:val="singleLevel"/>
     <w:tmpl w:val="840C662A"/>
@@ -4986,13 +5065,13 @@
       <w:lvlJc w:val="left"/>
       <w:pPr>
         <w:tabs>
-          <w:tab w:val="num" w:pos="720"/>
+          <w:tab w:pos="720" w:val="num"/>
         </w:tabs>
-        <w:ind w:left="720" w:hanging="360"/>
+        <w:ind w:hanging="360" w:left="720"/>
       </w:pPr>
     </w:lvl>
   </w:abstractNum>
-  <w:abstractNum w:abstractNumId="4" w15:restartNumberingAfterBreak="0">
+  <w:abstractNum w15:restartNumberingAfterBreak="0" w:abstractNumId="4">
     <w:nsid w:val="FFFFFF80"/>
     <w:multiLevelType w:val="singleLevel"/>
     <w:tmpl w:val="458EC644"/>
@@ -5003,16 +5082,16 @@
       <w:lvlJc w:val="left"/>
       <w:pPr>
         <w:tabs>
-          <w:tab w:val="num" w:pos="1800"/>
+          <w:tab w:pos="1800" w:val="num"/>
         </w:tabs>
-        <w:ind w:left="1800" w:hanging="360"/>
+        <w:ind w:hanging="360" w:left="1800"/>
       </w:pPr>
       <w:rPr>
         <w:rFonts w:ascii="Symbol" w:hAnsi="Symbol" w:hint="default"/>
       </w:rPr>
     </w:lvl>
   </w:abstractNum>
-  <w:abstractNum w:abstractNumId="5" w15:restartNumberingAfterBreak="0">
+  <w:abstractNum w15:restartNumberingAfterBreak="0" w:abstractNumId="5">
     <w:nsid w:val="FFFFFF81"/>
     <w:multiLevelType w:val="singleLevel"/>
     <w:tmpl w:val="DD84C398"/>
@@ -5023,16 +5102,16 @@
       <w:lvlJc w:val="left"/>
       <w:pPr>
         <w:tabs>
-          <w:tab w:val="num" w:pos="1440"/>
+          <w:tab w:pos="1440" w:val="num"/>
         </w:tabs>
-        <w:ind w:left="1440" w:hanging="360"/>
+        <w:ind w:hanging="360" w:left="1440"/>
       </w:pPr>
       <w:rPr>
         <w:rFonts w:ascii="Symbol" w:hAnsi="Symbol" w:hint="default"/>
       </w:rPr>
     </w:lvl>
   </w:abstractNum>
-  <w:abstractNum w:abstractNumId="6" w15:restartNumberingAfterBreak="0">
+  <w:abstractNum w15:restartNumberingAfterBreak="0" w:abstractNumId="6">
     <w:nsid w:val="FFFFFF82"/>
     <w:multiLevelType w:val="singleLevel"/>
     <w:tmpl w:val="232CBDF4"/>
@@ -5043,16 +5122,16 @@
       <w:lvlJc w:val="left"/>
       <w:pPr>
         <w:tabs>
-          <w:tab w:val="num" w:pos="1080"/>
+          <w:tab w:pos="1080" w:val="num"/>
         </w:tabs>
-        <w:ind w:left="1080" w:hanging="360"/>
+        <w:ind w:hanging="360" w:left="1080"/>
       </w:pPr>
       <w:rPr>
         <w:rFonts w:ascii="Symbol" w:hAnsi="Symbol" w:hint="default"/>
       </w:rPr>
     </w:lvl>
   </w:abstractNum>
-  <w:abstractNum w:abstractNumId="7" w15:restartNumberingAfterBreak="0">
+  <w:abstractNum w15:restartNumberingAfterBreak="0" w:abstractNumId="7">
     <w:nsid w:val="FFFFFF83"/>
     <w:multiLevelType w:val="singleLevel"/>
     <w:tmpl w:val="C4F8F680"/>
@@ -5063,16 +5142,16 @@
       <w:lvlJc w:val="left"/>
       <w:pPr>
         <w:tabs>
-          <w:tab w:val="num" w:pos="720"/>
+          <w:tab w:pos="720" w:val="num"/>
         </w:tabs>
-        <w:ind w:left="720" w:hanging="360"/>
+        <w:ind w:hanging="360" w:left="720"/>
       </w:pPr>
       <w:rPr>
         <w:rFonts w:ascii="Symbol" w:hAnsi="Symbol" w:hint="default"/>
       </w:rPr>
     </w:lvl>
   </w:abstractNum>
-  <w:abstractNum w:abstractNumId="8" w15:restartNumberingAfterBreak="0">
+  <w:abstractNum w15:restartNumberingAfterBreak="0" w:abstractNumId="8">
     <w:nsid w:val="FFFFFF88"/>
     <w:multiLevelType w:val="singleLevel"/>
     <w:tmpl w:val="A4501178"/>
@@ -5083,13 +5162,13 @@
       <w:lvlJc w:val="left"/>
       <w:pPr>
         <w:tabs>
-          <w:tab w:val="num" w:pos="360"/>
+          <w:tab w:pos="360" w:val="num"/>
         </w:tabs>
-        <w:ind w:left="360" w:hanging="360"/>
+        <w:ind w:hanging="360" w:left="360"/>
       </w:pPr>
     </w:lvl>
   </w:abstractNum>
-  <w:abstractNum w:abstractNumId="9" w15:restartNumberingAfterBreak="0">
+  <w:abstractNum w15:restartNumberingAfterBreak="0" w:abstractNumId="9">
     <w:nsid w:val="FFFFFF89"/>
     <w:multiLevelType w:val="singleLevel"/>
     <w:tmpl w:val="193EB846"/>
@@ -5100,16 +5179,16 @@
       <w:lvlJc w:val="left"/>
       <w:pPr>
         <w:tabs>
-          <w:tab w:val="num" w:pos="360"/>
+          <w:tab w:pos="360" w:val="num"/>
         </w:tabs>
-        <w:ind w:left="360" w:hanging="360"/>
+        <w:ind w:hanging="360" w:left="360"/>
       </w:pPr>
       <w:rPr>
         <w:rFonts w:ascii="Symbol" w:hAnsi="Symbol" w:hint="default"/>
       </w:rPr>
     </w:lvl>
   </w:abstractNum>
-  <w:abstractNum w:abstractNumId="10" w15:restartNumberingAfterBreak="0">
+  <w:abstractNum w15:restartNumberingAfterBreak="0" w:abstractNumId="10">
     <w:nsid w:val="2C1AE401"/>
     <w:multiLevelType w:val="multilevel"/>
     <w:tmpl w:val="56766492"/>
@@ -5119,9 +5198,9 @@
       <w:lvlJc w:val="left"/>
       <w:pPr>
         <w:tabs>
-          <w:tab w:val="num" w:pos="0"/>
+          <w:tab w:pos="0" w:val="num"/>
         </w:tabs>
-        <w:ind w:left="480" w:hanging="480"/>
+        <w:ind w:hanging="480" w:left="480"/>
       </w:pPr>
     </w:lvl>
     <w:lvl w:ilvl="1">
@@ -5130,9 +5209,9 @@
       <w:lvlJc w:val="left"/>
       <w:pPr>
         <w:tabs>
-          <w:tab w:val="num" w:pos="720"/>
+          <w:tab w:pos="720" w:val="num"/>
         </w:tabs>
-        <w:ind w:left="1200" w:hanging="480"/>
+        <w:ind w:hanging="480" w:left="1200"/>
       </w:pPr>
     </w:lvl>
     <w:lvl w:ilvl="2">
@@ -5141,9 +5220,9 @@
       <w:lvlJc w:val="left"/>
       <w:pPr>
         <w:tabs>
-          <w:tab w:val="num" w:pos="1440"/>
+          <w:tab w:pos="1440" w:val="num"/>
         </w:tabs>
-        <w:ind w:left="1920" w:hanging="480"/>
+        <w:ind w:hanging="480" w:left="1920"/>
       </w:pPr>
     </w:lvl>
     <w:lvl w:ilvl="3">
@@ -5152,9 +5231,9 @@
       <w:lvlJc w:val="left"/>
       <w:pPr>
         <w:tabs>
-          <w:tab w:val="num" w:pos="2160"/>
+          <w:tab w:pos="2160" w:val="num"/>
         </w:tabs>
-        <w:ind w:left="2640" w:hanging="480"/>
+        <w:ind w:hanging="480" w:left="2640"/>
       </w:pPr>
     </w:lvl>
     <w:lvl w:ilvl="4">
@@ -5163,9 +5242,9 @@
       <w:lvlJc w:val="left"/>
       <w:pPr>
         <w:tabs>
-          <w:tab w:val="num" w:pos="2880"/>
+          <w:tab w:pos="2880" w:val="num"/>
         </w:tabs>
-        <w:ind w:left="3360" w:hanging="480"/>
+        <w:ind w:hanging="480" w:left="3360"/>
       </w:pPr>
     </w:lvl>
     <w:lvl w:ilvl="5">
@@ -5174,9 +5253,9 @@
       <w:lvlJc w:val="left"/>
       <w:pPr>
         <w:tabs>
-          <w:tab w:val="num" w:pos="3600"/>
+          <w:tab w:pos="3600" w:val="num"/>
         </w:tabs>
-        <w:ind w:left="4080" w:hanging="480"/>
+        <w:ind w:hanging="480" w:left="4080"/>
       </w:pPr>
     </w:lvl>
     <w:lvl w:ilvl="6">
@@ -5185,9 +5264,9 @@
       <w:lvlJc w:val="left"/>
       <w:pPr>
         <w:tabs>
-          <w:tab w:val="num" w:pos="4320"/>
+          <w:tab w:pos="4320" w:val="num"/>
         </w:tabs>
-        <w:ind w:left="4800" w:hanging="480"/>
+        <w:ind w:hanging="480" w:left="4800"/>
       </w:pPr>
     </w:lvl>
     <w:lvl w:ilvl="7">
@@ -5196,9 +5275,9 @@
       <w:lvlJc w:val="left"/>
       <w:pPr>
         <w:tabs>
-          <w:tab w:val="num" w:pos="5040"/>
+          <w:tab w:pos="5040" w:val="num"/>
         </w:tabs>
-        <w:ind w:left="5520" w:hanging="480"/>
+        <w:ind w:hanging="480" w:left="5520"/>
       </w:pPr>
     </w:lvl>
     <w:lvl w:ilvl="8">
@@ -5207,14 +5286,14 @@
       <w:lvlJc w:val="left"/>
       <w:pPr>
         <w:tabs>
-          <w:tab w:val="num" w:pos="5760"/>
+          <w:tab w:pos="5760" w:val="num"/>
         </w:tabs>
-        <w:ind w:left="6240" w:hanging="480"/>
+        <w:ind w:hanging="480" w:left="6240"/>
       </w:pPr>
     </w:lvl>
   </w:abstractNum>
   <w:abstractNum w:abstractNumId="990">
-    <w:nsid w:val="2c1ae401"/>
+    <w:nsid w:val="A990"/>
     <w:multiLevelType w:val="multilevel"/>
     <w:lvl w:ilvl="0">
       <w:numFmt w:val="bullet"/>
@@ -5329,14 +5408,14 @@
 </file>
 
 <file path=word/styles.xml><?xml version="1.0" encoding="utf-8"?>
-<w:styles xmlns:mc="http://schemas.openxmlformats.org/markup-compatibility/2006" xmlns:r="http://schemas.openxmlformats.org/officeDocument/2006/relationships" xmlns:w="http://schemas.openxmlformats.org/wordprocessingml/2006/main" xmlns:w14="http://schemas.microsoft.com/office/word/2010/wordml" xmlns:w15="http://schemas.microsoft.com/office/word/2012/wordml" xmlns:w16cex="http://schemas.microsoft.com/office/word/2018/wordml/cex" xmlns:w16cid="http://schemas.microsoft.com/office/word/2016/wordml/cid" xmlns:w16="http://schemas.microsoft.com/office/word/2018/wordml" xmlns:w16se="http://schemas.microsoft.com/office/word/2015/wordml/symex" mc:Ignorable="w14 w15 w16se w16cid w16 w16cex">
+<w:styles xmlns:mc="http://schemas.openxmlformats.org/markup-compatibility/2006" xmlns:r="http://schemas.openxmlformats.org/officeDocument/2006/relationships" xmlns:w="http://schemas.openxmlformats.org/wordprocessingml/2006/main" xmlns:w14="http://schemas.microsoft.com/office/word/2010/wordml" xmlns:w15="http://schemas.microsoft.com/office/word/2012/wordml" xmlns:w16="http://schemas.microsoft.com/office/word/2018/wordml" xmlns:w16cex="http://schemas.microsoft.com/office/word/2018/wordml/cex" xmlns:w16cid="http://schemas.microsoft.com/office/word/2016/wordml/cid" xmlns:w16se="http://schemas.microsoft.com/office/word/2015/wordml/symex" mc:Ignorable="w14 w15 w16se w16cid w16 w16cex">
   <w:docDefaults>
     <w:rPrDefault>
       <w:rPr>
-        <w:rFonts w:asciiTheme="minorHAnsi" w:eastAsiaTheme="minorHAnsi" w:hAnsiTheme="minorHAnsi" w:cstheme="minorBidi"/>
+        <w:rFonts w:asciiTheme="minorHAnsi" w:cstheme="minorBidi" w:eastAsiaTheme="minorHAnsi" w:hAnsiTheme="minorHAnsi"/>
         <w:sz w:val="24"/>
         <w:szCs w:val="24"/>
-        <w:lang w:val="en-US" w:eastAsia="en-US" w:bidi="ar-SA"/>
+        <w:lang w:bidi="ar-SA" w:eastAsia="en-US" w:val="en-US"/>
       </w:rPr>
     </w:rPrDefault>
     <w:pPrDefault>
@@ -5345,7 +5424,7 @@
       </w:pPr>
     </w:pPrDefault>
   </w:docDefaults>
-  <w:latentStyles w:defLockedState="0" w:defUIPriority="0" w:defSemiHidden="0" w:defUnhideWhenUsed="0" w:defQFormat="0" w:count="376">
+  <w:latentStyles w:count="376" w:defLockedState="0" w:defQFormat="0" w:defSemiHidden="0" w:defUIPriority="0" w:defUnhideWhenUsed="0">
     <w:lsdException w:name="heading 5" w:semiHidden="1" w:unhideWhenUsed="1"/>
     <w:lsdException w:name="index 2" w:semiHidden="1" w:unhideWhenUsed="1"/>
     <w:lsdException w:name="index 3" w:semiHidden="1" w:unhideWhenUsed="1"/>
@@ -5683,11 +5762,11 @@
     <w:lsdException w:name="Unresolved Mention" w:semiHidden="1" w:uiPriority="99" w:unhideWhenUsed="1"/>
     <w:lsdException w:name="Smart Link" w:semiHidden="1" w:uiPriority="99" w:unhideWhenUsed="1"/>
   </w:latentStyles>
-  <w:style w:type="paragraph" w:default="1" w:styleId="Normal">
+  <w:style w:default="1" w:styleId="Normal" w:type="paragraph">
     <w:name w:val="Normal"/>
     <w:qFormat/>
   </w:style>
-  <w:style w:type="paragraph" w:styleId="Heading1">
+  <w:style w:styleId="Heading1" w:type="paragraph">
     <w:name w:val="heading 1"/>
     <w:basedOn w:val="Normal"/>
     <w:next w:val="BodyText"/>
@@ -5697,18 +5776,18 @@
     <w:pPr>
       <w:keepNext/>
       <w:keepLines/>
-      <w:spacing w:before="480" w:after="0" w:line="480" w:lineRule="auto"/>
+      <w:spacing w:after="0" w:before="480" w:line="480" w:lineRule="auto"/>
       <w:outlineLvl w:val="0"/>
     </w:pPr>
     <w:rPr>
-      <w:rFonts w:ascii="Georgia" w:eastAsiaTheme="majorEastAsia" w:hAnsi="Georgia" w:cstheme="majorBidi"/>
+      <w:rFonts w:ascii="Georgia" w:cstheme="majorBidi" w:eastAsiaTheme="majorEastAsia" w:hAnsi="Georgia"/>
       <w:b/>
       <w:bCs/>
       <w:sz w:val="32"/>
       <w:szCs w:val="32"/>
     </w:rPr>
   </w:style>
-  <w:style w:type="paragraph" w:styleId="Heading2">
+  <w:style w:styleId="Heading2" w:type="paragraph">
     <w:name w:val="heading 2"/>
     <w:basedOn w:val="Normal"/>
     <w:next w:val="BodyText"/>
@@ -5719,18 +5798,18 @@
     <w:pPr>
       <w:keepNext/>
       <w:keepLines/>
-      <w:spacing w:before="200" w:after="0" w:line="480" w:lineRule="auto"/>
+      <w:spacing w:after="0" w:before="200" w:line="480" w:lineRule="auto"/>
       <w:outlineLvl w:val="1"/>
     </w:pPr>
     <w:rPr>
-      <w:rFonts w:ascii="Georgia" w:eastAsiaTheme="majorEastAsia" w:hAnsi="Georgia" w:cstheme="majorBidi"/>
+      <w:rFonts w:ascii="Georgia" w:cstheme="majorBidi" w:eastAsiaTheme="majorEastAsia" w:hAnsi="Georgia"/>
       <w:b/>
       <w:bCs/>
       <w:sz w:val="28"/>
       <w:szCs w:val="28"/>
     </w:rPr>
   </w:style>
-  <w:style w:type="paragraph" w:styleId="Heading3">
+  <w:style w:styleId="Heading3" w:type="paragraph">
     <w:name w:val="heading 3"/>
     <w:basedOn w:val="Normal"/>
     <w:next w:val="BodyText"/>
@@ -5741,16 +5820,16 @@
     <w:pPr>
       <w:keepNext/>
       <w:keepLines/>
-      <w:spacing w:before="200" w:after="0" w:line="480" w:lineRule="auto"/>
+      <w:spacing w:after="0" w:before="200" w:line="480" w:lineRule="auto"/>
       <w:outlineLvl w:val="2"/>
     </w:pPr>
     <w:rPr>
-      <w:rFonts w:ascii="Georgia" w:eastAsiaTheme="majorEastAsia" w:hAnsi="Georgia" w:cstheme="majorBidi"/>
+      <w:rFonts w:ascii="Georgia" w:cstheme="majorBidi" w:eastAsiaTheme="majorEastAsia" w:hAnsi="Georgia"/>
       <w:b/>
       <w:bCs/>
     </w:rPr>
   </w:style>
-  <w:style w:type="paragraph" w:styleId="Heading4">
+  <w:style w:styleId="Heading4" w:type="paragraph">
     <w:name w:val="heading 4"/>
     <w:basedOn w:val="Normal"/>
     <w:next w:val="BodyText"/>
@@ -5761,16 +5840,16 @@
     <w:pPr>
       <w:keepNext/>
       <w:keepLines/>
-      <w:spacing w:before="200" w:after="0" w:line="480" w:lineRule="auto"/>
+      <w:spacing w:after="0" w:before="200" w:line="480" w:lineRule="auto"/>
       <w:outlineLvl w:val="3"/>
     </w:pPr>
     <w:rPr>
-      <w:rFonts w:ascii="Georgia" w:eastAsiaTheme="majorEastAsia" w:hAnsi="Georgia" w:cstheme="majorBidi"/>
+      <w:rFonts w:ascii="Georgia" w:cstheme="majorBidi" w:eastAsiaTheme="majorEastAsia" w:hAnsi="Georgia"/>
       <w:bCs/>
       <w:i/>
     </w:rPr>
   </w:style>
-  <w:style w:type="paragraph" w:styleId="Heading5">
+  <w:style w:styleId="Heading5" w:type="paragraph">
     <w:name w:val="heading 5"/>
     <w:basedOn w:val="Normal"/>
     <w:next w:val="BodyText"/>
@@ -5781,15 +5860,15 @@
     <w:pPr>
       <w:keepNext/>
       <w:keepLines/>
-      <w:spacing w:before="200" w:after="0" w:line="480" w:lineRule="auto"/>
+      <w:spacing w:after="0" w:before="200" w:line="480" w:lineRule="auto"/>
       <w:outlineLvl w:val="4"/>
     </w:pPr>
     <w:rPr>
-      <w:rFonts w:ascii="Georgia" w:eastAsiaTheme="majorEastAsia" w:hAnsi="Georgia" w:cstheme="majorBidi"/>
+      <w:rFonts w:ascii="Georgia" w:cstheme="majorBidi" w:eastAsiaTheme="majorEastAsia" w:hAnsi="Georgia"/>
       <w:iCs/>
     </w:rPr>
   </w:style>
-  <w:style w:type="paragraph" w:styleId="Heading6">
+  <w:style w:styleId="Heading6" w:type="paragraph">
     <w:name w:val="heading 6"/>
     <w:basedOn w:val="Normal"/>
     <w:next w:val="BodyText"/>
@@ -5799,15 +5878,15 @@
     <w:pPr>
       <w:keepNext/>
       <w:keepLines/>
-      <w:spacing w:before="200" w:after="0"/>
+      <w:spacing w:after="0" w:before="200"/>
       <w:outlineLvl w:val="5"/>
     </w:pPr>
     <w:rPr>
-      <w:rFonts w:asciiTheme="majorHAnsi" w:eastAsiaTheme="majorEastAsia" w:hAnsiTheme="majorHAnsi" w:cstheme="majorBidi"/>
-      <w:color w:val="4F81BD" w:themeColor="accent1"/>
+      <w:rFonts w:asciiTheme="majorHAnsi" w:cstheme="majorBidi" w:eastAsiaTheme="majorEastAsia" w:hAnsiTheme="majorHAnsi"/>
+      <w:color w:themeColor="accent1" w:val="4F81BD"/>
     </w:rPr>
   </w:style>
-  <w:style w:type="paragraph" w:styleId="Heading7">
+  <w:style w:styleId="Heading7" w:type="paragraph">
     <w:name w:val="heading 7"/>
     <w:basedOn w:val="Normal"/>
     <w:next w:val="BodyText"/>
@@ -5817,15 +5896,15 @@
     <w:pPr>
       <w:keepNext/>
       <w:keepLines/>
-      <w:spacing w:before="200" w:after="0"/>
+      <w:spacing w:after="0" w:before="200"/>
       <w:outlineLvl w:val="6"/>
     </w:pPr>
     <w:rPr>
-      <w:rFonts w:asciiTheme="majorHAnsi" w:eastAsiaTheme="majorEastAsia" w:hAnsiTheme="majorHAnsi" w:cstheme="majorBidi"/>
-      <w:color w:val="4F81BD" w:themeColor="accent1"/>
+      <w:rFonts w:asciiTheme="majorHAnsi" w:cstheme="majorBidi" w:eastAsiaTheme="majorEastAsia" w:hAnsiTheme="majorHAnsi"/>
+      <w:color w:themeColor="accent1" w:val="4F81BD"/>
     </w:rPr>
   </w:style>
-  <w:style w:type="paragraph" w:styleId="Heading8">
+  <w:style w:styleId="Heading8" w:type="paragraph">
     <w:name w:val="heading 8"/>
     <w:basedOn w:val="Normal"/>
     <w:next w:val="BodyText"/>
@@ -5835,15 +5914,15 @@
     <w:pPr>
       <w:keepNext/>
       <w:keepLines/>
-      <w:spacing w:before="200" w:after="0"/>
+      <w:spacing w:after="0" w:before="200"/>
       <w:outlineLvl w:val="7"/>
     </w:pPr>
     <w:rPr>
-      <w:rFonts w:asciiTheme="majorHAnsi" w:eastAsiaTheme="majorEastAsia" w:hAnsiTheme="majorHAnsi" w:cstheme="majorBidi"/>
-      <w:color w:val="4F81BD" w:themeColor="accent1"/>
+      <w:rFonts w:asciiTheme="majorHAnsi" w:cstheme="majorBidi" w:eastAsiaTheme="majorEastAsia" w:hAnsiTheme="majorHAnsi"/>
+      <w:color w:themeColor="accent1" w:val="4F81BD"/>
     </w:rPr>
   </w:style>
-  <w:style w:type="paragraph" w:styleId="Heading9">
+  <w:style w:styleId="Heading9" w:type="paragraph">
     <w:name w:val="heading 9"/>
     <w:basedOn w:val="Normal"/>
     <w:next w:val="BodyText"/>
@@ -5853,70 +5932,70 @@
     <w:pPr>
       <w:keepNext/>
       <w:keepLines/>
-      <w:spacing w:before="200" w:after="0"/>
+      <w:spacing w:after="0" w:before="200"/>
       <w:outlineLvl w:val="8"/>
     </w:pPr>
     <w:rPr>
-      <w:rFonts w:asciiTheme="majorHAnsi" w:eastAsiaTheme="majorEastAsia" w:hAnsiTheme="majorHAnsi" w:cstheme="majorBidi"/>
-      <w:color w:val="4F81BD" w:themeColor="accent1"/>
+      <w:rFonts w:asciiTheme="majorHAnsi" w:cstheme="majorBidi" w:eastAsiaTheme="majorEastAsia" w:hAnsiTheme="majorHAnsi"/>
+      <w:color w:themeColor="accent1" w:val="4F81BD"/>
     </w:rPr>
   </w:style>
-  <w:style w:type="character" w:default="1" w:styleId="DefaultParagraphFont">
+  <w:style w:default="1" w:styleId="DefaultParagraphFont" w:type="character">
     <w:name w:val="Default Paragraph Font"/>
     <w:uiPriority w:val="1"/>
     <w:semiHidden/>
     <w:unhideWhenUsed/>
   </w:style>
-  <w:style w:type="table" w:default="1" w:styleId="TableNormal">
+  <w:style w:default="1" w:styleId="TableNormal" w:type="table">
     <w:name w:val="Normal Table"/>
     <w:uiPriority w:val="99"/>
     <w:semiHidden/>
     <w:unhideWhenUsed/>
     <w:tblPr>
-      <w:tblInd w:w="0" w:type="dxa"/>
+      <w:tblInd w:type="dxa" w:w="0"/>
       <w:tblCellMar>
-        <w:top w:w="0" w:type="dxa"/>
-        <w:left w:w="108" w:type="dxa"/>
-        <w:bottom w:w="0" w:type="dxa"/>
-        <w:right w:w="108" w:type="dxa"/>
+        <w:top w:type="dxa" w:w="0"/>
+        <w:left w:type="dxa" w:w="108"/>
+        <w:bottom w:type="dxa" w:w="0"/>
+        <w:right w:type="dxa" w:w="108"/>
       </w:tblCellMar>
     </w:tblPr>
   </w:style>
-  <w:style w:type="numbering" w:default="1" w:styleId="NoList">
+  <w:style w:default="1" w:styleId="NoList" w:type="numbering">
     <w:name w:val="No List"/>
     <w:uiPriority w:val="99"/>
     <w:semiHidden/>
     <w:unhideWhenUsed/>
   </w:style>
-  <w:style w:type="paragraph" w:styleId="BodyText">
+  <w:style w:styleId="BodyText" w:type="paragraph">
     <w:name w:val="Body Text"/>
     <w:basedOn w:val="Normal"/>
     <w:link w:val="BodyTextChar"/>
     <w:qFormat/>
     <w:rsid w:val="002633CB"/>
     <w:pPr>
-      <w:spacing w:before="180" w:after="180" w:line="480" w:lineRule="auto"/>
+      <w:spacing w:after="180" w:before="180" w:line="480" w:lineRule="auto"/>
     </w:pPr>
     <w:rPr>
       <w:rFonts w:ascii="Georgia" w:hAnsi="Georgia"/>
     </w:rPr>
   </w:style>
-  <w:style w:type="paragraph" w:customStyle="1" w:styleId="FirstParagraph">
+  <w:style w:customStyle="1" w:styleId="FirstParagraph" w:type="paragraph">
     <w:name w:val="First Paragraph"/>
     <w:basedOn w:val="BodyText"/>
     <w:next w:val="BodyText"/>
     <w:qFormat/>
     <w:rsid w:val="002633CB"/>
   </w:style>
-  <w:style w:type="paragraph" w:customStyle="1" w:styleId="Compact">
+  <w:style w:customStyle="1" w:styleId="Compact" w:type="paragraph">
     <w:name w:val="Compact"/>
     <w:basedOn w:val="BodyText"/>
     <w:qFormat/>
     <w:pPr>
-      <w:spacing w:before="36" w:after="36"/>
+      <w:spacing w:after="36" w:before="36"/>
     </w:pPr>
   </w:style>
-  <w:style w:type="paragraph" w:styleId="Title">
+  <w:style w:styleId="Title" w:type="paragraph">
     <w:name w:val="Title"/>
     <w:basedOn w:val="Normal"/>
     <w:next w:val="BodyText"/>
@@ -5925,13 +6004,13 @@
     <w:pPr>
       <w:keepNext/>
       <w:keepLines/>
-      <w:spacing w:before="480" w:after="240" w:line="480" w:lineRule="auto"/>
+      <w:spacing w:after="240" w:before="480" w:line="480" w:lineRule="auto"/>
     </w:pPr>
     <w:rPr>
-      <w:rFonts w:ascii="Georgia" w:eastAsiaTheme="majorEastAsia" w:hAnsi="Georgia" w:cstheme="majorBidi"/>
+      <w:rFonts w:ascii="Georgia" w:cstheme="majorBidi" w:eastAsiaTheme="majorEastAsia" w:hAnsi="Georgia"/>
     </w:rPr>
   </w:style>
-  <w:style w:type="paragraph" w:styleId="Subtitle">
+  <w:style w:styleId="Subtitle" w:type="paragraph">
     <w:name w:val="Subtitle"/>
     <w:basedOn w:val="Title"/>
     <w:next w:val="BodyText"/>
@@ -5941,7 +6020,7 @@
       <w:spacing w:before="240"/>
     </w:pPr>
   </w:style>
-  <w:style w:type="paragraph" w:customStyle="1" w:styleId="Author">
+  <w:style w:customStyle="1" w:styleId="Author" w:type="paragraph">
     <w:name w:val="Author"/>
     <w:next w:val="BodyText"/>
     <w:qFormat/>
@@ -5955,7 +6034,7 @@
       <w:rFonts w:ascii="Georgia" w:hAnsi="Georgia"/>
     </w:rPr>
   </w:style>
-  <w:style w:type="paragraph" w:styleId="Date">
+  <w:style w:styleId="Date" w:type="paragraph">
     <w:name w:val="Date"/>
     <w:next w:val="BodyText"/>
     <w:qFormat/>
@@ -5969,7 +6048,7 @@
       <w:rFonts w:ascii="Georgia" w:hAnsi="Georgia"/>
     </w:rPr>
   </w:style>
-  <w:style w:type="paragraph" w:customStyle="1" w:styleId="Abstract">
+  <w:style w:customStyle="1" w:styleId="Abstract" w:type="paragraph">
     <w:name w:val="Abstract"/>
     <w:basedOn w:val="Normal"/>
     <w:next w:val="BodyText"/>
@@ -5977,19 +6056,19 @@
     <w:pPr>
       <w:keepNext/>
       <w:keepLines/>
-      <w:spacing w:before="300" w:after="300"/>
+      <w:spacing w:after="300" w:before="300"/>
     </w:pPr>
     <w:rPr>
       <w:sz w:val="20"/>
       <w:szCs w:val="20"/>
     </w:rPr>
   </w:style>
-  <w:style w:type="paragraph" w:styleId="Bibliography">
+  <w:style w:styleId="Bibliography" w:type="paragraph">
     <w:name w:val="Bibliography"/>
     <w:basedOn w:val="Normal"/>
     <w:qFormat/>
   </w:style>
-  <w:style w:type="paragraph" w:styleId="BlockText">
+  <w:style w:styleId="BlockText" w:type="paragraph">
     <w:name w:val="Block Text"/>
     <w:basedOn w:val="BodyText"/>
     <w:next w:val="BodyText"/>
@@ -5997,33 +6076,33 @@
     <w:unhideWhenUsed/>
     <w:qFormat/>
     <w:pPr>
-      <w:spacing w:before="100" w:after="100"/>
+      <w:spacing w:after="100" w:before="100"/>
       <w:ind w:left="480" w:right="480"/>
     </w:pPr>
   </w:style>
-  <w:style w:type="paragraph" w:styleId="FootnoteText">
+  <w:style w:styleId="FootnoteText" w:type="paragraph">
     <w:name w:val="footnote text"/>
     <w:basedOn w:val="Normal"/>
     <w:uiPriority w:val="9"/>
     <w:unhideWhenUsed/>
     <w:qFormat/>
   </w:style>
-  <w:style w:type="table" w:customStyle="1" w:styleId="Table">
+  <w:style w:customStyle="1" w:styleId="Table" w:type="table">
     <w:name w:val="Table"/>
     <w:semiHidden/>
     <w:unhideWhenUsed/>
     <w:qFormat/>
     <w:tblPr>
-      <w:tblInd w:w="0" w:type="dxa"/>
+      <w:tblInd w:type="dxa" w:w="0"/>
       <w:tblCellMar>
-        <w:top w:w="0" w:type="dxa"/>
-        <w:left w:w="108" w:type="dxa"/>
-        <w:bottom w:w="0" w:type="dxa"/>
-        <w:right w:w="108" w:type="dxa"/>
+        <w:top w:type="dxa" w:w="0"/>
+        <w:left w:type="dxa" w:w="108"/>
+        <w:bottom w:type="dxa" w:w="0"/>
+        <w:right w:type="dxa" w:w="108"/>
       </w:tblCellMar>
     </w:tblPr>
   </w:style>
-  <w:style w:type="paragraph" w:customStyle="1" w:styleId="DefinitionTerm">
+  <w:style w:customStyle="1" w:styleId="DefinitionTerm" w:type="paragraph">
     <w:name w:val="Definition Term"/>
     <w:basedOn w:val="Normal"/>
     <w:next w:val="Definition"/>
@@ -6036,11 +6115,11 @@
       <w:b/>
     </w:rPr>
   </w:style>
-  <w:style w:type="paragraph" w:customStyle="1" w:styleId="Definition">
+  <w:style w:customStyle="1" w:styleId="Definition" w:type="paragraph">
     <w:name w:val="Definition"/>
     <w:basedOn w:val="Normal"/>
   </w:style>
-  <w:style w:type="paragraph" w:styleId="Caption">
+  <w:style w:styleId="Caption" w:type="paragraph">
     <w:name w:val="caption"/>
     <w:basedOn w:val="Normal"/>
     <w:link w:val="CaptionChar"/>
@@ -6051,34 +6130,34 @@
       <w:i/>
     </w:rPr>
   </w:style>
-  <w:style w:type="paragraph" w:customStyle="1" w:styleId="TableCaption">
+  <w:style w:customStyle="1" w:styleId="TableCaption" w:type="paragraph">
     <w:name w:val="Table Caption"/>
     <w:basedOn w:val="Caption"/>
     <w:pPr>
       <w:keepNext/>
     </w:pPr>
   </w:style>
-  <w:style w:type="paragraph" w:customStyle="1" w:styleId="ImageCaption">
+  <w:style w:customStyle="1" w:styleId="ImageCaption" w:type="paragraph">
     <w:name w:val="Image Caption"/>
     <w:basedOn w:val="Caption"/>
   </w:style>
-  <w:style w:type="paragraph" w:customStyle="1" w:styleId="Figure">
+  <w:style w:customStyle="1" w:styleId="Figure" w:type="paragraph">
     <w:name w:val="Figure"/>
     <w:basedOn w:val="Normal"/>
   </w:style>
-  <w:style w:type="paragraph" w:customStyle="1" w:styleId="CaptionedFigure">
+  <w:style w:customStyle="1" w:styleId="CaptionedFigure" w:type="paragraph">
     <w:name w:val="Captioned Figure"/>
     <w:basedOn w:val="Figure"/>
     <w:pPr>
       <w:keepNext/>
     </w:pPr>
   </w:style>
-  <w:style w:type="character" w:customStyle="1" w:styleId="CaptionChar">
+  <w:style w:customStyle="1" w:styleId="CaptionChar" w:type="character">
     <w:name w:val="Caption Char"/>
     <w:basedOn w:val="DefaultParagraphFont"/>
     <w:link w:val="Caption"/>
   </w:style>
-  <w:style w:type="character" w:customStyle="1" w:styleId="VerbatimChar">
+  <w:style w:customStyle="1" w:styleId="VerbatimChar" w:type="character">
     <w:name w:val="Verbatim Char"/>
     <w:basedOn w:val="CaptionChar"/>
     <w:link w:val="SourceCode"/>
@@ -6087,25 +6166,25 @@
       <w:sz w:val="22"/>
     </w:rPr>
   </w:style>
-  <w:style w:type="character" w:customStyle="1" w:styleId="SectionNumber">
+  <w:style w:customStyle="1" w:styleId="SectionNumber" w:type="character">
     <w:name w:val="Section Number"/>
     <w:basedOn w:val="CaptionChar"/>
   </w:style>
-  <w:style w:type="character" w:styleId="FootnoteReference">
+  <w:style w:styleId="FootnoteReference" w:type="character">
     <w:name w:val="footnote reference"/>
     <w:basedOn w:val="CaptionChar"/>
     <w:rPr>
       <w:vertAlign w:val="superscript"/>
     </w:rPr>
   </w:style>
-  <w:style w:type="character" w:styleId="Hyperlink">
+  <w:style w:styleId="Hyperlink" w:type="character">
     <w:name w:val="Hyperlink"/>
     <w:basedOn w:val="CaptionChar"/>
     <w:rPr>
-      <w:color w:val="4F81BD" w:themeColor="accent1"/>
+      <w:color w:themeColor="accent1" w:val="4F81BD"/>
     </w:rPr>
   </w:style>
-  <w:style w:type="paragraph" w:styleId="TOCHeading">
+  <w:style w:styleId="TOCHeading" w:type="paragraph">
     <w:name w:val="TOC Heading"/>
     <w:basedOn w:val="Heading1"/>
     <w:next w:val="BodyText"/>
@@ -6120,19 +6199,19 @@
       <w:rFonts w:asciiTheme="majorHAnsi" w:hAnsiTheme="majorHAnsi"/>
       <w:b w:val="0"/>
       <w:bCs w:val="0"/>
-      <w:color w:val="365F91" w:themeColor="accent1" w:themeShade="BF"/>
+      <w:color w:themeColor="accent1" w:themeShade="BF" w:val="365F91"/>
     </w:rPr>
   </w:style>
-  <w:style w:type="paragraph" w:customStyle="1" w:styleId="SourceCode">
+  <w:style w:customStyle="1" w:styleId="SourceCode" w:type="paragraph">
     <w:name w:val="Source Code"/>
     <w:basedOn w:val="Normal"/>
     <w:link w:val="VerbatimChar"/>
     <w:pPr>
-      <w:shd w:val="clear" w:color="auto" w:fill="F8F8F8"/>
+      <w:shd w:color="auto" w:fill="F8F8F8" w:val="clear"/>
       <w:wordWrap w:val="0"/>
     </w:pPr>
   </w:style>
-  <w:style w:type="character" w:customStyle="1" w:styleId="KeywordTok">
+  <w:style w:customStyle="1" w:styleId="KeywordTok" w:type="character">
     <w:name w:val="KeywordTok"/>
     <w:basedOn w:val="VerbatimChar"/>
     <w:rPr>
@@ -6140,119 +6219,119 @@
       <w:b/>
       <w:color w:val="204A87"/>
       <w:sz w:val="22"/>
-      <w:shd w:val="clear" w:color="auto" w:fill="F8F8F8"/>
+      <w:shd w:color="auto" w:fill="F8F8F8" w:val="clear"/>
     </w:rPr>
   </w:style>
-  <w:style w:type="character" w:customStyle="1" w:styleId="DataTypeTok">
+  <w:style w:customStyle="1" w:styleId="DataTypeTok" w:type="character">
     <w:name w:val="DataTypeTok"/>
     <w:basedOn w:val="VerbatimChar"/>
     <w:rPr>
       <w:rFonts w:ascii="Consolas" w:hAnsi="Consolas"/>
       <w:color w:val="204A87"/>
       <w:sz w:val="22"/>
-      <w:shd w:val="clear" w:color="auto" w:fill="F8F8F8"/>
+      <w:shd w:color="auto" w:fill="F8F8F8" w:val="clear"/>
     </w:rPr>
   </w:style>
-  <w:style w:type="character" w:customStyle="1" w:styleId="DecValTok">
+  <w:style w:customStyle="1" w:styleId="DecValTok" w:type="character">
     <w:name w:val="DecValTok"/>
     <w:basedOn w:val="VerbatimChar"/>
     <w:rPr>
       <w:rFonts w:ascii="Consolas" w:hAnsi="Consolas"/>
       <w:color w:val="0000CF"/>
       <w:sz w:val="22"/>
-      <w:shd w:val="clear" w:color="auto" w:fill="F8F8F8"/>
+      <w:shd w:color="auto" w:fill="F8F8F8" w:val="clear"/>
     </w:rPr>
   </w:style>
-  <w:style w:type="character" w:customStyle="1" w:styleId="BaseNTok">
+  <w:style w:customStyle="1" w:styleId="BaseNTok" w:type="character">
     <w:name w:val="BaseNTok"/>
     <w:basedOn w:val="VerbatimChar"/>
     <w:rPr>
       <w:rFonts w:ascii="Consolas" w:hAnsi="Consolas"/>
       <w:color w:val="0000CF"/>
       <w:sz w:val="22"/>
-      <w:shd w:val="clear" w:color="auto" w:fill="F8F8F8"/>
+      <w:shd w:color="auto" w:fill="F8F8F8" w:val="clear"/>
     </w:rPr>
   </w:style>
-  <w:style w:type="character" w:customStyle="1" w:styleId="FloatTok">
+  <w:style w:customStyle="1" w:styleId="FloatTok" w:type="character">
     <w:name w:val="FloatTok"/>
     <w:basedOn w:val="VerbatimChar"/>
     <w:rPr>
       <w:rFonts w:ascii="Consolas" w:hAnsi="Consolas"/>
       <w:color w:val="0000CF"/>
       <w:sz w:val="22"/>
-      <w:shd w:val="clear" w:color="auto" w:fill="F8F8F8"/>
+      <w:shd w:color="auto" w:fill="F8F8F8" w:val="clear"/>
     </w:rPr>
   </w:style>
-  <w:style w:type="character" w:customStyle="1" w:styleId="ConstantTok">
+  <w:style w:customStyle="1" w:styleId="ConstantTok" w:type="character">
     <w:name w:val="ConstantTok"/>
     <w:basedOn w:val="VerbatimChar"/>
     <w:rPr>
       <w:rFonts w:ascii="Consolas" w:hAnsi="Consolas"/>
       <w:color w:val="000000"/>
       <w:sz w:val="22"/>
-      <w:shd w:val="clear" w:color="auto" w:fill="F8F8F8"/>
+      <w:shd w:color="auto" w:fill="F8F8F8" w:val="clear"/>
     </w:rPr>
   </w:style>
-  <w:style w:type="character" w:customStyle="1" w:styleId="CharTok">
+  <w:style w:customStyle="1" w:styleId="CharTok" w:type="character">
     <w:name w:val="CharTok"/>
     <w:basedOn w:val="VerbatimChar"/>
     <w:rPr>
       <w:rFonts w:ascii="Consolas" w:hAnsi="Consolas"/>
       <w:color w:val="4E9A06"/>
       <w:sz w:val="22"/>
-      <w:shd w:val="clear" w:color="auto" w:fill="F8F8F8"/>
+      <w:shd w:color="auto" w:fill="F8F8F8" w:val="clear"/>
     </w:rPr>
   </w:style>
-  <w:style w:type="character" w:customStyle="1" w:styleId="SpecialCharTok">
+  <w:style w:customStyle="1" w:styleId="SpecialCharTok" w:type="character">
     <w:name w:val="SpecialCharTok"/>
     <w:basedOn w:val="VerbatimChar"/>
     <w:rPr>
       <w:rFonts w:ascii="Consolas" w:hAnsi="Consolas"/>
       <w:color w:val="000000"/>
       <w:sz w:val="22"/>
-      <w:shd w:val="clear" w:color="auto" w:fill="F8F8F8"/>
+      <w:shd w:color="auto" w:fill="F8F8F8" w:val="clear"/>
     </w:rPr>
   </w:style>
-  <w:style w:type="character" w:customStyle="1" w:styleId="StringTok">
+  <w:style w:customStyle="1" w:styleId="StringTok" w:type="character">
     <w:name w:val="StringTok"/>
     <w:basedOn w:val="VerbatimChar"/>
     <w:rPr>
       <w:rFonts w:ascii="Consolas" w:hAnsi="Consolas"/>
       <w:color w:val="4E9A06"/>
       <w:sz w:val="22"/>
-      <w:shd w:val="clear" w:color="auto" w:fill="F8F8F8"/>
+      <w:shd w:color="auto" w:fill="F8F8F8" w:val="clear"/>
     </w:rPr>
   </w:style>
-  <w:style w:type="character" w:customStyle="1" w:styleId="VerbatimStringTok">
+  <w:style w:customStyle="1" w:styleId="VerbatimStringTok" w:type="character">
     <w:name w:val="VerbatimStringTok"/>
     <w:basedOn w:val="VerbatimChar"/>
     <w:rPr>
       <w:rFonts w:ascii="Consolas" w:hAnsi="Consolas"/>
       <w:color w:val="4E9A06"/>
       <w:sz w:val="22"/>
-      <w:shd w:val="clear" w:color="auto" w:fill="F8F8F8"/>
+      <w:shd w:color="auto" w:fill="F8F8F8" w:val="clear"/>
     </w:rPr>
   </w:style>
-  <w:style w:type="character" w:customStyle="1" w:styleId="SpecialStringTok">
+  <w:style w:customStyle="1" w:styleId="SpecialStringTok" w:type="character">
     <w:name w:val="SpecialStringTok"/>
     <w:basedOn w:val="VerbatimChar"/>
     <w:rPr>
       <w:rFonts w:ascii="Consolas" w:hAnsi="Consolas"/>
       <w:color w:val="4E9A06"/>
       <w:sz w:val="22"/>
-      <w:shd w:val="clear" w:color="auto" w:fill="F8F8F8"/>
+      <w:shd w:color="auto" w:fill="F8F8F8" w:val="clear"/>
     </w:rPr>
   </w:style>
-  <w:style w:type="character" w:customStyle="1" w:styleId="ImportTok">
+  <w:style w:customStyle="1" w:styleId="ImportTok" w:type="character">
     <w:name w:val="ImportTok"/>
     <w:basedOn w:val="VerbatimChar"/>
     <w:rPr>
       <w:rFonts w:ascii="Consolas" w:hAnsi="Consolas"/>
       <w:sz w:val="22"/>
-      <w:shd w:val="clear" w:color="auto" w:fill="F8F8F8"/>
+      <w:shd w:color="auto" w:fill="F8F8F8" w:val="clear"/>
     </w:rPr>
   </w:style>
-  <w:style w:type="character" w:customStyle="1" w:styleId="CommentTok">
+  <w:style w:customStyle="1" w:styleId="CommentTok" w:type="character">
     <w:name w:val="CommentTok"/>
     <w:basedOn w:val="VerbatimChar"/>
     <w:rPr>
@@ -6260,10 +6339,10 @@
       <w:i/>
       <w:color w:val="8F5902"/>
       <w:sz w:val="22"/>
-      <w:shd w:val="clear" w:color="auto" w:fill="F8F8F8"/>
+      <w:shd w:color="auto" w:fill="F8F8F8" w:val="clear"/>
     </w:rPr>
   </w:style>
-  <w:style w:type="character" w:customStyle="1" w:styleId="DocumentationTok">
+  <w:style w:customStyle="1" w:styleId="DocumentationTok" w:type="character">
     <w:name w:val="DocumentationTok"/>
     <w:basedOn w:val="VerbatimChar"/>
     <w:rPr>
@@ -6272,10 +6351,10 @@
       <w:i/>
       <w:color w:val="8F5902"/>
       <w:sz w:val="22"/>
-      <w:shd w:val="clear" w:color="auto" w:fill="F8F8F8"/>
+      <w:shd w:color="auto" w:fill="F8F8F8" w:val="clear"/>
     </w:rPr>
   </w:style>
-  <w:style w:type="character" w:customStyle="1" w:styleId="AnnotationTok">
+  <w:style w:customStyle="1" w:styleId="AnnotationTok" w:type="character">
     <w:name w:val="AnnotationTok"/>
     <w:basedOn w:val="VerbatimChar"/>
     <w:rPr>
@@ -6284,10 +6363,10 @@
       <w:i/>
       <w:color w:val="8F5902"/>
       <w:sz w:val="22"/>
-      <w:shd w:val="clear" w:color="auto" w:fill="F8F8F8"/>
+      <w:shd w:color="auto" w:fill="F8F8F8" w:val="clear"/>
     </w:rPr>
   </w:style>
-  <w:style w:type="character" w:customStyle="1" w:styleId="CommentVarTok">
+  <w:style w:customStyle="1" w:styleId="CommentVarTok" w:type="character">
     <w:name w:val="CommentVarTok"/>
     <w:basedOn w:val="VerbatimChar"/>
     <w:rPr>
@@ -6296,40 +6375,40 @@
       <w:i/>
       <w:color w:val="8F5902"/>
       <w:sz w:val="22"/>
-      <w:shd w:val="clear" w:color="auto" w:fill="F8F8F8"/>
+      <w:shd w:color="auto" w:fill="F8F8F8" w:val="clear"/>
     </w:rPr>
   </w:style>
-  <w:style w:type="character" w:customStyle="1" w:styleId="OtherTok">
+  <w:style w:customStyle="1" w:styleId="OtherTok" w:type="character">
     <w:name w:val="OtherTok"/>
     <w:basedOn w:val="VerbatimChar"/>
     <w:rPr>
       <w:rFonts w:ascii="Consolas" w:hAnsi="Consolas"/>
       <w:color w:val="8F5902"/>
       <w:sz w:val="22"/>
-      <w:shd w:val="clear" w:color="auto" w:fill="F8F8F8"/>
+      <w:shd w:color="auto" w:fill="F8F8F8" w:val="clear"/>
     </w:rPr>
   </w:style>
-  <w:style w:type="character" w:customStyle="1" w:styleId="FunctionTok">
+  <w:style w:customStyle="1" w:styleId="FunctionTok" w:type="character">
     <w:name w:val="FunctionTok"/>
     <w:basedOn w:val="VerbatimChar"/>
     <w:rPr>
       <w:rFonts w:ascii="Consolas" w:hAnsi="Consolas"/>
       <w:color w:val="000000"/>
       <w:sz w:val="22"/>
-      <w:shd w:val="clear" w:color="auto" w:fill="F8F8F8"/>
+      <w:shd w:color="auto" w:fill="F8F8F8" w:val="clear"/>
     </w:rPr>
   </w:style>
-  <w:style w:type="character" w:customStyle="1" w:styleId="VariableTok">
+  <w:style w:customStyle="1" w:styleId="VariableTok" w:type="character">
     <w:name w:val="VariableTok"/>
     <w:basedOn w:val="VerbatimChar"/>
     <w:rPr>
       <w:rFonts w:ascii="Consolas" w:hAnsi="Consolas"/>
       <w:color w:val="000000"/>
       <w:sz w:val="22"/>
-      <w:shd w:val="clear" w:color="auto" w:fill="F8F8F8"/>
+      <w:shd w:color="auto" w:fill="F8F8F8" w:val="clear"/>
     </w:rPr>
   </w:style>
-  <w:style w:type="character" w:customStyle="1" w:styleId="ControlFlowTok">
+  <w:style w:customStyle="1" w:styleId="ControlFlowTok" w:type="character">
     <w:name w:val="ControlFlowTok"/>
     <w:basedOn w:val="VerbatimChar"/>
     <w:rPr>
@@ -6337,10 +6416,10 @@
       <w:b/>
       <w:color w:val="204A87"/>
       <w:sz w:val="22"/>
-      <w:shd w:val="clear" w:color="auto" w:fill="F8F8F8"/>
+      <w:shd w:color="auto" w:fill="F8F8F8" w:val="clear"/>
     </w:rPr>
   </w:style>
-  <w:style w:type="character" w:customStyle="1" w:styleId="OperatorTok">
+  <w:style w:customStyle="1" w:styleId="OperatorTok" w:type="character">
     <w:name w:val="OperatorTok"/>
     <w:basedOn w:val="VerbatimChar"/>
     <w:rPr>
@@ -6348,28 +6427,28 @@
       <w:b/>
       <w:color w:val="CE5C00"/>
       <w:sz w:val="22"/>
-      <w:shd w:val="clear" w:color="auto" w:fill="F8F8F8"/>
+      <w:shd w:color="auto" w:fill="F8F8F8" w:val="clear"/>
     </w:rPr>
   </w:style>
-  <w:style w:type="character" w:customStyle="1" w:styleId="BuiltInTok">
+  <w:style w:customStyle="1" w:styleId="BuiltInTok" w:type="character">
     <w:name w:val="BuiltInTok"/>
     <w:basedOn w:val="VerbatimChar"/>
     <w:rPr>
       <w:rFonts w:ascii="Consolas" w:hAnsi="Consolas"/>
       <w:sz w:val="22"/>
-      <w:shd w:val="clear" w:color="auto" w:fill="F8F8F8"/>
+      <w:shd w:color="auto" w:fill="F8F8F8" w:val="clear"/>
     </w:rPr>
   </w:style>
-  <w:style w:type="character" w:customStyle="1" w:styleId="ExtensionTok">
+  <w:style w:customStyle="1" w:styleId="ExtensionTok" w:type="character">
     <w:name w:val="ExtensionTok"/>
     <w:basedOn w:val="VerbatimChar"/>
     <w:rPr>
       <w:rFonts w:ascii="Consolas" w:hAnsi="Consolas"/>
       <w:sz w:val="22"/>
-      <w:shd w:val="clear" w:color="auto" w:fill="F8F8F8"/>
+      <w:shd w:color="auto" w:fill="F8F8F8" w:val="clear"/>
     </w:rPr>
   </w:style>
-  <w:style w:type="character" w:customStyle="1" w:styleId="PreprocessorTok">
+  <w:style w:customStyle="1" w:styleId="PreprocessorTok" w:type="character">
     <w:name w:val="PreprocessorTok"/>
     <w:basedOn w:val="VerbatimChar"/>
     <w:rPr>
@@ -6377,29 +6456,29 @@
       <w:i/>
       <w:color w:val="8F5902"/>
       <w:sz w:val="22"/>
-      <w:shd w:val="clear" w:color="auto" w:fill="F8F8F8"/>
+      <w:shd w:color="auto" w:fill="F8F8F8" w:val="clear"/>
     </w:rPr>
   </w:style>
-  <w:style w:type="character" w:customStyle="1" w:styleId="AttributeTok">
+  <w:style w:customStyle="1" w:styleId="AttributeTok" w:type="character">
     <w:name w:val="AttributeTok"/>
     <w:basedOn w:val="VerbatimChar"/>
     <w:rPr>
       <w:rFonts w:ascii="Consolas" w:hAnsi="Consolas"/>
       <w:color w:val="C4A000"/>
       <w:sz w:val="22"/>
-      <w:shd w:val="clear" w:color="auto" w:fill="F8F8F8"/>
+      <w:shd w:color="auto" w:fill="F8F8F8" w:val="clear"/>
     </w:rPr>
   </w:style>
-  <w:style w:type="character" w:customStyle="1" w:styleId="RegionMarkerTok">
+  <w:style w:customStyle="1" w:styleId="RegionMarkerTok" w:type="character">
     <w:name w:val="RegionMarkerTok"/>
     <w:basedOn w:val="VerbatimChar"/>
     <w:rPr>
       <w:rFonts w:ascii="Consolas" w:hAnsi="Consolas"/>
       <w:sz w:val="22"/>
-      <w:shd w:val="clear" w:color="auto" w:fill="F8F8F8"/>
+      <w:shd w:color="auto" w:fill="F8F8F8" w:val="clear"/>
     </w:rPr>
   </w:style>
-  <w:style w:type="character" w:customStyle="1" w:styleId="InformationTok">
+  <w:style w:customStyle="1" w:styleId="InformationTok" w:type="character">
     <w:name w:val="InformationTok"/>
     <w:basedOn w:val="VerbatimChar"/>
     <w:rPr>
@@ -6408,10 +6487,10 @@
       <w:i/>
       <w:color w:val="8F5902"/>
       <w:sz w:val="22"/>
-      <w:shd w:val="clear" w:color="auto" w:fill="F8F8F8"/>
+      <w:shd w:color="auto" w:fill="F8F8F8" w:val="clear"/>
     </w:rPr>
   </w:style>
-  <w:style w:type="character" w:customStyle="1" w:styleId="WarningTok">
+  <w:style w:customStyle="1" w:styleId="WarningTok" w:type="character">
     <w:name w:val="WarningTok"/>
     <w:basedOn w:val="VerbatimChar"/>
     <w:rPr>
@@ -6420,20 +6499,20 @@
       <w:i/>
       <w:color w:val="8F5902"/>
       <w:sz w:val="22"/>
-      <w:shd w:val="clear" w:color="auto" w:fill="F8F8F8"/>
+      <w:shd w:color="auto" w:fill="F8F8F8" w:val="clear"/>
     </w:rPr>
   </w:style>
-  <w:style w:type="character" w:customStyle="1" w:styleId="AlertTok">
+  <w:style w:customStyle="1" w:styleId="AlertTok" w:type="character">
     <w:name w:val="AlertTok"/>
     <w:basedOn w:val="VerbatimChar"/>
     <w:rPr>
       <w:rFonts w:ascii="Consolas" w:hAnsi="Consolas"/>
       <w:color w:val="EF2929"/>
       <w:sz w:val="22"/>
-      <w:shd w:val="clear" w:color="auto" w:fill="F8F8F8"/>
+      <w:shd w:color="auto" w:fill="F8F8F8" w:val="clear"/>
     </w:rPr>
   </w:style>
-  <w:style w:type="character" w:customStyle="1" w:styleId="ErrorTok">
+  <w:style w:customStyle="1" w:styleId="ErrorTok" w:type="character">
     <w:name w:val="ErrorTok"/>
     <w:basedOn w:val="VerbatimChar"/>
     <w:rPr>
@@ -6441,26 +6520,26 @@
       <w:b/>
       <w:color w:val="A40000"/>
       <w:sz w:val="22"/>
-      <w:shd w:val="clear" w:color="auto" w:fill="F8F8F8"/>
+      <w:shd w:color="auto" w:fill="F8F8F8" w:val="clear"/>
     </w:rPr>
   </w:style>
-  <w:style w:type="character" w:customStyle="1" w:styleId="NormalTok">
+  <w:style w:customStyle="1" w:styleId="NormalTok" w:type="character">
     <w:name w:val="NormalTok"/>
     <w:basedOn w:val="VerbatimChar"/>
     <w:rPr>
       <w:rFonts w:ascii="Consolas" w:hAnsi="Consolas"/>
       <w:sz w:val="22"/>
-      <w:shd w:val="clear" w:color="auto" w:fill="F8F8F8"/>
+      <w:shd w:color="auto" w:fill="F8F8F8" w:val="clear"/>
     </w:rPr>
   </w:style>
-  <w:style w:type="character" w:styleId="LineNumber">
+  <w:style w:styleId="LineNumber" w:type="character">
     <w:name w:val="line number"/>
     <w:basedOn w:val="DefaultParagraphFont"/>
     <w:semiHidden/>
     <w:unhideWhenUsed/>
     <w:rsid w:val="002633CB"/>
   </w:style>
-  <w:style w:type="character" w:customStyle="1" w:styleId="BodyTextChar">
+  <w:style w:customStyle="1" w:styleId="BodyTextChar" w:type="character">
     <w:name w:val="Body Text Char"/>
     <w:basedOn w:val="DefaultParagraphFont"/>
     <w:link w:val="BodyText"/>

</xml_diff>

<commit_message>
Changed the .csl from 'disambiguate-add-names: true' to 'false' and set 'disambiguate-add-year-suffix' to 'true' to make citations add an 'a' or 'b' to the year in inline citations, instead of showing the second author to disambiguate publications in the same year with the same first author. This is a modification of the ESA's .csl file.
</commit_message>
<xml_diff>
--- a/ofv_fife_2021.docx
+++ b/ofv_fife_2021.docx
@@ -513,7 +513,7 @@
         <w:t xml:space="preserve"> </w:t>
       </w:r>
       <w:r>
-        <w:t xml:space="preserve">(OFV) infects over fifty plant species belonging to the family Orchidaceae, Asparagaceae (Nolinoidaea), and Rutaceae (Citrus). The sole vectors for dichorhaviruses are flat mites from the genus</w:t>
+        <w:t xml:space="preserve">(OFV) infects over 50 plant species belonging to the family Orchidaceae, Asparagaceae (Nolinoidaea), and Rutaceae (Citrus). The only known vectors of dichorhaviruses are flat mites from the genus</w:t>
       </w:r>
       <w:r>
         <w:t xml:space="preserve"> </w:t>
@@ -529,10 +529,7 @@
         <w:t xml:space="preserve"> </w:t>
       </w:r>
       <w:r>
-        <w:t xml:space="preserve">Donnadieu (Trombidiformes: Tenuipalpidae), which are also known to spread cileviruses. OFV was found infecting liriopogons</w:t>
-      </w:r>
-      <w:r>
-        <w:t xml:space="preserve"> </w:t>
+        <w:t xml:space="preserve">Donnadieu (Trombidiformes: Tenuipalpidae). OFV was found infecting liriopogons (</w:t>
       </w:r>
       <w:r>
         <w:rPr>
@@ -561,7 +558,7 @@
         <w:t xml:space="preserve"> </w:t>
       </w:r>
       <w:r>
-        <w:t xml:space="preserve">spp., as well as</w:t>
+        <w:t xml:space="preserve">spp.), as well as</w:t>
       </w:r>
       <w:r>
         <w:t xml:space="preserve"> </w:t>
@@ -577,7 +574,7 @@
         <w:t xml:space="preserve"> </w:t>
       </w:r>
       <w:r>
-        <w:t xml:space="preserve">Blume (Asparagaceae: Nolinoidaea) in the landscape in Leon County, Florida, during the summer of 2020. The presence of OFV was confirmed using OFV-specific conventional reverse transcription polymerase chain assay (RT-PCR) assay and Sanger sequencing. RT-PCR amplicons had a 98% identity with the known OFV sequences available in the NCBI GenBank. Virus identity was also confirmed via quantitative RT-PCR (RT-qPCR). Additional leaf samples were collected from other possibly infected Asparagaceae from Leon and Alachua counties. Identification of partial genome sequence confirmed the presence of both OFV orchid strains (OFV-Orc1 and OFV-Orc2) in Florida. These strains of OFV are known to infect citrus and cause citrus leprosis disease. Three potential mite vectors were identified from OFV-infected plants using cryo-scanning electron microscopy (Cryo-SEM):</w:t>
+        <w:t xml:space="preserve">Blume (Asparagaceae: Nolinoidaea) in the landscape in Leon County, Florida, during the summer of 2020. The presence of OFV was confirmed using OFV-specific conventional reverse transcription polymerase chain assay (RT-PCR) assay and Sanger sequencing. RT-PCR amplicons had a 98% identity with known OFV sequences available in NCBI GenBank. Other leaf samples of the plant family Asparagaceae with ringspots and chlorosis were collected from Leon and Alachua counties and tested with PCR and Sanger sequencing to detect OFV. Identification of partial genome sequence from PCR products confirmed the presence of both OFV orchid strains (OFV-Orc1 and OFV-Orc2) in Florida. These strains of OFV are known to infect citrus and cause citrus leprosis disease. Three potential mite vectors were identified from OFV-infected plants using cryo-scanning electron microscopy (Cryo-SEM):</w:t>
       </w:r>
       <w:r>
         <w:t xml:space="preserve"> </w:t>
@@ -593,7 +590,7 @@
         <w:t xml:space="preserve"> </w:t>
       </w:r>
       <w:r>
-        <w:t xml:space="preserve">s.l.,</w:t>
+        <w:t xml:space="preserve">(sensu lato),</w:t>
       </w:r>
       <w:r>
         <w:t xml:space="preserve"> </w:t>
@@ -737,7 +734,7 @@
         <w:t xml:space="preserve"> </w:t>
       </w:r>
       <w:r>
-        <w:t xml:space="preserve">Donnadieu (Trombidiformes: Tenuipalpidae) are the sole vectors for cileviruses and dichorhaviruses</w:t>
+        <w:t xml:space="preserve">Donnadieu (Trombidiformes: Tenuipalpidae) are the sole vectors of dichorhaviruses</w:t>
       </w:r>
       <w:r>
         <w:t xml:space="preserve"> </w:t>
@@ -788,7 +785,10 @@
         <w:t xml:space="preserve">(Kubo et al. 2009)</w:t>
       </w:r>
       <w:r>
-        <w:t xml:space="preserve">, but symptoms typically appear as chlorotic flecks, which ultimately coalesce into larger spots or ringspot patterns (Fig. 1, Fig. 2).</w:t>
+        <w:t xml:space="preserve">, but symptoms typically appear as chlorotic flecks, which ultimately coalesce into larger spots or ringspot patterns</w:t>
+      </w:r>
+      <w:r>
+        <w:t xml:space="preserve">.</w:t>
       </w:r>
     </w:p>
     <w:p>
@@ -827,7 +827,7 @@
         <w:t xml:space="preserve"> </w:t>
       </w:r>
       <w:r>
-        <w:t xml:space="preserve">(Dietzgen, Freitas-Astúa, et al. 2018)</w:t>
+        <w:t xml:space="preserve">(Dietzgen et al. 2018a)</w:t>
       </w:r>
       <w:r>
         <w:t xml:space="preserve">.</w:t>
@@ -853,7 +853,7 @@
         <w:t xml:space="preserve"> </w:t>
       </w:r>
       <w:r>
-        <w:t xml:space="preserve">(Mei et al. 2016, Dietzgen, Tassi, et al. 2018)</w:t>
+        <w:t xml:space="preserve">(Mei et al. 2016, Dietzgen et al. 2018b)</w:t>
       </w:r>
       <w:r>
         <w:t xml:space="preserve">, and Rutaceae: (</w:t>
@@ -1404,7 +1404,7 @@
         <w:t xml:space="preserve"> </w:t>
       </w:r>
       <w:r>
-        <w:t xml:space="preserve">(Mei et al. 2016, Dietzgen, Tassi, et al. 2018)</w:t>
+        <w:t xml:space="preserve">(Mei et al. 2016, Dietzgen et al. 2018b)</w:t>
       </w:r>
       <w:r>
         <w:t xml:space="preserve">, including</w:t>
@@ -1796,13 +1796,13 @@
         <w:t xml:space="preserve"> </w:t>
       </w:r>
       <w:r>
-        <w:t xml:space="preserve">(Baker), are both known vectors of Dichorhaviruses (OFV) and Cileviruses (Citrus Leprosis)</w:t>
-      </w:r>
-      <w:r>
-        <w:t xml:space="preserve"> </w:t>
-      </w:r>
-      <w:r>
-        <w:t xml:space="preserve">(Knorr 1968, Kondo et al. 2003, Beltran-Beltran et al. 2020)</w:t>
+        <w:t xml:space="preserve">(Baker), are both known vectors of Dichorhaviruses (OFV)</w:t>
+      </w:r>
+      <w:r>
+        <w:t xml:space="preserve"> </w:t>
+      </w:r>
+      <w:r>
+        <w:t xml:space="preserve">(Kondo et al. 2003, Beltran-Beltran et al. 2020)</w:t>
       </w:r>
       <w:r>
         <w:t xml:space="preserve"> </w:t>
@@ -1867,7 +1867,7 @@
       </w:r>
     </w:p>
     <w:bookmarkEnd w:id="24"/>
-    <w:bookmarkStart w:id="73" w:name="references"/>
+    <w:bookmarkStart w:id="72" w:name="references"/>
     <w:p>
       <w:pPr>
         <w:pStyle w:val="Heading3"/>
@@ -1876,7 +1876,7 @@
         <w:t xml:space="preserve">References</w:t>
       </w:r>
     </w:p>
-    <w:bookmarkStart w:id="72" w:name="refs"/>
+    <w:bookmarkStart w:id="71" w:name="refs"/>
     <w:bookmarkStart w:id="25" w:name="ref-Akyazi2017"/>
     <w:p>
       <w:pPr>
@@ -2786,26 +2786,10 @@
           <w:bCs/>
           <w:b/>
         </w:rPr>
-        <w:t xml:space="preserve">2018</w:t>
-      </w:r>
-      <w:r>
-        <w:t xml:space="preserve">. Dichorhaviruses in their host plants and mite vectors, pp. 119–148.</w:t>
-      </w:r>
-      <w:r>
-        <w:t xml:space="preserve"> </w:t>
-      </w:r>
-      <w:r>
-        <w:rPr>
-          <w:iCs/>
-          <w:i/>
-        </w:rPr>
-        <w:t xml:space="preserve">In</w:t>
-      </w:r>
-      <w:r>
-        <w:t xml:space="preserve"> </w:t>
-      </w:r>
-      <w:r>
-        <w:t xml:space="preserve">Advances in Virus Research. Elsevier.</w:t>
+        <w:t xml:space="preserve">2018a</w:t>
+      </w:r>
+      <w:r>
+        <w:t xml:space="preserve">. Dichorhaviruses in their host plants and mite vectors. Elsevier.</w:t>
       </w:r>
     </w:p>
     <w:bookmarkEnd w:id="41"/>
@@ -2903,7 +2887,7 @@
           <w:bCs/>
           <w:b/>
         </w:rPr>
-        <w:t xml:space="preserve">2018</w:t>
+        <w:t xml:space="preserve">2018b</w:t>
       </w:r>
       <w:r>
         <w:t xml:space="preserve">. First report of</w:t>
@@ -3324,7 +3308,7 @@
       </w:r>
     </w:p>
     <w:bookmarkEnd w:id="50"/>
-    <w:bookmarkStart w:id="51" w:name="ref-Knorr1968"/>
+    <w:bookmarkStart w:id="51" w:name="ref-Ko1985"/>
     <w:p>
       <w:pPr>
         <w:pStyle w:val="Bibliography"/>
@@ -3334,40 +3318,27 @@
           <w:bCs/>
           <w:b/>
         </w:rPr>
-        <w:t xml:space="preserve">Knorr, L. C.</w:t>
-      </w:r>
-      <w:r>
-        <w:t xml:space="preserve"> </w:t>
-      </w:r>
-      <w:r>
-        <w:rPr>
-          <w:bCs/>
-          <w:b/>
-        </w:rPr>
-        <w:t xml:space="preserve">1968</w:t>
-      </w:r>
-      <w:r>
-        <w:t xml:space="preserve">. Studies on the etiology of leprosis in citrus.</w:t>
-      </w:r>
-      <w:r>
-        <w:t xml:space="preserve"> </w:t>
-      </w:r>
-      <w:r>
-        <w:rPr>
-          <w:iCs/>
-          <w:i/>
-        </w:rPr>
-        <w:t xml:space="preserve">In</w:t>
-      </w:r>
-      <w:r>
-        <w:t xml:space="preserve"> </w:t>
-      </w:r>
-      <w:r>
-        <w:t xml:space="preserve">International Organization of Citrus Virologists Conference Proceedings.</w:t>
+        <w:t xml:space="preserve">Ko, N.-J., F. W. Zettler, J. R. Edwardson, and R. G. Christie</w:t>
+      </w:r>
+      <w:r>
+        <w:t xml:space="preserve">.</w:t>
+      </w:r>
+      <w:r>
+        <w:t xml:space="preserve"> </w:t>
+      </w:r>
+      <w:r>
+        <w:rPr>
+          <w:bCs/>
+          <w:b/>
+        </w:rPr>
+        <w:t xml:space="preserve">1985</w:t>
+      </w:r>
+      <w:r>
+        <w:t xml:space="preserve">. Light microscopic techniques for detecting orchid viruses. Acta Horticulturae. 241–254.</w:t>
       </w:r>
     </w:p>
     <w:bookmarkEnd w:id="51"/>
-    <w:bookmarkStart w:id="52" w:name="ref-Ko1985"/>
+    <w:bookmarkStart w:id="52" w:name="ref-Kondo2017"/>
     <w:p>
       <w:pPr>
         <w:pStyle w:val="Bibliography"/>
@@ -3377,7 +3348,7 @@
           <w:bCs/>
           <w:b/>
         </w:rPr>
-        <w:t xml:space="preserve">Ko, N.-J., F. W. Zettler, J. R. Edwardson, and R. G. Christie</w:t>
+        <w:t xml:space="preserve">Kondo, H., K. Hirota, K. Maruyama, I. B. Andika, and N. Suzuki</w:t>
       </w:r>
       <w:r>
         <w:t xml:space="preserve">.</w:t>
@@ -3390,14 +3361,14 @@
           <w:bCs/>
           <w:b/>
         </w:rPr>
-        <w:t xml:space="preserve">1985</w:t>
-      </w:r>
-      <w:r>
-        <w:t xml:space="preserve">. Light microscopic techniques for detecting orchid viruses. Acta Horticulturae. 241–254.</w:t>
+        <w:t xml:space="preserve">2017</w:t>
+      </w:r>
+      <w:r>
+        <w:t xml:space="preserve">. A possible occurrence of genome reassortment among bipartite rhabdoviruses. Virology. 508: 18–25.</w:t>
       </w:r>
     </w:p>
     <w:bookmarkEnd w:id="52"/>
-    <w:bookmarkStart w:id="53" w:name="ref-Kondo2017"/>
+    <w:bookmarkStart w:id="53" w:name="ref-Kondo2006"/>
     <w:p>
       <w:pPr>
         <w:pStyle w:val="Bibliography"/>
@@ -3407,7 +3378,7 @@
           <w:bCs/>
           <w:b/>
         </w:rPr>
-        <w:t xml:space="preserve">Kondo, H., K. Hirota, K. Maruyama, I. B. Andika, and N. Suzuki</w:t>
+        <w:t xml:space="preserve">Kondo, H., T. Maeda, Y. Shirako, and T. Tamada</w:t>
       </w:r>
       <w:r>
         <w:t xml:space="preserve">.</w:t>
@@ -3420,14 +3391,26 @@
           <w:bCs/>
           <w:b/>
         </w:rPr>
-        <w:t xml:space="preserve">2017</w:t>
-      </w:r>
-      <w:r>
-        <w:t xml:space="preserve">. A possible occurrence of genome reassortment among bipartite rhabdoviruses. Virology. 508: 18–25.</w:t>
+        <w:t xml:space="preserve">2006</w:t>
+      </w:r>
+      <w:r>
+        <w:t xml:space="preserve">.</w:t>
+      </w:r>
+      <w:r>
+        <w:t xml:space="preserve"> </w:t>
+      </w:r>
+      <w:r>
+        <w:t xml:space="preserve">Orchid fleck virus</w:t>
+      </w:r>
+      <w:r>
+        <w:t xml:space="preserve"> </w:t>
+      </w:r>
+      <w:r>
+        <w:t xml:space="preserve">is a rhabdovirus with an unusual bipartite genome. Journal of General Virology. 87: 2413–2421.</w:t>
       </w:r>
     </w:p>
     <w:bookmarkEnd w:id="53"/>
-    <w:bookmarkStart w:id="54" w:name="ref-Kondo2006"/>
+    <w:bookmarkStart w:id="54" w:name="ref-Kondo2003"/>
     <w:p>
       <w:pPr>
         <w:pStyle w:val="Bibliography"/>
@@ -3437,7 +3420,7 @@
           <w:bCs/>
           <w:b/>
         </w:rPr>
-        <w:t xml:space="preserve">Kondo, H., T. Maeda, Y. Shirako, and T. Tamada</w:t>
+        <w:t xml:space="preserve">Kondo, H., T. Maeda, and T. Tamada</w:t>
       </w:r>
       <w:r>
         <w:t xml:space="preserve">.</w:t>
@@ -3450,7 +3433,7 @@
           <w:bCs/>
           <w:b/>
         </w:rPr>
-        <w:t xml:space="preserve">2006</w:t>
+        <w:t xml:space="preserve">2003</w:t>
       </w:r>
       <w:r>
         <w:t xml:space="preserve">.</w:t>
@@ -3462,14 +3445,27 @@
         <w:t xml:space="preserve">Orchid fleck virus</w:t>
       </w:r>
       <w:r>
-        <w:t xml:space="preserve"> </w:t>
-      </w:r>
-      <w:r>
-        <w:t xml:space="preserve">is a rhabdovirus with an unusual bipartite genome. Journal of General Virology. 87: 2413–2421.</w:t>
+        <w:t xml:space="preserve">:</w:t>
+      </w:r>
+      <w:r>
+        <w:t xml:space="preserve"> </w:t>
+      </w:r>
+      <w:r>
+        <w:rPr>
+          <w:iCs/>
+          <w:i/>
+        </w:rPr>
+        <w:t xml:space="preserve">Brevipalpus californicus</w:t>
+      </w:r>
+      <w:r>
+        <w:t xml:space="preserve"> </w:t>
+      </w:r>
+      <w:r>
+        <w:t xml:space="preserve">mite transmission, biological properties and genome structure. Experimental and Applied Acarology. 30: 215–223.</w:t>
       </w:r>
     </w:p>
     <w:bookmarkEnd w:id="54"/>
-    <w:bookmarkStart w:id="55" w:name="ref-Kondo2003"/>
+    <w:bookmarkStart w:id="55" w:name="ref-Kubo2009b"/>
     <w:p>
       <w:pPr>
         <w:pStyle w:val="Bibliography"/>
@@ -3479,7 +3475,7 @@
           <w:bCs/>
           <w:b/>
         </w:rPr>
-        <w:t xml:space="preserve">Kondo, H., T. Maeda, and T. Tamada</w:t>
+        <w:t xml:space="preserve">Kubo, K. S., J. Freitas-Astúa, M. A. Machado, and E. W. Kitajima</w:t>
       </w:r>
       <w:r>
         <w:t xml:space="preserve">.</w:t>
@@ -3492,39 +3488,310 @@
           <w:bCs/>
           <w:b/>
         </w:rPr>
+        <w:t xml:space="preserve">2009</w:t>
+      </w:r>
+      <w:r>
+        <w:t xml:space="preserve">.</w:t>
+      </w:r>
+      <w:r>
+        <w:t xml:space="preserve"> </w:t>
+      </w:r>
+      <w:r>
+        <w:t xml:space="preserve">Orchid fleck</w:t>
+      </w:r>
+      <w:r>
+        <w:t xml:space="preserve"> </w:t>
+      </w:r>
+      <w:r>
+        <w:t xml:space="preserve">symptoms may be caused naturally by two different viruses transmitted by</w:t>
+      </w:r>
+      <w:r>
+        <w:t xml:space="preserve"> </w:t>
+      </w:r>
+      <w:r>
+        <w:rPr>
+          <w:iCs/>
+          <w:i/>
+        </w:rPr>
+        <w:t xml:space="preserve">Brevipalpus</w:t>
+      </w:r>
+      <w:r>
+        <w:t xml:space="preserve">. Journal of General Plant Pathology. 75: 250–255.</w:t>
+      </w:r>
+    </w:p>
+    <w:bookmarkEnd w:id="55"/>
+    <w:bookmarkStart w:id="56" w:name="ref-Leon2010"/>
+    <w:p>
+      <w:pPr>
+        <w:pStyle w:val="Bibliography"/>
+      </w:pPr>
+      <w:r>
+        <w:rPr>
+          <w:bCs/>
+          <w:b/>
+        </w:rPr>
+        <w:t xml:space="preserve">León, G. P.-P. de, and S. A. Nadler</w:t>
+      </w:r>
+      <w:r>
+        <w:t xml:space="preserve">.</w:t>
+      </w:r>
+      <w:r>
+        <w:t xml:space="preserve"> </w:t>
+      </w:r>
+      <w:r>
+        <w:rPr>
+          <w:bCs/>
+          <w:b/>
+        </w:rPr>
+        <w:t xml:space="preserve">2010</w:t>
+      </w:r>
+      <w:r>
+        <w:t xml:space="preserve">. What we don’t recognize can hurt us: A plea for awareness about cryptic species. Journal of Parasitology. 96: 453–464.</w:t>
+      </w:r>
+    </w:p>
+    <w:bookmarkEnd w:id="56"/>
+    <w:bookmarkStart w:id="57" w:name="ref-Maeda1998"/>
+    <w:p>
+      <w:pPr>
+        <w:pStyle w:val="Bibliography"/>
+      </w:pPr>
+      <w:r>
+        <w:rPr>
+          <w:bCs/>
+          <w:b/>
+        </w:rPr>
+        <w:t xml:space="preserve">Maeda, T.</w:t>
+      </w:r>
+      <w:r>
+        <w:t xml:space="preserve"> </w:t>
+      </w:r>
+      <w:r>
+        <w:rPr>
+          <w:bCs/>
+          <w:b/>
+        </w:rPr>
+        <w:t xml:space="preserve">1998</w:t>
+      </w:r>
+      <w:r>
+        <w:t xml:space="preserve">. Evidence that</w:t>
+      </w:r>
+      <w:r>
+        <w:t xml:space="preserve"> </w:t>
+      </w:r>
+      <w:r>
+        <w:t xml:space="preserve">Orchid fleck virus</w:t>
+      </w:r>
+      <w:r>
+        <w:t xml:space="preserve"> </w:t>
+      </w:r>
+      <w:r>
+        <w:t xml:space="preserve">is efficiently transmitted in a persistent manner by the mite</w:t>
+      </w:r>
+      <w:r>
+        <w:t xml:space="preserve"> </w:t>
+      </w:r>
+      <w:r>
+        <w:rPr>
+          <w:iCs/>
+          <w:i/>
+        </w:rPr>
+        <w:t xml:space="preserve">Brevipalpus californicus</w:t>
+      </w:r>
+      <w:r>
+        <w:t xml:space="preserve">. Abstr., 7</w:t>
+      </w:r>
+      <w:r>
+        <w:rPr>
+          <w:vertAlign w:val="superscript"/>
+        </w:rPr>
+        <w:t xml:space="preserve">th</w:t>
+      </w:r>
+      <w:r>
+        <w:t xml:space="preserve"> </w:t>
+      </w:r>
+      <w:r>
+        <w:t xml:space="preserve">Int. Cong. Plant Pathol. 3.</w:t>
+      </w:r>
+    </w:p>
+    <w:bookmarkEnd w:id="57"/>
+    <w:bookmarkStart w:id="58" w:name="ref-Masiero2020"/>
+    <w:p>
+      <w:pPr>
+        <w:pStyle w:val="Bibliography"/>
+      </w:pPr>
+      <w:r>
+        <w:rPr>
+          <w:bCs/>
+          <w:b/>
+        </w:rPr>
+        <w:t xml:space="preserve">Masiero, E., D. Banik, J. Abson, P. Greene, A. Slater, and T. Sgamma</w:t>
+      </w:r>
+      <w:r>
+        <w:t xml:space="preserve">.</w:t>
+      </w:r>
+      <w:r>
+        <w:t xml:space="preserve"> </w:t>
+      </w:r>
+      <w:r>
+        <w:rPr>
+          <w:bCs/>
+          <w:b/>
+        </w:rPr>
+        <w:t xml:space="preserve">2020</w:t>
+      </w:r>
+      <w:r>
+        <w:t xml:space="preserve">. Molecular verification of the</w:t>
+      </w:r>
+      <w:r>
+        <w:t xml:space="preserve"> </w:t>
+      </w:r>
+      <w:r>
+        <w:t xml:space="preserve">UK</w:t>
+      </w:r>
+      <w:r>
+        <w:t xml:space="preserve"> </w:t>
+      </w:r>
+      <w:r>
+        <w:t xml:space="preserve">national collection of cultivated</w:t>
+      </w:r>
+      <w:r>
+        <w:t xml:space="preserve"> </w:t>
+      </w:r>
+      <w:r>
+        <w:rPr>
+          <w:iCs/>
+          <w:i/>
+        </w:rPr>
+        <w:t xml:space="preserve">Liriope</w:t>
+      </w:r>
+      <w:r>
+        <w:t xml:space="preserve"> </w:t>
+      </w:r>
+      <w:r>
+        <w:t xml:space="preserve">and</w:t>
+      </w:r>
+      <w:r>
+        <w:t xml:space="preserve"> </w:t>
+      </w:r>
+      <w:r>
+        <w:rPr>
+          <w:iCs/>
+          <w:i/>
+        </w:rPr>
+        <w:t xml:space="preserve">Ophiopogon</w:t>
+      </w:r>
+      <w:r>
+        <w:t xml:space="preserve"> </w:t>
+      </w:r>
+      <w:r>
+        <w:t xml:space="preserve">plants. Plants. 9: 558.</w:t>
+      </w:r>
+    </w:p>
+    <w:bookmarkEnd w:id="58"/>
+    <w:bookmarkStart w:id="59" w:name="ref-Mcharo2003"/>
+    <w:p>
+      <w:pPr>
+        <w:pStyle w:val="Bibliography"/>
+      </w:pPr>
+      <w:r>
+        <w:rPr>
+          <w:bCs/>
+          <w:b/>
+        </w:rPr>
+        <w:t xml:space="preserve">Mcharo, M., E. Bush, D. L. Bonte, C. Broussard, and L. Urbatsch</w:t>
+      </w:r>
+      <w:r>
+        <w:t xml:space="preserve">.</w:t>
+      </w:r>
+      <w:r>
+        <w:t xml:space="preserve"> </w:t>
+      </w:r>
+      <w:r>
+        <w:rPr>
+          <w:bCs/>
+          <w:b/>
+        </w:rPr>
         <w:t xml:space="preserve">2003</w:t>
       </w:r>
       <w:r>
+        <w:t xml:space="preserve">. Molecular and morphological investigation of ornamental liriopogons. Journal of the American Society for Horticultural Science. 128: 575–577.</w:t>
+      </w:r>
+    </w:p>
+    <w:bookmarkEnd w:id="59"/>
+    <w:bookmarkStart w:id="60" w:name="ref-Mei2016"/>
+    <w:p>
+      <w:pPr>
+        <w:pStyle w:val="Bibliography"/>
+      </w:pPr>
+      <w:r>
+        <w:rPr>
+          <w:bCs/>
+          <w:b/>
+        </w:rPr>
+        <w:t xml:space="preserve">Mei, Y., N. Bejerman, K. S. Crew, N. McCaffrey, and R. G. Dietzgen</w:t>
+      </w:r>
+      <w:r>
         <w:t xml:space="preserve">.</w:t>
       </w:r>
       <w:r>
         <w:t xml:space="preserve"> </w:t>
       </w:r>
       <w:r>
+        <w:rPr>
+          <w:bCs/>
+          <w:b/>
+        </w:rPr>
+        <w:t xml:space="preserve">2016</w:t>
+      </w:r>
+      <w:r>
+        <w:t xml:space="preserve">. First report of</w:t>
+      </w:r>
+      <w:r>
+        <w:t xml:space="preserve"> </w:t>
+      </w:r>
+      <w:r>
         <w:t xml:space="preserve">Orchid fleck virus</w:t>
       </w:r>
       <w:r>
-        <w:t xml:space="preserve">:</w:t>
-      </w:r>
-      <w:r>
-        <w:t xml:space="preserve"> </w:t>
-      </w:r>
-      <w:r>
-        <w:rPr>
-          <w:iCs/>
-          <w:i/>
-        </w:rPr>
-        <w:t xml:space="preserve">Brevipalpus californicus</w:t>
-      </w:r>
-      <w:r>
-        <w:t xml:space="preserve"> </w:t>
-      </w:r>
-      <w:r>
-        <w:t xml:space="preserve">mite transmission, biological properties and genome structure. Experimental and Applied Acarology. 30: 215–223.</w:t>
-      </w:r>
-    </w:p>
-    <w:bookmarkEnd w:id="55"/>
-    <w:bookmarkStart w:id="56" w:name="ref-Kubo2009b"/>
+        <w:t xml:space="preserve"> </w:t>
+      </w:r>
+      <w:r>
+        <w:t xml:space="preserve">in lilyturf</w:t>
+      </w:r>
+      <w:r>
+        <w:t xml:space="preserve"> </w:t>
+      </w:r>
+      <w:r>
+        <w:t xml:space="preserve">(</w:t>
+      </w:r>
+      <w:r>
+        <w:rPr>
+          <w:iCs/>
+          <w:i/>
+        </w:rPr>
+        <w:t xml:space="preserve">Liriope spicata</w:t>
+      </w:r>
+      <w:r>
+        <w:t xml:space="preserve">)</w:t>
+      </w:r>
+      <w:r>
+        <w:t xml:space="preserve"> </w:t>
+      </w:r>
+      <w:r>
+        <w:t xml:space="preserve">in</w:t>
+      </w:r>
+      <w:r>
+        <w:t xml:space="preserve"> </w:t>
+      </w:r>
+      <w:r>
+        <w:t xml:space="preserve">Australia</w:t>
+      </w:r>
+      <w:r>
+        <w:t xml:space="preserve">. Plant Disease. 100: 1028–1028.</w:t>
+      </w:r>
+    </w:p>
+    <w:bookmarkEnd w:id="60"/>
+    <w:bookmarkStart w:id="61" w:name="ref-Meng2021"/>
     <w:p>
       <w:pPr>
         <w:pStyle w:val="Bibliography"/>
@@ -3534,7 +3801,7 @@
           <w:bCs/>
           <w:b/>
         </w:rPr>
-        <w:t xml:space="preserve">Kubo, K. S., J. Freitas-Astúa, M. A. Machado, and E. W. Kitajima</w:t>
+        <w:t xml:space="preserve">Meng, R., L.-Y. Luo, J.-Y. Zhang, D.-G. Zhang, Z.-L. Nie, and Y. Meng</w:t>
       </w:r>
       <w:r>
         <w:t xml:space="preserve">.</w:t>
@@ -3547,7 +3814,42 @@
           <w:bCs/>
           <w:b/>
         </w:rPr>
-        <w:t xml:space="preserve">2009</w:t>
+        <w:t xml:space="preserve">2021</w:t>
+      </w:r>
+      <w:r>
+        <w:t xml:space="preserve">. The deep evolutionary relationships of the morphologically heterogeneous</w:t>
+      </w:r>
+      <w:r>
+        <w:t xml:space="preserve"> </w:t>
+      </w:r>
+      <w:r>
+        <w:t xml:space="preserve">Nolinoideae</w:t>
+      </w:r>
+      <w:r>
+        <w:t xml:space="preserve"> </w:t>
+      </w:r>
+      <w:r>
+        <w:t xml:space="preserve">(</w:t>
+      </w:r>
+      <w:r>
+        <w:t xml:space="preserve">Asparagaceae</w:t>
+      </w:r>
+      <w:r>
+        <w:t xml:space="preserve">) revealed by transcriptome data. Frontiers in Plant Science. 11.</w:t>
+      </w:r>
+    </w:p>
+    <w:bookmarkEnd w:id="61"/>
+    <w:bookmarkStart w:id="62" w:name="ref-OlmedoVelarde2019"/>
+    <w:p>
+      <w:pPr>
+        <w:pStyle w:val="Bibliography"/>
+      </w:pPr>
+      <w:r>
+        <w:rPr>
+          <w:bCs/>
+          <w:b/>
+        </w:rPr>
+        <w:t xml:space="preserve">Olmedo-Velarde, A., A. C. Park, J. Sugano, J. Y. Uchida, M. Kawate, W. B. Borth, J. S. Hu, and M. J. Melzer</w:t>
       </w:r>
       <w:r>
         <w:t xml:space="preserve">.</w:t>
@@ -3556,30 +3858,43 @@
         <w:t xml:space="preserve"> </w:t>
       </w:r>
       <w:r>
-        <w:t xml:space="preserve">Orchid fleck</w:t>
-      </w:r>
-      <w:r>
-        <w:t xml:space="preserve"> </w:t>
-      </w:r>
-      <w:r>
-        <w:t xml:space="preserve">symptoms may be caused naturally by two different viruses transmitted by</w:t>
-      </w:r>
-      <w:r>
-        <w:t xml:space="preserve"> </w:t>
-      </w:r>
-      <w:r>
-        <w:rPr>
-          <w:iCs/>
-          <w:i/>
-        </w:rPr>
-        <w:t xml:space="preserve">Brevipalpus</w:t>
-      </w:r>
-      <w:r>
-        <w:t xml:space="preserve">. Journal of General Plant Pathology. 75: 250–255.</w:t>
-      </w:r>
-    </w:p>
-    <w:bookmarkEnd w:id="56"/>
-    <w:bookmarkStart w:id="57" w:name="ref-Leon2010"/>
+        <w:rPr>
+          <w:bCs/>
+          <w:b/>
+        </w:rPr>
+        <w:t xml:space="preserve">2019</w:t>
+      </w:r>
+      <w:r>
+        <w:t xml:space="preserve">. Characterization of</w:t>
+      </w:r>
+      <w:r>
+        <w:t xml:space="preserve"> </w:t>
+      </w:r>
+      <w:r>
+        <w:t xml:space="preserve">Ti ringspot-associated</w:t>
+      </w:r>
+      <w:r>
+        <w:t xml:space="preserve"> </w:t>
+      </w:r>
+      <w:r>
+        <w:t xml:space="preserve">virus, a novel emaravirus associated with an emerging ringspot disease of</w:t>
+      </w:r>
+      <w:r>
+        <w:t xml:space="preserve"> </w:t>
+      </w:r>
+      <w:r>
+        <w:rPr>
+          <w:iCs/>
+          <w:i/>
+        </w:rPr>
+        <w:t xml:space="preserve">Cordyline fruticosa</w:t>
+      </w:r>
+      <w:r>
+        <w:t xml:space="preserve">. Plant Disease. 103: 2345–2352.</w:t>
+      </w:r>
+    </w:p>
+    <w:bookmarkEnd w:id="62"/>
+    <w:bookmarkStart w:id="63" w:name="ref-Peng2013"/>
     <w:p>
       <w:pPr>
         <w:pStyle w:val="Bibliography"/>
@@ -3589,7 +3904,7 @@
           <w:bCs/>
           <w:b/>
         </w:rPr>
-        <w:t xml:space="preserve">León, G. P.-P. de, and S. A. Nadler</w:t>
+        <w:t xml:space="preserve">Peng, D. W., G. H. Zheng, Z. Z. Zheng, Q. X. Tong, and Y. L. Ming</w:t>
       </w:r>
       <w:r>
         <w:t xml:space="preserve">.</w:t>
@@ -3602,14 +3917,35 @@
           <w:bCs/>
           <w:b/>
         </w:rPr>
-        <w:t xml:space="preserve">2010</w:t>
-      </w:r>
-      <w:r>
-        <w:t xml:space="preserve">. What we don’t recognize can hurt us: A plea for awareness about cryptic species. Journal of Parasitology. 96: 453–464.</w:t>
-      </w:r>
-    </w:p>
-    <w:bookmarkEnd w:id="57"/>
-    <w:bookmarkStart w:id="58" w:name="ref-Maeda1998"/>
+        <w:t xml:space="preserve">2013</w:t>
+      </w:r>
+      <w:r>
+        <w:t xml:space="preserve">.</w:t>
+      </w:r>
+      <w:r>
+        <w:t xml:space="preserve"> </w:t>
+      </w:r>
+      <w:r>
+        <w:t xml:space="preserve">Orchid fleck virus</w:t>
+      </w:r>
+      <w:r>
+        <w:t xml:space="preserve">: An unclassified bipartite, negative-sense</w:t>
+      </w:r>
+      <w:r>
+        <w:t xml:space="preserve"> </w:t>
+      </w:r>
+      <w:r>
+        <w:t xml:space="preserve">RNA</w:t>
+      </w:r>
+      <w:r>
+        <w:t xml:space="preserve"> </w:t>
+      </w:r>
+      <w:r>
+        <w:t xml:space="preserve">plant virus. Archives of Virology. 158: 313–323.</w:t>
+      </w:r>
+    </w:p>
+    <w:bookmarkEnd w:id="63"/>
+    <w:bookmarkStart w:id="64" w:name="ref-Roy2020"/>
     <w:p>
       <w:pPr>
         <w:pStyle w:val="Bibliography"/>
@@ -3619,20 +3955,23 @@
           <w:bCs/>
           <w:b/>
         </w:rPr>
-        <w:t xml:space="preserve">Maeda, T.</w:t>
-      </w:r>
-      <w:r>
-        <w:t xml:space="preserve"> </w:t>
-      </w:r>
-      <w:r>
-        <w:rPr>
-          <w:bCs/>
-          <w:b/>
-        </w:rPr>
-        <w:t xml:space="preserve">1998</w:t>
-      </w:r>
-      <w:r>
-        <w:t xml:space="preserve">. Evidence that</w:t>
+        <w:t xml:space="preserve">Roy, A., A. L. Stone, G. Otero-Colina, G. Wei, R. H. Brlansky, R. Ochoa, G. Bauchan, W. L. Schneider, M. K. Nakhla, and J. S. Hartung</w:t>
+      </w:r>
+      <w:r>
+        <w:t xml:space="preserve">.</w:t>
+      </w:r>
+      <w:r>
+        <w:t xml:space="preserve"> </w:t>
+      </w:r>
+      <w:r>
+        <w:rPr>
+          <w:bCs/>
+          <w:b/>
+        </w:rPr>
+        <w:t xml:space="preserve">2020</w:t>
+      </w:r>
+      <w:r>
+        <w:t xml:space="preserve">. Reassortment of genome segments creates stable lineages among strains of</w:t>
       </w:r>
       <w:r>
         <w:t xml:space="preserve"> </w:t>
@@ -3644,36 +3983,23 @@
         <w:t xml:space="preserve"> </w:t>
       </w:r>
       <w:r>
-        <w:t xml:space="preserve">is efficiently transmitted in a persistent manner by the mite</w:t>
-      </w:r>
-      <w:r>
-        <w:t xml:space="preserve"> </w:t>
-      </w:r>
-      <w:r>
-        <w:rPr>
-          <w:iCs/>
-          <w:i/>
-        </w:rPr>
-        <w:t xml:space="preserve">Brevipalpus californicus</w:t>
-      </w:r>
-      <w:r>
-        <w:t xml:space="preserve">. Abstr., 7</w:t>
-      </w:r>
-      <w:r>
-        <w:rPr>
-          <w:vertAlign w:val="superscript"/>
-        </w:rPr>
-        <w:t xml:space="preserve">th</w:t>
-      </w:r>
-      <w:r>
-        <w:t xml:space="preserve"> </w:t>
-      </w:r>
-      <w:r>
-        <w:t xml:space="preserve">Int. Cong. Plant Pathol. 3.</w:t>
-      </w:r>
-    </w:p>
-    <w:bookmarkEnd w:id="58"/>
-    <w:bookmarkStart w:id="59" w:name="ref-Masiero2020"/>
+        <w:t xml:space="preserve">infecting citrus in</w:t>
+      </w:r>
+      <w:r>
+        <w:t xml:space="preserve"> </w:t>
+      </w:r>
+      <w:r>
+        <w:t xml:space="preserve">Mexico</w:t>
+      </w:r>
+      <w:r>
+        <w:t xml:space="preserve">. Phytopathology</w:t>
+      </w:r>
+      <w:r>
+        <w:t xml:space="preserve">. 110: 106–120.</w:t>
+      </w:r>
+    </w:p>
+    <w:bookmarkEnd w:id="64"/>
+    <w:bookmarkStart w:id="65" w:name="ref-Roy2015"/>
     <w:p>
       <w:pPr>
         <w:pStyle w:val="Bibliography"/>
@@ -3683,7 +4009,7 @@
           <w:bCs/>
           <w:b/>
         </w:rPr>
-        <w:t xml:space="preserve">Masiero, E., D. Banik, J. Abson, P. Greene, A. Slater, and T. Sgamma</w:t>
+        <w:t xml:space="preserve">Roy, A., A. L. Stone, J. Shao, G. Otero-Colina, G. Wei, N. Choudhary, D. Achor, L. Levy, M. K. Nakhla, J. S. Hartung, W. L. Schneider, and R. H. Brlansky</w:t>
       </w:r>
       <w:r>
         <w:t xml:space="preserve">.</w:t>
@@ -3696,38 +4022,234 @@
           <w:bCs/>
           <w:b/>
         </w:rPr>
-        <w:t xml:space="preserve">2020</w:t>
-      </w:r>
-      <w:r>
-        <w:t xml:space="preserve">. Molecular verification of the</w:t>
-      </w:r>
-      <w:r>
-        <w:t xml:space="preserve"> </w:t>
-      </w:r>
-      <w:r>
-        <w:t xml:space="preserve">UK</w:t>
-      </w:r>
-      <w:r>
-        <w:t xml:space="preserve"> </w:t>
-      </w:r>
-      <w:r>
-        <w:t xml:space="preserve">national collection of cultivated</w:t>
-      </w:r>
-      <w:r>
-        <w:t xml:space="preserve"> </w:t>
-      </w:r>
-      <w:r>
-        <w:rPr>
-          <w:iCs/>
-          <w:i/>
-        </w:rPr>
-        <w:t xml:space="preserve">Liriope</w:t>
-      </w:r>
-      <w:r>
-        <w:t xml:space="preserve"> </w:t>
-      </w:r>
-      <w:r>
-        <w:t xml:space="preserve">and</w:t>
+        <w:t xml:space="preserve">2015</w:t>
+      </w:r>
+      <w:r>
+        <w:t xml:space="preserve">. Identification and molecular characterization of nuclear</w:t>
+      </w:r>
+      <w:r>
+        <w:t xml:space="preserve"> </w:t>
+      </w:r>
+      <w:r>
+        <w:t xml:space="preserve">Citrus leprosis virus</w:t>
+      </w:r>
+      <w:r>
+        <w:t xml:space="preserve">, a member of the proposed dichorhavirus genus infecting multiple citrus species in</w:t>
+      </w:r>
+      <w:r>
+        <w:t xml:space="preserve"> </w:t>
+      </w:r>
+      <w:r>
+        <w:t xml:space="preserve">Mexico</w:t>
+      </w:r>
+      <w:r>
+        <w:t xml:space="preserve">. Phytopathology</w:t>
+      </w:r>
+      <w:r>
+        <w:t xml:space="preserve">. 105: 564–575.</w:t>
+      </w:r>
+    </w:p>
+    <w:bookmarkEnd w:id="65"/>
+    <w:bookmarkStart w:id="66" w:name="ref-Skoracka2015"/>
+    <w:p>
+      <w:pPr>
+        <w:pStyle w:val="Bibliography"/>
+      </w:pPr>
+      <w:r>
+        <w:rPr>
+          <w:bCs/>
+          <w:b/>
+        </w:rPr>
+        <w:t xml:space="preserve">Skoracka, A., S. Magalhães, B. G. Rector, and L. Kuczyński</w:t>
+      </w:r>
+      <w:r>
+        <w:t xml:space="preserve">.</w:t>
+      </w:r>
+      <w:r>
+        <w:t xml:space="preserve"> </w:t>
+      </w:r>
+      <w:r>
+        <w:rPr>
+          <w:bCs/>
+          <w:b/>
+        </w:rPr>
+        <w:t xml:space="preserve">2015</w:t>
+      </w:r>
+      <w:r>
+        <w:t xml:space="preserve">. Cryptic speciation in the</w:t>
+      </w:r>
+      <w:r>
+        <w:t xml:space="preserve"> </w:t>
+      </w:r>
+      <w:r>
+        <w:t xml:space="preserve">Acari</w:t>
+      </w:r>
+      <w:r>
+        <w:t xml:space="preserve">: A function of species lifestyles or our ability to separate species? Experimental and Applied Acarology. 67: 165–182.</w:t>
+      </w:r>
+    </w:p>
+    <w:bookmarkEnd w:id="66"/>
+    <w:bookmarkStart w:id="67" w:name="ref-Velarde2021"/>
+    <w:p>
+      <w:pPr>
+        <w:pStyle w:val="Bibliography"/>
+      </w:pPr>
+      <w:r>
+        <w:rPr>
+          <w:bCs/>
+          <w:b/>
+        </w:rPr>
+        <w:t xml:space="preserve">Velarde, A. O., A. Roy, C. Padmanabhan, S. Nunziata, M. K. Nakhla, and M. Melzer</w:t>
+      </w:r>
+      <w:r>
+        <w:t xml:space="preserve">.</w:t>
+      </w:r>
+      <w:r>
+        <w:t xml:space="preserve"> </w:t>
+      </w:r>
+      <w:r>
+        <w:rPr>
+          <w:bCs/>
+          <w:b/>
+        </w:rPr>
+        <w:t xml:space="preserve">2021</w:t>
+      </w:r>
+      <w:r>
+        <w:t xml:space="preserve">. First report of</w:t>
+      </w:r>
+      <w:r>
+        <w:t xml:space="preserve"> </w:t>
+      </w:r>
+      <w:r>
+        <w:t xml:space="preserve">Orchid fleck virus</w:t>
+      </w:r>
+      <w:r>
+        <w:t xml:space="preserve"> </w:t>
+      </w:r>
+      <w:r>
+        <w:t xml:space="preserve">associated with</w:t>
+      </w:r>
+      <w:r>
+        <w:t xml:space="preserve"> </w:t>
+      </w:r>
+      <w:r>
+        <w:t xml:space="preserve">Citrus leprosis</w:t>
+      </w:r>
+      <w:r>
+        <w:t xml:space="preserve"> </w:t>
+      </w:r>
+      <w:r>
+        <w:t xml:space="preserve">symptoms in rough lemon (</w:t>
+      </w:r>
+      <w:r>
+        <w:rPr>
+          <w:iCs/>
+          <w:i/>
+        </w:rPr>
+        <w:t xml:space="preserve">Citrus jambhiri</w:t>
+      </w:r>
+      <w:r>
+        <w:t xml:space="preserve">) and mandarin (</w:t>
+      </w:r>
+      <w:r>
+        <w:rPr>
+          <w:iCs/>
+          <w:i/>
+        </w:rPr>
+        <w:t xml:space="preserve">C. reticulata</w:t>
+      </w:r>
+      <w:r>
+        <w:t xml:space="preserve">) the</w:t>
+      </w:r>
+      <w:r>
+        <w:t xml:space="preserve"> </w:t>
+      </w:r>
+      <w:r>
+        <w:t xml:space="preserve">United States</w:t>
+      </w:r>
+      <w:r>
+        <w:t xml:space="preserve">. Plant Disease.</w:t>
+      </w:r>
+    </w:p>
+    <w:bookmarkEnd w:id="67"/>
+    <w:bookmarkStart w:id="68" w:name="ref-Walker2018"/>
+    <w:p>
+      <w:pPr>
+        <w:pStyle w:val="Bibliography"/>
+      </w:pPr>
+      <w:r>
+        <w:rPr>
+          <w:bCs/>
+          <w:b/>
+        </w:rPr>
+        <w:t xml:space="preserve">Walker, P. J., K. R. Blasdell, C. H. Calisher, R. G. Dietzgen, H. Kondo, G. Kurath, B. Longdon, D. M. Stone, R. B. Tesh, N. Tordo, N. Vasilakis, and A. E. Whitfield</w:t>
+      </w:r>
+      <w:r>
+        <w:t xml:space="preserve">.</w:t>
+      </w:r>
+      <w:r>
+        <w:t xml:space="preserve"> </w:t>
+      </w:r>
+      <w:r>
+        <w:rPr>
+          <w:bCs/>
+          <w:b/>
+        </w:rPr>
+        <w:t xml:space="preserve">2018</w:t>
+      </w:r>
+      <w:r>
+        <w:t xml:space="preserve">.</w:t>
+      </w:r>
+      <w:r>
+        <w:t xml:space="preserve"> </w:t>
+      </w:r>
+      <w:r>
+        <w:t xml:space="preserve">ICTV</w:t>
+      </w:r>
+      <w:r>
+        <w:t xml:space="preserve"> </w:t>
+      </w:r>
+      <w:r>
+        <w:t xml:space="preserve">virus taxonomy profile:</w:t>
+      </w:r>
+      <w:r>
+        <w:t xml:space="preserve"> </w:t>
+      </w:r>
+      <w:r>
+        <w:t xml:space="preserve">Rhabdoviridae</w:t>
+      </w:r>
+      <w:r>
+        <w:t xml:space="preserve">. Journal of General Virology. 99: 447–448.</w:t>
+      </w:r>
+    </w:p>
+    <w:bookmarkEnd w:id="68"/>
+    <w:bookmarkStart w:id="69" w:name="ref-Wang2014"/>
+    <w:p>
+      <w:pPr>
+        <w:pStyle w:val="Bibliography"/>
+      </w:pPr>
+      <w:r>
+        <w:rPr>
+          <w:bCs/>
+          <w:b/>
+        </w:rPr>
+        <w:t xml:space="preserve">Wang, G.-Y., Y. Meng, J.-L. Huang, and Y.-P. Yang</w:t>
+      </w:r>
+      <w:r>
+        <w:t xml:space="preserve">.</w:t>
+      </w:r>
+      <w:r>
+        <w:t xml:space="preserve"> </w:t>
+      </w:r>
+      <w:r>
+        <w:rPr>
+          <w:bCs/>
+          <w:b/>
+        </w:rPr>
+        <w:t xml:space="preserve">2014</w:t>
+      </w:r>
+      <w:r>
+        <w:t xml:space="preserve">. Molecular phylogeny of</w:t>
       </w:r>
       <w:r>
         <w:t xml:space="preserve"> </w:t>
@@ -3743,11 +4265,35 @@
         <w:t xml:space="preserve"> </w:t>
       </w:r>
       <w:r>
-        <w:t xml:space="preserve">plants. Plants. 9: 558.</w:t>
-      </w:r>
-    </w:p>
-    <w:bookmarkEnd w:id="59"/>
-    <w:bookmarkStart w:id="60" w:name="ref-Mcharo2003"/>
+        <w:t xml:space="preserve">(</w:t>
+      </w:r>
+      <w:r>
+        <w:t xml:space="preserve">Asparagaceae</w:t>
+      </w:r>
+      <w:r>
+        <w:t xml:space="preserve">)</w:t>
+      </w:r>
+      <w:r>
+        <w:t xml:space="preserve"> </w:t>
+      </w:r>
+      <w:r>
+        <w:t xml:space="preserve">inferred from nuclear and plastid</w:t>
+      </w:r>
+      <w:r>
+        <w:t xml:space="preserve"> </w:t>
+      </w:r>
+      <w:r>
+        <w:t xml:space="preserve">DNA</w:t>
+      </w:r>
+      <w:r>
+        <w:t xml:space="preserve"> </w:t>
+      </w:r>
+      <w:r>
+        <w:t xml:space="preserve">sequences. Systematic Botany. 39: 776–784.</w:t>
+      </w:r>
+    </w:p>
+    <w:bookmarkEnd w:id="69"/>
+    <w:bookmarkStart w:id="70" w:name="ref-Zheng2013"/>
     <w:p>
       <w:pPr>
         <w:pStyle w:val="Bibliography"/>
@@ -3757,7 +4303,7 @@
           <w:bCs/>
           <w:b/>
         </w:rPr>
-        <w:t xml:space="preserve">Mcharo, M., E. Bush, D. L. Bonte, C. Broussard, and L. Urbatsch</w:t>
+        <w:t xml:space="preserve">Zheng, G. H., Z. Z. Zheng, Q. X. Tong, Y. L. Ming, and others</w:t>
       </w:r>
       <w:r>
         <w:t xml:space="preserve">.</w:t>
@@ -3770,24 +4316,7 @@
           <w:bCs/>
           <w:b/>
         </w:rPr>
-        <w:t xml:space="preserve">2003</w:t>
-      </w:r>
-      <w:r>
-        <w:t xml:space="preserve">. Molecular and morphological investigation of ornamental liriopogons. Journal of the American Society for Horticultural Science. 128: 575–577.</w:t>
-      </w:r>
-    </w:p>
-    <w:bookmarkEnd w:id="60"/>
-    <w:bookmarkStart w:id="61" w:name="ref-Mei2016"/>
-    <w:p>
-      <w:pPr>
-        <w:pStyle w:val="Bibliography"/>
-      </w:pPr>
-      <w:r>
-        <w:rPr>
-          <w:bCs/>
-          <w:b/>
-        </w:rPr>
-        <w:t xml:space="preserve">Mei, Y., N. Bejerman, K. S. Crew, N. McCaffrey, and R. G. Dietzgen</w:t>
+        <w:t xml:space="preserve">2013</w:t>
       </w:r>
       <w:r>
         <w:t xml:space="preserve">.</w:t>
@@ -3796,198 +4325,9 @@
         <w:t xml:space="preserve"> </w:t>
       </w:r>
       <w:r>
-        <w:rPr>
-          <w:bCs/>
-          <w:b/>
-        </w:rPr>
-        <w:t xml:space="preserve">2016</w:t>
-      </w:r>
-      <w:r>
-        <w:t xml:space="preserve">. First report of</w:t>
-      </w:r>
-      <w:r>
-        <w:t xml:space="preserve"> </w:t>
-      </w:r>
-      <w:r>
         <w:t xml:space="preserve">Orchid fleck virus</w:t>
       </w:r>
       <w:r>
-        <w:t xml:space="preserve"> </w:t>
-      </w:r>
-      <w:r>
-        <w:t xml:space="preserve">in lilyturf</w:t>
-      </w:r>
-      <w:r>
-        <w:t xml:space="preserve"> </w:t>
-      </w:r>
-      <w:r>
-        <w:t xml:space="preserve">(</w:t>
-      </w:r>
-      <w:r>
-        <w:rPr>
-          <w:iCs/>
-          <w:i/>
-        </w:rPr>
-        <w:t xml:space="preserve">Liriope spicata</w:t>
-      </w:r>
-      <w:r>
-        <w:t xml:space="preserve">)</w:t>
-      </w:r>
-      <w:r>
-        <w:t xml:space="preserve"> </w:t>
-      </w:r>
-      <w:r>
-        <w:t xml:space="preserve">in</w:t>
-      </w:r>
-      <w:r>
-        <w:t xml:space="preserve"> </w:t>
-      </w:r>
-      <w:r>
-        <w:t xml:space="preserve">Australia</w:t>
-      </w:r>
-      <w:r>
-        <w:t xml:space="preserve">. Plant Disease. 100: 1028–1028.</w:t>
-      </w:r>
-    </w:p>
-    <w:bookmarkEnd w:id="61"/>
-    <w:bookmarkStart w:id="62" w:name="ref-Meng2021"/>
-    <w:p>
-      <w:pPr>
-        <w:pStyle w:val="Bibliography"/>
-      </w:pPr>
-      <w:r>
-        <w:rPr>
-          <w:bCs/>
-          <w:b/>
-        </w:rPr>
-        <w:t xml:space="preserve">Meng, R., L.-Y. Luo, J.-Y. Zhang, D.-G. Zhang, Z.-L. Nie, and Y. Meng</w:t>
-      </w:r>
-      <w:r>
-        <w:t xml:space="preserve">.</w:t>
-      </w:r>
-      <w:r>
-        <w:t xml:space="preserve"> </w:t>
-      </w:r>
-      <w:r>
-        <w:rPr>
-          <w:bCs/>
-          <w:b/>
-        </w:rPr>
-        <w:t xml:space="preserve">2021</w:t>
-      </w:r>
-      <w:r>
-        <w:t xml:space="preserve">. The deep evolutionary relationships of the morphologically heterogeneous</w:t>
-      </w:r>
-      <w:r>
-        <w:t xml:space="preserve"> </w:t>
-      </w:r>
-      <w:r>
-        <w:t xml:space="preserve">Nolinoideae</w:t>
-      </w:r>
-      <w:r>
-        <w:t xml:space="preserve"> </w:t>
-      </w:r>
-      <w:r>
-        <w:t xml:space="preserve">(</w:t>
-      </w:r>
-      <w:r>
-        <w:t xml:space="preserve">Asparagaceae</w:t>
-      </w:r>
-      <w:r>
-        <w:t xml:space="preserve">) revealed by transcriptome data. Frontiers in Plant Science. 11.</w:t>
-      </w:r>
-    </w:p>
-    <w:bookmarkEnd w:id="62"/>
-    <w:bookmarkStart w:id="63" w:name="ref-OlmedoVelarde2019"/>
-    <w:p>
-      <w:pPr>
-        <w:pStyle w:val="Bibliography"/>
-      </w:pPr>
-      <w:r>
-        <w:rPr>
-          <w:bCs/>
-          <w:b/>
-        </w:rPr>
-        <w:t xml:space="preserve">Olmedo-Velarde, A., A. C. Park, J. Sugano, J. Y. Uchida, M. Kawate, W. B. Borth, J. S. Hu, and M. J. Melzer</w:t>
-      </w:r>
-      <w:r>
-        <w:t xml:space="preserve">.</w:t>
-      </w:r>
-      <w:r>
-        <w:t xml:space="preserve"> </w:t>
-      </w:r>
-      <w:r>
-        <w:rPr>
-          <w:bCs/>
-          <w:b/>
-        </w:rPr>
-        <w:t xml:space="preserve">2019</w:t>
-      </w:r>
-      <w:r>
-        <w:t xml:space="preserve">. Characterization of</w:t>
-      </w:r>
-      <w:r>
-        <w:t xml:space="preserve"> </w:t>
-      </w:r>
-      <w:r>
-        <w:t xml:space="preserve">Ti ringspot-associated</w:t>
-      </w:r>
-      <w:r>
-        <w:t xml:space="preserve"> </w:t>
-      </w:r>
-      <w:r>
-        <w:t xml:space="preserve">virus, a novel emaravirus associated with an emerging ringspot disease of</w:t>
-      </w:r>
-      <w:r>
-        <w:t xml:space="preserve"> </w:t>
-      </w:r>
-      <w:r>
-        <w:rPr>
-          <w:iCs/>
-          <w:i/>
-        </w:rPr>
-        <w:t xml:space="preserve">Cordyline fruticosa</w:t>
-      </w:r>
-      <w:r>
-        <w:t xml:space="preserve">. Plant Disease. 103: 2345–2352.</w:t>
-      </w:r>
-    </w:p>
-    <w:bookmarkEnd w:id="63"/>
-    <w:bookmarkStart w:id="64" w:name="ref-Peng2013"/>
-    <w:p>
-      <w:pPr>
-        <w:pStyle w:val="Bibliography"/>
-      </w:pPr>
-      <w:r>
-        <w:rPr>
-          <w:bCs/>
-          <w:b/>
-        </w:rPr>
-        <w:t xml:space="preserve">Peng, D. W., G. H. Zheng, Z. Z. Zheng, Q. X. Tong, and Y. L. Ming</w:t>
-      </w:r>
-      <w:r>
-        <w:t xml:space="preserve">.</w:t>
-      </w:r>
-      <w:r>
-        <w:t xml:space="preserve"> </w:t>
-      </w:r>
-      <w:r>
-        <w:rPr>
-          <w:bCs/>
-          <w:b/>
-        </w:rPr>
-        <w:t xml:space="preserve">2013</w:t>
-      </w:r>
-      <w:r>
-        <w:t xml:space="preserve">.</w:t>
-      </w:r>
-      <w:r>
-        <w:t xml:space="preserve"> </w:t>
-      </w:r>
-      <w:r>
-        <w:t xml:space="preserve">Orchid fleck virus</w:t>
-      </w:r>
-      <w:r>
         <w:t xml:space="preserve">: An unclassified bipartite, negative-sense</w:t>
       </w:r>
       <w:r>
@@ -4000,412 +4340,13 @@
         <w:t xml:space="preserve"> </w:t>
       </w:r>
       <w:r>
-        <w:t xml:space="preserve">plant virus. Archives of Virology. 158: 313–323.</w:t>
-      </w:r>
-    </w:p>
-    <w:bookmarkEnd w:id="64"/>
-    <w:bookmarkStart w:id="65" w:name="ref-Roy2020"/>
-    <w:p>
-      <w:pPr>
-        <w:pStyle w:val="Bibliography"/>
-      </w:pPr>
-      <w:r>
-        <w:rPr>
-          <w:bCs/>
-          <w:b/>
-        </w:rPr>
-        <w:t xml:space="preserve">Roy, A., A. L. Stone, G. Otero-Colina, G. Wei, R. H. Brlansky, R. Ochoa, G. Bauchan, W. L. Schneider, M. K. Nakhla, and J. S. Hartung</w:t>
-      </w:r>
-      <w:r>
-        <w:t xml:space="preserve">.</w:t>
-      </w:r>
-      <w:r>
-        <w:t xml:space="preserve"> </w:t>
-      </w:r>
-      <w:r>
-        <w:rPr>
-          <w:bCs/>
-          <w:b/>
-        </w:rPr>
-        <w:t xml:space="preserve">2020</w:t>
-      </w:r>
-      <w:r>
-        <w:t xml:space="preserve">. Reassortment of genome segments creates stable lineages among strains of</w:t>
-      </w:r>
-      <w:r>
-        <w:t xml:space="preserve"> </w:t>
-      </w:r>
-      <w:r>
-        <w:t xml:space="preserve">Orchid fleck virus</w:t>
-      </w:r>
-      <w:r>
-        <w:t xml:space="preserve"> </w:t>
-      </w:r>
-      <w:r>
-        <w:t xml:space="preserve">infecting citrus in</w:t>
-      </w:r>
-      <w:r>
-        <w:t xml:space="preserve"> </w:t>
-      </w:r>
-      <w:r>
-        <w:t xml:space="preserve">Mexico</w:t>
-      </w:r>
-      <w:r>
-        <w:t xml:space="preserve">. Phytopathology</w:t>
-      </w:r>
-      <w:r>
-        <w:t xml:space="preserve">. 110: 106–120.</w:t>
-      </w:r>
-    </w:p>
-    <w:bookmarkEnd w:id="65"/>
-    <w:bookmarkStart w:id="66" w:name="ref-Roy2015"/>
-    <w:p>
-      <w:pPr>
-        <w:pStyle w:val="Bibliography"/>
-      </w:pPr>
-      <w:r>
-        <w:rPr>
-          <w:bCs/>
-          <w:b/>
-        </w:rPr>
-        <w:t xml:space="preserve">Roy, A., A. L. Stone, J. Shao, G. Otero-Colina, G. Wei, N. Choudhary, D. Achor, L. Levy, M. K. Nakhla, J. S. Hartung, W. L. Schneider, and R. H. Brlansky</w:t>
-      </w:r>
-      <w:r>
-        <w:t xml:space="preserve">.</w:t>
-      </w:r>
-      <w:r>
-        <w:t xml:space="preserve"> </w:t>
-      </w:r>
-      <w:r>
-        <w:rPr>
-          <w:bCs/>
-          <w:b/>
-        </w:rPr>
-        <w:t xml:space="preserve">2015</w:t>
-      </w:r>
-      <w:r>
-        <w:t xml:space="preserve">. Identification and molecular characterization of nuclear</w:t>
-      </w:r>
-      <w:r>
-        <w:t xml:space="preserve"> </w:t>
-      </w:r>
-      <w:r>
-        <w:t xml:space="preserve">Citrus leprosis virus</w:t>
-      </w:r>
-      <w:r>
-        <w:t xml:space="preserve">, a member of the proposed dichorhavirus genus infecting multiple citrus species in</w:t>
-      </w:r>
-      <w:r>
-        <w:t xml:space="preserve"> </w:t>
-      </w:r>
-      <w:r>
-        <w:t xml:space="preserve">Mexico</w:t>
-      </w:r>
-      <w:r>
-        <w:t xml:space="preserve">. Phytopathology</w:t>
-      </w:r>
-      <w:r>
-        <w:t xml:space="preserve">. 105: 564–575.</w:t>
-      </w:r>
-    </w:p>
-    <w:bookmarkEnd w:id="66"/>
-    <w:bookmarkStart w:id="67" w:name="ref-Skoracka2015"/>
-    <w:p>
-      <w:pPr>
-        <w:pStyle w:val="Bibliography"/>
-      </w:pPr>
-      <w:r>
-        <w:rPr>
-          <w:bCs/>
-          <w:b/>
-        </w:rPr>
-        <w:t xml:space="preserve">Skoracka, A., S. Magalhães, B. G. Rector, and L. Kuczyński</w:t>
-      </w:r>
-      <w:r>
-        <w:t xml:space="preserve">.</w:t>
-      </w:r>
-      <w:r>
-        <w:t xml:space="preserve"> </w:t>
-      </w:r>
-      <w:r>
-        <w:rPr>
-          <w:bCs/>
-          <w:b/>
-        </w:rPr>
-        <w:t xml:space="preserve">2015</w:t>
-      </w:r>
-      <w:r>
-        <w:t xml:space="preserve">. Cryptic speciation in the</w:t>
-      </w:r>
-      <w:r>
-        <w:t xml:space="preserve"> </w:t>
-      </w:r>
-      <w:r>
-        <w:t xml:space="preserve">Acari</w:t>
-      </w:r>
-      <w:r>
-        <w:t xml:space="preserve">: A function of species lifestyles or our ability to separate species? Experimental and Applied Acarology. 67: 165–182.</w:t>
-      </w:r>
-    </w:p>
-    <w:bookmarkEnd w:id="67"/>
-    <w:bookmarkStart w:id="68" w:name="ref-Velarde2021"/>
-    <w:p>
-      <w:pPr>
-        <w:pStyle w:val="Bibliography"/>
-      </w:pPr>
-      <w:r>
-        <w:rPr>
-          <w:bCs/>
-          <w:b/>
-        </w:rPr>
-        <w:t xml:space="preserve">Velarde, A. O., A. Roy, C. Padmanabhan, S. Nunziata, M. K. Nakhla, and M. Melzer</w:t>
-      </w:r>
-      <w:r>
-        <w:t xml:space="preserve">.</w:t>
-      </w:r>
-      <w:r>
-        <w:t xml:space="preserve"> </w:t>
-      </w:r>
-      <w:r>
-        <w:rPr>
-          <w:bCs/>
-          <w:b/>
-        </w:rPr>
-        <w:t xml:space="preserve">2021</w:t>
-      </w:r>
-      <w:r>
-        <w:t xml:space="preserve">. First report of</w:t>
-      </w:r>
-      <w:r>
-        <w:t xml:space="preserve"> </w:t>
-      </w:r>
-      <w:r>
-        <w:t xml:space="preserve">Orchid fleck virus</w:t>
-      </w:r>
-      <w:r>
-        <w:t xml:space="preserve"> </w:t>
-      </w:r>
-      <w:r>
-        <w:t xml:space="preserve">associated with</w:t>
-      </w:r>
-      <w:r>
-        <w:t xml:space="preserve"> </w:t>
-      </w:r>
-      <w:r>
-        <w:t xml:space="preserve">Citrus leprosis</w:t>
-      </w:r>
-      <w:r>
-        <w:t xml:space="preserve"> </w:t>
-      </w:r>
-      <w:r>
-        <w:t xml:space="preserve">symptoms in rough lemon (</w:t>
-      </w:r>
-      <w:r>
-        <w:rPr>
-          <w:iCs/>
-          <w:i/>
-        </w:rPr>
-        <w:t xml:space="preserve">Citrus jambhiri</w:t>
-      </w:r>
-      <w:r>
-        <w:t xml:space="preserve">) and mandarin (</w:t>
-      </w:r>
-      <w:r>
-        <w:rPr>
-          <w:iCs/>
-          <w:i/>
-        </w:rPr>
-        <w:t xml:space="preserve">C. reticulata</w:t>
-      </w:r>
-      <w:r>
-        <w:t xml:space="preserve">) the</w:t>
-      </w:r>
-      <w:r>
-        <w:t xml:space="preserve"> </w:t>
-      </w:r>
-      <w:r>
-        <w:t xml:space="preserve">United States</w:t>
-      </w:r>
-      <w:r>
-        <w:t xml:space="preserve">. Plant Disease.</w:t>
-      </w:r>
-    </w:p>
-    <w:bookmarkEnd w:id="68"/>
-    <w:bookmarkStart w:id="69" w:name="ref-Walker2018"/>
-    <w:p>
-      <w:pPr>
-        <w:pStyle w:val="Bibliography"/>
-      </w:pPr>
-      <w:r>
-        <w:rPr>
-          <w:bCs/>
-          <w:b/>
-        </w:rPr>
-        <w:t xml:space="preserve">Walker, P. J., K. R. Blasdell, C. H. Calisher, R. G. Dietzgen, H. Kondo, G. Kurath, B. Longdon, D. M. Stone, R. B. Tesh, N. Tordo, N. Vasilakis, and A. E. Whitfield</w:t>
-      </w:r>
-      <w:r>
-        <w:t xml:space="preserve">.</w:t>
-      </w:r>
-      <w:r>
-        <w:t xml:space="preserve"> </w:t>
-      </w:r>
-      <w:r>
-        <w:rPr>
-          <w:bCs/>
-          <w:b/>
-        </w:rPr>
-        <w:t xml:space="preserve">2018</w:t>
-      </w:r>
-      <w:r>
-        <w:t xml:space="preserve">.</w:t>
-      </w:r>
-      <w:r>
-        <w:t xml:space="preserve"> </w:t>
-      </w:r>
-      <w:r>
-        <w:t xml:space="preserve">ICTV</w:t>
-      </w:r>
-      <w:r>
-        <w:t xml:space="preserve"> </w:t>
-      </w:r>
-      <w:r>
-        <w:t xml:space="preserve">virus taxonomy profile:</w:t>
-      </w:r>
-      <w:r>
-        <w:t xml:space="preserve"> </w:t>
-      </w:r>
-      <w:r>
-        <w:t xml:space="preserve">Rhabdoviridae</w:t>
-      </w:r>
-      <w:r>
-        <w:t xml:space="preserve">. Journal of General Virology. 99: 447–448.</w:t>
-      </w:r>
-    </w:p>
-    <w:bookmarkEnd w:id="69"/>
-    <w:bookmarkStart w:id="70" w:name="ref-Wang2014"/>
-    <w:p>
-      <w:pPr>
-        <w:pStyle w:val="Bibliography"/>
-      </w:pPr>
-      <w:r>
-        <w:rPr>
-          <w:bCs/>
-          <w:b/>
-        </w:rPr>
-        <w:t xml:space="preserve">Wang, G.-Y., Y. Meng, J.-L. Huang, and Y.-P. Yang</w:t>
-      </w:r>
-      <w:r>
-        <w:t xml:space="preserve">.</w:t>
-      </w:r>
-      <w:r>
-        <w:t xml:space="preserve"> </w:t>
-      </w:r>
-      <w:r>
-        <w:rPr>
-          <w:bCs/>
-          <w:b/>
-        </w:rPr>
-        <w:t xml:space="preserve">2014</w:t>
-      </w:r>
-      <w:r>
-        <w:t xml:space="preserve">. Molecular phylogeny of</w:t>
-      </w:r>
-      <w:r>
-        <w:t xml:space="preserve"> </w:t>
-      </w:r>
-      <w:r>
-        <w:rPr>
-          <w:iCs/>
-          <w:i/>
-        </w:rPr>
-        <w:t xml:space="preserve">Ophiopogon</w:t>
-      </w:r>
-      <w:r>
-        <w:t xml:space="preserve"> </w:t>
-      </w:r>
-      <w:r>
-        <w:t xml:space="preserve">(</w:t>
-      </w:r>
-      <w:r>
-        <w:t xml:space="preserve">Asparagaceae</w:t>
-      </w:r>
-      <w:r>
-        <w:t xml:space="preserve">)</w:t>
-      </w:r>
-      <w:r>
-        <w:t xml:space="preserve"> </w:t>
-      </w:r>
-      <w:r>
-        <w:t xml:space="preserve">inferred from nuclear and plastid</w:t>
-      </w:r>
-      <w:r>
-        <w:t xml:space="preserve"> </w:t>
-      </w:r>
-      <w:r>
-        <w:t xml:space="preserve">DNA</w:t>
-      </w:r>
-      <w:r>
-        <w:t xml:space="preserve"> </w:t>
-      </w:r>
-      <w:r>
-        <w:t xml:space="preserve">sequences. Systematic Botany. 39: 776–784.</w:t>
+        <w:t xml:space="preserve">plant virus. Archives of virology. 158: 313–323.</w:t>
       </w:r>
     </w:p>
     <w:bookmarkEnd w:id="70"/>
-    <w:bookmarkStart w:id="71" w:name="ref-Zheng2013"/>
-    <w:p>
-      <w:pPr>
-        <w:pStyle w:val="Bibliography"/>
-      </w:pPr>
-      <w:r>
-        <w:rPr>
-          <w:bCs/>
-          <w:b/>
-        </w:rPr>
-        <w:t xml:space="preserve">Zheng, G. H., Z. Z. Zheng, Q. X. Tong, Y. L. Ming, and others</w:t>
-      </w:r>
-      <w:r>
-        <w:t xml:space="preserve">.</w:t>
-      </w:r>
-      <w:r>
-        <w:t xml:space="preserve"> </w:t>
-      </w:r>
-      <w:r>
-        <w:rPr>
-          <w:bCs/>
-          <w:b/>
-        </w:rPr>
-        <w:t xml:space="preserve">2013</w:t>
-      </w:r>
-      <w:r>
-        <w:t xml:space="preserve">.</w:t>
-      </w:r>
-      <w:r>
-        <w:t xml:space="preserve"> </w:t>
-      </w:r>
-      <w:r>
-        <w:t xml:space="preserve">Orchid fleck virus</w:t>
-      </w:r>
-      <w:r>
-        <w:t xml:space="preserve">: An unclassified bipartite, negative-sense</w:t>
-      </w:r>
-      <w:r>
-        <w:t xml:space="preserve"> </w:t>
-      </w:r>
-      <w:r>
-        <w:t xml:space="preserve">RNA</w:t>
-      </w:r>
-      <w:r>
-        <w:t xml:space="preserve"> </w:t>
-      </w:r>
-      <w:r>
-        <w:t xml:space="preserve">plant virus. Archives of virology. 158: 313–323.</w:t>
-      </w:r>
-    </w:p>
     <w:bookmarkEnd w:id="71"/>
     <w:bookmarkEnd w:id="72"/>
-    <w:bookmarkEnd w:id="73"/>
-    <w:bookmarkStart w:id="74" w:name="X87c021ecc5fcf51bacc8655c570158a6124fd35"/>
+    <w:bookmarkStart w:id="73" w:name="X87c021ecc5fcf51bacc8655c570158a6124fd35"/>
     <w:p>
       <w:pPr>
         <w:pStyle w:val="Heading3"/>
@@ -4928,251 +4869,251 @@
         <w:t xml:space="preserve">.</w:t>
       </w:r>
     </w:p>
+    <w:bookmarkEnd w:id="73"/>
+    <w:bookmarkStart w:id="74" w:name="figure-captions"/>
+    <w:p>
+      <w:pPr>
+        <w:pStyle w:val="Heading3"/>
+      </w:pPr>
+      <w:r>
+        <w:t xml:space="preserve">Figure captions</w:t>
+      </w:r>
+    </w:p>
+    <w:p>
+      <w:pPr>
+        <w:pStyle w:val="FirstParagraph"/>
+      </w:pPr>
+      <w:r>
+        <w:t xml:space="preserve">Fig. 1: Variety of symptoms expressed by</w:t>
+      </w:r>
+      <w:r>
+        <w:t xml:space="preserve"> </w:t>
+      </w:r>
+      <w:r>
+        <w:rPr>
+          <w:iCs/>
+          <w:i/>
+        </w:rPr>
+        <w:t xml:space="preserve">Liriope</w:t>
+      </w:r>
+      <w:r>
+        <w:t xml:space="preserve"> </w:t>
+      </w:r>
+      <w:r>
+        <w:t xml:space="preserve">spp. infected with Orchid fleck dichorhavirus (OFV): (a) ringspot symptoms on</w:t>
+      </w:r>
+      <w:r>
+        <w:t xml:space="preserve"> </w:t>
+      </w:r>
+      <w:r>
+        <w:rPr>
+          <w:iCs/>
+          <w:i/>
+        </w:rPr>
+        <w:t xml:space="preserve">Liriope gigantea</w:t>
+      </w:r>
+      <w:r>
+        <w:t xml:space="preserve"> </w:t>
+      </w:r>
+      <w:r>
+        <w:t xml:space="preserve">(b-c) Details of ringspot symptoms on</w:t>
+      </w:r>
+      <w:r>
+        <w:t xml:space="preserve"> </w:t>
+      </w:r>
+      <w:r>
+        <w:rPr>
+          <w:iCs/>
+          <w:i/>
+        </w:rPr>
+        <w:t xml:space="preserve">Liriope gigantea</w:t>
+      </w:r>
+      <w:r>
+        <w:t xml:space="preserve"> </w:t>
+      </w:r>
+      <w:r>
+        <w:t xml:space="preserve">(d) chlorotic ringspot</w:t>
+      </w:r>
+      <w:r>
+        <w:t xml:space="preserve"> </w:t>
+      </w:r>
+      <w:r>
+        <w:rPr>
+          <w:iCs/>
+          <w:i/>
+        </w:rPr>
+        <w:t xml:space="preserve">Liriope muscari</w:t>
+      </w:r>
+      <w:r>
+        <w:t xml:space="preserve"> </w:t>
+      </w:r>
+      <w:r>
+        <w:t xml:space="preserve">cv.</w:t>
+      </w:r>
+      <w:r>
+        <w:t xml:space="preserve"> </w:t>
+      </w:r>
+      <w:r>
+        <w:t xml:space="preserve">‘</w:t>
+      </w:r>
+      <w:r>
+        <w:t xml:space="preserve">Silvery Sunproof</w:t>
+      </w:r>
+      <w:r>
+        <w:t xml:space="preserve">’</w:t>
+      </w:r>
+    </w:p>
+    <w:p>
+      <w:pPr>
+        <w:pStyle w:val="BodyText"/>
+      </w:pPr>
+      <w:r>
+        <w:t xml:space="preserve">Fig. 2: Symptoms expressed by</w:t>
+      </w:r>
+      <w:r>
+        <w:t xml:space="preserve"> </w:t>
+      </w:r>
+      <w:r>
+        <w:rPr>
+          <w:iCs/>
+          <w:i/>
+        </w:rPr>
+        <w:t xml:space="preserve">Aspidistra elatior</w:t>
+      </w:r>
+      <w:r>
+        <w:t xml:space="preserve"> </w:t>
+      </w:r>
+      <w:r>
+        <w:t xml:space="preserve">infected with Orchid fleck dichorhavirus (OFV): (a) Detail of leaf chlorosis (b) Chlorosis caused by OFV appears similar to sunburn damage (c-d) Chlorotic ringspot may indicate early symptoms of OFV</w:t>
+      </w:r>
+    </w:p>
+    <w:p>
+      <w:pPr>
+        <w:pStyle w:val="BodyText"/>
+      </w:pPr>
+      <w:r>
+        <w:t xml:space="preserve">Fig. 3: Cryo-SEM images of</w:t>
+      </w:r>
+      <w:r>
+        <w:t xml:space="preserve"> </w:t>
+      </w:r>
+      <w:r>
+        <w:rPr>
+          <w:iCs/>
+          <w:i/>
+        </w:rPr>
+        <w:t xml:space="preserve">Brevipalpus californicus</w:t>
+      </w:r>
+      <w:r>
+        <w:t xml:space="preserve"> </w:t>
+      </w:r>
+      <w:r>
+        <w:t xml:space="preserve">sensu lato displaying various characters used for identification</w:t>
+      </w:r>
+      <w:r>
+        <w:t xml:space="preserve"> </w:t>
+      </w:r>
+      <w:r>
+        <w:t xml:space="preserve">(Baker and Tuttle 1987, Beard et al. 2012)</w:t>
+      </w:r>
+      <w:r>
+        <w:t xml:space="preserve"> </w:t>
+      </w:r>
+      <w:r>
+        <w:t xml:space="preserve">(a) Dorsum (b) Lateral view (c) Venter (d) Close up of distal end of leg 2, with arrows indicating paired solenidia, characteristic of the genus</w:t>
+      </w:r>
+      <w:r>
+        <w:t xml:space="preserve"> </w:t>
+      </w:r>
+      <w:r>
+        <w:rPr>
+          <w:iCs/>
+          <w:i/>
+        </w:rPr>
+        <w:t xml:space="preserve">Brevipalpus</w:t>
+      </w:r>
+      <w:r>
+        <w:t xml:space="preserve"> </w:t>
+      </w:r>
+      <w:r>
+        <w:t xml:space="preserve">(e) Enlargement of the microplates of the mite cerotegument (f) Dorsal view of the distal portion of mite abdomen (g) Dorsal view of the mite rostrum (h) Ventral view of mite rostrum, observe 3 distal setae.</w:t>
+      </w:r>
+    </w:p>
+    <w:p>
+      <w:pPr>
+        <w:pStyle w:val="BodyText"/>
+      </w:pPr>
+      <w:r>
+        <w:t xml:space="preserve">Fig. 4: Florida is home to other common pest species of</w:t>
+      </w:r>
+      <w:r>
+        <w:t xml:space="preserve"> </w:t>
+      </w:r>
+      <w:r>
+        <w:rPr>
+          <w:iCs/>
+          <w:i/>
+        </w:rPr>
+        <w:t xml:space="preserve">Brevipalpus</w:t>
+      </w:r>
+      <w:r>
+        <w:t xml:space="preserve">, which are potential vectors of</w:t>
+      </w:r>
+      <w:r>
+        <w:t xml:space="preserve"> </w:t>
+      </w:r>
+      <w:r>
+        <w:rPr>
+          <w:iCs/>
+          <w:i/>
+        </w:rPr>
+        <w:t xml:space="preserve">Orchid fleck dichorhavirus</w:t>
+      </w:r>
+      <w:r>
+        <w:t xml:space="preserve">: (a)</w:t>
+      </w:r>
+      <w:r>
+        <w:t xml:space="preserve"> </w:t>
+      </w:r>
+      <w:r>
+        <w:rPr>
+          <w:iCs/>
+          <w:i/>
+        </w:rPr>
+        <w:t xml:space="preserve">B. yothersi</w:t>
+      </w:r>
+      <w:r>
+        <w:t xml:space="preserve">, dorsal (b)</w:t>
+      </w:r>
+      <w:r>
+        <w:t xml:space="preserve"> </w:t>
+      </w:r>
+      <w:r>
+        <w:rPr>
+          <w:iCs/>
+          <w:i/>
+        </w:rPr>
+        <w:t xml:space="preserve">B. yothersi</w:t>
+      </w:r>
+      <w:r>
+        <w:t xml:space="preserve">, lateral (c)</w:t>
+      </w:r>
+      <w:r>
+        <w:t xml:space="preserve"> </w:t>
+      </w:r>
+      <w:r>
+        <w:rPr>
+          <w:iCs/>
+          <w:i/>
+        </w:rPr>
+        <w:t xml:space="preserve">B. obovatus</w:t>
+      </w:r>
+      <w:r>
+        <w:t xml:space="preserve">, dorsal.</w:t>
+      </w:r>
+    </w:p>
     <w:bookmarkEnd w:id="74"/>
-    <w:bookmarkStart w:id="75" w:name="figure-captions"/>
-    <w:p>
-      <w:pPr>
-        <w:pStyle w:val="Heading3"/>
-      </w:pPr>
-      <w:r>
-        <w:t xml:space="preserve">Figure captions</w:t>
-      </w:r>
-    </w:p>
-    <w:p>
-      <w:pPr>
-        <w:pStyle w:val="FirstParagraph"/>
-      </w:pPr>
-      <w:r>
-        <w:t xml:space="preserve">Fig. 1: Variety of symptoms expressed by</w:t>
-      </w:r>
-      <w:r>
-        <w:t xml:space="preserve"> </w:t>
-      </w:r>
-      <w:r>
-        <w:rPr>
-          <w:iCs/>
-          <w:i/>
-        </w:rPr>
-        <w:t xml:space="preserve">Liriope</w:t>
-      </w:r>
-      <w:r>
-        <w:t xml:space="preserve"> </w:t>
-      </w:r>
-      <w:r>
-        <w:t xml:space="preserve">spp. infected with Orchid fleck dichorhavirus (OFV): (a) ringspot symptoms on</w:t>
-      </w:r>
-      <w:r>
-        <w:t xml:space="preserve"> </w:t>
-      </w:r>
-      <w:r>
-        <w:rPr>
-          <w:iCs/>
-          <w:i/>
-        </w:rPr>
-        <w:t xml:space="preserve">Liriope gigantea</w:t>
-      </w:r>
-      <w:r>
-        <w:t xml:space="preserve"> </w:t>
-      </w:r>
-      <w:r>
-        <w:t xml:space="preserve">(b-c) Details of ringspot symptoms on</w:t>
-      </w:r>
-      <w:r>
-        <w:t xml:space="preserve"> </w:t>
-      </w:r>
-      <w:r>
-        <w:rPr>
-          <w:iCs/>
-          <w:i/>
-        </w:rPr>
-        <w:t xml:space="preserve">Liriope gigantea</w:t>
-      </w:r>
-      <w:r>
-        <w:t xml:space="preserve"> </w:t>
-      </w:r>
-      <w:r>
-        <w:t xml:space="preserve">(d) chlorotic ringspot</w:t>
-      </w:r>
-      <w:r>
-        <w:t xml:space="preserve"> </w:t>
-      </w:r>
-      <w:r>
-        <w:rPr>
-          <w:iCs/>
-          <w:i/>
-        </w:rPr>
-        <w:t xml:space="preserve">Liriope muscari</w:t>
-      </w:r>
-      <w:r>
-        <w:t xml:space="preserve"> </w:t>
-      </w:r>
-      <w:r>
-        <w:t xml:space="preserve">cv.</w:t>
-      </w:r>
-      <w:r>
-        <w:t xml:space="preserve"> </w:t>
-      </w:r>
-      <w:r>
-        <w:t xml:space="preserve">‘</w:t>
-      </w:r>
-      <w:r>
-        <w:t xml:space="preserve">Silvery Sunproof</w:t>
-      </w:r>
-      <w:r>
-        <w:t xml:space="preserve">’</w:t>
-      </w:r>
-    </w:p>
-    <w:p>
-      <w:pPr>
-        <w:pStyle w:val="BodyText"/>
-      </w:pPr>
-      <w:r>
-        <w:t xml:space="preserve">Fig. 2: Symptoms expressed by</w:t>
-      </w:r>
-      <w:r>
-        <w:t xml:space="preserve"> </w:t>
-      </w:r>
-      <w:r>
-        <w:rPr>
-          <w:iCs/>
-          <w:i/>
-        </w:rPr>
-        <w:t xml:space="preserve">Aspidistra elatior</w:t>
-      </w:r>
-      <w:r>
-        <w:t xml:space="preserve"> </w:t>
-      </w:r>
-      <w:r>
-        <w:t xml:space="preserve">infected with Orchid fleck dichorhavirus (OFV): (a) Detail of leaf chlorosis (b) Chlorosis caused by OFV appears similar to sunburn damage (c-d) Chlorotic ringspot may indicate early symptoms of OFV</w:t>
-      </w:r>
-    </w:p>
-    <w:p>
-      <w:pPr>
-        <w:pStyle w:val="BodyText"/>
-      </w:pPr>
-      <w:r>
-        <w:t xml:space="preserve">Fig. 3: Cryo-SEM images of</w:t>
-      </w:r>
-      <w:r>
-        <w:t xml:space="preserve"> </w:t>
-      </w:r>
-      <w:r>
-        <w:rPr>
-          <w:iCs/>
-          <w:i/>
-        </w:rPr>
-        <w:t xml:space="preserve">Brevipalpus californicus</w:t>
-      </w:r>
-      <w:r>
-        <w:t xml:space="preserve"> </w:t>
-      </w:r>
-      <w:r>
-        <w:t xml:space="preserve">sensu lato displaying various characters used for identification</w:t>
-      </w:r>
-      <w:r>
-        <w:t xml:space="preserve"> </w:t>
-      </w:r>
-      <w:r>
-        <w:t xml:space="preserve">(Baker and Tuttle 1987, Beard et al. 2012)</w:t>
-      </w:r>
-      <w:r>
-        <w:t xml:space="preserve"> </w:t>
-      </w:r>
-      <w:r>
-        <w:t xml:space="preserve">(a) Dorsum (b) Lateral view (c) Venter (d) Close up of distal end of leg 2, with arrows indicating paired solenidia, characteristic of the genus</w:t>
-      </w:r>
-      <w:r>
-        <w:t xml:space="preserve"> </w:t>
-      </w:r>
-      <w:r>
-        <w:rPr>
-          <w:iCs/>
-          <w:i/>
-        </w:rPr>
-        <w:t xml:space="preserve">Brevipalpus</w:t>
-      </w:r>
-      <w:r>
-        <w:t xml:space="preserve"> </w:t>
-      </w:r>
-      <w:r>
-        <w:t xml:space="preserve">(e) Enlargement of the microplates of the mite cerotegument (f) Dorsal view of the distal portion of mite abdomen (g) Dorsal view of the mite rostrum (h) Ventral view of mite rostrum, observe 3 distal setae.</w:t>
-      </w:r>
-    </w:p>
-    <w:p>
-      <w:pPr>
-        <w:pStyle w:val="BodyText"/>
-      </w:pPr>
-      <w:r>
-        <w:t xml:space="preserve">Fig. 4: Florida is home to other common pest species of</w:t>
-      </w:r>
-      <w:r>
-        <w:t xml:space="preserve"> </w:t>
-      </w:r>
-      <w:r>
-        <w:rPr>
-          <w:iCs/>
-          <w:i/>
-        </w:rPr>
-        <w:t xml:space="preserve">Brevipalpus</w:t>
-      </w:r>
-      <w:r>
-        <w:t xml:space="preserve">, which are potential vectors of</w:t>
-      </w:r>
-      <w:r>
-        <w:t xml:space="preserve"> </w:t>
-      </w:r>
-      <w:r>
-        <w:rPr>
-          <w:iCs/>
-          <w:i/>
-        </w:rPr>
-        <w:t xml:space="preserve">Orchid fleck dichorhavirus</w:t>
-      </w:r>
-      <w:r>
-        <w:t xml:space="preserve">: (a)</w:t>
-      </w:r>
-      <w:r>
-        <w:t xml:space="preserve"> </w:t>
-      </w:r>
-      <w:r>
-        <w:rPr>
-          <w:iCs/>
-          <w:i/>
-        </w:rPr>
-        <w:t xml:space="preserve">B. yothersi</w:t>
-      </w:r>
-      <w:r>
-        <w:t xml:space="preserve">, dorsal (b)</w:t>
-      </w:r>
-      <w:r>
-        <w:t xml:space="preserve"> </w:t>
-      </w:r>
-      <w:r>
-        <w:rPr>
-          <w:iCs/>
-          <w:i/>
-        </w:rPr>
-        <w:t xml:space="preserve">B. yothersi</w:t>
-      </w:r>
-      <w:r>
-        <w:t xml:space="preserve">, lateral (c)</w:t>
-      </w:r>
-      <w:r>
-        <w:t xml:space="preserve"> </w:t>
-      </w:r>
-      <w:r>
-        <w:rPr>
-          <w:iCs/>
-          <w:i/>
-        </w:rPr>
-        <w:t xml:space="preserve">B. obovatus</w:t>
-      </w:r>
-      <w:r>
-        <w:t xml:space="preserve">, dorsal.</w:t>
-      </w:r>
-    </w:p>
-    <w:bookmarkEnd w:id="75"/>
-    <w:bookmarkStart w:id="80" w:name="figures"/>
+    <w:bookmarkStart w:id="79" w:name="figures"/>
     <w:p>
       <w:pPr>
         <w:pStyle w:val="Heading3"/>
@@ -5196,6 +5137,53 @@
                 <pic:pic>
                   <pic:nvPicPr>
                     <pic:cNvPr descr="ofv_fife_2021_files/figure-docx/fig_1-1.png" id="0" name="Picture"/>
+                    <pic:cNvPicPr>
+                      <a:picLocks noChangeArrowheads="1" noChangeAspect="1"/>
+                    </pic:cNvPicPr>
+                  </pic:nvPicPr>
+                  <pic:blipFill>
+                    <a:blip r:embed="rId75"/>
+                    <a:stretch>
+                      <a:fillRect/>
+                    </a:stretch>
+                  </pic:blipFill>
+                  <pic:spPr bwMode="auto">
+                    <a:xfrm>
+                      <a:off x="0" y="0"/>
+                      <a:ext cx="5943600" cy="3962400"/>
+                    </a:xfrm>
+                    <a:prstGeom prst="rect">
+                      <a:avLst/>
+                    </a:prstGeom>
+                    <a:noFill/>
+                    <a:ln w="9525">
+                      <a:noFill/>
+                      <a:headEnd/>
+                      <a:tailEnd/>
+                    </a:ln>
+                  </pic:spPr>
+                </pic:pic>
+              </a:graphicData>
+            </a:graphic>
+          </wp:inline>
+        </w:drawing>
+      </w:r>
+    </w:p>
+    <w:p>
+      <w:pPr>
+        <w:pStyle w:val="BodyText"/>
+      </w:pPr>
+      <w:r>
+        <w:drawing>
+          <wp:inline>
+            <wp:extent cx="5943600" cy="3962400"/>
+            <wp:effectExtent b="0" l="0" r="0" t="0"/>
+            <wp:docPr descr="" title="" id="1" name="Picture"/>
+            <a:graphic>
+              <a:graphicData uri="http://schemas.openxmlformats.org/drawingml/2006/picture">
+                <pic:pic>
+                  <pic:nvPicPr>
+                    <pic:cNvPr descr="ofv_fife_2021_files/figure-docx/fig_2-1.png" id="0" name="Picture"/>
                     <pic:cNvPicPr>
                       <a:picLocks noChangeArrowheads="1" noChangeAspect="1"/>
                     </pic:cNvPicPr>
@@ -5242,7 +5230,7 @@
               <a:graphicData uri="http://schemas.openxmlformats.org/drawingml/2006/picture">
                 <pic:pic>
                   <pic:nvPicPr>
-                    <pic:cNvPr descr="ofv_fife_2021_files/figure-docx/fig_2-1.png" id="0" name="Picture"/>
+                    <pic:cNvPr descr="ofv_fife_2021_files/figure-docx/fig_3-1.png" id="0" name="Picture"/>
                     <pic:cNvPicPr>
                       <a:picLocks noChangeArrowheads="1" noChangeAspect="1"/>
                     </pic:cNvPicPr>
@@ -5289,7 +5277,7 @@
               <a:graphicData uri="http://schemas.openxmlformats.org/drawingml/2006/picture">
                 <pic:pic>
                   <pic:nvPicPr>
-                    <pic:cNvPr descr="ofv_fife_2021_files/figure-docx/fig_3-1.png" id="0" name="Picture"/>
+                    <pic:cNvPr descr="ofv_fife_2021_files/figure-docx/fig_4-1.png" id="0" name="Picture"/>
                     <pic:cNvPicPr>
                       <a:picLocks noChangeArrowheads="1" noChangeAspect="1"/>
                     </pic:cNvPicPr>
@@ -5322,54 +5310,7 @@
         </w:drawing>
       </w:r>
     </w:p>
-    <w:p>
-      <w:pPr>
-        <w:pStyle w:val="BodyText"/>
-      </w:pPr>
-      <w:r>
-        <w:drawing>
-          <wp:inline>
-            <wp:extent cx="5943600" cy="3962400"/>
-            <wp:effectExtent b="0" l="0" r="0" t="0"/>
-            <wp:docPr descr="" title="" id="1" name="Picture"/>
-            <a:graphic>
-              <a:graphicData uri="http://schemas.openxmlformats.org/drawingml/2006/picture">
-                <pic:pic>
-                  <pic:nvPicPr>
-                    <pic:cNvPr descr="ofv_fife_2021_files/figure-docx/fig_4-1.png" id="0" name="Picture"/>
-                    <pic:cNvPicPr>
-                      <a:picLocks noChangeArrowheads="1" noChangeAspect="1"/>
-                    </pic:cNvPicPr>
-                  </pic:nvPicPr>
-                  <pic:blipFill>
-                    <a:blip r:embed="rId79"/>
-                    <a:stretch>
-                      <a:fillRect/>
-                    </a:stretch>
-                  </pic:blipFill>
-                  <pic:spPr bwMode="auto">
-                    <a:xfrm>
-                      <a:off x="0" y="0"/>
-                      <a:ext cx="5943600" cy="3962400"/>
-                    </a:xfrm>
-                    <a:prstGeom prst="rect">
-                      <a:avLst/>
-                    </a:prstGeom>
-                    <a:noFill/>
-                    <a:ln w="9525">
-                      <a:noFill/>
-                      <a:headEnd/>
-                      <a:tailEnd/>
-                    </a:ln>
-                  </pic:spPr>
-                </pic:pic>
-              </a:graphicData>
-            </a:graphic>
-          </wp:inline>
-        </w:drawing>
-      </w:r>
-    </w:p>
-    <w:bookmarkEnd w:id="80"/>
+    <w:bookmarkEnd w:id="79"/>
     <w:sectPr>
       <w:pgSz w:h="15840" w:w="12240"/>
       <w:pgMar w:bottom="1440" w:footer="720" w:gutter="0" w:header="720" w:left="1440" w:right="1440" w:top="1440"/>

</xml_diff>

<commit_message>
Making more corrections to MS based on reviewers
</commit_message>
<xml_diff>
--- a/ofv_fife_2021.docx
+++ b/ofv_fife_2021.docx
@@ -616,7 +616,39 @@
         <w:t xml:space="preserve">B. confusus</w:t>
       </w:r>
       <w:r>
-        <w:t xml:space="preserve">. Florida has various native and introduced plants in the landscape that Brevipalpus spp. feed on, which are potentially susceptible to OFV. In this study, we report three new hosts from the family Asparagaceae from multiple locations. Our data suggested that OFV is widely distributed in Florida and might be a threat for various plant species growing in the southeastern US.</w:t>
+        <w:t xml:space="preserve">. Florida has various native and introduced plants in the landscape that</w:t>
+      </w:r>
+      <w:r>
+        <w:t xml:space="preserve"> </w:t>
+      </w:r>
+      <w:r>
+        <w:rPr>
+          <w:iCs/>
+          <w:i/>
+        </w:rPr>
+        <w:t xml:space="preserve">Brevipalpus</w:t>
+      </w:r>
+      <w:r>
+        <w:t xml:space="preserve"> </w:t>
+      </w:r>
+      <w:r>
+        <w:t xml:space="preserve">spp. feed on, which are potentially susceptible to OFV. In this study, we report three new hosts from the family Asparagaceae from multiple locations. Our data suggested that</w:t>
+      </w:r>
+      <w:r>
+        <w:t xml:space="preserve"> </w:t>
+      </w:r>
+      <w:r>
+        <w:rPr>
+          <w:iCs/>
+          <w:i/>
+        </w:rPr>
+        <w:t xml:space="preserve">Orchid fleck dichorhavirus</w:t>
+      </w:r>
+      <w:r>
+        <w:t xml:space="preserve"> </w:t>
+      </w:r>
+      <w:r>
+        <w:t xml:space="preserve">is widely distributed in Florida and might be a threat for various plant species growing in the southeastern US.</w:t>
       </w:r>
     </w:p>
     <w:bookmarkEnd w:id="21"/>
@@ -709,7 +741,20 @@
         <w:t xml:space="preserve">Dichorhavirus</w:t>
       </w:r>
       <w:r>
-        <w:t xml:space="preserve">, family Rhabdoviridae; a bacilliform, nuclear rhabdovirus composed of two segments of single-stranded, negative-sense RNA which infects plants</w:t>
+        <w:t xml:space="preserve">, family</w:t>
+      </w:r>
+      <w:r>
+        <w:t xml:space="preserve"> </w:t>
+      </w:r>
+      <w:r>
+        <w:rPr>
+          <w:iCs/>
+          <w:i/>
+        </w:rPr>
+        <w:t xml:space="preserve">Rhabdoviridae</w:t>
+      </w:r>
+      <w:r>
+        <w:t xml:space="preserve">; a bacilliform, nuclear rhabdovirus composed of two segments of single-stranded, negative-sense RNA which infects plants</w:t>
       </w:r>
       <w:r>
         <w:t xml:space="preserve"> </w:t>
@@ -734,7 +779,7 @@
         <w:t xml:space="preserve"> </w:t>
       </w:r>
       <w:r>
-        <w:t xml:space="preserve">Donnadieu (Trombidiformes: Tenuipalpidae) are the sole vectors of dichorhaviruses</w:t>
+        <w:t xml:space="preserve">Donnadieu (Trombidiformes: Tenuipalpidae) are the only known vectors of dichorhaviruses</w:t>
       </w:r>
       <w:r>
         <w:t xml:space="preserve"> </w:t>

</xml_diff>

<commit_message>
Revised abstract to be less than 250 words and to improve clarity
</commit_message>
<xml_diff>
--- a/ofv_fife_2021.docx
+++ b/ofv_fife_2021.docx
@@ -503,6 +503,12 @@
         <w:pStyle w:val="FirstParagraph"/>
       </w:pPr>
       <w:r>
+        <w:t xml:space="preserve">We report outbreaks of</w:t>
+      </w:r>
+      <w:r>
+        <w:t xml:space="preserve"> </w:t>
+      </w:r>
+      <w:r>
         <w:rPr>
           <w:iCs/>
           <w:i/>
@@ -513,7 +519,71 @@
         <w:t xml:space="preserve"> </w:t>
       </w:r>
       <w:r>
-        <w:t xml:space="preserve">(OFV) infects over 50 plant species belonging to the family Orchidaceae, Asparagaceae (Nolinoidaea), and Rutaceae (Citrus). The only known vectors of dichorhaviruses are flat mites from the genus</w:t>
+        <w:t xml:space="preserve">(OFV-Orc) infecting three new hosts:</w:t>
+      </w:r>
+      <w:r>
+        <w:t xml:space="preserve"> </w:t>
+      </w:r>
+      <w:r>
+        <w:rPr>
+          <w:iCs/>
+          <w:i/>
+        </w:rPr>
+        <w:t xml:space="preserve">Liriope</w:t>
+      </w:r>
+      <w:r>
+        <w:t xml:space="preserve"> </w:t>
+      </w:r>
+      <w:r>
+        <w:t xml:space="preserve">spp.</w:t>
+      </w:r>
+      <w:r>
+        <w:t xml:space="preserve"> </w:t>
+      </w:r>
+      <w:r>
+        <w:rPr>
+          <w:iCs/>
+          <w:i/>
+        </w:rPr>
+        <w:t xml:space="preserve">Ophiopogon</w:t>
+      </w:r>
+      <w:r>
+        <w:t xml:space="preserve"> </w:t>
+      </w:r>
+      <w:r>
+        <w:t xml:space="preserve">and</w:t>
+      </w:r>
+      <w:r>
+        <w:t xml:space="preserve"> </w:t>
+      </w:r>
+      <w:r>
+        <w:rPr>
+          <w:iCs/>
+          <w:i/>
+        </w:rPr>
+        <w:t xml:space="preserve">Aspidistra elatior</w:t>
+      </w:r>
+      <w:r>
+        <w:t xml:space="preserve"> </w:t>
+      </w:r>
+      <w:r>
+        <w:t xml:space="preserve">Blume (Asparagaceae: Nolinoidaea) in Leon and Alachua Counties, Florida. Strains of OFV-Orc infect over 50 plant species belonging to the plant families Orchidaceae, Asparagaceae (Nolinoidaea), and infects</w:t>
+      </w:r>
+      <w:r>
+        <w:t xml:space="preserve"> </w:t>
+      </w:r>
+      <w:r>
+        <w:rPr>
+          <w:iCs/>
+          <w:i/>
+        </w:rPr>
+        <w:t xml:space="preserve">Citrus</w:t>
+      </w:r>
+      <w:r>
+        <w:t xml:space="preserve"> </w:t>
+      </w:r>
+      <w:r>
+        <w:t xml:space="preserve">(Rutaceae), as citrus leprosis disease. The only known vectors of OFV-Orc are flat mites from the genus</w:t>
       </w:r>
       <w:r>
         <w:t xml:space="preserve"> </w:t>
@@ -529,7 +599,31 @@
         <w:t xml:space="preserve"> </w:t>
       </w:r>
       <w:r>
-        <w:t xml:space="preserve">Donnadieu (Trombidiformes: Tenuipalpidae). OFV was found infecting liriopogons (</w:t>
+        <w:t xml:space="preserve">(Trombidiformes: Tenuipalpidae). Florida has various native and introduced plants in the landscape which</w:t>
+      </w:r>
+      <w:r>
+        <w:t xml:space="preserve"> </w:t>
+      </w:r>
+      <w:r>
+        <w:rPr>
+          <w:iCs/>
+          <w:i/>
+        </w:rPr>
+        <w:t xml:space="preserve">Brevipalpus</w:t>
+      </w:r>
+      <w:r>
+        <w:t xml:space="preserve"> </w:t>
+      </w:r>
+      <w:r>
+        <w:t xml:space="preserve">spp. feed on, which are potentially susceptible to OFV-Orc.</w:t>
+      </w:r>
+    </w:p>
+    <w:p>
+      <w:pPr>
+        <w:pStyle w:val="BodyText"/>
+      </w:pPr>
+      <w:r>
+        <w:t xml:space="preserve">Chlorotic ringspots flecking were seen affecting Liriopogons (</w:t>
       </w:r>
       <w:r>
         <w:rPr>
@@ -558,23 +652,76 @@
         <w:t xml:space="preserve"> </w:t>
       </w:r>
       <w:r>
-        <w:t xml:space="preserve">spp.), as well as</w:t>
-      </w:r>
-      <w:r>
-        <w:t xml:space="preserve"> </w:t>
-      </w:r>
-      <w:r>
-        <w:rPr>
-          <w:iCs/>
-          <w:i/>
-        </w:rPr>
-        <w:t xml:space="preserve">Aspidistra elatior</w:t>
-      </w:r>
-      <w:r>
-        <w:t xml:space="preserve"> </w:t>
-      </w:r>
-      <w:r>
-        <w:t xml:space="preserve">Blume (Asparagaceae: Nolinoidaea) in the landscape in Leon County, Florida, during the summer of 2020. The presence of OFV was confirmed using OFV-specific conventional reverse transcription polymerase chain assay (RT-PCR) assay and Sanger sequencing. RT-PCR amplicons had a 98% identity with known OFV sequences available in NCBI GenBank. Other leaf samples of the plant family Asparagaceae with ringspots and chlorosis were collected from Leon and Alachua counties and tested with PCR and Sanger sequencing to detect OFV. Identification of partial genome sequence from PCR products confirmed the presence of both OFV orchid strains (OFV-Orc1 and OFV-Orc2) in Florida. These strains of OFV are known to infect citrus and cause citrus leprosis disease. Three potential mite vectors were identified from OFV-infected plants using cryo-scanning electron microscopy (Cryo-SEM):</w:t>
+        <w:t xml:space="preserve">spp.) in Leon County, FL. Nearby</w:t>
+      </w:r>
+      <w:r>
+        <w:t xml:space="preserve"> </w:t>
+      </w:r>
+      <w:r>
+        <w:rPr>
+          <w:iCs/>
+          <w:i/>
+        </w:rPr>
+        <w:t xml:space="preserve">A. elatior</w:t>
+      </w:r>
+      <w:r>
+        <w:t xml:space="preserve"> </w:t>
+      </w:r>
+      <w:r>
+        <w:t xml:space="preserve">also appeared chlorotic. Local diagnostics returned negative for common plant viruses, so samples were sent to the Florida Department of Agriculture and Consumer Services for identification. Orchid-infecting</w:t>
+      </w:r>
+      <w:r>
+        <w:t xml:space="preserve"> </w:t>
+      </w:r>
+      <w:r>
+        <w:rPr>
+          <w:iCs/>
+          <w:i/>
+        </w:rPr>
+        <w:t xml:space="preserve">Orchid fleck dichorhavirus</w:t>
+      </w:r>
+      <w:r>
+        <w:t xml:space="preserve"> </w:t>
+      </w:r>
+      <w:r>
+        <w:t xml:space="preserve">was confirmed via conventional reverse transcription polymerase chain reaction of L-gene (RNA2) and Sanger sequencing of amplicons. Amplicons had a 98% identity with known OFV sequences available in NCBI GenBank.</w:t>
+      </w:r>
+    </w:p>
+    <w:p>
+      <w:pPr>
+        <w:pStyle w:val="BodyText"/>
+      </w:pPr>
+      <w:r>
+        <w:t xml:space="preserve">New samples from symptomatic plants were collected in both Leon and Alachua counties. High-throughput sequencing (HTS) at the USDA-ARS detected OFV-Orc and OFV-Orc2 in</w:t>
+      </w:r>
+      <w:r>
+        <w:t xml:space="preserve"> </w:t>
+      </w:r>
+      <w:r>
+        <w:rPr>
+          <w:iCs/>
+          <w:i/>
+        </w:rPr>
+        <w:t xml:space="preserve">Aspidistra</w:t>
+      </w:r>
+      <w:r>
+        <w:t xml:space="preserve"> </w:t>
+      </w:r>
+      <w:r>
+        <w:t xml:space="preserve">and</w:t>
+      </w:r>
+      <w:r>
+        <w:t xml:space="preserve"> </w:t>
+      </w:r>
+      <w:r>
+        <w:rPr>
+          <w:iCs/>
+          <w:i/>
+        </w:rPr>
+        <w:t xml:space="preserve">Liriope</w:t>
+      </w:r>
+      <w:r>
+        <w:t xml:space="preserve">, respectively. Three potential mite vectors were identified via cryo-scanning electron microscopy (Cryo-SEM):</w:t>
       </w:r>
       <w:r>
         <w:t xml:space="preserve"> </w:t>
@@ -590,7 +737,7 @@
         <w:t xml:space="preserve"> </w:t>
       </w:r>
       <w:r>
-        <w:t xml:space="preserve">(sensu lato),</w:t>
+        <w:t xml:space="preserve">(Banks) sensu lato,</w:t>
       </w:r>
       <w:r>
         <w:t xml:space="preserve"> </w:t>
@@ -603,7 +750,10 @@
         <w:t xml:space="preserve">B. obovatus</w:t>
       </w:r>
       <w:r>
-        <w:t xml:space="preserve">, and</w:t>
+        <w:t xml:space="preserve"> </w:t>
+      </w:r>
+      <w:r>
+        <w:t xml:space="preserve">Donnadieu, and</w:t>
       </w:r>
       <w:r>
         <w:t xml:space="preserve"> </w:t>
@@ -616,23 +766,18 @@
         <w:t xml:space="preserve">B. confusus</w:t>
       </w:r>
       <w:r>
-        <w:t xml:space="preserve">. Florida has various native and introduced plants in the landscape that</w:t>
-      </w:r>
-      <w:r>
-        <w:t xml:space="preserve"> </w:t>
-      </w:r>
-      <w:r>
-        <w:rPr>
-          <w:iCs/>
-          <w:i/>
-        </w:rPr>
-        <w:t xml:space="preserve">Brevipalpus</w:t>
-      </w:r>
-      <w:r>
-        <w:t xml:space="preserve"> </w:t>
-      </w:r>
-      <w:r>
-        <w:t xml:space="preserve">spp. feed on, which are potentially susceptible to OFV. In this study, we report three new hosts from the family Asparagaceae from multiple locations. Our data suggested that</w:t>
+        <w:t xml:space="preserve"> </w:t>
+      </w:r>
+      <w:r>
+        <w:t xml:space="preserve">Baker.</w:t>
+      </w:r>
+    </w:p>
+    <w:p>
+      <w:pPr>
+        <w:pStyle w:val="BodyText"/>
+      </w:pPr>
+      <w:r>
+        <w:t xml:space="preserve">Our report suggests that</w:t>
       </w:r>
       <w:r>
         <w:t xml:space="preserve"> </w:t>
@@ -648,7 +793,7 @@
         <w:t xml:space="preserve"> </w:t>
       </w:r>
       <w:r>
-        <w:t xml:space="preserve">is widely distributed in Florida and might be a threat for various plant species growing in the southeastern US.</w:t>
+        <w:t xml:space="preserve">is present in northern Florida, representing a risk for susceptible plants in the southeastern US.</w:t>
       </w:r>
     </w:p>
     <w:bookmarkEnd w:id="21"/>
@@ -779,7 +924,7 @@
         <w:t xml:space="preserve"> </w:t>
       </w:r>
       <w:r>
-        <w:t xml:space="preserve">Donnadieu (Trombidiformes: Tenuipalpidae) are the only known vectors of dichorhaviruses</w:t>
+        <w:t xml:space="preserve">(Trombidiformes: Tenuipalpidae) are the only known vectors of dichorhaviruses</w:t>
       </w:r>
       <w:r>
         <w:t xml:space="preserve"> </w:t>
@@ -1213,34 +1358,83 @@
           <w:iCs/>
           <w:i/>
         </w:rPr>
+        <w:t xml:space="preserve">B. californicus</w:t>
+      </w:r>
+      <w:r>
+        <w:t xml:space="preserve"> </w:t>
+      </w:r>
+      <w:r>
+        <w:t xml:space="preserve">s. l. species group, sensu</w:t>
+      </w:r>
+      <w:r>
+        <w:t xml:space="preserve"> </w:t>
+      </w:r>
+      <w:r>
+        <w:t xml:space="preserve">Baker and Tuttle (1987)</w:t>
+      </w:r>
+      <w:r>
+        <w:t xml:space="preserve"> </w:t>
+      </w:r>
+      <w:r>
+        <w:t xml:space="preserve">is suspected to contain cryptic species</w:t>
+      </w:r>
+      <w:r>
+        <w:t xml:space="preserve"> </w:t>
+      </w:r>
+      <w:r>
+        <w:t xml:space="preserve">(Childers and Rodrigues 2011, Rodrigues and Childers 2013)</w:t>
+      </w:r>
+      <w:r>
+        <w:t xml:space="preserve">, as seen in other</w:t>
+      </w:r>
+      <w:r>
+        <w:t xml:space="preserve"> </w:t>
+      </w:r>
+      <w:r>
+        <w:rPr>
+          <w:iCs/>
+          <w:i/>
+        </w:rPr>
         <w:t xml:space="preserve">Brevipalpus</w:t>
       </w:r>
       <w:r>
         <w:t xml:space="preserve"> </w:t>
       </w:r>
       <w:r>
-        <w:t xml:space="preserve">mite species complex is known to contain cryptic species</w:t>
-      </w:r>
-      <w:r>
-        <w:t xml:space="preserve"> </w:t>
-      </w:r>
-      <w:r>
-        <w:t xml:space="preserve">(Childers and Rodrigues 2011)</w:t>
-      </w:r>
-      <w:r>
-        <w:t xml:space="preserve"> </w:t>
-      </w:r>
-      <w:r>
-        <w:t xml:space="preserve">that require advanced microscopy techniques, such as cryo scanning electron microscopy (Cryo-SEM) for species identification</w:t>
-      </w:r>
-      <w:r>
-        <w:t xml:space="preserve"> </w:t>
-      </w:r>
-      <w:r>
-        <w:t xml:space="preserve">(León and Nadler 2010, Beard et al. 2015, Skoracka et al. 2015)</w:t>
-      </w:r>
-      <w:r>
-        <w:t xml:space="preserve">. Additional mite samples were collected from the original OFV detection site, and examined under Cryo-SEM (Fig. 3). The determinations approved prior identifications of</w:t>
+        <w:t xml:space="preserve">species, such as</w:t>
+      </w:r>
+      <w:r>
+        <w:t xml:space="preserve"> </w:t>
+      </w:r>
+      <w:r>
+        <w:rPr>
+          <w:iCs/>
+          <w:i/>
+        </w:rPr>
+        <w:t xml:space="preserve">B. phoenicis</w:t>
+      </w:r>
+      <w:r>
+        <w:t xml:space="preserve"> </w:t>
+      </w:r>
+      <w:r>
+        <w:t xml:space="preserve">(Geijskes)</w:t>
+      </w:r>
+      <w:r>
+        <w:t xml:space="preserve"> </w:t>
+      </w:r>
+      <w:r>
+        <w:t xml:space="preserve">(Beard et al. 2015)</w:t>
+      </w:r>
+      <w:r>
+        <w:t xml:space="preserve">.</w:t>
+      </w:r>
+    </w:p>
+    <w:p>
+      <w:pPr>
+        <w:pStyle w:val="BodyText"/>
+      </w:pPr>
+      <w:r>
+        <w:t xml:space="preserve">New mite samples were collected from the site where OFV was first confirmed and sent to USDA-ARS’s Electron and Confocal Microscopy Unit for analysis. Three mite species were recovered and examined under cryo scanning electron microscopy (Cryo-SEM):</w:t>
       </w:r>
       <w:r>
         <w:t xml:space="preserve"> </w:t>
@@ -1256,7 +1450,7 @@
         <w:t xml:space="preserve"> </w:t>
       </w:r>
       <w:r>
-        <w:t xml:space="preserve">s.l. but revealed the presence of two other species</w:t>
+        <w:t xml:space="preserve">s.l. (Fig. 3),</w:t>
       </w:r>
       <w:r>
         <w:t xml:space="preserve"> </w:t>
@@ -1272,7 +1466,7 @@
         <w:t xml:space="preserve"> </w:t>
       </w:r>
       <w:r>
-        <w:t xml:space="preserve">and</w:t>
+        <w:t xml:space="preserve">Baker and</w:t>
       </w:r>
       <w:r>
         <w:t xml:space="preserve"> </w:t>
@@ -1288,7 +1482,7 @@
         <w:t xml:space="preserve"> </w:t>
       </w:r>
       <w:r>
-        <w:t xml:space="preserve">(Fig. 4).</w:t>
+        <w:t xml:space="preserve">Donnadieu (Fig. 4).</w:t>
       </w:r>
     </w:p>
     <w:p>
@@ -1912,7 +2106,7 @@
       </w:r>
     </w:p>
     <w:bookmarkEnd w:id="24"/>
-    <w:bookmarkStart w:id="72" w:name="references"/>
+    <w:bookmarkStart w:id="71" w:name="references"/>
     <w:p>
       <w:pPr>
         <w:pStyle w:val="Heading3"/>
@@ -1921,7 +2115,7 @@
         <w:t xml:space="preserve">References</w:t>
       </w:r>
     </w:p>
-    <w:bookmarkStart w:id="71" w:name="refs"/>
+    <w:bookmarkStart w:id="70" w:name="refs"/>
     <w:bookmarkStart w:id="25" w:name="ref-Akyazi2017"/>
     <w:p>
       <w:pPr>
@@ -3565,7 +3759,7 @@
       </w:r>
     </w:p>
     <w:bookmarkEnd w:id="55"/>
-    <w:bookmarkStart w:id="56" w:name="ref-Leon2010"/>
+    <w:bookmarkStart w:id="56" w:name="ref-Maeda1998"/>
     <w:p>
       <w:pPr>
         <w:pStyle w:val="Bibliography"/>
@@ -3575,7 +3769,71 @@
           <w:bCs/>
           <w:b/>
         </w:rPr>
-        <w:t xml:space="preserve">León, G. P.-P. de, and S. A. Nadler</w:t>
+        <w:t xml:space="preserve">Maeda, T.</w:t>
+      </w:r>
+      <w:r>
+        <w:t xml:space="preserve"> </w:t>
+      </w:r>
+      <w:r>
+        <w:rPr>
+          <w:bCs/>
+          <w:b/>
+        </w:rPr>
+        <w:t xml:space="preserve">1998</w:t>
+      </w:r>
+      <w:r>
+        <w:t xml:space="preserve">. Evidence that</w:t>
+      </w:r>
+      <w:r>
+        <w:t xml:space="preserve"> </w:t>
+      </w:r>
+      <w:r>
+        <w:t xml:space="preserve">Orchid fleck virus</w:t>
+      </w:r>
+      <w:r>
+        <w:t xml:space="preserve"> </w:t>
+      </w:r>
+      <w:r>
+        <w:t xml:space="preserve">is efficiently transmitted in a persistent manner by the mite</w:t>
+      </w:r>
+      <w:r>
+        <w:t xml:space="preserve"> </w:t>
+      </w:r>
+      <w:r>
+        <w:rPr>
+          <w:iCs/>
+          <w:i/>
+        </w:rPr>
+        <w:t xml:space="preserve">Brevipalpus californicus</w:t>
+      </w:r>
+      <w:r>
+        <w:t xml:space="preserve">. Abstr., 7</w:t>
+      </w:r>
+      <w:r>
+        <w:rPr>
+          <w:vertAlign w:val="superscript"/>
+        </w:rPr>
+        <w:t xml:space="preserve">th</w:t>
+      </w:r>
+      <w:r>
+        <w:t xml:space="preserve"> </w:t>
+      </w:r>
+      <w:r>
+        <w:t xml:space="preserve">Int. Cong. Plant Pathol. 3.</w:t>
+      </w:r>
+    </w:p>
+    <w:bookmarkEnd w:id="56"/>
+    <w:bookmarkStart w:id="57" w:name="ref-Masiero2020"/>
+    <w:p>
+      <w:pPr>
+        <w:pStyle w:val="Bibliography"/>
+      </w:pPr>
+      <w:r>
+        <w:rPr>
+          <w:bCs/>
+          <w:b/>
+        </w:rPr>
+        <w:t xml:space="preserve">Masiero, E., D. Banik, J. Abson, P. Greene, A. Slater, and T. Sgamma</w:t>
       </w:r>
       <w:r>
         <w:t xml:space="preserve">.</w:t>
@@ -3588,14 +3846,58 @@
           <w:bCs/>
           <w:b/>
         </w:rPr>
-        <w:t xml:space="preserve">2010</w:t>
-      </w:r>
-      <w:r>
-        <w:t xml:space="preserve">. What we don’t recognize can hurt us: A plea for awareness about cryptic species. Journal of Parasitology. 96: 453–464.</w:t>
-      </w:r>
-    </w:p>
-    <w:bookmarkEnd w:id="56"/>
-    <w:bookmarkStart w:id="57" w:name="ref-Maeda1998"/>
+        <w:t xml:space="preserve">2020</w:t>
+      </w:r>
+      <w:r>
+        <w:t xml:space="preserve">. Molecular verification of the</w:t>
+      </w:r>
+      <w:r>
+        <w:t xml:space="preserve"> </w:t>
+      </w:r>
+      <w:r>
+        <w:t xml:space="preserve">UK</w:t>
+      </w:r>
+      <w:r>
+        <w:t xml:space="preserve"> </w:t>
+      </w:r>
+      <w:r>
+        <w:t xml:space="preserve">national collection of cultivated</w:t>
+      </w:r>
+      <w:r>
+        <w:t xml:space="preserve"> </w:t>
+      </w:r>
+      <w:r>
+        <w:rPr>
+          <w:iCs/>
+          <w:i/>
+        </w:rPr>
+        <w:t xml:space="preserve">Liriope</w:t>
+      </w:r>
+      <w:r>
+        <w:t xml:space="preserve"> </w:t>
+      </w:r>
+      <w:r>
+        <w:t xml:space="preserve">and</w:t>
+      </w:r>
+      <w:r>
+        <w:t xml:space="preserve"> </w:t>
+      </w:r>
+      <w:r>
+        <w:rPr>
+          <w:iCs/>
+          <w:i/>
+        </w:rPr>
+        <w:t xml:space="preserve">Ophiopogon</w:t>
+      </w:r>
+      <w:r>
+        <w:t xml:space="preserve"> </w:t>
+      </w:r>
+      <w:r>
+        <w:t xml:space="preserve">plants. Plants. 9: 558.</w:t>
+      </w:r>
+    </w:p>
+    <w:bookmarkEnd w:id="57"/>
+    <w:bookmarkStart w:id="58" w:name="ref-Mcharo2003"/>
     <w:p>
       <w:pPr>
         <w:pStyle w:val="Bibliography"/>
@@ -3605,20 +3907,53 @@
           <w:bCs/>
           <w:b/>
         </w:rPr>
-        <w:t xml:space="preserve">Maeda, T.</w:t>
-      </w:r>
-      <w:r>
-        <w:t xml:space="preserve"> </w:t>
-      </w:r>
-      <w:r>
-        <w:rPr>
-          <w:bCs/>
-          <w:b/>
-        </w:rPr>
-        <w:t xml:space="preserve">1998</w:t>
-      </w:r>
-      <w:r>
-        <w:t xml:space="preserve">. Evidence that</w:t>
+        <w:t xml:space="preserve">Mcharo, M., E. Bush, D. L. Bonte, C. Broussard, and L. Urbatsch</w:t>
+      </w:r>
+      <w:r>
+        <w:t xml:space="preserve">.</w:t>
+      </w:r>
+      <w:r>
+        <w:t xml:space="preserve"> </w:t>
+      </w:r>
+      <w:r>
+        <w:rPr>
+          <w:bCs/>
+          <w:b/>
+        </w:rPr>
+        <w:t xml:space="preserve">2003</w:t>
+      </w:r>
+      <w:r>
+        <w:t xml:space="preserve">. Molecular and morphological investigation of ornamental liriopogons. Journal of the American Society for Horticultural Science. 128: 575–577.</w:t>
+      </w:r>
+    </w:p>
+    <w:bookmarkEnd w:id="58"/>
+    <w:bookmarkStart w:id="59" w:name="ref-Mei2016"/>
+    <w:p>
+      <w:pPr>
+        <w:pStyle w:val="Bibliography"/>
+      </w:pPr>
+      <w:r>
+        <w:rPr>
+          <w:bCs/>
+          <w:b/>
+        </w:rPr>
+        <w:t xml:space="preserve">Mei, Y., N. Bejerman, K. S. Crew, N. McCaffrey, and R. G. Dietzgen</w:t>
+      </w:r>
+      <w:r>
+        <w:t xml:space="preserve">.</w:t>
+      </w:r>
+      <w:r>
+        <w:t xml:space="preserve"> </w:t>
+      </w:r>
+      <w:r>
+        <w:rPr>
+          <w:bCs/>
+          <w:b/>
+        </w:rPr>
+        <w:t xml:space="preserve">2016</w:t>
+      </w:r>
+      <w:r>
+        <w:t xml:space="preserve">. First report of</w:t>
       </w:r>
       <w:r>
         <w:t xml:space="preserve"> </w:t>
@@ -3630,36 +3965,42 @@
         <w:t xml:space="preserve"> </w:t>
       </w:r>
       <w:r>
-        <w:t xml:space="preserve">is efficiently transmitted in a persistent manner by the mite</w:t>
-      </w:r>
-      <w:r>
-        <w:t xml:space="preserve"> </w:t>
-      </w:r>
-      <w:r>
-        <w:rPr>
-          <w:iCs/>
-          <w:i/>
-        </w:rPr>
-        <w:t xml:space="preserve">Brevipalpus californicus</w:t>
-      </w:r>
-      <w:r>
-        <w:t xml:space="preserve">. Abstr., 7</w:t>
-      </w:r>
-      <w:r>
-        <w:rPr>
-          <w:vertAlign w:val="superscript"/>
-        </w:rPr>
-        <w:t xml:space="preserve">th</w:t>
-      </w:r>
-      <w:r>
-        <w:t xml:space="preserve"> </w:t>
-      </w:r>
-      <w:r>
-        <w:t xml:space="preserve">Int. Cong. Plant Pathol. 3.</w:t>
-      </w:r>
-    </w:p>
-    <w:bookmarkEnd w:id="57"/>
-    <w:bookmarkStart w:id="58" w:name="ref-Masiero2020"/>
+        <w:t xml:space="preserve">in lilyturf</w:t>
+      </w:r>
+      <w:r>
+        <w:t xml:space="preserve"> </w:t>
+      </w:r>
+      <w:r>
+        <w:t xml:space="preserve">(</w:t>
+      </w:r>
+      <w:r>
+        <w:rPr>
+          <w:iCs/>
+          <w:i/>
+        </w:rPr>
+        <w:t xml:space="preserve">Liriope spicata</w:t>
+      </w:r>
+      <w:r>
+        <w:t xml:space="preserve">)</w:t>
+      </w:r>
+      <w:r>
+        <w:t xml:space="preserve"> </w:t>
+      </w:r>
+      <w:r>
+        <w:t xml:space="preserve">in</w:t>
+      </w:r>
+      <w:r>
+        <w:t xml:space="preserve"> </w:t>
+      </w:r>
+      <w:r>
+        <w:t xml:space="preserve">Australia</w:t>
+      </w:r>
+      <w:r>
+        <w:t xml:space="preserve">. Plant Disease. 100: 1028–1028.</w:t>
+      </w:r>
+    </w:p>
+    <w:bookmarkEnd w:id="59"/>
+    <w:bookmarkStart w:id="60" w:name="ref-Meng2021"/>
     <w:p>
       <w:pPr>
         <w:pStyle w:val="Bibliography"/>
@@ -3669,7 +4010,7 @@
           <w:bCs/>
           <w:b/>
         </w:rPr>
-        <w:t xml:space="preserve">Masiero, E., D. Banik, J. Abson, P. Greene, A. Slater, and T. Sgamma</w:t>
+        <w:t xml:space="preserve">Meng, R., L.-Y. Luo, J.-Y. Zhang, D.-G. Zhang, Z.-L. Nie, and Y. Meng</w:t>
       </w:r>
       <w:r>
         <w:t xml:space="preserve">.</w:t>
@@ -3682,58 +4023,32 @@
           <w:bCs/>
           <w:b/>
         </w:rPr>
-        <w:t xml:space="preserve">2020</w:t>
-      </w:r>
-      <w:r>
-        <w:t xml:space="preserve">. Molecular verification of the</w:t>
-      </w:r>
-      <w:r>
-        <w:t xml:space="preserve"> </w:t>
-      </w:r>
-      <w:r>
-        <w:t xml:space="preserve">UK</w:t>
-      </w:r>
-      <w:r>
-        <w:t xml:space="preserve"> </w:t>
-      </w:r>
-      <w:r>
-        <w:t xml:space="preserve">national collection of cultivated</w:t>
-      </w:r>
-      <w:r>
-        <w:t xml:space="preserve"> </w:t>
-      </w:r>
-      <w:r>
-        <w:rPr>
-          <w:iCs/>
-          <w:i/>
-        </w:rPr>
-        <w:t xml:space="preserve">Liriope</w:t>
-      </w:r>
-      <w:r>
-        <w:t xml:space="preserve"> </w:t>
-      </w:r>
-      <w:r>
-        <w:t xml:space="preserve">and</w:t>
-      </w:r>
-      <w:r>
-        <w:t xml:space="preserve"> </w:t>
-      </w:r>
-      <w:r>
-        <w:rPr>
-          <w:iCs/>
-          <w:i/>
-        </w:rPr>
-        <w:t xml:space="preserve">Ophiopogon</w:t>
-      </w:r>
-      <w:r>
-        <w:t xml:space="preserve"> </w:t>
-      </w:r>
-      <w:r>
-        <w:t xml:space="preserve">plants. Plants. 9: 558.</w:t>
-      </w:r>
-    </w:p>
-    <w:bookmarkEnd w:id="58"/>
-    <w:bookmarkStart w:id="59" w:name="ref-Mcharo2003"/>
+        <w:t xml:space="preserve">2021</w:t>
+      </w:r>
+      <w:r>
+        <w:t xml:space="preserve">. The deep evolutionary relationships of the morphologically heterogeneous</w:t>
+      </w:r>
+      <w:r>
+        <w:t xml:space="preserve"> </w:t>
+      </w:r>
+      <w:r>
+        <w:t xml:space="preserve">Nolinoideae</w:t>
+      </w:r>
+      <w:r>
+        <w:t xml:space="preserve"> </w:t>
+      </w:r>
+      <w:r>
+        <w:t xml:space="preserve">(</w:t>
+      </w:r>
+      <w:r>
+        <w:t xml:space="preserve">Asparagaceae</w:t>
+      </w:r>
+      <w:r>
+        <w:t xml:space="preserve">) revealed by transcriptome data. Frontiers in Plant Science. 11.</w:t>
+      </w:r>
+    </w:p>
+    <w:bookmarkEnd w:id="60"/>
+    <w:bookmarkStart w:id="61" w:name="ref-OlmedoVelarde2019"/>
     <w:p>
       <w:pPr>
         <w:pStyle w:val="Bibliography"/>
@@ -3743,7 +4058,7 @@
           <w:bCs/>
           <w:b/>
         </w:rPr>
-        <w:t xml:space="preserve">Mcharo, M., E. Bush, D. L. Bonte, C. Broussard, and L. Urbatsch</w:t>
+        <w:t xml:space="preserve">Olmedo-Velarde, A., A. C. Park, J. Sugano, J. Y. Uchida, M. Kawate, W. B. Borth, J. S. Hu, and M. J. Melzer</w:t>
       </w:r>
       <w:r>
         <w:t xml:space="preserve">.</w:t>
@@ -3756,14 +4071,39 @@
           <w:bCs/>
           <w:b/>
         </w:rPr>
-        <w:t xml:space="preserve">2003</w:t>
-      </w:r>
-      <w:r>
-        <w:t xml:space="preserve">. Molecular and morphological investigation of ornamental liriopogons. Journal of the American Society for Horticultural Science. 128: 575–577.</w:t>
-      </w:r>
-    </w:p>
-    <w:bookmarkEnd w:id="59"/>
-    <w:bookmarkStart w:id="60" w:name="ref-Mei2016"/>
+        <w:t xml:space="preserve">2019</w:t>
+      </w:r>
+      <w:r>
+        <w:t xml:space="preserve">. Characterization of</w:t>
+      </w:r>
+      <w:r>
+        <w:t xml:space="preserve"> </w:t>
+      </w:r>
+      <w:r>
+        <w:t xml:space="preserve">Ti ringspot-associated</w:t>
+      </w:r>
+      <w:r>
+        <w:t xml:space="preserve"> </w:t>
+      </w:r>
+      <w:r>
+        <w:t xml:space="preserve">virus, a novel emaravirus associated with an emerging ringspot disease of</w:t>
+      </w:r>
+      <w:r>
+        <w:t xml:space="preserve"> </w:t>
+      </w:r>
+      <w:r>
+        <w:rPr>
+          <w:iCs/>
+          <w:i/>
+        </w:rPr>
+        <w:t xml:space="preserve">Cordyline fruticosa</w:t>
+      </w:r>
+      <w:r>
+        <w:t xml:space="preserve">. Plant Disease. 103: 2345–2352.</w:t>
+      </w:r>
+    </w:p>
+    <w:bookmarkEnd w:id="61"/>
+    <w:bookmarkStart w:id="62" w:name="ref-Peng2013"/>
     <w:p>
       <w:pPr>
         <w:pStyle w:val="Bibliography"/>
@@ -3773,7 +4113,7 @@
           <w:bCs/>
           <w:b/>
         </w:rPr>
-        <w:t xml:space="preserve">Mei, Y., N. Bejerman, K. S. Crew, N. McCaffrey, and R. G. Dietzgen</w:t>
+        <w:t xml:space="preserve">Peng, D. W., G. H. Zheng, Z. Z. Zheng, Q. X. Tong, and Y. L. Ming</w:t>
       </w:r>
       <w:r>
         <w:t xml:space="preserve">.</w:t>
@@ -3786,10 +4126,10 @@
           <w:bCs/>
           <w:b/>
         </w:rPr>
-        <w:t xml:space="preserve">2016</w:t>
-      </w:r>
-      <w:r>
-        <w:t xml:space="preserve">. First report of</w:t>
+        <w:t xml:space="preserve">2013</w:t>
+      </w:r>
+      <w:r>
+        <w:t xml:space="preserve">.</w:t>
       </w:r>
       <w:r>
         <w:t xml:space="preserve"> </w:t>
@@ -3798,45 +4138,23 @@
         <w:t xml:space="preserve">Orchid fleck virus</w:t>
       </w:r>
       <w:r>
-        <w:t xml:space="preserve"> </w:t>
-      </w:r>
-      <w:r>
-        <w:t xml:space="preserve">in lilyturf</w:t>
-      </w:r>
-      <w:r>
-        <w:t xml:space="preserve"> </w:t>
-      </w:r>
-      <w:r>
-        <w:t xml:space="preserve">(</w:t>
-      </w:r>
-      <w:r>
-        <w:rPr>
-          <w:iCs/>
-          <w:i/>
-        </w:rPr>
-        <w:t xml:space="preserve">Liriope spicata</w:t>
-      </w:r>
-      <w:r>
-        <w:t xml:space="preserve">)</w:t>
-      </w:r>
-      <w:r>
-        <w:t xml:space="preserve"> </w:t>
-      </w:r>
-      <w:r>
-        <w:t xml:space="preserve">in</w:t>
-      </w:r>
-      <w:r>
-        <w:t xml:space="preserve"> </w:t>
-      </w:r>
-      <w:r>
-        <w:t xml:space="preserve">Australia</w:t>
-      </w:r>
-      <w:r>
-        <w:t xml:space="preserve">. Plant Disease. 100: 1028–1028.</w:t>
-      </w:r>
-    </w:p>
-    <w:bookmarkEnd w:id="60"/>
-    <w:bookmarkStart w:id="61" w:name="ref-Meng2021"/>
+        <w:t xml:space="preserve">: An unclassified bipartite, negative-sense</w:t>
+      </w:r>
+      <w:r>
+        <w:t xml:space="preserve"> </w:t>
+      </w:r>
+      <w:r>
+        <w:t xml:space="preserve">RNA</w:t>
+      </w:r>
+      <w:r>
+        <w:t xml:space="preserve"> </w:t>
+      </w:r>
+      <w:r>
+        <w:t xml:space="preserve">plant virus. Archives of Virology. 158: 313–323.</w:t>
+      </w:r>
+    </w:p>
+    <w:bookmarkEnd w:id="62"/>
+    <w:bookmarkStart w:id="63" w:name="ref-Rodrigues2013"/>
     <w:p>
       <w:pPr>
         <w:pStyle w:val="Bibliography"/>
@@ -3846,7 +4164,7 @@
           <w:bCs/>
           <w:b/>
         </w:rPr>
-        <w:t xml:space="preserve">Meng, R., L.-Y. Luo, J.-Y. Zhang, D.-G. Zhang, Z.-L. Nie, and Y. Meng</w:t>
+        <w:t xml:space="preserve">Rodrigues, J. C. V., and C. C. Childers</w:t>
       </w:r>
       <w:r>
         <w:t xml:space="preserve">.</w:t>
@@ -3859,42 +4177,7 @@
           <w:bCs/>
           <w:b/>
         </w:rPr>
-        <w:t xml:space="preserve">2021</w:t>
-      </w:r>
-      <w:r>
-        <w:t xml:space="preserve">. The deep evolutionary relationships of the morphologically heterogeneous</w:t>
-      </w:r>
-      <w:r>
-        <w:t xml:space="preserve"> </w:t>
-      </w:r>
-      <w:r>
-        <w:t xml:space="preserve">Nolinoideae</w:t>
-      </w:r>
-      <w:r>
-        <w:t xml:space="preserve"> </w:t>
-      </w:r>
-      <w:r>
-        <w:t xml:space="preserve">(</w:t>
-      </w:r>
-      <w:r>
-        <w:t xml:space="preserve">Asparagaceae</w:t>
-      </w:r>
-      <w:r>
-        <w:t xml:space="preserve">) revealed by transcriptome data. Frontiers in Plant Science. 11.</w:t>
-      </w:r>
-    </w:p>
-    <w:bookmarkEnd w:id="61"/>
-    <w:bookmarkStart w:id="62" w:name="ref-OlmedoVelarde2019"/>
-    <w:p>
-      <w:pPr>
-        <w:pStyle w:val="Bibliography"/>
-      </w:pPr>
-      <w:r>
-        <w:rPr>
-          <w:bCs/>
-          <w:b/>
-        </w:rPr>
-        <w:t xml:space="preserve">Olmedo-Velarde, A., A. C. Park, J. Sugano, J. Y. Uchida, M. Kawate, W. B. Borth, J. S. Hu, and M. J. Melzer</w:t>
+        <w:t xml:space="preserve">2013</w:t>
       </w:r>
       <w:r>
         <w:t xml:space="preserve">.</w:t>
@@ -3904,89 +4187,31 @@
       </w:r>
       <w:r>
         <w:rPr>
-          <w:bCs/>
-          <w:b/>
-        </w:rPr>
-        <w:t xml:space="preserve">2019</w:t>
-      </w:r>
-      <w:r>
-        <w:t xml:space="preserve">. Characterization of</w:t>
-      </w:r>
-      <w:r>
-        <w:t xml:space="preserve"> </w:t>
-      </w:r>
-      <w:r>
-        <w:t xml:space="preserve">Ti ringspot-associated</w:t>
-      </w:r>
-      <w:r>
-        <w:t xml:space="preserve"> </w:t>
-      </w:r>
-      <w:r>
-        <w:t xml:space="preserve">virus, a novel emaravirus associated with an emerging ringspot disease of</w:t>
-      </w:r>
-      <w:r>
-        <w:t xml:space="preserve"> </w:t>
-      </w:r>
-      <w:r>
-        <w:rPr>
-          <w:iCs/>
-          <w:i/>
-        </w:rPr>
-        <w:t xml:space="preserve">Cordyline fruticosa</w:t>
-      </w:r>
-      <w:r>
-        <w:t xml:space="preserve">. Plant Disease. 103: 2345–2352.</w:t>
-      </w:r>
-    </w:p>
-    <w:bookmarkEnd w:id="62"/>
-    <w:bookmarkStart w:id="63" w:name="ref-Peng2013"/>
-    <w:p>
-      <w:pPr>
-        <w:pStyle w:val="Bibliography"/>
-      </w:pPr>
-      <w:r>
-        <w:rPr>
-          <w:bCs/>
-          <w:b/>
-        </w:rPr>
-        <w:t xml:space="preserve">Peng, D. W., G. H. Zheng, Z. Z. Zheng, Q. X. Tong, and Y. L. Ming</w:t>
-      </w:r>
-      <w:r>
-        <w:t xml:space="preserve">.</w:t>
-      </w:r>
-      <w:r>
-        <w:t xml:space="preserve"> </w:t>
-      </w:r>
-      <w:r>
-        <w:rPr>
-          <w:bCs/>
-          <w:b/>
-        </w:rPr>
-        <w:t xml:space="preserve">2013</w:t>
-      </w:r>
-      <w:r>
-        <w:t xml:space="preserve">.</w:t>
-      </w:r>
-      <w:r>
-        <w:t xml:space="preserve"> </w:t>
-      </w:r>
-      <w:r>
-        <w:t xml:space="preserve">Orchid fleck virus</w:t>
-      </w:r>
-      <w:r>
-        <w:t xml:space="preserve">: An unclassified bipartite, negative-sense</w:t>
-      </w:r>
-      <w:r>
-        <w:t xml:space="preserve"> </w:t>
-      </w:r>
-      <w:r>
-        <w:t xml:space="preserve">RNA</w:t>
-      </w:r>
-      <w:r>
-        <w:t xml:space="preserve"> </w:t>
-      </w:r>
-      <w:r>
-        <w:t xml:space="preserve">plant virus. Archives of Virology. 158: 313–323.</w:t>
+          <w:iCs/>
+          <w:i/>
+        </w:rPr>
+        <w:t xml:space="preserve">Brevipalpus</w:t>
+      </w:r>
+      <w:r>
+        <w:t xml:space="preserve"> </w:t>
+      </w:r>
+      <w:r>
+        <w:t xml:space="preserve">mites (</w:t>
+      </w:r>
+      <w:r>
+        <w:t xml:space="preserve">Acari</w:t>
+      </w:r>
+      <w:r>
+        <w:t xml:space="preserve">:</w:t>
+      </w:r>
+      <w:r>
+        <w:t xml:space="preserve"> </w:t>
+      </w:r>
+      <w:r>
+        <w:t xml:space="preserve">Tenuipalpidae</w:t>
+      </w:r>
+      <w:r>
+        <w:t xml:space="preserve">): Vectors of invasive, non-systemic cytoplasmic and nuclear viruses in plants. Experimental and Applied Acarology. 59: 165–175.</w:t>
       </w:r>
     </w:p>
     <w:bookmarkEnd w:id="63"/>
@@ -4095,7 +4320,7 @@
       </w:r>
     </w:p>
     <w:bookmarkEnd w:id="65"/>
-    <w:bookmarkStart w:id="66" w:name="ref-Skoracka2015"/>
+    <w:bookmarkStart w:id="66" w:name="ref-Velarde2021"/>
     <w:p>
       <w:pPr>
         <w:pStyle w:val="Bibliography"/>
@@ -4105,7 +4330,7 @@
           <w:bCs/>
           <w:b/>
         </w:rPr>
-        <w:t xml:space="preserve">Skoracka, A., S. Magalhães, B. G. Rector, and L. Kuczyński</w:t>
+        <w:t xml:space="preserve">Velarde, A. O., A. Roy, C. Padmanabhan, S. Nunziata, M. K. Nakhla, and M. Melzer</w:t>
       </w:r>
       <w:r>
         <w:t xml:space="preserve">.</w:t>
@@ -4118,23 +4343,67 @@
           <w:bCs/>
           <w:b/>
         </w:rPr>
-        <w:t xml:space="preserve">2015</w:t>
-      </w:r>
-      <w:r>
-        <w:t xml:space="preserve">. Cryptic speciation in the</w:t>
-      </w:r>
-      <w:r>
-        <w:t xml:space="preserve"> </w:t>
-      </w:r>
-      <w:r>
-        <w:t xml:space="preserve">Acari</w:t>
-      </w:r>
-      <w:r>
-        <w:t xml:space="preserve">: A function of species lifestyles or our ability to separate species? Experimental and Applied Acarology. 67: 165–182.</w:t>
+        <w:t xml:space="preserve">2021</w:t>
+      </w:r>
+      <w:r>
+        <w:t xml:space="preserve">. First report of</w:t>
+      </w:r>
+      <w:r>
+        <w:t xml:space="preserve"> </w:t>
+      </w:r>
+      <w:r>
+        <w:t xml:space="preserve">Orchid fleck virus</w:t>
+      </w:r>
+      <w:r>
+        <w:t xml:space="preserve"> </w:t>
+      </w:r>
+      <w:r>
+        <w:t xml:space="preserve">associated with</w:t>
+      </w:r>
+      <w:r>
+        <w:t xml:space="preserve"> </w:t>
+      </w:r>
+      <w:r>
+        <w:t xml:space="preserve">Citrus leprosis</w:t>
+      </w:r>
+      <w:r>
+        <w:t xml:space="preserve"> </w:t>
+      </w:r>
+      <w:r>
+        <w:t xml:space="preserve">symptoms in rough lemon (</w:t>
+      </w:r>
+      <w:r>
+        <w:rPr>
+          <w:iCs/>
+          <w:i/>
+        </w:rPr>
+        <w:t xml:space="preserve">Citrus jambhiri</w:t>
+      </w:r>
+      <w:r>
+        <w:t xml:space="preserve">) and mandarin (</w:t>
+      </w:r>
+      <w:r>
+        <w:rPr>
+          <w:iCs/>
+          <w:i/>
+        </w:rPr>
+        <w:t xml:space="preserve">C. reticulata</w:t>
+      </w:r>
+      <w:r>
+        <w:t xml:space="preserve">) the</w:t>
+      </w:r>
+      <w:r>
+        <w:t xml:space="preserve"> </w:t>
+      </w:r>
+      <w:r>
+        <w:t xml:space="preserve">United States</w:t>
+      </w:r>
+      <w:r>
+        <w:t xml:space="preserve">. Plant Disease.</w:t>
       </w:r>
     </w:p>
     <w:bookmarkEnd w:id="66"/>
-    <w:bookmarkStart w:id="67" w:name="ref-Velarde2021"/>
+    <w:bookmarkStart w:id="67" w:name="ref-Walker2018"/>
     <w:p>
       <w:pPr>
         <w:pStyle w:val="Bibliography"/>
@@ -4144,7 +4413,7 @@
           <w:bCs/>
           <w:b/>
         </w:rPr>
-        <w:t xml:space="preserve">Velarde, A. O., A. Roy, C. Padmanabhan, S. Nunziata, M. K. Nakhla, and M. Melzer</w:t>
+        <w:t xml:space="preserve">Walker, P. J., K. R. Blasdell, C. H. Calisher, R. G. Dietzgen, H. Kondo, G. Kurath, B. Longdon, D. M. Stone, R. B. Tesh, N. Tordo, N. Vasilakis, and A. E. Whitfield</w:t>
       </w:r>
       <w:r>
         <w:t xml:space="preserve">.</w:t>
@@ -4157,10 +4426,135 @@
           <w:bCs/>
           <w:b/>
         </w:rPr>
-        <w:t xml:space="preserve">2021</w:t>
-      </w:r>
-      <w:r>
-        <w:t xml:space="preserve">. First report of</w:t>
+        <w:t xml:space="preserve">2018</w:t>
+      </w:r>
+      <w:r>
+        <w:t xml:space="preserve">.</w:t>
+      </w:r>
+      <w:r>
+        <w:t xml:space="preserve"> </w:t>
+      </w:r>
+      <w:r>
+        <w:t xml:space="preserve">ICTV</w:t>
+      </w:r>
+      <w:r>
+        <w:t xml:space="preserve"> </w:t>
+      </w:r>
+      <w:r>
+        <w:t xml:space="preserve">virus taxonomy profile:</w:t>
+      </w:r>
+      <w:r>
+        <w:t xml:space="preserve"> </w:t>
+      </w:r>
+      <w:r>
+        <w:rPr>
+          <w:iCs/>
+          <w:i/>
+        </w:rPr>
+        <w:t xml:space="preserve">Rhabdoviridae</w:t>
+      </w:r>
+      <w:r>
+        <w:t xml:space="preserve">. Journal of General Virology. 99: 447–448.</w:t>
+      </w:r>
+    </w:p>
+    <w:bookmarkEnd w:id="67"/>
+    <w:bookmarkStart w:id="68" w:name="ref-Wang2014"/>
+    <w:p>
+      <w:pPr>
+        <w:pStyle w:val="Bibliography"/>
+      </w:pPr>
+      <w:r>
+        <w:rPr>
+          <w:bCs/>
+          <w:b/>
+        </w:rPr>
+        <w:t xml:space="preserve">Wang, G.-Y., Y. Meng, J.-L. Huang, and Y.-P. Yang</w:t>
+      </w:r>
+      <w:r>
+        <w:t xml:space="preserve">.</w:t>
+      </w:r>
+      <w:r>
+        <w:t xml:space="preserve"> </w:t>
+      </w:r>
+      <w:r>
+        <w:rPr>
+          <w:bCs/>
+          <w:b/>
+        </w:rPr>
+        <w:t xml:space="preserve">2014</w:t>
+      </w:r>
+      <w:r>
+        <w:t xml:space="preserve">. Molecular phylogeny of</w:t>
+      </w:r>
+      <w:r>
+        <w:t xml:space="preserve"> </w:t>
+      </w:r>
+      <w:r>
+        <w:rPr>
+          <w:iCs/>
+          <w:i/>
+        </w:rPr>
+        <w:t xml:space="preserve">Ophiopogon</w:t>
+      </w:r>
+      <w:r>
+        <w:t xml:space="preserve"> </w:t>
+      </w:r>
+      <w:r>
+        <w:t xml:space="preserve">(</w:t>
+      </w:r>
+      <w:r>
+        <w:t xml:space="preserve">Asparagaceae</w:t>
+      </w:r>
+      <w:r>
+        <w:t xml:space="preserve">)</w:t>
+      </w:r>
+      <w:r>
+        <w:t xml:space="preserve"> </w:t>
+      </w:r>
+      <w:r>
+        <w:t xml:space="preserve">inferred from nuclear and plastid</w:t>
+      </w:r>
+      <w:r>
+        <w:t xml:space="preserve"> </w:t>
+      </w:r>
+      <w:r>
+        <w:t xml:space="preserve">DNA</w:t>
+      </w:r>
+      <w:r>
+        <w:t xml:space="preserve"> </w:t>
+      </w:r>
+      <w:r>
+        <w:t xml:space="preserve">sequences. Systematic Botany. 39: 776–784.</w:t>
+      </w:r>
+    </w:p>
+    <w:bookmarkEnd w:id="68"/>
+    <w:bookmarkStart w:id="69" w:name="ref-Zheng2013"/>
+    <w:p>
+      <w:pPr>
+        <w:pStyle w:val="Bibliography"/>
+      </w:pPr>
+      <w:r>
+        <w:rPr>
+          <w:bCs/>
+          <w:b/>
+        </w:rPr>
+        <w:t xml:space="preserve">Zheng, G. H., Z. Z. Zheng, Q. X. Tong, Y. L. Ming, and others</w:t>
+      </w:r>
+      <w:r>
+        <w:t xml:space="preserve">.</w:t>
+      </w:r>
+      <w:r>
+        <w:t xml:space="preserve"> </w:t>
+      </w:r>
+      <w:r>
+        <w:rPr>
+          <w:bCs/>
+          <w:b/>
+        </w:rPr>
+        <w:t xml:space="preserve">2013</w:t>
+      </w:r>
+      <w:r>
+        <w:t xml:space="preserve">.</w:t>
       </w:r>
       <w:r>
         <w:t xml:space="preserve"> </w:t>
@@ -4169,235 +4563,31 @@
         <w:t xml:space="preserve">Orchid fleck virus</w:t>
       </w:r>
       <w:r>
-        <w:t xml:space="preserve"> </w:t>
-      </w:r>
-      <w:r>
-        <w:t xml:space="preserve">associated with</w:t>
-      </w:r>
-      <w:r>
-        <w:t xml:space="preserve"> </w:t>
-      </w:r>
-      <w:r>
-        <w:t xml:space="preserve">Citrus leprosis</w:t>
-      </w:r>
-      <w:r>
-        <w:t xml:space="preserve"> </w:t>
-      </w:r>
-      <w:r>
-        <w:t xml:space="preserve">symptoms in rough lemon (</w:t>
-      </w:r>
-      <w:r>
-        <w:rPr>
-          <w:iCs/>
-          <w:i/>
-        </w:rPr>
-        <w:t xml:space="preserve">Citrus jambhiri</w:t>
-      </w:r>
-      <w:r>
-        <w:t xml:space="preserve">) and mandarin (</w:t>
-      </w:r>
-      <w:r>
-        <w:rPr>
-          <w:iCs/>
-          <w:i/>
-        </w:rPr>
-        <w:t xml:space="preserve">C. reticulata</w:t>
-      </w:r>
-      <w:r>
-        <w:t xml:space="preserve">) the</w:t>
-      </w:r>
-      <w:r>
-        <w:t xml:space="preserve"> </w:t>
-      </w:r>
-      <w:r>
-        <w:t xml:space="preserve">United States</w:t>
-      </w:r>
-      <w:r>
-        <w:t xml:space="preserve">. Plant Disease.</w:t>
-      </w:r>
-    </w:p>
-    <w:bookmarkEnd w:id="67"/>
-    <w:bookmarkStart w:id="68" w:name="ref-Walker2018"/>
-    <w:p>
-      <w:pPr>
-        <w:pStyle w:val="Bibliography"/>
-      </w:pPr>
-      <w:r>
-        <w:rPr>
-          <w:bCs/>
-          <w:b/>
-        </w:rPr>
-        <w:t xml:space="preserve">Walker, P. J., K. R. Blasdell, C. H. Calisher, R. G. Dietzgen, H. Kondo, G. Kurath, B. Longdon, D. M. Stone, R. B. Tesh, N. Tordo, N. Vasilakis, and A. E. Whitfield</w:t>
-      </w:r>
-      <w:r>
-        <w:t xml:space="preserve">.</w:t>
-      </w:r>
-      <w:r>
-        <w:t xml:space="preserve"> </w:t>
-      </w:r>
-      <w:r>
-        <w:rPr>
-          <w:bCs/>
-          <w:b/>
-        </w:rPr>
-        <w:t xml:space="preserve">2018</w:t>
-      </w:r>
-      <w:r>
-        <w:t xml:space="preserve">.</w:t>
-      </w:r>
-      <w:r>
-        <w:t xml:space="preserve"> </w:t>
-      </w:r>
-      <w:r>
-        <w:t xml:space="preserve">ICTV</w:t>
-      </w:r>
-      <w:r>
-        <w:t xml:space="preserve"> </w:t>
-      </w:r>
-      <w:r>
-        <w:t xml:space="preserve">virus taxonomy profile:</w:t>
-      </w:r>
-      <w:r>
-        <w:t xml:space="preserve"> </w:t>
-      </w:r>
-      <w:r>
-        <w:t xml:space="preserve">Rhabdoviridae</w:t>
-      </w:r>
-      <w:r>
-        <w:t xml:space="preserve">. Journal of General Virology. 99: 447–448.</w:t>
-      </w:r>
-    </w:p>
-    <w:bookmarkEnd w:id="68"/>
-    <w:bookmarkStart w:id="69" w:name="ref-Wang2014"/>
-    <w:p>
-      <w:pPr>
-        <w:pStyle w:val="Bibliography"/>
-      </w:pPr>
-      <w:r>
-        <w:rPr>
-          <w:bCs/>
-          <w:b/>
-        </w:rPr>
-        <w:t xml:space="preserve">Wang, G.-Y., Y. Meng, J.-L. Huang, and Y.-P. Yang</w:t>
-      </w:r>
-      <w:r>
-        <w:t xml:space="preserve">.</w:t>
-      </w:r>
-      <w:r>
-        <w:t xml:space="preserve"> </w:t>
-      </w:r>
-      <w:r>
-        <w:rPr>
-          <w:bCs/>
-          <w:b/>
-        </w:rPr>
-        <w:t xml:space="preserve">2014</w:t>
-      </w:r>
-      <w:r>
-        <w:t xml:space="preserve">. Molecular phylogeny of</w:t>
-      </w:r>
-      <w:r>
-        <w:t xml:space="preserve"> </w:t>
-      </w:r>
-      <w:r>
-        <w:rPr>
-          <w:iCs/>
-          <w:i/>
-        </w:rPr>
-        <w:t xml:space="preserve">Ophiopogon</w:t>
-      </w:r>
-      <w:r>
-        <w:t xml:space="preserve"> </w:t>
-      </w:r>
-      <w:r>
-        <w:t xml:space="preserve">(</w:t>
-      </w:r>
-      <w:r>
-        <w:t xml:space="preserve">Asparagaceae</w:t>
-      </w:r>
-      <w:r>
-        <w:t xml:space="preserve">)</w:t>
-      </w:r>
-      <w:r>
-        <w:t xml:space="preserve"> </w:t>
-      </w:r>
-      <w:r>
-        <w:t xml:space="preserve">inferred from nuclear and plastid</w:t>
-      </w:r>
-      <w:r>
-        <w:t xml:space="preserve"> </w:t>
-      </w:r>
-      <w:r>
-        <w:t xml:space="preserve">DNA</w:t>
-      </w:r>
-      <w:r>
-        <w:t xml:space="preserve"> </w:t>
-      </w:r>
-      <w:r>
-        <w:t xml:space="preserve">sequences. Systematic Botany. 39: 776–784.</w:t>
+        <w:t xml:space="preserve">: An unclassified bipartite, negative-sense</w:t>
+      </w:r>
+      <w:r>
+        <w:t xml:space="preserve"> </w:t>
+      </w:r>
+      <w:r>
+        <w:t xml:space="preserve">RNA</w:t>
+      </w:r>
+      <w:r>
+        <w:t xml:space="preserve"> </w:t>
+      </w:r>
+      <w:r>
+        <w:t xml:space="preserve">plant virus. Archives of virology. 158: 313–323.</w:t>
       </w:r>
     </w:p>
     <w:bookmarkEnd w:id="69"/>
-    <w:bookmarkStart w:id="70" w:name="ref-Zheng2013"/>
-    <w:p>
-      <w:pPr>
-        <w:pStyle w:val="Bibliography"/>
-      </w:pPr>
-      <w:r>
-        <w:rPr>
-          <w:bCs/>
-          <w:b/>
-        </w:rPr>
-        <w:t xml:space="preserve">Zheng, G. H., Z. Z. Zheng, Q. X. Tong, Y. L. Ming, and others</w:t>
-      </w:r>
-      <w:r>
-        <w:t xml:space="preserve">.</w:t>
-      </w:r>
-      <w:r>
-        <w:t xml:space="preserve"> </w:t>
-      </w:r>
-      <w:r>
-        <w:rPr>
-          <w:bCs/>
-          <w:b/>
-        </w:rPr>
-        <w:t xml:space="preserve">2013</w:t>
-      </w:r>
-      <w:r>
-        <w:t xml:space="preserve">.</w:t>
-      </w:r>
-      <w:r>
-        <w:t xml:space="preserve"> </w:t>
-      </w:r>
-      <w:r>
-        <w:t xml:space="preserve">Orchid fleck virus</w:t>
-      </w:r>
-      <w:r>
-        <w:t xml:space="preserve">: An unclassified bipartite, negative-sense</w:t>
-      </w:r>
-      <w:r>
-        <w:t xml:space="preserve"> </w:t>
-      </w:r>
-      <w:r>
-        <w:t xml:space="preserve">RNA</w:t>
-      </w:r>
-      <w:r>
-        <w:t xml:space="preserve"> </w:t>
-      </w:r>
-      <w:r>
-        <w:t xml:space="preserve">plant virus. Archives of virology. 158: 313–323.</w:t>
-      </w:r>
-    </w:p>
     <w:bookmarkEnd w:id="70"/>
     <w:bookmarkEnd w:id="71"/>
-    <w:bookmarkEnd w:id="72"/>
-    <w:bookmarkStart w:id="73" w:name="X87c021ecc5fcf51bacc8655c570158a6124fd35"/>
+    <w:bookmarkStart w:id="72" w:name="X07ae460ea85d4ba040dcaa5f1b0b7fd416f89f1"/>
     <w:p>
       <w:pPr>
         <w:pStyle w:val="Heading3"/>
       </w:pPr>
       <w:r>
-        <w:t xml:space="preserve">Table 1: List of plants with symptoms of</w:t>
+        <w:t xml:space="preserve">Table 1: List of Asparagaceae (Nolinoidaea) species with verified cases of</w:t>
       </w:r>
       <w:r>
         <w:t xml:space="preserve"> </w:t>
@@ -4410,10 +4600,7 @@
         <w:t xml:space="preserve">Orchid fleck dichorhavirus</w:t>
       </w:r>
       <w:r>
-        <w:t xml:space="preserve"> </w:t>
-      </w:r>
-      <w:r>
-        <w:t xml:space="preserve">found in northern Florida</w:t>
+        <w:t xml:space="preserve">, along with basic descriptions of foliar symptoms seen in the landscape of northern Florida</w:t>
       </w:r>
     </w:p>
     <w:tbl>
@@ -4914,251 +5101,251 @@
         <w:t xml:space="preserve">.</w:t>
       </w:r>
     </w:p>
+    <w:bookmarkEnd w:id="72"/>
+    <w:bookmarkStart w:id="73" w:name="figure-captions"/>
+    <w:p>
+      <w:pPr>
+        <w:pStyle w:val="Heading3"/>
+      </w:pPr>
+      <w:r>
+        <w:t xml:space="preserve">Figure captions</w:t>
+      </w:r>
+    </w:p>
+    <w:p>
+      <w:pPr>
+        <w:pStyle w:val="FirstParagraph"/>
+      </w:pPr>
+      <w:r>
+        <w:t xml:space="preserve">Fig. 1: Variety of symptoms expressed by</w:t>
+      </w:r>
+      <w:r>
+        <w:t xml:space="preserve"> </w:t>
+      </w:r>
+      <w:r>
+        <w:rPr>
+          <w:iCs/>
+          <w:i/>
+        </w:rPr>
+        <w:t xml:space="preserve">Liriope</w:t>
+      </w:r>
+      <w:r>
+        <w:t xml:space="preserve"> </w:t>
+      </w:r>
+      <w:r>
+        <w:t xml:space="preserve">spp. infected with Orchid fleck dichorhavirus (OFV): (a) ringspot symptoms on</w:t>
+      </w:r>
+      <w:r>
+        <w:t xml:space="preserve"> </w:t>
+      </w:r>
+      <w:r>
+        <w:rPr>
+          <w:iCs/>
+          <w:i/>
+        </w:rPr>
+        <w:t xml:space="preserve">Liriope gigantea</w:t>
+      </w:r>
+      <w:r>
+        <w:t xml:space="preserve"> </w:t>
+      </w:r>
+      <w:r>
+        <w:t xml:space="preserve">(b-c) Details of ringspot symptoms on</w:t>
+      </w:r>
+      <w:r>
+        <w:t xml:space="preserve"> </w:t>
+      </w:r>
+      <w:r>
+        <w:rPr>
+          <w:iCs/>
+          <w:i/>
+        </w:rPr>
+        <w:t xml:space="preserve">Liriope gigantea</w:t>
+      </w:r>
+      <w:r>
+        <w:t xml:space="preserve"> </w:t>
+      </w:r>
+      <w:r>
+        <w:t xml:space="preserve">(d) chlorotic ringspot</w:t>
+      </w:r>
+      <w:r>
+        <w:t xml:space="preserve"> </w:t>
+      </w:r>
+      <w:r>
+        <w:rPr>
+          <w:iCs/>
+          <w:i/>
+        </w:rPr>
+        <w:t xml:space="preserve">Liriope muscari</w:t>
+      </w:r>
+      <w:r>
+        <w:t xml:space="preserve"> </w:t>
+      </w:r>
+      <w:r>
+        <w:t xml:space="preserve">cv.</w:t>
+      </w:r>
+      <w:r>
+        <w:t xml:space="preserve"> </w:t>
+      </w:r>
+      <w:r>
+        <w:t xml:space="preserve">‘</w:t>
+      </w:r>
+      <w:r>
+        <w:t xml:space="preserve">Silvery Sunproof</w:t>
+      </w:r>
+      <w:r>
+        <w:t xml:space="preserve">’</w:t>
+      </w:r>
+    </w:p>
+    <w:p>
+      <w:pPr>
+        <w:pStyle w:val="BodyText"/>
+      </w:pPr>
+      <w:r>
+        <w:t xml:space="preserve">Fig. 2: Symptoms expressed by</w:t>
+      </w:r>
+      <w:r>
+        <w:t xml:space="preserve"> </w:t>
+      </w:r>
+      <w:r>
+        <w:rPr>
+          <w:iCs/>
+          <w:i/>
+        </w:rPr>
+        <w:t xml:space="preserve">Aspidistra elatior</w:t>
+      </w:r>
+      <w:r>
+        <w:t xml:space="preserve"> </w:t>
+      </w:r>
+      <w:r>
+        <w:t xml:space="preserve">infected with Orchid fleck dichorhavirus (OFV): (a) Detail of leaf chlorosis (b) Chlorosis caused by OFV appears similar to sunburn damage (c-d) Chlorotic ringspot may indicate early symptoms of OFV</w:t>
+      </w:r>
+    </w:p>
+    <w:p>
+      <w:pPr>
+        <w:pStyle w:val="BodyText"/>
+      </w:pPr>
+      <w:r>
+        <w:t xml:space="preserve">Fig. 3: Cryo-SEM images of</w:t>
+      </w:r>
+      <w:r>
+        <w:t xml:space="preserve"> </w:t>
+      </w:r>
+      <w:r>
+        <w:rPr>
+          <w:iCs/>
+          <w:i/>
+        </w:rPr>
+        <w:t xml:space="preserve">Brevipalpus californicus</w:t>
+      </w:r>
+      <w:r>
+        <w:t xml:space="preserve"> </w:t>
+      </w:r>
+      <w:r>
+        <w:t xml:space="preserve">sensu lato displaying various characters used for identification</w:t>
+      </w:r>
+      <w:r>
+        <w:t xml:space="preserve"> </w:t>
+      </w:r>
+      <w:r>
+        <w:t xml:space="preserve">(Baker and Tuttle 1987, Beard et al. 2012)</w:t>
+      </w:r>
+      <w:r>
+        <w:t xml:space="preserve"> </w:t>
+      </w:r>
+      <w:r>
+        <w:t xml:space="preserve">(a) Dorsum (b) Lateral view (c) Venter (d) Close up of distal end of leg 2, with arrows indicating paired solenidia, characteristic of the genus</w:t>
+      </w:r>
+      <w:r>
+        <w:t xml:space="preserve"> </w:t>
+      </w:r>
+      <w:r>
+        <w:rPr>
+          <w:iCs/>
+          <w:i/>
+        </w:rPr>
+        <w:t xml:space="preserve">Brevipalpus</w:t>
+      </w:r>
+      <w:r>
+        <w:t xml:space="preserve"> </w:t>
+      </w:r>
+      <w:r>
+        <w:t xml:space="preserve">(e) Enlargement of the microplates of the mite cerotegument (f) Dorsal view of the distal portion of mite abdomen (g) Dorsal view of the mite rostrum (h) Ventral view of mite rostrum, observe 3 distal setae.</w:t>
+      </w:r>
+    </w:p>
+    <w:p>
+      <w:pPr>
+        <w:pStyle w:val="BodyText"/>
+      </w:pPr>
+      <w:r>
+        <w:t xml:space="preserve">Fig. 4: Florida is home to other common pest species of</w:t>
+      </w:r>
+      <w:r>
+        <w:t xml:space="preserve"> </w:t>
+      </w:r>
+      <w:r>
+        <w:rPr>
+          <w:iCs/>
+          <w:i/>
+        </w:rPr>
+        <w:t xml:space="preserve">Brevipalpus</w:t>
+      </w:r>
+      <w:r>
+        <w:t xml:space="preserve">, which are potential vectors of</w:t>
+      </w:r>
+      <w:r>
+        <w:t xml:space="preserve"> </w:t>
+      </w:r>
+      <w:r>
+        <w:rPr>
+          <w:iCs/>
+          <w:i/>
+        </w:rPr>
+        <w:t xml:space="preserve">Orchid fleck dichorhavirus</w:t>
+      </w:r>
+      <w:r>
+        <w:t xml:space="preserve">: (a)</w:t>
+      </w:r>
+      <w:r>
+        <w:t xml:space="preserve"> </w:t>
+      </w:r>
+      <w:r>
+        <w:rPr>
+          <w:iCs/>
+          <w:i/>
+        </w:rPr>
+        <w:t xml:space="preserve">B. phoenicis</w:t>
+      </w:r>
+      <w:r>
+        <w:t xml:space="preserve">, dorsal (b)</w:t>
+      </w:r>
+      <w:r>
+        <w:t xml:space="preserve"> </w:t>
+      </w:r>
+      <w:r>
+        <w:rPr>
+          <w:iCs/>
+          <w:i/>
+        </w:rPr>
+        <w:t xml:space="preserve">B. yothersi</w:t>
+      </w:r>
+      <w:r>
+        <w:t xml:space="preserve">, lateral (c)</w:t>
+      </w:r>
+      <w:r>
+        <w:t xml:space="preserve"> </w:t>
+      </w:r>
+      <w:r>
+        <w:rPr>
+          <w:iCs/>
+          <w:i/>
+        </w:rPr>
+        <w:t xml:space="preserve">B. obovatus</w:t>
+      </w:r>
+      <w:r>
+        <w:t xml:space="preserve">, dorsal.</w:t>
+      </w:r>
+    </w:p>
     <w:bookmarkEnd w:id="73"/>
-    <w:bookmarkStart w:id="74" w:name="figure-captions"/>
-    <w:p>
-      <w:pPr>
-        <w:pStyle w:val="Heading3"/>
-      </w:pPr>
-      <w:r>
-        <w:t xml:space="preserve">Figure captions</w:t>
-      </w:r>
-    </w:p>
-    <w:p>
-      <w:pPr>
-        <w:pStyle w:val="FirstParagraph"/>
-      </w:pPr>
-      <w:r>
-        <w:t xml:space="preserve">Fig. 1: Variety of symptoms expressed by</w:t>
-      </w:r>
-      <w:r>
-        <w:t xml:space="preserve"> </w:t>
-      </w:r>
-      <w:r>
-        <w:rPr>
-          <w:iCs/>
-          <w:i/>
-        </w:rPr>
-        <w:t xml:space="preserve">Liriope</w:t>
-      </w:r>
-      <w:r>
-        <w:t xml:space="preserve"> </w:t>
-      </w:r>
-      <w:r>
-        <w:t xml:space="preserve">spp. infected with Orchid fleck dichorhavirus (OFV): (a) ringspot symptoms on</w:t>
-      </w:r>
-      <w:r>
-        <w:t xml:space="preserve"> </w:t>
-      </w:r>
-      <w:r>
-        <w:rPr>
-          <w:iCs/>
-          <w:i/>
-        </w:rPr>
-        <w:t xml:space="preserve">Liriope gigantea</w:t>
-      </w:r>
-      <w:r>
-        <w:t xml:space="preserve"> </w:t>
-      </w:r>
-      <w:r>
-        <w:t xml:space="preserve">(b-c) Details of ringspot symptoms on</w:t>
-      </w:r>
-      <w:r>
-        <w:t xml:space="preserve"> </w:t>
-      </w:r>
-      <w:r>
-        <w:rPr>
-          <w:iCs/>
-          <w:i/>
-        </w:rPr>
-        <w:t xml:space="preserve">Liriope gigantea</w:t>
-      </w:r>
-      <w:r>
-        <w:t xml:space="preserve"> </w:t>
-      </w:r>
-      <w:r>
-        <w:t xml:space="preserve">(d) chlorotic ringspot</w:t>
-      </w:r>
-      <w:r>
-        <w:t xml:space="preserve"> </w:t>
-      </w:r>
-      <w:r>
-        <w:rPr>
-          <w:iCs/>
-          <w:i/>
-        </w:rPr>
-        <w:t xml:space="preserve">Liriope muscari</w:t>
-      </w:r>
-      <w:r>
-        <w:t xml:space="preserve"> </w:t>
-      </w:r>
-      <w:r>
-        <w:t xml:space="preserve">cv.</w:t>
-      </w:r>
-      <w:r>
-        <w:t xml:space="preserve"> </w:t>
-      </w:r>
-      <w:r>
-        <w:t xml:space="preserve">‘</w:t>
-      </w:r>
-      <w:r>
-        <w:t xml:space="preserve">Silvery Sunproof</w:t>
-      </w:r>
-      <w:r>
-        <w:t xml:space="preserve">’</w:t>
-      </w:r>
-    </w:p>
-    <w:p>
-      <w:pPr>
-        <w:pStyle w:val="BodyText"/>
-      </w:pPr>
-      <w:r>
-        <w:t xml:space="preserve">Fig. 2: Symptoms expressed by</w:t>
-      </w:r>
-      <w:r>
-        <w:t xml:space="preserve"> </w:t>
-      </w:r>
-      <w:r>
-        <w:rPr>
-          <w:iCs/>
-          <w:i/>
-        </w:rPr>
-        <w:t xml:space="preserve">Aspidistra elatior</w:t>
-      </w:r>
-      <w:r>
-        <w:t xml:space="preserve"> </w:t>
-      </w:r>
-      <w:r>
-        <w:t xml:space="preserve">infected with Orchid fleck dichorhavirus (OFV): (a) Detail of leaf chlorosis (b) Chlorosis caused by OFV appears similar to sunburn damage (c-d) Chlorotic ringspot may indicate early symptoms of OFV</w:t>
-      </w:r>
-    </w:p>
-    <w:p>
-      <w:pPr>
-        <w:pStyle w:val="BodyText"/>
-      </w:pPr>
-      <w:r>
-        <w:t xml:space="preserve">Fig. 3: Cryo-SEM images of</w:t>
-      </w:r>
-      <w:r>
-        <w:t xml:space="preserve"> </w:t>
-      </w:r>
-      <w:r>
-        <w:rPr>
-          <w:iCs/>
-          <w:i/>
-        </w:rPr>
-        <w:t xml:space="preserve">Brevipalpus californicus</w:t>
-      </w:r>
-      <w:r>
-        <w:t xml:space="preserve"> </w:t>
-      </w:r>
-      <w:r>
-        <w:t xml:space="preserve">sensu lato displaying various characters used for identification</w:t>
-      </w:r>
-      <w:r>
-        <w:t xml:space="preserve"> </w:t>
-      </w:r>
-      <w:r>
-        <w:t xml:space="preserve">(Baker and Tuttle 1987, Beard et al. 2012)</w:t>
-      </w:r>
-      <w:r>
-        <w:t xml:space="preserve"> </w:t>
-      </w:r>
-      <w:r>
-        <w:t xml:space="preserve">(a) Dorsum (b) Lateral view (c) Venter (d) Close up of distal end of leg 2, with arrows indicating paired solenidia, characteristic of the genus</w:t>
-      </w:r>
-      <w:r>
-        <w:t xml:space="preserve"> </w:t>
-      </w:r>
-      <w:r>
-        <w:rPr>
-          <w:iCs/>
-          <w:i/>
-        </w:rPr>
-        <w:t xml:space="preserve">Brevipalpus</w:t>
-      </w:r>
-      <w:r>
-        <w:t xml:space="preserve"> </w:t>
-      </w:r>
-      <w:r>
-        <w:t xml:space="preserve">(e) Enlargement of the microplates of the mite cerotegument (f) Dorsal view of the distal portion of mite abdomen (g) Dorsal view of the mite rostrum (h) Ventral view of mite rostrum, observe 3 distal setae.</w:t>
-      </w:r>
-    </w:p>
-    <w:p>
-      <w:pPr>
-        <w:pStyle w:val="BodyText"/>
-      </w:pPr>
-      <w:r>
-        <w:t xml:space="preserve">Fig. 4: Florida is home to other common pest species of</w:t>
-      </w:r>
-      <w:r>
-        <w:t xml:space="preserve"> </w:t>
-      </w:r>
-      <w:r>
-        <w:rPr>
-          <w:iCs/>
-          <w:i/>
-        </w:rPr>
-        <w:t xml:space="preserve">Brevipalpus</w:t>
-      </w:r>
-      <w:r>
-        <w:t xml:space="preserve">, which are potential vectors of</w:t>
-      </w:r>
-      <w:r>
-        <w:t xml:space="preserve"> </w:t>
-      </w:r>
-      <w:r>
-        <w:rPr>
-          <w:iCs/>
-          <w:i/>
-        </w:rPr>
-        <w:t xml:space="preserve">Orchid fleck dichorhavirus</w:t>
-      </w:r>
-      <w:r>
-        <w:t xml:space="preserve">: (a)</w:t>
-      </w:r>
-      <w:r>
-        <w:t xml:space="preserve"> </w:t>
-      </w:r>
-      <w:r>
-        <w:rPr>
-          <w:iCs/>
-          <w:i/>
-        </w:rPr>
-        <w:t xml:space="preserve">B. yothersi</w:t>
-      </w:r>
-      <w:r>
-        <w:t xml:space="preserve">, dorsal (b)</w:t>
-      </w:r>
-      <w:r>
-        <w:t xml:space="preserve"> </w:t>
-      </w:r>
-      <w:r>
-        <w:rPr>
-          <w:iCs/>
-          <w:i/>
-        </w:rPr>
-        <w:t xml:space="preserve">B. yothersi</w:t>
-      </w:r>
-      <w:r>
-        <w:t xml:space="preserve">, lateral (c)</w:t>
-      </w:r>
-      <w:r>
-        <w:t xml:space="preserve"> </w:t>
-      </w:r>
-      <w:r>
-        <w:rPr>
-          <w:iCs/>
-          <w:i/>
-        </w:rPr>
-        <w:t xml:space="preserve">B. obovatus</w:t>
-      </w:r>
-      <w:r>
-        <w:t xml:space="preserve">, dorsal.</w:t>
-      </w:r>
-    </w:p>
-    <w:bookmarkEnd w:id="74"/>
-    <w:bookmarkStart w:id="79" w:name="figures"/>
+    <w:bookmarkStart w:id="78" w:name="figures"/>
     <w:p>
       <w:pPr>
         <w:pStyle w:val="Heading3"/>
@@ -5182,6 +5369,53 @@
                 <pic:pic>
                   <pic:nvPicPr>
                     <pic:cNvPr descr="ofv_fife_2021_files/figure-docx/fig_1-1.png" id="0" name="Picture"/>
+                    <pic:cNvPicPr>
+                      <a:picLocks noChangeArrowheads="1" noChangeAspect="1"/>
+                    </pic:cNvPicPr>
+                  </pic:nvPicPr>
+                  <pic:blipFill>
+                    <a:blip r:embed="rId74"/>
+                    <a:stretch>
+                      <a:fillRect/>
+                    </a:stretch>
+                  </pic:blipFill>
+                  <pic:spPr bwMode="auto">
+                    <a:xfrm>
+                      <a:off x="0" y="0"/>
+                      <a:ext cx="5943600" cy="3962400"/>
+                    </a:xfrm>
+                    <a:prstGeom prst="rect">
+                      <a:avLst/>
+                    </a:prstGeom>
+                    <a:noFill/>
+                    <a:ln w="9525">
+                      <a:noFill/>
+                      <a:headEnd/>
+                      <a:tailEnd/>
+                    </a:ln>
+                  </pic:spPr>
+                </pic:pic>
+              </a:graphicData>
+            </a:graphic>
+          </wp:inline>
+        </w:drawing>
+      </w:r>
+    </w:p>
+    <w:p>
+      <w:pPr>
+        <w:pStyle w:val="BodyText"/>
+      </w:pPr>
+      <w:r>
+        <w:drawing>
+          <wp:inline>
+            <wp:extent cx="5943600" cy="3962400"/>
+            <wp:effectExtent b="0" l="0" r="0" t="0"/>
+            <wp:docPr descr="" title="" id="1" name="Picture"/>
+            <a:graphic>
+              <a:graphicData uri="http://schemas.openxmlformats.org/drawingml/2006/picture">
+                <pic:pic>
+                  <pic:nvPicPr>
+                    <pic:cNvPr descr="ofv_fife_2021_files/figure-docx/fig_2-1.png" id="0" name="Picture"/>
                     <pic:cNvPicPr>
                       <a:picLocks noChangeArrowheads="1" noChangeAspect="1"/>
                     </pic:cNvPicPr>
@@ -5228,7 +5462,7 @@
               <a:graphicData uri="http://schemas.openxmlformats.org/drawingml/2006/picture">
                 <pic:pic>
                   <pic:nvPicPr>
-                    <pic:cNvPr descr="ofv_fife_2021_files/figure-docx/fig_2-1.png" id="0" name="Picture"/>
+                    <pic:cNvPr descr="ofv_fife_2021_files/figure-docx/fig_3-1.png" id="0" name="Picture"/>
                     <pic:cNvPicPr>
                       <a:picLocks noChangeArrowheads="1" noChangeAspect="1"/>
                     </pic:cNvPicPr>
@@ -5275,7 +5509,7 @@
               <a:graphicData uri="http://schemas.openxmlformats.org/drawingml/2006/picture">
                 <pic:pic>
                   <pic:nvPicPr>
-                    <pic:cNvPr descr="ofv_fife_2021_files/figure-docx/fig_3-1.png" id="0" name="Picture"/>
+                    <pic:cNvPr descr="ofv_fife_2021_files/figure-docx/fig_4-1.png" id="0" name="Picture"/>
                     <pic:cNvPicPr>
                       <a:picLocks noChangeArrowheads="1" noChangeAspect="1"/>
                     </pic:cNvPicPr>
@@ -5308,54 +5542,7 @@
         </w:drawing>
       </w:r>
     </w:p>
-    <w:p>
-      <w:pPr>
-        <w:pStyle w:val="BodyText"/>
-      </w:pPr>
-      <w:r>
-        <w:drawing>
-          <wp:inline>
-            <wp:extent cx="5943600" cy="3962400"/>
-            <wp:effectExtent b="0" l="0" r="0" t="0"/>
-            <wp:docPr descr="" title="" id="1" name="Picture"/>
-            <a:graphic>
-              <a:graphicData uri="http://schemas.openxmlformats.org/drawingml/2006/picture">
-                <pic:pic>
-                  <pic:nvPicPr>
-                    <pic:cNvPr descr="ofv_fife_2021_files/figure-docx/fig_4-1.png" id="0" name="Picture"/>
-                    <pic:cNvPicPr>
-                      <a:picLocks noChangeArrowheads="1" noChangeAspect="1"/>
-                    </pic:cNvPicPr>
-                  </pic:nvPicPr>
-                  <pic:blipFill>
-                    <a:blip r:embed="rId78"/>
-                    <a:stretch>
-                      <a:fillRect/>
-                    </a:stretch>
-                  </pic:blipFill>
-                  <pic:spPr bwMode="auto">
-                    <a:xfrm>
-                      <a:off x="0" y="0"/>
-                      <a:ext cx="5943600" cy="3962400"/>
-                    </a:xfrm>
-                    <a:prstGeom prst="rect">
-                      <a:avLst/>
-                    </a:prstGeom>
-                    <a:noFill/>
-                    <a:ln w="9525">
-                      <a:noFill/>
-                      <a:headEnd/>
-                      <a:tailEnd/>
-                    </a:ln>
-                  </pic:spPr>
-                </pic:pic>
-              </a:graphicData>
-            </a:graphic>
-          </wp:inline>
-        </w:drawing>
-      </w:r>
-    </w:p>
-    <w:bookmarkEnd w:id="79"/>
+    <w:bookmarkEnd w:id="78"/>
     <w:sectPr>
       <w:pgSz w:h="15840" w:w="12240"/>
       <w:pgMar w:bottom="1440" w:footer="720" w:gutter="0" w:header="720" w:left="1440" w:right="1440" w:top="1440"/>

</xml_diff>

<commit_message>
Word smithing up the distinctions between virus detection methods to clarify exactly what happened, where and to what plants.
</commit_message>
<xml_diff>
--- a/ofv_fife_2021.docx
+++ b/ofv_fife_2021.docx
@@ -503,7 +503,7 @@
         <w:pStyle w:val="FirstParagraph"/>
       </w:pPr>
       <w:r>
-        <w:t xml:space="preserve">We report outbreaks of</w:t>
+        <w:t xml:space="preserve">We describe the first outbreaks of</w:t>
       </w:r>
       <w:r>
         <w:t xml:space="preserve"> </w:t>
@@ -516,13 +516,111 @@
         <w:t xml:space="preserve">Orchid fleck dichorhavirus</w:t>
       </w:r>
       <w:r>
-        <w:t xml:space="preserve"> </w:t>
-      </w:r>
-      <w:r>
-        <w:t xml:space="preserve">(OFV-Orc) infecting three new hosts:</w:t>
-      </w:r>
-      <w:r>
-        <w:t xml:space="preserve"> </w:t>
+        <w:t xml:space="preserve">, belonging to the orchid-infecting subgroup (OFV-Orc), from three unreported hosts:</w:t>
+      </w:r>
+      <w:r>
+        <w:t xml:space="preserve"> </w:t>
+      </w:r>
+      <w:r>
+        <w:rPr>
+          <w:iCs/>
+          <w:i/>
+        </w:rPr>
+        <w:t xml:space="preserve">Liriope muscari</w:t>
+      </w:r>
+      <w:r>
+        <w:t xml:space="preserve"> </w:t>
+      </w:r>
+      <w:r>
+        <w:t xml:space="preserve">(Decaisne) Bailey,</w:t>
+      </w:r>
+      <w:r>
+        <w:t xml:space="preserve"> </w:t>
+      </w:r>
+      <w:r>
+        <w:rPr>
+          <w:iCs/>
+          <w:i/>
+        </w:rPr>
+        <w:t xml:space="preserve">Ophiopogon intermedius</w:t>
+      </w:r>
+      <w:r>
+        <w:t xml:space="preserve"> </w:t>
+      </w:r>
+      <w:r>
+        <w:t xml:space="preserve">Don and</w:t>
+      </w:r>
+      <w:r>
+        <w:t xml:space="preserve"> </w:t>
+      </w:r>
+      <w:r>
+        <w:rPr>
+          <w:iCs/>
+          <w:i/>
+        </w:rPr>
+        <w:t xml:space="preserve">Aspidistra elatior</w:t>
+      </w:r>
+      <w:r>
+        <w:t xml:space="preserve"> </w:t>
+      </w:r>
+      <w:r>
+        <w:t xml:space="preserve">Blume (Asparagaceae: Nolinoidaea) in Leon and Alachua Counties, FL. Strains of OFV-Orc infect over 50 plant species belonging to the plant families Orchidaceae, Asparagaceae (Nolinoidaea), and infects</w:t>
+      </w:r>
+      <w:r>
+        <w:t xml:space="preserve"> </w:t>
+      </w:r>
+      <w:r>
+        <w:rPr>
+          <w:iCs/>
+          <w:i/>
+        </w:rPr>
+        <w:t xml:space="preserve">Citrus</w:t>
+      </w:r>
+      <w:r>
+        <w:t xml:space="preserve"> </w:t>
+      </w:r>
+      <w:r>
+        <w:t xml:space="preserve">(Rutaceae), as citrus leprosis disease. The only known vectors of OFV-Orc are flat mites from the genus</w:t>
+      </w:r>
+      <w:r>
+        <w:t xml:space="preserve"> </w:t>
+      </w:r>
+      <w:r>
+        <w:rPr>
+          <w:iCs/>
+          <w:i/>
+        </w:rPr>
+        <w:t xml:space="preserve">Brevipalpus</w:t>
+      </w:r>
+      <w:r>
+        <w:t xml:space="preserve"> </w:t>
+      </w:r>
+      <w:r>
+        <w:t xml:space="preserve">(Trombidiformes: Tenuipalpidae). Florida has various native and introduced plants in the landscape which</w:t>
+      </w:r>
+      <w:r>
+        <w:t xml:space="preserve"> </w:t>
+      </w:r>
+      <w:r>
+        <w:rPr>
+          <w:iCs/>
+          <w:i/>
+        </w:rPr>
+        <w:t xml:space="preserve">Brevipalpus</w:t>
+      </w:r>
+      <w:r>
+        <w:t xml:space="preserve"> </w:t>
+      </w:r>
+      <w:r>
+        <w:t xml:space="preserve">spp. feed on, which are potentially susceptible to OFV-Orc.</w:t>
+      </w:r>
+    </w:p>
+    <w:p>
+      <w:pPr>
+        <w:pStyle w:val="BodyText"/>
+      </w:pPr>
+      <w:r>
+        <w:t xml:space="preserve">Chlorotic ringspots and flecking were seen affecting Liriopogons (</w:t>
       </w:r>
       <w:r>
         <w:rPr>
@@ -535,7 +633,7 @@
         <w:t xml:space="preserve"> </w:t>
       </w:r>
       <w:r>
-        <w:t xml:space="preserve">spp.</w:t>
+        <w:t xml:space="preserve">spp. and</w:t>
       </w:r>
       <w:r>
         <w:t xml:space="preserve"> </w:t>
@@ -551,6 +649,38 @@
         <w:t xml:space="preserve"> </w:t>
       </w:r>
       <w:r>
+        <w:t xml:space="preserve">spp.) in Leon County, FL. Adjacent</w:t>
+      </w:r>
+      <w:r>
+        <w:t xml:space="preserve"> </w:t>
+      </w:r>
+      <w:r>
+        <w:rPr>
+          <w:iCs/>
+          <w:i/>
+        </w:rPr>
+        <w:t xml:space="preserve">A. elatior</w:t>
+      </w:r>
+      <w:r>
+        <w:t xml:space="preserve"> </w:t>
+      </w:r>
+      <w:r>
+        <w:t xml:space="preserve">also appeared chlorotic. Local diagnostics returned negative for common plant pathogens, therefore samples were sent to the Florida Department of Agriculture and Consumer Services for identification. OFV-Orc was confirmed in</w:t>
+      </w:r>
+      <w:r>
+        <w:t xml:space="preserve"> </w:t>
+      </w:r>
+      <w:r>
+        <w:rPr>
+          <w:iCs/>
+          <w:i/>
+        </w:rPr>
+        <w:t xml:space="preserve">L. muscari</w:t>
+      </w:r>
+      <w:r>
+        <w:t xml:space="preserve"> </w:t>
+      </w:r>
+      <w:r>
         <w:t xml:space="preserve">and</w:t>
       </w:r>
       <w:r>
@@ -561,61 +691,13 @@
           <w:iCs/>
           <w:i/>
         </w:rPr>
-        <w:t xml:space="preserve">Aspidistra elatior</w:t>
-      </w:r>
-      <w:r>
-        <w:t xml:space="preserve"> </w:t>
-      </w:r>
-      <w:r>
-        <w:t xml:space="preserve">Blume (Asparagaceae: Nolinoidaea) in Leon and Alachua Counties, Florida. Strains of OFV-Orc infect over 50 plant species belonging to the plant families Orchidaceae, Asparagaceae (Nolinoidaea), and infects</w:t>
-      </w:r>
-      <w:r>
-        <w:t xml:space="preserve"> </w:t>
-      </w:r>
-      <w:r>
-        <w:rPr>
-          <w:iCs/>
-          <w:i/>
-        </w:rPr>
-        <w:t xml:space="preserve">Citrus</w:t>
-      </w:r>
-      <w:r>
-        <w:t xml:space="preserve"> </w:t>
-      </w:r>
-      <w:r>
-        <w:t xml:space="preserve">(Rutaceae), as citrus leprosis disease. The only known vectors of OFV-Orc are flat mites from the genus</w:t>
-      </w:r>
-      <w:r>
-        <w:t xml:space="preserve"> </w:t>
-      </w:r>
-      <w:r>
-        <w:rPr>
-          <w:iCs/>
-          <w:i/>
-        </w:rPr>
-        <w:t xml:space="preserve">Brevipalpus</w:t>
-      </w:r>
-      <w:r>
-        <w:t xml:space="preserve"> </w:t>
-      </w:r>
-      <w:r>
-        <w:t xml:space="preserve">(Trombidiformes: Tenuipalpidae). Florida has various native and introduced plants in the landscape which</w:t>
-      </w:r>
-      <w:r>
-        <w:t xml:space="preserve"> </w:t>
-      </w:r>
-      <w:r>
-        <w:rPr>
-          <w:iCs/>
-          <w:i/>
-        </w:rPr>
-        <w:t xml:space="preserve">Brevipalpus</w:t>
-      </w:r>
-      <w:r>
-        <w:t xml:space="preserve"> </w:t>
-      </w:r>
-      <w:r>
-        <w:t xml:space="preserve">spp. feed on, which are potentially susceptible to OFV-Orc.</w:t>
+        <w:t xml:space="preserve">A. elatior</w:t>
+      </w:r>
+      <w:r>
+        <w:t xml:space="preserve"> </w:t>
+      </w:r>
+      <w:r>
+        <w:t xml:space="preserve">via conventional reverse transcription polymerase chain reaction and Sanger sequencing of amplicons. Amplicons had a 98% identity with known sequences of Orchid fleck virus available in NCBI GenBank.</w:t>
       </w:r>
     </w:p>
     <w:p>
@@ -623,36 +705,7 @@
         <w:pStyle w:val="BodyText"/>
       </w:pPr>
       <w:r>
-        <w:t xml:space="preserve">Chlorotic ringspots flecking were seen affecting Liriopogons (</w:t>
-      </w:r>
-      <w:r>
-        <w:rPr>
-          <w:iCs/>
-          <w:i/>
-        </w:rPr>
-        <w:t xml:space="preserve">Liriope</w:t>
-      </w:r>
-      <w:r>
-        <w:t xml:space="preserve"> </w:t>
-      </w:r>
-      <w:r>
-        <w:t xml:space="preserve">spp. and</w:t>
-      </w:r>
-      <w:r>
-        <w:t xml:space="preserve"> </w:t>
-      </w:r>
-      <w:r>
-        <w:rPr>
-          <w:iCs/>
-          <w:i/>
-        </w:rPr>
-        <w:t xml:space="preserve">Ophiopogon</w:t>
-      </w:r>
-      <w:r>
-        <w:t xml:space="preserve"> </w:t>
-      </w:r>
-      <w:r>
-        <w:t xml:space="preserve">spp.) in Leon County, FL. Nearby</w:t>
+        <w:t xml:space="preserve">New samples from symptomatic plants were collected in both Leon and Alachua counties and sent to the USDA-ARS. Conventional RT-PCR, RT-qPCR and Sanger sequencing confirmed the presence of Orchid fleck virus, OFV-Orc subgroup. High-throughput sequencing detected OFV-Orc and OFV-Orc2 in</w:t>
       </w:r>
       <w:r>
         <w:t xml:space="preserve"> </w:t>
@@ -668,46 +721,6 @@
         <w:t xml:space="preserve"> </w:t>
       </w:r>
       <w:r>
-        <w:t xml:space="preserve">also appeared chlorotic. Local diagnostics returned negative for common plant viruses, so samples were sent to the Florida Department of Agriculture and Consumer Services for identification. Orchid-infecting</w:t>
-      </w:r>
-      <w:r>
-        <w:t xml:space="preserve"> </w:t>
-      </w:r>
-      <w:r>
-        <w:rPr>
-          <w:iCs/>
-          <w:i/>
-        </w:rPr>
-        <w:t xml:space="preserve">Orchid fleck dichorhavirus</w:t>
-      </w:r>
-      <w:r>
-        <w:t xml:space="preserve"> </w:t>
-      </w:r>
-      <w:r>
-        <w:t xml:space="preserve">was confirmed via conventional reverse transcription polymerase chain reaction of L-gene (RNA2) and Sanger sequencing of amplicons. Amplicons had a 98% identity with known OFV sequences available in NCBI GenBank.</w:t>
-      </w:r>
-    </w:p>
-    <w:p>
-      <w:pPr>
-        <w:pStyle w:val="BodyText"/>
-      </w:pPr>
-      <w:r>
-        <w:t xml:space="preserve">New samples from symptomatic plants were collected in both Leon and Alachua counties. High-throughput sequencing (HTS) at the USDA-ARS detected OFV-Orc and OFV-Orc2 in</w:t>
-      </w:r>
-      <w:r>
-        <w:t xml:space="preserve"> </w:t>
-      </w:r>
-      <w:r>
-        <w:rPr>
-          <w:iCs/>
-          <w:i/>
-        </w:rPr>
-        <w:t xml:space="preserve">Aspidistra</w:t>
-      </w:r>
-      <w:r>
-        <w:t xml:space="preserve"> </w:t>
-      </w:r>
-      <w:r>
         <w:t xml:space="preserve">and</w:t>
       </w:r>
       <w:r>
@@ -718,7 +731,7 @@
           <w:iCs/>
           <w:i/>
         </w:rPr>
-        <w:t xml:space="preserve">Liriope</w:t>
+        <w:t xml:space="preserve">L. muscari</w:t>
       </w:r>
       <w:r>
         <w:t xml:space="preserve">, respectively. Three potential mite vectors were identified via cryo-scanning electron microscopy (Cryo-SEM):</w:t>
@@ -850,7 +863,20 @@
         <w:t xml:space="preserve">Ophiopogon</w:t>
       </w:r>
       <w:r>
-        <w:t xml:space="preserve">, Ruscaceae, Rutaceae, Asparagaceae, orchid, Orchidaceae, pests, ornamental plants, orchid fleck virus.</w:t>
+        <w:t xml:space="preserve">,</w:t>
+      </w:r>
+      <w:r>
+        <w:t xml:space="preserve"> </w:t>
+      </w:r>
+      <w:r>
+        <w:rPr>
+          <w:iCs/>
+          <w:i/>
+        </w:rPr>
+        <w:t xml:space="preserve">Aspidistra</w:t>
+      </w:r>
+      <w:r>
+        <w:t xml:space="preserve">, Ruscaceae, Rutaceae, Asparagaceae, orchid, Orchidaceae, pests, ornamental plants, Orchid fleck virus.</w:t>
       </w:r>
     </w:p>
     <w:p>
@@ -972,12 +998,15 @@
         <w:t xml:space="preserve"> </w:t>
       </w:r>
       <w:r>
-        <w:t xml:space="preserve">(Kubo et al. 2009)</w:t>
+        <w:t xml:space="preserve">(Kubo et al. 2009a)</w:t>
       </w:r>
       <w:r>
         <w:t xml:space="preserve">, but symptoms typically appear as chlorotic flecks, which ultimately coalesce into larger spots or ringspot patterns</w:t>
       </w:r>
       <w:r>
+        <w:t xml:space="preserve"> </w:t>
+      </w:r>
+      <w:r>
         <w:t xml:space="preserve">.</w:t>
       </w:r>
     </w:p>
@@ -1284,13 +1313,53 @@
       <w:r>
         <w:t xml:space="preserve">Blume, which was suspected to be infected due to unusually chlorotic leaves (Fig. 2). Upon collection, these new samples were sent to the Florida Department of Agriculture and Consumer Services (FDACS) for identification.</w:t>
       </w:r>
+      <w:r>
+        <w:t xml:space="preserve"> </w:t>
+      </w:r>
+      <w:r>
+        <w:t xml:space="preserve">The FDACS determined that the virus was</w:t>
+      </w:r>
+      <w:r>
+        <w:t xml:space="preserve"> </w:t>
+      </w:r>
+      <w:r>
+        <w:rPr>
+          <w:iCs/>
+          <w:i/>
+        </w:rPr>
+        <w:t xml:space="preserve">Orchid fleck dichorhavirus</w:t>
+      </w:r>
+      <w:r>
+        <w:t xml:space="preserve"> </w:t>
+      </w:r>
+      <w:r>
+        <w:t xml:space="preserve">using previously published primers and methods</w:t>
+      </w:r>
+      <w:r>
+        <w:t xml:space="preserve"> </w:t>
+      </w:r>
+      <w:r>
+        <w:t xml:space="preserve">(Kubo 2006a, 2006b, Kubo et al. 2009b, Kubo et al. 2009a, Ramos-González et al. 2015)</w:t>
+      </w:r>
+      <w:r>
+        <w:t xml:space="preserve">. Orchid subgroup OFV-Orc was identified following the methods described in</w:t>
+      </w:r>
+      <w:r>
+        <w:t xml:space="preserve"> </w:t>
+      </w:r>
+      <w:r>
+        <w:t xml:space="preserve">Kondo et al. (2017)</w:t>
+      </w:r>
+      <w:r>
+        <w:t xml:space="preserve">.</w:t>
+      </w:r>
     </w:p>
     <w:p>
       <w:pPr>
         <w:pStyle w:val="BodyText"/>
       </w:pPr>
       <w:r>
-        <w:t xml:space="preserve">The presence of OFV was confirmed using OFV generic R2-Dicho-GF and R2-Dicho-GR primers by one step conventional RT-PCR</w:t>
+        <w:t xml:space="preserve">Samples sent to the USDA confirmed the presence of OFV via one step conventional RT-PCR and RT-qPCR, using generic R2-Dicho-GF and R2-Dicho-GR primers, amplifying ~800 nt of L-gene (RNA2) amplicon</w:t>
       </w:r>
       <w:r>
         <w:t xml:space="preserve"> </w:t>
@@ -1299,7 +1368,16 @@
         <w:t xml:space="preserve">(Roy et al. 2020)</w:t>
       </w:r>
       <w:r>
-        <w:t xml:space="preserve">, amplifying ~800 nt of L-gene (RNA2) amplicon from an infected</w:t>
+        <w:t xml:space="preserve">. Follow-up Sanger sequencing demonstrated a shared 98% nucleotide identity with the orchid strain subgroup, OFV-Orc (isolates So and Br with GenBank Accession numbers: AB244418 and MK522807, respectively)</w:t>
+      </w:r>
+      <w:r>
+        <w:t xml:space="preserve"> </w:t>
+      </w:r>
+      <w:r>
+        <w:t xml:space="preserve">(Kondo et al. 2006, 2017)</w:t>
+      </w:r>
+      <w:r>
+        <w:t xml:space="preserve">. High Throughput sequencing results confirmed the presence of OFV-Orc2 strain in the</w:t>
       </w:r>
       <w:r>
         <w:t xml:space="preserve"> </w:t>
@@ -1315,13 +1393,106 @@
         <w:t xml:space="preserve"> </w:t>
       </w:r>
       <w:r>
-        <w:t xml:space="preserve">leaf sample. Sanger sequencing of RT-PCR amplicons shared 98% nucleotide identity with orchid strains of OFV: OFV-Orc1 and OFV-Orc2 (GenBank Accession numbers: AB244418 and LC222630)</w:t>
-      </w:r>
-      <w:r>
-        <w:t xml:space="preserve"> </w:t>
-      </w:r>
-      <w:r>
-        <w:t xml:space="preserve">(Kondo et al. 2006, 2017)</w:t>
+        <w:t xml:space="preserve">sample.</w:t>
+      </w:r>
+    </w:p>
+    <w:p>
+      <w:pPr>
+        <w:pStyle w:val="BodyText"/>
+      </w:pPr>
+      <w:r>
+        <w:t xml:space="preserve">Subsequent surveys of plants belonging to the subfamily Nolinoidaea in Florida have revealed more sites with Asparagaceae putatively infected with OFV in Leon and Alachua counties (Table 1). Mites were collected from symptomatic plants in Leon county and observed with phase contrast microscopy. Tenuipalpid mites (flat mites or false spider mites) were commonly found in abundance on the Asparagaceae, which tested positive for OFV. These flat mites were initially identified as</w:t>
+      </w:r>
+      <w:r>
+        <w:t xml:space="preserve"> </w:t>
+      </w:r>
+      <w:r>
+        <w:rPr>
+          <w:iCs/>
+          <w:i/>
+        </w:rPr>
+        <w:t xml:space="preserve">B. californicus</w:t>
+      </w:r>
+      <w:r>
+        <w:t xml:space="preserve"> </w:t>
+      </w:r>
+      <w:r>
+        <w:t xml:space="preserve">s. l. and later confirmed by the FDACS via Differential Interference Contrast (DIC) microscopy. The</w:t>
+      </w:r>
+      <w:r>
+        <w:t xml:space="preserve"> </w:t>
+      </w:r>
+      <w:r>
+        <w:rPr>
+          <w:iCs/>
+          <w:i/>
+        </w:rPr>
+        <w:t xml:space="preserve">B. californicus</w:t>
+      </w:r>
+      <w:r>
+        <w:t xml:space="preserve"> </w:t>
+      </w:r>
+      <w:r>
+        <w:t xml:space="preserve">s. l. species group, sensu</w:t>
+      </w:r>
+      <w:r>
+        <w:t xml:space="preserve"> </w:t>
+      </w:r>
+      <w:r>
+        <w:t xml:space="preserve">Baker and Tuttle (1987)</w:t>
+      </w:r>
+      <w:r>
+        <w:t xml:space="preserve"> </w:t>
+      </w:r>
+      <w:r>
+        <w:t xml:space="preserve">is suspected to contain cryptic species</w:t>
+      </w:r>
+      <w:r>
+        <w:t xml:space="preserve"> </w:t>
+      </w:r>
+      <w:r>
+        <w:t xml:space="preserve">(Childers and Rodrigues 2011, Rodrigues and Childers 2013)</w:t>
+      </w:r>
+      <w:r>
+        <w:t xml:space="preserve">, as seen in other</w:t>
+      </w:r>
+      <w:r>
+        <w:t xml:space="preserve"> </w:t>
+      </w:r>
+      <w:r>
+        <w:rPr>
+          <w:iCs/>
+          <w:i/>
+        </w:rPr>
+        <w:t xml:space="preserve">Brevipalpus</w:t>
+      </w:r>
+      <w:r>
+        <w:t xml:space="preserve"> </w:t>
+      </w:r>
+      <w:r>
+        <w:t xml:space="preserve">species, such as</w:t>
+      </w:r>
+      <w:r>
+        <w:t xml:space="preserve"> </w:t>
+      </w:r>
+      <w:r>
+        <w:rPr>
+          <w:iCs/>
+          <w:i/>
+        </w:rPr>
+        <w:t xml:space="preserve">B. phoenicis</w:t>
+      </w:r>
+      <w:r>
+        <w:t xml:space="preserve"> </w:t>
+      </w:r>
+      <w:r>
+        <w:t xml:space="preserve">(Geijskes)</w:t>
+      </w:r>
+      <w:r>
+        <w:t xml:space="preserve"> </w:t>
+      </w:r>
+      <w:r>
+        <w:t xml:space="preserve">(Beard et al. 2015)</w:t>
       </w:r>
       <w:r>
         <w:t xml:space="preserve">.</w:t>
@@ -1332,7 +1503,7 @@
         <w:pStyle w:val="BodyText"/>
       </w:pPr>
       <w:r>
-        <w:t xml:space="preserve">Subsequent surveys of plants belonging to the subfamily Nolinoidaea in Florida have revealed more sites with Asparagaceae putatively infected with OFV in Leon and Alachua counties (Table 1). Mites were collected from symptomatic plants in Leon county and observed with phase contrast microscopy. Tenuipalpid mites (flat mites or false spider mites) were commonly found in abundance on the Asparagaceae, which tested positive for OFV. These flat mites were initially identified as</w:t>
+        <w:t xml:space="preserve">New mite samples were collected from the site where OFV was first confirmed and sent to USDA-ARS’s Electron and Confocal Microscopy Unit for analysis. Three mite species were recovered and examined under cryo scanning electron microscopy (Cryo-SEM):</w:t>
       </w:r>
       <w:r>
         <w:t xml:space="preserve"> </w:t>
@@ -1348,7 +1519,161 @@
         <w:t xml:space="preserve"> </w:t>
       </w:r>
       <w:r>
-        <w:t xml:space="preserve">s. l. and later confirmed by the FDACS via Differential Interference Contrast (DIC) microscopy. The</w:t>
+        <w:t xml:space="preserve">s.l. (Fig. 3),</w:t>
+      </w:r>
+      <w:r>
+        <w:t xml:space="preserve"> </w:t>
+      </w:r>
+      <w:r>
+        <w:rPr>
+          <w:iCs/>
+          <w:i/>
+        </w:rPr>
+        <w:t xml:space="preserve">B. obovatus</w:t>
+      </w:r>
+      <w:r>
+        <w:t xml:space="preserve"> </w:t>
+      </w:r>
+      <w:r>
+        <w:t xml:space="preserve">Baker and</w:t>
+      </w:r>
+      <w:r>
+        <w:t xml:space="preserve"> </w:t>
+      </w:r>
+      <w:r>
+        <w:rPr>
+          <w:iCs/>
+          <w:i/>
+        </w:rPr>
+        <w:t xml:space="preserve">B. confusus</w:t>
+      </w:r>
+      <w:r>
+        <w:t xml:space="preserve"> </w:t>
+      </w:r>
+      <w:r>
+        <w:t xml:space="preserve">Donnadieu (Fig. 4).</w:t>
+      </w:r>
+    </w:p>
+    <w:p>
+      <w:pPr>
+        <w:pStyle w:val="BodyText"/>
+      </w:pPr>
+      <w:r>
+        <w:t xml:space="preserve">The first report of OFV in the US is thought to be</w:t>
+      </w:r>
+      <w:r>
+        <w:t xml:space="preserve"> </w:t>
+      </w:r>
+      <w:r>
+        <w:t xml:space="preserve">Ko et al. (1985)</w:t>
+      </w:r>
+      <w:r>
+        <w:t xml:space="preserve">, who describes nuclear inclusions caused by an undescribed bacilliform rhabdovirus in</w:t>
+      </w:r>
+      <w:r>
+        <w:t xml:space="preserve"> </w:t>
+      </w:r>
+      <w:r>
+        <w:rPr>
+          <w:iCs/>
+          <w:i/>
+        </w:rPr>
+        <w:t xml:space="preserve">Brassia</w:t>
+      </w:r>
+      <w:r>
+        <w:t xml:space="preserve"> </w:t>
+      </w:r>
+      <w:r>
+        <w:t xml:space="preserve">orchids. The significance of this report is their reference to spoke-wheel configurations of the viral particles</w:t>
+      </w:r>
+      <w:r>
+        <w:t xml:space="preserve"> </w:t>
+      </w:r>
+      <w:r>
+        <w:t xml:space="preserve">(Ko et al. 1985)</w:t>
+      </w:r>
+      <w:r>
+        <w:t xml:space="preserve">, a sign typically associated with OFV infection</w:t>
+      </w:r>
+      <w:r>
+        <w:t xml:space="preserve"> </w:t>
+      </w:r>
+      <w:r>
+        <w:t xml:space="preserve">(Chang et al. 1976)</w:t>
+      </w:r>
+      <w:r>
+        <w:t xml:space="preserve">. Unfortunately,</w:t>
+      </w:r>
+      <w:r>
+        <w:t xml:space="preserve"> </w:t>
+      </w:r>
+      <w:r>
+        <w:t xml:space="preserve">Ko et al. (1985)</w:t>
+      </w:r>
+      <w:r>
+        <w:t xml:space="preserve"> </w:t>
+      </w:r>
+      <w:r>
+        <w:t xml:space="preserve">made no mention of mites or further investigations of this virus. The first certain report of OFV was from Hawaii in 2001</w:t>
+      </w:r>
+      <w:r>
+        <w:t xml:space="preserve"> </w:t>
+      </w:r>
+      <w:r>
+        <w:t xml:space="preserve">(Blanchfield et al. 2001)</w:t>
+      </w:r>
+      <w:r>
+        <w:t xml:space="preserve">, while the first report from the continental US was by</w:t>
+      </w:r>
+      <w:r>
+        <w:t xml:space="preserve"> </w:t>
+      </w:r>
+      <w:r>
+        <w:t xml:space="preserve">Bratsch et al. (2015)</w:t>
+      </w:r>
+      <w:r>
+        <w:t xml:space="preserve">. In that publication, the authors confirmed the presence of OFV in</w:t>
+      </w:r>
+      <w:r>
+        <w:t xml:space="preserve"> </w:t>
+      </w:r>
+      <w:r>
+        <w:rPr>
+          <w:iCs/>
+          <w:i/>
+        </w:rPr>
+        <w:t xml:space="preserve">Phalaenopsis</w:t>
+      </w:r>
+      <w:r>
+        <w:t xml:space="preserve"> </w:t>
+      </w:r>
+      <w:r>
+        <w:t xml:space="preserve">hybrids in the US, using TEM of ultrathin sections of plant tissue as well as molecular sequence analysis and its association with</w:t>
+      </w:r>
+      <w:r>
+        <w:t xml:space="preserve"> </w:t>
+      </w:r>
+      <w:r>
+        <w:rPr>
+          <w:iCs/>
+          <w:i/>
+        </w:rPr>
+        <w:t xml:space="preserve">Brevipalpus</w:t>
+      </w:r>
+      <w:r>
+        <w:t xml:space="preserve"> </w:t>
+      </w:r>
+      <w:r>
+        <w:t xml:space="preserve">mites</w:t>
+      </w:r>
+      <w:r>
+        <w:t xml:space="preserve"> </w:t>
+      </w:r>
+      <w:r>
+        <w:t xml:space="preserve">(Bratsch et al. 2015)</w:t>
+      </w:r>
+      <w:r>
+        <w:t xml:space="preserve">. The authors did not make a conclusive species identification but suggested the mite vector was within the</w:t>
       </w:r>
       <w:r>
         <w:t xml:space="preserve"> </w:t>
@@ -1364,66 +1689,13 @@
         <w:t xml:space="preserve"> </w:t>
       </w:r>
       <w:r>
-        <w:t xml:space="preserve">s. l. species group, sensu</w:t>
-      </w:r>
-      <w:r>
-        <w:t xml:space="preserve"> </w:t>
-      </w:r>
-      <w:r>
-        <w:t xml:space="preserve">Baker and Tuttle (1987)</w:t>
-      </w:r>
-      <w:r>
-        <w:t xml:space="preserve"> </w:t>
-      </w:r>
-      <w:r>
-        <w:t xml:space="preserve">is suspected to contain cryptic species</w:t>
-      </w:r>
-      <w:r>
-        <w:t xml:space="preserve"> </w:t>
-      </w:r>
-      <w:r>
-        <w:t xml:space="preserve">(Childers and Rodrigues 2011, Rodrigues and Childers 2013)</w:t>
-      </w:r>
-      <w:r>
-        <w:t xml:space="preserve">, as seen in other</w:t>
-      </w:r>
-      <w:r>
-        <w:t xml:space="preserve"> </w:t>
-      </w:r>
-      <w:r>
-        <w:rPr>
-          <w:iCs/>
-          <w:i/>
-        </w:rPr>
-        <w:t xml:space="preserve">Brevipalpus</w:t>
-      </w:r>
-      <w:r>
-        <w:t xml:space="preserve"> </w:t>
-      </w:r>
-      <w:r>
-        <w:t xml:space="preserve">species, such as</w:t>
-      </w:r>
-      <w:r>
-        <w:t xml:space="preserve"> </w:t>
-      </w:r>
-      <w:r>
-        <w:rPr>
-          <w:iCs/>
-          <w:i/>
-        </w:rPr>
-        <w:t xml:space="preserve">B. phoenicis</w:t>
-      </w:r>
-      <w:r>
-        <w:t xml:space="preserve"> </w:t>
-      </w:r>
-      <w:r>
-        <w:t xml:space="preserve">(Geijskes)</w:t>
-      </w:r>
-      <w:r>
-        <w:t xml:space="preserve"> </w:t>
-      </w:r>
-      <w:r>
-        <w:t xml:space="preserve">(Beard et al. 2015)</w:t>
+        <w:t xml:space="preserve">group, as referred by</w:t>
+      </w:r>
+      <w:r>
+        <w:t xml:space="preserve"> </w:t>
+      </w:r>
+      <w:r>
+        <w:t xml:space="preserve">Kondo et al. (2003)</w:t>
       </w:r>
       <w:r>
         <w:t xml:space="preserve">.</w:t>
@@ -1434,209 +1706,6 @@
         <w:pStyle w:val="BodyText"/>
       </w:pPr>
       <w:r>
-        <w:t xml:space="preserve">New mite samples were collected from the site where OFV was first confirmed and sent to USDA-ARS’s Electron and Confocal Microscopy Unit for analysis. Three mite species were recovered and examined under cryo scanning electron microscopy (Cryo-SEM):</w:t>
-      </w:r>
-      <w:r>
-        <w:t xml:space="preserve"> </w:t>
-      </w:r>
-      <w:r>
-        <w:rPr>
-          <w:iCs/>
-          <w:i/>
-        </w:rPr>
-        <w:t xml:space="preserve">B. californicus</w:t>
-      </w:r>
-      <w:r>
-        <w:t xml:space="preserve"> </w:t>
-      </w:r>
-      <w:r>
-        <w:t xml:space="preserve">s.l. (Fig. 3),</w:t>
-      </w:r>
-      <w:r>
-        <w:t xml:space="preserve"> </w:t>
-      </w:r>
-      <w:r>
-        <w:rPr>
-          <w:iCs/>
-          <w:i/>
-        </w:rPr>
-        <w:t xml:space="preserve">B. obovatus</w:t>
-      </w:r>
-      <w:r>
-        <w:t xml:space="preserve"> </w:t>
-      </w:r>
-      <w:r>
-        <w:t xml:space="preserve">Baker and</w:t>
-      </w:r>
-      <w:r>
-        <w:t xml:space="preserve"> </w:t>
-      </w:r>
-      <w:r>
-        <w:rPr>
-          <w:iCs/>
-          <w:i/>
-        </w:rPr>
-        <w:t xml:space="preserve">B. confusus</w:t>
-      </w:r>
-      <w:r>
-        <w:t xml:space="preserve"> </w:t>
-      </w:r>
-      <w:r>
-        <w:t xml:space="preserve">Donnadieu (Fig. 4).</w:t>
-      </w:r>
-    </w:p>
-    <w:p>
-      <w:pPr>
-        <w:pStyle w:val="BodyText"/>
-      </w:pPr>
-      <w:r>
-        <w:t xml:space="preserve">The first report of OFV in the US is thought to be</w:t>
-      </w:r>
-      <w:r>
-        <w:t xml:space="preserve"> </w:t>
-      </w:r>
-      <w:r>
-        <w:t xml:space="preserve">Ko et al. (1985)</w:t>
-      </w:r>
-      <w:r>
-        <w:t xml:space="preserve">, who describes nuclear inclusions caused by an undescribed bacilliform rhabdovirus in</w:t>
-      </w:r>
-      <w:r>
-        <w:t xml:space="preserve"> </w:t>
-      </w:r>
-      <w:r>
-        <w:rPr>
-          <w:iCs/>
-          <w:i/>
-        </w:rPr>
-        <w:t xml:space="preserve">Brassia</w:t>
-      </w:r>
-      <w:r>
-        <w:t xml:space="preserve"> </w:t>
-      </w:r>
-      <w:r>
-        <w:t xml:space="preserve">orchids. The significance of this report is their reference to spoke-wheel configurations of the viral particles</w:t>
-      </w:r>
-      <w:r>
-        <w:t xml:space="preserve"> </w:t>
-      </w:r>
-      <w:r>
-        <w:t xml:space="preserve">(Ko et al. 1985)</w:t>
-      </w:r>
-      <w:r>
-        <w:t xml:space="preserve">, a sign typically associated with OFV infection</w:t>
-      </w:r>
-      <w:r>
-        <w:t xml:space="preserve"> </w:t>
-      </w:r>
-      <w:r>
-        <w:t xml:space="preserve">(Chang et al. 1976)</w:t>
-      </w:r>
-      <w:r>
-        <w:t xml:space="preserve">. Unfortunately,</w:t>
-      </w:r>
-      <w:r>
-        <w:t xml:space="preserve"> </w:t>
-      </w:r>
-      <w:r>
-        <w:t xml:space="preserve">Ko et al. (1985)</w:t>
-      </w:r>
-      <w:r>
-        <w:t xml:space="preserve"> </w:t>
-      </w:r>
-      <w:r>
-        <w:t xml:space="preserve">made no mention of mites or further investigations of this virus. The first certain report of OFV was from Hawaii in 2001</w:t>
-      </w:r>
-      <w:r>
-        <w:t xml:space="preserve"> </w:t>
-      </w:r>
-      <w:r>
-        <w:t xml:space="preserve">(Blanchfield et al. 2001)</w:t>
-      </w:r>
-      <w:r>
-        <w:t xml:space="preserve">, while the first report from the continental US was by</w:t>
-      </w:r>
-      <w:r>
-        <w:t xml:space="preserve"> </w:t>
-      </w:r>
-      <w:r>
-        <w:t xml:space="preserve">Bratsch et al. (2015)</w:t>
-      </w:r>
-      <w:r>
-        <w:t xml:space="preserve">. In that publication, the authors confirmed the presence of OFV in</w:t>
-      </w:r>
-      <w:r>
-        <w:t xml:space="preserve"> </w:t>
-      </w:r>
-      <w:r>
-        <w:rPr>
-          <w:iCs/>
-          <w:i/>
-        </w:rPr>
-        <w:t xml:space="preserve">Phalaenopsis</w:t>
-      </w:r>
-      <w:r>
-        <w:t xml:space="preserve"> </w:t>
-      </w:r>
-      <w:r>
-        <w:t xml:space="preserve">hybrids in the US, using TEM of ultrathin sections of plant tissue as well as molecular sequence analysis and its association with</w:t>
-      </w:r>
-      <w:r>
-        <w:t xml:space="preserve"> </w:t>
-      </w:r>
-      <w:r>
-        <w:rPr>
-          <w:iCs/>
-          <w:i/>
-        </w:rPr>
-        <w:t xml:space="preserve">Brevipalpus</w:t>
-      </w:r>
-      <w:r>
-        <w:t xml:space="preserve"> </w:t>
-      </w:r>
-      <w:r>
-        <w:t xml:space="preserve">mites</w:t>
-      </w:r>
-      <w:r>
-        <w:t xml:space="preserve"> </w:t>
-      </w:r>
-      <w:r>
-        <w:t xml:space="preserve">(Bratsch et al. 2015)</w:t>
-      </w:r>
-      <w:r>
-        <w:t xml:space="preserve">. The authors did not make a conclusive species identification but suggested the mite vector was within the</w:t>
-      </w:r>
-      <w:r>
-        <w:t xml:space="preserve"> </w:t>
-      </w:r>
-      <w:r>
-        <w:rPr>
-          <w:iCs/>
-          <w:i/>
-        </w:rPr>
-        <w:t xml:space="preserve">B. californicus</w:t>
-      </w:r>
-      <w:r>
-        <w:t xml:space="preserve"> </w:t>
-      </w:r>
-      <w:r>
-        <w:t xml:space="preserve">group, as referred by</w:t>
-      </w:r>
-      <w:r>
-        <w:t xml:space="preserve"> </w:t>
-      </w:r>
-      <w:r>
-        <w:t xml:space="preserve">Kondo et al. (2003)</w:t>
-      </w:r>
-      <w:r>
-        <w:t xml:space="preserve">.</w:t>
-      </w:r>
-    </w:p>
-    <w:p>
-      <w:pPr>
-        <w:pStyle w:val="BodyText"/>
-      </w:pPr>
-      <w:r>
         <w:t xml:space="preserve">OFV has been reported in other Nolinoidaea in Australia</w:t>
       </w:r>
       <w:r>
@@ -1674,7 +1743,7 @@
         <w:t xml:space="preserve"> </w:t>
       </w:r>
       <w:r>
-        <w:t xml:space="preserve">but not in the US. The Florida collected plants of</w:t>
+        <w:t xml:space="preserve">but not in the US. The</w:t>
       </w:r>
       <w:r>
         <w:t xml:space="preserve"> </w:t>
@@ -1708,7 +1777,7 @@
         <w:t xml:space="preserve"> </w:t>
       </w:r>
       <w:r>
-        <w:t xml:space="preserve">are thought to belong to either</w:t>
+        <w:t xml:space="preserve">is considered a synonym of</w:t>
       </w:r>
       <w:r>
         <w:t xml:space="preserve"> </w:t>
@@ -1724,7 +1793,10 @@
         <w:t xml:space="preserve"> </w:t>
       </w:r>
       <w:r>
-        <w:t xml:space="preserve">or</w:t>
+        <w:t xml:space="preserve">(Wang et al. 2014, Masiero et al. 2020)</w:t>
+      </w:r>
+      <w:r>
+        <w:t xml:space="preserve">, but some consider it a separate species:</w:t>
       </w:r>
       <w:r>
         <w:t xml:space="preserve"> </w:t>
@@ -1735,6 +1807,18 @@
           <w:i/>
         </w:rPr>
         <w:t xml:space="preserve">Liriope gigantea</w:t>
+      </w:r>
+      <w:r>
+        <w:t xml:space="preserve"> </w:t>
+      </w:r>
+      <w:r>
+        <w:t xml:space="preserve">Hume</w:t>
+      </w:r>
+      <w:r>
+        <w:t xml:space="preserve"> </w:t>
+      </w:r>
+      <w:r>
+        <w:t xml:space="preserve">(Fantz et al. 2015)</w:t>
       </w:r>
       <w:r>
         <w:t xml:space="preserve">. We are not aware of any previous report of OFV infection in</w:t>
@@ -2084,7 +2168,7 @@
         <w:t xml:space="preserve"> </w:t>
       </w:r>
       <w:r>
-        <w:t xml:space="preserve">(Fig. 4). Therefore, it is critical to identify the vector of OFVs in Florida and monitor its spread to determine the risk this virus represents for the native plants, agriculture and the ornamental/landscaping industries of Florida and the surrounding regions.</w:t>
+        <w:t xml:space="preserve">(Fig. 4). Therefore, it is critical to identify the vector of these strains of OFV in Florida to monitor their spread, and to determine the risk they represent for the native plants, agriculture and the ornamental/landscaping industries of Florida and the surrounding regions.</w:t>
       </w:r>
     </w:p>
     <w:bookmarkEnd w:id="23"/>
@@ -2106,7 +2190,7 @@
       </w:r>
     </w:p>
     <w:bookmarkEnd w:id="24"/>
-    <w:bookmarkStart w:id="71" w:name="references"/>
+    <w:bookmarkStart w:id="75" w:name="references"/>
     <w:p>
       <w:pPr>
         <w:pStyle w:val="Heading3"/>
@@ -2115,7 +2199,7 @@
         <w:t xml:space="preserve">References</w:t>
       </w:r>
     </w:p>
-    <w:bookmarkStart w:id="70" w:name="refs"/>
+    <w:bookmarkStart w:id="74" w:name="refs"/>
     <w:bookmarkStart w:id="25" w:name="ref-Akyazi2017"/>
     <w:p>
       <w:pPr>
@@ -3704,7 +3788,7 @@
       </w:r>
     </w:p>
     <w:bookmarkEnd w:id="54"/>
-    <w:bookmarkStart w:id="55" w:name="ref-Kubo2009b"/>
+    <w:bookmarkStart w:id="55" w:name="ref-Kubo2006a"/>
     <w:p>
       <w:pPr>
         <w:pStyle w:val="Bibliography"/>
@@ -3714,6 +3798,81 @@
           <w:bCs/>
           <w:b/>
         </w:rPr>
+        <w:t xml:space="preserve">Kubo, K. S.</w:t>
+      </w:r>
+      <w:r>
+        <w:t xml:space="preserve"> </w:t>
+      </w:r>
+      <w:r>
+        <w:rPr>
+          <w:bCs/>
+          <w:b/>
+        </w:rPr>
+        <w:t xml:space="preserve">2006a</w:t>
+      </w:r>
+      <w:r>
+        <w:t xml:space="preserve">. Estudo da variabilidade genetica do orchid fleck virus</w:t>
+      </w:r>
+      <w:r>
+        <w:t xml:space="preserve"> </w:t>
+      </w:r>
+      <w:r>
+        <w:t xml:space="preserve">(OFV)</w:t>
+      </w:r>
+      <w:r>
+        <w:t xml:space="preserve"> </w:t>
+      </w:r>
+      <w:r>
+        <w:t xml:space="preserve">por</w:t>
+      </w:r>
+      <w:r>
+        <w:t xml:space="preserve"> </w:t>
+      </w:r>
+      <w:r>
+        <w:t xml:space="preserve">SSCP</w:t>
+      </w:r>
+      <w:r>
+        <w:t xml:space="preserve">. Summa Phytopathol. 32: S29.</w:t>
+      </w:r>
+    </w:p>
+    <w:bookmarkEnd w:id="55"/>
+    <w:bookmarkStart w:id="56" w:name="ref-Kubo2006b"/>
+    <w:p>
+      <w:pPr>
+        <w:pStyle w:val="Bibliography"/>
+      </w:pPr>
+      <w:r>
+        <w:rPr>
+          <w:bCs/>
+          <w:b/>
+        </w:rPr>
+        <w:t xml:space="preserve">Kubo, K. S.</w:t>
+      </w:r>
+      <w:r>
+        <w:t xml:space="preserve"> </w:t>
+      </w:r>
+      <w:r>
+        <w:rPr>
+          <w:bCs/>
+          <w:b/>
+        </w:rPr>
+        <w:t xml:space="preserve">2006b</w:t>
+      </w:r>
+      <w:r>
+        <w:t xml:space="preserve">. Otimizacao da diagnose molecular da mancha anular da orquidea. Summa Phytopathol. 32: S30.</w:t>
+      </w:r>
+    </w:p>
+    <w:bookmarkEnd w:id="56"/>
+    <w:bookmarkStart w:id="57" w:name="ref-Kubo2009b"/>
+    <w:p>
+      <w:pPr>
+        <w:pStyle w:val="Bibliography"/>
+      </w:pPr>
+      <w:r>
+        <w:rPr>
+          <w:bCs/>
+          <w:b/>
+        </w:rPr>
         <w:t xml:space="preserve">Kubo, K. S., J. Freitas-Astúa, M. A. Machado, and E. W. Kitajima</w:t>
       </w:r>
       <w:r>
@@ -3727,7 +3886,7 @@
           <w:bCs/>
           <w:b/>
         </w:rPr>
-        <w:t xml:space="preserve">2009</w:t>
+        <w:t xml:space="preserve">2009a</w:t>
       </w:r>
       <w:r>
         <w:t xml:space="preserve">.</w:t>
@@ -3758,8 +3917,8 @@
         <w:t xml:space="preserve">. Journal of General Plant Pathology. 75: 250–255.</w:t>
       </w:r>
     </w:p>
-    <w:bookmarkEnd w:id="55"/>
-    <w:bookmarkStart w:id="56" w:name="ref-Maeda1998"/>
+    <w:bookmarkEnd w:id="57"/>
+    <w:bookmarkStart w:id="58" w:name="ref-Kubo2009a"/>
     <w:p>
       <w:pPr>
         <w:pStyle w:val="Bibliography"/>
@@ -3769,6 +3928,48 @@
           <w:bCs/>
           <w:b/>
         </w:rPr>
+        <w:t xml:space="preserve">Kubo, K. S., R. M. Stuart, J. Freitas-Astúa, R. Antonioli-Luizon, E. C. Locali-Fabris, H. D. Coletta-Filho, M. A. Machado, and E. W. Kitajima</w:t>
+      </w:r>
+      <w:r>
+        <w:t xml:space="preserve">.</w:t>
+      </w:r>
+      <w:r>
+        <w:t xml:space="preserve"> </w:t>
+      </w:r>
+      <w:r>
+        <w:rPr>
+          <w:bCs/>
+          <w:b/>
+        </w:rPr>
+        <w:t xml:space="preserve">2009b</w:t>
+      </w:r>
+      <w:r>
+        <w:t xml:space="preserve">. Evaluation of the genetic variability of</w:t>
+      </w:r>
+      <w:r>
+        <w:t xml:space="preserve"> </w:t>
+      </w:r>
+      <w:r>
+        <w:t xml:space="preserve">Orchid fleck virus</w:t>
+      </w:r>
+      <w:r>
+        <w:t xml:space="preserve"> </w:t>
+      </w:r>
+      <w:r>
+        <w:t xml:space="preserve">by single-strand conformational polymorphism analysis and nucleotide sequencing of a fragment from the nucleocapsid gene. Archives of Virology. 154: 1009–1014.</w:t>
+      </w:r>
+    </w:p>
+    <w:bookmarkEnd w:id="58"/>
+    <w:bookmarkStart w:id="59" w:name="ref-Maeda1998"/>
+    <w:p>
+      <w:pPr>
+        <w:pStyle w:val="Bibliography"/>
+      </w:pPr>
+      <w:r>
+        <w:rPr>
+          <w:bCs/>
+          <w:b/>
+        </w:rPr>
         <w:t xml:space="preserve">Maeda, T.</w:t>
       </w:r>
       <w:r>
@@ -3822,8 +4023,8 @@
         <w:t xml:space="preserve">Int. Cong. Plant Pathol. 3.</w:t>
       </w:r>
     </w:p>
-    <w:bookmarkEnd w:id="56"/>
-    <w:bookmarkStart w:id="57" w:name="ref-Masiero2020"/>
+    <w:bookmarkEnd w:id="59"/>
+    <w:bookmarkStart w:id="60" w:name="ref-Masiero2020"/>
     <w:p>
       <w:pPr>
         <w:pStyle w:val="Bibliography"/>
@@ -3896,8 +4097,8 @@
         <w:t xml:space="preserve">plants. Plants. 9: 558.</w:t>
       </w:r>
     </w:p>
-    <w:bookmarkEnd w:id="57"/>
-    <w:bookmarkStart w:id="58" w:name="ref-Mcharo2003"/>
+    <w:bookmarkEnd w:id="60"/>
+    <w:bookmarkStart w:id="61" w:name="ref-Mcharo2003"/>
     <w:p>
       <w:pPr>
         <w:pStyle w:val="Bibliography"/>
@@ -3926,8 +4127,8 @@
         <w:t xml:space="preserve">. Molecular and morphological investigation of ornamental liriopogons. Journal of the American Society for Horticultural Science. 128: 575–577.</w:t>
       </w:r>
     </w:p>
-    <w:bookmarkEnd w:id="58"/>
-    <w:bookmarkStart w:id="59" w:name="ref-Mei2016"/>
+    <w:bookmarkEnd w:id="61"/>
+    <w:bookmarkStart w:id="62" w:name="ref-Mei2016"/>
     <w:p>
       <w:pPr>
         <w:pStyle w:val="Bibliography"/>
@@ -3999,8 +4200,8 @@
         <w:t xml:space="preserve">. Plant Disease. 100: 1028–1028.</w:t>
       </w:r>
     </w:p>
-    <w:bookmarkEnd w:id="59"/>
-    <w:bookmarkStart w:id="60" w:name="ref-Meng2021"/>
+    <w:bookmarkEnd w:id="62"/>
+    <w:bookmarkStart w:id="63" w:name="ref-Meng2021"/>
     <w:p>
       <w:pPr>
         <w:pStyle w:val="Bibliography"/>
@@ -4047,8 +4248,8 @@
         <w:t xml:space="preserve">) revealed by transcriptome data. Frontiers in Plant Science. 11.</w:t>
       </w:r>
     </w:p>
-    <w:bookmarkEnd w:id="60"/>
-    <w:bookmarkStart w:id="61" w:name="ref-OlmedoVelarde2019"/>
+    <w:bookmarkEnd w:id="63"/>
+    <w:bookmarkStart w:id="64" w:name="ref-OlmedoVelarde2019"/>
     <w:p>
       <w:pPr>
         <w:pStyle w:val="Bibliography"/>
@@ -4102,8 +4303,8 @@
         <w:t xml:space="preserve">. Plant Disease. 103: 2345–2352.</w:t>
       </w:r>
     </w:p>
-    <w:bookmarkEnd w:id="61"/>
-    <w:bookmarkStart w:id="62" w:name="ref-Peng2013"/>
+    <w:bookmarkEnd w:id="64"/>
+    <w:bookmarkStart w:id="65" w:name="ref-Peng2013"/>
     <w:p>
       <w:pPr>
         <w:pStyle w:val="Bibliography"/>
@@ -4153,8 +4354,8 @@
         <w:t xml:space="preserve">plant virus. Archives of Virology. 158: 313–323.</w:t>
       </w:r>
     </w:p>
-    <w:bookmarkEnd w:id="62"/>
-    <w:bookmarkStart w:id="63" w:name="ref-Rodrigues2013"/>
+    <w:bookmarkEnd w:id="65"/>
+    <w:bookmarkStart w:id="66" w:name="ref-RamosGonzalez2015"/>
     <w:p>
       <w:pPr>
         <w:pStyle w:val="Bibliography"/>
@@ -4164,6 +4365,57 @@
           <w:bCs/>
           <w:b/>
         </w:rPr>
+        <w:t xml:space="preserve">Ramos-González, P. L., H. Sarubbi-Orue, L. Gonzales-Segnana, C. Chabi-Jesus, J. Freitas-Astúa, and E. W. Kitajima</w:t>
+      </w:r>
+      <w:r>
+        <w:t xml:space="preserve">.</w:t>
+      </w:r>
+      <w:r>
+        <w:t xml:space="preserve"> </w:t>
+      </w:r>
+      <w:r>
+        <w:rPr>
+          <w:bCs/>
+          <w:b/>
+        </w:rPr>
+        <w:t xml:space="preserve">2015</w:t>
+      </w:r>
+      <w:r>
+        <w:t xml:space="preserve">.</w:t>
+      </w:r>
+      <w:r>
+        <w:t xml:space="preserve"> </w:t>
+      </w:r>
+      <w:r>
+        <w:t xml:space="preserve">Orchid fleck virus</w:t>
+      </w:r>
+      <w:r>
+        <w:t xml:space="preserve"> </w:t>
+      </w:r>
+      <w:r>
+        <w:t xml:space="preserve">infecting orchids in</w:t>
+      </w:r>
+      <w:r>
+        <w:t xml:space="preserve"> </w:t>
+      </w:r>
+      <w:r>
+        <w:t xml:space="preserve">Paraguay</w:t>
+      </w:r>
+      <w:r>
+        <w:t xml:space="preserve">: First report and use of degenerate primers for its detection. Journal of Phytopathology. 164: 342–347.</w:t>
+      </w:r>
+    </w:p>
+    <w:bookmarkEnd w:id="66"/>
+    <w:bookmarkStart w:id="67" w:name="ref-Rodrigues2013"/>
+    <w:p>
+      <w:pPr>
+        <w:pStyle w:val="Bibliography"/>
+      </w:pPr>
+      <w:r>
+        <w:rPr>
+          <w:bCs/>
+          <w:b/>
+        </w:rPr>
         <w:t xml:space="preserve">Rodrigues, J. C. V., and C. C. Childers</w:t>
       </w:r>
       <w:r>
@@ -4214,8 +4466,8 @@
         <w:t xml:space="preserve">): Vectors of invasive, non-systemic cytoplasmic and nuclear viruses in plants. Experimental and Applied Acarology. 59: 165–175.</w:t>
       </w:r>
     </w:p>
-    <w:bookmarkEnd w:id="63"/>
-    <w:bookmarkStart w:id="64" w:name="ref-Roy2020"/>
+    <w:bookmarkEnd w:id="67"/>
+    <w:bookmarkStart w:id="68" w:name="ref-Roy2020"/>
     <w:p>
       <w:pPr>
         <w:pStyle w:val="Bibliography"/>
@@ -4268,8 +4520,8 @@
         <w:t xml:space="preserve">. 110: 106–120.</w:t>
       </w:r>
     </w:p>
-    <w:bookmarkEnd w:id="64"/>
-    <w:bookmarkStart w:id="65" w:name="ref-Roy2015"/>
+    <w:bookmarkEnd w:id="68"/>
+    <w:bookmarkStart w:id="69" w:name="ref-Roy2015"/>
     <w:p>
       <w:pPr>
         <w:pStyle w:val="Bibliography"/>
@@ -4319,8 +4571,8 @@
         <w:t xml:space="preserve">. 105: 564–575.</w:t>
       </w:r>
     </w:p>
-    <w:bookmarkEnd w:id="65"/>
-    <w:bookmarkStart w:id="66" w:name="ref-Velarde2021"/>
+    <w:bookmarkEnd w:id="69"/>
+    <w:bookmarkStart w:id="70" w:name="ref-Velarde2021"/>
     <w:p>
       <w:pPr>
         <w:pStyle w:val="Bibliography"/>
@@ -4402,8 +4654,8 @@
         <w:t xml:space="preserve">. Plant Disease.</w:t>
       </w:r>
     </w:p>
-    <w:bookmarkEnd w:id="66"/>
-    <w:bookmarkStart w:id="67" w:name="ref-Walker2018"/>
+    <w:bookmarkEnd w:id="70"/>
+    <w:bookmarkStart w:id="71" w:name="ref-Walker2018"/>
     <w:p>
       <w:pPr>
         <w:pStyle w:val="Bibliography"/>
@@ -4457,8 +4709,8 @@
         <w:t xml:space="preserve">. Journal of General Virology. 99: 447–448.</w:t>
       </w:r>
     </w:p>
-    <w:bookmarkEnd w:id="67"/>
-    <w:bookmarkStart w:id="68" w:name="ref-Wang2014"/>
+    <w:bookmarkEnd w:id="71"/>
+    <w:bookmarkStart w:id="72" w:name="ref-Wang2014"/>
     <w:p>
       <w:pPr>
         <w:pStyle w:val="Bibliography"/>
@@ -4527,8 +4779,8 @@
         <w:t xml:space="preserve">sequences. Systematic Botany. 39: 776–784.</w:t>
       </w:r>
     </w:p>
-    <w:bookmarkEnd w:id="68"/>
-    <w:bookmarkStart w:id="69" w:name="ref-Zheng2013"/>
+    <w:bookmarkEnd w:id="72"/>
+    <w:bookmarkStart w:id="73" w:name="ref-Zheng2013"/>
     <w:p>
       <w:pPr>
         <w:pStyle w:val="Bibliography"/>
@@ -4578,10 +4830,10 @@
         <w:t xml:space="preserve">plant virus. Archives of virology. 158: 313–323.</w:t>
       </w:r>
     </w:p>
-    <w:bookmarkEnd w:id="69"/>
-    <w:bookmarkEnd w:id="70"/>
-    <w:bookmarkEnd w:id="71"/>
-    <w:bookmarkStart w:id="72" w:name="X07ae460ea85d4ba040dcaa5f1b0b7fd416f89f1"/>
+    <w:bookmarkEnd w:id="73"/>
+    <w:bookmarkEnd w:id="74"/>
+    <w:bookmarkEnd w:id="75"/>
+    <w:bookmarkStart w:id="76" w:name="X07ae460ea85d4ba040dcaa5f1b0b7fd416f89f1"/>
     <w:p>
       <w:pPr>
         <w:pStyle w:val="Heading3"/>
@@ -4679,7 +4931,7 @@
               <w:t xml:space="preserve"> </w:t>
             </w:r>
             <w:r>
-              <w:t xml:space="preserve">Bailey</w:t>
+              <w:t xml:space="preserve">(Decaisne) Bailey</w:t>
             </w:r>
           </w:p>
         </w:tc>
@@ -5101,8 +5353,8 @@
         <w:t xml:space="preserve">.</w:t>
       </w:r>
     </w:p>
-    <w:bookmarkEnd w:id="72"/>
-    <w:bookmarkStart w:id="73" w:name="figure-captions"/>
+    <w:bookmarkEnd w:id="76"/>
+    <w:bookmarkStart w:id="77" w:name="figure-captions"/>
     <w:p>
       <w:pPr>
         <w:pStyle w:val="Heading3"/>
@@ -5344,8 +5596,8 @@
         <w:t xml:space="preserve">, dorsal.</w:t>
       </w:r>
     </w:p>
-    <w:bookmarkEnd w:id="73"/>
-    <w:bookmarkStart w:id="78" w:name="figures"/>
+    <w:bookmarkEnd w:id="77"/>
+    <w:bookmarkStart w:id="82" w:name="figures"/>
     <w:p>
       <w:pPr>
         <w:pStyle w:val="Heading3"/>
@@ -5374,7 +5626,7 @@
                     </pic:cNvPicPr>
                   </pic:nvPicPr>
                   <pic:blipFill>
-                    <a:blip r:embed="rId74"/>
+                    <a:blip r:embed="rId78"/>
                     <a:stretch>
                       <a:fillRect/>
                     </a:stretch>
@@ -5421,7 +5673,7 @@
                     </pic:cNvPicPr>
                   </pic:nvPicPr>
                   <pic:blipFill>
-                    <a:blip r:embed="rId75"/>
+                    <a:blip r:embed="rId79"/>
                     <a:stretch>
                       <a:fillRect/>
                     </a:stretch>
@@ -5468,7 +5720,7 @@
                     </pic:cNvPicPr>
                   </pic:nvPicPr>
                   <pic:blipFill>
-                    <a:blip r:embed="rId76"/>
+                    <a:blip r:embed="rId80"/>
                     <a:stretch>
                       <a:fillRect/>
                     </a:stretch>
@@ -5515,7 +5767,7 @@
                     </pic:cNvPicPr>
                   </pic:nvPicPr>
                   <pic:blipFill>
-                    <a:blip r:embed="rId77"/>
+                    <a:blip r:embed="rId81"/>
                     <a:stretch>
                       <a:fillRect/>
                     </a:stretch>
@@ -5542,7 +5794,7 @@
         </w:drawing>
       </w:r>
     </w:p>
-    <w:bookmarkEnd w:id="78"/>
+    <w:bookmarkEnd w:id="82"/>
     <w:sectPr>
       <w:pgSz w:h="15840" w:w="12240"/>
       <w:pgMar w:bottom="1440" w:footer="720" w:gutter="0" w:header="720" w:left="1440" w:right="1440" w:top="1440"/>

</xml_diff>

<commit_message>
Added information on OFV strain
</commit_message>
<xml_diff>
--- a/ofv_fife_2021.docx
+++ b/ofv_fife_2021.docx
@@ -529,10 +529,7 @@
         <w:t xml:space="preserve">Liriope muscari</w:t>
       </w:r>
       <w:r>
-        <w:t xml:space="preserve"> </w:t>
-      </w:r>
-      <w:r>
-        <w:t xml:space="preserve">(Decaisne) Bailey,</w:t>
+        <w:t xml:space="preserve">, cv. ’Gigantea (Decaisne) Bailey,</w:t>
       </w:r>
       <w:r>
         <w:t xml:space="preserve"> </w:t>
@@ -580,7 +577,7 @@
         <w:t xml:space="preserve"> </w:t>
       </w:r>
       <w:r>
-        <w:t xml:space="preserve">(Rutaceae), as citrus leprosis disease. The only known vectors of OFV-Orc are flat mites from the genus</w:t>
+        <w:t xml:space="preserve">(Rutaceae) as citrus leprosis disease. The only known vectors of OFV-Orc are flat mites, genus</w:t>
       </w:r>
       <w:r>
         <w:t xml:space="preserve"> </w:t>
@@ -596,7 +593,7 @@
         <w:t xml:space="preserve"> </w:t>
       </w:r>
       <w:r>
-        <w:t xml:space="preserve">(Trombidiformes: Tenuipalpidae). Florida has various native and introduced plants in the landscape which</w:t>
+        <w:t xml:space="preserve">(Trombidiformes: Tenuipalpidae). Florida has various plants in the landscape which</w:t>
       </w:r>
       <w:r>
         <w:t xml:space="preserve"> </w:t>
@@ -665,7 +662,15 @@
         <w:t xml:space="preserve"> </w:t>
       </w:r>
       <w:r>
-        <w:t xml:space="preserve">also appeared chlorotic. Local diagnostics returned negative for common plant pathogens, therefore samples were sent to the Florida Department of Agriculture and Consumer Services for identification. OFV-Orc was confirmed in</w:t>
+        <w:t xml:space="preserve">also appeared chlorotic. Local diagnostics returned negative for common plant pathogens, therefore samples were sent to the Florida Department of Agriculture and Consumer Services and USDA-ARS for identification.</w:t>
+      </w:r>
+    </w:p>
+    <w:p>
+      <w:pPr>
+        <w:pStyle w:val="BodyText"/>
+      </w:pPr>
+      <w:r>
+        <w:t xml:space="preserve">OFV-Orc was confirmed in</w:t>
       </w:r>
       <w:r>
         <w:t xml:space="preserve"> </w:t>
@@ -697,7 +702,36 @@
         <w:t xml:space="preserve"> </w:t>
       </w:r>
       <w:r>
-        <w:t xml:space="preserve">via conventional reverse transcription polymerase chain reaction and Sanger sequencing of amplicons. Amplicons had a 98% identity with known sequences of Orchid fleck virus available in NCBI GenBank.</w:t>
+        <w:t xml:space="preserve">via conventional and quantitative reverse transcription polymerase chain reaction. Sanger sequencing of amplicons found 98% nucleotide identity with orchid-infecting strains of Orchid fleck virus available in NCBI GenBank. High-throughput sequencing detected OFV-Orc and OFV-Orc2 in</w:t>
+      </w:r>
+      <w:r>
+        <w:t xml:space="preserve"> </w:t>
+      </w:r>
+      <w:r>
+        <w:rPr>
+          <w:iCs/>
+          <w:i/>
+        </w:rPr>
+        <w:t xml:space="preserve">A. elatior</w:t>
+      </w:r>
+      <w:r>
+        <w:t xml:space="preserve"> </w:t>
+      </w:r>
+      <w:r>
+        <w:t xml:space="preserve">and</w:t>
+      </w:r>
+      <w:r>
+        <w:t xml:space="preserve"> </w:t>
+      </w:r>
+      <w:r>
+        <w:rPr>
+          <w:iCs/>
+          <w:i/>
+        </w:rPr>
+        <w:t xml:space="preserve">L. muscari</w:t>
+      </w:r>
+      <w:r>
+        <w:t xml:space="preserve">, respectively.</w:t>
       </w:r>
     </w:p>
     <w:p>
@@ -705,36 +739,7 @@
         <w:pStyle w:val="BodyText"/>
       </w:pPr>
       <w:r>
-        <w:t xml:space="preserve">New samples from symptomatic plants were collected in both Leon and Alachua counties and sent to the USDA-ARS. Conventional RT-PCR, RT-qPCR and Sanger sequencing confirmed the presence of Orchid fleck virus, OFV-Orc subgroup. High-throughput sequencing detected OFV-Orc and OFV-Orc2 in</w:t>
-      </w:r>
-      <w:r>
-        <w:t xml:space="preserve"> </w:t>
-      </w:r>
-      <w:r>
-        <w:rPr>
-          <w:iCs/>
-          <w:i/>
-        </w:rPr>
-        <w:t xml:space="preserve">A. elatior</w:t>
-      </w:r>
-      <w:r>
-        <w:t xml:space="preserve"> </w:t>
-      </w:r>
-      <w:r>
-        <w:t xml:space="preserve">and</w:t>
-      </w:r>
-      <w:r>
-        <w:t xml:space="preserve"> </w:t>
-      </w:r>
-      <w:r>
-        <w:rPr>
-          <w:iCs/>
-          <w:i/>
-        </w:rPr>
-        <w:t xml:space="preserve">L. muscari</w:t>
-      </w:r>
-      <w:r>
-        <w:t xml:space="preserve">, respectively. Three potential mite vectors were identified via cryo-scanning electron microscopy (Cryo-SEM):</w:t>
+        <w:t xml:space="preserve">Three potential mite vectors were identified via cryo-scanning electron microscopy (Cryo-SEM):</w:t>
       </w:r>
       <w:r>
         <w:t xml:space="preserve"> </w:t>
@@ -1342,7 +1347,7 @@
         <w:t xml:space="preserve">(Kubo 2006a, 2006b, Kubo et al. 2009b, Kubo et al. 2009a, Ramos-González et al. 2015)</w:t>
       </w:r>
       <w:r>
-        <w:t xml:space="preserve">. Orchid subgroup OFV-Orc was identified following the methods described in</w:t>
+        <w:t xml:space="preserve">. Orchid subgroup 1, OFV-Orc was identified following the methods described in</w:t>
       </w:r>
       <w:r>
         <w:t xml:space="preserve"> </w:t>
@@ -1368,7 +1373,7 @@
         <w:t xml:space="preserve">(Roy et al. 2020)</w:t>
       </w:r>
       <w:r>
-        <w:t xml:space="preserve">. Follow-up Sanger sequencing demonstrated a shared 98% nucleotide identity with the orchid strain subgroup, OFV-Orc (isolates So and Br with GenBank Accession numbers: AB244418 and MK522807, respectively)</w:t>
+        <w:t xml:space="preserve">. Sanger sequencing demonstrated a shared 98% nucleotide identity with the orchid strain subgroup, OFV-Orc (isolates So and Br with GenBank Accession numbers: AB244418 and MK522807, respectively)</w:t>
       </w:r>
       <w:r>
         <w:t xml:space="preserve"> </w:t>

</xml_diff>

<commit_message>
Added Dr. Roy's clarifications, edited abstract
</commit_message>
<xml_diff>
--- a/ofv_fife_2021.docx
+++ b/ofv_fife_2021.docx
@@ -609,7 +609,7 @@
         <w:t xml:space="preserve"> </w:t>
       </w:r>
       <w:r>
-        <w:t xml:space="preserve">spp. feed on, which are potentially susceptible to OFV-Orc.</w:t>
+        <w:t xml:space="preserve">spp. feed on, which are susceptible to infection by OFV-Orc.</w:t>
       </w:r>
     </w:p>
     <w:p>
@@ -617,7 +617,7 @@
         <w:pStyle w:val="BodyText"/>
       </w:pPr>
       <w:r>
-        <w:t xml:space="preserve">Chlorotic ringspots and flecking were seen affecting Liriopogons (</w:t>
+        <w:t xml:space="preserve">Chlorotic ringspots and flecking was seen affecting Liriopogons (</w:t>
       </w:r>
       <w:r>
         <w:rPr>
@@ -646,7 +646,7 @@
         <w:t xml:space="preserve"> </w:t>
       </w:r>
       <w:r>
-        <w:t xml:space="preserve">spp.) in Leon County, FL. Adjacent</w:t>
+        <w:t xml:space="preserve">spp.) in Leon County, FL. Nearby</w:t>
       </w:r>
       <w:r>
         <w:t xml:space="preserve"> </w:t>
@@ -662,7 +662,7 @@
         <w:t xml:space="preserve"> </w:t>
       </w:r>
       <w:r>
-        <w:t xml:space="preserve">also appeared chlorotic. Local diagnostics returned negative for common plant pathogens, therefore samples were sent to the Florida Department of Agriculture and Consumer Services and USDA-ARS for identification.</w:t>
+        <w:t xml:space="preserve">also appeared chlorotic. Local diagnostics returned negative for common plant pathogens, therefore new samples were sent to the Florida Department of Agriculture and Consumer Services (FDACS) and USDA-ARS for identification.</w:t>
       </w:r>
     </w:p>
     <w:p>
@@ -670,7 +670,7 @@
         <w:pStyle w:val="BodyText"/>
       </w:pPr>
       <w:r>
-        <w:t xml:space="preserve">OFV-Orc was confirmed in</w:t>
+        <w:t xml:space="preserve">Two orchid-infecting strains of Orchid fleck virus were detected via combinations of conventional RT-PCR, RT-qPCR, Sanger sequencing and High Throughput Sequencing. Amplicons shared 98% nucleotide identity with OFV-Orc1 and OFV-Orc2 available in NCBI GenBank. Coinfections were seen in each county, but single strains of OFV-Orc were seen in</w:t>
       </w:r>
       <w:r>
         <w:t xml:space="preserve"> </w:t>
@@ -686,7 +686,7 @@
         <w:t xml:space="preserve"> </w:t>
       </w:r>
       <w:r>
-        <w:t xml:space="preserve">and</w:t>
+        <w:t xml:space="preserve">(Alachua, OFV-Orc2) and</w:t>
       </w:r>
       <w:r>
         <w:t xml:space="preserve"> </w:t>
@@ -702,36 +702,7 @@
         <w:t xml:space="preserve"> </w:t>
       </w:r>
       <w:r>
-        <w:t xml:space="preserve">via conventional and quantitative reverse transcription polymerase chain reaction. Sanger sequencing of amplicons found 98% nucleotide identity with orchid-infecting strains of Orchid fleck virus available in NCBI GenBank. High-throughput sequencing detected OFV-Orc and OFV-Orc2 in</w:t>
-      </w:r>
-      <w:r>
-        <w:t xml:space="preserve"> </w:t>
-      </w:r>
-      <w:r>
-        <w:rPr>
-          <w:iCs/>
-          <w:i/>
-        </w:rPr>
-        <w:t xml:space="preserve">A. elatior</w:t>
-      </w:r>
-      <w:r>
-        <w:t xml:space="preserve"> </w:t>
-      </w:r>
-      <w:r>
-        <w:t xml:space="preserve">and</w:t>
-      </w:r>
-      <w:r>
-        <w:t xml:space="preserve"> </w:t>
-      </w:r>
-      <w:r>
-        <w:rPr>
-          <w:iCs/>
-          <w:i/>
-        </w:rPr>
-        <w:t xml:space="preserve">L. muscari</w:t>
-      </w:r>
-      <w:r>
-        <w:t xml:space="preserve">, respectively.</w:t>
+        <w:t xml:space="preserve">(Leon, OFV-Orc1).</w:t>
       </w:r>
     </w:p>
     <w:p>
@@ -795,7 +766,7 @@
         <w:pStyle w:val="BodyText"/>
       </w:pPr>
       <w:r>
-        <w:t xml:space="preserve">Our report suggests that</w:t>
+        <w:t xml:space="preserve">In conclusion,</w:t>
       </w:r>
       <w:r>
         <w:t xml:space="preserve"> </w:t>

</xml_diff>

<commit_message>
Updated with edits based on Dr. Roy's notes
</commit_message>
<xml_diff>
--- a/ofv_fife_2021.docx
+++ b/ofv_fife_2021.docx
@@ -529,7 +529,25 @@
         <w:t xml:space="preserve">Liriope muscari</w:t>
       </w:r>
       <w:r>
-        <w:t xml:space="preserve">, cv. ’Gigantea (Decaisne) Bailey,</w:t>
+        <w:t xml:space="preserve">, cv.</w:t>
+      </w:r>
+      <w:r>
+        <w:t xml:space="preserve"> </w:t>
+      </w:r>
+      <w:r>
+        <w:t xml:space="preserve">‘</w:t>
+      </w:r>
+      <w:r>
+        <w:t xml:space="preserve">Gigantea</w:t>
+      </w:r>
+      <w:r>
+        <w:t xml:space="preserve">’</w:t>
+      </w:r>
+      <w:r>
+        <w:t xml:space="preserve"> </w:t>
+      </w:r>
+      <w:r>
+        <w:t xml:space="preserve">(Decaisne) Bailey,</w:t>
       </w:r>
       <w:r>
         <w:t xml:space="preserve"> </w:t>
@@ -1353,23 +1371,87 @@
         <w:t xml:space="preserve">(Kondo et al. 2006, 2017)</w:t>
       </w:r>
       <w:r>
-        <w:t xml:space="preserve">. High Throughput sequencing results confirmed the presence of OFV-Orc2 strain in the</w:t>
-      </w:r>
-      <w:r>
-        <w:t xml:space="preserve"> </w:t>
-      </w:r>
-      <w:r>
-        <w:rPr>
-          <w:iCs/>
-          <w:i/>
-        </w:rPr>
-        <w:t xml:space="preserve">Liriope</w:t>
-      </w:r>
-      <w:r>
-        <w:t xml:space="preserve"> </w:t>
-      </w:r>
-      <w:r>
-        <w:t xml:space="preserve">sample.</w:t>
+        <w:t xml:space="preserve">. These methods detected OFV-Orc1 and OFV-Orc2 in both</w:t>
+      </w:r>
+      <w:r>
+        <w:t xml:space="preserve"> </w:t>
+      </w:r>
+      <w:r>
+        <w:rPr>
+          <w:iCs/>
+          <w:i/>
+        </w:rPr>
+        <w:t xml:space="preserve">O. intermedius</w:t>
+      </w:r>
+      <w:r>
+        <w:t xml:space="preserve"> </w:t>
+      </w:r>
+      <w:r>
+        <w:t xml:space="preserve">and</w:t>
+      </w:r>
+      <w:r>
+        <w:t xml:space="preserve"> </w:t>
+      </w:r>
+      <w:r>
+        <w:rPr>
+          <w:iCs/>
+          <w:i/>
+        </w:rPr>
+        <w:t xml:space="preserve">A. elatior</w:t>
+      </w:r>
+      <w:r>
+        <w:t xml:space="preserve"> </w:t>
+      </w:r>
+      <w:r>
+        <w:t xml:space="preserve">from Leon County. High Throughput Sequencing (HTS) reaffirmed the presence of OFV-Orc1 and OFV-Orc2 strains in Leon and Alachua counties (Table 1). HTS results from Leon County revealed that</w:t>
+      </w:r>
+      <w:r>
+        <w:t xml:space="preserve"> </w:t>
+      </w:r>
+      <w:r>
+        <w:rPr>
+          <w:iCs/>
+          <w:i/>
+        </w:rPr>
+        <w:t xml:space="preserve">L. muscari</w:t>
+      </w:r>
+      <w:r>
+        <w:t xml:space="preserve"> </w:t>
+      </w:r>
+      <w:r>
+        <w:t xml:space="preserve">were coinfected with both strains (OFV-Orc1 and OFV-Orc2), while</w:t>
+      </w:r>
+      <w:r>
+        <w:t xml:space="preserve"> </w:t>
+      </w:r>
+      <w:r>
+        <w:rPr>
+          <w:iCs/>
+          <w:i/>
+        </w:rPr>
+        <w:t xml:space="preserve">A. elatior</w:t>
+      </w:r>
+      <w:r>
+        <w:t xml:space="preserve"> </w:t>
+      </w:r>
+      <w:r>
+        <w:t xml:space="preserve">were solely infected with OFV-Orc1. HTS of</w:t>
+      </w:r>
+      <w:r>
+        <w:t xml:space="preserve"> </w:t>
+      </w:r>
+      <w:r>
+        <w:rPr>
+          <w:iCs/>
+          <w:i/>
+        </w:rPr>
+        <w:t xml:space="preserve">L. muscari</w:t>
+      </w:r>
+      <w:r>
+        <w:t xml:space="preserve"> </w:t>
+      </w:r>
+      <w:r>
+        <w:t xml:space="preserve">from Alachua County revealed infections with the OFV-Orc2 strain.</w:t>
       </w:r>
     </w:p>
     <w:p>
@@ -1377,7 +1459,7 @@
         <w:pStyle w:val="BodyText"/>
       </w:pPr>
       <w:r>
-        <w:t xml:space="preserve">Subsequent surveys of plants belonging to the subfamily Nolinoidaea in Florida have revealed more sites with Asparagaceae putatively infected with OFV in Leon and Alachua counties (Table 1). Mites were collected from symptomatic plants in Leon county and observed with phase contrast microscopy. Tenuipalpid mites (flat mites or false spider mites) were commonly found in abundance on the Asparagaceae, which tested positive for OFV. These flat mites were initially identified as</w:t>
+        <w:t xml:space="preserve">Mites were collected from symptomatic plants in Leon county and observed with phase contrast microscopy. Tenuipalpid mites (flat mites or false spider mites) were commonly found in abundance on the Asparagaceae, which tested positive for OFV. These flat mites were initially identified as</w:t>
       </w:r>
       <w:r>
         <w:t xml:space="preserve"> </w:t>
@@ -4809,7 +4891,7 @@
     <w:bookmarkEnd w:id="73"/>
     <w:bookmarkEnd w:id="74"/>
     <w:bookmarkEnd w:id="75"/>
-    <w:bookmarkStart w:id="76" w:name="X07ae460ea85d4ba040dcaa5f1b0b7fd416f89f1"/>
+    <w:bookmarkStart w:id="76" w:name="Xc5369b446c235d7f16f09abd7e84808f639229e"/>
     <w:p>
       <w:pPr>
         <w:pStyle w:val="Heading3"/>
@@ -4828,7 +4910,7 @@
         <w:t xml:space="preserve">Orchid fleck dichorhavirus</w:t>
       </w:r>
       <w:r>
-        <w:t xml:space="preserve">, along with basic descriptions of foliar symptoms seen in the landscape of northern Florida</w:t>
+        <w:t xml:space="preserve">, collected from the landscape of northern Florida</w:t>
       </w:r>
     </w:p>
     <w:tbl>
@@ -4838,10 +4920,10 @@
         <w:tblLook w:firstRow="1" w:lastRow="0" w:firstColumn="0" w:lastColumn="0" w:noHBand="0" w:noVBand="0" w:val="0020"/>
       </w:tblPr>
       <w:tblGrid>
-        <w:gridCol w:w="1900"/>
         <w:gridCol w:w="2376"/>
-        <w:gridCol w:w="2692"/>
-        <w:gridCol w:w="950"/>
+        <w:gridCol w:w="2970"/>
+        <w:gridCol w:w="1188"/>
+        <w:gridCol w:w="1386"/>
       </w:tblGrid>
       <w:tr>
         <w:tc>
@@ -4873,7 +4955,7 @@
               <w:jc w:val="left"/>
             </w:pPr>
             <w:r>
-              <w:t xml:space="preserve">Symptoms Observed</w:t>
+              <w:t xml:space="preserve">County</w:t>
             </w:r>
           </w:p>
         </w:tc>
@@ -4884,7 +4966,7 @@
               <w:jc w:val="left"/>
             </w:pPr>
             <w:r>
-              <w:t xml:space="preserve">County</w:t>
+              <w:t xml:space="preserve">Strains</w:t>
             </w:r>
           </w:p>
         </w:tc>
@@ -4907,7 +4989,22 @@
               <w:t xml:space="preserve"> </w:t>
             </w:r>
             <w:r>
-              <w:t xml:space="preserve">(Decaisne) Bailey</w:t>
+              <w:t xml:space="preserve">cv.</w:t>
+            </w:r>
+            <w:r>
+              <w:t xml:space="preserve"> </w:t>
+            </w:r>
+            <w:r>
+              <w:t xml:space="preserve">‘</w:t>
+            </w:r>
+            <w:r>
+              <w:t xml:space="preserve">Gigantea</w:t>
+            </w:r>
+            <w:r>
+              <w:t xml:space="preserve">’</w:t>
+            </w:r>
+            <w:r>
+              <w:t xml:space="preserve">* (Decaisne) Bailey</w:t>
             </w:r>
           </w:p>
         </w:tc>
@@ -4929,7 +5026,7 @@
               <w:jc w:val="left"/>
             </w:pPr>
             <w:r>
-              <w:t xml:space="preserve">Ringspots, Chlorotic Flecking, Necrotic Lesions</w:t>
+              <w:t xml:space="preserve">Alachua &amp; Leon</w:t>
             </w:r>
           </w:p>
         </w:tc>
@@ -4940,116 +5037,7 @@
               <w:jc w:val="left"/>
             </w:pPr>
             <w:r>
-              <w:t xml:space="preserve">Alachua &amp; Leon</w:t>
-            </w:r>
-          </w:p>
-        </w:tc>
-      </w:tr>
-      <w:tr>
-        <w:tc>
-          <w:p>
-            <w:pPr>
-              <w:pStyle w:val="Compact"/>
-              <w:jc w:val="left"/>
-            </w:pPr>
-            <w:r>
-              <w:rPr>
-                <w:iCs/>
-                <w:i/>
-              </w:rPr>
-              <w:t xml:space="preserve">Liriope gigantea</w:t>
-            </w:r>
-            <w:r>
-              <w:t xml:space="preserve">* Hume</w:t>
-            </w:r>
-          </w:p>
-        </w:tc>
-        <w:tc>
-          <w:p>
-            <w:pPr>
-              <w:pStyle w:val="Compact"/>
-              <w:jc w:val="left"/>
-            </w:pPr>
-            <w:r>
-              <w:t xml:space="preserve">Giant Lilyturf</w:t>
-            </w:r>
-          </w:p>
-        </w:tc>
-        <w:tc>
-          <w:p>
-            <w:pPr>
-              <w:pStyle w:val="Compact"/>
-              <w:jc w:val="left"/>
-            </w:pPr>
-            <w:r>
-              <w:t xml:space="preserve">Ringspots, Chlorotic Flecking, Necrotic Lesions</w:t>
-            </w:r>
-          </w:p>
-        </w:tc>
-        <w:tc>
-          <w:p>
-            <w:pPr>
-              <w:pStyle w:val="Compact"/>
-              <w:jc w:val="left"/>
-            </w:pPr>
-            <w:r>
-              <w:t xml:space="preserve">Alachua &amp; Leon</w:t>
-            </w:r>
-          </w:p>
-        </w:tc>
-      </w:tr>
-      <w:tr>
-        <w:tc>
-          <w:p>
-            <w:pPr>
-              <w:pStyle w:val="Compact"/>
-              <w:jc w:val="left"/>
-            </w:pPr>
-            <w:r>
-              <w:rPr>
-                <w:iCs/>
-                <w:i/>
-              </w:rPr>
-              <w:t xml:space="preserve">Ophiopogon japonicus</w:t>
-            </w:r>
-            <w:r>
-              <w:t xml:space="preserve"> </w:t>
-            </w:r>
-            <w:r>
-              <w:t xml:space="preserve">Ker Gawl.</w:t>
-            </w:r>
-          </w:p>
-        </w:tc>
-        <w:tc>
-          <w:p>
-            <w:pPr>
-              <w:pStyle w:val="Compact"/>
-              <w:jc w:val="left"/>
-            </w:pPr>
-            <w:r>
-              <w:t xml:space="preserve">Dwarf Lilyturf, Mondo Grass, Snake’s beard</w:t>
-            </w:r>
-          </w:p>
-        </w:tc>
-        <w:tc>
-          <w:p>
-            <w:pPr>
-              <w:pStyle w:val="Compact"/>
-              <w:jc w:val="left"/>
-            </w:pPr>
-            <w:r>
-              <w:t xml:space="preserve">Ringspots, Chlorotic Flecking, Necrotic Lesions</w:t>
-            </w:r>
-          </w:p>
-        </w:tc>
-        <w:tc>
-          <w:p>
-            <w:pPr>
-              <w:pStyle w:val="Compact"/>
-              <w:jc w:val="left"/>
-            </w:pPr>
-            <w:r>
-              <w:t xml:space="preserve">Leon</w:t>
+              <w:t xml:space="preserve">OFV-Orc1 &amp; OFV-Orc2</w:t>
             </w:r>
           </w:p>
         </w:tc>
@@ -5103,7 +5091,7 @@
               <w:jc w:val="left"/>
             </w:pPr>
             <w:r>
-              <w:t xml:space="preserve">Ringspots, Chlorotic Flecking, Necrotic Lesions</w:t>
+              <w:t xml:space="preserve">Leon</w:t>
             </w:r>
           </w:p>
         </w:tc>
@@ -5114,7 +5102,7 @@
               <w:jc w:val="left"/>
             </w:pPr>
             <w:r>
-              <w:t xml:space="preserve">Alachua &amp; Leon</w:t>
+              <w:t xml:space="preserve">OFV-Orc1 &amp; OFV-Orc2</w:t>
             </w:r>
           </w:p>
         </w:tc>
@@ -5159,7 +5147,7 @@
               <w:jc w:val="left"/>
             </w:pPr>
             <w:r>
-              <w:t xml:space="preserve">Chlorosis, Chlorotic Flecking, Necrotic Lesions</w:t>
+              <w:t xml:space="preserve">Leon</w:t>
             </w:r>
           </w:p>
         </w:tc>
@@ -5170,7 +5158,7 @@
               <w:jc w:val="left"/>
             </w:pPr>
             <w:r>
-              <w:t xml:space="preserve">Leon</w:t>
+              <w:t xml:space="preserve">OFV-Orc1 &amp; OFV-Orc2</w:t>
             </w:r>
           </w:p>
         </w:tc>
@@ -5191,29 +5179,47 @@
           <w:iCs/>
           <w:i/>
         </w:rPr>
+        <w:t xml:space="preserve">Liriope muscari</w:t>
+      </w:r>
+      <w:r>
+        <w:t xml:space="preserve"> </w:t>
+      </w:r>
+      <w:r>
+        <w:t xml:space="preserve">cv.</w:t>
+      </w:r>
+      <w:r>
+        <w:t xml:space="preserve"> </w:t>
+      </w:r>
+      <w:r>
+        <w:t xml:space="preserve">‘</w:t>
+      </w:r>
+      <w:r>
+        <w:t xml:space="preserve">Gigantea</w:t>
+      </w:r>
+      <w:r>
+        <w:t xml:space="preserve">’</w:t>
+      </w:r>
+      <w:r>
+        <w:t xml:space="preserve"> </w:t>
+      </w:r>
+      <w:r>
+        <w:t xml:space="preserve">has been traditionally classified as</w:t>
+      </w:r>
+      <w:r>
+        <w:t xml:space="preserve"> </w:t>
+      </w:r>
+      <w:r>
+        <w:rPr>
+          <w:iCs/>
+          <w:i/>
+        </w:rPr>
         <w:t xml:space="preserve">L. gigantea</w:t>
       </w:r>
       <w:r>
         <w:t xml:space="preserve"> </w:t>
       </w:r>
       <w:r>
-        <w:t xml:space="preserve">has been traditionally classified as seperate from</w:t>
-      </w:r>
-      <w:r>
-        <w:t xml:space="preserve"> </w:t>
-      </w:r>
-      <w:r>
-        <w:rPr>
-          <w:iCs/>
-          <w:i/>
-        </w:rPr>
-        <w:t xml:space="preserve">L. muscari</w:t>
-      </w:r>
-      <w:r>
-        <w:t xml:space="preserve"> </w:t>
-      </w:r>
-      <w:r>
-        <w:t xml:space="preserve">by</w:t>
+        <w:t xml:space="preserve">Hume by</w:t>
       </w:r>
       <w:r>
         <w:t xml:space="preserve"> </w:t>

</xml_diff>

<commit_message>
submitted to other authors
</commit_message>
<xml_diff>
--- a/ofv_fife_2021.docx
+++ b/ofv_fife_2021.docx
@@ -2128,10 +2128,98 @@
         <w:t xml:space="preserve"> </w:t>
       </w:r>
       <w:r>
-        <w:t xml:space="preserve">vectors have demonstrated such virus-vector specificity with another dichorhavirus</w:t>
-      </w:r>
-      <w:r>
-        <w:t xml:space="preserve"> </w:t>
+        <w:t xml:space="preserve">vectors have demonstrated such virus-vector specificity with</w:t>
+      </w:r>
+      <w:r>
+        <w:t xml:space="preserve"> </w:t>
+      </w:r>
+      <w:r>
+        <w:rPr>
+          <w:iCs/>
+          <w:i/>
+        </w:rPr>
+        <w:t xml:space="preserve">Citrus leprosis virus N</w:t>
+      </w:r>
+      <w:r>
+        <w:t xml:space="preserve">–another dichorhavirus which causes citrus leprosis</w:t>
+      </w:r>
+      <w:r>
+        <w:t xml:space="preserve"> </w:t>
+      </w:r>
+      <w:r>
+        <w:t xml:space="preserve">(Roy et al. 2013)</w:t>
+      </w:r>
+      <w:r>
+        <w:t xml:space="preserve">–in studies done by</w:t>
+      </w:r>
+      <w:r>
+        <w:t xml:space="preserve"> </w:t>
+      </w:r>
+      <w:r>
+        <w:t xml:space="preserve">Ferreira et al. (2020)</w:t>
+      </w:r>
+      <w:r>
+        <w:t xml:space="preserve"> </w:t>
+      </w:r>
+      <w:r>
+        <w:t xml:space="preserve">and</w:t>
+      </w:r>
+      <w:r>
+        <w:t xml:space="preserve"> </w:t>
+      </w:r>
+      <w:r>
+        <w:t xml:space="preserve">García-Escamilla et al. (2018)</w:t>
+      </w:r>
+      <w:r>
+        <w:t xml:space="preserve">. In these studies,</w:t>
+      </w:r>
+      <w:r>
+        <w:t xml:space="preserve"> </w:t>
+      </w:r>
+      <w:r>
+        <w:rPr>
+          <w:iCs/>
+          <w:i/>
+        </w:rPr>
+        <w:t xml:space="preserve">Brevipalpus</w:t>
+      </w:r>
+      <w:r>
+        <w:t xml:space="preserve"> </w:t>
+      </w:r>
+      <w:r>
+        <w:t xml:space="preserve">mites were not able to transmit more than one virus. This could mean that the</w:t>
+      </w:r>
+      <w:r>
+        <w:t xml:space="preserve"> </w:t>
+      </w:r>
+      <w:r>
+        <w:rPr>
+          <w:iCs/>
+          <w:i/>
+        </w:rPr>
+        <w:t xml:space="preserve">B. californicus</w:t>
+      </w:r>
+      <w:r>
+        <w:t xml:space="preserve"> </w:t>
+      </w:r>
+      <w:r>
+        <w:t xml:space="preserve">which we find on liriopogons and</w:t>
+      </w:r>
+      <w:r>
+        <w:t xml:space="preserve"> </w:t>
+      </w:r>
+      <w:r>
+        <w:rPr>
+          <w:iCs/>
+          <w:i/>
+        </w:rPr>
+        <w:t xml:space="preserve">A. elatior</w:t>
+      </w:r>
+      <w:r>
+        <w:t xml:space="preserve"> </w:t>
+      </w:r>
+      <w:r>
+        <w:t xml:space="preserve">are not actually the same species as those found on citrus, or at least are not able to transmit OFV to citrus.</w:t>
       </w:r>
     </w:p>
     <w:p>
@@ -2578,7 +2666,7 @@
       </w:r>
     </w:p>
     <w:bookmarkEnd w:id="25"/>
-    <w:bookmarkStart w:id="100" w:name="references"/>
+    <w:bookmarkStart w:id="102" w:name="references"/>
     <w:p>
       <w:pPr>
         <w:pStyle w:val="Heading3"/>
@@ -2587,7 +2675,7 @@
         <w:t xml:space="preserve">References</w:t>
       </w:r>
     </w:p>
-    <w:bookmarkStart w:id="99" w:name="refs"/>
+    <w:bookmarkStart w:id="101" w:name="refs"/>
     <w:bookmarkStart w:id="26" w:name="ref-Akyazi2017"/>
     <w:p>
       <w:pPr>
@@ -4366,7 +4454,7 @@
       </w:r>
     </w:p>
     <w:bookmarkEnd w:id="55"/>
-    <w:bookmarkStart w:id="56" w:name="ref-GarciaEscamilla2018"/>
+    <w:bookmarkStart w:id="56" w:name="ref-Ferreira2020"/>
     <w:p>
       <w:pPr>
         <w:pStyle w:val="Bibliography"/>
@@ -4376,6 +4464,90 @@
           <w:bCs/>
           <w:b/>
         </w:rPr>
+        <w:t xml:space="preserve">Ferreira, L. M., M. A. Nunes, T. E. Sinico, A. J. Soares, and V. M. Novelli</w:t>
+      </w:r>
+      <w:r>
+        <w:t xml:space="preserve">.</w:t>
+      </w:r>
+      <w:r>
+        <w:t xml:space="preserve"> </w:t>
+      </w:r>
+      <w:r>
+        <w:rPr>
+          <w:bCs/>
+          <w:b/>
+        </w:rPr>
+        <w:t xml:space="preserve">2020</w:t>
+      </w:r>
+      <w:r>
+        <w:t xml:space="preserve">.</w:t>
+      </w:r>
+      <w:r>
+        <w:t xml:space="preserve"> </w:t>
+      </w:r>
+      <w:r>
+        <w:rPr>
+          <w:iCs/>
+          <w:i/>
+        </w:rPr>
+        <w:t xml:space="preserve">Brevipalpus</w:t>
+      </w:r>
+      <w:r>
+        <w:t xml:space="preserve"> </w:t>
+      </w:r>
+      <w:r>
+        <w:t xml:space="preserve">species vectoring</w:t>
+      </w:r>
+      <w:r>
+        <w:t xml:space="preserve"> </w:t>
+      </w:r>
+      <w:r>
+        <w:t xml:space="preserve">Citrus leprosis virus</w:t>
+      </w:r>
+      <w:r>
+        <w:t xml:space="preserve"> </w:t>
+      </w:r>
+      <w:r>
+        <w:t xml:space="preserve">(</w:t>
+      </w:r>
+      <w:r>
+        <w:rPr>
+          <w:iCs/>
+          <w:i/>
+        </w:rPr>
+        <w:t xml:space="preserve">Cilevirus</w:t>
+      </w:r>
+      <w:r>
+        <w:t xml:space="preserve"> </w:t>
+      </w:r>
+      <w:r>
+        <w:t xml:space="preserve">and</w:t>
+      </w:r>
+      <w:r>
+        <w:t xml:space="preserve"> </w:t>
+      </w:r>
+      <w:r>
+        <w:rPr>
+          <w:iCs/>
+          <w:i/>
+        </w:rPr>
+        <w:t xml:space="preserve">Dichorhavirus</w:t>
+      </w:r>
+      <w:r>
+        <w:t xml:space="preserve">). Journal of Economic Entomology. 113: 1628–1634.</w:t>
+      </w:r>
+    </w:p>
+    <w:bookmarkEnd w:id="56"/>
+    <w:bookmarkStart w:id="57" w:name="ref-GarciaEscamilla2018"/>
+    <w:p>
+      <w:pPr>
+        <w:pStyle w:val="Bibliography"/>
+      </w:pPr>
+      <w:r>
+        <w:rPr>
+          <w:bCs/>
+          <w:b/>
+        </w:rPr>
         <w:t xml:space="preserve">García-Escamilla, P., Y. Duran-Trujillo, G. Otero-Colina, G. Valdovinos-Ponce, Ma. T. Santillán-Galicia, C. F. Ortiz-Garcı́a, J. J. Velázquez-Monreal, and S. Sánchez-Soto</w:t>
       </w:r>
       <w:r>
@@ -4424,8 +4596,8 @@
         <w:t xml:space="preserve">. Tropical Plant Pathology. 43: 69–77.</w:t>
       </w:r>
     </w:p>
-    <w:bookmarkEnd w:id="56"/>
-    <w:bookmarkStart w:id="57" w:name="ref-Hartung2015"/>
+    <w:bookmarkEnd w:id="57"/>
+    <w:bookmarkStart w:id="58" w:name="ref-Hartung2015"/>
     <w:p>
       <w:pPr>
         <w:pStyle w:val="Bibliography"/>
@@ -4469,8 +4641,8 @@
         <w:t xml:space="preserve">. 105: 1277–1284.</w:t>
       </w:r>
     </w:p>
-    <w:bookmarkEnd w:id="57"/>
-    <w:bookmarkStart w:id="58" w:name="ref-Havasi2021"/>
+    <w:bookmarkEnd w:id="58"/>
+    <w:bookmarkStart w:id="59" w:name="ref-Havasi2021"/>
     <w:p>
       <w:pPr>
         <w:pStyle w:val="Bibliography"/>
@@ -4536,8 +4708,8 @@
         <w:t xml:space="preserve">). Systematic and Applied Acarology. 26: 610–623.</w:t>
       </w:r>
     </w:p>
-    <w:bookmarkEnd w:id="58"/>
-    <w:bookmarkStart w:id="59" w:name="ref-Kitajima2011a"/>
+    <w:bookmarkEnd w:id="59"/>
+    <w:bookmarkStart w:id="60" w:name="ref-Kitajima2011a"/>
     <w:p>
       <w:pPr>
         <w:pStyle w:val="Bibliography"/>
@@ -4626,8 +4798,8 @@
         <w:t xml:space="preserve">Research. 16.</w:t>
       </w:r>
     </w:p>
-    <w:bookmarkEnd w:id="59"/>
-    <w:bookmarkStart w:id="60" w:name="ref-Kitajima2010"/>
+    <w:bookmarkEnd w:id="60"/>
+    <w:bookmarkStart w:id="61" w:name="ref-Kitajima2010"/>
     <w:p>
       <w:pPr>
         <w:pStyle w:val="Bibliography"/>
@@ -4672,8 +4844,8 @@
         <w:t xml:space="preserve">mite-transmitted viruses. Scientia Agricola. 67: 348–371.</w:t>
       </w:r>
     </w:p>
-    <w:bookmarkEnd w:id="60"/>
-    <w:bookmarkStart w:id="61" w:name="ref-Knorr1968a"/>
+    <w:bookmarkEnd w:id="61"/>
+    <w:bookmarkStart w:id="62" w:name="ref-Knorr1968a"/>
     <w:p>
       <w:pPr>
         <w:pStyle w:val="Bibliography"/>
@@ -4715,8 +4887,8 @@
         <w:t xml:space="preserve">International Organization of Citrus Virologists Conference Proceedings.</w:t>
       </w:r>
     </w:p>
-    <w:bookmarkEnd w:id="61"/>
-    <w:bookmarkStart w:id="62" w:name="ref-Knorr1968b"/>
+    <w:bookmarkEnd w:id="62"/>
+    <w:bookmarkStart w:id="63" w:name="ref-Knorr1968b"/>
     <w:p>
       <w:pPr>
         <w:pStyle w:val="Bibliography"/>
@@ -4770,8 +4942,8 @@
         <w:t xml:space="preserve">. The Florida Entomologist. 51: 11.</w:t>
       </w:r>
     </w:p>
-    <w:bookmarkEnd w:id="62"/>
-    <w:bookmarkStart w:id="63" w:name="ref-Ko1985"/>
+    <w:bookmarkEnd w:id="63"/>
+    <w:bookmarkStart w:id="64" w:name="ref-Ko1985"/>
     <w:p>
       <w:pPr>
         <w:pStyle w:val="Bibliography"/>
@@ -4800,8 +4972,8 @@
         <w:t xml:space="preserve">. Light microscopic techniques for detecting orchid viruses. Acta Horticulturae. 241–254.</w:t>
       </w:r>
     </w:p>
-    <w:bookmarkEnd w:id="63"/>
-    <w:bookmarkStart w:id="64" w:name="ref-Kondo2017"/>
+    <w:bookmarkEnd w:id="64"/>
+    <w:bookmarkStart w:id="65" w:name="ref-Kondo2017"/>
     <w:p>
       <w:pPr>
         <w:pStyle w:val="Bibliography"/>
@@ -4830,8 +5002,8 @@
         <w:t xml:space="preserve">. A possible occurrence of genome reassortment among bipartite rhabdoviruses. Virology. 508: 18–25.</w:t>
       </w:r>
     </w:p>
-    <w:bookmarkEnd w:id="64"/>
-    <w:bookmarkStart w:id="65" w:name="ref-Kondo2006"/>
+    <w:bookmarkEnd w:id="65"/>
+    <w:bookmarkStart w:id="66" w:name="ref-Kondo2006"/>
     <w:p>
       <w:pPr>
         <w:pStyle w:val="Bibliography"/>
@@ -4872,8 +5044,8 @@
         <w:t xml:space="preserve">is a rhabdovirus with an unusual bipartite genome. Journal of General Virology. 87: 2413–2421.</w:t>
       </w:r>
     </w:p>
-    <w:bookmarkEnd w:id="65"/>
-    <w:bookmarkStart w:id="66" w:name="ref-Kondo2003"/>
+    <w:bookmarkEnd w:id="66"/>
+    <w:bookmarkStart w:id="67" w:name="ref-Kondo2003"/>
     <w:p>
       <w:pPr>
         <w:pStyle w:val="Bibliography"/>
@@ -4927,8 +5099,8 @@
         <w:t xml:space="preserve">mite transmission, biological properties and genome structure. Experimental and Applied Acarology. 30: 215–223.</w:t>
       </w:r>
     </w:p>
-    <w:bookmarkEnd w:id="66"/>
-    <w:bookmarkStart w:id="67" w:name="ref-Kubo2006a"/>
+    <w:bookmarkEnd w:id="67"/>
+    <w:bookmarkStart w:id="68" w:name="ref-Kubo2006a"/>
     <w:p>
       <w:pPr>
         <w:pStyle w:val="Bibliography"/>
@@ -4975,8 +5147,8 @@
         <w:t xml:space="preserve">. Summa Phytopathol. 32: S29.</w:t>
       </w:r>
     </w:p>
-    <w:bookmarkEnd w:id="67"/>
-    <w:bookmarkStart w:id="68" w:name="ref-Kubo2006b"/>
+    <w:bookmarkEnd w:id="68"/>
+    <w:bookmarkStart w:id="69" w:name="ref-Kubo2006b"/>
     <w:p>
       <w:pPr>
         <w:pStyle w:val="Bibliography"/>
@@ -5002,8 +5174,8 @@
         <w:t xml:space="preserve">. Otimizacao da diagnose molecular da mancha anular da orquidea. Summa Phytopathol. 32: S30.</w:t>
       </w:r>
     </w:p>
-    <w:bookmarkEnd w:id="68"/>
-    <w:bookmarkStart w:id="69" w:name="ref-Kubo2009b"/>
+    <w:bookmarkEnd w:id="69"/>
+    <w:bookmarkStart w:id="70" w:name="ref-Kubo2009b"/>
     <w:p>
       <w:pPr>
         <w:pStyle w:val="Bibliography"/>
@@ -5057,8 +5229,8 @@
         <w:t xml:space="preserve">. Journal of General Plant Pathology. 75: 250–255.</w:t>
       </w:r>
     </w:p>
-    <w:bookmarkEnd w:id="69"/>
-    <w:bookmarkStart w:id="70" w:name="ref-Kubo2009a"/>
+    <w:bookmarkEnd w:id="70"/>
+    <w:bookmarkStart w:id="71" w:name="ref-Kubo2009a"/>
     <w:p>
       <w:pPr>
         <w:pStyle w:val="Bibliography"/>
@@ -5099,8 +5271,8 @@
         <w:t xml:space="preserve">by single-strand conformational polymorphism analysis and nucleotide sequencing of a fragment from the nucleocapsid gene. Archives of Virology. 154: 1009–1014.</w:t>
       </w:r>
     </w:p>
-    <w:bookmarkEnd w:id="70"/>
-    <w:bookmarkStart w:id="71" w:name="ref-Maeda1998"/>
+    <w:bookmarkEnd w:id="71"/>
+    <w:bookmarkStart w:id="72" w:name="ref-Maeda1998"/>
     <w:p>
       <w:pPr>
         <w:pStyle w:val="Bibliography"/>
@@ -5163,8 +5335,8 @@
         <w:t xml:space="preserve">Int. Cong. Plant Pathol. 3.</w:t>
       </w:r>
     </w:p>
-    <w:bookmarkEnd w:id="71"/>
-    <w:bookmarkStart w:id="72" w:name="ref-Magalhaes2005"/>
+    <w:bookmarkEnd w:id="72"/>
+    <w:bookmarkStart w:id="73" w:name="ref-Magalhaes2005"/>
     <w:p>
       <w:pPr>
         <w:pStyle w:val="Bibliography"/>
@@ -5240,8 +5412,8 @@
         <w:t xml:space="preserve">). Florida Entomologist. 88: 195–198.</w:t>
       </w:r>
     </w:p>
-    <w:bookmarkEnd w:id="72"/>
-    <w:bookmarkStart w:id="73" w:name="ref-Masiero2020"/>
+    <w:bookmarkEnd w:id="73"/>
+    <w:bookmarkStart w:id="74" w:name="ref-Masiero2020"/>
     <w:p>
       <w:pPr>
         <w:pStyle w:val="Bibliography"/>
@@ -5314,8 +5486,8 @@
         <w:t xml:space="preserve">plants. Plants. 9: 558.</w:t>
       </w:r>
     </w:p>
-    <w:bookmarkEnd w:id="73"/>
-    <w:bookmarkStart w:id="74" w:name="ref-Mcharo2003"/>
+    <w:bookmarkEnd w:id="74"/>
+    <w:bookmarkStart w:id="75" w:name="ref-Mcharo2003"/>
     <w:p>
       <w:pPr>
         <w:pStyle w:val="Bibliography"/>
@@ -5344,8 +5516,8 @@
         <w:t xml:space="preserve">. Molecular and morphological investigation of ornamental liriopogons. Journal of the American Society for Horticultural Science. 128: 575–577.</w:t>
       </w:r>
     </w:p>
-    <w:bookmarkEnd w:id="74"/>
-    <w:bookmarkStart w:id="75" w:name="ref-Mei2016"/>
+    <w:bookmarkEnd w:id="75"/>
+    <w:bookmarkStart w:id="76" w:name="ref-Mei2016"/>
     <w:p>
       <w:pPr>
         <w:pStyle w:val="Bibliography"/>
@@ -5417,8 +5589,8 @@
         <w:t xml:space="preserve">. Plant Disease. 100: 1028–1028.</w:t>
       </w:r>
     </w:p>
-    <w:bookmarkEnd w:id="75"/>
-    <w:bookmarkStart w:id="76" w:name="ref-Meng2021"/>
+    <w:bookmarkEnd w:id="76"/>
+    <w:bookmarkStart w:id="77" w:name="ref-Meng2021"/>
     <w:p>
       <w:pPr>
         <w:pStyle w:val="Bibliography"/>
@@ -5465,8 +5637,8 @@
         <w:t xml:space="preserve">) revealed by transcriptome data. Frontiers in Plant Science. 11.</w:t>
       </w:r>
     </w:p>
-    <w:bookmarkEnd w:id="76"/>
-    <w:bookmarkStart w:id="77" w:name="ref-Midthassel2016"/>
+    <w:bookmarkEnd w:id="77"/>
+    <w:bookmarkStart w:id="78" w:name="ref-Midthassel2016"/>
     <w:p>
       <w:pPr>
         <w:pStyle w:val="Bibliography"/>
@@ -5524,8 +5696,8 @@
         <w:t xml:space="preserve">: Two potentially complimentary biocontrol agents. Biocontrol. 61: 437–447.</w:t>
       </w:r>
     </w:p>
-    <w:bookmarkEnd w:id="77"/>
-    <w:bookmarkStart w:id="78" w:name="ref-Navia2013"/>
+    <w:bookmarkEnd w:id="78"/>
+    <w:bookmarkStart w:id="79" w:name="ref-Navia2013"/>
     <w:p>
       <w:pPr>
         <w:pStyle w:val="Bibliography"/>
@@ -5576,8 +5748,8 @@
         <w:t xml:space="preserve">). Zoologica Scripta. 42: 406–426.</w:t>
       </w:r>
     </w:p>
-    <w:bookmarkEnd w:id="78"/>
-    <w:bookmarkStart w:id="79" w:name="ref-Omoto2000"/>
+    <w:bookmarkEnd w:id="79"/>
+    <w:bookmarkStart w:id="80" w:name="ref-Omoto2000"/>
     <w:p>
       <w:pPr>
         <w:pStyle w:val="Bibliography"/>
@@ -5664,8 +5836,8 @@
         <w:t xml:space="preserve">gica do Brasil. 29: 757–764.</w:t>
       </w:r>
     </w:p>
-    <w:bookmarkEnd w:id="79"/>
-    <w:bookmarkStart w:id="80" w:name="ref-Peng2013"/>
+    <w:bookmarkEnd w:id="80"/>
+    <w:bookmarkStart w:id="81" w:name="ref-Peng2013"/>
     <w:p>
       <w:pPr>
         <w:pStyle w:val="Bibliography"/>
@@ -5715,8 +5887,8 @@
         <w:t xml:space="preserve">plant virus. Archives of Virology. 158: 313–323.</w:t>
       </w:r>
     </w:p>
-    <w:bookmarkEnd w:id="80"/>
-    <w:bookmarkStart w:id="81" w:name="ref-Pena2015"/>
+    <w:bookmarkEnd w:id="81"/>
+    <w:bookmarkStart w:id="82" w:name="ref-Pena2015"/>
     <w:p>
       <w:pPr>
         <w:pStyle w:val="Bibliography"/>
@@ -5776,8 +5948,8 @@
         <w:t xml:space="preserve">). The Florida Entomologist. 98: 1169–1174.</w:t>
       </w:r>
     </w:p>
-    <w:bookmarkEnd w:id="81"/>
-    <w:bookmarkStart w:id="82" w:name="ref-RamosGonzalez2015"/>
+    <w:bookmarkEnd w:id="82"/>
+    <w:bookmarkStart w:id="83" w:name="ref-RamosGonzalez2015"/>
     <w:p>
       <w:pPr>
         <w:pStyle w:val="Bibliography"/>
@@ -5827,8 +5999,8 @@
         <w:t xml:space="preserve">: First report and use of degenerate primers for its detection. Journal of Phytopathology. 164: 342–347.</w:t>
       </w:r>
     </w:p>
-    <w:bookmarkEnd w:id="82"/>
-    <w:bookmarkStart w:id="83" w:name="ref-Reddy2001"/>
+    <w:bookmarkEnd w:id="83"/>
+    <w:bookmarkStart w:id="84" w:name="ref-Reddy2001"/>
     <w:p>
       <w:pPr>
         <w:pStyle w:val="Bibliography"/>
@@ -5876,8 +6048,8 @@
         <w:t xml:space="preserve">on eggplant. Experimental and Applied Acarology. 25: 985–992.</w:t>
       </w:r>
     </w:p>
-    <w:bookmarkEnd w:id="83"/>
-    <w:bookmarkStart w:id="84" w:name="ref-Revynthi2019"/>
+    <w:bookmarkEnd w:id="84"/>
+    <w:bookmarkStart w:id="85" w:name="ref-Revynthi2019"/>
     <w:p>
       <w:pPr>
         <w:pStyle w:val="Bibliography"/>
@@ -5937,8 +6109,8 @@
         <w:t xml:space="preserve">) as a postharvest treatment for lemons. Journal of Economic Entomology.</w:t>
       </w:r>
     </w:p>
-    <w:bookmarkEnd w:id="84"/>
-    <w:bookmarkStart w:id="85" w:name="ref-Rocha2021"/>
+    <w:bookmarkEnd w:id="85"/>
+    <w:bookmarkStart w:id="86" w:name="ref-Rocha2021"/>
     <w:p>
       <w:pPr>
         <w:pStyle w:val="Bibliography"/>
@@ -5998,8 +6170,8 @@
         <w:t xml:space="preserve">) from brazilian citrus groves: Detection, monitoring, and population performance. Pest Management Science.</w:t>
       </w:r>
     </w:p>
-    <w:bookmarkEnd w:id="85"/>
-    <w:bookmarkStart w:id="86" w:name="ref-Rodrigues2013"/>
+    <w:bookmarkEnd w:id="86"/>
+    <w:bookmarkStart w:id="87" w:name="ref-Rodrigues2013"/>
     <w:p>
       <w:pPr>
         <w:pStyle w:val="Bibliography"/>
@@ -6059,8 +6231,8 @@
         <w:t xml:space="preserve">): Vectors of invasive, non-systemic cytoplasmic and nuclear viruses in plants. Experimental and Applied Acarology. 59: 165–175.</w:t>
       </w:r>
     </w:p>
-    <w:bookmarkEnd w:id="86"/>
-    <w:bookmarkStart w:id="87" w:name="ref-RossiZalaf2008"/>
+    <w:bookmarkEnd w:id="87"/>
+    <w:bookmarkStart w:id="88" w:name="ref-RossiZalaf2008"/>
     <w:p>
       <w:pPr>
         <w:pStyle w:val="Bibliography"/>
@@ -6160,8 +6332,8 @@
         <w:t xml:space="preserve">). Neotropical Entomology. 37: 312–320.</w:t>
       </w:r>
     </w:p>
-    <w:bookmarkEnd w:id="87"/>
-    <w:bookmarkStart w:id="88" w:name="ref-Roy2020"/>
+    <w:bookmarkEnd w:id="88"/>
+    <w:bookmarkStart w:id="89" w:name="ref-Roy2020"/>
     <w:p>
       <w:pPr>
         <w:pStyle w:val="Bibliography"/>
@@ -6214,8 +6386,8 @@
         <w:t xml:space="preserve">. 110: 106–120.</w:t>
       </w:r>
     </w:p>
-    <w:bookmarkEnd w:id="88"/>
-    <w:bookmarkStart w:id="89" w:name="ref-Roy2015"/>
+    <w:bookmarkEnd w:id="89"/>
+    <w:bookmarkStart w:id="90" w:name="ref-Roy2015"/>
     <w:p>
       <w:pPr>
         <w:pStyle w:val="Bibliography"/>
@@ -6265,8 +6437,8 @@
         <w:t xml:space="preserve">. 105: 564–575.</w:t>
       </w:r>
     </w:p>
-    <w:bookmarkEnd w:id="89"/>
-    <w:bookmarkStart w:id="90" w:name="ref-Skoracka2010"/>
+    <w:bookmarkEnd w:id="90"/>
+    <w:bookmarkStart w:id="91" w:name="ref-Roy2013a"/>
     <w:p>
       <w:pPr>
         <w:pStyle w:val="Bibliography"/>
@@ -6276,6 +6448,57 @@
           <w:bCs/>
           <w:b/>
         </w:rPr>
+        <w:t xml:space="preserve">Roy, A., A. Stone, G. Otero-Colina, G. Wei, N. Choudhary, D. Achor, J. Shao, L. Levy, M. K. Nakhla, C. R. Hollingsworth, J. S. Hartung, W. L. Schneider, and R. H. Brlansky</w:t>
+      </w:r>
+      <w:r>
+        <w:t xml:space="preserve">.</w:t>
+      </w:r>
+      <w:r>
+        <w:t xml:space="preserve"> </w:t>
+      </w:r>
+      <w:r>
+        <w:rPr>
+          <w:bCs/>
+          <w:b/>
+        </w:rPr>
+        <w:t xml:space="preserve">2013</w:t>
+      </w:r>
+      <w:r>
+        <w:t xml:space="preserve">. Genome assembly of</w:t>
+      </w:r>
+      <w:r>
+        <w:t xml:space="preserve"> </w:t>
+      </w:r>
+      <w:r>
+        <w:t xml:space="preserve">Citrus leprosis virus</w:t>
+      </w:r>
+      <w:r>
+        <w:t xml:space="preserve"> </w:t>
+      </w:r>
+      <w:r>
+        <w:t xml:space="preserve">nuclear type reveals a close association with</w:t>
+      </w:r>
+      <w:r>
+        <w:t xml:space="preserve"> </w:t>
+      </w:r>
+      <w:r>
+        <w:t xml:space="preserve">Orchid fleck virus</w:t>
+      </w:r>
+      <w:r>
+        <w:t xml:space="preserve">. Genome Announcements. 1.</w:t>
+      </w:r>
+    </w:p>
+    <w:bookmarkEnd w:id="91"/>
+    <w:bookmarkStart w:id="92" w:name="ref-Skoracka2010"/>
+    <w:p>
+      <w:pPr>
+        <w:pStyle w:val="Bibliography"/>
+      </w:pPr>
+      <w:r>
+        <w:rPr>
+          <w:bCs/>
+          <w:b/>
+        </w:rPr>
         <w:t xml:space="preserve">Skoracka, A., and M. Dabert</w:t>
       </w:r>
       <w:r>
@@ -6344,8 +6567,8 @@
         <w:t xml:space="preserve">sequences. Bulletin of Entomological Research. 100: 263–272.</w:t>
       </w:r>
     </w:p>
-    <w:bookmarkEnd w:id="90"/>
-    <w:bookmarkStart w:id="91" w:name="ref-Skoracka2013"/>
+    <w:bookmarkEnd w:id="92"/>
+    <w:bookmarkStart w:id="93" w:name="ref-Skoracka2013"/>
     <w:p>
       <w:pPr>
         <w:pStyle w:val="Bibliography"/>
@@ -6396,8 +6619,8 @@
         <w:t xml:space="preserve">) is a complex of cryptic lineages with divergent host ranges: Evidence from molecular and plant bioassay data. Biological Journal of the Linnean Society. 109: 165–180.</w:t>
       </w:r>
     </w:p>
-    <w:bookmarkEnd w:id="91"/>
-    <w:bookmarkStart w:id="92" w:name="ref-Umina1999"/>
+    <w:bookmarkEnd w:id="93"/>
+    <w:bookmarkStart w:id="94" w:name="ref-Umina1999"/>
     <w:p>
       <w:pPr>
         <w:pStyle w:val="Bibliography"/>
@@ -6449,8 +6672,8 @@
         <w:t xml:space="preserve">) to pesticides. Australian Journal of Experimental Agriculture. 39: 621.</w:t>
       </w:r>
     </w:p>
-    <w:bookmarkEnd w:id="92"/>
-    <w:bookmarkStart w:id="93" w:name="ref-Vechia2018"/>
+    <w:bookmarkEnd w:id="94"/>
+    <w:bookmarkStart w:id="95" w:name="ref-Vechia2018"/>
     <w:p>
       <w:pPr>
         <w:pStyle w:val="Bibliography"/>
@@ -6495,8 +6718,8 @@
         <w:t xml:space="preserve">in citrus. Pest Management Science. 74: 2438–2443.</w:t>
       </w:r>
     </w:p>
-    <w:bookmarkEnd w:id="93"/>
-    <w:bookmarkStart w:id="94" w:name="ref-Vechia2021"/>
+    <w:bookmarkEnd w:id="95"/>
+    <w:bookmarkStart w:id="96" w:name="ref-Vechia2021"/>
     <w:p>
       <w:pPr>
         <w:pStyle w:val="Bibliography"/>
@@ -6541,8 +6764,8 @@
         <w:t xml:space="preserve">exposed to acaricide and insecticide mixtures. Pesticide Biochemistry and Physiology. 175: 104855.</w:t>
       </w:r>
     </w:p>
-    <w:bookmarkEnd w:id="94"/>
-    <w:bookmarkStart w:id="95" w:name="ref-Velarde2021"/>
+    <w:bookmarkEnd w:id="96"/>
+    <w:bookmarkStart w:id="97" w:name="ref-Velarde2021"/>
     <w:p>
       <w:pPr>
         <w:pStyle w:val="Bibliography"/>
@@ -6624,8 +6847,8 @@
         <w:t xml:space="preserve">. Plant Disease.</w:t>
       </w:r>
     </w:p>
-    <w:bookmarkEnd w:id="95"/>
-    <w:bookmarkStart w:id="96" w:name="ref-Walker2018"/>
+    <w:bookmarkEnd w:id="97"/>
+    <w:bookmarkStart w:id="98" w:name="ref-Walker2018"/>
     <w:p>
       <w:pPr>
         <w:pStyle w:val="Bibliography"/>
@@ -6679,8 +6902,8 @@
         <w:t xml:space="preserve">. Journal of General Virology. 99: 447–448.</w:t>
       </w:r>
     </w:p>
-    <w:bookmarkEnd w:id="96"/>
-    <w:bookmarkStart w:id="97" w:name="ref-Wang2014"/>
+    <w:bookmarkEnd w:id="98"/>
+    <w:bookmarkStart w:id="99" w:name="ref-Wang2014"/>
     <w:p>
       <w:pPr>
         <w:pStyle w:val="Bibliography"/>
@@ -6749,8 +6972,8 @@
         <w:t xml:space="preserve">sequences. Systematic Botany. 39: 776–784.</w:t>
       </w:r>
     </w:p>
-    <w:bookmarkEnd w:id="97"/>
-    <w:bookmarkStart w:id="98" w:name="ref-Zheng2013"/>
+    <w:bookmarkEnd w:id="99"/>
+    <w:bookmarkStart w:id="100" w:name="ref-Zheng2013"/>
     <w:p>
       <w:pPr>
         <w:pStyle w:val="Bibliography"/>
@@ -6800,10 +7023,10 @@
         <w:t xml:space="preserve">plant virus. Archives of virology. 158: 313–323.</w:t>
       </w:r>
     </w:p>
-    <w:bookmarkEnd w:id="98"/>
-    <w:bookmarkEnd w:id="99"/>
     <w:bookmarkEnd w:id="100"/>
-    <w:bookmarkStart w:id="101" w:name="Xc5369b446c235d7f16f09abd7e84808f639229e"/>
+    <w:bookmarkEnd w:id="101"/>
+    <w:bookmarkEnd w:id="102"/>
+    <w:bookmarkStart w:id="103" w:name="Xc5369b446c235d7f16f09abd7e84808f639229e"/>
     <w:p>
       <w:pPr>
         <w:pStyle w:val="Heading3"/>
@@ -7247,8 +7470,8 @@
         <w:t xml:space="preserve">.</w:t>
       </w:r>
     </w:p>
-    <w:bookmarkEnd w:id="101"/>
-    <w:bookmarkStart w:id="102" w:name="figure-captions"/>
+    <w:bookmarkEnd w:id="103"/>
+    <w:bookmarkStart w:id="104" w:name="figure-captions"/>
     <w:p>
       <w:pPr>
         <w:pStyle w:val="Heading3"/>
@@ -7526,8 +7749,8 @@
         <w:t xml:space="preserve">, dorsal.</w:t>
       </w:r>
     </w:p>
-    <w:bookmarkEnd w:id="102"/>
-    <w:bookmarkStart w:id="107" w:name="figures"/>
+    <w:bookmarkEnd w:id="104"/>
+    <w:bookmarkStart w:id="109" w:name="figures"/>
     <w:p>
       <w:pPr>
         <w:pStyle w:val="Heading3"/>
@@ -7551,100 +7774,6 @@
                 <pic:pic>
                   <pic:nvPicPr>
                     <pic:cNvPr descr="ofv_fife_2021_files/figure-docx/fig_1-1.png" id="0" name="Picture"/>
-                    <pic:cNvPicPr>
-                      <a:picLocks noChangeArrowheads="1" noChangeAspect="1"/>
-                    </pic:cNvPicPr>
-                  </pic:nvPicPr>
-                  <pic:blipFill>
-                    <a:blip r:embed="rId103"/>
-                    <a:stretch>
-                      <a:fillRect/>
-                    </a:stretch>
-                  </pic:blipFill>
-                  <pic:spPr bwMode="auto">
-                    <a:xfrm>
-                      <a:off x="0" y="0"/>
-                      <a:ext cx="5943600" cy="3962400"/>
-                    </a:xfrm>
-                    <a:prstGeom prst="rect">
-                      <a:avLst/>
-                    </a:prstGeom>
-                    <a:noFill/>
-                    <a:ln w="9525">
-                      <a:noFill/>
-                      <a:headEnd/>
-                      <a:tailEnd/>
-                    </a:ln>
-                  </pic:spPr>
-                </pic:pic>
-              </a:graphicData>
-            </a:graphic>
-          </wp:inline>
-        </w:drawing>
-      </w:r>
-    </w:p>
-    <w:p>
-      <w:pPr>
-        <w:pStyle w:val="BodyText"/>
-      </w:pPr>
-      <w:r>
-        <w:drawing>
-          <wp:inline>
-            <wp:extent cx="5943600" cy="3962400"/>
-            <wp:effectExtent b="0" l="0" r="0" t="0"/>
-            <wp:docPr descr="" title="" id="1" name="Picture"/>
-            <a:graphic>
-              <a:graphicData uri="http://schemas.openxmlformats.org/drawingml/2006/picture">
-                <pic:pic>
-                  <pic:nvPicPr>
-                    <pic:cNvPr descr="ofv_fife_2021_files/figure-docx/fig_2-1.png" id="0" name="Picture"/>
-                    <pic:cNvPicPr>
-                      <a:picLocks noChangeArrowheads="1" noChangeAspect="1"/>
-                    </pic:cNvPicPr>
-                  </pic:nvPicPr>
-                  <pic:blipFill>
-                    <a:blip r:embed="rId104"/>
-                    <a:stretch>
-                      <a:fillRect/>
-                    </a:stretch>
-                  </pic:blipFill>
-                  <pic:spPr bwMode="auto">
-                    <a:xfrm>
-                      <a:off x="0" y="0"/>
-                      <a:ext cx="5943600" cy="3962400"/>
-                    </a:xfrm>
-                    <a:prstGeom prst="rect">
-                      <a:avLst/>
-                    </a:prstGeom>
-                    <a:noFill/>
-                    <a:ln w="9525">
-                      <a:noFill/>
-                      <a:headEnd/>
-                      <a:tailEnd/>
-                    </a:ln>
-                  </pic:spPr>
-                </pic:pic>
-              </a:graphicData>
-            </a:graphic>
-          </wp:inline>
-        </w:drawing>
-      </w:r>
-    </w:p>
-    <w:p>
-      <w:pPr>
-        <w:pStyle w:val="BodyText"/>
-      </w:pPr>
-      <w:r>
-        <w:drawing>
-          <wp:inline>
-            <wp:extent cx="5943600" cy="3962400"/>
-            <wp:effectExtent b="0" l="0" r="0" t="0"/>
-            <wp:docPr descr="" title="" id="1" name="Picture"/>
-            <a:graphic>
-              <a:graphicData uri="http://schemas.openxmlformats.org/drawingml/2006/picture">
-                <pic:pic>
-                  <pic:nvPicPr>
-                    <pic:cNvPr descr="ofv_fife_2021_files/figure-docx/fig_3-1.png" id="0" name="Picture"/>
                     <pic:cNvPicPr>
                       <a:picLocks noChangeArrowheads="1" noChangeAspect="1"/>
                     </pic:cNvPicPr>
@@ -7691,7 +7820,7 @@
               <a:graphicData uri="http://schemas.openxmlformats.org/drawingml/2006/picture">
                 <pic:pic>
                   <pic:nvPicPr>
-                    <pic:cNvPr descr="ofv_fife_2021_files/figure-docx/fig_4-1.png" id="0" name="Picture"/>
+                    <pic:cNvPr descr="ofv_fife_2021_files/figure-docx/fig_2-1.png" id="0" name="Picture"/>
                     <pic:cNvPicPr>
                       <a:picLocks noChangeArrowheads="1" noChangeAspect="1"/>
                     </pic:cNvPicPr>
@@ -7724,7 +7853,101 @@
         </w:drawing>
       </w:r>
     </w:p>
-    <w:bookmarkEnd w:id="107"/>
+    <w:p>
+      <w:pPr>
+        <w:pStyle w:val="BodyText"/>
+      </w:pPr>
+      <w:r>
+        <w:drawing>
+          <wp:inline>
+            <wp:extent cx="5943600" cy="3962400"/>
+            <wp:effectExtent b="0" l="0" r="0" t="0"/>
+            <wp:docPr descr="" title="" id="1" name="Picture"/>
+            <a:graphic>
+              <a:graphicData uri="http://schemas.openxmlformats.org/drawingml/2006/picture">
+                <pic:pic>
+                  <pic:nvPicPr>
+                    <pic:cNvPr descr="ofv_fife_2021_files/figure-docx/fig_3-1.png" id="0" name="Picture"/>
+                    <pic:cNvPicPr>
+                      <a:picLocks noChangeArrowheads="1" noChangeAspect="1"/>
+                    </pic:cNvPicPr>
+                  </pic:nvPicPr>
+                  <pic:blipFill>
+                    <a:blip r:embed="rId107"/>
+                    <a:stretch>
+                      <a:fillRect/>
+                    </a:stretch>
+                  </pic:blipFill>
+                  <pic:spPr bwMode="auto">
+                    <a:xfrm>
+                      <a:off x="0" y="0"/>
+                      <a:ext cx="5943600" cy="3962400"/>
+                    </a:xfrm>
+                    <a:prstGeom prst="rect">
+                      <a:avLst/>
+                    </a:prstGeom>
+                    <a:noFill/>
+                    <a:ln w="9525">
+                      <a:noFill/>
+                      <a:headEnd/>
+                      <a:tailEnd/>
+                    </a:ln>
+                  </pic:spPr>
+                </pic:pic>
+              </a:graphicData>
+            </a:graphic>
+          </wp:inline>
+        </w:drawing>
+      </w:r>
+    </w:p>
+    <w:p>
+      <w:pPr>
+        <w:pStyle w:val="BodyText"/>
+      </w:pPr>
+      <w:r>
+        <w:drawing>
+          <wp:inline>
+            <wp:extent cx="5943600" cy="3962400"/>
+            <wp:effectExtent b="0" l="0" r="0" t="0"/>
+            <wp:docPr descr="" title="" id="1" name="Picture"/>
+            <a:graphic>
+              <a:graphicData uri="http://schemas.openxmlformats.org/drawingml/2006/picture">
+                <pic:pic>
+                  <pic:nvPicPr>
+                    <pic:cNvPr descr="ofv_fife_2021_files/figure-docx/fig_4-1.png" id="0" name="Picture"/>
+                    <pic:cNvPicPr>
+                      <a:picLocks noChangeArrowheads="1" noChangeAspect="1"/>
+                    </pic:cNvPicPr>
+                  </pic:nvPicPr>
+                  <pic:blipFill>
+                    <a:blip r:embed="rId108"/>
+                    <a:stretch>
+                      <a:fillRect/>
+                    </a:stretch>
+                  </pic:blipFill>
+                  <pic:spPr bwMode="auto">
+                    <a:xfrm>
+                      <a:off x="0" y="0"/>
+                      <a:ext cx="5943600" cy="3962400"/>
+                    </a:xfrm>
+                    <a:prstGeom prst="rect">
+                      <a:avLst/>
+                    </a:prstGeom>
+                    <a:noFill/>
+                    <a:ln w="9525">
+                      <a:noFill/>
+                      <a:headEnd/>
+                      <a:tailEnd/>
+                    </a:ln>
+                  </pic:spPr>
+                </pic:pic>
+              </a:graphicData>
+            </a:graphic>
+          </wp:inline>
+        </w:drawing>
+      </w:r>
+    </w:p>
+    <w:bookmarkEnd w:id="109"/>
     <w:sectPr>
       <w:pgSz w:h="15840" w:w="12240"/>
       <w:pgMar w:bottom="1440" w:footer="720" w:gutter="0" w:header="720" w:left="1440" w:right="1440" w:top="1440"/>

</xml_diff>

<commit_message>
forgot to update the figure captions with the correct plant IDs, as verified by Dr. Hale
</commit_message>
<xml_diff>
--- a/ofv_fife_2021.docx
+++ b/ofv_fife_2021.docx
@@ -7518,7 +7518,25 @@
           <w:iCs/>
           <w:i/>
         </w:rPr>
-        <w:t xml:space="preserve">Liriope gigantea</w:t>
+        <w:t xml:space="preserve">Liriope muscari</w:t>
+      </w:r>
+      <w:r>
+        <w:t xml:space="preserve"> </w:t>
+      </w:r>
+      <w:r>
+        <w:t xml:space="preserve">cv.</w:t>
+      </w:r>
+      <w:r>
+        <w:t xml:space="preserve"> </w:t>
+      </w:r>
+      <w:r>
+        <w:t xml:space="preserve">‘</w:t>
+      </w:r>
+      <w:r>
+        <w:t xml:space="preserve">Gigantea</w:t>
+      </w:r>
+      <w:r>
+        <w:t xml:space="preserve">’</w:t>
       </w:r>
       <w:r>
         <w:t xml:space="preserve"> </w:t>
@@ -7534,23 +7552,7 @@
           <w:iCs/>
           <w:i/>
         </w:rPr>
-        <w:t xml:space="preserve">Liriope gigantea</w:t>
-      </w:r>
-      <w:r>
-        <w:t xml:space="preserve"> </w:t>
-      </w:r>
-      <w:r>
-        <w:t xml:space="preserve">(d) chlorotic ringspot</w:t>
-      </w:r>
-      <w:r>
-        <w:t xml:space="preserve"> </w:t>
-      </w:r>
-      <w:r>
-        <w:rPr>
-          <w:iCs/>
-          <w:i/>
-        </w:rPr>
-        <w:t xml:space="preserve">Liriope muscari</w:t>
+        <w:t xml:space="preserve">L. muscari</w:t>
       </w:r>
       <w:r>
         <w:t xml:space="preserve"> </w:t>
@@ -7565,10 +7567,26 @@
         <w:t xml:space="preserve">‘</w:t>
       </w:r>
       <w:r>
-        <w:t xml:space="preserve">Silvery Sunproof</w:t>
+        <w:t xml:space="preserve">Gigantea</w:t>
       </w:r>
       <w:r>
         <w:t xml:space="preserve">’</w:t>
+      </w:r>
+      <w:r>
+        <w:t xml:space="preserve"> </w:t>
+      </w:r>
+      <w:r>
+        <w:t xml:space="preserve">(d) rust colored spots on</w:t>
+      </w:r>
+      <w:r>
+        <w:t xml:space="preserve"> </w:t>
+      </w:r>
+      <w:r>
+        <w:rPr>
+          <w:iCs/>
+          <w:i/>
+        </w:rPr>
+        <w:t xml:space="preserve">Ophiopogon intermedius</w:t>
       </w:r>
     </w:p>
     <w:p>

</xml_diff>

<commit_message>
Changed title and added nucleotide information. Just waiting on Dr. Kishore Dey for his accession numbers, and it will be good to go!
</commit_message>
<xml_diff>
--- a/ofv_fife_2021.docx
+++ b/ofv_fife_2021.docx
@@ -78,23 +78,13 @@
         <w:t xml:space="preserve">’</w:t>
       </w:r>
     </w:p>
-    <w:bookmarkStart w:id="20" w:name="X603b4e5ec7b7b349e3ff0c15bc2b55cf8b51cf4"/>
+    <w:bookmarkStart w:id="20" w:name="X62bc6548beefe9054ac7c5ee8ee7fb6fdb666bf"/>
     <w:p>
       <w:pPr>
         <w:pStyle w:val="Heading3"/>
       </w:pPr>
       <w:r>
-        <w:rPr>
-          <w:bCs/>
-          <w:b/>
-        </w:rPr>
-        <w:t xml:space="preserve">Request from Reviewer 4: Revise title to better reflect content of publiction</w:t>
-      </w:r>
-      <w:r>
-        <w:t xml:space="preserve"> </w:t>
-      </w:r>
-      <w:r>
-        <w:t xml:space="preserve">First report of the</w:t>
+        <w:t xml:space="preserve">Identification of three new ornamental hosts of</w:t>
       </w:r>
       <w:r>
         <w:t xml:space="preserve"> </w:t>
@@ -107,7 +97,7 @@
         <w:t xml:space="preserve">Brevipalpus</w:t>
       </w:r>
       <w:r>
-        <w:t xml:space="preserve">-transmitted (Trombidiformes: Tenuipalpidae) orchid fleck virus infecting three ornamentals in Florida</w:t>
+        <w:t xml:space="preserve">-transmitted (Trombidiformes: Tenuipalpidae) orchid fleck virus from Florida</w:t>
       </w:r>
     </w:p>
     <w:p>
@@ -685,7 +675,7 @@
         <w:pStyle w:val="BodyText"/>
       </w:pPr>
       <w:r>
-        <w:t xml:space="preserve">Two orchid-infecting strains of OFV were detected via combinations of conventional RT-PCR, RT-qPCR, Sanger sequencing and High Throughput Sequencing. Amplicons shared 98% nucleotide identity with OFV-Orc1 and OFV-Orc2 available in NCBI GenBank. Coinfections were seen in each county, but single strains of OFV-Orc were seen in</w:t>
+        <w:t xml:space="preserve">Two orchid-infecting strains of OFV were detected via combinations of conventional RT-PCR, RT-qPCR, Sanger sequencing and High Throughput Sequencing. Amplicons shared 98% nucleotide identity with OFV-Orc1 and OFV-Orc2 RNA2 genome sequences available in NCBI GenBank. Coinfections were seen in each county, but single strains of OFV-Orc were seen in</w:t>
       </w:r>
       <w:r>
         <w:t xml:space="preserve"> </w:t>
@@ -1267,7 +1257,7 @@
         <w:pStyle w:val="BodyText"/>
       </w:pPr>
       <w:r>
-        <w:t xml:space="preserve">These samples from FDACS were subsequently retested by the USDA-ARS, in conjunction with tests of fresh samples from both Alachua and Leon counties. The USDA used RT-PCR, RT-qPCR, and High Throughput Sequencing (HTS) to reconfirm the presence of OFV. RT-PCR and qPCR with Generic R2-Dicho-GF and R2-Dicho-GR primers amplifed ~800 nt of L-gene (RNA2) amplicon</w:t>
+        <w:t xml:space="preserve">These samples from FDACS were subsequently retested by the USDA-APHIS-PPQ S&amp;T Beltsville laboratory, in conjunction with tests of fresh samples from both Alachua and Leon counties. The USDA used RT-PCR, RT-qPCR, and High Throughput Sequencing (HTS) to reconfirm the presence of OFV. RT-PCR and qPCR with Generic R2-Dicho-GF and R2-Dicho-GR primers amplifed ~800 nt of L-gene (RNA2) amplicon</w:t>
       </w:r>
       <w:r>
         <w:t xml:space="preserve"> </w:t>
@@ -1308,40 +1298,26 @@
         <w:t xml:space="preserve"> </w:t>
       </w:r>
       <w:r>
-        <w:t xml:space="preserve">from Leon County.</w:t>
-      </w:r>
-      <w:r>
-        <w:t xml:space="preserve"> </w:t>
-      </w:r>
-      <w:r>
-        <w:rPr>
-          <w:bCs/>
-          <w:b/>
-        </w:rPr>
-        <w:t xml:space="preserve">(insert statement of how much OFV-Orc1 and OFV-Orc2 differ at the nucleotide level)</w:t>
-      </w:r>
-      <w:r>
-        <w:t xml:space="preserve"> </w:t>
-      </w:r>
-      <w:r>
-        <w:t xml:space="preserve">*</w:t>
-      </w:r>
-      <w:r>
-        <w:rPr>
-          <w:bCs/>
-          <w:b/>
-        </w:rPr>
-        <w:t xml:space="preserve">Request from Reviewer 2: deposit and include GenBank accession numbers for the identified virus isolates in Florida? Re:New reports of viruses required that or two other alternative methods for viral detection</w:t>
-      </w:r>
-      <w:r>
-        <w:t xml:space="preserve"> </w:t>
-      </w:r>
-      <w:r>
-        <w:rPr>
-          <w:bCs/>
-          <w:b/>
-        </w:rPr>
-        <w:t xml:space="preserve">Question from Reviewer 4: Does each isolate reflect a strain?</w:t>
+        <w:t xml:space="preserve">from Leon County. OFV-Orc1 and OFV-Orc2 strains share &gt;90% nt sequence identity, and differ &gt;25% in the L gene nucleotide sequence, indicating two separate species of</w:t>
+      </w:r>
+      <w:r>
+        <w:t xml:space="preserve"> </w:t>
+      </w:r>
+      <w:r>
+        <w:rPr>
+          <w:iCs/>
+          <w:i/>
+        </w:rPr>
+        <w:t xml:space="preserve">Dichoravirus</w:t>
+      </w:r>
+      <w:r>
+        <w:t xml:space="preserve"> </w:t>
+      </w:r>
+      <w:r>
+        <w:t xml:space="preserve">(Dietzgen et al. 2014)</w:t>
+      </w:r>
+      <w:r>
+        <w:t xml:space="preserve">.</w:t>
       </w:r>
     </w:p>
     <w:p>
@@ -1604,7 +1580,130 @@
         <w:t xml:space="preserve"> </w:t>
       </w:r>
       <w:r>
-        <w:t xml:space="preserve">Baker</w:t>
+        <w:t xml:space="preserve">Baker.</w:t>
+      </w:r>
+    </w:p>
+    <w:p>
+      <w:pPr>
+        <w:pStyle w:val="BodyText"/>
+      </w:pPr>
+      <w:r>
+        <w:t xml:space="preserve">The recent report of OFV in the US is thought to be</w:t>
+      </w:r>
+      <w:r>
+        <w:t xml:space="preserve"> </w:t>
+      </w:r>
+      <w:r>
+        <w:t xml:space="preserve">Ko et al. (1985)</w:t>
+      </w:r>
+      <w:r>
+        <w:t xml:space="preserve">, who describes nuclear inclusions caused by an undescribed bacilliform rhabdovirus in</w:t>
+      </w:r>
+      <w:r>
+        <w:t xml:space="preserve"> </w:t>
+      </w:r>
+      <w:r>
+        <w:rPr>
+          <w:iCs/>
+          <w:i/>
+        </w:rPr>
+        <w:t xml:space="preserve">Brassia</w:t>
+      </w:r>
+      <w:r>
+        <w:t xml:space="preserve"> </w:t>
+      </w:r>
+      <w:r>
+        <w:t xml:space="preserve">orchids. The significance of this report is their description of the spoke-wheel configurations of the viral particles</w:t>
+      </w:r>
+      <w:r>
+        <w:t xml:space="preserve"> </w:t>
+      </w:r>
+      <w:r>
+        <w:t xml:space="preserve">(Ko et al. 1985)</w:t>
+      </w:r>
+      <w:r>
+        <w:t xml:space="preserve">, a sign typically associated with OFV infection</w:t>
+      </w:r>
+      <w:r>
+        <w:t xml:space="preserve"> </w:t>
+      </w:r>
+      <w:r>
+        <w:t xml:space="preserve">(Chang et al. 1976)</w:t>
+      </w:r>
+      <w:r>
+        <w:t xml:space="preserve">. Unfortunately, this article made no mention of mites or further investigations of the virus. The first report of OFV in the continental US was</w:t>
+      </w:r>
+      <w:r>
+        <w:t xml:space="preserve"> </w:t>
+      </w:r>
+      <w:r>
+        <w:t xml:space="preserve">Bratsch et al. (2015)</w:t>
+      </w:r>
+      <w:r>
+        <w:t xml:space="preserve">, who confirmed the presence of OFV in</w:t>
+      </w:r>
+      <w:r>
+        <w:t xml:space="preserve"> </w:t>
+      </w:r>
+      <w:r>
+        <w:rPr>
+          <w:iCs/>
+          <w:i/>
+        </w:rPr>
+        <w:t xml:space="preserve">Phalaenopsis</w:t>
+      </w:r>
+      <w:r>
+        <w:t xml:space="preserve"> </w:t>
+      </w:r>
+      <w:r>
+        <w:t xml:space="preserve">hybrids using Transmission Electron Microscopy of ultrathin sections of plant tissue as well as molecular sequence analysis. They also discuss the association of OFV with</w:t>
+      </w:r>
+      <w:r>
+        <w:t xml:space="preserve"> </w:t>
+      </w:r>
+      <w:r>
+        <w:rPr>
+          <w:iCs/>
+          <w:i/>
+        </w:rPr>
+        <w:t xml:space="preserve">Brevipalpus</w:t>
+      </w:r>
+      <w:r>
+        <w:t xml:space="preserve"> </w:t>
+      </w:r>
+      <w:r>
+        <w:t xml:space="preserve">mites, but the authors did not make a conclusive species identification beyond suggesting that the mite vector belonged to the</w:t>
+      </w:r>
+      <w:r>
+        <w:t xml:space="preserve"> </w:t>
+      </w:r>
+      <w:r>
+        <w:rPr>
+          <w:iCs/>
+          <w:i/>
+        </w:rPr>
+        <w:t xml:space="preserve">B. californicus</w:t>
+      </w:r>
+      <w:r>
+        <w:t xml:space="preserve"> </w:t>
+      </w:r>
+      <w:r>
+        <w:t xml:space="preserve">group, referring to</w:t>
+      </w:r>
+      <w:r>
+        <w:t xml:space="preserve"> </w:t>
+      </w:r>
+      <w:r>
+        <w:t xml:space="preserve">Kondo et al. (2003)</w:t>
+      </w:r>
+      <w:r>
+        <w:t xml:space="preserve">’s publication</w:t>
+      </w:r>
+      <w:r>
+        <w:t xml:space="preserve"> </w:t>
+      </w:r>
+      <w:r>
+        <w:t xml:space="preserve">(Bratsch et al. 2015)</w:t>
       </w:r>
       <w:r>
         <w:t xml:space="preserve">.</w:t>
@@ -1615,75 +1714,156 @@
         <w:pStyle w:val="BodyText"/>
       </w:pPr>
       <w:r>
-        <w:t xml:space="preserve">The first report of OFV in the US is thought to be</w:t>
-      </w:r>
-      <w:r>
-        <w:t xml:space="preserve"> </w:t>
-      </w:r>
-      <w:r>
-        <w:t xml:space="preserve">Ko et al. (1985)</w:t>
-      </w:r>
-      <w:r>
-        <w:t xml:space="preserve">, who describes nuclear inclusions caused by an undescribed bacilliform rhabdovirus in</w:t>
-      </w:r>
-      <w:r>
-        <w:t xml:space="preserve"> </w:t>
-      </w:r>
-      <w:r>
-        <w:rPr>
-          <w:iCs/>
-          <w:i/>
-        </w:rPr>
-        <w:t xml:space="preserve">Brassia</w:t>
-      </w:r>
-      <w:r>
-        <w:t xml:space="preserve"> </w:t>
-      </w:r>
-      <w:r>
-        <w:t xml:space="preserve">orchids. The significance of this report is their description of the spoke-wheel configurations of the viral particles</w:t>
-      </w:r>
-      <w:r>
-        <w:t xml:space="preserve"> </w:t>
-      </w:r>
-      <w:r>
-        <w:t xml:space="preserve">(Ko et al. 1985)</w:t>
-      </w:r>
-      <w:r>
-        <w:t xml:space="preserve">, a sign typically associated with OFV infection</w:t>
-      </w:r>
-      <w:r>
-        <w:t xml:space="preserve"> </w:t>
-      </w:r>
-      <w:r>
-        <w:t xml:space="preserve">(Chang et al. 1976)</w:t>
-      </w:r>
-      <w:r>
-        <w:t xml:space="preserve">. Unfortunately, this article made no mention of mites or further investigations of the virus. The first report of OFV in the continental US was</w:t>
-      </w:r>
-      <w:r>
-        <w:t xml:space="preserve"> </w:t>
-      </w:r>
-      <w:r>
-        <w:t xml:space="preserve">Bratsch et al. (2015)</w:t>
-      </w:r>
-      <w:r>
-        <w:t xml:space="preserve">, who confirmed the presence of OFV in</w:t>
-      </w:r>
-      <w:r>
-        <w:t xml:space="preserve"> </w:t>
-      </w:r>
-      <w:r>
-        <w:rPr>
-          <w:iCs/>
-          <w:i/>
-        </w:rPr>
-        <w:t xml:space="preserve">Phalaenopsis</w:t>
-      </w:r>
-      <w:r>
-        <w:t xml:space="preserve"> </w:t>
-      </w:r>
-      <w:r>
-        <w:t xml:space="preserve">hybrids using Transmission Electron Microscopy of ultrathin sections of plant tissue as well as molecular sequence analysis. They also discuss the association of OFV with</w:t>
+        <w:t xml:space="preserve">Later reports of OFV described OFV infecting a previously undescribed Nolinoidaea hosts in Australia</w:t>
+      </w:r>
+      <w:r>
+        <w:t xml:space="preserve"> </w:t>
+      </w:r>
+      <w:r>
+        <w:t xml:space="preserve">(Mei et al. 2016, Dietzgen et al. 2018b)</w:t>
+      </w:r>
+      <w:r>
+        <w:t xml:space="preserve">, including</w:t>
+      </w:r>
+      <w:r>
+        <w:t xml:space="preserve"> </w:t>
+      </w:r>
+      <w:r>
+        <w:rPr>
+          <w:iCs/>
+          <w:i/>
+        </w:rPr>
+        <w:t xml:space="preserve">Liriope spicata</w:t>
+      </w:r>
+      <w:r>
+        <w:t xml:space="preserve"> </w:t>
+      </w:r>
+      <w:r>
+        <w:t xml:space="preserve">(Thunb.) Lour, a different species of liriopogon than those identified from the Florida sites. We are not aware of any reports of OFV infecting liriopogons,</w:t>
+      </w:r>
+      <w:r>
+        <w:t xml:space="preserve"> </w:t>
+      </w:r>
+      <w:r>
+        <w:rPr>
+          <w:iCs/>
+          <w:i/>
+        </w:rPr>
+        <w:t xml:space="preserve">A. elatior</w:t>
+      </w:r>
+      <w:r>
+        <w:t xml:space="preserve"> </w:t>
+      </w:r>
+      <w:r>
+        <w:t xml:space="preserve">nor other Nolinoidaea in the US. Although</w:t>
+      </w:r>
+      <w:r>
+        <w:t xml:space="preserve"> </w:t>
+      </w:r>
+      <w:r>
+        <w:t xml:space="preserve">Zheng et al. (2013)</w:t>
+      </w:r>
+      <w:r>
+        <w:t xml:space="preserve"> </w:t>
+      </w:r>
+      <w:r>
+        <w:t xml:space="preserve">had mentioned an association between</w:t>
+      </w:r>
+      <w:r>
+        <w:t xml:space="preserve"> </w:t>
+      </w:r>
+      <w:r>
+        <w:rPr>
+          <w:iCs/>
+          <w:i/>
+        </w:rPr>
+        <w:t xml:space="preserve">B. californicus</w:t>
+      </w:r>
+      <w:r>
+        <w:t xml:space="preserve"> </w:t>
+      </w:r>
+      <w:r>
+        <w:t xml:space="preserve">and</w:t>
+      </w:r>
+      <w:r>
+        <w:t xml:space="preserve"> </w:t>
+      </w:r>
+      <w:r>
+        <w:rPr>
+          <w:iCs/>
+          <w:i/>
+        </w:rPr>
+        <w:t xml:space="preserve">A. elatior</w:t>
+      </w:r>
+      <w:r>
+        <w:t xml:space="preserve">, they never reported symptoms of OFV-Orc in this plant. We believe that our findings indicate the first report of OFV-Orc infecting ornamental Nolinoidaea in Florida, and possibly the US. This publication also marks the first reports of</w:t>
+      </w:r>
+      <w:r>
+        <w:t xml:space="preserve"> </w:t>
+      </w:r>
+      <w:r>
+        <w:rPr>
+          <w:iCs/>
+          <w:i/>
+        </w:rPr>
+        <w:t xml:space="preserve">A. elatior</w:t>
+      </w:r>
+      <w:r>
+        <w:t xml:space="preserve"> </w:t>
+      </w:r>
+      <w:r>
+        <w:t xml:space="preserve">and</w:t>
+      </w:r>
+      <w:r>
+        <w:t xml:space="preserve"> </w:t>
+      </w:r>
+      <w:r>
+        <w:rPr>
+          <w:iCs/>
+          <w:i/>
+        </w:rPr>
+        <w:t xml:space="preserve">Ophiopogon</w:t>
+      </w:r>
+      <w:r>
+        <w:t xml:space="preserve"> </w:t>
+      </w:r>
+      <w:r>
+        <w:t xml:space="preserve">spp. as natural hosts of OFV-Orc.</w:t>
+      </w:r>
+    </w:p>
+    <w:p>
+      <w:pPr>
+        <w:pStyle w:val="BodyText"/>
+      </w:pPr>
+      <w:r>
+        <w:t xml:space="preserve">OFV consists of two orchid strains (OFV-Orc1 and OFV-Orc2) and two citrus strains (OFV-Cit1 and OFV-Cit2)</w:t>
+      </w:r>
+      <w:r>
+        <w:t xml:space="preserve"> </w:t>
+      </w:r>
+      <w:r>
+        <w:t xml:space="preserve">(Beltran-Beltran et al. 2020, Roy et al. 2020)</w:t>
+      </w:r>
+      <w:r>
+        <w:t xml:space="preserve">. The OFV strains detected in Florida are identical in gene order, content, and genome sequence to the orchid strains of OFV infecting citrus in Hawaii, Mexico, Colombia, and South Africa</w:t>
+      </w:r>
+      <w:r>
+        <w:t xml:space="preserve"> </w:t>
+      </w:r>
+      <w:r>
+        <w:t xml:space="preserve">(Beltran-Beltran et al. 2020, Roy et al. 2020)</w:t>
+      </w:r>
+      <w:r>
+        <w:t xml:space="preserve">. Both OFV-Orc1 and OFV-Orc2 infect citrus</w:t>
+      </w:r>
+      <w:r>
+        <w:t xml:space="preserve"> </w:t>
+      </w:r>
+      <w:r>
+        <w:t xml:space="preserve">(Roy et al. 2020)</w:t>
+      </w:r>
+      <w:r>
+        <w:t xml:space="preserve">, but none of the citrus strains have been reported from any orchid species. The</w:t>
       </w:r>
       <w:r>
         <w:t xml:space="preserve"> </w:t>
@@ -1699,7 +1879,23 @@
         <w:t xml:space="preserve"> </w:t>
       </w:r>
       <w:r>
-        <w:t xml:space="preserve">mites, but the authors did not make a conclusive species identification beyond suggesting that the mite vector belonged to the</w:t>
+        <w:t xml:space="preserve">mites collected from liriopogons and</w:t>
+      </w:r>
+      <w:r>
+        <w:t xml:space="preserve"> </w:t>
+      </w:r>
+      <w:r>
+        <w:rPr>
+          <w:iCs/>
+          <w:i/>
+        </w:rPr>
+        <w:t xml:space="preserve">A. elatior</w:t>
+      </w:r>
+      <w:r>
+        <w:t xml:space="preserve"> </w:t>
+      </w:r>
+      <w:r>
+        <w:t xml:space="preserve">in Leon County were abundant on OFV-infected plants very near to citrus trees, some plants even surrounding the trunk.</w:t>
       </w:r>
       <w:r>
         <w:t xml:space="preserve"> </w:t>
@@ -1715,22 +1911,319 @@
         <w:t xml:space="preserve"> </w:t>
       </w:r>
       <w:r>
-        <w:t xml:space="preserve">group, referring to</w:t>
-      </w:r>
-      <w:r>
-        <w:t xml:space="preserve"> </w:t>
-      </w:r>
-      <w:r>
-        <w:t xml:space="preserve">Kondo et al. (2003)</w:t>
-      </w:r>
-      <w:r>
-        <w:t xml:space="preserve">’s publication</w:t>
-      </w:r>
-      <w:r>
-        <w:t xml:space="preserve"> </w:t>
-      </w:r>
-      <w:r>
-        <w:t xml:space="preserve">(Bratsch et al. 2015)</w:t>
+        <w:t xml:space="preserve">s. l. has been reported as a pest of citrus</w:t>
+      </w:r>
+      <w:r>
+        <w:t xml:space="preserve"> </w:t>
+      </w:r>
+      <w:r>
+        <w:t xml:space="preserve">(Childers et al. 2003)</w:t>
+      </w:r>
+      <w:r>
+        <w:t xml:space="preserve"> </w:t>
+      </w:r>
+      <w:r>
+        <w:t xml:space="preserve">and are often collected from citrus fruits</w:t>
+      </w:r>
+      <w:r>
+        <w:t xml:space="preserve"> </w:t>
+      </w:r>
+      <w:r>
+        <w:t xml:space="preserve">(Baker 1949, Baker and Tuttle 1987, Vacante 2010, 2016)</w:t>
+      </w:r>
+      <w:r>
+        <w:t xml:space="preserve">. The proximity of these mite vectors to citrus raises the question: why these trees are not currently infected with OFV-Orc? It is important to note the uncertainty surrounding the vector for OFV-Orc. There are three mite species which have been recovered from OFV-Orc infected plants:</w:t>
+      </w:r>
+      <w:r>
+        <w:t xml:space="preserve"> </w:t>
+      </w:r>
+      <w:r>
+        <w:rPr>
+          <w:iCs/>
+          <w:i/>
+        </w:rPr>
+        <w:t xml:space="preserve">B. obovatus</w:t>
+      </w:r>
+      <w:r>
+        <w:t xml:space="preserve">, and</w:t>
+      </w:r>
+      <w:r>
+        <w:t xml:space="preserve"> </w:t>
+      </w:r>
+      <w:r>
+        <w:rPr>
+          <w:iCs/>
+          <w:i/>
+        </w:rPr>
+        <w:t xml:space="preserve">B. confusus</w:t>
+      </w:r>
+      <w:r>
+        <w:t xml:space="preserve"> </w:t>
+      </w:r>
+      <w:r>
+        <w:t xml:space="preserve">and</w:t>
+      </w:r>
+      <w:r>
+        <w:t xml:space="preserve"> </w:t>
+      </w:r>
+      <w:r>
+        <w:rPr>
+          <w:iCs/>
+          <w:i/>
+        </w:rPr>
+        <w:t xml:space="preserve">B. californicus</w:t>
+      </w:r>
+      <w:r>
+        <w:t xml:space="preserve"> </w:t>
+      </w:r>
+      <w:r>
+        <w:t xml:space="preserve">s.l., but only</w:t>
+      </w:r>
+      <w:r>
+        <w:t xml:space="preserve"> </w:t>
+      </w:r>
+      <w:r>
+        <w:rPr>
+          <w:iCs/>
+          <w:i/>
+        </w:rPr>
+        <w:t xml:space="preserve">B. californicus</w:t>
+      </w:r>
+      <w:r>
+        <w:t xml:space="preserve"> </w:t>
+      </w:r>
+      <w:r>
+        <w:t xml:space="preserve">has been described as a vector of OFV. Even so, the</w:t>
+      </w:r>
+      <w:r>
+        <w:t xml:space="preserve"> </w:t>
+      </w:r>
+      <w:r>
+        <w:rPr>
+          <w:iCs/>
+          <w:i/>
+        </w:rPr>
+        <w:t xml:space="preserve">B. californicus</w:t>
+      </w:r>
+      <w:r>
+        <w:t xml:space="preserve"> </w:t>
+      </w:r>
+      <w:r>
+        <w:t xml:space="preserve">which we find on liriopogons and</w:t>
+      </w:r>
+      <w:r>
+        <w:t xml:space="preserve"> </w:t>
+      </w:r>
+      <w:r>
+        <w:rPr>
+          <w:iCs/>
+          <w:i/>
+        </w:rPr>
+        <w:t xml:space="preserve">A. elatior</w:t>
+      </w:r>
+      <w:r>
+        <w:t xml:space="preserve"> </w:t>
+      </w:r>
+      <w:r>
+        <w:t xml:space="preserve">may not be the same species as those found on citrus. Transmission of OFV from populations of</w:t>
+      </w:r>
+      <w:r>
+        <w:t xml:space="preserve"> </w:t>
+      </w:r>
+      <w:r>
+        <w:rPr>
+          <w:iCs/>
+          <w:i/>
+        </w:rPr>
+        <w:t xml:space="preserve">B. californicus</w:t>
+      </w:r>
+      <w:r>
+        <w:t xml:space="preserve"> </w:t>
+      </w:r>
+      <w:r>
+        <w:t xml:space="preserve">liriopogon/</w:t>
+      </w:r>
+      <w:r>
+        <w:rPr>
+          <w:iCs/>
+          <w:i/>
+        </w:rPr>
+        <w:t xml:space="preserve">A. elatior</w:t>
+      </w:r>
+      <w:r>
+        <w:t xml:space="preserve"> </w:t>
+      </w:r>
+      <w:r>
+        <w:t xml:space="preserve">to citrus may be limited by host preferences, vectorial capacity, viral propagation/circulation in the vector, viral acquisition times, or feeding times required for transmission to citrus. Even so, these types of questions require future study to determine the potential of nolinoidaea to citrus transmission.</w:t>
+      </w:r>
+    </w:p>
+    <w:p>
+      <w:pPr>
+        <w:pStyle w:val="BodyText"/>
+      </w:pPr>
+      <w:r>
+        <w:t xml:space="preserve">Best practices for integrated pest management have not been created for controlling</w:t>
+      </w:r>
+      <w:r>
+        <w:t xml:space="preserve"> </w:t>
+      </w:r>
+      <w:r>
+        <w:rPr>
+          <w:iCs/>
+          <w:i/>
+        </w:rPr>
+        <w:t xml:space="preserve">Brevipalpus</w:t>
+      </w:r>
+      <w:r>
+        <w:t xml:space="preserve"> </w:t>
+      </w:r>
+      <w:r>
+        <w:t xml:space="preserve">mites on these ornamentals, but methods designed to control</w:t>
+      </w:r>
+      <w:r>
+        <w:t xml:space="preserve"> </w:t>
+      </w:r>
+      <w:r>
+        <w:rPr>
+          <w:iCs/>
+          <w:i/>
+        </w:rPr>
+        <w:t xml:space="preserve">Brevipalpus</w:t>
+      </w:r>
+      <w:r>
+        <w:t xml:space="preserve"> </w:t>
+      </w:r>
+      <w:r>
+        <w:t xml:space="preserve">in other systems may be applicable. The most common method used to control</w:t>
+      </w:r>
+      <w:r>
+        <w:t xml:space="preserve"> </w:t>
+      </w:r>
+      <w:r>
+        <w:rPr>
+          <w:iCs/>
+          <w:i/>
+        </w:rPr>
+        <w:t xml:space="preserve">Bervipalpus</w:t>
+      </w:r>
+      <w:r>
+        <w:t xml:space="preserve"> </w:t>
+      </w:r>
+      <w:r>
+        <w:t xml:space="preserve">are synthetic acaricides</w:t>
+      </w:r>
+      <w:r>
+        <w:t xml:space="preserve"> </w:t>
+      </w:r>
+      <w:r>
+        <w:t xml:space="preserve">(Andrade et al. 2010, 2019)</w:t>
+      </w:r>
+      <w:r>
+        <w:t xml:space="preserve">. Unfortunately, some acaricides and their residues can harm beneficial predatory mites as well</w:t>
+      </w:r>
+      <w:r>
+        <w:t xml:space="preserve"> </w:t>
+      </w:r>
+      <w:r>
+        <w:t xml:space="preserve">(Fernández et al. 2017)</w:t>
+      </w:r>
+      <w:r>
+        <w:t xml:space="preserve">, even at low doses</w:t>
+      </w:r>
+      <w:r>
+        <w:t xml:space="preserve"> </w:t>
+      </w:r>
+      <w:r>
+        <w:t xml:space="preserve">(Havasi et al. 2021)</w:t>
+      </w:r>
+      <w:r>
+        <w:t xml:space="preserve">, and mixing different chemistries can be detrimental for mite control</w:t>
+      </w:r>
+      <w:r>
+        <w:t xml:space="preserve"> </w:t>
+      </w:r>
+      <w:r>
+        <w:t xml:space="preserve">(Vechia et al. 2018)</w:t>
+      </w:r>
+      <w:r>
+        <w:t xml:space="preserve">. In addition, pesticide resistance has been reported in various</w:t>
+      </w:r>
+      <w:r>
+        <w:t xml:space="preserve"> </w:t>
+      </w:r>
+      <w:r>
+        <w:rPr>
+          <w:iCs/>
+          <w:i/>
+        </w:rPr>
+        <w:t xml:space="preserve">Brevipalpus</w:t>
+      </w:r>
+      <w:r>
+        <w:t xml:space="preserve"> </w:t>
+      </w:r>
+      <w:r>
+        <w:t xml:space="preserve">populations</w:t>
+      </w:r>
+      <w:r>
+        <w:t xml:space="preserve"> </w:t>
+      </w:r>
+      <w:r>
+        <w:t xml:space="preserve">(Alves et al. 2000, Omoto et al. 2000, Campos and Omoto 2002, Rocha et al. 2021)</w:t>
+      </w:r>
+      <w:r>
+        <w:t xml:space="preserve">, due to exposure to pesticides used to control other arthropod pests</w:t>
+      </w:r>
+      <w:r>
+        <w:t xml:space="preserve"> </w:t>
+      </w:r>
+      <w:r>
+        <w:t xml:space="preserve">(Vechia et al. 2021)</w:t>
+      </w:r>
+      <w:r>
+        <w:t xml:space="preserve">. In addition, predatory mites</w:t>
+      </w:r>
+      <w:r>
+        <w:t xml:space="preserve"> </w:t>
+      </w:r>
+      <w:r>
+        <w:t xml:space="preserve">(Chen et al. 2006, Argolo et al. 2020)</w:t>
+      </w:r>
+      <w:r>
+        <w:t xml:space="preserve">, entomopathogenic fungi</w:t>
+      </w:r>
+      <w:r>
+        <w:t xml:space="preserve"> </w:t>
+      </w:r>
+      <w:r>
+        <w:t xml:space="preserve">(Magalhães et al. 2005, Rossi-Zalaf et al. 2008, Peña et al. 2015, Revynthi et al. 2019)</w:t>
+      </w:r>
+      <w:r>
+        <w:t xml:space="preserve"> </w:t>
+      </w:r>
+      <w:r>
+        <w:t xml:space="preserve">have shown promise for controlling other</w:t>
+      </w:r>
+      <w:r>
+        <w:t xml:space="preserve"> </w:t>
+      </w:r>
+      <w:r>
+        <w:rPr>
+          <w:iCs/>
+          <w:i/>
+        </w:rPr>
+        <w:t xml:space="preserve">Brevipalpus</w:t>
+      </w:r>
+      <w:r>
+        <w:t xml:space="preserve"> </w:t>
+      </w:r>
+      <w:r>
+        <w:t xml:space="preserve">mites. Moreover, it is often possible to integrate different control techniques for improved management, such as combining predatory mites with compatible acaricides and entomopathogenic fungi</w:t>
+      </w:r>
+      <w:r>
+        <w:t xml:space="preserve"> </w:t>
+      </w:r>
+      <w:r>
+        <w:t xml:space="preserve">(Reddy 2001, Midthassel et al. 2016, Andrade et al. 2019)</w:t>
       </w:r>
       <w:r>
         <w:t xml:space="preserve">.</w:t>
@@ -1741,60 +2234,164 @@
         <w:pStyle w:val="BodyText"/>
       </w:pPr>
       <w:r>
-        <w:t xml:space="preserve">Later reports of OFV described OFV infecting a previously undescribed Nolinoidaea hosts in Australia</w:t>
-      </w:r>
-      <w:r>
-        <w:t xml:space="preserve"> </w:t>
-      </w:r>
-      <w:r>
-        <w:t xml:space="preserve">(Mei et al. 2016, Dietzgen et al. 2018b)</w:t>
-      </w:r>
-      <w:r>
-        <w:t xml:space="preserve">, including</w:t>
-      </w:r>
-      <w:r>
-        <w:t xml:space="preserve"> </w:t>
-      </w:r>
-      <w:r>
-        <w:rPr>
-          <w:iCs/>
-          <w:i/>
-        </w:rPr>
-        <w:t xml:space="preserve">Liriope spicata</w:t>
-      </w:r>
-      <w:r>
-        <w:t xml:space="preserve"> </w:t>
-      </w:r>
-      <w:r>
-        <w:t xml:space="preserve">(Thunb.) Lour, a different species of liriopogon than those identified from the Florida sites. We are not aware of any reports of OFV infecting liriopogons,</w:t>
-      </w:r>
-      <w:r>
-        <w:t xml:space="preserve"> </w:t>
-      </w:r>
-      <w:r>
-        <w:rPr>
-          <w:iCs/>
-          <w:i/>
-        </w:rPr>
-        <w:t xml:space="preserve">A. elatior</w:t>
-      </w:r>
-      <w:r>
-        <w:t xml:space="preserve"> </w:t>
-      </w:r>
-      <w:r>
-        <w:t xml:space="preserve">nor other Nolinoidaea in the US. Although</w:t>
-      </w:r>
-      <w:r>
-        <w:t xml:space="preserve"> </w:t>
-      </w:r>
-      <w:r>
-        <w:t xml:space="preserve">Zheng et al. (2013)</w:t>
-      </w:r>
-      <w:r>
-        <w:t xml:space="preserve"> </w:t>
-      </w:r>
-      <w:r>
-        <w:t xml:space="preserve">had mentioned an association between</w:t>
+        <w:t xml:space="preserve">In conclusion, detecting OFV in Florida represents a concern for horticulturists who grow orchids,</w:t>
+      </w:r>
+      <w:r>
+        <w:t xml:space="preserve"> </w:t>
+      </w:r>
+      <w:r>
+        <w:rPr>
+          <w:iCs/>
+          <w:i/>
+        </w:rPr>
+        <w:t xml:space="preserve">Liriope</w:t>
+      </w:r>
+      <w:r>
+        <w:t xml:space="preserve">,</w:t>
+      </w:r>
+      <w:r>
+        <w:t xml:space="preserve"> </w:t>
+      </w:r>
+      <w:r>
+        <w:rPr>
+          <w:iCs/>
+          <w:i/>
+        </w:rPr>
+        <w:t xml:space="preserve">Ophiopogon</w:t>
+      </w:r>
+      <w:r>
+        <w:t xml:space="preserve">, or other susceptible Asparagaceae species which are commonly used in landscaping. Florida is also home to a plethora of native and naturalized orchid species, many of which are threatened, including cultivated</w:t>
+      </w:r>
+      <w:r>
+        <w:t xml:space="preserve"> </w:t>
+      </w:r>
+      <w:r>
+        <w:rPr>
+          <w:iCs/>
+          <w:i/>
+        </w:rPr>
+        <w:t xml:space="preserve">Vanilla</w:t>
+      </w:r>
+      <w:r>
+        <w:t xml:space="preserve"> </w:t>
+      </w:r>
+      <w:r>
+        <w:t xml:space="preserve">in southern Florida</w:t>
+      </w:r>
+      <w:r>
+        <w:t xml:space="preserve"> </w:t>
+      </w:r>
+      <w:r>
+        <w:t xml:space="preserve">(Chambers et al. 2019)</w:t>
+      </w:r>
+      <w:r>
+        <w:t xml:space="preserve"> </w:t>
+      </w:r>
+      <w:r>
+        <w:t xml:space="preserve">and the famous Ghost Orchid, [</w:t>
+      </w:r>
+      <w:r>
+        <w:rPr>
+          <w:iCs/>
+          <w:i/>
+        </w:rPr>
+        <w:t xml:space="preserve">Dendrophylax lindenii</w:t>
+      </w:r>
+      <w:r>
+        <w:t xml:space="preserve"> </w:t>
+      </w:r>
+      <w:r>
+        <w:t xml:space="preserve">(Lindl.) Benth. ex Rolfe]. Citrus leprosis was present in Florida during the 1860’s and almost eradicated by the mid-1960s</w:t>
+      </w:r>
+      <w:r>
+        <w:t xml:space="preserve"> </w:t>
+      </w:r>
+      <w:r>
+        <w:t xml:space="preserve">(Knorr 1968, Knorr et al. 1968, Childers et al. 2003)</w:t>
+      </w:r>
+      <w:r>
+        <w:t xml:space="preserve">. An examination of herbarium specimens of Florida citrus found that this historical virus, Citrus leprosis dichorhavirus-N0, is distantly related to the modern strains of OFV</w:t>
+      </w:r>
+      <w:r>
+        <w:t xml:space="preserve"> </w:t>
+      </w:r>
+      <w:r>
+        <w:t xml:space="preserve">(Kitajima et al. 2011, Hartung et al. 2015, Roy et al. 2020)</w:t>
+      </w:r>
+      <w:r>
+        <w:t xml:space="preserve">. The recent detection of OFV-Orc1 in South Africa</w:t>
+      </w:r>
+      <w:r>
+        <w:t xml:space="preserve"> </w:t>
+      </w:r>
+      <w:r>
+        <w:t xml:space="preserve">(Cook et al. 2019)</w:t>
+      </w:r>
+      <w:r>
+        <w:t xml:space="preserve"> </w:t>
+      </w:r>
+      <w:r>
+        <w:t xml:space="preserve">in</w:t>
+      </w:r>
+      <w:r>
+        <w:t xml:space="preserve"> </w:t>
+      </w:r>
+      <w:r>
+        <w:rPr>
+          <w:iCs/>
+          <w:i/>
+        </w:rPr>
+        <w:t xml:space="preserve">C. sinensis</w:t>
+      </w:r>
+      <w:r>
+        <w:t xml:space="preserve"> </w:t>
+      </w:r>
+      <w:r>
+        <w:t xml:space="preserve">(Navel and Valencia orange) and OFV-Orc2 in Hawaii</w:t>
+      </w:r>
+      <w:r>
+        <w:t xml:space="preserve"> </w:t>
+      </w:r>
+      <w:r>
+        <w:t xml:space="preserve">(Velarde et al. 2021)</w:t>
+      </w:r>
+      <w:r>
+        <w:t xml:space="preserve"> </w:t>
+      </w:r>
+      <w:r>
+        <w:t xml:space="preserve">in</w:t>
+      </w:r>
+      <w:r>
+        <w:t xml:space="preserve"> </w:t>
+      </w:r>
+      <w:r>
+        <w:rPr>
+          <w:iCs/>
+          <w:i/>
+        </w:rPr>
+        <w:t xml:space="preserve">C. reticulata</w:t>
+      </w:r>
+      <w:r>
+        <w:t xml:space="preserve"> </w:t>
+      </w:r>
+      <w:r>
+        <w:t xml:space="preserve">(mandarin) and</w:t>
+      </w:r>
+      <w:r>
+        <w:t xml:space="preserve"> </w:t>
+      </w:r>
+      <w:r>
+        <w:rPr>
+          <w:iCs/>
+          <w:i/>
+        </w:rPr>
+        <w:t xml:space="preserve">C. jambhiri</w:t>
+      </w:r>
+      <w:r>
+        <w:t xml:space="preserve"> </w:t>
+      </w:r>
+      <w:r>
+        <w:t xml:space="preserve">(rough lemon) associated with leprosis-like symptoms highlights the potential threat of different strains of OFV on citrus, which will be a definite concern to the US multi-billion-dollar citrus industry already impacted by the Huanglongbing disease.</w:t>
       </w:r>
       <w:r>
         <w:t xml:space="preserve"> </w:t>
@@ -1807,159 +2404,20 @@
         <w:t xml:space="preserve">B. californicus</w:t>
       </w:r>
       <w:r>
-        <w:t xml:space="preserve"> </w:t>
-      </w:r>
-      <w:r>
-        <w:t xml:space="preserve">and</w:t>
-      </w:r>
-      <w:r>
-        <w:t xml:space="preserve"> </w:t>
-      </w:r>
-      <w:r>
-        <w:rPr>
-          <w:iCs/>
-          <w:i/>
-        </w:rPr>
-        <w:t xml:space="preserve">A. elatior</w:t>
-      </w:r>
-      <w:r>
-        <w:t xml:space="preserve">, they never reported symptoms of OFV-Orc in this plant. We believe that our findings indicate the first report of OFV-Orc infecting ornamental Nolinoidaea in Florida, and possibly the US. This publication also marks the first reports of</w:t>
-      </w:r>
-      <w:r>
-        <w:t xml:space="preserve"> </w:t>
-      </w:r>
-      <w:r>
-        <w:rPr>
-          <w:iCs/>
-          <w:i/>
-        </w:rPr>
-        <w:t xml:space="preserve">A. elatior</w:t>
-      </w:r>
-      <w:r>
-        <w:t xml:space="preserve"> </w:t>
-      </w:r>
-      <w:r>
-        <w:t xml:space="preserve">and</w:t>
-      </w:r>
-      <w:r>
-        <w:t xml:space="preserve"> </w:t>
-      </w:r>
-      <w:r>
-        <w:rPr>
-          <w:iCs/>
-          <w:i/>
-        </w:rPr>
-        <w:t xml:space="preserve">Ophiopogon</w:t>
-      </w:r>
-      <w:r>
-        <w:t xml:space="preserve"> </w:t>
-      </w:r>
-      <w:r>
-        <w:t xml:space="preserve">spp. as natural hosts of OFV-Orc.</w:t>
-      </w:r>
-    </w:p>
-    <w:p>
-      <w:pPr>
-        <w:pStyle w:val="BodyText"/>
-      </w:pPr>
-      <w:r>
-        <w:t xml:space="preserve">OFV consists of two orchid strains (OFV-Orc1 and OFV-Orc2) and two citrus strains (OFV-Cit1 and OFV-Cit2)</w:t>
-      </w:r>
-      <w:r>
-        <w:t xml:space="preserve"> </w:t>
-      </w:r>
-      <w:r>
-        <w:t xml:space="preserve">(Beltran-Beltran et al. 2020, Roy et al. 2020)</w:t>
-      </w:r>
-      <w:r>
-        <w:t xml:space="preserve">. The OFV strains detected in Florida are identical in gene order, content, and genome sequence to the orchid strains of OFV infecting citrus in Hawaii, Mexico, Colombia, and South Africa</w:t>
-      </w:r>
-      <w:r>
-        <w:t xml:space="preserve"> </w:t>
-      </w:r>
-      <w:r>
-        <w:t xml:space="preserve">(Beltran-Beltran et al. 2020, Roy et al. 2020)</w:t>
-      </w:r>
-      <w:r>
-        <w:t xml:space="preserve">. Both OFV-Orc1 and OFV-Orc2 infect citrus</w:t>
-      </w:r>
-      <w:r>
-        <w:t xml:space="preserve"> </w:t>
-      </w:r>
-      <w:r>
-        <w:t xml:space="preserve">(Roy et al. 2020)</w:t>
-      </w:r>
-      <w:r>
-        <w:t xml:space="preserve">, but none of the citrus strains have been reported from any orchid species. The</w:t>
-      </w:r>
-      <w:r>
-        <w:t xml:space="preserve"> </w:t>
-      </w:r>
-      <w:r>
-        <w:rPr>
-          <w:iCs/>
-          <w:i/>
-        </w:rPr>
-        <w:t xml:space="preserve">Brevipalpus</w:t>
-      </w:r>
-      <w:r>
-        <w:t xml:space="preserve"> </w:t>
-      </w:r>
-      <w:r>
-        <w:t xml:space="preserve">mites collected from liriopogons and</w:t>
-      </w:r>
-      <w:r>
-        <w:t xml:space="preserve"> </w:t>
-      </w:r>
-      <w:r>
-        <w:rPr>
-          <w:iCs/>
-          <w:i/>
-        </w:rPr>
-        <w:t xml:space="preserve">A. elatior</w:t>
-      </w:r>
-      <w:r>
-        <w:t xml:space="preserve"> </w:t>
-      </w:r>
-      <w:r>
-        <w:t xml:space="preserve">in Leon County were abundant on OFV-infected plants very near to citrus trees, some plants even surrounding the trunk.</w:t>
-      </w:r>
-      <w:r>
-        <w:t xml:space="preserve"> </w:t>
-      </w:r>
-      <w:r>
-        <w:rPr>
-          <w:iCs/>
-          <w:i/>
-        </w:rPr>
-        <w:t xml:space="preserve">B. californicus</w:t>
-      </w:r>
-      <w:r>
-        <w:t xml:space="preserve"> </w:t>
-      </w:r>
-      <w:r>
-        <w:t xml:space="preserve">s. l. has been reported as a pest of citrus</w:t>
-      </w:r>
-      <w:r>
-        <w:t xml:space="preserve"> </w:t>
-      </w:r>
-      <w:r>
-        <w:t xml:space="preserve">(Childers et al. 2003)</w:t>
-      </w:r>
-      <w:r>
-        <w:t xml:space="preserve"> </w:t>
-      </w:r>
-      <w:r>
-        <w:t xml:space="preserve">and are often collected from citrus fruits</w:t>
-      </w:r>
-      <w:r>
-        <w:t xml:space="preserve"> </w:t>
-      </w:r>
-      <w:r>
-        <w:t xml:space="preserve">(Baker 1949, Baker and Tuttle 1987, Vacante 2010, 2016)</w:t>
-      </w:r>
-      <w:r>
-        <w:t xml:space="preserve">. The proximity of these mite vectors to citrus raises the question: why these trees are not currently infected with OFV-Orc? It is important to note the uncertainty surrounding the vector for OFV-Orc. There are three mite species which have been recovered from OFV-Orc infected plants:</w:t>
+        <w:t xml:space="preserve">,</w:t>
+      </w:r>
+      <w:r>
+        <w:t xml:space="preserve"> </w:t>
+      </w:r>
+      <w:r>
+        <w:rPr>
+          <w:iCs/>
+          <w:i/>
+        </w:rPr>
+        <w:t xml:space="preserve">B. yothersi</w:t>
+      </w:r>
+      <w:r>
+        <w:t xml:space="preserve">, and</w:t>
       </w:r>
       <w:r>
         <w:t xml:space="preserve"> </w:t>
@@ -1972,491 +2430,6 @@
         <w:t xml:space="preserve">B. obovatus</w:t>
       </w:r>
       <w:r>
-        <w:t xml:space="preserve">, and</w:t>
-      </w:r>
-      <w:r>
-        <w:t xml:space="preserve"> </w:t>
-      </w:r>
-      <w:r>
-        <w:rPr>
-          <w:iCs/>
-          <w:i/>
-        </w:rPr>
-        <w:t xml:space="preserve">B. confusus</w:t>
-      </w:r>
-      <w:r>
-        <w:t xml:space="preserve"> </w:t>
-      </w:r>
-      <w:r>
-        <w:t xml:space="preserve">and</w:t>
-      </w:r>
-      <w:r>
-        <w:t xml:space="preserve"> </w:t>
-      </w:r>
-      <w:r>
-        <w:rPr>
-          <w:iCs/>
-          <w:i/>
-        </w:rPr>
-        <w:t xml:space="preserve">B. californicus</w:t>
-      </w:r>
-      <w:r>
-        <w:t xml:space="preserve"> </w:t>
-      </w:r>
-      <w:r>
-        <w:t xml:space="preserve">s.l., but only</w:t>
-      </w:r>
-      <w:r>
-        <w:t xml:space="preserve"> </w:t>
-      </w:r>
-      <w:r>
-        <w:rPr>
-          <w:iCs/>
-          <w:i/>
-        </w:rPr>
-        <w:t xml:space="preserve">B. californicus</w:t>
-      </w:r>
-      <w:r>
-        <w:t xml:space="preserve"> </w:t>
-      </w:r>
-      <w:r>
-        <w:t xml:space="preserve">has been described as a vector of OFV. Even so, the</w:t>
-      </w:r>
-      <w:r>
-        <w:t xml:space="preserve"> </w:t>
-      </w:r>
-      <w:r>
-        <w:rPr>
-          <w:iCs/>
-          <w:i/>
-        </w:rPr>
-        <w:t xml:space="preserve">B. californicus</w:t>
-      </w:r>
-      <w:r>
-        <w:t xml:space="preserve"> </w:t>
-      </w:r>
-      <w:r>
-        <w:t xml:space="preserve">which we find on liriopogons and</w:t>
-      </w:r>
-      <w:r>
-        <w:t xml:space="preserve"> </w:t>
-      </w:r>
-      <w:r>
-        <w:rPr>
-          <w:iCs/>
-          <w:i/>
-        </w:rPr>
-        <w:t xml:space="preserve">A. elatior</w:t>
-      </w:r>
-      <w:r>
-        <w:t xml:space="preserve"> </w:t>
-      </w:r>
-      <w:r>
-        <w:t xml:space="preserve">may not be the same species as those found on citrus. Transmission of OFV from populations of</w:t>
-      </w:r>
-      <w:r>
-        <w:t xml:space="preserve"> </w:t>
-      </w:r>
-      <w:r>
-        <w:rPr>
-          <w:iCs/>
-          <w:i/>
-        </w:rPr>
-        <w:t xml:space="preserve">B. californicus</w:t>
-      </w:r>
-      <w:r>
-        <w:t xml:space="preserve"> </w:t>
-      </w:r>
-      <w:r>
-        <w:t xml:space="preserve">liriopogon/</w:t>
-      </w:r>
-      <w:r>
-        <w:rPr>
-          <w:iCs/>
-          <w:i/>
-        </w:rPr>
-        <w:t xml:space="preserve">A. elatior</w:t>
-      </w:r>
-      <w:r>
-        <w:t xml:space="preserve"> </w:t>
-      </w:r>
-      <w:r>
-        <w:t xml:space="preserve">to citrus may be limited by host preferences, vectorial capacity, viral propagation/circulation in the vector, viral acquisition times, or feeding times required for transmission to citrus. Even so, these types of questions require future study to determine the potential of nolinoidaea to citrus transmission.</w:t>
-      </w:r>
-    </w:p>
-    <w:p>
-      <w:pPr>
-        <w:pStyle w:val="BodyText"/>
-      </w:pPr>
-      <w:r>
-        <w:t xml:space="preserve">Best practices for integrated pest management have not been created for controlling</w:t>
-      </w:r>
-      <w:r>
-        <w:t xml:space="preserve"> </w:t>
-      </w:r>
-      <w:r>
-        <w:rPr>
-          <w:iCs/>
-          <w:i/>
-        </w:rPr>
-        <w:t xml:space="preserve">Brevipalpus</w:t>
-      </w:r>
-      <w:r>
-        <w:t xml:space="preserve"> </w:t>
-      </w:r>
-      <w:r>
-        <w:t xml:space="preserve">mites on these ornamentals, but methods designed to control</w:t>
-      </w:r>
-      <w:r>
-        <w:t xml:space="preserve"> </w:t>
-      </w:r>
-      <w:r>
-        <w:rPr>
-          <w:iCs/>
-          <w:i/>
-        </w:rPr>
-        <w:t xml:space="preserve">Brevipalpus</w:t>
-      </w:r>
-      <w:r>
-        <w:t xml:space="preserve"> </w:t>
-      </w:r>
-      <w:r>
-        <w:t xml:space="preserve">in other systems may be applicable. The most common method used to control</w:t>
-      </w:r>
-      <w:r>
-        <w:t xml:space="preserve"> </w:t>
-      </w:r>
-      <w:r>
-        <w:rPr>
-          <w:iCs/>
-          <w:i/>
-        </w:rPr>
-        <w:t xml:space="preserve">Bervipalpus</w:t>
-      </w:r>
-      <w:r>
-        <w:t xml:space="preserve"> </w:t>
-      </w:r>
-      <w:r>
-        <w:t xml:space="preserve">are synthetic acaricides</w:t>
-      </w:r>
-      <w:r>
-        <w:t xml:space="preserve"> </w:t>
-      </w:r>
-      <w:r>
-        <w:t xml:space="preserve">(Andrade et al. 2010, 2019)</w:t>
-      </w:r>
-      <w:r>
-        <w:t xml:space="preserve">. Unfortunately, some acaricides and their residues can harm beneficial predatory mites as well</w:t>
-      </w:r>
-      <w:r>
-        <w:t xml:space="preserve"> </w:t>
-      </w:r>
-      <w:r>
-        <w:t xml:space="preserve">(Fernández et al. 2017)</w:t>
-      </w:r>
-      <w:r>
-        <w:t xml:space="preserve">, even at low doses</w:t>
-      </w:r>
-      <w:r>
-        <w:t xml:space="preserve"> </w:t>
-      </w:r>
-      <w:r>
-        <w:t xml:space="preserve">(Havasi et al. 2021)</w:t>
-      </w:r>
-      <w:r>
-        <w:t xml:space="preserve">, and mixing different chemistries can be detrimental for mite control</w:t>
-      </w:r>
-      <w:r>
-        <w:t xml:space="preserve"> </w:t>
-      </w:r>
-      <w:r>
-        <w:t xml:space="preserve">(Vechia et al. 2018)</w:t>
-      </w:r>
-      <w:r>
-        <w:t xml:space="preserve">. In addition, pesticide resistance has been reported in various</w:t>
-      </w:r>
-      <w:r>
-        <w:t xml:space="preserve"> </w:t>
-      </w:r>
-      <w:r>
-        <w:rPr>
-          <w:iCs/>
-          <w:i/>
-        </w:rPr>
-        <w:t xml:space="preserve">Brevipalpus</w:t>
-      </w:r>
-      <w:r>
-        <w:t xml:space="preserve"> </w:t>
-      </w:r>
-      <w:r>
-        <w:t xml:space="preserve">populations</w:t>
-      </w:r>
-      <w:r>
-        <w:t xml:space="preserve"> </w:t>
-      </w:r>
-      <w:r>
-        <w:t xml:space="preserve">(Alves et al. 2000, Omoto et al. 2000, Campos and Omoto 2002, Rocha et al. 2021)</w:t>
-      </w:r>
-      <w:r>
-        <w:t xml:space="preserve">, due to exposure to pesticides used to control other arthropod pests</w:t>
-      </w:r>
-      <w:r>
-        <w:t xml:space="preserve"> </w:t>
-      </w:r>
-      <w:r>
-        <w:t xml:space="preserve">(Vechia et al. 2021)</w:t>
-      </w:r>
-      <w:r>
-        <w:t xml:space="preserve">. In addition, predatory mites</w:t>
-      </w:r>
-      <w:r>
-        <w:t xml:space="preserve"> </w:t>
-      </w:r>
-      <w:r>
-        <w:t xml:space="preserve">(Chen et al. 2006, Argolo et al. 2020)</w:t>
-      </w:r>
-      <w:r>
-        <w:t xml:space="preserve">, entomopathogenic fungi</w:t>
-      </w:r>
-      <w:r>
-        <w:t xml:space="preserve"> </w:t>
-      </w:r>
-      <w:r>
-        <w:t xml:space="preserve">(Magalhães et al. 2005, Rossi-Zalaf et al. 2008, Peña et al. 2015, Revynthi et al. 2019)</w:t>
-      </w:r>
-      <w:r>
-        <w:t xml:space="preserve"> </w:t>
-      </w:r>
-      <w:r>
-        <w:t xml:space="preserve">have shown promise for controlling other</w:t>
-      </w:r>
-      <w:r>
-        <w:t xml:space="preserve"> </w:t>
-      </w:r>
-      <w:r>
-        <w:rPr>
-          <w:iCs/>
-          <w:i/>
-        </w:rPr>
-        <w:t xml:space="preserve">Brevipalpus</w:t>
-      </w:r>
-      <w:r>
-        <w:t xml:space="preserve"> </w:t>
-      </w:r>
-      <w:r>
-        <w:t xml:space="preserve">mites. Moreover, it is often possible to integrate different control techniques for improved management, such as combining predatory mites with compatible acaricides and entomopathogenic fungi</w:t>
-      </w:r>
-      <w:r>
-        <w:t xml:space="preserve"> </w:t>
-      </w:r>
-      <w:r>
-        <w:t xml:space="preserve">(Reddy 2001, Midthassel et al. 2016, Andrade et al. 2019)</w:t>
-      </w:r>
-      <w:r>
-        <w:t xml:space="preserve">.</w:t>
-      </w:r>
-    </w:p>
-    <w:p>
-      <w:pPr>
-        <w:pStyle w:val="BodyText"/>
-      </w:pPr>
-      <w:r>
-        <w:t xml:space="preserve">In conclusion, detecting OFV in Florida represents a concern for horticulturists who grow orchids,</w:t>
-      </w:r>
-      <w:r>
-        <w:t xml:space="preserve"> </w:t>
-      </w:r>
-      <w:r>
-        <w:rPr>
-          <w:iCs/>
-          <w:i/>
-        </w:rPr>
-        <w:t xml:space="preserve">Liriope</w:t>
-      </w:r>
-      <w:r>
-        <w:t xml:space="preserve">,</w:t>
-      </w:r>
-      <w:r>
-        <w:t xml:space="preserve"> </w:t>
-      </w:r>
-      <w:r>
-        <w:rPr>
-          <w:iCs/>
-          <w:i/>
-        </w:rPr>
-        <w:t xml:space="preserve">Ophiopogon</w:t>
-      </w:r>
-      <w:r>
-        <w:t xml:space="preserve">, or other susceptible Asparagaceae species which are commonly used in landscaping. Florida is also home to a plethora of native and naturalized orchid species, many of which are threatened, including cultivated</w:t>
-      </w:r>
-      <w:r>
-        <w:t xml:space="preserve"> </w:t>
-      </w:r>
-      <w:r>
-        <w:rPr>
-          <w:iCs/>
-          <w:i/>
-        </w:rPr>
-        <w:t xml:space="preserve">Vanilla</w:t>
-      </w:r>
-      <w:r>
-        <w:t xml:space="preserve"> </w:t>
-      </w:r>
-      <w:r>
-        <w:t xml:space="preserve">in southern Florida</w:t>
-      </w:r>
-      <w:r>
-        <w:t xml:space="preserve"> </w:t>
-      </w:r>
-      <w:r>
-        <w:t xml:space="preserve">(Chambers et al. 2019)</w:t>
-      </w:r>
-      <w:r>
-        <w:t xml:space="preserve"> </w:t>
-      </w:r>
-      <w:r>
-        <w:t xml:space="preserve">and the famous Ghost Orchid, [</w:t>
-      </w:r>
-      <w:r>
-        <w:rPr>
-          <w:iCs/>
-          <w:i/>
-        </w:rPr>
-        <w:t xml:space="preserve">Dendrophylax lindenii</w:t>
-      </w:r>
-      <w:r>
-        <w:t xml:space="preserve"> </w:t>
-      </w:r>
-      <w:r>
-        <w:t xml:space="preserve">(Lindl.) Benth. ex Rolfe]. Citrus leprosis was present in Florida during the 1860’s and almost eradicated by the mid-1960s</w:t>
-      </w:r>
-      <w:r>
-        <w:t xml:space="preserve"> </w:t>
-      </w:r>
-      <w:r>
-        <w:t xml:space="preserve">(Knorr 1968, Knorr et al. 1968, Childers et al. 2003)</w:t>
-      </w:r>
-      <w:r>
-        <w:t xml:space="preserve">. An examination of herbarium specimens of Florida citrus found that this historical virus, Citrus leprosis dichorhavirus-N0, is distantly related to the modern strains of OFV</w:t>
-      </w:r>
-      <w:r>
-        <w:t xml:space="preserve"> </w:t>
-      </w:r>
-      <w:r>
-        <w:t xml:space="preserve">(Kitajima et al. 2011, Hartung et al. 2015, Roy et al. 2020)</w:t>
-      </w:r>
-      <w:r>
-        <w:t xml:space="preserve">. The recent detection of OFV-Orc1 in South Africa</w:t>
-      </w:r>
-      <w:r>
-        <w:t xml:space="preserve"> </w:t>
-      </w:r>
-      <w:r>
-        <w:t xml:space="preserve">(Cook et al. 2019)</w:t>
-      </w:r>
-      <w:r>
-        <w:t xml:space="preserve"> </w:t>
-      </w:r>
-      <w:r>
-        <w:t xml:space="preserve">in</w:t>
-      </w:r>
-      <w:r>
-        <w:t xml:space="preserve"> </w:t>
-      </w:r>
-      <w:r>
-        <w:rPr>
-          <w:iCs/>
-          <w:i/>
-        </w:rPr>
-        <w:t xml:space="preserve">C. sinensis</w:t>
-      </w:r>
-      <w:r>
-        <w:t xml:space="preserve"> </w:t>
-      </w:r>
-      <w:r>
-        <w:t xml:space="preserve">(Navel and Valencia orange) and OFV-Orc2 in Hawaii</w:t>
-      </w:r>
-      <w:r>
-        <w:t xml:space="preserve"> </w:t>
-      </w:r>
-      <w:r>
-        <w:t xml:space="preserve">(Velarde et al. 2021)</w:t>
-      </w:r>
-      <w:r>
-        <w:t xml:space="preserve"> </w:t>
-      </w:r>
-      <w:r>
-        <w:t xml:space="preserve">in</w:t>
-      </w:r>
-      <w:r>
-        <w:t xml:space="preserve"> </w:t>
-      </w:r>
-      <w:r>
-        <w:rPr>
-          <w:iCs/>
-          <w:i/>
-        </w:rPr>
-        <w:t xml:space="preserve">C. reticulata</w:t>
-      </w:r>
-      <w:r>
-        <w:t xml:space="preserve"> </w:t>
-      </w:r>
-      <w:r>
-        <w:t xml:space="preserve">(mandarin) and</w:t>
-      </w:r>
-      <w:r>
-        <w:t xml:space="preserve"> </w:t>
-      </w:r>
-      <w:r>
-        <w:rPr>
-          <w:iCs/>
-          <w:i/>
-        </w:rPr>
-        <w:t xml:space="preserve">C. jambhiri</w:t>
-      </w:r>
-      <w:r>
-        <w:t xml:space="preserve"> </w:t>
-      </w:r>
-      <w:r>
-        <w:t xml:space="preserve">(rough lemon) associated with leprosis-like symptoms highlights the potential threat of different strains of OFV on citrus, which will be a definite concern to the US multi-billion-dollar citrus industry already impacted by the Huanglongbing disease.</w:t>
-      </w:r>
-      <w:r>
-        <w:t xml:space="preserve"> </w:t>
-      </w:r>
-      <w:r>
-        <w:rPr>
-          <w:iCs/>
-          <w:i/>
-        </w:rPr>
-        <w:t xml:space="preserve">B. californicus</w:t>
-      </w:r>
-      <w:r>
-        <w:t xml:space="preserve">,</w:t>
-      </w:r>
-      <w:r>
-        <w:t xml:space="preserve"> </w:t>
-      </w:r>
-      <w:r>
-        <w:rPr>
-          <w:iCs/>
-          <w:i/>
-        </w:rPr>
-        <w:t xml:space="preserve">B. yothersi</w:t>
-      </w:r>
-      <w:r>
-        <w:t xml:space="preserve">, and</w:t>
-      </w:r>
-      <w:r>
-        <w:t xml:space="preserve"> </w:t>
-      </w:r>
-      <w:r>
-        <w:rPr>
-          <w:iCs/>
-          <w:i/>
-        </w:rPr>
-        <w:t xml:space="preserve">B. obovatus</w:t>
-      </w:r>
-      <w:r>
         <w:t xml:space="preserve"> </w:t>
       </w:r>
       <w:r>
@@ -2469,10 +2442,7 @@
         <w:t xml:space="preserve">(Childers et al. 2003, Akyazi et al. 2017)</w:t>
       </w:r>
       <w:r>
-        <w:t xml:space="preserve"> </w:t>
-      </w:r>
-      <w:r>
-        <w:t xml:space="preserve">(Fig. 4), and are difficult to identify by non-experts, or without advanced methodologies. DNA barcoding</w:t>
+        <w:t xml:space="preserve">, and are difficult to identify by non-experts, or without advanced methodologies. DNA barcoding</w:t>
       </w:r>
       <w:r>
         <w:t xml:space="preserve"> </w:t>
@@ -2503,7 +2473,23 @@
         <w:pStyle w:val="FirstParagraph"/>
       </w:pPr>
       <w:r>
-        <w:t xml:space="preserve">We would like to give special thanks to the Tallahassee Museum for their patience, cooperation, and support with collecting plant samples. We also want to thank Drs. Sam Bolton, FDACS and Aline Tassi, Univ. of Sao Paulo, Brazil for checking the mites we have sent for species validation. Furthermore, we are grateful for Dr. Marc S. Frank’s identification of the Liriopogons collected. We are especially indebted to the late Dr. Gary Bauchan for his contributions to this study and the field of acarology, he will be greatly missed. This research was partly funded by the USDA National Institute of Food and Agriculture, Hatch project FLA-NFC-005607. Mention of trade names or commercial products in this publication is solely for the purpose of providing specific information and does not imply recommendation or endorsement by the USDA; USDA is an equal opportunity provider and employer.</w:t>
+        <w:t xml:space="preserve">We would like to give special thanks for the Tallahassee Museum and their patience, cooperation, and support with collecting plant samples. We are grateful for the USDA-APHIS PPQ Beltsville laboratory for their support in the identification and confirmation OFV strains, as well as</w:t>
+      </w:r>
+      <w:r>
+        <w:t xml:space="preserve"> </w:t>
+      </w:r>
+      <w:r>
+        <w:rPr>
+          <w:iCs/>
+          <w:i/>
+        </w:rPr>
+        <w:t xml:space="preserve">Brevipalpus</w:t>
+      </w:r>
+      <w:r>
+        <w:t xml:space="preserve"> </w:t>
+      </w:r>
+      <w:r>
+        <w:t xml:space="preserve">mite identification. We also want to thank Drs. Sam Bolton, FDACS and Aline Tassi, Univ. of Sao Paulo, Brazil for checking the mites we have sent for species validation. Furthermore, we are grateful for Dr. Marc S. Frank’s identification of the Liriopogons collected. We are especially indebted to the late Dr. Gary Bauchan for his contributions to this study and the field of acarology, he will be greatly missed. This research was partly funded by the USDA National Institute of Food and Agriculture, Hatch project FLA-NFC-005607. Mention of trade names or commercial products in this publication is solely for the purpose of providing specific information and does not imply recommendation or endorsement by the USDA; USDA is an equal opportunity provider and employer.</w:t>
       </w:r>
     </w:p>
     <w:bookmarkEnd w:id="25"/>

</xml_diff>

<commit_message>
Added my attempt at a Spanish abstract, greatly aided by Google translate: It has been a while since I have had to write in Spanish!
</commit_message>
<xml_diff>
--- a/ofv_fife_2021.docx
+++ b/ofv_fife_2021.docx
@@ -78,7 +78,7 @@
         <w:t xml:space="preserve">’</w:t>
       </w:r>
     </w:p>
-    <w:bookmarkStart w:id="20" w:name="X1a04bc579998822353b593ce273c6120226a53f"/>
+    <w:bookmarkStart w:id="20" w:name="Xcff80c6e561e8ec505c91a31dadfea359c27cf6"/>
     <w:p>
       <w:pPr>
         <w:pStyle w:val="Heading3"/>
@@ -91,7 +91,7 @@
         <w:t xml:space="preserve">Brevipalpus</w:t>
       </w:r>
       <w:r>
-        <w:t xml:space="preserve">-transmitted (Trombidiformes: Tenuipalpidae) orchid fleck virus infecting three new ornamental hosts in Florida</w:t>
+        <w:t xml:space="preserve">-transmitted orchid fleck virus infecting three new ornamental hosts in Florida</w:t>
       </w:r>
     </w:p>
     <w:p>
@@ -769,12 +769,323 @@
       </w:r>
     </w:p>
     <w:bookmarkEnd w:id="21"/>
-    <w:bookmarkStart w:id="24" w:name="keywords"/>
+    <w:bookmarkStart w:id="22" w:name="resumen"/>
     <w:p>
       <w:pPr>
         <w:pStyle w:val="Heading3"/>
       </w:pPr>
       <w:r>
+        <w:t xml:space="preserve">Resumen</w:t>
+      </w:r>
+    </w:p>
+    <w:p>
+      <w:pPr>
+        <w:pStyle w:val="FirstParagraph"/>
+      </w:pPr>
+      <w:r>
+        <w:t xml:space="preserve">Se describe la primera detección del virus de orchid fleck virus, lo cual pertenece al subgrupo que infecta a las orquídeas (OFV-Orc), infectando a tres huéspedes no reportados:</w:t>
+      </w:r>
+      <w:r>
+        <w:t xml:space="preserve"> </w:t>
+      </w:r>
+      <w:r>
+        <w:rPr>
+          <w:iCs/>
+          <w:i/>
+        </w:rPr>
+        <w:t xml:space="preserve">Liriope muscari</w:t>
+      </w:r>
+      <w:r>
+        <w:t xml:space="preserve">, cv.</w:t>
+      </w:r>
+      <w:r>
+        <w:t xml:space="preserve"> </w:t>
+      </w:r>
+      <w:r>
+        <w:t xml:space="preserve">‘</w:t>
+      </w:r>
+      <w:r>
+        <w:t xml:space="preserve">Gigantea</w:t>
+      </w:r>
+      <w:r>
+        <w:t xml:space="preserve">’</w:t>
+      </w:r>
+      <w:r>
+        <w:t xml:space="preserve"> </w:t>
+      </w:r>
+      <w:r>
+        <w:t xml:space="preserve">(Decaisne) Bailey,</w:t>
+      </w:r>
+      <w:r>
+        <w:t xml:space="preserve"> </w:t>
+      </w:r>
+      <w:r>
+        <w:rPr>
+          <w:iCs/>
+          <w:i/>
+        </w:rPr>
+        <w:t xml:space="preserve">Ophiopogon intermedius</w:t>
+      </w:r>
+      <w:r>
+        <w:t xml:space="preserve"> </w:t>
+      </w:r>
+      <w:r>
+        <w:t xml:space="preserve">Don and</w:t>
+      </w:r>
+      <w:r>
+        <w:t xml:space="preserve"> </w:t>
+      </w:r>
+      <w:r>
+        <w:rPr>
+          <w:iCs/>
+          <w:i/>
+        </w:rPr>
+        <w:t xml:space="preserve">Aspidistra elatior</w:t>
+      </w:r>
+      <w:r>
+        <w:t xml:space="preserve"> </w:t>
+      </w:r>
+      <w:r>
+        <w:t xml:space="preserve">Blume (Asparagaceae: Nolinoidaea) por los condados de Leon y Alachua, FL. Las cepas del OFV-Orc se puedan infectar más que 50 especies de plantas pertenecientes a las familias Orchidaceae, Asparagaceae (Nolinoidaea), y infecta</w:t>
+      </w:r>
+      <w:r>
+        <w:t xml:space="preserve"> </w:t>
+      </w:r>
+      <w:r>
+        <w:rPr>
+          <w:iCs/>
+          <w:i/>
+        </w:rPr>
+        <w:t xml:space="preserve">Citrus</w:t>
+      </w:r>
+      <w:r>
+        <w:t xml:space="preserve"> </w:t>
+      </w:r>
+      <w:r>
+        <w:t xml:space="preserve">(Rutaceae) cómo la enfermedad leprosis de los cítricos. Los únicos vectores de OFV-Orc son los falsos ácaros tetraníquidos</w:t>
+      </w:r>
+      <w:r>
+        <w:t xml:space="preserve"> </w:t>
+      </w:r>
+      <w:r>
+        <w:rPr>
+          <w:iCs/>
+          <w:i/>
+        </w:rPr>
+        <w:t xml:space="preserve">Brevipalpus californicus</w:t>
+      </w:r>
+      <w:r>
+        <w:t xml:space="preserve"> </w:t>
+      </w:r>
+      <w:r>
+        <w:t xml:space="preserve">(Banks)</w:t>
+      </w:r>
+      <w:r>
+        <w:t xml:space="preserve"> </w:t>
+      </w:r>
+      <w:r>
+        <w:rPr>
+          <w:iCs/>
+          <w:i/>
+        </w:rPr>
+        <w:t xml:space="preserve">sensu lato</w:t>
+      </w:r>
+      <w:r>
+        <w:t xml:space="preserve"> </w:t>
+      </w:r>
+      <w:r>
+        <w:t xml:space="preserve">(Trombidiformes: Tenuipalpidae). La Florida tiene varias plantas en el paisaje, por lo cúales las especias de</w:t>
+      </w:r>
+      <w:r>
+        <w:t xml:space="preserve"> </w:t>
+      </w:r>
+      <w:r>
+        <w:rPr>
+          <w:iCs/>
+          <w:i/>
+        </w:rPr>
+        <w:t xml:space="preserve">Brevipalpus</w:t>
+      </w:r>
+      <w:r>
+        <w:t xml:space="preserve"> </w:t>
+      </w:r>
+      <w:r>
+        <w:t xml:space="preserve">se puedan alimentarse, y esas plantas son susceptibles a las infecciones de OFV-Orc.</w:t>
+      </w:r>
+      <w:r>
+        <w:t xml:space="preserve"> </w:t>
+      </w:r>
+      <w:r>
+        <w:t xml:space="preserve">Se observaron manchas anulares cloróticas y salpicaduras por las hojas de las Serpentinas (</w:t>
+      </w:r>
+      <w:r>
+        <w:rPr>
+          <w:iCs/>
+          <w:i/>
+        </w:rPr>
+        <w:t xml:space="preserve">Liriope</w:t>
+      </w:r>
+      <w:r>
+        <w:t xml:space="preserve"> </w:t>
+      </w:r>
+      <w:r>
+        <w:t xml:space="preserve">y</w:t>
+      </w:r>
+      <w:r>
+        <w:t xml:space="preserve"> </w:t>
+      </w:r>
+      <w:r>
+        <w:rPr>
+          <w:iCs/>
+          <w:i/>
+        </w:rPr>
+        <w:t xml:space="preserve">Ophiopogon</w:t>
+      </w:r>
+      <w:r>
+        <w:t xml:space="preserve"> </w:t>
+      </w:r>
+      <w:r>
+        <w:t xml:space="preserve">spp.) y también se vieron hojas cloróticas del</w:t>
+      </w:r>
+      <w:r>
+        <w:t xml:space="preserve"> </w:t>
+      </w:r>
+      <w:r>
+        <w:rPr>
+          <w:iCs/>
+          <w:i/>
+        </w:rPr>
+        <w:t xml:space="preserve">A. elatior</w:t>
+      </w:r>
+      <w:r>
+        <w:t xml:space="preserve"> </w:t>
+      </w:r>
+      <w:r>
+        <w:t xml:space="preserve">adyacente, situado en el condando de Leon, FL. Los diagnósticos del laboratorio local fueron negativos para los patógenos comunes, por lo tanto, se enviaron nuevos ejemplares del tejido de las plantas al Florida Department of Agriculture and Consumer Services (FDACS) y al USDA-ARS para su identificación.</w:t>
+      </w:r>
+    </w:p>
+    <w:p>
+      <w:pPr>
+        <w:pStyle w:val="BodyText"/>
+      </w:pPr>
+      <w:r>
+        <w:t xml:space="preserve">Se detectaron dos cepas del OFV mediante la combinación de RT-PCR convencional, RT-qPCR, secuenciación de Sanger y secuenciación de alto rendimiento. Los amplicones compartían una identidad de nucleótidos del 98% con las secuencias del genoma de ARN2 de OFV-Orc1 y OFV-Orc2 disponibles en el NCBI GenBank. Se observaron coinfecciones del virus en cada condado, pero se observaron cepas únicas de OFV-Orc en</w:t>
+      </w:r>
+      <w:r>
+        <w:t xml:space="preserve"> </w:t>
+      </w:r>
+      <w:r>
+        <w:rPr>
+          <w:iCs/>
+          <w:i/>
+        </w:rPr>
+        <w:t xml:space="preserve">L. muscari</w:t>
+      </w:r>
+      <w:r>
+        <w:t xml:space="preserve"> </w:t>
+      </w:r>
+      <w:r>
+        <w:t xml:space="preserve">(Alachua , OFV-Orc2) y</w:t>
+      </w:r>
+      <w:r>
+        <w:t xml:space="preserve"> </w:t>
+      </w:r>
+      <w:r>
+        <w:rPr>
+          <w:iCs/>
+          <w:i/>
+        </w:rPr>
+        <w:t xml:space="preserve">A. elatior</w:t>
+      </w:r>
+      <w:r>
+        <w:t xml:space="preserve"> </w:t>
+      </w:r>
+      <w:r>
+        <w:t xml:space="preserve">(Leon , OFV-Orc1).</w:t>
+      </w:r>
+    </w:p>
+    <w:p>
+      <w:pPr>
+        <w:pStyle w:val="BodyText"/>
+      </w:pPr>
+      <w:r>
+        <w:t xml:space="preserve">Se identificaron tres ácaros mediante microscopía electrónica de barrido criogénico (Cryo-SEM) con potencial de ser vectores:</w:t>
+      </w:r>
+      <w:r>
+        <w:t xml:space="preserve"> </w:t>
+      </w:r>
+      <w:r>
+        <w:rPr>
+          <w:iCs/>
+          <w:i/>
+        </w:rPr>
+        <w:t xml:space="preserve">Brevipalpus californicus</w:t>
+      </w:r>
+      <w:r>
+        <w:t xml:space="preserve"> </w:t>
+      </w:r>
+      <w:r>
+        <w:t xml:space="preserve">(Banks)</w:t>
+      </w:r>
+      <w:r>
+        <w:t xml:space="preserve"> </w:t>
+      </w:r>
+      <w:r>
+        <w:rPr>
+          <w:iCs/>
+          <w:i/>
+        </w:rPr>
+        <w:t xml:space="preserve">sensu lato</w:t>
+      </w:r>
+      <w:r>
+        <w:t xml:space="preserve">,</w:t>
+      </w:r>
+      <w:r>
+        <w:t xml:space="preserve"> </w:t>
+      </w:r>
+      <w:r>
+        <w:rPr>
+          <w:iCs/>
+          <w:i/>
+        </w:rPr>
+        <w:t xml:space="preserve">B. obovatus</w:t>
+      </w:r>
+      <w:r>
+        <w:t xml:space="preserve"> </w:t>
+      </w:r>
+      <w:r>
+        <w:t xml:space="preserve">Donnadieu y</w:t>
+      </w:r>
+      <w:r>
+        <w:t xml:space="preserve"> </w:t>
+      </w:r>
+      <w:r>
+        <w:rPr>
+          <w:iCs/>
+          <w:i/>
+        </w:rPr>
+        <w:t xml:space="preserve">B. confusus</w:t>
+      </w:r>
+      <w:r>
+        <w:t xml:space="preserve"> </w:t>
+      </w:r>
+      <w:r>
+        <w:t xml:space="preserve">Baker.</w:t>
+      </w:r>
+      <w:r>
+        <w:t xml:space="preserve"> </w:t>
+      </w:r>
+      <w:r>
+        <w:t xml:space="preserve">En conclusión, OFV está presente en el norte de Florida, lo que representa un riesgo para las plantas susceptibles en el sureste de Estados Unidos.</w:t>
+      </w:r>
+    </w:p>
+    <w:bookmarkEnd w:id="22"/>
+    <w:bookmarkStart w:id="25" w:name="keywords"/>
+    <w:p>
+      <w:pPr>
+        <w:pStyle w:val="Heading3"/>
+      </w:pPr>
+      <w:r>
         <w:t xml:space="preserve">Keywords:</w:t>
       </w:r>
     </w:p>
@@ -1014,7 +1325,7 @@
         <w:t xml:space="preserve">.</w:t>
       </w:r>
     </w:p>
-    <w:bookmarkStart w:id="22" w:name="virus-detection"/>
+    <w:bookmarkStart w:id="23" w:name="virus-detection"/>
     <w:p>
       <w:pPr>
         <w:pStyle w:val="Heading4"/>
@@ -1387,8 +1698,8 @@
         <w:t xml:space="preserve">.</w:t>
       </w:r>
     </w:p>
-    <w:bookmarkEnd w:id="22"/>
-    <w:bookmarkStart w:id="23" w:name="mite-description"/>
+    <w:bookmarkEnd w:id="23"/>
+    <w:bookmarkStart w:id="24" w:name="mite-description"/>
     <w:p>
       <w:pPr>
         <w:pStyle w:val="Heading4"/>
@@ -2451,9 +2762,9 @@
         <w:t xml:space="preserve">or a similarly simple and accurate method for identification of these mite complexes is vital to identify mite populations which need to be monitored or controlled. By doing so, we can determine the risk OFV-Orc represents for the native plants, agriculture and the ornamental/landscaping industries of Florida and the surrounding regions.</w:t>
       </w:r>
     </w:p>
-    <w:bookmarkEnd w:id="23"/>
     <w:bookmarkEnd w:id="24"/>
-    <w:bookmarkStart w:id="25" w:name="acknowledgements"/>
+    <w:bookmarkEnd w:id="25"/>
+    <w:bookmarkStart w:id="26" w:name="acknowledgements"/>
     <w:p>
       <w:pPr>
         <w:pStyle w:val="Heading3"/>
@@ -2486,8 +2797,8 @@
         <w:t xml:space="preserve">mite identification. We also want to thank Drs. Sam Bolton, FDACS and Aline Tassi, Univ. of Sao Paulo, Brazil for checking the mites we have sent for species validation. Furthermore, we are grateful for Dr. Marc S. Frank’s identification of the Liriopogons collected. We are especially indebted to the late Dr. Gary Bauchan for his contributions to this study and the field of acarology, he will be greatly missed. This research was partly funded by the USDA National Institute of Food and Agriculture, Hatch project FLA-NFC-005607. Mention of trade names or commercial products in this publication is solely for the purpose of providing specific information and does not imply recommendation or endorsement by the USDA; USDA is an equal opportunity provider and employer.</w:t>
       </w:r>
     </w:p>
-    <w:bookmarkEnd w:id="25"/>
-    <w:bookmarkStart w:id="162" w:name="references"/>
+    <w:bookmarkEnd w:id="26"/>
+    <w:bookmarkStart w:id="163" w:name="references"/>
     <w:p>
       <w:pPr>
         <w:pStyle w:val="Heading3"/>
@@ -2496,8 +2807,8 @@
         <w:t xml:space="preserve">References</w:t>
       </w:r>
     </w:p>
-    <w:bookmarkStart w:id="161" w:name="refs"/>
-    <w:bookmarkStart w:id="27" w:name="ref-Akyazi2017"/>
+    <w:bookmarkStart w:id="162" w:name="refs"/>
+    <w:bookmarkStart w:id="28" w:name="ref-Akyazi2017"/>
     <w:p>
       <w:pPr>
         <w:pStyle w:val="Bibliography"/>
@@ -2565,7 +2876,7 @@
       <w:r>
         <w:t xml:space="preserve">. Florida Entomologist. 100: 731–739, DOI:</w:t>
       </w:r>
-      <w:hyperlink r:id="rId26">
+      <w:hyperlink r:id="rId27">
         <w:r>
           <w:rPr>
             <w:rStyle w:val="Hyperlink"/>
@@ -2577,8 +2888,8 @@
         <w:t xml:space="preserve">.</w:t>
       </w:r>
     </w:p>
-    <w:bookmarkEnd w:id="27"/>
-    <w:bookmarkStart w:id="29" w:name="ref-Alves2000"/>
+    <w:bookmarkEnd w:id="28"/>
+    <w:bookmarkStart w:id="30" w:name="ref-Alves2000"/>
     <w:p>
       <w:pPr>
         <w:pStyle w:val="Bibliography"/>
@@ -2655,7 +2966,7 @@
       <w:r>
         <w:t xml:space="preserve">gica do Brasil. 29: 765–771, DOI:</w:t>
       </w:r>
-      <w:hyperlink r:id="rId28">
+      <w:hyperlink r:id="rId29">
         <w:r>
           <w:rPr>
             <w:rStyle w:val="Hyperlink"/>
@@ -2667,8 +2978,8 @@
         <w:t xml:space="preserve">.</w:t>
       </w:r>
     </w:p>
-    <w:bookmarkEnd w:id="29"/>
-    <w:bookmarkStart w:id="31" w:name="ref-Amarasinghe2019"/>
+    <w:bookmarkEnd w:id="30"/>
+    <w:bookmarkStart w:id="32" w:name="ref-Amarasinghe2019"/>
     <w:p>
       <w:pPr>
         <w:pStyle w:val="Bibliography"/>
@@ -2705,7 +3016,7 @@
       <w:r>
         <w:t xml:space="preserve">: Update 2019. Archives of Virology. 164: 1967–1980, DOI:</w:t>
       </w:r>
-      <w:hyperlink r:id="rId30">
+      <w:hyperlink r:id="rId31">
         <w:r>
           <w:rPr>
             <w:rStyle w:val="Hyperlink"/>
@@ -2717,8 +3028,8 @@
         <w:t xml:space="preserve">.</w:t>
       </w:r>
     </w:p>
-    <w:bookmarkEnd w:id="31"/>
-    <w:bookmarkStart w:id="33" w:name="ref-Andrade2010"/>
+    <w:bookmarkEnd w:id="32"/>
+    <w:bookmarkStart w:id="34" w:name="ref-Andrade2010"/>
     <w:p>
       <w:pPr>
         <w:pStyle w:val="Bibliography"/>
@@ -2776,7 +3087,7 @@
       <w:r>
         <w:t xml:space="preserve">deos. Revista Brasileira de Fruticultura. 32: 1028–1037, DOI:</w:t>
       </w:r>
-      <w:hyperlink r:id="rId32">
+      <w:hyperlink r:id="rId33">
         <w:r>
           <w:rPr>
             <w:rStyle w:val="Hyperlink"/>
@@ -2788,8 +3099,8 @@
         <w:t xml:space="preserve">.</w:t>
       </w:r>
     </w:p>
-    <w:bookmarkEnd w:id="33"/>
-    <w:bookmarkStart w:id="35" w:name="ref-Andrade2019"/>
+    <w:bookmarkEnd w:id="34"/>
+    <w:bookmarkStart w:id="36" w:name="ref-Andrade2019"/>
     <w:p>
       <w:pPr>
         <w:pStyle w:val="Bibliography"/>
@@ -2839,7 +3150,7 @@
       <w:r>
         <w:t xml:space="preserve">and its effects on predatory mites in citrus groves. Ecotoxicology and Environmental Safety. 176: 339–345, DOI:</w:t>
       </w:r>
-      <w:hyperlink r:id="rId34">
+      <w:hyperlink r:id="rId35">
         <w:r>
           <w:rPr>
             <w:rStyle w:val="Hyperlink"/>
@@ -2851,8 +3162,8 @@
         <w:t xml:space="preserve">.</w:t>
       </w:r>
     </w:p>
-    <w:bookmarkEnd w:id="35"/>
-    <w:bookmarkStart w:id="37" w:name="ref-Argolo2020"/>
+    <w:bookmarkEnd w:id="36"/>
+    <w:bookmarkStart w:id="38" w:name="ref-Argolo2020"/>
     <w:p>
       <w:pPr>
         <w:pStyle w:val="Bibliography"/>
@@ -2911,7 +3222,7 @@
       <w:r>
         <w:t xml:space="preserve">). Biological Control. 149: 104330, DOI:</w:t>
       </w:r>
-      <w:hyperlink r:id="rId36">
+      <w:hyperlink r:id="rId37">
         <w:r>
           <w:rPr>
             <w:rStyle w:val="Hyperlink"/>
@@ -2923,8 +3234,8 @@
         <w:t xml:space="preserve">.</w:t>
       </w:r>
     </w:p>
-    <w:bookmarkEnd w:id="37"/>
-    <w:bookmarkStart w:id="39" w:name="ref-Armstrong2005"/>
+    <w:bookmarkEnd w:id="38"/>
+    <w:bookmarkStart w:id="40" w:name="ref-Armstrong2005"/>
     <w:p>
       <w:pPr>
         <w:pStyle w:val="Bibliography"/>
@@ -2964,7 +3275,7 @@
       <w:r>
         <w:t xml:space="preserve">barcodes for biosecurity: Invasive species identification. Philosophical Transactions of the Royal Society B: Biological Sciences. 360: 1813–1823, DOI:</w:t>
       </w:r>
-      <w:hyperlink r:id="rId38">
+      <w:hyperlink r:id="rId39">
         <w:r>
           <w:rPr>
             <w:rStyle w:val="Hyperlink"/>
@@ -2976,8 +3287,8 @@
         <w:t xml:space="preserve">.</w:t>
       </w:r>
     </w:p>
-    <w:bookmarkEnd w:id="39"/>
-    <w:bookmarkStart w:id="41" w:name="ref-Arthur2011"/>
+    <w:bookmarkEnd w:id="40"/>
+    <w:bookmarkStart w:id="42" w:name="ref-Arthur2011"/>
     <w:p>
       <w:pPr>
         <w:pStyle w:val="Bibliography"/>
@@ -3017,7 +3328,7 @@
       <w:r>
         <w:t xml:space="preserve">grains. Annals of the Entomological Society of America. 104: 402–415, DOI:</w:t>
       </w:r>
-      <w:hyperlink r:id="rId40">
+      <w:hyperlink r:id="rId41">
         <w:r>
           <w:rPr>
             <w:rStyle w:val="Hyperlink"/>
@@ -3029,8 +3340,8 @@
         <w:t xml:space="preserve">.</w:t>
       </w:r>
     </w:p>
-    <w:bookmarkEnd w:id="41"/>
-    <w:bookmarkStart w:id="43" w:name="ref-Baker1949"/>
+    <w:bookmarkEnd w:id="42"/>
+    <w:bookmarkStart w:id="44" w:name="ref-Baker1949"/>
     <w:p>
       <w:pPr>
         <w:pStyle w:val="Bibliography"/>
@@ -3086,7 +3397,7 @@
       <w:r>
         <w:t xml:space="preserve">). American Midland Naturalist. 42: 350, DOI:</w:t>
       </w:r>
-      <w:hyperlink r:id="rId42">
+      <w:hyperlink r:id="rId43">
         <w:r>
           <w:rPr>
             <w:rStyle w:val="Hyperlink"/>
@@ -3098,8 +3409,8 @@
         <w:t xml:space="preserve">.</w:t>
       </w:r>
     </w:p>
-    <w:bookmarkEnd w:id="43"/>
-    <w:bookmarkStart w:id="44" w:name="ref-Baker1987"/>
+    <w:bookmarkEnd w:id="44"/>
+    <w:bookmarkStart w:id="45" w:name="ref-Baker1987"/>
     <w:p>
       <w:pPr>
         <w:pStyle w:val="Bibliography"/>
@@ -3167,8 +3478,8 @@
         <w:t xml:space="preserve">Department of Agriculture - Agricultural Research Service.</w:t>
       </w:r>
     </w:p>
-    <w:bookmarkEnd w:id="44"/>
-    <w:bookmarkStart w:id="46" w:name="ref-Beard2015"/>
+    <w:bookmarkEnd w:id="45"/>
+    <w:bookmarkStart w:id="47" w:name="ref-Beard2015"/>
     <w:p>
       <w:pPr>
         <w:pStyle w:val="Bibliography"/>
@@ -3239,7 +3550,7 @@
       <w:r>
         <w:t xml:space="preserve">a closer look. Zootaxa. 3944: 1, DOI:</w:t>
       </w:r>
-      <w:hyperlink r:id="rId45">
+      <w:hyperlink r:id="rId46">
         <w:r>
           <w:rPr>
             <w:rStyle w:val="Hyperlink"/>
@@ -3251,8 +3562,8 @@
         <w:t xml:space="preserve">.</w:t>
       </w:r>
     </w:p>
-    <w:bookmarkEnd w:id="46"/>
-    <w:bookmarkStart w:id="48" w:name="ref-Beltran-Beltran2020"/>
+    <w:bookmarkEnd w:id="47"/>
+    <w:bookmarkStart w:id="49" w:name="ref-Beltran-Beltran2020"/>
     <w:p>
       <w:pPr>
         <w:pStyle w:val="Bibliography"/>
@@ -3339,7 +3650,7 @@
       <w:r>
         <w:t xml:space="preserve">. Journal of Economic Entomology. 113: 1576–1581, DOI:</w:t>
       </w:r>
-      <w:hyperlink r:id="rId47">
+      <w:hyperlink r:id="rId48">
         <w:r>
           <w:rPr>
             <w:rStyle w:val="Hyperlink"/>
@@ -3351,8 +3662,8 @@
         <w:t xml:space="preserve">.</w:t>
       </w:r>
     </w:p>
-    <w:bookmarkEnd w:id="48"/>
-    <w:bookmarkStart w:id="50" w:name="ref-Bratsch2015"/>
+    <w:bookmarkEnd w:id="49"/>
+    <w:bookmarkStart w:id="51" w:name="ref-Bratsch2015"/>
     <w:p>
       <w:pPr>
         <w:pStyle w:val="Bibliography"/>
@@ -3417,7 +3728,7 @@
       <w:r>
         <w:t xml:space="preserve">. Plant Health Progress. 16: 146–148, DOI:</w:t>
       </w:r>
-      <w:hyperlink r:id="rId49">
+      <w:hyperlink r:id="rId50">
         <w:r>
           <w:rPr>
             <w:rStyle w:val="Hyperlink"/>
@@ -3429,8 +3740,8 @@
         <w:t xml:space="preserve">.</w:t>
       </w:r>
     </w:p>
-    <w:bookmarkEnd w:id="50"/>
-    <w:bookmarkStart w:id="51" w:name="ref-Broussard2007"/>
+    <w:bookmarkEnd w:id="51"/>
+    <w:bookmarkStart w:id="52" w:name="ref-Broussard2007"/>
     <w:p>
       <w:pPr>
         <w:pStyle w:val="Bibliography"/>
@@ -3485,8 +3796,8 @@
         <w:t xml:space="preserve">: Nomenclature, morphology, and culture (PhD thesis). Louisiana State University, Department of Horticulture.</w:t>
       </w:r>
     </w:p>
-    <w:bookmarkEnd w:id="51"/>
-    <w:bookmarkStart w:id="53" w:name="ref-Campos2002"/>
+    <w:bookmarkEnd w:id="52"/>
+    <w:bookmarkStart w:id="54" w:name="ref-Campos2002"/>
     <w:p>
       <w:pPr>
         <w:pStyle w:val="Bibliography"/>
@@ -3557,7 +3868,7 @@
       <w:r>
         <w:t xml:space="preserve">citrus. Experimental and Applied Acarology. 26: 243–251, DOI:</w:t>
       </w:r>
-      <w:hyperlink r:id="rId52">
+      <w:hyperlink r:id="rId53">
         <w:r>
           <w:rPr>
             <w:rStyle w:val="Hyperlink"/>
@@ -3569,8 +3880,8 @@
         <w:t xml:space="preserve">.</w:t>
       </w:r>
     </w:p>
-    <w:bookmarkEnd w:id="53"/>
-    <w:bookmarkStart w:id="55" w:name="ref-Chambers2019"/>
+    <w:bookmarkEnd w:id="54"/>
+    <w:bookmarkStart w:id="56" w:name="ref-Chambers2019"/>
     <w:p>
       <w:pPr>
         <w:pStyle w:val="Bibliography"/>
@@ -3616,7 +3927,7 @@
       <w:r>
         <w:t xml:space="preserve">. 2019: 7, DOI:</w:t>
       </w:r>
-      <w:hyperlink r:id="rId54">
+      <w:hyperlink r:id="rId55">
         <w:r>
           <w:rPr>
             <w:rStyle w:val="Hyperlink"/>
@@ -3628,8 +3939,8 @@
         <w:t xml:space="preserve">.</w:t>
       </w:r>
     </w:p>
-    <w:bookmarkEnd w:id="55"/>
-    <w:bookmarkStart w:id="57" w:name="ref-Chang1976"/>
+    <w:bookmarkEnd w:id="56"/>
+    <w:bookmarkStart w:id="58" w:name="ref-Chang1976"/>
     <w:p>
       <w:pPr>
         <w:pStyle w:val="Bibliography"/>
@@ -3666,7 +3977,7 @@
       <w:r>
         <w:t xml:space="preserve">. Japanese Journal of Phytopathology. 42: 156–157, DOI:</w:t>
       </w:r>
-      <w:hyperlink r:id="rId56">
+      <w:hyperlink r:id="rId57">
         <w:r>
           <w:rPr>
             <w:rStyle w:val="Hyperlink"/>
@@ -3678,8 +3989,8 @@
         <w:t xml:space="preserve">.</w:t>
       </w:r>
     </w:p>
-    <w:bookmarkEnd w:id="57"/>
-    <w:bookmarkStart w:id="59" w:name="ref-Chase2009"/>
+    <w:bookmarkEnd w:id="58"/>
+    <w:bookmarkStart w:id="60" w:name="ref-Chase2009"/>
     <w:p>
       <w:pPr>
         <w:pStyle w:val="Bibliography"/>
@@ -3737,7 +4048,7 @@
       <w:r>
         <w:t xml:space="preserve">. Botanical Journal of the Linnean Society. 161: 132–136, DOI:</w:t>
       </w:r>
-      <w:hyperlink r:id="rId58">
+      <w:hyperlink r:id="rId59">
         <w:r>
           <w:rPr>
             <w:rStyle w:val="Hyperlink"/>
@@ -3749,8 +4060,8 @@
         <w:t xml:space="preserve">.</w:t>
       </w:r>
     </w:p>
-    <w:bookmarkEnd w:id="59"/>
-    <w:bookmarkStart w:id="61" w:name="ref-Chen2006"/>
+    <w:bookmarkEnd w:id="60"/>
+    <w:bookmarkStart w:id="62" w:name="ref-Chen2006"/>
     <w:p>
       <w:pPr>
         <w:pStyle w:val="Bibliography"/>
@@ -3840,7 +4151,7 @@
       <w:r>
         <w:t xml:space="preserve">). Biocontrol Science and Technology. 16: 753–759, DOI:</w:t>
       </w:r>
-      <w:hyperlink r:id="rId60">
+      <w:hyperlink r:id="rId61">
         <w:r>
           <w:rPr>
             <w:rStyle w:val="Hyperlink"/>
@@ -3852,8 +4163,8 @@
         <w:t xml:space="preserve">.</w:t>
       </w:r>
     </w:p>
-    <w:bookmarkEnd w:id="61"/>
-    <w:bookmarkStart w:id="63" w:name="ref-Childers2011"/>
+    <w:bookmarkEnd w:id="62"/>
+    <w:bookmarkStart w:id="64" w:name="ref-Childers2011"/>
     <w:p>
       <w:pPr>
         <w:pStyle w:val="Bibliography"/>
@@ -3912,7 +4223,7 @@
       <w:r>
         <w:t xml:space="preserve">) and the plant viruses they transmit. Zoosymposia. 6: 180–192, DOI:</w:t>
       </w:r>
-      <w:hyperlink r:id="rId62">
+      <w:hyperlink r:id="rId63">
         <w:r>
           <w:rPr>
             <w:rStyle w:val="Hyperlink"/>
@@ -3924,8 +4235,8 @@
         <w:t xml:space="preserve">.</w:t>
       </w:r>
     </w:p>
-    <w:bookmarkEnd w:id="63"/>
-    <w:bookmarkStart w:id="65" w:name="ref-Childers2003"/>
+    <w:bookmarkEnd w:id="64"/>
+    <w:bookmarkStart w:id="66" w:name="ref-Childers2003"/>
     <w:p>
       <w:pPr>
         <w:pStyle w:val="Bibliography"/>
@@ -3986,7 +4297,7 @@
       <w:r>
         <w:t xml:space="preserve">: Past and present. Experimental and Applied Acarology. 30: 181–202, DOI:</w:t>
       </w:r>
-      <w:hyperlink r:id="rId64">
+      <w:hyperlink r:id="rId65">
         <w:r>
           <w:rPr>
             <w:rStyle w:val="Hyperlink"/>
@@ -3998,8 +4309,8 @@
         <w:t xml:space="preserve">.</w:t>
       </w:r>
     </w:p>
-    <w:bookmarkEnd w:id="65"/>
-    <w:bookmarkStart w:id="67" w:name="ref-Cook2019"/>
+    <w:bookmarkEnd w:id="66"/>
+    <w:bookmarkStart w:id="68" w:name="ref-Cook2019"/>
     <w:p>
       <w:pPr>
         <w:pStyle w:val="Bibliography"/>
@@ -4066,7 +4377,7 @@
       <w:r>
         <w:t xml:space="preserve">. European Journal of Plant Pathology. 155: 1373–1379, DOI:</w:t>
       </w:r>
-      <w:hyperlink r:id="rId66">
+      <w:hyperlink r:id="rId67">
         <w:r>
           <w:rPr>
             <w:rStyle w:val="Hyperlink"/>
@@ -4078,8 +4389,8 @@
         <w:t xml:space="preserve">.</w:t>
       </w:r>
     </w:p>
-    <w:bookmarkEnd w:id="67"/>
-    <w:bookmarkStart w:id="68" w:name="ref-Dietzgen2018a"/>
+    <w:bookmarkEnd w:id="68"/>
+    <w:bookmarkStart w:id="69" w:name="ref-Dietzgen2018a"/>
     <w:p>
       <w:pPr>
         <w:pStyle w:val="Bibliography"/>
@@ -4108,8 +4419,8 @@
         <w:t xml:space="preserve">. Dichorhaviruses in their host plants and mite vectors. Elsevier.</w:t>
       </w:r>
     </w:p>
-    <w:bookmarkEnd w:id="68"/>
-    <w:bookmarkStart w:id="70" w:name="ref-Dietzgen2014"/>
+    <w:bookmarkEnd w:id="69"/>
+    <w:bookmarkStart w:id="71" w:name="ref-Dietzgen2014"/>
     <w:p>
       <w:pPr>
         <w:pStyle w:val="Bibliography"/>
@@ -4178,7 +4489,7 @@
       <w:r>
         <w:t xml:space="preserve">plant viruses. Archives of Virology. 159: 607–619, DOI:</w:t>
       </w:r>
-      <w:hyperlink r:id="rId69">
+      <w:hyperlink r:id="rId70">
         <w:r>
           <w:rPr>
             <w:rStyle w:val="Hyperlink"/>
@@ -4190,8 +4501,8 @@
         <w:t xml:space="preserve">.</w:t>
       </w:r>
     </w:p>
-    <w:bookmarkEnd w:id="70"/>
-    <w:bookmarkStart w:id="72" w:name="ref-Dietzgen2018b"/>
+    <w:bookmarkEnd w:id="71"/>
+    <w:bookmarkStart w:id="73" w:name="ref-Dietzgen2018b"/>
     <w:p>
       <w:pPr>
         <w:pStyle w:val="Bibliography"/>
@@ -4240,7 +4551,7 @@
       <w:r>
         <w:t xml:space="preserve">. Australasian Plant Disease Notes. 13, DOI:</w:t>
       </w:r>
-      <w:hyperlink r:id="rId71">
+      <w:hyperlink r:id="rId72">
         <w:r>
           <w:rPr>
             <w:rStyle w:val="Hyperlink"/>
@@ -4252,8 +4563,8 @@
         <w:t xml:space="preserve">.</w:t>
       </w:r>
     </w:p>
-    <w:bookmarkEnd w:id="72"/>
-    <w:bookmarkStart w:id="73" w:name="ref-Doi1977"/>
+    <w:bookmarkEnd w:id="73"/>
+    <w:bookmarkStart w:id="74" w:name="ref-Doi1977"/>
     <w:p>
       <w:pPr>
         <w:pStyle w:val="Bibliography"/>
@@ -4294,8 +4605,8 @@
         <w:t xml:space="preserve">descriptions of plant viruses.</w:t>
       </w:r>
     </w:p>
-    <w:bookmarkEnd w:id="73"/>
-    <w:bookmarkStart w:id="75" w:name="ref-Fantz2008b"/>
+    <w:bookmarkEnd w:id="74"/>
+    <w:bookmarkStart w:id="76" w:name="ref-Fantz2008b"/>
     <w:p>
       <w:pPr>
         <w:pStyle w:val="Bibliography"/>
@@ -4354,7 +4665,7 @@
       <w:r>
         <w:t xml:space="preserve">. 18: 343–348, DOI:</w:t>
       </w:r>
-      <w:hyperlink r:id="rId74">
+      <w:hyperlink r:id="rId75">
         <w:r>
           <w:rPr>
             <w:rStyle w:val="Hyperlink"/>
@@ -4366,8 +4677,8 @@
         <w:t xml:space="preserve">.</w:t>
       </w:r>
     </w:p>
-    <w:bookmarkEnd w:id="75"/>
-    <w:bookmarkStart w:id="77" w:name="ref-Fantz2009"/>
+    <w:bookmarkEnd w:id="76"/>
+    <w:bookmarkStart w:id="78" w:name="ref-Fantz2009"/>
     <w:p>
       <w:pPr>
         <w:pStyle w:val="Bibliography"/>
@@ -4426,7 +4737,7 @@
       <w:r>
         <w:t xml:space="preserve">. 19: 385–394, DOI:</w:t>
       </w:r>
-      <w:hyperlink r:id="rId76">
+      <w:hyperlink r:id="rId77">
         <w:r>
           <w:rPr>
             <w:rStyle w:val="Hyperlink"/>
@@ -4438,8 +4749,8 @@
         <w:t xml:space="preserve">.</w:t>
       </w:r>
     </w:p>
-    <w:bookmarkEnd w:id="77"/>
-    <w:bookmarkStart w:id="79" w:name="ref-Fantz2015"/>
+    <w:bookmarkEnd w:id="78"/>
+    <w:bookmarkStart w:id="80" w:name="ref-Fantz2015"/>
     <w:p>
       <w:pPr>
         <w:pStyle w:val="Bibliography"/>
@@ -4485,7 +4796,7 @@
       <w:r>
         <w:t xml:space="preserve">. 50: 957–993, DOI:</w:t>
       </w:r>
-      <w:hyperlink r:id="rId78">
+      <w:hyperlink r:id="rId79">
         <w:r>
           <w:rPr>
             <w:rStyle w:val="Hyperlink"/>
@@ -4497,8 +4808,8 @@
         <w:t xml:space="preserve">.</w:t>
       </w:r>
     </w:p>
-    <w:bookmarkEnd w:id="79"/>
-    <w:bookmarkStart w:id="81" w:name="ref-Fernandez2017"/>
+    <w:bookmarkEnd w:id="80"/>
+    <w:bookmarkStart w:id="82" w:name="ref-Fernandez2017"/>
     <w:p>
       <w:pPr>
         <w:pStyle w:val="Bibliography"/>
@@ -4548,7 +4859,7 @@
       <w:r>
         <w:t xml:space="preserve">. 62: 197–208, DOI:</w:t>
       </w:r>
-      <w:hyperlink r:id="rId80">
+      <w:hyperlink r:id="rId81">
         <w:r>
           <w:rPr>
             <w:rStyle w:val="Hyperlink"/>
@@ -4560,8 +4871,8 @@
         <w:t xml:space="preserve">.</w:t>
       </w:r>
     </w:p>
-    <w:bookmarkEnd w:id="81"/>
-    <w:bookmarkStart w:id="83" w:name="ref-Hartung2015"/>
+    <w:bookmarkEnd w:id="82"/>
+    <w:bookmarkStart w:id="84" w:name="ref-Hartung2015"/>
     <w:p>
       <w:pPr>
         <w:pStyle w:val="Bibliography"/>
@@ -4604,7 +4915,7 @@
       <w:r>
         <w:t xml:space="preserve">. 105: 1277–1284, DOI:</w:t>
       </w:r>
-      <w:hyperlink r:id="rId82">
+      <w:hyperlink r:id="rId83">
         <w:r>
           <w:rPr>
             <w:rStyle w:val="Hyperlink"/>
@@ -4616,8 +4927,8 @@
         <w:t xml:space="preserve">.</w:t>
       </w:r>
     </w:p>
-    <w:bookmarkEnd w:id="83"/>
-    <w:bookmarkStart w:id="85" w:name="ref-Havasi2021"/>
+    <w:bookmarkEnd w:id="84"/>
+    <w:bookmarkStart w:id="86" w:name="ref-Havasi2021"/>
     <w:p>
       <w:pPr>
         <w:pStyle w:val="Bibliography"/>
@@ -4682,7 +4993,7 @@
       <w:r>
         <w:t xml:space="preserve">). Systematic and Applied Acarology. 26: 610–623, DOI:</w:t>
       </w:r>
-      <w:hyperlink r:id="rId84">
+      <w:hyperlink r:id="rId85">
         <w:r>
           <w:rPr>
             <w:rStyle w:val="Hyperlink"/>
@@ -4694,8 +5005,8 @@
         <w:t xml:space="preserve">.</w:t>
       </w:r>
     </w:p>
-    <w:bookmarkEnd w:id="85"/>
-    <w:bookmarkStart w:id="87" w:name="ref-Kitajima2011a"/>
+    <w:bookmarkEnd w:id="86"/>
+    <w:bookmarkStart w:id="88" w:name="ref-Kitajima2011a"/>
     <w:p>
       <w:pPr>
         <w:pStyle w:val="Bibliography"/>
@@ -4783,7 +5094,7 @@
       <w:r>
         <w:t xml:space="preserve">Research. 16, DOI:</w:t>
       </w:r>
-      <w:hyperlink r:id="rId86">
+      <w:hyperlink r:id="rId87">
         <w:r>
           <w:rPr>
             <w:rStyle w:val="Hyperlink"/>
@@ -4795,8 +5106,8 @@
         <w:t xml:space="preserve">.</w:t>
       </w:r>
     </w:p>
-    <w:bookmarkEnd w:id="87"/>
-    <w:bookmarkStart w:id="89" w:name="ref-Kitajima2010"/>
+    <w:bookmarkEnd w:id="88"/>
+    <w:bookmarkStart w:id="90" w:name="ref-Kitajima2010"/>
     <w:p>
       <w:pPr>
         <w:pStyle w:val="Bibliography"/>
@@ -4840,7 +5151,7 @@
       <w:r>
         <w:t xml:space="preserve">mite-transmitted viruses. Scientia Agricola. 67: 348–371, DOI:</w:t>
       </w:r>
-      <w:hyperlink r:id="rId88">
+      <w:hyperlink r:id="rId89">
         <w:r>
           <w:rPr>
             <w:rStyle w:val="Hyperlink"/>
@@ -4852,8 +5163,8 @@
         <w:t xml:space="preserve">.</w:t>
       </w:r>
     </w:p>
-    <w:bookmarkEnd w:id="89"/>
-    <w:bookmarkStart w:id="90" w:name="ref-Knorr1968a"/>
+    <w:bookmarkEnd w:id="90"/>
+    <w:bookmarkStart w:id="91" w:name="ref-Knorr1968a"/>
     <w:p>
       <w:pPr>
         <w:pStyle w:val="Bibliography"/>
@@ -4895,8 +5206,8 @@
         <w:t xml:space="preserve">International Organization of Citrus Virologists Conference Proceedings.</w:t>
       </w:r>
     </w:p>
-    <w:bookmarkEnd w:id="90"/>
-    <w:bookmarkStart w:id="92" w:name="ref-Knorr1968b"/>
+    <w:bookmarkEnd w:id="91"/>
+    <w:bookmarkStart w:id="93" w:name="ref-Knorr1968b"/>
     <w:p>
       <w:pPr>
         <w:pStyle w:val="Bibliography"/>
@@ -4949,7 +5260,7 @@
       <w:r>
         <w:t xml:space="preserve">. The Florida Entomologist. 51: 11, DOI:</w:t>
       </w:r>
-      <w:hyperlink r:id="rId91">
+      <w:hyperlink r:id="rId92">
         <w:r>
           <w:rPr>
             <w:rStyle w:val="Hyperlink"/>
@@ -4961,8 +5272,8 @@
         <w:t xml:space="preserve">.</w:t>
       </w:r>
     </w:p>
-    <w:bookmarkEnd w:id="92"/>
-    <w:bookmarkStart w:id="94" w:name="ref-Ko1985"/>
+    <w:bookmarkEnd w:id="93"/>
+    <w:bookmarkStart w:id="95" w:name="ref-Ko1985"/>
     <w:p>
       <w:pPr>
         <w:pStyle w:val="Bibliography"/>
@@ -4990,7 +5301,7 @@
       <w:r>
         <w:t xml:space="preserve">. Light microscopic techniques for detecting orchid viruses. Acta Horticulturae. 241–254, DOI:</w:t>
       </w:r>
-      <w:hyperlink r:id="rId93">
+      <w:hyperlink r:id="rId94">
         <w:r>
           <w:rPr>
             <w:rStyle w:val="Hyperlink"/>
@@ -5002,8 +5313,8 @@
         <w:t xml:space="preserve">.</w:t>
       </w:r>
     </w:p>
-    <w:bookmarkEnd w:id="94"/>
-    <w:bookmarkStart w:id="96" w:name="ref-Kondo2017"/>
+    <w:bookmarkEnd w:id="95"/>
+    <w:bookmarkStart w:id="97" w:name="ref-Kondo2017"/>
     <w:p>
       <w:pPr>
         <w:pStyle w:val="Bibliography"/>
@@ -5031,7 +5342,7 @@
       <w:r>
         <w:t xml:space="preserve">. A possible occurrence of genome reassortment among bipartite rhabdoviruses. Virology. 508: 18–25, DOI:</w:t>
       </w:r>
-      <w:hyperlink r:id="rId95">
+      <w:hyperlink r:id="rId96">
         <w:r>
           <w:rPr>
             <w:rStyle w:val="Hyperlink"/>
@@ -5043,8 +5354,8 @@
         <w:t xml:space="preserve">.</w:t>
       </w:r>
     </w:p>
-    <w:bookmarkEnd w:id="96"/>
-    <w:bookmarkStart w:id="98" w:name="ref-Kondo2006"/>
+    <w:bookmarkEnd w:id="97"/>
+    <w:bookmarkStart w:id="99" w:name="ref-Kondo2006"/>
     <w:p>
       <w:pPr>
         <w:pStyle w:val="Bibliography"/>
@@ -5084,7 +5395,7 @@
       <w:r>
         <w:t xml:space="preserve">is a rhabdovirus with an unusual bipartite genome. Journal of General Virology. 87: 2413–2421, DOI:</w:t>
       </w:r>
-      <w:hyperlink r:id="rId97">
+      <w:hyperlink r:id="rId98">
         <w:r>
           <w:rPr>
             <w:rStyle w:val="Hyperlink"/>
@@ -5096,8 +5407,8 @@
         <w:t xml:space="preserve">.</w:t>
       </w:r>
     </w:p>
-    <w:bookmarkEnd w:id="98"/>
-    <w:bookmarkStart w:id="100" w:name="ref-Kondo2003"/>
+    <w:bookmarkEnd w:id="99"/>
+    <w:bookmarkStart w:id="101" w:name="ref-Kondo2003"/>
     <w:p>
       <w:pPr>
         <w:pStyle w:val="Bibliography"/>
@@ -5150,7 +5461,7 @@
       <w:r>
         <w:t xml:space="preserve">mite transmission, biological properties and genome structure. Experimental and Applied Acarology. 30: 215–223, DOI:</w:t>
       </w:r>
-      <w:hyperlink r:id="rId99">
+      <w:hyperlink r:id="rId100">
         <w:r>
           <w:rPr>
             <w:rStyle w:val="Hyperlink"/>
@@ -5162,8 +5473,8 @@
         <w:t xml:space="preserve">.</w:t>
       </w:r>
     </w:p>
-    <w:bookmarkEnd w:id="100"/>
-    <w:bookmarkStart w:id="102" w:name="ref-Kubo2009b"/>
+    <w:bookmarkEnd w:id="101"/>
+    <w:bookmarkStart w:id="103" w:name="ref-Kubo2009b"/>
     <w:p>
       <w:pPr>
         <w:pStyle w:val="Bibliography"/>
@@ -5216,7 +5527,7 @@
       <w:r>
         <w:t xml:space="preserve">. Journal of General Plant Pathology. 75: 250–255, DOI:</w:t>
       </w:r>
-      <w:hyperlink r:id="rId101">
+      <w:hyperlink r:id="rId102">
         <w:r>
           <w:rPr>
             <w:rStyle w:val="Hyperlink"/>
@@ -5228,8 +5539,8 @@
         <w:t xml:space="preserve">.</w:t>
       </w:r>
     </w:p>
-    <w:bookmarkEnd w:id="102"/>
-    <w:bookmarkStart w:id="104" w:name="ref-Kubo2009a"/>
+    <w:bookmarkEnd w:id="103"/>
+    <w:bookmarkStart w:id="105" w:name="ref-Kubo2009a"/>
     <w:p>
       <w:pPr>
         <w:pStyle w:val="Bibliography"/>
@@ -5269,7 +5580,7 @@
       <w:r>
         <w:t xml:space="preserve">by single-strand conformational polymorphism analysis and nucleotide sequencing of a fragment from the nucleocapsid gene. Archives of Virology. 154: 1009–1014, DOI:</w:t>
       </w:r>
-      <w:hyperlink r:id="rId103">
+      <w:hyperlink r:id="rId104">
         <w:r>
           <w:rPr>
             <w:rStyle w:val="Hyperlink"/>
@@ -5281,8 +5592,8 @@
         <w:t xml:space="preserve">.</w:t>
       </w:r>
     </w:p>
-    <w:bookmarkEnd w:id="104"/>
-    <w:bookmarkStart w:id="105" w:name="ref-Maeda1998"/>
+    <w:bookmarkEnd w:id="105"/>
+    <w:bookmarkStart w:id="106" w:name="ref-Maeda1998"/>
     <w:p>
       <w:pPr>
         <w:pStyle w:val="Bibliography"/>
@@ -5345,8 +5656,8 @@
         <w:t xml:space="preserve">Int. Cong. Plant Pathol. 3.</w:t>
       </w:r>
     </w:p>
-    <w:bookmarkEnd w:id="105"/>
-    <w:bookmarkStart w:id="107" w:name="ref-Magalhaes2005"/>
+    <w:bookmarkEnd w:id="106"/>
+    <w:bookmarkStart w:id="108" w:name="ref-Magalhaes2005"/>
     <w:p>
       <w:pPr>
         <w:pStyle w:val="Bibliography"/>
@@ -5421,7 +5732,7 @@
       <w:r>
         <w:t xml:space="preserve">). Florida Entomologist. 88: 195–198, DOI:</w:t>
       </w:r>
-      <w:hyperlink r:id="rId106">
+      <w:hyperlink r:id="rId107">
         <w:r>
           <w:rPr>
             <w:rStyle w:val="Hyperlink"/>
@@ -5433,8 +5744,8 @@
         <w:t xml:space="preserve">.</w:t>
       </w:r>
     </w:p>
-    <w:bookmarkEnd w:id="107"/>
-    <w:bookmarkStart w:id="109" w:name="ref-Masiero2020"/>
+    <w:bookmarkEnd w:id="108"/>
+    <w:bookmarkStart w:id="110" w:name="ref-Masiero2020"/>
     <w:p>
       <w:pPr>
         <w:pStyle w:val="Bibliography"/>
@@ -5506,7 +5817,7 @@
       <w:r>
         <w:t xml:space="preserve">plants. Plants. 9: 558, DOI:</w:t>
       </w:r>
-      <w:hyperlink r:id="rId108">
+      <w:hyperlink r:id="rId109">
         <w:r>
           <w:rPr>
             <w:rStyle w:val="Hyperlink"/>
@@ -5518,8 +5829,8 @@
         <w:t xml:space="preserve">.</w:t>
       </w:r>
     </w:p>
-    <w:bookmarkEnd w:id="109"/>
-    <w:bookmarkStart w:id="111" w:name="ref-Mcharo2003"/>
+    <w:bookmarkEnd w:id="110"/>
+    <w:bookmarkStart w:id="112" w:name="ref-Mcharo2003"/>
     <w:p>
       <w:pPr>
         <w:pStyle w:val="Bibliography"/>
@@ -5547,7 +5858,7 @@
       <w:r>
         <w:t xml:space="preserve">. Molecular and morphological investigation of ornamental liriopogons. Journal of the American Society for Horticultural Science. 128: 575–577, DOI:</w:t>
       </w:r>
-      <w:hyperlink r:id="rId110">
+      <w:hyperlink r:id="rId111">
         <w:r>
           <w:rPr>
             <w:rStyle w:val="Hyperlink"/>
@@ -5559,8 +5870,8 @@
         <w:t xml:space="preserve">.</w:t>
       </w:r>
     </w:p>
-    <w:bookmarkEnd w:id="111"/>
-    <w:bookmarkStart w:id="113" w:name="ref-Mei2016"/>
+    <w:bookmarkEnd w:id="112"/>
+    <w:bookmarkStart w:id="114" w:name="ref-Mei2016"/>
     <w:p>
       <w:pPr>
         <w:pStyle w:val="Bibliography"/>
@@ -5631,7 +5942,7 @@
       <w:r>
         <w:t xml:space="preserve">. Plant Disease. 100: 1028–1028, DOI:</w:t>
       </w:r>
-      <w:hyperlink r:id="rId112">
+      <w:hyperlink r:id="rId113">
         <w:r>
           <w:rPr>
             <w:rStyle w:val="Hyperlink"/>
@@ -5643,8 +5954,8 @@
         <w:t xml:space="preserve">.</w:t>
       </w:r>
     </w:p>
-    <w:bookmarkEnd w:id="113"/>
-    <w:bookmarkStart w:id="115" w:name="ref-Meng2021"/>
+    <w:bookmarkEnd w:id="114"/>
+    <w:bookmarkStart w:id="116" w:name="ref-Meng2021"/>
     <w:p>
       <w:pPr>
         <w:pStyle w:val="Bibliography"/>
@@ -5690,7 +6001,7 @@
       <w:r>
         <w:t xml:space="preserve">) revealed by transcriptome data. Frontiers in Plant Science. 11, DOI:</w:t>
       </w:r>
-      <w:hyperlink r:id="rId114">
+      <w:hyperlink r:id="rId115">
         <w:r>
           <w:rPr>
             <w:rStyle w:val="Hyperlink"/>
@@ -5702,8 +6013,8 @@
         <w:t xml:space="preserve">.</w:t>
       </w:r>
     </w:p>
-    <w:bookmarkEnd w:id="115"/>
-    <w:bookmarkStart w:id="117" w:name="ref-Midthassel2016"/>
+    <w:bookmarkEnd w:id="116"/>
+    <w:bookmarkStart w:id="118" w:name="ref-Midthassel2016"/>
     <w:p>
       <w:pPr>
         <w:pStyle w:val="Bibliography"/>
@@ -5760,7 +6071,7 @@
       <w:r>
         <w:t xml:space="preserve">: Two potentially complimentary biocontrol agents. Biocontrol. 61: 437–447, DOI:</w:t>
       </w:r>
-      <w:hyperlink r:id="rId116">
+      <w:hyperlink r:id="rId117">
         <w:r>
           <w:rPr>
             <w:rStyle w:val="Hyperlink"/>
@@ -5772,8 +6083,8 @@
         <w:t xml:space="preserve">.</w:t>
       </w:r>
     </w:p>
-    <w:bookmarkEnd w:id="117"/>
-    <w:bookmarkStart w:id="119" w:name="ref-Navia2013"/>
+    <w:bookmarkEnd w:id="118"/>
+    <w:bookmarkStart w:id="120" w:name="ref-Navia2013"/>
     <w:p>
       <w:pPr>
         <w:pStyle w:val="Bibliography"/>
@@ -5823,7 +6134,7 @@
       <w:r>
         <w:t xml:space="preserve">). Zoologica Scripta. 42: 406–426, DOI:</w:t>
       </w:r>
-      <w:hyperlink r:id="rId118">
+      <w:hyperlink r:id="rId119">
         <w:r>
           <w:rPr>
             <w:rStyle w:val="Hyperlink"/>
@@ -5835,8 +6146,8 @@
         <w:t xml:space="preserve">.</w:t>
       </w:r>
     </w:p>
-    <w:bookmarkEnd w:id="119"/>
-    <w:bookmarkStart w:id="121" w:name="ref-Omoto2000"/>
+    <w:bookmarkEnd w:id="120"/>
+    <w:bookmarkStart w:id="122" w:name="ref-Omoto2000"/>
     <w:p>
       <w:pPr>
         <w:pStyle w:val="Bibliography"/>
@@ -5922,7 +6233,7 @@
       <w:r>
         <w:t xml:space="preserve">gica do Brasil. 29: 757–764, DOI:</w:t>
       </w:r>
-      <w:hyperlink r:id="rId120">
+      <w:hyperlink r:id="rId121">
         <w:r>
           <w:rPr>
             <w:rStyle w:val="Hyperlink"/>
@@ -5934,8 +6245,8 @@
         <w:t xml:space="preserve">.</w:t>
       </w:r>
     </w:p>
-    <w:bookmarkEnd w:id="121"/>
-    <w:bookmarkStart w:id="123" w:name="ref-Peng2013"/>
+    <w:bookmarkEnd w:id="122"/>
+    <w:bookmarkStart w:id="124" w:name="ref-Peng2013"/>
     <w:p>
       <w:pPr>
         <w:pStyle w:val="Bibliography"/>
@@ -5984,7 +6295,7 @@
       <w:r>
         <w:t xml:space="preserve">plant virus. Archives of Virology. 158: 313–323, DOI:</w:t>
       </w:r>
-      <w:hyperlink r:id="rId122">
+      <w:hyperlink r:id="rId123">
         <w:r>
           <w:rPr>
             <w:rStyle w:val="Hyperlink"/>
@@ -5996,8 +6307,8 @@
         <w:t xml:space="preserve">.</w:t>
       </w:r>
     </w:p>
-    <w:bookmarkEnd w:id="123"/>
-    <w:bookmarkStart w:id="125" w:name="ref-Pena2015"/>
+    <w:bookmarkEnd w:id="124"/>
+    <w:bookmarkStart w:id="126" w:name="ref-Pena2015"/>
     <w:p>
       <w:pPr>
         <w:pStyle w:val="Bibliography"/>
@@ -6056,7 +6367,7 @@
       <w:r>
         <w:t xml:space="preserve">). The Florida Entomologist. 98: 1169–1174, DOI:</w:t>
       </w:r>
-      <w:hyperlink r:id="rId124">
+      <w:hyperlink r:id="rId125">
         <w:r>
           <w:rPr>
             <w:rStyle w:val="Hyperlink"/>
@@ -6068,8 +6379,8 @@
         <w:t xml:space="preserve">.</w:t>
       </w:r>
     </w:p>
-    <w:bookmarkEnd w:id="125"/>
-    <w:bookmarkStart w:id="127" w:name="ref-RamosGonzalez2015"/>
+    <w:bookmarkEnd w:id="126"/>
+    <w:bookmarkStart w:id="128" w:name="ref-RamosGonzalez2015"/>
     <w:p>
       <w:pPr>
         <w:pStyle w:val="Bibliography"/>
@@ -6118,7 +6429,7 @@
       <w:r>
         <w:t xml:space="preserve">: First report and use of degenerate primers for its detection. Journal of Phytopathology. 164: 342–347, DOI:</w:t>
       </w:r>
-      <w:hyperlink r:id="rId126">
+      <w:hyperlink r:id="rId127">
         <w:r>
           <w:rPr>
             <w:rStyle w:val="Hyperlink"/>
@@ -6130,8 +6441,8 @@
         <w:t xml:space="preserve">.</w:t>
       </w:r>
     </w:p>
-    <w:bookmarkEnd w:id="127"/>
-    <w:bookmarkStart w:id="129" w:name="ref-Reddy2001"/>
+    <w:bookmarkEnd w:id="128"/>
+    <w:bookmarkStart w:id="130" w:name="ref-Reddy2001"/>
     <w:p>
       <w:pPr>
         <w:pStyle w:val="Bibliography"/>
@@ -6178,7 +6489,7 @@
       <w:r>
         <w:t xml:space="preserve">on eggplant. Experimental and Applied Acarology. 25: 985–992, DOI:</w:t>
       </w:r>
-      <w:hyperlink r:id="rId128">
+      <w:hyperlink r:id="rId129">
         <w:r>
           <w:rPr>
             <w:rStyle w:val="Hyperlink"/>
@@ -6190,8 +6501,8 @@
         <w:t xml:space="preserve">.</w:t>
       </w:r>
     </w:p>
-    <w:bookmarkEnd w:id="129"/>
-    <w:bookmarkStart w:id="131" w:name="ref-Revynthi2019"/>
+    <w:bookmarkEnd w:id="130"/>
+    <w:bookmarkStart w:id="132" w:name="ref-Revynthi2019"/>
     <w:p>
       <w:pPr>
         <w:pStyle w:val="Bibliography"/>
@@ -6250,7 +6561,7 @@
       <w:r>
         <w:t xml:space="preserve">) as a postharvest treatment for lemons. Journal of Economic Entomology., DOI:</w:t>
       </w:r>
-      <w:hyperlink r:id="rId130">
+      <w:hyperlink r:id="rId131">
         <w:r>
           <w:rPr>
             <w:rStyle w:val="Hyperlink"/>
@@ -6262,8 +6573,8 @@
         <w:t xml:space="preserve">.</w:t>
       </w:r>
     </w:p>
-    <w:bookmarkEnd w:id="131"/>
-    <w:bookmarkStart w:id="133" w:name="ref-Rocha2021"/>
+    <w:bookmarkEnd w:id="132"/>
+    <w:bookmarkStart w:id="134" w:name="ref-Rocha2021"/>
     <w:p>
       <w:pPr>
         <w:pStyle w:val="Bibliography"/>
@@ -6322,7 +6633,7 @@
       <w:r>
         <w:t xml:space="preserve">) from brazilian citrus groves: Detection, monitoring, and population performance. Pest Management Science., DOI:</w:t>
       </w:r>
-      <w:hyperlink r:id="rId132">
+      <w:hyperlink r:id="rId133">
         <w:r>
           <w:rPr>
             <w:rStyle w:val="Hyperlink"/>
@@ -6334,8 +6645,8 @@
         <w:t xml:space="preserve">.</w:t>
       </w:r>
     </w:p>
-    <w:bookmarkEnd w:id="133"/>
-    <w:bookmarkStart w:id="135" w:name="ref-Rodrigues2013"/>
+    <w:bookmarkEnd w:id="134"/>
+    <w:bookmarkStart w:id="136" w:name="ref-Rodrigues2013"/>
     <w:p>
       <w:pPr>
         <w:pStyle w:val="Bibliography"/>
@@ -6394,7 +6705,7 @@
       <w:r>
         <w:t xml:space="preserve">): Vectors of invasive, non-systemic cytoplasmic and nuclear viruses in plants. Experimental and Applied Acarology. 59: 165–175, DOI:</w:t>
       </w:r>
-      <w:hyperlink r:id="rId134">
+      <w:hyperlink r:id="rId135">
         <w:r>
           <w:rPr>
             <w:rStyle w:val="Hyperlink"/>
@@ -6406,8 +6717,8 @@
         <w:t xml:space="preserve">.</w:t>
       </w:r>
     </w:p>
-    <w:bookmarkEnd w:id="135"/>
-    <w:bookmarkStart w:id="137" w:name="ref-RossiZalaf2008"/>
+    <w:bookmarkEnd w:id="136"/>
+    <w:bookmarkStart w:id="138" w:name="ref-RossiZalaf2008"/>
     <w:p>
       <w:pPr>
         <w:pStyle w:val="Bibliography"/>
@@ -6506,7 +6817,7 @@
       <w:r>
         <w:t xml:space="preserve">). Neotropical Entomology. 37: 312–320, DOI:</w:t>
       </w:r>
-      <w:hyperlink r:id="rId136">
+      <w:hyperlink r:id="rId137">
         <w:r>
           <w:rPr>
             <w:rStyle w:val="Hyperlink"/>
@@ -6518,8 +6829,8 @@
         <w:t xml:space="preserve">.</w:t>
       </w:r>
     </w:p>
-    <w:bookmarkEnd w:id="137"/>
-    <w:bookmarkStart w:id="139" w:name="ref-Roy2020"/>
+    <w:bookmarkEnd w:id="138"/>
+    <w:bookmarkStart w:id="140" w:name="ref-Roy2020"/>
     <w:p>
       <w:pPr>
         <w:pStyle w:val="Bibliography"/>
@@ -6571,7 +6882,7 @@
       <w:r>
         <w:t xml:space="preserve">. 110: 106–120, DOI:</w:t>
       </w:r>
-      <w:hyperlink r:id="rId138">
+      <w:hyperlink r:id="rId139">
         <w:r>
           <w:rPr>
             <w:rStyle w:val="Hyperlink"/>
@@ -6583,8 +6894,8 @@
         <w:t xml:space="preserve">.</w:t>
       </w:r>
     </w:p>
-    <w:bookmarkEnd w:id="139"/>
-    <w:bookmarkStart w:id="141" w:name="ref-Roy2015"/>
+    <w:bookmarkEnd w:id="140"/>
+    <w:bookmarkStart w:id="142" w:name="ref-Roy2015"/>
     <w:p>
       <w:pPr>
         <w:pStyle w:val="Bibliography"/>
@@ -6633,7 +6944,7 @@
       <w:r>
         <w:t xml:space="preserve">. 105: 564–575, DOI:</w:t>
       </w:r>
-      <w:hyperlink r:id="rId140">
+      <w:hyperlink r:id="rId141">
         <w:r>
           <w:rPr>
             <w:rStyle w:val="Hyperlink"/>
@@ -6645,8 +6956,8 @@
         <w:t xml:space="preserve">.</w:t>
       </w:r>
     </w:p>
-    <w:bookmarkEnd w:id="141"/>
-    <w:bookmarkStart w:id="143" w:name="ref-Skoracka2010"/>
+    <w:bookmarkEnd w:id="142"/>
+    <w:bookmarkStart w:id="144" w:name="ref-Skoracka2010"/>
     <w:p>
       <w:pPr>
         <w:pStyle w:val="Bibliography"/>
@@ -6723,7 +7034,7 @@
       <w:r>
         <w:t xml:space="preserve">sequences. Bulletin of Entomological Research. 100: 263–272, DOI:</w:t>
       </w:r>
-      <w:hyperlink r:id="rId142">
+      <w:hyperlink r:id="rId143">
         <w:r>
           <w:rPr>
             <w:rStyle w:val="Hyperlink"/>
@@ -6735,8 +7046,8 @@
         <w:t xml:space="preserve">.</w:t>
       </w:r>
     </w:p>
-    <w:bookmarkEnd w:id="143"/>
-    <w:bookmarkStart w:id="145" w:name="ref-Skoracka2013"/>
+    <w:bookmarkEnd w:id="144"/>
+    <w:bookmarkStart w:id="146" w:name="ref-Skoracka2013"/>
     <w:p>
       <w:pPr>
         <w:pStyle w:val="Bibliography"/>
@@ -6786,7 +7097,7 @@
       <w:r>
         <w:t xml:space="preserve">) is a complex of cryptic lineages with divergent host ranges: Evidence from molecular and plant bioassay data. Biological Journal of the Linnean Society. 109: 165–180, DOI:</w:t>
       </w:r>
-      <w:hyperlink r:id="rId144">
+      <w:hyperlink r:id="rId145">
         <w:r>
           <w:rPr>
             <w:rStyle w:val="Hyperlink"/>
@@ -6798,8 +7109,8 @@
         <w:t xml:space="preserve">.</w:t>
       </w:r>
     </w:p>
-    <w:bookmarkEnd w:id="145"/>
-    <w:bookmarkStart w:id="147" w:name="ref-Umina1999"/>
+    <w:bookmarkEnd w:id="146"/>
+    <w:bookmarkStart w:id="148" w:name="ref-Umina1999"/>
     <w:p>
       <w:pPr>
         <w:pStyle w:val="Bibliography"/>
@@ -6850,7 +7161,7 @@
       <w:r>
         <w:t xml:space="preserve">) to pesticides. Australian Journal of Experimental Agriculture. 39: 621, DOI:</w:t>
       </w:r>
-      <w:hyperlink r:id="rId146">
+      <w:hyperlink r:id="rId147">
         <w:r>
           <w:rPr>
             <w:rStyle w:val="Hyperlink"/>
@@ -6862,8 +7173,8 @@
         <w:t xml:space="preserve">.</w:t>
       </w:r>
     </w:p>
-    <w:bookmarkEnd w:id="147"/>
-    <w:bookmarkStart w:id="148" w:name="ref-Vacante2010"/>
+    <w:bookmarkEnd w:id="148"/>
+    <w:bookmarkStart w:id="149" w:name="ref-Vacante2010"/>
     <w:p>
       <w:pPr>
         <w:pStyle w:val="Bibliography"/>
@@ -6889,8 +7200,8 @@
         <w:t xml:space="preserve">. Citrus mites: Identification, bionomy and control. CABI.</w:t>
       </w:r>
     </w:p>
-    <w:bookmarkEnd w:id="148"/>
-    <w:bookmarkStart w:id="149" w:name="ref-Vacante2016"/>
+    <w:bookmarkEnd w:id="149"/>
+    <w:bookmarkStart w:id="150" w:name="ref-Vacante2016"/>
     <w:p>
       <w:pPr>
         <w:pStyle w:val="Bibliography"/>
@@ -6916,8 +7227,8 @@
         <w:t xml:space="preserve">. Handbook of mites of economic plants: Identification, bio-ecology and control. CABI.</w:t>
       </w:r>
     </w:p>
-    <w:bookmarkEnd w:id="149"/>
-    <w:bookmarkStart w:id="151" w:name="ref-Vechia2018"/>
+    <w:bookmarkEnd w:id="150"/>
+    <w:bookmarkStart w:id="152" w:name="ref-Vechia2018"/>
     <w:p>
       <w:pPr>
         <w:pStyle w:val="Bibliography"/>
@@ -6961,7 +7272,7 @@
       <w:r>
         <w:t xml:space="preserve">in citrus. Pest Management Science. 74: 2438–2443, DOI:</w:t>
       </w:r>
-      <w:hyperlink r:id="rId150">
+      <w:hyperlink r:id="rId151">
         <w:r>
           <w:rPr>
             <w:rStyle w:val="Hyperlink"/>
@@ -6973,8 +7284,8 @@
         <w:t xml:space="preserve">.</w:t>
       </w:r>
     </w:p>
-    <w:bookmarkEnd w:id="151"/>
-    <w:bookmarkStart w:id="153" w:name="ref-Vechia2021"/>
+    <w:bookmarkEnd w:id="152"/>
+    <w:bookmarkStart w:id="154" w:name="ref-Vechia2021"/>
     <w:p>
       <w:pPr>
         <w:pStyle w:val="Bibliography"/>
@@ -7018,7 +7329,7 @@
       <w:r>
         <w:t xml:space="preserve">exposed to acaricide and insecticide mixtures. Pesticide Biochemistry and Physiology. 175: 104855, DOI:</w:t>
       </w:r>
-      <w:hyperlink r:id="rId152">
+      <w:hyperlink r:id="rId153">
         <w:r>
           <w:rPr>
             <w:rStyle w:val="Hyperlink"/>
@@ -7030,8 +7341,8 @@
         <w:t xml:space="preserve">.</w:t>
       </w:r>
     </w:p>
-    <w:bookmarkEnd w:id="153"/>
-    <w:bookmarkStart w:id="155" w:name="ref-Velarde2021"/>
+    <w:bookmarkEnd w:id="154"/>
+    <w:bookmarkStart w:id="156" w:name="ref-Velarde2021"/>
     <w:p>
       <w:pPr>
         <w:pStyle w:val="Bibliography"/>
@@ -7112,7 +7423,7 @@
       <w:r>
         <w:t xml:space="preserve">. Plant Disease., DOI:</w:t>
       </w:r>
-      <w:hyperlink r:id="rId154">
+      <w:hyperlink r:id="rId155">
         <w:r>
           <w:rPr>
             <w:rStyle w:val="Hyperlink"/>
@@ -7124,8 +7435,8 @@
         <w:t xml:space="preserve">.</w:t>
       </w:r>
     </w:p>
-    <w:bookmarkEnd w:id="155"/>
-    <w:bookmarkStart w:id="157" w:name="ref-Walker2018"/>
+    <w:bookmarkEnd w:id="156"/>
+    <w:bookmarkStart w:id="158" w:name="ref-Walker2018"/>
     <w:p>
       <w:pPr>
         <w:pStyle w:val="Bibliography"/>
@@ -7178,7 +7489,7 @@
       <w:r>
         <w:t xml:space="preserve">. Journal of General Virology. 99: 447–448, DOI:</w:t>
       </w:r>
-      <w:hyperlink r:id="rId156">
+      <w:hyperlink r:id="rId157">
         <w:r>
           <w:rPr>
             <w:rStyle w:val="Hyperlink"/>
@@ -7190,8 +7501,8 @@
         <w:t xml:space="preserve">.</w:t>
       </w:r>
     </w:p>
-    <w:bookmarkEnd w:id="157"/>
-    <w:bookmarkStart w:id="159" w:name="ref-Wang2014"/>
+    <w:bookmarkEnd w:id="158"/>
+    <w:bookmarkStart w:id="160" w:name="ref-Wang2014"/>
     <w:p>
       <w:pPr>
         <w:pStyle w:val="Bibliography"/>
@@ -7259,7 +7570,7 @@
       <w:r>
         <w:t xml:space="preserve">sequences. Systematic Botany. 39: 776–784, DOI:</w:t>
       </w:r>
-      <w:hyperlink r:id="rId158">
+      <w:hyperlink r:id="rId159">
         <w:r>
           <w:rPr>
             <w:rStyle w:val="Hyperlink"/>
@@ -7271,8 +7582,8 @@
         <w:t xml:space="preserve">.</w:t>
       </w:r>
     </w:p>
-    <w:bookmarkEnd w:id="159"/>
-    <w:bookmarkStart w:id="160" w:name="ref-Zheng2013"/>
+    <w:bookmarkEnd w:id="160"/>
+    <w:bookmarkStart w:id="161" w:name="ref-Zheng2013"/>
     <w:p>
       <w:pPr>
         <w:pStyle w:val="Bibliography"/>
@@ -7321,7 +7632,7 @@
       <w:r>
         <w:t xml:space="preserve">plant virus. Archives of virology. 158: 313–323, DOI:</w:t>
       </w:r>
-      <w:hyperlink r:id="rId122">
+      <w:hyperlink r:id="rId123">
         <w:r>
           <w:rPr>
             <w:rStyle w:val="Hyperlink"/>
@@ -7333,10 +7644,10 @@
         <w:t xml:space="preserve">.</w:t>
       </w:r>
     </w:p>
-    <w:bookmarkEnd w:id="160"/>
     <w:bookmarkEnd w:id="161"/>
     <w:bookmarkEnd w:id="162"/>
-    <w:bookmarkStart w:id="163" w:name="X939cdb20ca6cfb28ab46654545496e01e256375"/>
+    <w:bookmarkEnd w:id="163"/>
+    <w:bookmarkStart w:id="164" w:name="X939cdb20ca6cfb28ab46654545496e01e256375"/>
     <w:p>
       <w:pPr>
         <w:pStyle w:val="Heading3"/>
@@ -7767,8 +8078,8 @@
         <w:t xml:space="preserve">. Both OFV-Orc1 and OFV-Orc2 were detected in all host species.</w:t>
       </w:r>
     </w:p>
-    <w:bookmarkEnd w:id="163"/>
-    <w:bookmarkStart w:id="164" w:name="figure-captions"/>
+    <w:bookmarkEnd w:id="164"/>
+    <w:bookmarkStart w:id="165" w:name="figure-captions"/>
     <w:p>
       <w:pPr>
         <w:pStyle w:val="Heading3"/>
@@ -7965,8 +8276,8 @@
         <w:t xml:space="preserve">(e) Enlargement of the microplates of the mite cerotegument (f) Dorsal view of the distal portion of mite abdomen (g) Dorsal view of the mite rostrum (h) Ventral view of mite rostrum, observe 3 distal setae.</w:t>
       </w:r>
     </w:p>
-    <w:bookmarkEnd w:id="164"/>
-    <w:bookmarkStart w:id="168" w:name="figures"/>
+    <w:bookmarkEnd w:id="165"/>
+    <w:bookmarkStart w:id="169" w:name="figures"/>
     <w:p>
       <w:pPr>
         <w:pStyle w:val="Heading3"/>
@@ -7990,53 +8301,6 @@
                 <pic:pic>
                   <pic:nvPicPr>
                     <pic:cNvPr descr="ofv_fife_2021_files/figure-docx/fig_1-1.png" id="0" name="Picture"/>
-                    <pic:cNvPicPr>
-                      <a:picLocks noChangeArrowheads="1" noChangeAspect="1"/>
-                    </pic:cNvPicPr>
-                  </pic:nvPicPr>
-                  <pic:blipFill>
-                    <a:blip r:embed="rId165"/>
-                    <a:stretch>
-                      <a:fillRect/>
-                    </a:stretch>
-                  </pic:blipFill>
-                  <pic:spPr bwMode="auto">
-                    <a:xfrm>
-                      <a:off x="0" y="0"/>
-                      <a:ext cx="5943600" cy="3962400"/>
-                    </a:xfrm>
-                    <a:prstGeom prst="rect">
-                      <a:avLst/>
-                    </a:prstGeom>
-                    <a:noFill/>
-                    <a:ln w="9525">
-                      <a:noFill/>
-                      <a:headEnd/>
-                      <a:tailEnd/>
-                    </a:ln>
-                  </pic:spPr>
-                </pic:pic>
-              </a:graphicData>
-            </a:graphic>
-          </wp:inline>
-        </w:drawing>
-      </w:r>
-    </w:p>
-    <w:p>
-      <w:pPr>
-        <w:pStyle w:val="BodyText"/>
-      </w:pPr>
-      <w:r>
-        <w:drawing>
-          <wp:inline>
-            <wp:extent cx="5943600" cy="3962400"/>
-            <wp:effectExtent b="0" l="0" r="0" t="0"/>
-            <wp:docPr descr="" title="" id="1" name="Picture"/>
-            <a:graphic>
-              <a:graphicData uri="http://schemas.openxmlformats.org/drawingml/2006/picture">
-                <pic:pic>
-                  <pic:nvPicPr>
-                    <pic:cNvPr descr="ofv_fife_2021_files/figure-docx/fig_2-1.png" id="0" name="Picture"/>
                     <pic:cNvPicPr>
                       <a:picLocks noChangeArrowheads="1" noChangeAspect="1"/>
                     </pic:cNvPicPr>
@@ -8083,7 +8347,7 @@
               <a:graphicData uri="http://schemas.openxmlformats.org/drawingml/2006/picture">
                 <pic:pic>
                   <pic:nvPicPr>
-                    <pic:cNvPr descr="ofv_fife_2021_files/figure-docx/fig_3-1.png" id="0" name="Picture"/>
+                    <pic:cNvPr descr="ofv_fife_2021_files/figure-docx/fig_2-1.png" id="0" name="Picture"/>
                     <pic:cNvPicPr>
                       <a:picLocks noChangeArrowheads="1" noChangeAspect="1"/>
                     </pic:cNvPicPr>
@@ -8116,7 +8380,54 @@
         </w:drawing>
       </w:r>
     </w:p>
-    <w:bookmarkEnd w:id="168"/>
+    <w:p>
+      <w:pPr>
+        <w:pStyle w:val="BodyText"/>
+      </w:pPr>
+      <w:r>
+        <w:drawing>
+          <wp:inline>
+            <wp:extent cx="5943600" cy="3962400"/>
+            <wp:effectExtent b="0" l="0" r="0" t="0"/>
+            <wp:docPr descr="" title="" id="1" name="Picture"/>
+            <a:graphic>
+              <a:graphicData uri="http://schemas.openxmlformats.org/drawingml/2006/picture">
+                <pic:pic>
+                  <pic:nvPicPr>
+                    <pic:cNvPr descr="ofv_fife_2021_files/figure-docx/fig_3-1.png" id="0" name="Picture"/>
+                    <pic:cNvPicPr>
+                      <a:picLocks noChangeArrowheads="1" noChangeAspect="1"/>
+                    </pic:cNvPicPr>
+                  </pic:nvPicPr>
+                  <pic:blipFill>
+                    <a:blip r:embed="rId168"/>
+                    <a:stretch>
+                      <a:fillRect/>
+                    </a:stretch>
+                  </pic:blipFill>
+                  <pic:spPr bwMode="auto">
+                    <a:xfrm>
+                      <a:off x="0" y="0"/>
+                      <a:ext cx="5943600" cy="3962400"/>
+                    </a:xfrm>
+                    <a:prstGeom prst="rect">
+                      <a:avLst/>
+                    </a:prstGeom>
+                    <a:noFill/>
+                    <a:ln w="9525">
+                      <a:noFill/>
+                      <a:headEnd/>
+                      <a:tailEnd/>
+                    </a:ln>
+                  </pic:spPr>
+                </pic:pic>
+              </a:graphicData>
+            </a:graphic>
+          </wp:inline>
+        </w:drawing>
+      </w:r>
+    </w:p>
+    <w:bookmarkEnd w:id="169"/>
     <w:sectPr>
       <w:pgSz w:h="15840" w:w="12240"/>
       <w:pgMar w:bottom="1440" w:footer="720" w:gutter="0" w:header="720" w:left="1440" w:right="1440" w:top="1440"/>

</xml_diff>

<commit_message>
added Dr. Martini's minor edits and the Spanish abstract with Dr. Ochoa's minor edits included
</commit_message>
<xml_diff>
--- a/ofv_fife_2021.docx
+++ b/ofv_fife_2021.docx
@@ -846,7 +846,7 @@
         <w:t xml:space="preserve"> </w:t>
       </w:r>
       <w:r>
-        <w:t xml:space="preserve">Blume (Asparagaceae: Nolinoidaea) por los condados de Leon y Alachua, FL. Las cepas del OFV-Orc se puedan infectar más que 50 especies de plantas pertenecientes a las familias Orchidaceae, Asparagaceae (Nolinoidaea), y infecta</w:t>
+        <w:t xml:space="preserve">Blume (Asparagaceae: Nolinoidaea) para los condados de Leon y Alachua, FL. Las cepas del OFV-Orc puedan infectar más de 50 especies de plantas pertenecientes a las familias Orchidaceae, Asparagaceae (Nolinoidaea), e infecta</w:t>
       </w:r>
       <w:r>
         <w:t xml:space="preserve"> </w:t>
@@ -862,7 +862,7 @@
         <w:t xml:space="preserve"> </w:t>
       </w:r>
       <w:r>
-        <w:t xml:space="preserve">(Rutaceae) cómo la enfermedad leprosis de los cítricos. Los únicos vectores de OFV-Orc son los falsos ácaros tetraníquidos</w:t>
+        <w:t xml:space="preserve">(Rutaceae) cómo la enfermedad de la leprosis de los cítricos. Los únicos vectores de OFV-Orc son los ácaros planos</w:t>
       </w:r>
       <w:r>
         <w:t xml:space="preserve"> </w:t>
@@ -894,7 +894,7 @@
         <w:t xml:space="preserve"> </w:t>
       </w:r>
       <w:r>
-        <w:t xml:space="preserve">(Trombidiformes: Tenuipalpidae). La Florida tiene varias plantas en el paisaje, por lo cúales las especias de</w:t>
+        <w:t xml:space="preserve">(Trombidiformes: Tenuipalpidae). La Florida tiene varias plantas en el campo ornamental, por lo cúales las especias de</w:t>
       </w:r>
       <w:r>
         <w:t xml:space="preserve"> </w:t>
@@ -910,13 +910,7 @@
         <w:t xml:space="preserve"> </w:t>
       </w:r>
       <w:r>
-        <w:t xml:space="preserve">se puedan alimentarse, y esas plantas son susceptibles a las infecciones de OFV-Orc.</w:t>
-      </w:r>
-      <w:r>
-        <w:t xml:space="preserve"> </w:t>
-      </w:r>
-      <w:r>
-        <w:t xml:space="preserve">Se observaron manchas anulares cloróticas y salpicaduras por las hojas de las Serpentinas (</w:t>
+        <w:t xml:space="preserve">se puedan alimentarse, y esas plantas son susceptibles a las infecciones de OFV-Orc. Se observaron manchas anulares cloróticas y salpicaduras en las hojas de las Serpentinas (</w:t>
       </w:r>
       <w:r>
         <w:rPr>
@@ -945,7 +939,7 @@
         <w:t xml:space="preserve"> </w:t>
       </w:r>
       <w:r>
-        <w:t xml:space="preserve">spp.) y también se vieron hojas cloróticas del</w:t>
+        <w:t xml:space="preserve">spp.) y también se vieron hojas cloróticas en el</w:t>
       </w:r>
       <w:r>
         <w:t xml:space="preserve"> </w:t>
@@ -961,15 +955,13 @@
         <w:t xml:space="preserve"> </w:t>
       </w:r>
       <w:r>
-        <w:t xml:space="preserve">adyacente, situado en el condando de Leon, FL. Los diagnósticos del laboratorio local fueron negativos para los patógenos comunes, por lo tanto, se enviaron nuevos ejemplares del tejido de las plantas al Florida Department of Agriculture and Consumer Services (FDACS) y al USDA-ARS para su identificación.</w:t>
-      </w:r>
-    </w:p>
-    <w:p>
-      <w:pPr>
-        <w:pStyle w:val="BodyText"/>
-      </w:pPr>
-      <w:r>
-        <w:t xml:space="preserve">Se detectaron dos cepas del OFV mediante la combinación de RT-PCR convencional, RT-qPCR, secuenciación de Sanger y secuenciación de alto rendimiento. Los amplicones compartían una identidad de nucleótidos del 98% con las secuencias del genoma de ARN2 de OFV-Orc1 y OFV-Orc2 disponibles en el NCBI GenBank. Se observaron coinfecciones del virus en cada condado, pero se observaron cepas únicas de OFV-Orc en</w:t>
+        <w:t xml:space="preserve">adyacente, situado en el condando de Leon, FL. Los diagnósticos del laboratorio local fueron negativos para los patógenos comunes, por lo tanto, se enviaron nuevos ejemplares del tejido de las plantas al Florida Department of Agriculture and Consumer Services (FDACS) y el USDA-ARS para su identificación.</w:t>
+      </w:r>
+      <w:r>
+        <w:t xml:space="preserve"> </w:t>
+      </w:r>
+      <w:r>
+        <w:t xml:space="preserve">Se detectaron dos cepas del OFV mediante la combinación de RT-PCR convencional, RT-qPCR, secuenciación de Sanger y secuenciación de alto rendimiento. Las ampliaciones compartían una identidad de nucleótidos del 98% con las secuencias del genoma de ARN2 de OFV-Orc1 y OFV-Orc2 disponibles en el NCBI GenBank. Se observaron coinfecciones del virus en cada condado, pero se observaron cepas únicas de OFV-Orc en</w:t>
       </w:r>
       <w:r>
         <w:t xml:space="preserve"> </w:t>
@@ -1003,11 +995,9 @@
       <w:r>
         <w:t xml:space="preserve">(Leon , OFV-Orc1).</w:t>
       </w:r>
-    </w:p>
-    <w:p>
-      <w:pPr>
-        <w:pStyle w:val="BodyText"/>
-      </w:pPr>
+      <w:r>
+        <w:t xml:space="preserve"> </w:t>
+      </w:r>
       <w:r>
         <w:t xml:space="preserve">Se identificaron tres ácaros mediante microscopía electrónica de barrido criogénico (Cryo-SEM) con potencial de ser vectores:</w:t>
       </w:r>
@@ -1070,13 +1060,7 @@
         <w:t xml:space="preserve"> </w:t>
       </w:r>
       <w:r>
-        <w:t xml:space="preserve">Baker.</w:t>
-      </w:r>
-      <w:r>
-        <w:t xml:space="preserve"> </w:t>
-      </w:r>
-      <w:r>
-        <w:t xml:space="preserve">En conclusión, OFV está presente en el norte de Florida, lo que representa un riesgo para las plantas susceptibles en el sureste de Estados Unidos.</w:t>
+        <w:t xml:space="preserve">Baker. En conclusión, OFV está presente en el norte de Florida, lo que representa un riesgo para las plantas susceptibles en el sureste de Estados Unidos.</w:t>
       </w:r>
     </w:p>
     <w:bookmarkEnd w:id="22"/>
@@ -1902,7 +1886,10 @@
         <w:t xml:space="preserve">Ko et al. (1985)</w:t>
       </w:r>
       <w:r>
-        <w:t xml:space="preserve">, who describes nuclear inclusions caused by an undescribed bacilliform rhabdovirus in</w:t>
+        <w:t xml:space="preserve"> </w:t>
+      </w:r>
+      <w:r>
+        <w:t xml:space="preserve">which describes nuclear inclusions caused by an undescribed bacilliform rhabdovirus in</w:t>
       </w:r>
       <w:r>
         <w:t xml:space="preserve"> </w:t>
@@ -2330,7 +2317,7 @@
         <w:t xml:space="preserve"> </w:t>
       </w:r>
       <w:r>
-        <w:t xml:space="preserve">may not be the same species as those found on citrus. Transmission of OFV from populations of</w:t>
+        <w:t xml:space="preserve">may not be the same cryptic species as those found on citrus. Transmission of OFV from populations of</w:t>
       </w:r>
       <w:r>
         <w:t xml:space="preserve"> </w:t>
@@ -8211,7 +8198,7 @@
         <w:t xml:space="preserve"> </w:t>
       </w:r>
       <w:r>
-        <w:t xml:space="preserve">infected with orchid fleck virus: (a) Detail of leaf chlorosis (b) Chlorosis appears similar to sun damage (c-d) Chlorotic ringspot may indicate early symptoms of OFV</w:t>
+        <w:t xml:space="preserve">infected with OFV: (a) Detail of leaf chlorosis (b) Chlorosis appears similar to sun damage (c-d) Chlorotic ringspot may indicate early symptoms of OFV</w:t>
       </w:r>
     </w:p>
     <w:p>

</xml_diff>

<commit_message>
Added accession numbers, changed mentions of 'strain' to 'isolate' and added a link to the 'Virus Detection' section in the table, updated the table title and footnote
</commit_message>
<xml_diff>
--- a/ofv_fife_2021.docx
+++ b/ofv_fife_2021.docx
@@ -544,7 +544,7 @@
         <w:t xml:space="preserve"> </w:t>
       </w:r>
       <w:r>
-        <w:t xml:space="preserve">Blume (Asparagaceae: Nolinoidaea) in Leon and Alachua Counties, FL. Strains of OFV-Orc infect over 50 plant species belonging to the plant families Orchidaceae, Asparagaceae (Nolinoidaea), and infects</w:t>
+        <w:t xml:space="preserve">Blume (Asparagaceae: Nolinoidaea) in Leon and Alachua Counties, FL. OFV-Orc infects over 50 plant species belonging to the plant families Orchidaceae, Asparagaceae (Nolinoidaea), and infects</w:t>
       </w:r>
       <w:r>
         <w:t xml:space="preserve"> </w:t>
@@ -669,7 +669,7 @@
         <w:pStyle w:val="BodyText"/>
       </w:pPr>
       <w:r>
-        <w:t xml:space="preserve">Two orchid-infecting strains of OFV were detected via combinations of conventional RT-PCR, RT-qPCR, Sanger sequencing and High Throughput Sequencing. Amplicons shared 98% nucleotide identity with OFV-Orc1 and OFV-Orc2 RNA2 genome sequences available in NCBI GenBank. Coinfections were seen in each county, but single strains of OFV-Orc were seen in</w:t>
+        <w:t xml:space="preserve">Two orchid-infecting isolates of OFV were detected via combinations of conventional RT-PCR, RT-qPCR, Sanger sequencing and High Throughput Sequencing. Amplicons shared 98% nucleotide identity with OFV-Orc1 and OFV-Orc2 RNA2 genome sequences available in NCBI GenBank. Coinfections were seen in each county, but single isolates of OFV-Orc were seen in</w:t>
       </w:r>
       <w:r>
         <w:t xml:space="preserve"> </w:t>
@@ -1211,7 +1211,7 @@
         <w:pStyle w:val="BodyText"/>
       </w:pPr>
       <w:r>
-        <w:t xml:space="preserve">OFV-infected plants exhibit various symptoms depending on the infected plant species as well as the strain of the OFV associated with the infection</w:t>
+        <w:t xml:space="preserve">OFV-infected plants exhibit various symptoms depending on the infected plant species as well as the isolate of the OFV associated with the infection</w:t>
       </w:r>
       <w:r>
         <w:t xml:space="preserve"> </w:t>
@@ -1529,7 +1529,7 @@
         <w:t xml:space="preserve">Kondo et al. (2017)</w:t>
       </w:r>
       <w:r>
-        <w:t xml:space="preserve">. Sequencing demonstrated a shared 98% nucleotide identity with the orchid strain subgroup, OFV-Orc (isolates So and Br with GenBank Accession numbers: AB244418 and MK522807, respectively)</w:t>
+        <w:t xml:space="preserve">. Sequencing demonstrated a shared 98% nucleotide identity with the orchid isolate subgroup, OFV-Orc (isolates So and Br with GenBank Accession numbers: AB244418 and MK522807, respectively)</w:t>
       </w:r>
       <w:r>
         <w:t xml:space="preserve"> </w:t>
@@ -1587,7 +1587,7 @@
         <w:t xml:space="preserve"> </w:t>
       </w:r>
       <w:r>
-        <w:t xml:space="preserve">from Leon County. OFV-Orc1 and OFV-Orc2 strains share &gt;90% nt sequence identity and differ &gt;25% in the L gene nucleotide sequence, indicating two separate species of</w:t>
+        <w:t xml:space="preserve">from Leon County (GenBank Accession Numbers: MZ852004, MZ852005 MZ852006, and MZ852007). OFV-Orc1 and OFV-Orc2 share &gt;90% nt sequence identity and differ &gt;25% in the L gene nucleotide sequence, indicating two separate species of</w:t>
       </w:r>
       <w:r>
         <w:t xml:space="preserve"> </w:t>
@@ -1614,7 +1614,7 @@
         <w:pStyle w:val="BodyText"/>
       </w:pPr>
       <w:r>
-        <w:t xml:space="preserve">HTS reaffirmed the presence of OFV-Orc1 and OFV-Orc2 strains in Leon and Alachua counties (Table 1). HTS results from Leon County revealed that</w:t>
+        <w:t xml:space="preserve">HTS reaffirmed the presence of OFV-Orc1 and OFV-Orc2 in Leon and Alachua counties (Table 1). HTS results from Leon County revealed that</w:t>
       </w:r>
       <w:r>
         <w:t xml:space="preserve"> </w:t>
@@ -1630,7 +1630,7 @@
         <w:t xml:space="preserve"> </w:t>
       </w:r>
       <w:r>
-        <w:t xml:space="preserve">were coinfected with both strains (OFV-Orc1 and OFV-Orc2), while</w:t>
+        <w:t xml:space="preserve">were coinfected with both OFV-Orc1 and OFV-Orc2, while</w:t>
       </w:r>
       <w:r>
         <w:t xml:space="preserve"> </w:t>
@@ -1662,7 +1662,7 @@
         <w:t xml:space="preserve"> </w:t>
       </w:r>
       <w:r>
-        <w:t xml:space="preserve">from Alachua County revealed infections with the OFV-Orc2 strain.</w:t>
+        <w:t xml:space="preserve">from Alachua County revealed infections with OFV-Orc2 (GenBank Accession MZ852006).</w:t>
       </w:r>
     </w:p>
     <w:p>
@@ -1670,7 +1670,7 @@
         <w:pStyle w:val="BodyText"/>
       </w:pPr>
       <w:r>
-        <w:t xml:space="preserve">After the initial identification by FDACS of OFV-Orc strains, mite samples were collected from symptomatic Asparagaceae in Leon County. Most mites collected were Tenuipalpid mites (flat mites or false spider mites), a pest of ornamental plants, some of which are known to act as vectors for plant viruses</w:t>
+        <w:t xml:space="preserve">After the initial identification by FDACS of OFV-Orc, mite samples were collected from symptomatic Asparagaceae in Leon County. Most mites collected were Tenuipalpid mites (flat mites or false spider mites), a pest of ornamental plants, some of which are known to act as vectors for plant viruses</w:t>
       </w:r>
       <w:r>
         <w:t xml:space="preserve"> </w:t>
@@ -2128,7 +2128,7 @@
         <w:pStyle w:val="BodyText"/>
       </w:pPr>
       <w:r>
-        <w:t xml:space="preserve">OFV consists of two orchid strains (OFV-Orc1 and OFV-Orc2) and two citrus strains (OFV-Cit1 and OFV-Cit2)</w:t>
+        <w:t xml:space="preserve">OFV consists of two orchid isolates (OFV-Orc1 and OFV-Orc2) and two citrus isolates (OFV-Cit1 and OFV-Cit2)</w:t>
       </w:r>
       <w:r>
         <w:t xml:space="preserve"> </w:t>
@@ -2137,7 +2137,7 @@
         <w:t xml:space="preserve">(Beltran-Beltran et al. 2020, Roy et al. 2020)</w:t>
       </w:r>
       <w:r>
-        <w:t xml:space="preserve">. The OFV strains detected in Florida are identical in gene order, content, and genome sequence to the orchid strains of OFV infecting citrus in Hawaii, Mexico, Colombia, and South Africa</w:t>
+        <w:t xml:space="preserve">. The OFV isolates detected in Florida are identical in gene order, content, and genome sequence to the orchid isolates of OFV infecting citrus in Hawaii, Mexico, Colombia, and South Africa</w:t>
       </w:r>
       <w:r>
         <w:t xml:space="preserve"> </w:t>
@@ -2155,7 +2155,7 @@
         <w:t xml:space="preserve">(Roy et al. 2020)</w:t>
       </w:r>
       <w:r>
-        <w:t xml:space="preserve">, but none of the citrus strains have been reported from any orchid species. The</w:t>
+        <w:t xml:space="preserve">, but none of the citrus isolates have been reported from any orchid species. The</w:t>
       </w:r>
       <w:r>
         <w:t xml:space="preserve"> </w:t>
@@ -2602,7 +2602,7 @@
         <w:t xml:space="preserve">(Knorr 1968, Knorr et al. 1968, Childers et al. 2003)</w:t>
       </w:r>
       <w:r>
-        <w:t xml:space="preserve">. An examination of herbarium specimens of Florida citrus found that this historical virus, Citrus leprosis dichorhavirus-N0, is distantly related to the modern strains of OFV</w:t>
+        <w:t xml:space="preserve">. An examination of herbarium specimens of Florida citrus found that this historical virus, Citrus leprosis dichorhavirus-N0, is distantly related to the modern isolates of OFV</w:t>
       </w:r>
       <w:r>
         <w:t xml:space="preserve"> </w:t>
@@ -2683,7 +2683,7 @@
         <w:t xml:space="preserve"> </w:t>
       </w:r>
       <w:r>
-        <w:t xml:space="preserve">(rough lemon) associated with leprosis-like symptoms highlights the potential threat of different strains of OFV on citrus, which will be a definite concern to the US multi-billion-dollar citrus industry already impacted by the Huanglongbing disease.</w:t>
+        <w:t xml:space="preserve">(rough lemon) associated with leprosis-like symptoms highlights the potential threat of different isolates of OFV on citrus, which will be a definite concern to the US multi-billion-dollar citrus industry already impacted by the Huanglongbing disease.</w:t>
       </w:r>
       <w:r>
         <w:t xml:space="preserve"> </w:t>
@@ -2765,7 +2765,7 @@
         <w:pStyle w:val="FirstParagraph"/>
       </w:pPr>
       <w:r>
-        <w:t xml:space="preserve">We would like to give special thanks for the Tallahassee Museum and their patience, cooperation, and support with collecting plant samples. We are grateful for the USDA-APHIS PPQ Beltsville laboratory for their support in the identification and confirmation OFV strains, as well as</w:t>
+        <w:t xml:space="preserve">We would like to give special thanks for the Tallahassee Museum and their patience, cooperation, and support with collecting plant samples. We are grateful for the USDA-APHIS PPQ Beltsville laboratory for their support in the identification and confirmation OFV isolates, as well as</w:t>
       </w:r>
       <w:r>
         <w:t xml:space="preserve"> </w:t>
@@ -7634,13 +7634,13 @@
     <w:bookmarkEnd w:id="161"/>
     <w:bookmarkEnd w:id="162"/>
     <w:bookmarkEnd w:id="163"/>
-    <w:bookmarkStart w:id="164" w:name="X939cdb20ca6cfb28ab46654545496e01e256375"/>
+    <w:bookmarkStart w:id="164" w:name="X22c0d627c2dbf1c72f55b2567943af9b1ee8d23"/>
     <w:p>
       <w:pPr>
         <w:pStyle w:val="Heading3"/>
       </w:pPr>
       <w:r>
-        <w:t xml:space="preserve">Table 1: List of Asparagaceae (Nolinoidaea) species with verified cases of orchid fleck virus, collected from the landscape of northern Florida</w:t>
+        <w:t xml:space="preserve">Table 1: List of Asparagaceae (Nolinoidaea) species infected with orchid fleck virus, collected from the landscape of northern Florida</w:t>
       </w:r>
     </w:p>
     <w:tbl>
@@ -7696,7 +7696,7 @@
               <w:jc w:val="left"/>
             </w:pPr>
             <w:r>
-              <w:t xml:space="preserve">Strains</w:t>
+              <w:t xml:space="preserve">Isolates Detected</w:t>
             </w:r>
           </w:p>
         </w:tc>
@@ -8062,7 +8062,27 @@
         <w:t xml:space="preserve">(Fantz 2009)</w:t>
       </w:r>
       <w:r>
-        <w:t xml:space="preserve">. Both OFV-Orc1 and OFV-Orc2 were detected in all host species.</w:t>
+        <w:t xml:space="preserve">. Both OFV-Orc1 and OFV-Orc2 were detected in each species tested, many plants were coinfected with both isolates, see</w:t>
+      </w:r>
+      <w:r>
+        <w:t xml:space="preserve"> </w:t>
+      </w:r>
+      <w:r>
+        <w:t xml:space="preserve">‘</w:t>
+      </w:r>
+      <w:hyperlink w:anchor="virus-detection">
+        <w:r>
+          <w:rPr>
+            <w:rStyle w:val="Hyperlink"/>
+          </w:rPr>
+          <w:t xml:space="preserve">Virus Detection</w:t>
+        </w:r>
+      </w:hyperlink>
+      <w:r>
+        <w:t xml:space="preserve">.</w:t>
+      </w:r>
+      <w:r>
+        <w:t xml:space="preserve">’</w:t>
       </w:r>
     </w:p>
     <w:bookmarkEnd w:id="164"/>

</xml_diff>

<commit_message>
integrated Dr. Roy's edits
</commit_message>
<xml_diff>
--- a/ofv_fife_2021.docx
+++ b/ofv_fife_2021.docx
@@ -481,7 +481,7 @@
         <w:pStyle w:val="FirstParagraph"/>
       </w:pPr>
       <w:r>
-        <w:t xml:space="preserve">We describe the first detection of orchid fleck virus (OFV), belonging to the orchid-infecting subgroup (OFV-Orc), infecting three unreported hosts:</w:t>
+        <w:t xml:space="preserve">We describe the first detection of orchid fleck virus (OFV) infecting three unreported hosts:</w:t>
       </w:r>
       <w:r>
         <w:t xml:space="preserve"> </w:t>
@@ -544,7 +544,7 @@
         <w:t xml:space="preserve"> </w:t>
       </w:r>
       <w:r>
-        <w:t xml:space="preserve">Blume (Asparagaceae: Nolinoidaea) in Leon and Alachua Counties, FL. OFV-Orc infects over 50 plant species belonging to the plant families Orchidaceae, Asparagaceae (Nolinoidaea), and infects</w:t>
+        <w:t xml:space="preserve">Blume (Asparagaceae: Nolinoidaea) in Leon and Alachua Counties, FL. Orchid-infecting subgroup (Orc) of OFV infects over 50 plant species belonging to the plant families Orchidaceae, Asparagaceae (Nolinoidaea), and causes citrus leprosis disease in</w:t>
       </w:r>
       <w:r>
         <w:t xml:space="preserve"> </w:t>
@@ -560,7 +560,7 @@
         <w:t xml:space="preserve"> </w:t>
       </w:r>
       <w:r>
-        <w:t xml:space="preserve">(Rutaceae) as citrus leprosis disease. The only known vectors of OFV-Orc are the flat mites</w:t>
+        <w:t xml:space="preserve">(Rutaceae). The only known vectors of OFV-Orc are the flat mites,</w:t>
       </w:r>
       <w:r>
         <w:t xml:space="preserve"> </w:t>
@@ -669,7 +669,7 @@
         <w:pStyle w:val="BodyText"/>
       </w:pPr>
       <w:r>
-        <w:t xml:space="preserve">Two orchid-infecting isolates of OFV were detected via combinations of conventional RT-PCR, RT-qPCR, Sanger sequencing and High Throughput Sequencing. Amplicons shared 98% nucleotide identity with OFV-Orc1 and OFV-Orc2 RNA2 genome sequences available in NCBI GenBank. Coinfections were seen in each county, but single isolates of OFV-Orc were seen in</w:t>
+        <w:t xml:space="preserve">Two orchid-infecting strains of OFV were detected via combinations of conventional RT-PCR, RT-qPCR, Sanger sequencing and High Throughput Sequencing (HTS). Amplicons shared 98% nucleotide identity with OFV-Orc1 and OFV-Orc2 RNA2 genome sequences available in NCBI GenBank. Coinfections were seen in each county, but single strains of OFV-Orc were seen in</w:t>
       </w:r>
       <w:r>
         <w:t xml:space="preserve"> </w:t>
@@ -765,7 +765,7 @@
         <w:pStyle w:val="BodyText"/>
       </w:pPr>
       <w:r>
-        <w:t xml:space="preserve">In conclusion, OFV is present in northern Florida, representing a risk for susceptible plants in the southeastern US.</w:t>
+        <w:t xml:space="preserve">In conclusion, OFV orchid strains are present in northern Florida, representing a risk for susceptible plants in the southeastern US.</w:t>
       </w:r>
     </w:p>
     <w:bookmarkEnd w:id="21"/>
@@ -1211,13 +1211,13 @@
         <w:pStyle w:val="BodyText"/>
       </w:pPr>
       <w:r>
-        <w:t xml:space="preserve">OFV-infected plants exhibit various symptoms depending on the infected plant species as well as the isolate of the OFV associated with the infection</w:t>
-      </w:r>
-      <w:r>
-        <w:t xml:space="preserve"> </w:t>
-      </w:r>
-      <w:r>
-        <w:t xml:space="preserve">(Kubo et al. 2009a)</w:t>
+        <w:t xml:space="preserve">OFV-infected plants exhibit various symptoms depending on the infected plant species as well as the strain of the OFV associated with the infection</w:t>
+      </w:r>
+      <w:r>
+        <w:t xml:space="preserve"> </w:t>
+      </w:r>
+      <w:r>
+        <w:t xml:space="preserve">(Kubo et al. 2009b, Kubo et al. 2009a)</w:t>
       </w:r>
       <w:r>
         <w:t xml:space="preserve">, but symptoms typically appear as chlorotic flecks, which ultimately coalesce into ringspot patterns.</w:t>
@@ -1294,7 +1294,7 @@
         <w:t xml:space="preserve"> </w:t>
       </w:r>
       <w:r>
-        <w:t xml:space="preserve">(Roy et al. 2015, 2020, Cook et al. 2019, Velarde et al. 2021)</w:t>
+        <w:t xml:space="preserve">(Roy et al. 2015, 2020, Cook et al. 2019, Olmedo-Velarde et al. 2021)</w:t>
       </w:r>
       <w:r>
         <w:t xml:space="preserve">. Mechanical transmission of OFV is possible under laboratory conditions to some plants belonging to the plant families Chenopodiaceae, Aizoaceae, Fabaceae, and Solanaceae</w:t>
@@ -1471,7 +1471,7 @@
         <w:t xml:space="preserve"> </w:t>
       </w:r>
       <w:r>
-        <w:t xml:space="preserve">spp., as well as</w:t>
+        <w:t xml:space="preserve">spp., as well as the</w:t>
       </w:r>
       <w:r>
         <w:t xml:space="preserve"> </w:t>
@@ -1487,23 +1487,7 @@
         <w:t xml:space="preserve"> </w:t>
       </w:r>
       <w:r>
-        <w:t xml:space="preserve">Blume (Asparagaceae: Nolinoidaea), which were suspected to be infected, due to both its proximity to infected</w:t>
-      </w:r>
-      <w:r>
-        <w:t xml:space="preserve"> </w:t>
-      </w:r>
-      <w:r>
-        <w:rPr>
-          <w:iCs/>
-          <w:i/>
-        </w:rPr>
-        <w:t xml:space="preserve">Liriope</w:t>
-      </w:r>
-      <w:r>
-        <w:t xml:space="preserve"> </w:t>
-      </w:r>
-      <w:r>
-        <w:t xml:space="preserve">and the presence of unusually chlorotic leaves (Fig. 2). Plant materials were sent to the Florida Department of Agriculture and Consumer Services (FDACS) for identification.</w:t>
+        <w:t xml:space="preserve">Blume (Asparagaceae: Nolinoidaea), nearby, which appeared sickly and chlorotic (Fig. 2). Plant materials were sent to the Florida Department of Agriculture and Consumer Services (FDACS) for identification.</w:t>
       </w:r>
     </w:p>
     <w:p>
@@ -1520,7 +1504,7 @@
         <w:t xml:space="preserve">(Kubo et al. 2009b, Kubo et al. 2009a, Ramos-González et al. 2015)</w:t>
       </w:r>
       <w:r>
-        <w:t xml:space="preserve">. Orchid subgroup 1, OFV-Orc, was identified following the methods described in</w:t>
+        <w:t xml:space="preserve">. OFV Orchid strain 1, (OFV-Orc1), was identified following the methods described in</w:t>
       </w:r>
       <w:r>
         <w:t xml:space="preserve"> </w:t>
@@ -1529,7 +1513,7 @@
         <w:t xml:space="preserve">Kondo et al. (2017)</w:t>
       </w:r>
       <w:r>
-        <w:t xml:space="preserve">. Sequencing demonstrated a shared 98% nucleotide identity with the orchid isolate subgroup, OFV-Orc (isolates So and Br with GenBank Accession numbers: AB244418 and MK522807, respectively)</w:t>
+        <w:t xml:space="preserve">. Nucleotide sequencing shared 98% nucleotide identity with the OFV-isolates So (Accession No. AB244418) and Br (Accession No. MK522807), which belong to orchid subgroup I</w:t>
       </w:r>
       <w:r>
         <w:t xml:space="preserve"> </w:t>
@@ -1546,7 +1530,7 @@
         <w:pStyle w:val="BodyText"/>
       </w:pPr>
       <w:r>
-        <w:t xml:space="preserve">These samples from FDACS were subsequently retested by the USDA-APHIS-PPQ S&amp;T Beltsville laboratory, in conjunction with tests of fresh samples from both Alachua and Leon counties. The USDA used RT-PCR, RT-qPCR, and High Throughput Sequencing (HTS) to reconfirm the presence of OFV. RT-PCR and qPCR with Generic R2-Dicho-GF and R2-Dicho-GR primers amplifed ~800 nt of L-gene (RNA2) amplicon</w:t>
+        <w:t xml:space="preserve">These samples from FDACS were subsequently retested by the USDA-APHIS-PPQ S&amp;T Beltsville laboratory, in conjunction with tests of fresh samples from both Alachua and Leon counties. The USDA used RT-PCR, RT-qPCR, and HTS to reconfirm the presence of OFV. Conventional RT-PCR with Generic R2-Dicho-GF and R2-Dicho-GR primers amplifed ~800 nt of L-gene (RNA2) amplicon</w:t>
       </w:r>
       <w:r>
         <w:t xml:space="preserve"> </w:t>
@@ -1587,26 +1571,19 @@
         <w:t xml:space="preserve"> </w:t>
       </w:r>
       <w:r>
-        <w:t xml:space="preserve">from Leon County (GenBank Accession Numbers: MZ852004, MZ852005 MZ852006, and MZ852007). OFV-Orc1 and OFV-Orc2 share &gt;90% nt sequence identity and differ &gt;25% in the L gene nucleotide sequence, indicating two separate species of</w:t>
-      </w:r>
-      <w:r>
-        <w:t xml:space="preserve"> </w:t>
-      </w:r>
-      <w:r>
-        <w:rPr>
-          <w:iCs/>
-          <w:i/>
-        </w:rPr>
-        <w:t xml:space="preserve">Dichoravirus</w:t>
-      </w:r>
-      <w:r>
-        <w:t xml:space="preserve"> </w:t>
-      </w:r>
-      <w:r>
-        <w:t xml:space="preserve">(Dietzgen et al. 2014)</w:t>
-      </w:r>
-      <w:r>
-        <w:t xml:space="preserve">.</w:t>
+        <w:t xml:space="preserve">from Leon County</w:t>
+      </w:r>
+      <w:r>
+        <w:t xml:space="preserve"> </w:t>
+      </w:r>
+      <w:r>
+        <w:t xml:space="preserve">(Kondo et al. 2017)</w:t>
+      </w:r>
+      <w:r>
+        <w:t xml:space="preserve"> </w:t>
+      </w:r>
+      <w:r>
+        <w:t xml:space="preserve">(GenBank Accession Numbers: MZ852004, MZ852005 MZ852006, and MZ852007). OFV-Orc1 and OFV-Orc2 share 99% nucleotide sequence identity with their RNA2 genome wheras 90% nt sequence identity was found between these two reassortment strains.</w:t>
       </w:r>
     </w:p>
     <w:p>
@@ -2128,7 +2105,7 @@
         <w:pStyle w:val="BodyText"/>
       </w:pPr>
       <w:r>
-        <w:t xml:space="preserve">OFV consists of two orchid isolates (OFV-Orc1 and OFV-Orc2) and two citrus isolates (OFV-Cit1 and OFV-Cit2)</w:t>
+        <w:t xml:space="preserve">OFV consists of two orchid strains (OFV-Orc1 and OFV-Orc2) and two citrus strains (OFV-Cit1 and OFV-Cit2)</w:t>
       </w:r>
       <w:r>
         <w:t xml:space="preserve"> </w:t>
@@ -2137,7 +2114,7 @@
         <w:t xml:space="preserve">(Beltran-Beltran et al. 2020, Roy et al. 2020)</w:t>
       </w:r>
       <w:r>
-        <w:t xml:space="preserve">. The OFV isolates detected in Florida are identical in gene order, content, and genome sequence to the orchid isolates of OFV infecting citrus in Hawaii, Mexico, Colombia, and South Africa</w:t>
+        <w:t xml:space="preserve">. The OFV strains detected in Florida are identical in gene order, content, and genome sequence to the orchid strains of OFV infecting citrus in Hawaii, Mexico, Colombia, and South Africa</w:t>
       </w:r>
       <w:r>
         <w:t xml:space="preserve"> </w:t>
@@ -2155,7 +2132,7 @@
         <w:t xml:space="preserve">(Roy et al. 2020)</w:t>
       </w:r>
       <w:r>
-        <w:t xml:space="preserve">, but none of the citrus isolates have been reported from any orchid species. The</w:t>
+        <w:t xml:space="preserve">, but none of the citrus strains have been reported from any orchid species. The</w:t>
       </w:r>
       <w:r>
         <w:t xml:space="preserve"> </w:t>
@@ -2645,7 +2622,7 @@
         <w:t xml:space="preserve"> </w:t>
       </w:r>
       <w:r>
-        <w:t xml:space="preserve">(Velarde et al. 2021)</w:t>
+        <w:t xml:space="preserve">(Olmedo-Velarde et al. 2021)</w:t>
       </w:r>
       <w:r>
         <w:t xml:space="preserve"> </w:t>
@@ -2781,7 +2758,7 @@
         <w:t xml:space="preserve"> </w:t>
       </w:r>
       <w:r>
-        <w:t xml:space="preserve">mite identification. We also want to thank Drs. Sam Bolton, FDACS and Aline Tassi, Univ. of Sao Paulo, Brazil for checking the mites we have sent for species validation. Furthermore, we are grateful for Dr. Marc S. Frank’s identification of the Liriopogons collected. We are especially indebted to the late Dr. Gary Bauchan for his contributions to this study and the field of acarology, he will be greatly missed. This research was partly funded by the USDA National Institute of Food and Agriculture, Hatch project FLA-NFC-005607. Mention of trade names or commercial products in this publication is solely for the purpose of providing specific information and does not imply recommendation or endorsement by the USDA; USDA is an equal opportunity provider and employer.</w:t>
+        <w:t xml:space="preserve">mite identification at the USDA-ARS. We also want to thank Drs. Sam Bolton, FDACS and Aline Tassi, Univ. of Sao Paulo, Brazil for checking the mites we have sent for species validation. Furthermore, we are grateful for Dr. Marc S. Frank’s identification of the Liriopogons collected. We are especially indebted to the late Dr. Gary Bauchan for his contributions to this study and the field of acarology, he will be greatly missed. This research was partly funded by the USDA National Institute of Food and Agriculture, Hatch project FLA-NFC-005607. Mention of trade names or commercial products in this publication is solely for the purpose of providing specific information and does not imply recommendation or endorsement by the USDA; USDA is an equal opportunity provider and employer.</w:t>
       </w:r>
     </w:p>
     <w:bookmarkEnd w:id="26"/>
@@ -6134,7 +6111,7 @@
       </w:r>
     </w:p>
     <w:bookmarkEnd w:id="120"/>
-    <w:bookmarkStart w:id="122" w:name="ref-Omoto2000"/>
+    <w:bookmarkStart w:id="122" w:name="ref-Velarde2021"/>
     <w:p>
       <w:pPr>
         <w:pStyle w:val="Bibliography"/>
@@ -6144,6 +6121,100 @@
           <w:bCs/>
           <w:b/>
         </w:rPr>
+        <w:t xml:space="preserve">Olmedo-Velarde, A., A. Roy, C. Padmanabhan, S. Nunziata, M. K. Nakhla, and M. Melzer</w:t>
+      </w:r>
+      <w:r>
+        <w:t xml:space="preserve">.</w:t>
+      </w:r>
+      <w:r>
+        <w:t xml:space="preserve"> </w:t>
+      </w:r>
+      <w:r>
+        <w:rPr>
+          <w:bCs/>
+          <w:b/>
+        </w:rPr>
+        <w:t xml:space="preserve">2021</w:t>
+      </w:r>
+      <w:r>
+        <w:t xml:space="preserve">. First report of</w:t>
+      </w:r>
+      <w:r>
+        <w:t xml:space="preserve"> </w:t>
+      </w:r>
+      <w:r>
+        <w:t xml:space="preserve">Orchid fleck virus</w:t>
+      </w:r>
+      <w:r>
+        <w:t xml:space="preserve"> </w:t>
+      </w:r>
+      <w:r>
+        <w:t xml:space="preserve">associated with</w:t>
+      </w:r>
+      <w:r>
+        <w:t xml:space="preserve"> </w:t>
+      </w:r>
+      <w:r>
+        <w:t xml:space="preserve">Citrus leprosis</w:t>
+      </w:r>
+      <w:r>
+        <w:t xml:space="preserve"> </w:t>
+      </w:r>
+      <w:r>
+        <w:t xml:space="preserve">symptoms in rough lemon (</w:t>
+      </w:r>
+      <w:r>
+        <w:rPr>
+          <w:iCs/>
+          <w:i/>
+        </w:rPr>
+        <w:t xml:space="preserve">Citrus jambhiri</w:t>
+      </w:r>
+      <w:r>
+        <w:t xml:space="preserve">) and mandarin (</w:t>
+      </w:r>
+      <w:r>
+        <w:rPr>
+          <w:iCs/>
+          <w:i/>
+        </w:rPr>
+        <w:t xml:space="preserve">C. reticulata</w:t>
+      </w:r>
+      <w:r>
+        <w:t xml:space="preserve">) the</w:t>
+      </w:r>
+      <w:r>
+        <w:t xml:space="preserve"> </w:t>
+      </w:r>
+      <w:r>
+        <w:t xml:space="preserve">United States</w:t>
+      </w:r>
+      <w:r>
+        <w:t xml:space="preserve">. Plant Disease., DOI:</w:t>
+      </w:r>
+      <w:hyperlink r:id="rId121">
+        <w:r>
+          <w:rPr>
+            <w:rStyle w:val="Hyperlink"/>
+          </w:rPr>
+          <w:t xml:space="preserve">10.1094/PDIS-12-20-2736-PDN</w:t>
+        </w:r>
+      </w:hyperlink>
+      <w:r>
+        <w:t xml:space="preserve">.</w:t>
+      </w:r>
+    </w:p>
+    <w:bookmarkEnd w:id="122"/>
+    <w:bookmarkStart w:id="124" w:name="ref-Omoto2000"/>
+    <w:p>
+      <w:pPr>
+        <w:pStyle w:val="Bibliography"/>
+      </w:pPr>
+      <w:r>
+        <w:rPr>
+          <w:bCs/>
+          <w:b/>
+        </w:rPr>
         <w:t xml:space="preserve">Omoto, C., E. B. Alves, and P. C. Ribeiro</w:t>
       </w:r>
       <w:r>
@@ -6220,7 +6291,7 @@
       <w:r>
         <w:t xml:space="preserve">gica do Brasil. 29: 757–764, DOI:</w:t>
       </w:r>
-      <w:hyperlink r:id="rId121">
+      <w:hyperlink r:id="rId123">
         <w:r>
           <w:rPr>
             <w:rStyle w:val="Hyperlink"/>
@@ -6232,8 +6303,8 @@
         <w:t xml:space="preserve">.</w:t>
       </w:r>
     </w:p>
-    <w:bookmarkEnd w:id="122"/>
-    <w:bookmarkStart w:id="124" w:name="ref-Peng2013"/>
+    <w:bookmarkEnd w:id="124"/>
+    <w:bookmarkStart w:id="126" w:name="ref-Peng2013"/>
     <w:p>
       <w:pPr>
         <w:pStyle w:val="Bibliography"/>
@@ -6282,7 +6353,7 @@
       <w:r>
         <w:t xml:space="preserve">plant virus. Archives of Virology. 158: 313–323, DOI:</w:t>
       </w:r>
-      <w:hyperlink r:id="rId123">
+      <w:hyperlink r:id="rId125">
         <w:r>
           <w:rPr>
             <w:rStyle w:val="Hyperlink"/>
@@ -6294,8 +6365,8 @@
         <w:t xml:space="preserve">.</w:t>
       </w:r>
     </w:p>
-    <w:bookmarkEnd w:id="124"/>
-    <w:bookmarkStart w:id="126" w:name="ref-Pena2015"/>
+    <w:bookmarkEnd w:id="126"/>
+    <w:bookmarkStart w:id="128" w:name="ref-Pena2015"/>
     <w:p>
       <w:pPr>
         <w:pStyle w:val="Bibliography"/>
@@ -6354,7 +6425,7 @@
       <w:r>
         <w:t xml:space="preserve">). The Florida Entomologist. 98: 1169–1174, DOI:</w:t>
       </w:r>
-      <w:hyperlink r:id="rId125">
+      <w:hyperlink r:id="rId127">
         <w:r>
           <w:rPr>
             <w:rStyle w:val="Hyperlink"/>
@@ -6366,8 +6437,8 @@
         <w:t xml:space="preserve">.</w:t>
       </w:r>
     </w:p>
-    <w:bookmarkEnd w:id="126"/>
-    <w:bookmarkStart w:id="128" w:name="ref-RamosGonzalez2015"/>
+    <w:bookmarkEnd w:id="128"/>
+    <w:bookmarkStart w:id="130" w:name="ref-RamosGonzalez2015"/>
     <w:p>
       <w:pPr>
         <w:pStyle w:val="Bibliography"/>
@@ -6416,7 +6487,7 @@
       <w:r>
         <w:t xml:space="preserve">: First report and use of degenerate primers for its detection. Journal of Phytopathology. 164: 342–347, DOI:</w:t>
       </w:r>
-      <w:hyperlink r:id="rId127">
+      <w:hyperlink r:id="rId129">
         <w:r>
           <w:rPr>
             <w:rStyle w:val="Hyperlink"/>
@@ -6428,8 +6499,8 @@
         <w:t xml:space="preserve">.</w:t>
       </w:r>
     </w:p>
-    <w:bookmarkEnd w:id="128"/>
-    <w:bookmarkStart w:id="130" w:name="ref-Reddy2001"/>
+    <w:bookmarkEnd w:id="130"/>
+    <w:bookmarkStart w:id="132" w:name="ref-Reddy2001"/>
     <w:p>
       <w:pPr>
         <w:pStyle w:val="Bibliography"/>
@@ -6476,7 +6547,7 @@
       <w:r>
         <w:t xml:space="preserve">on eggplant. Experimental and Applied Acarology. 25: 985–992, DOI:</w:t>
       </w:r>
-      <w:hyperlink r:id="rId129">
+      <w:hyperlink r:id="rId131">
         <w:r>
           <w:rPr>
             <w:rStyle w:val="Hyperlink"/>
@@ -6488,8 +6559,8 @@
         <w:t xml:space="preserve">.</w:t>
       </w:r>
     </w:p>
-    <w:bookmarkEnd w:id="130"/>
-    <w:bookmarkStart w:id="132" w:name="ref-Revynthi2019"/>
+    <w:bookmarkEnd w:id="132"/>
+    <w:bookmarkStart w:id="134" w:name="ref-Revynthi2019"/>
     <w:p>
       <w:pPr>
         <w:pStyle w:val="Bibliography"/>
@@ -6548,7 +6619,7 @@
       <w:r>
         <w:t xml:space="preserve">) as a postharvest treatment for lemons. Journal of Economic Entomology., DOI:</w:t>
       </w:r>
-      <w:hyperlink r:id="rId131">
+      <w:hyperlink r:id="rId133">
         <w:r>
           <w:rPr>
             <w:rStyle w:val="Hyperlink"/>
@@ -6560,8 +6631,8 @@
         <w:t xml:space="preserve">.</w:t>
       </w:r>
     </w:p>
-    <w:bookmarkEnd w:id="132"/>
-    <w:bookmarkStart w:id="134" w:name="ref-Rocha2021"/>
+    <w:bookmarkEnd w:id="134"/>
+    <w:bookmarkStart w:id="136" w:name="ref-Rocha2021"/>
     <w:p>
       <w:pPr>
         <w:pStyle w:val="Bibliography"/>
@@ -6620,7 +6691,7 @@
       <w:r>
         <w:t xml:space="preserve">) from brazilian citrus groves: Detection, monitoring, and population performance. Pest Management Science., DOI:</w:t>
       </w:r>
-      <w:hyperlink r:id="rId133">
+      <w:hyperlink r:id="rId135">
         <w:r>
           <w:rPr>
             <w:rStyle w:val="Hyperlink"/>
@@ -6632,8 +6703,8 @@
         <w:t xml:space="preserve">.</w:t>
       </w:r>
     </w:p>
-    <w:bookmarkEnd w:id="134"/>
-    <w:bookmarkStart w:id="136" w:name="ref-Rodrigues2013"/>
+    <w:bookmarkEnd w:id="136"/>
+    <w:bookmarkStart w:id="138" w:name="ref-Rodrigues2013"/>
     <w:p>
       <w:pPr>
         <w:pStyle w:val="Bibliography"/>
@@ -6692,7 +6763,7 @@
       <w:r>
         <w:t xml:space="preserve">): Vectors of invasive, non-systemic cytoplasmic and nuclear viruses in plants. Experimental and Applied Acarology. 59: 165–175, DOI:</w:t>
       </w:r>
-      <w:hyperlink r:id="rId135">
+      <w:hyperlink r:id="rId137">
         <w:r>
           <w:rPr>
             <w:rStyle w:val="Hyperlink"/>
@@ -6704,8 +6775,8 @@
         <w:t xml:space="preserve">.</w:t>
       </w:r>
     </w:p>
-    <w:bookmarkEnd w:id="136"/>
-    <w:bookmarkStart w:id="138" w:name="ref-RossiZalaf2008"/>
+    <w:bookmarkEnd w:id="138"/>
+    <w:bookmarkStart w:id="140" w:name="ref-RossiZalaf2008"/>
     <w:p>
       <w:pPr>
         <w:pStyle w:val="Bibliography"/>
@@ -6804,7 +6875,7 @@
       <w:r>
         <w:t xml:space="preserve">). Neotropical Entomology. 37: 312–320, DOI:</w:t>
       </w:r>
-      <w:hyperlink r:id="rId137">
+      <w:hyperlink r:id="rId139">
         <w:r>
           <w:rPr>
             <w:rStyle w:val="Hyperlink"/>
@@ -6816,8 +6887,8 @@
         <w:t xml:space="preserve">.</w:t>
       </w:r>
     </w:p>
-    <w:bookmarkEnd w:id="138"/>
-    <w:bookmarkStart w:id="140" w:name="ref-Roy2020"/>
+    <w:bookmarkEnd w:id="140"/>
+    <w:bookmarkStart w:id="142" w:name="ref-Roy2020"/>
     <w:p>
       <w:pPr>
         <w:pStyle w:val="Bibliography"/>
@@ -6869,7 +6940,7 @@
       <w:r>
         <w:t xml:space="preserve">. 110: 106–120, DOI:</w:t>
       </w:r>
-      <w:hyperlink r:id="rId139">
+      <w:hyperlink r:id="rId141">
         <w:r>
           <w:rPr>
             <w:rStyle w:val="Hyperlink"/>
@@ -6881,8 +6952,8 @@
         <w:t xml:space="preserve">.</w:t>
       </w:r>
     </w:p>
-    <w:bookmarkEnd w:id="140"/>
-    <w:bookmarkStart w:id="142" w:name="ref-Roy2015"/>
+    <w:bookmarkEnd w:id="142"/>
+    <w:bookmarkStart w:id="144" w:name="ref-Roy2015"/>
     <w:p>
       <w:pPr>
         <w:pStyle w:val="Bibliography"/>
@@ -6931,7 +7002,7 @@
       <w:r>
         <w:t xml:space="preserve">. 105: 564–575, DOI:</w:t>
       </w:r>
-      <w:hyperlink r:id="rId141">
+      <w:hyperlink r:id="rId143">
         <w:r>
           <w:rPr>
             <w:rStyle w:val="Hyperlink"/>
@@ -6943,8 +7014,8 @@
         <w:t xml:space="preserve">.</w:t>
       </w:r>
     </w:p>
-    <w:bookmarkEnd w:id="142"/>
-    <w:bookmarkStart w:id="144" w:name="ref-Skoracka2010"/>
+    <w:bookmarkEnd w:id="144"/>
+    <w:bookmarkStart w:id="146" w:name="ref-Skoracka2010"/>
     <w:p>
       <w:pPr>
         <w:pStyle w:val="Bibliography"/>
@@ -7021,7 +7092,7 @@
       <w:r>
         <w:t xml:space="preserve">sequences. Bulletin of Entomological Research. 100: 263–272, DOI:</w:t>
       </w:r>
-      <w:hyperlink r:id="rId143">
+      <w:hyperlink r:id="rId145">
         <w:r>
           <w:rPr>
             <w:rStyle w:val="Hyperlink"/>
@@ -7033,8 +7104,8 @@
         <w:t xml:space="preserve">.</w:t>
       </w:r>
     </w:p>
-    <w:bookmarkEnd w:id="144"/>
-    <w:bookmarkStart w:id="146" w:name="ref-Skoracka2013"/>
+    <w:bookmarkEnd w:id="146"/>
+    <w:bookmarkStart w:id="148" w:name="ref-Skoracka2013"/>
     <w:p>
       <w:pPr>
         <w:pStyle w:val="Bibliography"/>
@@ -7084,7 +7155,7 @@
       <w:r>
         <w:t xml:space="preserve">) is a complex of cryptic lineages with divergent host ranges: Evidence from molecular and plant bioassay data. Biological Journal of the Linnean Society. 109: 165–180, DOI:</w:t>
       </w:r>
-      <w:hyperlink r:id="rId145">
+      <w:hyperlink r:id="rId147">
         <w:r>
           <w:rPr>
             <w:rStyle w:val="Hyperlink"/>
@@ -7096,8 +7167,8 @@
         <w:t xml:space="preserve">.</w:t>
       </w:r>
     </w:p>
-    <w:bookmarkEnd w:id="146"/>
-    <w:bookmarkStart w:id="148" w:name="ref-Umina1999"/>
+    <w:bookmarkEnd w:id="148"/>
+    <w:bookmarkStart w:id="150" w:name="ref-Umina1999"/>
     <w:p>
       <w:pPr>
         <w:pStyle w:val="Bibliography"/>
@@ -7148,7 +7219,7 @@
       <w:r>
         <w:t xml:space="preserve">) to pesticides. Australian Journal of Experimental Agriculture. 39: 621, DOI:</w:t>
       </w:r>
-      <w:hyperlink r:id="rId147">
+      <w:hyperlink r:id="rId149">
         <w:r>
           <w:rPr>
             <w:rStyle w:val="Hyperlink"/>
@@ -7160,8 +7231,8 @@
         <w:t xml:space="preserve">.</w:t>
       </w:r>
     </w:p>
-    <w:bookmarkEnd w:id="148"/>
-    <w:bookmarkStart w:id="149" w:name="ref-Vacante2010"/>
+    <w:bookmarkEnd w:id="150"/>
+    <w:bookmarkStart w:id="151" w:name="ref-Vacante2010"/>
     <w:p>
       <w:pPr>
         <w:pStyle w:val="Bibliography"/>
@@ -7187,8 +7258,8 @@
         <w:t xml:space="preserve">. Citrus mites: Identification, bionomy and control. CABI.</w:t>
       </w:r>
     </w:p>
-    <w:bookmarkEnd w:id="149"/>
-    <w:bookmarkStart w:id="150" w:name="ref-Vacante2016"/>
+    <w:bookmarkEnd w:id="151"/>
+    <w:bookmarkStart w:id="152" w:name="ref-Vacante2016"/>
     <w:p>
       <w:pPr>
         <w:pStyle w:val="Bibliography"/>
@@ -7214,8 +7285,8 @@
         <w:t xml:space="preserve">. Handbook of mites of economic plants: Identification, bio-ecology and control. CABI.</w:t>
       </w:r>
     </w:p>
-    <w:bookmarkEnd w:id="150"/>
-    <w:bookmarkStart w:id="152" w:name="ref-Vechia2018"/>
+    <w:bookmarkEnd w:id="152"/>
+    <w:bookmarkStart w:id="154" w:name="ref-Vechia2018"/>
     <w:p>
       <w:pPr>
         <w:pStyle w:val="Bibliography"/>
@@ -7259,7 +7330,7 @@
       <w:r>
         <w:t xml:space="preserve">in citrus. Pest Management Science. 74: 2438–2443, DOI:</w:t>
       </w:r>
-      <w:hyperlink r:id="rId151">
+      <w:hyperlink r:id="rId153">
         <w:r>
           <w:rPr>
             <w:rStyle w:val="Hyperlink"/>
@@ -7271,8 +7342,8 @@
         <w:t xml:space="preserve">.</w:t>
       </w:r>
     </w:p>
-    <w:bookmarkEnd w:id="152"/>
-    <w:bookmarkStart w:id="154" w:name="ref-Vechia2021"/>
+    <w:bookmarkEnd w:id="154"/>
+    <w:bookmarkStart w:id="156" w:name="ref-Vechia2021"/>
     <w:p>
       <w:pPr>
         <w:pStyle w:val="Bibliography"/>
@@ -7316,106 +7387,12 @@
       <w:r>
         <w:t xml:space="preserve">exposed to acaricide and insecticide mixtures. Pesticide Biochemistry and Physiology. 175: 104855, DOI:</w:t>
       </w:r>
-      <w:hyperlink r:id="rId153">
+      <w:hyperlink r:id="rId155">
         <w:r>
           <w:rPr>
             <w:rStyle w:val="Hyperlink"/>
           </w:rPr>
           <w:t xml:space="preserve">10.1016/j.pestbp.2021.104855</w:t>
-        </w:r>
-      </w:hyperlink>
-      <w:r>
-        <w:t xml:space="preserve">.</w:t>
-      </w:r>
-    </w:p>
-    <w:bookmarkEnd w:id="154"/>
-    <w:bookmarkStart w:id="156" w:name="ref-Velarde2021"/>
-    <w:p>
-      <w:pPr>
-        <w:pStyle w:val="Bibliography"/>
-      </w:pPr>
-      <w:r>
-        <w:rPr>
-          <w:bCs/>
-          <w:b/>
-        </w:rPr>
-        <w:t xml:space="preserve">Velarde, A. O., A. Roy, C. Padmanabhan, S. Nunziata, M. K. Nakhla, and M. Melzer</w:t>
-      </w:r>
-      <w:r>
-        <w:t xml:space="preserve">.</w:t>
-      </w:r>
-      <w:r>
-        <w:t xml:space="preserve"> </w:t>
-      </w:r>
-      <w:r>
-        <w:rPr>
-          <w:bCs/>
-          <w:b/>
-        </w:rPr>
-        <w:t xml:space="preserve">2021</w:t>
-      </w:r>
-      <w:r>
-        <w:t xml:space="preserve">. First report of</w:t>
-      </w:r>
-      <w:r>
-        <w:t xml:space="preserve"> </w:t>
-      </w:r>
-      <w:r>
-        <w:t xml:space="preserve">Orchid fleck virus</w:t>
-      </w:r>
-      <w:r>
-        <w:t xml:space="preserve"> </w:t>
-      </w:r>
-      <w:r>
-        <w:t xml:space="preserve">associated with</w:t>
-      </w:r>
-      <w:r>
-        <w:t xml:space="preserve"> </w:t>
-      </w:r>
-      <w:r>
-        <w:t xml:space="preserve">Citrus leprosis</w:t>
-      </w:r>
-      <w:r>
-        <w:t xml:space="preserve"> </w:t>
-      </w:r>
-      <w:r>
-        <w:t xml:space="preserve">symptoms in rough lemon (</w:t>
-      </w:r>
-      <w:r>
-        <w:rPr>
-          <w:iCs/>
-          <w:i/>
-        </w:rPr>
-        <w:t xml:space="preserve">Citrus jambhiri</w:t>
-      </w:r>
-      <w:r>
-        <w:t xml:space="preserve">) and mandarin (</w:t>
-      </w:r>
-      <w:r>
-        <w:rPr>
-          <w:iCs/>
-          <w:i/>
-        </w:rPr>
-        <w:t xml:space="preserve">C. reticulata</w:t>
-      </w:r>
-      <w:r>
-        <w:t xml:space="preserve">) the</w:t>
-      </w:r>
-      <w:r>
-        <w:t xml:space="preserve"> </w:t>
-      </w:r>
-      <w:r>
-        <w:t xml:space="preserve">United States</w:t>
-      </w:r>
-      <w:r>
-        <w:t xml:space="preserve">. Plant Disease., DOI:</w:t>
-      </w:r>
-      <w:hyperlink r:id="rId155">
-        <w:r>
-          <w:rPr>
-            <w:rStyle w:val="Hyperlink"/>
-          </w:rPr>
-          <w:t xml:space="preserve">10.1094/PDIS-12-20-2736-PDN</w:t>
         </w:r>
       </w:hyperlink>
       <w:r>
@@ -7619,7 +7596,7 @@
       <w:r>
         <w:t xml:space="preserve">plant virus. Archives of virology. 158: 313–323, DOI:</w:t>
       </w:r>
-      <w:hyperlink r:id="rId123">
+      <w:hyperlink r:id="rId125">
         <w:r>
           <w:rPr>
             <w:rStyle w:val="Hyperlink"/>
@@ -7696,7 +7673,7 @@
               <w:jc w:val="left"/>
             </w:pPr>
             <w:r>
-              <w:t xml:space="preserve">Isolates Detected</w:t>
+              <w:t xml:space="preserve">Strains Detected</w:t>
             </w:r>
           </w:p>
         </w:tc>
@@ -8062,7 +8039,7 @@
         <w:t xml:space="preserve">(Fantz 2009)</w:t>
       </w:r>
       <w:r>
-        <w:t xml:space="preserve">. Both OFV-Orc1 and OFV-Orc2 were detected in each species tested, many plants were coinfected with both isolates, see</w:t>
+        <w:t xml:space="preserve">. Both OFV-Orc1 and OFV-Orc2 were detected in each species tested, many plants were coinfected with both strains, see</w:t>
       </w:r>
       <w:r>
         <w:t xml:space="preserve"> </w:t>

</xml_diff>

<commit_message>
fixes from a second proofread
</commit_message>
<xml_diff>
--- a/ofv_fife_2021.docx
+++ b/ofv_fife_2021.docx
@@ -1436,7 +1436,7 @@
         <w:t xml:space="preserve">(Kondo et al. 2006, 2017)</w:t>
       </w:r>
       <w:r>
-        <w:t xml:space="preserve">. These samples from FDACS were subsequently retested by the USDA-APHIS-PPQ S&amp;T Beltsville laboratory, in conjunction with tests of fresh samples from both Alachua and Leon counties. The USDA used RT-PCR, RT-qPCR, and High Throughput Sequencing (HTS) to reconfirm the presence of OFV. Conventional RT-PCR with Generic R2-Dicho-GF and R2-Dicho-GR primers amplifed ~800 nt of L-gene (RNA2) amplicon</w:t>
+        <w:t xml:space="preserve">. These samples from FDACS were subsequently retested by the USDA-APHIS-PPQ S&amp;T Beltsville laboratory, in conjunction with tests of fresh samples from both Alachua and Leon counties. The USDA used RT-PCR, RT-qPCR, and High Throughput Sequencing (HTS) to reconfirm the presence of OFV. Conventional RT-PCR with Generic R2-Dicho-GF and R2-Dicho-GR primers amplified ~800 nt amplicons of the L-gene (RNA2)</w:t>
       </w:r>
       <w:r>
         <w:t xml:space="preserve"> </w:t>
@@ -1445,7 +1445,7 @@
         <w:t xml:space="preserve">(Roy et al. 2020)</w:t>
       </w:r>
       <w:r>
-        <w:t xml:space="preserve">, and OFV-Orc1 and OFV-Orc2 were detected in both</w:t>
+        <w:t xml:space="preserve">, to detect both OFV-Orc1 and OFV-Orc2 in</w:t>
       </w:r>
       <w:r>
         <w:t xml:space="preserve"> </w:t>
@@ -1489,7 +1489,7 @@
         <w:t xml:space="preserve"> </w:t>
       </w:r>
       <w:r>
-        <w:t xml:space="preserve">(GenBank Accession Numbers: MZ852004, MZ852005 MZ852006, and MZ852007). 99% nucleotide sequence identity is shared between OFV-Orc1 and OFV-Orc2 for the RNA2 genome, whereas 90% nt sequence identity was found between these two reassortment strains. The presence of OFV-Orc1 and OFV-Orc2 in Leon and Alachua counties was reaffirmed with HTS data (Table 1): Analysis of HTS data from Leon County found that the symptomatic</w:t>
+        <w:t xml:space="preserve">(GenBank Accession Numbers: MZ852004, MZ852005 MZ852006, and MZ852007). 99% nucleotide sequence identity is shared between OFV-Orc1 and OFV-Orc2 for the RNA2 genome, whereas 90% sequence identity was found between these two reassortment strains. The presence of OFV-Orc1 and OFV-Orc2 in Leon and Alachua counties was reaffirmed with HTS data (Table 1): Analysis of HTS data from Leon County found that the symptomatic</w:t>
       </w:r>
       <w:r>
         <w:t xml:space="preserve"> </w:t>

</xml_diff>

<commit_message>
reworded the sentence on Brevipalpus being the sole vector for OFV
</commit_message>
<xml_diff>
--- a/ofv_fife_2021.docx
+++ b/ofv_fife_2021.docx
@@ -1134,7 +1134,7 @@
         <w:t xml:space="preserve">(Dietzgen et al. 2014, Walker et al. 2018, Amarasinghe et al. 2019)</w:t>
       </w:r>
       <w:r>
-        <w:t xml:space="preserve">. Flat mites from the genus</w:t>
+        <w:t xml:space="preserve">. Only Flat mites (Trombidiformes: Tenuipalpidae) from the genus</w:t>
       </w:r>
       <w:r>
         <w:t xml:space="preserve"> </w:t>
@@ -1150,7 +1150,7 @@
         <w:t xml:space="preserve"> </w:t>
       </w:r>
       <w:r>
-        <w:t xml:space="preserve">(Trombidiformes: Tenuipalpidae) are the only which have been experimentally shown to transmit dichorhaviruses</w:t>
+        <w:t xml:space="preserve">are known to transmit dichorhaviruses</w:t>
       </w:r>
       <w:r>
         <w:t xml:space="preserve"> </w:t>

</xml_diff>

<commit_message>
Caught citation error, first author was Peng
</commit_message>
<xml_diff>
--- a/ofv_fife_2021.docx
+++ b/ofv_fife_2021.docx
@@ -1896,7 +1896,7 @@
         <w:t xml:space="preserve"> </w:t>
       </w:r>
       <w:r>
-        <w:t xml:space="preserve">Zheng et al. (2013)</w:t>
+        <w:t xml:space="preserve">Peng et al. (2013)</w:t>
       </w:r>
       <w:r>
         <w:t xml:space="preserve"> </w:t>
@@ -2604,7 +2604,7 @@
       </w:r>
     </w:p>
     <w:bookmarkEnd w:id="26"/>
-    <w:bookmarkStart w:id="163" w:name="references"/>
+    <w:bookmarkStart w:id="162" w:name="references"/>
     <w:p>
       <w:pPr>
         <w:pStyle w:val="Heading3"/>
@@ -2613,7 +2613,7 @@
         <w:t xml:space="preserve">References</w:t>
       </w:r>
     </w:p>
-    <w:bookmarkStart w:id="162" w:name="refs"/>
+    <w:bookmarkStart w:id="161" w:name="refs"/>
     <w:bookmarkStart w:id="28" w:name="ref-Akyazi2017"/>
     <w:p>
       <w:pPr>
@@ -7389,71 +7389,9 @@
       </w:r>
     </w:p>
     <w:bookmarkEnd w:id="160"/>
-    <w:bookmarkStart w:id="161" w:name="ref-Zheng2013"/>
-    <w:p>
-      <w:pPr>
-        <w:pStyle w:val="Bibliography"/>
-      </w:pPr>
-      <w:r>
-        <w:rPr>
-          <w:bCs/>
-          <w:b/>
-        </w:rPr>
-        <w:t xml:space="preserve">Zheng, G. H., Z. Z. Zheng, Q. X. Tong, Y. L. Ming, and others</w:t>
-      </w:r>
-      <w:r>
-        <w:t xml:space="preserve">.</w:t>
-      </w:r>
-      <w:r>
-        <w:t xml:space="preserve"> </w:t>
-      </w:r>
-      <w:r>
-        <w:rPr>
-          <w:bCs/>
-          <w:b/>
-        </w:rPr>
-        <w:t xml:space="preserve">2013</w:t>
-      </w:r>
-      <w:r>
-        <w:t xml:space="preserve">.</w:t>
-      </w:r>
-      <w:r>
-        <w:t xml:space="preserve"> </w:t>
-      </w:r>
-      <w:r>
-        <w:t xml:space="preserve">Orchid fleck virus</w:t>
-      </w:r>
-      <w:r>
-        <w:t xml:space="preserve">: An unclassified bipartite, negative-sense</w:t>
-      </w:r>
-      <w:r>
-        <w:t xml:space="preserve"> </w:t>
-      </w:r>
-      <w:r>
-        <w:t xml:space="preserve">RNA</w:t>
-      </w:r>
-      <w:r>
-        <w:t xml:space="preserve"> </w:t>
-      </w:r>
-      <w:r>
-        <w:t xml:space="preserve">plant virus. Archives of virology. 158: 313–323, DOI:</w:t>
-      </w:r>
-      <w:hyperlink r:id="rId125">
-        <w:r>
-          <w:rPr>
-            <w:rStyle w:val="Hyperlink"/>
-          </w:rPr>
-          <w:t xml:space="preserve">10.1007/s00705-012-1506-5</w:t>
-        </w:r>
-      </w:hyperlink>
-      <w:r>
-        <w:t xml:space="preserve">.</w:t>
-      </w:r>
-    </w:p>
     <w:bookmarkEnd w:id="161"/>
     <w:bookmarkEnd w:id="162"/>
-    <w:bookmarkEnd w:id="163"/>
-    <w:bookmarkStart w:id="164" w:name="X22c0d627c2dbf1c72f55b2567943af9b1ee8d23"/>
+    <w:bookmarkStart w:id="163" w:name="X22c0d627c2dbf1c72f55b2567943af9b1ee8d23"/>
     <w:p>
       <w:pPr>
         <w:pStyle w:val="Heading3"/>
@@ -7904,206 +7842,206 @@
         <w:t xml:space="preserve">’</w:t>
       </w:r>
     </w:p>
+    <w:bookmarkEnd w:id="163"/>
+    <w:bookmarkStart w:id="164" w:name="figure-captions"/>
+    <w:p>
+      <w:pPr>
+        <w:pStyle w:val="Heading3"/>
+      </w:pPr>
+      <w:r>
+        <w:t xml:space="preserve">Figure captions</w:t>
+      </w:r>
+    </w:p>
+    <w:p>
+      <w:pPr>
+        <w:pStyle w:val="FirstParagraph"/>
+      </w:pPr>
+      <w:r>
+        <w:t xml:space="preserve">Fig. 1: Variety of symptoms seen on</w:t>
+      </w:r>
+      <w:r>
+        <w:t xml:space="preserve"> </w:t>
+      </w:r>
+      <w:r>
+        <w:rPr>
+          <w:iCs/>
+          <w:i/>
+        </w:rPr>
+        <w:t xml:space="preserve">Liriope</w:t>
+      </w:r>
+      <w:r>
+        <w:t xml:space="preserve"> </w:t>
+      </w:r>
+      <w:r>
+        <w:t xml:space="preserve">spp. infected with orchid fleck virus (OFV): (a) symptoms on</w:t>
+      </w:r>
+      <w:r>
+        <w:t xml:space="preserve"> </w:t>
+      </w:r>
+      <w:r>
+        <w:rPr>
+          <w:iCs/>
+          <w:i/>
+        </w:rPr>
+        <w:t xml:space="preserve">Liriope muscari</w:t>
+      </w:r>
+      <w:r>
+        <w:t xml:space="preserve"> </w:t>
+      </w:r>
+      <w:r>
+        <w:t xml:space="preserve">cv.</w:t>
+      </w:r>
+      <w:r>
+        <w:t xml:space="preserve"> </w:t>
+      </w:r>
+      <w:r>
+        <w:t xml:space="preserve">‘</w:t>
+      </w:r>
+      <w:r>
+        <w:t xml:space="preserve">Gigantea</w:t>
+      </w:r>
+      <w:r>
+        <w:t xml:space="preserve">’</w:t>
+      </w:r>
+      <w:r>
+        <w:t xml:space="preserve"> </w:t>
+      </w:r>
+      <w:r>
+        <w:t xml:space="preserve">(b-c) Details of symptoms on</w:t>
+      </w:r>
+      <w:r>
+        <w:t xml:space="preserve"> </w:t>
+      </w:r>
+      <w:r>
+        <w:rPr>
+          <w:iCs/>
+          <w:i/>
+        </w:rPr>
+        <w:t xml:space="preserve">L. muscari</w:t>
+      </w:r>
+      <w:r>
+        <w:t xml:space="preserve"> </w:t>
+      </w:r>
+      <w:r>
+        <w:t xml:space="preserve">cv.</w:t>
+      </w:r>
+      <w:r>
+        <w:t xml:space="preserve"> </w:t>
+      </w:r>
+      <w:r>
+        <w:t xml:space="preserve">‘</w:t>
+      </w:r>
+      <w:r>
+        <w:t xml:space="preserve">Gigantea</w:t>
+      </w:r>
+      <w:r>
+        <w:t xml:space="preserve">’</w:t>
+      </w:r>
+      <w:r>
+        <w:t xml:space="preserve"> </w:t>
+      </w:r>
+      <w:r>
+        <w:t xml:space="preserve">(d) rust colored spots on</w:t>
+      </w:r>
+      <w:r>
+        <w:t xml:space="preserve"> </w:t>
+      </w:r>
+      <w:r>
+        <w:rPr>
+          <w:iCs/>
+          <w:i/>
+        </w:rPr>
+        <w:t xml:space="preserve">Ophiopogon intermedius</w:t>
+      </w:r>
+    </w:p>
+    <w:p>
+      <w:pPr>
+        <w:pStyle w:val="BodyText"/>
+      </w:pPr>
+      <w:r>
+        <w:t xml:space="preserve">Fig. 2: Symptoms seen on</w:t>
+      </w:r>
+      <w:r>
+        <w:t xml:space="preserve"> </w:t>
+      </w:r>
+      <w:r>
+        <w:rPr>
+          <w:iCs/>
+          <w:i/>
+        </w:rPr>
+        <w:t xml:space="preserve">Aspidistra elatior</w:t>
+      </w:r>
+      <w:r>
+        <w:t xml:space="preserve"> </w:t>
+      </w:r>
+      <w:r>
+        <w:t xml:space="preserve">infected with OFV: (a) Detail of leaf chlorosis (b) Chlorosis appears similar to sun damage (c-d) Chlorotic flecks may indicate early symptoms of OFV</w:t>
+      </w:r>
+    </w:p>
+    <w:p>
+      <w:pPr>
+        <w:pStyle w:val="BodyText"/>
+      </w:pPr>
+      <w:r>
+        <w:t xml:space="preserve">Fig. 3: Cryo-SEM images of</w:t>
+      </w:r>
+      <w:r>
+        <w:t xml:space="preserve"> </w:t>
+      </w:r>
+      <w:r>
+        <w:rPr>
+          <w:iCs/>
+          <w:i/>
+        </w:rPr>
+        <w:t xml:space="preserve">Brevipalpus californicus</w:t>
+      </w:r>
+      <w:r>
+        <w:t xml:space="preserve"> </w:t>
+      </w:r>
+      <w:r>
+        <w:rPr>
+          <w:iCs/>
+          <w:i/>
+        </w:rPr>
+        <w:t xml:space="preserve">sensu lato</w:t>
+      </w:r>
+      <w:r>
+        <w:t xml:space="preserve"> </w:t>
+      </w:r>
+      <w:r>
+        <w:t xml:space="preserve">displaying various characters used for identification</w:t>
+      </w:r>
+      <w:r>
+        <w:t xml:space="preserve"> </w:t>
+      </w:r>
+      <w:r>
+        <w:t xml:space="preserve">(Baker and Tuttle 1987, Beard et al. 2015)</w:t>
+      </w:r>
+      <w:r>
+        <w:t xml:space="preserve"> </w:t>
+      </w:r>
+      <w:r>
+        <w:t xml:space="preserve">(a) Dorsum (b) Lateral view (c) Venter (d) Close up of distal end of leg 2, with arrows indicating paired solenidia, characteristic of the genus</w:t>
+      </w:r>
+      <w:r>
+        <w:t xml:space="preserve"> </w:t>
+      </w:r>
+      <w:r>
+        <w:rPr>
+          <w:iCs/>
+          <w:i/>
+        </w:rPr>
+        <w:t xml:space="preserve">Brevipalpus</w:t>
+      </w:r>
+      <w:r>
+        <w:t xml:space="preserve"> </w:t>
+      </w:r>
+      <w:r>
+        <w:t xml:space="preserve">(e) Enlargement of the microplates of the mite cerotegument (f) Dorsal view of the distal portion of mite abdomen (g) Dorsal view of the mite rostrum (h) Ventral view of mite rostrum, observe 3 distal setae.</w:t>
+      </w:r>
+    </w:p>
     <w:bookmarkEnd w:id="164"/>
-    <w:bookmarkStart w:id="165" w:name="figure-captions"/>
-    <w:p>
-      <w:pPr>
-        <w:pStyle w:val="Heading3"/>
-      </w:pPr>
-      <w:r>
-        <w:t xml:space="preserve">Figure captions</w:t>
-      </w:r>
-    </w:p>
-    <w:p>
-      <w:pPr>
-        <w:pStyle w:val="FirstParagraph"/>
-      </w:pPr>
-      <w:r>
-        <w:t xml:space="preserve">Fig. 1: Variety of symptoms seen on</w:t>
-      </w:r>
-      <w:r>
-        <w:t xml:space="preserve"> </w:t>
-      </w:r>
-      <w:r>
-        <w:rPr>
-          <w:iCs/>
-          <w:i/>
-        </w:rPr>
-        <w:t xml:space="preserve">Liriope</w:t>
-      </w:r>
-      <w:r>
-        <w:t xml:space="preserve"> </w:t>
-      </w:r>
-      <w:r>
-        <w:t xml:space="preserve">spp. infected with orchid fleck virus (OFV): (a) symptoms on</w:t>
-      </w:r>
-      <w:r>
-        <w:t xml:space="preserve"> </w:t>
-      </w:r>
-      <w:r>
-        <w:rPr>
-          <w:iCs/>
-          <w:i/>
-        </w:rPr>
-        <w:t xml:space="preserve">Liriope muscari</w:t>
-      </w:r>
-      <w:r>
-        <w:t xml:space="preserve"> </w:t>
-      </w:r>
-      <w:r>
-        <w:t xml:space="preserve">cv.</w:t>
-      </w:r>
-      <w:r>
-        <w:t xml:space="preserve"> </w:t>
-      </w:r>
-      <w:r>
-        <w:t xml:space="preserve">‘</w:t>
-      </w:r>
-      <w:r>
-        <w:t xml:space="preserve">Gigantea</w:t>
-      </w:r>
-      <w:r>
-        <w:t xml:space="preserve">’</w:t>
-      </w:r>
-      <w:r>
-        <w:t xml:space="preserve"> </w:t>
-      </w:r>
-      <w:r>
-        <w:t xml:space="preserve">(b-c) Details of symptoms on</w:t>
-      </w:r>
-      <w:r>
-        <w:t xml:space="preserve"> </w:t>
-      </w:r>
-      <w:r>
-        <w:rPr>
-          <w:iCs/>
-          <w:i/>
-        </w:rPr>
-        <w:t xml:space="preserve">L. muscari</w:t>
-      </w:r>
-      <w:r>
-        <w:t xml:space="preserve"> </w:t>
-      </w:r>
-      <w:r>
-        <w:t xml:space="preserve">cv.</w:t>
-      </w:r>
-      <w:r>
-        <w:t xml:space="preserve"> </w:t>
-      </w:r>
-      <w:r>
-        <w:t xml:space="preserve">‘</w:t>
-      </w:r>
-      <w:r>
-        <w:t xml:space="preserve">Gigantea</w:t>
-      </w:r>
-      <w:r>
-        <w:t xml:space="preserve">’</w:t>
-      </w:r>
-      <w:r>
-        <w:t xml:space="preserve"> </w:t>
-      </w:r>
-      <w:r>
-        <w:t xml:space="preserve">(d) rust colored spots on</w:t>
-      </w:r>
-      <w:r>
-        <w:t xml:space="preserve"> </w:t>
-      </w:r>
-      <w:r>
-        <w:rPr>
-          <w:iCs/>
-          <w:i/>
-        </w:rPr>
-        <w:t xml:space="preserve">Ophiopogon intermedius</w:t>
-      </w:r>
-    </w:p>
-    <w:p>
-      <w:pPr>
-        <w:pStyle w:val="BodyText"/>
-      </w:pPr>
-      <w:r>
-        <w:t xml:space="preserve">Fig. 2: Symptoms seen on</w:t>
-      </w:r>
-      <w:r>
-        <w:t xml:space="preserve"> </w:t>
-      </w:r>
-      <w:r>
-        <w:rPr>
-          <w:iCs/>
-          <w:i/>
-        </w:rPr>
-        <w:t xml:space="preserve">Aspidistra elatior</w:t>
-      </w:r>
-      <w:r>
-        <w:t xml:space="preserve"> </w:t>
-      </w:r>
-      <w:r>
-        <w:t xml:space="preserve">infected with OFV: (a) Detail of leaf chlorosis (b) Chlorosis appears similar to sun damage (c-d) Chlorotic flecks may indicate early symptoms of OFV</w:t>
-      </w:r>
-    </w:p>
-    <w:p>
-      <w:pPr>
-        <w:pStyle w:val="BodyText"/>
-      </w:pPr>
-      <w:r>
-        <w:t xml:space="preserve">Fig. 3: Cryo-SEM images of</w:t>
-      </w:r>
-      <w:r>
-        <w:t xml:space="preserve"> </w:t>
-      </w:r>
-      <w:r>
-        <w:rPr>
-          <w:iCs/>
-          <w:i/>
-        </w:rPr>
-        <w:t xml:space="preserve">Brevipalpus californicus</w:t>
-      </w:r>
-      <w:r>
-        <w:t xml:space="preserve"> </w:t>
-      </w:r>
-      <w:r>
-        <w:rPr>
-          <w:iCs/>
-          <w:i/>
-        </w:rPr>
-        <w:t xml:space="preserve">sensu lato</w:t>
-      </w:r>
-      <w:r>
-        <w:t xml:space="preserve"> </w:t>
-      </w:r>
-      <w:r>
-        <w:t xml:space="preserve">displaying various characters used for identification</w:t>
-      </w:r>
-      <w:r>
-        <w:t xml:space="preserve"> </w:t>
-      </w:r>
-      <w:r>
-        <w:t xml:space="preserve">(Baker and Tuttle 1987, Beard et al. 2015)</w:t>
-      </w:r>
-      <w:r>
-        <w:t xml:space="preserve"> </w:t>
-      </w:r>
-      <w:r>
-        <w:t xml:space="preserve">(a) Dorsum (b) Lateral view (c) Venter (d) Close up of distal end of leg 2, with arrows indicating paired solenidia, characteristic of the genus</w:t>
-      </w:r>
-      <w:r>
-        <w:t xml:space="preserve"> </w:t>
-      </w:r>
-      <w:r>
-        <w:rPr>
-          <w:iCs/>
-          <w:i/>
-        </w:rPr>
-        <w:t xml:space="preserve">Brevipalpus</w:t>
-      </w:r>
-      <w:r>
-        <w:t xml:space="preserve"> </w:t>
-      </w:r>
-      <w:r>
-        <w:t xml:space="preserve">(e) Enlargement of the microplates of the mite cerotegument (f) Dorsal view of the distal portion of mite abdomen (g) Dorsal view of the mite rostrum (h) Ventral view of mite rostrum, observe 3 distal setae.</w:t>
-      </w:r>
-    </w:p>
-    <w:bookmarkEnd w:id="165"/>
-    <w:bookmarkStart w:id="169" w:name="figures"/>
+    <w:bookmarkStart w:id="168" w:name="figures"/>
     <w:p>
       <w:pPr>
         <w:pStyle w:val="Heading3"/>
@@ -8127,6 +8065,53 @@
                 <pic:pic>
                   <pic:nvPicPr>
                     <pic:cNvPr descr="ofv_fife_2021_files/figure-docx/fig_1-1.png" id="0" name="Picture"/>
+                    <pic:cNvPicPr>
+                      <a:picLocks noChangeArrowheads="1" noChangeAspect="1"/>
+                    </pic:cNvPicPr>
+                  </pic:nvPicPr>
+                  <pic:blipFill>
+                    <a:blip r:embed="rId165"/>
+                    <a:stretch>
+                      <a:fillRect/>
+                    </a:stretch>
+                  </pic:blipFill>
+                  <pic:spPr bwMode="auto">
+                    <a:xfrm>
+                      <a:off x="0" y="0"/>
+                      <a:ext cx="5943600" cy="3962400"/>
+                    </a:xfrm>
+                    <a:prstGeom prst="rect">
+                      <a:avLst/>
+                    </a:prstGeom>
+                    <a:noFill/>
+                    <a:ln w="9525">
+                      <a:noFill/>
+                      <a:headEnd/>
+                      <a:tailEnd/>
+                    </a:ln>
+                  </pic:spPr>
+                </pic:pic>
+              </a:graphicData>
+            </a:graphic>
+          </wp:inline>
+        </w:drawing>
+      </w:r>
+    </w:p>
+    <w:p>
+      <w:pPr>
+        <w:pStyle w:val="BodyText"/>
+      </w:pPr>
+      <w:r>
+        <w:drawing>
+          <wp:inline>
+            <wp:extent cx="5943600" cy="3962400"/>
+            <wp:effectExtent b="0" l="0" r="0" t="0"/>
+            <wp:docPr descr="" title="" id="1" name="Picture"/>
+            <a:graphic>
+              <a:graphicData uri="http://schemas.openxmlformats.org/drawingml/2006/picture">
+                <pic:pic>
+                  <pic:nvPicPr>
+                    <pic:cNvPr descr="ofv_fife_2021_files/figure-docx/fig_2-1.png" id="0" name="Picture"/>
                     <pic:cNvPicPr>
                       <a:picLocks noChangeArrowheads="1" noChangeAspect="1"/>
                     </pic:cNvPicPr>
@@ -8173,7 +8158,7 @@
               <a:graphicData uri="http://schemas.openxmlformats.org/drawingml/2006/picture">
                 <pic:pic>
                   <pic:nvPicPr>
-                    <pic:cNvPr descr="ofv_fife_2021_files/figure-docx/fig_2-1.png" id="0" name="Picture"/>
+                    <pic:cNvPr descr="ofv_fife_2021_files/figure-docx/fig_3-1.png" id="0" name="Picture"/>
                     <pic:cNvPicPr>
                       <a:picLocks noChangeArrowheads="1" noChangeAspect="1"/>
                     </pic:cNvPicPr>
@@ -8206,54 +8191,7 @@
         </w:drawing>
       </w:r>
     </w:p>
-    <w:p>
-      <w:pPr>
-        <w:pStyle w:val="BodyText"/>
-      </w:pPr>
-      <w:r>
-        <w:drawing>
-          <wp:inline>
-            <wp:extent cx="5943600" cy="3962400"/>
-            <wp:effectExtent b="0" l="0" r="0" t="0"/>
-            <wp:docPr descr="" title="" id="1" name="Picture"/>
-            <a:graphic>
-              <a:graphicData uri="http://schemas.openxmlformats.org/drawingml/2006/picture">
-                <pic:pic>
-                  <pic:nvPicPr>
-                    <pic:cNvPr descr="ofv_fife_2021_files/figure-docx/fig_3-1.png" id="0" name="Picture"/>
-                    <pic:cNvPicPr>
-                      <a:picLocks noChangeArrowheads="1" noChangeAspect="1"/>
-                    </pic:cNvPicPr>
-                  </pic:nvPicPr>
-                  <pic:blipFill>
-                    <a:blip r:embed="rId168"/>
-                    <a:stretch>
-                      <a:fillRect/>
-                    </a:stretch>
-                  </pic:blipFill>
-                  <pic:spPr bwMode="auto">
-                    <a:xfrm>
-                      <a:off x="0" y="0"/>
-                      <a:ext cx="5943600" cy="3962400"/>
-                    </a:xfrm>
-                    <a:prstGeom prst="rect">
-                      <a:avLst/>
-                    </a:prstGeom>
-                    <a:noFill/>
-                    <a:ln w="9525">
-                      <a:noFill/>
-                      <a:headEnd/>
-                      <a:tailEnd/>
-                    </a:ln>
-                  </pic:spPr>
-                </pic:pic>
-              </a:graphicData>
-            </a:graphic>
-          </wp:inline>
-        </w:drawing>
-      </w:r>
-    </w:p>
-    <w:bookmarkEnd w:id="169"/>
+    <w:bookmarkEnd w:id="168"/>
     <w:sectPr>
       <w:pgSz w:h="15840" w:w="12240"/>
       <w:pgMar w:bottom="1440" w:footer="720" w:gutter="0" w:header="720" w:left="1440" w:right="1440" w:top="1440"/>

</xml_diff>

<commit_message>
updated section title, it doesn't reflect a description of the mite, just describes relationships
</commit_message>
<xml_diff>
--- a/ofv_fife_2021.docx
+++ b/ofv_fife_2021.docx
@@ -1550,13 +1550,13 @@
       </w:r>
     </w:p>
     <w:bookmarkEnd w:id="23"/>
-    <w:bookmarkStart w:id="24" w:name="mite-description"/>
+    <w:bookmarkStart w:id="24" w:name="mite-interactions"/>
     <w:p>
       <w:pPr>
         <w:pStyle w:val="Heading4"/>
       </w:pPr>
       <w:r>
-        <w:t xml:space="preserve">Mite Description</w:t>
+        <w:t xml:space="preserve">Mite interactions</w:t>
       </w:r>
     </w:p>
     <w:p>

</xml_diff>

<commit_message>
Updated to reflect editorial comments
</commit_message>
<xml_diff>
--- a/ofv_fife_2021.docx
+++ b/ofv_fife_2021.docx
@@ -1550,13 +1550,29 @@
       </w:r>
     </w:p>
     <w:bookmarkEnd w:id="23"/>
-    <w:bookmarkStart w:id="24" w:name="mite-interactions"/>
+    <w:bookmarkStart w:id="24" w:name="X1ad8999a7b756fea552194e3701c5add73c3807"/>
     <w:p>
       <w:pPr>
         <w:pStyle w:val="Heading4"/>
       </w:pPr>
       <w:r>
-        <w:t xml:space="preserve">Mite interactions</w:t>
+        <w:t xml:space="preserve">A comment on the the status of</w:t>
+      </w:r>
+      <w:r>
+        <w:t xml:space="preserve"> </w:t>
+      </w:r>
+      <w:r>
+        <w:rPr>
+          <w:iCs/>
+          <w:i/>
+        </w:rPr>
+        <w:t xml:space="preserve">Brevipalpus</w:t>
+      </w:r>
+      <w:r>
+        <w:t xml:space="preserve"> </w:t>
+      </w:r>
+      <w:r>
+        <w:t xml:space="preserve">in Florida</w:t>
       </w:r>
     </w:p>
     <w:p>
@@ -1990,7 +2006,68 @@
         <w:t xml:space="preserve">(Roy et al. 2020)</w:t>
       </w:r>
       <w:r>
-        <w:t xml:space="preserve">, but none of the citrus strains have been reported from any orchid species. The</w:t>
+        <w:t xml:space="preserve">, but none of the citrus strains have been reported from any orchid species. It is important to note the uncertainty surrounding the vector for OFV-Orc. There are three mite species which have been recovered from OFV-Orc infected plants:</w:t>
+      </w:r>
+      <w:r>
+        <w:t xml:space="preserve"> </w:t>
+      </w:r>
+      <w:r>
+        <w:rPr>
+          <w:iCs/>
+          <w:i/>
+        </w:rPr>
+        <w:t xml:space="preserve">B. obovatus</w:t>
+      </w:r>
+      <w:r>
+        <w:t xml:space="preserve">, and</w:t>
+      </w:r>
+      <w:r>
+        <w:t xml:space="preserve"> </w:t>
+      </w:r>
+      <w:r>
+        <w:rPr>
+          <w:iCs/>
+          <w:i/>
+        </w:rPr>
+        <w:t xml:space="preserve">B. confusus</w:t>
+      </w:r>
+      <w:r>
+        <w:t xml:space="preserve"> </w:t>
+      </w:r>
+      <w:r>
+        <w:t xml:space="preserve">and</w:t>
+      </w:r>
+      <w:r>
+        <w:t xml:space="preserve"> </w:t>
+      </w:r>
+      <w:r>
+        <w:rPr>
+          <w:iCs/>
+          <w:i/>
+        </w:rPr>
+        <w:t xml:space="preserve">B. californicus</w:t>
+      </w:r>
+      <w:r>
+        <w:t xml:space="preserve"> </w:t>
+      </w:r>
+      <w:r>
+        <w:t xml:space="preserve">s.l., but only</w:t>
+      </w:r>
+      <w:r>
+        <w:t xml:space="preserve"> </w:t>
+      </w:r>
+      <w:r>
+        <w:rPr>
+          <w:iCs/>
+          <w:i/>
+        </w:rPr>
+        <w:t xml:space="preserve">B. californicus</w:t>
+      </w:r>
+      <w:r>
+        <w:t xml:space="preserve"> </w:t>
+      </w:r>
+      <w:r>
+        <w:t xml:space="preserve">has been described as a vector of OFV. Even so, these types of questions require future study to determine the potential of nolinoidaea to citrus transmission. Best practices for integrated pest management have not been created for controlling</w:t>
       </w:r>
       <w:r>
         <w:t xml:space="preserve"> </w:t>
@@ -2006,182 +2083,7 @@
         <w:t xml:space="preserve"> </w:t>
       </w:r>
       <w:r>
-        <w:t xml:space="preserve">mites collected from liriopogons and</w:t>
-      </w:r>
-      <w:r>
-        <w:t xml:space="preserve"> </w:t>
-      </w:r>
-      <w:r>
-        <w:rPr>
-          <w:iCs/>
-          <w:i/>
-        </w:rPr>
-        <w:t xml:space="preserve">A. elatior</w:t>
-      </w:r>
-      <w:r>
-        <w:t xml:space="preserve"> </w:t>
-      </w:r>
-      <w:r>
-        <w:t xml:space="preserve">in Leon County were abundant on OFV-infected plants very near to citrus trees, some plants even surrounding the trunk.</w:t>
-      </w:r>
-      <w:r>
-        <w:t xml:space="preserve"> </w:t>
-      </w:r>
-      <w:r>
-        <w:rPr>
-          <w:iCs/>
-          <w:i/>
-        </w:rPr>
-        <w:t xml:space="preserve">B. californicus</w:t>
-      </w:r>
-      <w:r>
-        <w:t xml:space="preserve"> </w:t>
-      </w:r>
-      <w:r>
-        <w:t xml:space="preserve">s. l. has been reported as a pest of citrus</w:t>
-      </w:r>
-      <w:r>
-        <w:t xml:space="preserve"> </w:t>
-      </w:r>
-      <w:r>
-        <w:t xml:space="preserve">(Childers et al. 2003)</w:t>
-      </w:r>
-      <w:r>
-        <w:t xml:space="preserve"> </w:t>
-      </w:r>
-      <w:r>
-        <w:t xml:space="preserve">and are often collected from citrus fruits</w:t>
-      </w:r>
-      <w:r>
-        <w:t xml:space="preserve"> </w:t>
-      </w:r>
-      <w:r>
-        <w:t xml:space="preserve">(Baker 1949, Baker and Tuttle 1987, Vacante 2010, 2016)</w:t>
-      </w:r>
-      <w:r>
-        <w:t xml:space="preserve">. The proximity of these mite vectors to citrus raises the question: why these trees are not currently infected with OFV-Orc? It is important to note the uncertainty surrounding the vector for OFV-Orc. There are three mite species which have been recovered from OFV-Orc infected plants:</w:t>
-      </w:r>
-      <w:r>
-        <w:t xml:space="preserve"> </w:t>
-      </w:r>
-      <w:r>
-        <w:rPr>
-          <w:iCs/>
-          <w:i/>
-        </w:rPr>
-        <w:t xml:space="preserve">B. obovatus</w:t>
-      </w:r>
-      <w:r>
-        <w:t xml:space="preserve">, and</w:t>
-      </w:r>
-      <w:r>
-        <w:t xml:space="preserve"> </w:t>
-      </w:r>
-      <w:r>
-        <w:rPr>
-          <w:iCs/>
-          <w:i/>
-        </w:rPr>
-        <w:t xml:space="preserve">B. confusus</w:t>
-      </w:r>
-      <w:r>
-        <w:t xml:space="preserve"> </w:t>
-      </w:r>
-      <w:r>
-        <w:t xml:space="preserve">and</w:t>
-      </w:r>
-      <w:r>
-        <w:t xml:space="preserve"> </w:t>
-      </w:r>
-      <w:r>
-        <w:rPr>
-          <w:iCs/>
-          <w:i/>
-        </w:rPr>
-        <w:t xml:space="preserve">B. californicus</w:t>
-      </w:r>
-      <w:r>
-        <w:t xml:space="preserve"> </w:t>
-      </w:r>
-      <w:r>
-        <w:t xml:space="preserve">s.l., but only</w:t>
-      </w:r>
-      <w:r>
-        <w:t xml:space="preserve"> </w:t>
-      </w:r>
-      <w:r>
-        <w:rPr>
-          <w:iCs/>
-          <w:i/>
-        </w:rPr>
-        <w:t xml:space="preserve">B. californicus</w:t>
-      </w:r>
-      <w:r>
-        <w:t xml:space="preserve"> </w:t>
-      </w:r>
-      <w:r>
-        <w:t xml:space="preserve">has been described as a vector of OFV. Even so, the</w:t>
-      </w:r>
-      <w:r>
-        <w:t xml:space="preserve"> </w:t>
-      </w:r>
-      <w:r>
-        <w:rPr>
-          <w:iCs/>
-          <w:i/>
-        </w:rPr>
-        <w:t xml:space="preserve">B. californicus</w:t>
-      </w:r>
-      <w:r>
-        <w:t xml:space="preserve"> </w:t>
-      </w:r>
-      <w:r>
-        <w:t xml:space="preserve">which we find on liriopogons and</w:t>
-      </w:r>
-      <w:r>
-        <w:t xml:space="preserve"> </w:t>
-      </w:r>
-      <w:r>
-        <w:rPr>
-          <w:iCs/>
-          <w:i/>
-        </w:rPr>
-        <w:t xml:space="preserve">A. elatior</w:t>
-      </w:r>
-      <w:r>
-        <w:t xml:space="preserve"> </w:t>
-      </w:r>
-      <w:r>
-        <w:t xml:space="preserve">may not be the same cryptic species as those found on citrus. Transmission of OFV from populations of</w:t>
-      </w:r>
-      <w:r>
-        <w:t xml:space="preserve"> </w:t>
-      </w:r>
-      <w:r>
-        <w:rPr>
-          <w:iCs/>
-          <w:i/>
-        </w:rPr>
-        <w:t xml:space="preserve">B. californicus</w:t>
-      </w:r>
-      <w:r>
-        <w:t xml:space="preserve"> </w:t>
-      </w:r>
-      <w:r>
-        <w:t xml:space="preserve">liriopogon/</w:t>
-      </w:r>
-      <w:r>
-        <w:rPr>
-          <w:iCs/>
-          <w:i/>
-        </w:rPr>
-        <w:t xml:space="preserve">A. elatior</w:t>
-      </w:r>
-      <w:r>
-        <w:t xml:space="preserve"> </w:t>
-      </w:r>
-      <w:r>
-        <w:t xml:space="preserve">to citrus may be limited by host preferences, vectorial capacity, viral propagation/circulation in the vector, viral acquisition times, or feeding times required for transmission to citrus. Even so, these types of questions require future study to determine the potential of nolinoidaea to citrus transmission. Best practices for integrated pest management have not been created for controlling</w:t>
+        <w:t xml:space="preserve">mites on these ornamentals, but methods designed to control</w:t>
       </w:r>
       <w:r>
         <w:t xml:space="preserve"> </w:t>
@@ -2197,7 +2099,59 @@
         <w:t xml:space="preserve"> </w:t>
       </w:r>
       <w:r>
-        <w:t xml:space="preserve">mites on these ornamentals, but methods designed to control</w:t>
+        <w:t xml:space="preserve">in other systems may be applicable. The most common method used to control</w:t>
+      </w:r>
+      <w:r>
+        <w:t xml:space="preserve"> </w:t>
+      </w:r>
+      <w:r>
+        <w:rPr>
+          <w:iCs/>
+          <w:i/>
+        </w:rPr>
+        <w:t xml:space="preserve">Bervipalpus</w:t>
+      </w:r>
+      <w:r>
+        <w:t xml:space="preserve"> </w:t>
+      </w:r>
+      <w:r>
+        <w:t xml:space="preserve">are synthetic acaricides</w:t>
+      </w:r>
+      <w:r>
+        <w:t xml:space="preserve"> </w:t>
+      </w:r>
+      <w:r>
+        <w:t xml:space="preserve">(Andrade et al. 2010, 2019)</w:t>
+      </w:r>
+      <w:r>
+        <w:t xml:space="preserve">. Unfortunately, some acaricides and their residues can harm beneficial predatory mites as well</w:t>
+      </w:r>
+      <w:r>
+        <w:t xml:space="preserve"> </w:t>
+      </w:r>
+      <w:r>
+        <w:t xml:space="preserve">(Fernández et al. 2017)</w:t>
+      </w:r>
+      <w:r>
+        <w:t xml:space="preserve">, even at low doses</w:t>
+      </w:r>
+      <w:r>
+        <w:t xml:space="preserve"> </w:t>
+      </w:r>
+      <w:r>
+        <w:t xml:space="preserve">(Havasi et al. 2021)</w:t>
+      </w:r>
+      <w:r>
+        <w:t xml:space="preserve">, and mixing different chemistries can be detrimental for mite control</w:t>
+      </w:r>
+      <w:r>
+        <w:t xml:space="preserve"> </w:t>
+      </w:r>
+      <w:r>
+        <w:t xml:space="preserve">(Vechia et al. 2018)</w:t>
+      </w:r>
+      <w:r>
+        <w:t xml:space="preserve">. In addition, pesticide resistance has been reported in various</w:t>
       </w:r>
       <w:r>
         <w:t xml:space="preserve"> </w:t>
@@ -2213,59 +2167,46 @@
         <w:t xml:space="preserve"> </w:t>
       </w:r>
       <w:r>
-        <w:t xml:space="preserve">in other systems may be applicable. The most common method used to control</w:t>
-      </w:r>
-      <w:r>
-        <w:t xml:space="preserve"> </w:t>
-      </w:r>
-      <w:r>
-        <w:rPr>
-          <w:iCs/>
-          <w:i/>
-        </w:rPr>
-        <w:t xml:space="preserve">Bervipalpus</w:t>
-      </w:r>
-      <w:r>
-        <w:t xml:space="preserve"> </w:t>
-      </w:r>
-      <w:r>
-        <w:t xml:space="preserve">are synthetic acaricides</w:t>
-      </w:r>
-      <w:r>
-        <w:t xml:space="preserve"> </w:t>
-      </w:r>
-      <w:r>
-        <w:t xml:space="preserve">(Andrade et al. 2010, 2019)</w:t>
-      </w:r>
-      <w:r>
-        <w:t xml:space="preserve">. Unfortunately, some acaricides and their residues can harm beneficial predatory mites as well</w:t>
-      </w:r>
-      <w:r>
-        <w:t xml:space="preserve"> </w:t>
-      </w:r>
-      <w:r>
-        <w:t xml:space="preserve">(Fernández et al. 2017)</w:t>
-      </w:r>
-      <w:r>
-        <w:t xml:space="preserve">, even at low doses</w:t>
-      </w:r>
-      <w:r>
-        <w:t xml:space="preserve"> </w:t>
-      </w:r>
-      <w:r>
-        <w:t xml:space="preserve">(Havasi et al. 2021)</w:t>
-      </w:r>
-      <w:r>
-        <w:t xml:space="preserve">, and mixing different chemistries can be detrimental for mite control</w:t>
-      </w:r>
-      <w:r>
-        <w:t xml:space="preserve"> </w:t>
-      </w:r>
-      <w:r>
-        <w:t xml:space="preserve">(Vechia et al. 2018)</w:t>
-      </w:r>
-      <w:r>
-        <w:t xml:space="preserve">. In addition, pesticide resistance has been reported in various</w:t>
+        <w:t xml:space="preserve">populations</w:t>
+      </w:r>
+      <w:r>
+        <w:t xml:space="preserve"> </w:t>
+      </w:r>
+      <w:r>
+        <w:t xml:space="preserve">(Alves et al. 2000, Omoto et al. 2000, Campos and Omoto 2002, Rocha et al. 2021)</w:t>
+      </w:r>
+      <w:r>
+        <w:t xml:space="preserve">, due to exposure to pesticides used to control other arthropod pests</w:t>
+      </w:r>
+      <w:r>
+        <w:t xml:space="preserve"> </w:t>
+      </w:r>
+      <w:r>
+        <w:t xml:space="preserve">(Vechia et al. 2021)</w:t>
+      </w:r>
+      <w:r>
+        <w:t xml:space="preserve">. In addition, predatory mites</w:t>
+      </w:r>
+      <w:r>
+        <w:t xml:space="preserve"> </w:t>
+      </w:r>
+      <w:r>
+        <w:t xml:space="preserve">(Chen et al. 2006, Argolo et al. 2020)</w:t>
+      </w:r>
+      <w:r>
+        <w:t xml:space="preserve">, entomopathogenic fungi</w:t>
+      </w:r>
+      <w:r>
+        <w:t xml:space="preserve"> </w:t>
+      </w:r>
+      <w:r>
+        <w:t xml:space="preserve">(Magalhães et al. 2005, Rossi-Zalaf et al. 2008, Peña et al. 2015, Revynthi et al. 2019)</w:t>
+      </w:r>
+      <w:r>
+        <w:t xml:space="preserve"> </w:t>
+      </w:r>
+      <w:r>
+        <w:t xml:space="preserve">have shown promise for controlling other</w:t>
       </w:r>
       <w:r>
         <w:t xml:space="preserve"> </w:t>
@@ -2281,61 +2222,6 @@
         <w:t xml:space="preserve"> </w:t>
       </w:r>
       <w:r>
-        <w:t xml:space="preserve">populations</w:t>
-      </w:r>
-      <w:r>
-        <w:t xml:space="preserve"> </w:t>
-      </w:r>
-      <w:r>
-        <w:t xml:space="preserve">(Alves et al. 2000, Omoto et al. 2000, Campos and Omoto 2002, Rocha et al. 2021)</w:t>
-      </w:r>
-      <w:r>
-        <w:t xml:space="preserve">, due to exposure to pesticides used to control other arthropod pests</w:t>
-      </w:r>
-      <w:r>
-        <w:t xml:space="preserve"> </w:t>
-      </w:r>
-      <w:r>
-        <w:t xml:space="preserve">(Vechia et al. 2021)</w:t>
-      </w:r>
-      <w:r>
-        <w:t xml:space="preserve">. In addition, predatory mites</w:t>
-      </w:r>
-      <w:r>
-        <w:t xml:space="preserve"> </w:t>
-      </w:r>
-      <w:r>
-        <w:t xml:space="preserve">(Chen et al. 2006, Argolo et al. 2020)</w:t>
-      </w:r>
-      <w:r>
-        <w:t xml:space="preserve">, entomopathogenic fungi</w:t>
-      </w:r>
-      <w:r>
-        <w:t xml:space="preserve"> </w:t>
-      </w:r>
-      <w:r>
-        <w:t xml:space="preserve">(Magalhães et al. 2005, Rossi-Zalaf et al. 2008, Peña et al. 2015, Revynthi et al. 2019)</w:t>
-      </w:r>
-      <w:r>
-        <w:t xml:space="preserve"> </w:t>
-      </w:r>
-      <w:r>
-        <w:t xml:space="preserve">have shown promise for controlling other</w:t>
-      </w:r>
-      <w:r>
-        <w:t xml:space="preserve"> </w:t>
-      </w:r>
-      <w:r>
-        <w:rPr>
-          <w:iCs/>
-          <w:i/>
-        </w:rPr>
-        <w:t xml:space="preserve">Brevipalpus</w:t>
-      </w:r>
-      <w:r>
-        <w:t xml:space="preserve"> </w:t>
-      </w:r>
-      <w:r>
         <w:t xml:space="preserve">mites. Moreover, it is often possible to integrate different control techniques for improved management, such as combining predatory mites with compatible acaricides and entomopathogenic fungi</w:t>
       </w:r>
       <w:r>
@@ -2502,7 +2388,7 @@
         <w:t xml:space="preserve"> </w:t>
       </w:r>
       <w:r>
-        <w:t xml:space="preserve">(rough lemon) associated with leprosis-like symptoms highlights the potential threat of different isolates of OFV on citrus, which will be a definite concern to the US multi-billion-dollar citrus industry already impacted by the Huanglongbing disease.</w:t>
+        <w:t xml:space="preserve">(rough lemon) associated with leprosis-like symptoms highlights the potential threat of different isolates of OFV on citrus.</w:t>
       </w:r>
       <w:r>
         <w:t xml:space="preserve"> </w:t>
@@ -2604,7 +2490,7 @@
       </w:r>
     </w:p>
     <w:bookmarkEnd w:id="26"/>
-    <w:bookmarkStart w:id="162" w:name="references"/>
+    <w:bookmarkStart w:id="160" w:name="references"/>
     <w:p>
       <w:pPr>
         <w:pStyle w:val="Heading3"/>
@@ -2613,7 +2499,7 @@
         <w:t xml:space="preserve">References</w:t>
       </w:r>
     </w:p>
-    <w:bookmarkStart w:id="161" w:name="refs"/>
+    <w:bookmarkStart w:id="159" w:name="refs"/>
     <w:bookmarkStart w:id="28" w:name="ref-Akyazi2017"/>
     <w:p>
       <w:pPr>
@@ -3147,7 +3033,7 @@
       </w:r>
     </w:p>
     <w:bookmarkEnd w:id="42"/>
-    <w:bookmarkStart w:id="44" w:name="ref-Baker1949"/>
+    <w:bookmarkStart w:id="43" w:name="ref-Baker1987"/>
     <w:p>
       <w:pPr>
         <w:pStyle w:val="Bibliography"/>
@@ -3157,30 +3043,29 @@
           <w:bCs/>
           <w:b/>
         </w:rPr>
-        <w:t xml:space="preserve">Baker, E. W.</w:t>
-      </w:r>
-      <w:r>
-        <w:t xml:space="preserve"> </w:t>
-      </w:r>
-      <w:r>
-        <w:rPr>
-          <w:bCs/>
-          <w:b/>
-        </w:rPr>
-        <w:t xml:space="preserve">1949</w:t>
-      </w:r>
-      <w:r>
-        <w:t xml:space="preserve">. The genus</w:t>
-      </w:r>
-      <w:r>
-        <w:t xml:space="preserve"> </w:t>
-      </w:r>
-      <w:r>
-        <w:rPr>
-          <w:iCs/>
-          <w:i/>
-        </w:rPr>
-        <w:t xml:space="preserve">Brevipalpus</w:t>
+        <w:t xml:space="preserve">Baker, E. W., and D. M. Tuttle</w:t>
+      </w:r>
+      <w:r>
+        <w:t xml:space="preserve">.</w:t>
+      </w:r>
+      <w:r>
+        <w:t xml:space="preserve"> </w:t>
+      </w:r>
+      <w:r>
+        <w:rPr>
+          <w:bCs/>
+          <w:b/>
+        </w:rPr>
+        <w:t xml:space="preserve">1987</w:t>
+      </w:r>
+      <w:r>
+        <w:t xml:space="preserve">. The false spider mites of</w:t>
+      </w:r>
+      <w:r>
+        <w:t xml:space="preserve"> </w:t>
+      </w:r>
+      <w:r>
+        <w:t xml:space="preserve">Mexico</w:t>
       </w:r>
       <w:r>
         <w:t xml:space="preserve"> </w:t>
@@ -3189,7 +3074,7 @@
         <w:t xml:space="preserve">(</w:t>
       </w:r>
       <w:r>
-        <w:t xml:space="preserve">Acarina</w:t>
+        <w:t xml:space="preserve">Tenuipalpidae</w:t>
       </w:r>
       <w:r>
         <w:t xml:space="preserve">:</w:t>
@@ -3198,25 +3083,26 @@
         <w:t xml:space="preserve"> </w:t>
       </w:r>
       <w:r>
-        <w:t xml:space="preserve">Pseudoleptidae</w:t>
-      </w:r>
-      <w:r>
-        <w:t xml:space="preserve">). American Midland Naturalist. 42: 350, DOI:</w:t>
-      </w:r>
-      <w:hyperlink r:id="rId43">
-        <w:r>
-          <w:rPr>
-            <w:rStyle w:val="Hyperlink"/>
-          </w:rPr>
-          <w:t xml:space="preserve">10.2307/2422013</w:t>
-        </w:r>
-      </w:hyperlink>
-      <w:r>
-        <w:t xml:space="preserve">.</w:t>
-      </w:r>
-    </w:p>
-    <w:bookmarkEnd w:id="44"/>
-    <w:bookmarkStart w:id="45" w:name="ref-Baker1987"/>
+        <w:t xml:space="preserve">Acari</w:t>
+      </w:r>
+      <w:r>
+        <w:t xml:space="preserve">). (technical report No. 1706). The</w:t>
+      </w:r>
+      <w:r>
+        <w:t xml:space="preserve"> </w:t>
+      </w:r>
+      <w:r>
+        <w:t xml:space="preserve">United States</w:t>
+      </w:r>
+      <w:r>
+        <w:t xml:space="preserve"> </w:t>
+      </w:r>
+      <w:r>
+        <w:t xml:space="preserve">Department of Agriculture - Agricultural Research Service.</w:t>
+      </w:r>
+    </w:p>
+    <w:bookmarkEnd w:id="43"/>
+    <w:bookmarkStart w:id="45" w:name="ref-Beard2015"/>
     <w:p>
       <w:pPr>
         <w:pStyle w:val="Bibliography"/>
@@ -3226,128 +3112,59 @@
           <w:bCs/>
           <w:b/>
         </w:rPr>
-        <w:t xml:space="preserve">Baker, E. W., and D. M. Tuttle</w:t>
-      </w:r>
-      <w:r>
-        <w:t xml:space="preserve">.</w:t>
-      </w:r>
-      <w:r>
-        <w:t xml:space="preserve"> </w:t>
-      </w:r>
-      <w:r>
-        <w:rPr>
-          <w:bCs/>
-          <w:b/>
-        </w:rPr>
-        <w:t xml:space="preserve">1987</w:t>
-      </w:r>
-      <w:r>
-        <w:t xml:space="preserve">. The false spider mites of</w:t>
-      </w:r>
-      <w:r>
-        <w:t xml:space="preserve"> </w:t>
-      </w:r>
-      <w:r>
-        <w:t xml:space="preserve">Mexico</w:t>
-      </w:r>
-      <w:r>
-        <w:t xml:space="preserve"> </w:t>
-      </w:r>
-      <w:r>
-        <w:t xml:space="preserve">(</w:t>
+        <w:t xml:space="preserve">Beard, J. J., R. Ochoa, W. E. Braswell, and G. R. Bauchan</w:t>
+      </w:r>
+      <w:r>
+        <w:t xml:space="preserve">.</w:t>
+      </w:r>
+      <w:r>
+        <w:t xml:space="preserve"> </w:t>
+      </w:r>
+      <w:r>
+        <w:rPr>
+          <w:bCs/>
+          <w:b/>
+        </w:rPr>
+        <w:t xml:space="preserve">2015</w:t>
+      </w:r>
+      <w:r>
+        <w:t xml:space="preserve">.</w:t>
+      </w:r>
+      <w:r>
+        <w:t xml:space="preserve"> </w:t>
+      </w:r>
+      <w:r>
+        <w:rPr>
+          <w:iCs/>
+          <w:i/>
+        </w:rPr>
+        <w:t xml:space="preserve">Brevipalpus phoenicis</w:t>
+      </w:r>
+      <w:r>
+        <w:t xml:space="preserve"> </w:t>
+      </w:r>
+      <w:r>
+        <w:t xml:space="preserve">(Geijskes)</w:t>
+      </w:r>
+      <w:r>
+        <w:t xml:space="preserve"> </w:t>
+      </w:r>
+      <w:r>
+        <w:t xml:space="preserve">species complex (</w:t>
+      </w:r>
+      <w:r>
+        <w:t xml:space="preserve">Acari</w:t>
+      </w:r>
+      <w:r>
+        <w:t xml:space="preserve">:</w:t>
+      </w:r>
+      <w:r>
+        <w:t xml:space="preserve"> </w:t>
       </w:r>
       <w:r>
         <w:t xml:space="preserve">Tenuipalpidae</w:t>
       </w:r>
       <w:r>
-        <w:t xml:space="preserve">:</w:t>
-      </w:r>
-      <w:r>
-        <w:t xml:space="preserve"> </w:t>
-      </w:r>
-      <w:r>
-        <w:t xml:space="preserve">Acari</w:t>
-      </w:r>
-      <w:r>
-        <w:t xml:space="preserve">). (technical report No. 1706). The</w:t>
-      </w:r>
-      <w:r>
-        <w:t xml:space="preserve"> </w:t>
-      </w:r>
-      <w:r>
-        <w:t xml:space="preserve">United States</w:t>
-      </w:r>
-      <w:r>
-        <w:t xml:space="preserve"> </w:t>
-      </w:r>
-      <w:r>
-        <w:t xml:space="preserve">Department of Agriculture - Agricultural Research Service.</w:t>
-      </w:r>
-    </w:p>
-    <w:bookmarkEnd w:id="45"/>
-    <w:bookmarkStart w:id="47" w:name="ref-Beard2015"/>
-    <w:p>
-      <w:pPr>
-        <w:pStyle w:val="Bibliography"/>
-      </w:pPr>
-      <w:r>
-        <w:rPr>
-          <w:bCs/>
-          <w:b/>
-        </w:rPr>
-        <w:t xml:space="preserve">Beard, J. J., R. Ochoa, W. E. Braswell, and G. R. Bauchan</w:t>
-      </w:r>
-      <w:r>
-        <w:t xml:space="preserve">.</w:t>
-      </w:r>
-      <w:r>
-        <w:t xml:space="preserve"> </w:t>
-      </w:r>
-      <w:r>
-        <w:rPr>
-          <w:bCs/>
-          <w:b/>
-        </w:rPr>
-        <w:t xml:space="preserve">2015</w:t>
-      </w:r>
-      <w:r>
-        <w:t xml:space="preserve">.</w:t>
-      </w:r>
-      <w:r>
-        <w:t xml:space="preserve"> </w:t>
-      </w:r>
-      <w:r>
-        <w:rPr>
-          <w:iCs/>
-          <w:i/>
-        </w:rPr>
-        <w:t xml:space="preserve">Brevipalpus phoenicis</w:t>
-      </w:r>
-      <w:r>
-        <w:t xml:space="preserve"> </w:t>
-      </w:r>
-      <w:r>
-        <w:t xml:space="preserve">(Geijskes)</w:t>
-      </w:r>
-      <w:r>
-        <w:t xml:space="preserve"> </w:t>
-      </w:r>
-      <w:r>
-        <w:t xml:space="preserve">species complex (</w:t>
-      </w:r>
-      <w:r>
-        <w:t xml:space="preserve">Acari</w:t>
-      </w:r>
-      <w:r>
-        <w:t xml:space="preserve">:</w:t>
-      </w:r>
-      <w:r>
-        <w:t xml:space="preserve"> </w:t>
-      </w:r>
-      <w:r>
-        <w:t xml:space="preserve">Tenuipalpidae</w:t>
-      </w:r>
-      <w:r>
         <w:t xml:space="preserve">)</w:t>
       </w:r>
       <w:r>
@@ -3356,7 +3173,7 @@
       <w:r>
         <w:t xml:space="preserve">a closer look. Zootaxa. 3944: 1, DOI:</w:t>
       </w:r>
-      <w:hyperlink r:id="rId46">
+      <w:hyperlink r:id="rId44">
         <w:r>
           <w:rPr>
             <w:rStyle w:val="Hyperlink"/>
@@ -3368,8 +3185,8 @@
         <w:t xml:space="preserve">.</w:t>
       </w:r>
     </w:p>
-    <w:bookmarkEnd w:id="47"/>
-    <w:bookmarkStart w:id="49" w:name="ref-Beltran-Beltran2020"/>
+    <w:bookmarkEnd w:id="45"/>
+    <w:bookmarkStart w:id="47" w:name="ref-Beltran-Beltran2020"/>
     <w:p>
       <w:pPr>
         <w:pStyle w:val="Bibliography"/>
@@ -3456,7 +3273,7 @@
       <w:r>
         <w:t xml:space="preserve">. Journal of Economic Entomology. 113: 1576–1581, DOI:</w:t>
       </w:r>
-      <w:hyperlink r:id="rId48">
+      <w:hyperlink r:id="rId46">
         <w:r>
           <w:rPr>
             <w:rStyle w:val="Hyperlink"/>
@@ -3468,8 +3285,8 @@
         <w:t xml:space="preserve">.</w:t>
       </w:r>
     </w:p>
-    <w:bookmarkEnd w:id="49"/>
-    <w:bookmarkStart w:id="51" w:name="ref-Bratsch2015"/>
+    <w:bookmarkEnd w:id="47"/>
+    <w:bookmarkStart w:id="49" w:name="ref-Bratsch2015"/>
     <w:p>
       <w:pPr>
         <w:pStyle w:val="Bibliography"/>
@@ -3534,7 +3351,7 @@
       <w:r>
         <w:t xml:space="preserve">. Plant Health Progress. 16: 146–148, DOI:</w:t>
       </w:r>
-      <w:hyperlink r:id="rId50">
+      <w:hyperlink r:id="rId48">
         <w:r>
           <w:rPr>
             <w:rStyle w:val="Hyperlink"/>
@@ -3546,8 +3363,8 @@
         <w:t xml:space="preserve">.</w:t>
       </w:r>
     </w:p>
-    <w:bookmarkEnd w:id="51"/>
-    <w:bookmarkStart w:id="52" w:name="ref-Broussard2007"/>
+    <w:bookmarkEnd w:id="49"/>
+    <w:bookmarkStart w:id="50" w:name="ref-Broussard2007"/>
     <w:p>
       <w:pPr>
         <w:pStyle w:val="Bibliography"/>
@@ -3602,8 +3419,8 @@
         <w:t xml:space="preserve">: Nomenclature, morphology, and culture (PhD thesis). Louisiana State University, Department of Horticulture.</w:t>
       </w:r>
     </w:p>
-    <w:bookmarkEnd w:id="52"/>
-    <w:bookmarkStart w:id="54" w:name="ref-Campos2002"/>
+    <w:bookmarkEnd w:id="50"/>
+    <w:bookmarkStart w:id="52" w:name="ref-Campos2002"/>
     <w:p>
       <w:pPr>
         <w:pStyle w:val="Bibliography"/>
@@ -3674,7 +3491,7 @@
       <w:r>
         <w:t xml:space="preserve">citrus. Experimental and Applied Acarology. 26: 243–251, DOI:</w:t>
       </w:r>
-      <w:hyperlink r:id="rId53">
+      <w:hyperlink r:id="rId51">
         <w:r>
           <w:rPr>
             <w:rStyle w:val="Hyperlink"/>
@@ -3686,8 +3503,8 @@
         <w:t xml:space="preserve">.</w:t>
       </w:r>
     </w:p>
-    <w:bookmarkEnd w:id="54"/>
-    <w:bookmarkStart w:id="56" w:name="ref-Chambers2019"/>
+    <w:bookmarkEnd w:id="52"/>
+    <w:bookmarkStart w:id="54" w:name="ref-Chambers2019"/>
     <w:p>
       <w:pPr>
         <w:pStyle w:val="Bibliography"/>
@@ -3733,7 +3550,7 @@
       <w:r>
         <w:t xml:space="preserve">. 2019: 7, DOI:</w:t>
       </w:r>
-      <w:hyperlink r:id="rId55">
+      <w:hyperlink r:id="rId53">
         <w:r>
           <w:rPr>
             <w:rStyle w:val="Hyperlink"/>
@@ -3745,8 +3562,8 @@
         <w:t xml:space="preserve">.</w:t>
       </w:r>
     </w:p>
-    <w:bookmarkEnd w:id="56"/>
-    <w:bookmarkStart w:id="58" w:name="ref-Chang1976"/>
+    <w:bookmarkEnd w:id="54"/>
+    <w:bookmarkStart w:id="56" w:name="ref-Chang1976"/>
     <w:p>
       <w:pPr>
         <w:pStyle w:val="Bibliography"/>
@@ -3783,7 +3600,7 @@
       <w:r>
         <w:t xml:space="preserve">. Japanese Journal of Phytopathology. 42: 156–157, DOI:</w:t>
       </w:r>
-      <w:hyperlink r:id="rId57">
+      <w:hyperlink r:id="rId55">
         <w:r>
           <w:rPr>
             <w:rStyle w:val="Hyperlink"/>
@@ -3795,8 +3612,8 @@
         <w:t xml:space="preserve">.</w:t>
       </w:r>
     </w:p>
-    <w:bookmarkEnd w:id="58"/>
-    <w:bookmarkStart w:id="60" w:name="ref-Chase2009"/>
+    <w:bookmarkEnd w:id="56"/>
+    <w:bookmarkStart w:id="58" w:name="ref-Chase2009"/>
     <w:p>
       <w:pPr>
         <w:pStyle w:val="Bibliography"/>
@@ -3854,7 +3671,7 @@
       <w:r>
         <w:t xml:space="preserve">. Botanical Journal of the Linnean Society. 161: 132–136, DOI:</w:t>
       </w:r>
-      <w:hyperlink r:id="rId59">
+      <w:hyperlink r:id="rId57">
         <w:r>
           <w:rPr>
             <w:rStyle w:val="Hyperlink"/>
@@ -3866,8 +3683,8 @@
         <w:t xml:space="preserve">.</w:t>
       </w:r>
     </w:p>
-    <w:bookmarkEnd w:id="60"/>
-    <w:bookmarkStart w:id="62" w:name="ref-Chen2006"/>
+    <w:bookmarkEnd w:id="58"/>
+    <w:bookmarkStart w:id="60" w:name="ref-Chen2006"/>
     <w:p>
       <w:pPr>
         <w:pStyle w:val="Bibliography"/>
@@ -3957,7 +3774,7 @@
       <w:r>
         <w:t xml:space="preserve">). Biocontrol Science and Technology. 16: 753–759, DOI:</w:t>
       </w:r>
-      <w:hyperlink r:id="rId61">
+      <w:hyperlink r:id="rId59">
         <w:r>
           <w:rPr>
             <w:rStyle w:val="Hyperlink"/>
@@ -3969,8 +3786,8 @@
         <w:t xml:space="preserve">.</w:t>
       </w:r>
     </w:p>
-    <w:bookmarkEnd w:id="62"/>
-    <w:bookmarkStart w:id="64" w:name="ref-Childers2011"/>
+    <w:bookmarkEnd w:id="60"/>
+    <w:bookmarkStart w:id="62" w:name="ref-Childers2011"/>
     <w:p>
       <w:pPr>
         <w:pStyle w:val="Bibliography"/>
@@ -4029,7 +3846,7 @@
       <w:r>
         <w:t xml:space="preserve">) and the plant viruses they transmit. Zoosymposia. 6: 180–192, DOI:</w:t>
       </w:r>
-      <w:hyperlink r:id="rId63">
+      <w:hyperlink r:id="rId61">
         <w:r>
           <w:rPr>
             <w:rStyle w:val="Hyperlink"/>
@@ -4041,8 +3858,8 @@
         <w:t xml:space="preserve">.</w:t>
       </w:r>
     </w:p>
-    <w:bookmarkEnd w:id="64"/>
-    <w:bookmarkStart w:id="66" w:name="ref-Childers2003"/>
+    <w:bookmarkEnd w:id="62"/>
+    <w:bookmarkStart w:id="64" w:name="ref-Childers2003"/>
     <w:p>
       <w:pPr>
         <w:pStyle w:val="Bibliography"/>
@@ -4103,7 +3920,7 @@
       <w:r>
         <w:t xml:space="preserve">: Past and present. Experimental and Applied Acarology. 30: 181–202, DOI:</w:t>
       </w:r>
-      <w:hyperlink r:id="rId65">
+      <w:hyperlink r:id="rId63">
         <w:r>
           <w:rPr>
             <w:rStyle w:val="Hyperlink"/>
@@ -4115,8 +3932,8 @@
         <w:t xml:space="preserve">.</w:t>
       </w:r>
     </w:p>
-    <w:bookmarkEnd w:id="66"/>
-    <w:bookmarkStart w:id="68" w:name="ref-Cook2019"/>
+    <w:bookmarkEnd w:id="64"/>
+    <w:bookmarkStart w:id="66" w:name="ref-Cook2019"/>
     <w:p>
       <w:pPr>
         <w:pStyle w:val="Bibliography"/>
@@ -4183,7 +4000,7 @@
       <w:r>
         <w:t xml:space="preserve">. European Journal of Plant Pathology. 155: 1373–1379, DOI:</w:t>
       </w:r>
-      <w:hyperlink r:id="rId67">
+      <w:hyperlink r:id="rId65">
         <w:r>
           <w:rPr>
             <w:rStyle w:val="Hyperlink"/>
@@ -4195,8 +4012,52 @@
         <w:t xml:space="preserve">.</w:t>
       </w:r>
     </w:p>
+    <w:bookmarkEnd w:id="66"/>
+    <w:bookmarkStart w:id="68" w:name="ref-Dietzgen2018a"/>
+    <w:p>
+      <w:pPr>
+        <w:pStyle w:val="Bibliography"/>
+      </w:pPr>
+      <w:r>
+        <w:rPr>
+          <w:bCs/>
+          <w:b/>
+        </w:rPr>
+        <w:t xml:space="preserve">Dietzgen, R. G., J. Freitas-Astúa, C. Chabi-Jesus, P. L. Ramos-González, M. M. Goodin, H. Kondo, A. D. Tassi, and E. W. Kitajima</w:t>
+      </w:r>
+      <w:r>
+        <w:t xml:space="preserve">.</w:t>
+      </w:r>
+      <w:r>
+        <w:t xml:space="preserve"> </w:t>
+      </w:r>
+      <w:r>
+        <w:rPr>
+          <w:bCs/>
+          <w:b/>
+        </w:rPr>
+        <w:t xml:space="preserve">2018a</w:t>
+      </w:r>
+      <w:r>
+        <w:t xml:space="preserve">.</w:t>
+      </w:r>
+      <w:r>
+        <w:t xml:space="preserve"> </w:t>
+      </w:r>
+      <w:hyperlink r:id="rId67">
+        <w:r>
+          <w:rPr>
+            <w:rStyle w:val="Hyperlink"/>
+          </w:rPr>
+          <w:t xml:space="preserve">Dichorhaviruses in their host plants and mite vectors</w:t>
+        </w:r>
+      </w:hyperlink>
+      <w:r>
+        <w:t xml:space="preserve">. Elsevier.</w:t>
+      </w:r>
+    </w:p>
     <w:bookmarkEnd w:id="68"/>
-    <w:bookmarkStart w:id="69" w:name="ref-Dietzgen2018a"/>
+    <w:bookmarkStart w:id="70" w:name="ref-Dietzgen2014"/>
     <w:p>
       <w:pPr>
         <w:pStyle w:val="Bibliography"/>
@@ -4206,36 +4067,6 @@
           <w:bCs/>
           <w:b/>
         </w:rPr>
-        <w:t xml:space="preserve">Dietzgen, R. G., J. Freitas-Astúa, C. Chabi-Jesus, P. L. Ramos-González, M. M. Goodin, H. Kondo, A. D. Tassi, and E. W. Kitajima</w:t>
-      </w:r>
-      <w:r>
-        <w:t xml:space="preserve">.</w:t>
-      </w:r>
-      <w:r>
-        <w:t xml:space="preserve"> </w:t>
-      </w:r>
-      <w:r>
-        <w:rPr>
-          <w:bCs/>
-          <w:b/>
-        </w:rPr>
-        <w:t xml:space="preserve">2018a</w:t>
-      </w:r>
-      <w:r>
-        <w:t xml:space="preserve">. Dichorhaviruses in their host plants and mite vectors. Elsevier.</w:t>
-      </w:r>
-    </w:p>
-    <w:bookmarkEnd w:id="69"/>
-    <w:bookmarkStart w:id="71" w:name="ref-Dietzgen2014"/>
-    <w:p>
-      <w:pPr>
-        <w:pStyle w:val="Bibliography"/>
-      </w:pPr>
-      <w:r>
-        <w:rPr>
-          <w:bCs/>
-          <w:b/>
-        </w:rPr>
         <w:t xml:space="preserve">Dietzgen, R. G., J. H. Kuhn, A. N. Clawson, J. Freitas-Astúa, M. M. Goodin, E. W. Kitajima, H. Kondo, T. Wetzel, and A. E. Whitfield</w:t>
       </w:r>
       <w:r>
@@ -4295,7 +4126,7 @@
       <w:r>
         <w:t xml:space="preserve">plant viruses. Archives of Virology. 159: 607–619, DOI:</w:t>
       </w:r>
-      <w:hyperlink r:id="rId70">
+      <w:hyperlink r:id="rId69">
         <w:r>
           <w:rPr>
             <w:rStyle w:val="Hyperlink"/>
@@ -4307,8 +4138,8 @@
         <w:t xml:space="preserve">.</w:t>
       </w:r>
     </w:p>
-    <w:bookmarkEnd w:id="71"/>
-    <w:bookmarkStart w:id="73" w:name="ref-Dietzgen2018b"/>
+    <w:bookmarkEnd w:id="70"/>
+    <w:bookmarkStart w:id="72" w:name="ref-Dietzgen2018b"/>
     <w:p>
       <w:pPr>
         <w:pStyle w:val="Bibliography"/>
@@ -4357,7 +4188,7 @@
       <w:r>
         <w:t xml:space="preserve">. Australasian Plant Disease Notes. 13, DOI:</w:t>
       </w:r>
-      <w:hyperlink r:id="rId72">
+      <w:hyperlink r:id="rId71">
         <w:r>
           <w:rPr>
             <w:rStyle w:val="Hyperlink"/>
@@ -4369,8 +4200,50 @@
         <w:t xml:space="preserve">.</w:t>
       </w:r>
     </w:p>
+    <w:bookmarkEnd w:id="72"/>
+    <w:bookmarkStart w:id="73" w:name="ref-Doi1977"/>
+    <w:p>
+      <w:pPr>
+        <w:pStyle w:val="Bibliography"/>
+      </w:pPr>
+      <w:r>
+        <w:rPr>
+          <w:bCs/>
+          <w:b/>
+        </w:rPr>
+        <w:t xml:space="preserve">Doi, Y., M. U. Chang, and K. Yora</w:t>
+      </w:r>
+      <w:r>
+        <w:t xml:space="preserve">.</w:t>
+      </w:r>
+      <w:r>
+        <w:t xml:space="preserve"> </w:t>
+      </w:r>
+      <w:r>
+        <w:rPr>
+          <w:bCs/>
+          <w:b/>
+        </w:rPr>
+        <w:t xml:space="preserve">1977</w:t>
+      </w:r>
+      <w:r>
+        <w:t xml:space="preserve">. Orchid fleck virus.</w:t>
+      </w:r>
+      <w:r>
+        <w:t xml:space="preserve"> </w:t>
+      </w:r>
+      <w:r>
+        <w:t xml:space="preserve">CMI/AAB</w:t>
+      </w:r>
+      <w:r>
+        <w:t xml:space="preserve"> </w:t>
+      </w:r>
+      <w:r>
+        <w:t xml:space="preserve">descriptions of plant viruses.</w:t>
+      </w:r>
+    </w:p>
     <w:bookmarkEnd w:id="73"/>
-    <w:bookmarkStart w:id="74" w:name="ref-Doi1977"/>
+    <w:bookmarkStart w:id="75" w:name="ref-Fantz2008b"/>
     <w:p>
       <w:pPr>
         <w:pStyle w:val="Bibliography"/>
@@ -4380,48 +4253,6 @@
           <w:bCs/>
           <w:b/>
         </w:rPr>
-        <w:t xml:space="preserve">Doi, Y., M. U. Chang, and K. Yora</w:t>
-      </w:r>
-      <w:r>
-        <w:t xml:space="preserve">.</w:t>
-      </w:r>
-      <w:r>
-        <w:t xml:space="preserve"> </w:t>
-      </w:r>
-      <w:r>
-        <w:rPr>
-          <w:bCs/>
-          <w:b/>
-        </w:rPr>
-        <w:t xml:space="preserve">1977</w:t>
-      </w:r>
-      <w:r>
-        <w:t xml:space="preserve">. Orchid fleck virus.</w:t>
-      </w:r>
-      <w:r>
-        <w:t xml:space="preserve"> </w:t>
-      </w:r>
-      <w:r>
-        <w:t xml:space="preserve">CMI/AAB</w:t>
-      </w:r>
-      <w:r>
-        <w:t xml:space="preserve"> </w:t>
-      </w:r>
-      <w:r>
-        <w:t xml:space="preserve">descriptions of plant viruses.</w:t>
-      </w:r>
-    </w:p>
-    <w:bookmarkEnd w:id="74"/>
-    <w:bookmarkStart w:id="76" w:name="ref-Fantz2008b"/>
-    <w:p>
-      <w:pPr>
-        <w:pStyle w:val="Bibliography"/>
-      </w:pPr>
-      <w:r>
-        <w:rPr>
-          <w:bCs/>
-          <w:b/>
-        </w:rPr>
         <w:t xml:space="preserve">Fantz, P. R.</w:t>
       </w:r>
       <w:r>
@@ -4471,7 +4302,7 @@
       <w:r>
         <w:t xml:space="preserve">. 18: 343–348, DOI:</w:t>
       </w:r>
-      <w:hyperlink r:id="rId75">
+      <w:hyperlink r:id="rId74">
         <w:r>
           <w:rPr>
             <w:rStyle w:val="Hyperlink"/>
@@ -4483,8 +4314,8 @@
         <w:t xml:space="preserve">.</w:t>
       </w:r>
     </w:p>
-    <w:bookmarkEnd w:id="76"/>
-    <w:bookmarkStart w:id="78" w:name="ref-Fantz2009"/>
+    <w:bookmarkEnd w:id="75"/>
+    <w:bookmarkStart w:id="77" w:name="ref-Fantz2009"/>
     <w:p>
       <w:pPr>
         <w:pStyle w:val="Bibliography"/>
@@ -4543,7 +4374,7 @@
       <w:r>
         <w:t xml:space="preserve">. 19: 385–394, DOI:</w:t>
       </w:r>
-      <w:hyperlink r:id="rId77">
+      <w:hyperlink r:id="rId76">
         <w:r>
           <w:rPr>
             <w:rStyle w:val="Hyperlink"/>
@@ -4555,8 +4386,8 @@
         <w:t xml:space="preserve">.</w:t>
       </w:r>
     </w:p>
-    <w:bookmarkEnd w:id="78"/>
-    <w:bookmarkStart w:id="80" w:name="ref-Fantz2015"/>
+    <w:bookmarkEnd w:id="77"/>
+    <w:bookmarkStart w:id="79" w:name="ref-Fantz2015"/>
     <w:p>
       <w:pPr>
         <w:pStyle w:val="Bibliography"/>
@@ -4602,7 +4433,7 @@
       <w:r>
         <w:t xml:space="preserve">. 50: 957–993, DOI:</w:t>
       </w:r>
-      <w:hyperlink r:id="rId79">
+      <w:hyperlink r:id="rId78">
         <w:r>
           <w:rPr>
             <w:rStyle w:val="Hyperlink"/>
@@ -4614,8 +4445,8 @@
         <w:t xml:space="preserve">.</w:t>
       </w:r>
     </w:p>
-    <w:bookmarkEnd w:id="80"/>
-    <w:bookmarkStart w:id="82" w:name="ref-Fernandez2017"/>
+    <w:bookmarkEnd w:id="79"/>
+    <w:bookmarkStart w:id="81" w:name="ref-Fernandez2017"/>
     <w:p>
       <w:pPr>
         <w:pStyle w:val="Bibliography"/>
@@ -4665,7 +4496,7 @@
       <w:r>
         <w:t xml:space="preserve">. 62: 197–208, DOI:</w:t>
       </w:r>
-      <w:hyperlink r:id="rId81">
+      <w:hyperlink r:id="rId80">
         <w:r>
           <w:rPr>
             <w:rStyle w:val="Hyperlink"/>
@@ -4677,8 +4508,8 @@
         <w:t xml:space="preserve">.</w:t>
       </w:r>
     </w:p>
-    <w:bookmarkEnd w:id="82"/>
-    <w:bookmarkStart w:id="84" w:name="ref-Hartung2015"/>
+    <w:bookmarkEnd w:id="81"/>
+    <w:bookmarkStart w:id="83" w:name="ref-Hartung2015"/>
     <w:p>
       <w:pPr>
         <w:pStyle w:val="Bibliography"/>
@@ -4721,7 +4552,7 @@
       <w:r>
         <w:t xml:space="preserve">. 105: 1277–1284, DOI:</w:t>
       </w:r>
-      <w:hyperlink r:id="rId83">
+      <w:hyperlink r:id="rId82">
         <w:r>
           <w:rPr>
             <w:rStyle w:val="Hyperlink"/>
@@ -4733,8 +4564,8 @@
         <w:t xml:space="preserve">.</w:t>
       </w:r>
     </w:p>
-    <w:bookmarkEnd w:id="84"/>
-    <w:bookmarkStart w:id="86" w:name="ref-Havasi2021"/>
+    <w:bookmarkEnd w:id="83"/>
+    <w:bookmarkStart w:id="85" w:name="ref-Havasi2021"/>
     <w:p>
       <w:pPr>
         <w:pStyle w:val="Bibliography"/>
@@ -4799,7 +4630,7 @@
       <w:r>
         <w:t xml:space="preserve">). Systematic and Applied Acarology. 26: 610–623, DOI:</w:t>
       </w:r>
-      <w:hyperlink r:id="rId85">
+      <w:hyperlink r:id="rId84">
         <w:r>
           <w:rPr>
             <w:rStyle w:val="Hyperlink"/>
@@ -4811,8 +4642,8 @@
         <w:t xml:space="preserve">.</w:t>
       </w:r>
     </w:p>
-    <w:bookmarkEnd w:id="86"/>
-    <w:bookmarkStart w:id="88" w:name="ref-Kitajima2011a"/>
+    <w:bookmarkEnd w:id="85"/>
+    <w:bookmarkStart w:id="87" w:name="ref-Kitajima2011a"/>
     <w:p>
       <w:pPr>
         <w:pStyle w:val="Bibliography"/>
@@ -4900,7 +4731,7 @@
       <w:r>
         <w:t xml:space="preserve">Research. 16, DOI:</w:t>
       </w:r>
-      <w:hyperlink r:id="rId87">
+      <w:hyperlink r:id="rId86">
         <w:r>
           <w:rPr>
             <w:rStyle w:val="Hyperlink"/>
@@ -4912,8 +4743,8 @@
         <w:t xml:space="preserve">.</w:t>
       </w:r>
     </w:p>
-    <w:bookmarkEnd w:id="88"/>
-    <w:bookmarkStart w:id="90" w:name="ref-Kitajima2010"/>
+    <w:bookmarkEnd w:id="87"/>
+    <w:bookmarkStart w:id="89" w:name="ref-Kitajima2010"/>
     <w:p>
       <w:pPr>
         <w:pStyle w:val="Bibliography"/>
@@ -4957,7 +4788,7 @@
       <w:r>
         <w:t xml:space="preserve">mite-transmitted viruses. Scientia Agricola. 67: 348–371, DOI:</w:t>
       </w:r>
-      <w:hyperlink r:id="rId89">
+      <w:hyperlink r:id="rId88">
         <w:r>
           <w:rPr>
             <w:rStyle w:val="Hyperlink"/>
@@ -4969,7 +4800,7 @@
         <w:t xml:space="preserve">.</w:t>
       </w:r>
     </w:p>
-    <w:bookmarkEnd w:id="90"/>
+    <w:bookmarkEnd w:id="89"/>
     <w:bookmarkStart w:id="91" w:name="ref-Knorr1968a"/>
     <w:p>
       <w:pPr>
@@ -4993,7 +4824,21 @@
         <w:t xml:space="preserve">1968</w:t>
       </w:r>
       <w:r>
-        <w:t xml:space="preserve">. Studies on the etiology of leprosis in citrus.</w:t>
+        <w:t xml:space="preserve">.</w:t>
+      </w:r>
+      <w:r>
+        <w:t xml:space="preserve"> </w:t>
+      </w:r>
+      <w:hyperlink r:id="rId90">
+        <w:r>
+          <w:rPr>
+            <w:rStyle w:val="Hyperlink"/>
+          </w:rPr>
+          <w:t xml:space="preserve">Studies on the etiology of leprosis in citrus</w:t>
+        </w:r>
+      </w:hyperlink>
+      <w:r>
+        <w:t xml:space="preserve">.</w:t>
       </w:r>
       <w:r>
         <w:t xml:space="preserve"> </w:t>
@@ -6146,7 +5991,7 @@
       </w:r>
     </w:p>
     <w:bookmarkEnd w:id="124"/>
-    <w:bookmarkStart w:id="126" w:name="ref-Peng2013"/>
+    <w:bookmarkStart w:id="126" w:name="ref-Pena2015"/>
     <w:p>
       <w:pPr>
         <w:pStyle w:val="Bibliography"/>
@@ -6156,51 +6001,61 @@
           <w:bCs/>
           <w:b/>
         </w:rPr>
-        <w:t xml:space="preserve">Peng, D. W., G. H. Zheng, Z. Z. Zheng, Q. X. Tong, and Y. L. Ming</w:t>
-      </w:r>
-      <w:r>
-        <w:t xml:space="preserve">.</w:t>
-      </w:r>
-      <w:r>
-        <w:t xml:space="preserve"> </w:t>
-      </w:r>
-      <w:r>
-        <w:rPr>
-          <w:bCs/>
-          <w:b/>
-        </w:rPr>
-        <w:t xml:space="preserve">2013</w:t>
-      </w:r>
-      <w:r>
-        <w:t xml:space="preserve">.</w:t>
-      </w:r>
-      <w:r>
-        <w:t xml:space="preserve"> </w:t>
-      </w:r>
-      <w:r>
-        <w:t xml:space="preserve">Orchid fleck virus</w:t>
-      </w:r>
-      <w:r>
-        <w:t xml:space="preserve">: An unclassified bipartite, negative-sense</w:t>
-      </w:r>
-      <w:r>
-        <w:t xml:space="preserve"> </w:t>
-      </w:r>
-      <w:r>
-        <w:t xml:space="preserve">RNA</w:t>
-      </w:r>
-      <w:r>
-        <w:t xml:space="preserve"> </w:t>
-      </w:r>
-      <w:r>
-        <w:t xml:space="preserve">plant virus. Archives of Virology. 158: 313–323, DOI:</w:t>
+        <w:t xml:space="preserve">Peña, J. E., K. Santos, I. Baez, and D. Carrillo</w:t>
+      </w:r>
+      <w:r>
+        <w:t xml:space="preserve">.</w:t>
+      </w:r>
+      <w:r>
+        <w:t xml:space="preserve"> </w:t>
+      </w:r>
+      <w:r>
+        <w:rPr>
+          <w:bCs/>
+          <w:b/>
+        </w:rPr>
+        <w:t xml:space="preserve">2015</w:t>
+      </w:r>
+      <w:r>
+        <w:t xml:space="preserve">. Physical post-harvest techniques as potential quarantine treatments against</w:t>
+      </w:r>
+      <w:r>
+        <w:t xml:space="preserve"> </w:t>
+      </w:r>
+      <w:r>
+        <w:rPr>
+          <w:iCs/>
+          <w:i/>
+        </w:rPr>
+        <w:t xml:space="preserve">Brevipalpus yothersi</w:t>
+      </w:r>
+      <w:r>
+        <w:t xml:space="preserve"> </w:t>
+      </w:r>
+      <w:r>
+        <w:t xml:space="preserve">(</w:t>
+      </w:r>
+      <w:r>
+        <w:t xml:space="preserve">Acarina</w:t>
+      </w:r>
+      <w:r>
+        <w:t xml:space="preserve">:</w:t>
+      </w:r>
+      <w:r>
+        <w:t xml:space="preserve"> </w:t>
+      </w:r>
+      <w:r>
+        <w:t xml:space="preserve">Tenuipalpidae</w:t>
+      </w:r>
+      <w:r>
+        <w:t xml:space="preserve">). The Florida Entomologist. 98: 1169–1174, DOI:</w:t>
       </w:r>
       <w:hyperlink r:id="rId125">
         <w:r>
           <w:rPr>
             <w:rStyle w:val="Hyperlink"/>
           </w:rPr>
-          <w:t xml:space="preserve">10.1007/s00705-012-1506-5</w:t>
+          <w:t xml:space="preserve">10.1653/024.098.0422</w:t>
         </w:r>
       </w:hyperlink>
       <w:r>
@@ -6208,7 +6063,7 @@
       </w:r>
     </w:p>
     <w:bookmarkEnd w:id="126"/>
-    <w:bookmarkStart w:id="128" w:name="ref-Pena2015"/>
+    <w:bookmarkStart w:id="128" w:name="ref-Peng2013"/>
     <w:p>
       <w:pPr>
         <w:pStyle w:val="Bibliography"/>
@@ -6218,61 +6073,51 @@
           <w:bCs/>
           <w:b/>
         </w:rPr>
-        <w:t xml:space="preserve">Peña, J. E., K. Santos, I. Baez, and D. Carrillo</w:t>
-      </w:r>
-      <w:r>
-        <w:t xml:space="preserve">.</w:t>
-      </w:r>
-      <w:r>
-        <w:t xml:space="preserve"> </w:t>
-      </w:r>
-      <w:r>
-        <w:rPr>
-          <w:bCs/>
-          <w:b/>
-        </w:rPr>
-        <w:t xml:space="preserve">2015</w:t>
-      </w:r>
-      <w:r>
-        <w:t xml:space="preserve">. Physical post-harvest techniques as potential quarantine treatments against</w:t>
-      </w:r>
-      <w:r>
-        <w:t xml:space="preserve"> </w:t>
-      </w:r>
-      <w:r>
-        <w:rPr>
-          <w:iCs/>
-          <w:i/>
-        </w:rPr>
-        <w:t xml:space="preserve">Brevipalpus yothersi</w:t>
-      </w:r>
-      <w:r>
-        <w:t xml:space="preserve"> </w:t>
-      </w:r>
-      <w:r>
-        <w:t xml:space="preserve">(</w:t>
-      </w:r>
-      <w:r>
-        <w:t xml:space="preserve">Acarina</w:t>
-      </w:r>
-      <w:r>
-        <w:t xml:space="preserve">:</w:t>
-      </w:r>
-      <w:r>
-        <w:t xml:space="preserve"> </w:t>
-      </w:r>
-      <w:r>
-        <w:t xml:space="preserve">Tenuipalpidae</w:t>
-      </w:r>
-      <w:r>
-        <w:t xml:space="preserve">). The Florida Entomologist. 98: 1169–1174, DOI:</w:t>
+        <w:t xml:space="preserve">Peng, D. W., G. H. Zheng, Z. Z. Zheng, Q. X. Tong, and Y. L. Ming</w:t>
+      </w:r>
+      <w:r>
+        <w:t xml:space="preserve">.</w:t>
+      </w:r>
+      <w:r>
+        <w:t xml:space="preserve"> </w:t>
+      </w:r>
+      <w:r>
+        <w:rPr>
+          <w:bCs/>
+          <w:b/>
+        </w:rPr>
+        <w:t xml:space="preserve">2013</w:t>
+      </w:r>
+      <w:r>
+        <w:t xml:space="preserve">.</w:t>
+      </w:r>
+      <w:r>
+        <w:t xml:space="preserve"> </w:t>
+      </w:r>
+      <w:r>
+        <w:t xml:space="preserve">Orchid fleck virus</w:t>
+      </w:r>
+      <w:r>
+        <w:t xml:space="preserve">: An unclassified bipartite, negative-sense</w:t>
+      </w:r>
+      <w:r>
+        <w:t xml:space="preserve"> </w:t>
+      </w:r>
+      <w:r>
+        <w:t xml:space="preserve">RNA</w:t>
+      </w:r>
+      <w:r>
+        <w:t xml:space="preserve"> </w:t>
+      </w:r>
+      <w:r>
+        <w:t xml:space="preserve">plant virus. Archives of Virology. 158: 313–323, DOI:</w:t>
       </w:r>
       <w:hyperlink r:id="rId127">
         <w:r>
           <w:rPr>
             <w:rStyle w:val="Hyperlink"/>
           </w:rPr>
-          <w:t xml:space="preserve">10.1653/024.098.0422</w:t>
+          <w:t xml:space="preserve">10.1007/s00705-012-1506-5</w:t>
         </w:r>
       </w:hyperlink>
       <w:r>
@@ -7074,7 +6919,7 @@
       </w:r>
     </w:p>
     <w:bookmarkEnd w:id="150"/>
-    <w:bookmarkStart w:id="151" w:name="ref-Vacante2010"/>
+    <w:bookmarkStart w:id="152" w:name="ref-Vechia2018"/>
     <w:p>
       <w:pPr>
         <w:pStyle w:val="Bibliography"/>
@@ -7084,60 +6929,6 @@
           <w:bCs/>
           <w:b/>
         </w:rPr>
-        <w:t xml:space="preserve">Vacante, V.</w:t>
-      </w:r>
-      <w:r>
-        <w:t xml:space="preserve"> </w:t>
-      </w:r>
-      <w:r>
-        <w:rPr>
-          <w:bCs/>
-          <w:b/>
-        </w:rPr>
-        <w:t xml:space="preserve">2010</w:t>
-      </w:r>
-      <w:r>
-        <w:t xml:space="preserve">. Citrus mites: Identification, bionomy and control. CABI.</w:t>
-      </w:r>
-    </w:p>
-    <w:bookmarkEnd w:id="151"/>
-    <w:bookmarkStart w:id="152" w:name="ref-Vacante2016"/>
-    <w:p>
-      <w:pPr>
-        <w:pStyle w:val="Bibliography"/>
-      </w:pPr>
-      <w:r>
-        <w:rPr>
-          <w:bCs/>
-          <w:b/>
-        </w:rPr>
-        <w:t xml:space="preserve">Vacante, V.</w:t>
-      </w:r>
-      <w:r>
-        <w:t xml:space="preserve"> </w:t>
-      </w:r>
-      <w:r>
-        <w:rPr>
-          <w:bCs/>
-          <w:b/>
-        </w:rPr>
-        <w:t xml:space="preserve">2016</w:t>
-      </w:r>
-      <w:r>
-        <w:t xml:space="preserve">. Handbook of mites of economic plants: Identification, bio-ecology and control. CABI.</w:t>
-      </w:r>
-    </w:p>
-    <w:bookmarkEnd w:id="152"/>
-    <w:bookmarkStart w:id="154" w:name="ref-Vechia2018"/>
-    <w:p>
-      <w:pPr>
-        <w:pStyle w:val="Bibliography"/>
-      </w:pPr>
-      <w:r>
-        <w:rPr>
-          <w:bCs/>
-          <w:b/>
-        </w:rPr>
         <w:t xml:space="preserve">Vechia, J. F. D., M. C. Ferreira, and D. J. Andrade</w:t>
       </w:r>
       <w:r>
@@ -7172,7 +6963,7 @@
       <w:r>
         <w:t xml:space="preserve">in citrus. Pest Management Science. 74: 2438–2443, DOI:</w:t>
       </w:r>
-      <w:hyperlink r:id="rId153">
+      <w:hyperlink r:id="rId151">
         <w:r>
           <w:rPr>
             <w:rStyle w:val="Hyperlink"/>
@@ -7184,8 +6975,8 @@
         <w:t xml:space="preserve">.</w:t>
       </w:r>
     </w:p>
-    <w:bookmarkEnd w:id="154"/>
-    <w:bookmarkStart w:id="156" w:name="ref-Vechia2021"/>
+    <w:bookmarkEnd w:id="152"/>
+    <w:bookmarkStart w:id="154" w:name="ref-Vechia2021"/>
     <w:p>
       <w:pPr>
         <w:pStyle w:val="Bibliography"/>
@@ -7229,7 +7020,7 @@
       <w:r>
         <w:t xml:space="preserve">exposed to acaricide and insecticide mixtures. Pesticide Biochemistry and Physiology. 175: 104855, DOI:</w:t>
       </w:r>
-      <w:hyperlink r:id="rId155">
+      <w:hyperlink r:id="rId153">
         <w:r>
           <w:rPr>
             <w:rStyle w:val="Hyperlink"/>
@@ -7241,8 +7032,8 @@
         <w:t xml:space="preserve">.</w:t>
       </w:r>
     </w:p>
-    <w:bookmarkEnd w:id="156"/>
-    <w:bookmarkStart w:id="158" w:name="ref-Walker2018"/>
+    <w:bookmarkEnd w:id="154"/>
+    <w:bookmarkStart w:id="156" w:name="ref-Walker2018"/>
     <w:p>
       <w:pPr>
         <w:pStyle w:val="Bibliography"/>
@@ -7295,7 +7086,7 @@
       <w:r>
         <w:t xml:space="preserve">. Journal of General Virology. 99: 447–448, DOI:</w:t>
       </w:r>
-      <w:hyperlink r:id="rId157">
+      <w:hyperlink r:id="rId155">
         <w:r>
           <w:rPr>
             <w:rStyle w:val="Hyperlink"/>
@@ -7307,8 +7098,8 @@
         <w:t xml:space="preserve">.</w:t>
       </w:r>
     </w:p>
-    <w:bookmarkEnd w:id="158"/>
-    <w:bookmarkStart w:id="160" w:name="ref-Wang2014"/>
+    <w:bookmarkEnd w:id="156"/>
+    <w:bookmarkStart w:id="158" w:name="ref-Wang2014"/>
     <w:p>
       <w:pPr>
         <w:pStyle w:val="Bibliography"/>
@@ -7376,7 +7167,7 @@
       <w:r>
         <w:t xml:space="preserve">sequences. Systematic Botany. 39: 776–784, DOI:</w:t>
       </w:r>
-      <w:hyperlink r:id="rId159">
+      <w:hyperlink r:id="rId157">
         <w:r>
           <w:rPr>
             <w:rStyle w:val="Hyperlink"/>
@@ -7388,10 +7179,10 @@
         <w:t xml:space="preserve">.</w:t>
       </w:r>
     </w:p>
+    <w:bookmarkEnd w:id="158"/>
+    <w:bookmarkEnd w:id="159"/>
     <w:bookmarkEnd w:id="160"/>
-    <w:bookmarkEnd w:id="161"/>
-    <w:bookmarkEnd w:id="162"/>
-    <w:bookmarkStart w:id="163" w:name="X22c0d627c2dbf1c72f55b2567943af9b1ee8d23"/>
+    <w:bookmarkStart w:id="161" w:name="X22c0d627c2dbf1c72f55b2567943af9b1ee8d23"/>
     <w:p>
       <w:pPr>
         <w:pStyle w:val="Heading3"/>
@@ -7413,7 +7204,11 @@
         <w:gridCol w:w="1386"/>
       </w:tblGrid>
       <w:tr>
+        <w:trPr>
+          <w:tblHeader w:val="true"/>
+        </w:trPr>
         <w:tc>
+          <w:tcPr/>
           <w:p>
             <w:pPr>
               <w:pStyle w:val="Compact"/>
@@ -7425,6 +7220,7 @@
           </w:p>
         </w:tc>
         <w:tc>
+          <w:tcPr/>
           <w:p>
             <w:pPr>
               <w:pStyle w:val="Compact"/>
@@ -7436,6 +7232,7 @@
           </w:p>
         </w:tc>
         <w:tc>
+          <w:tcPr/>
           <w:p>
             <w:pPr>
               <w:pStyle w:val="Compact"/>
@@ -7447,6 +7244,7 @@
           </w:p>
         </w:tc>
         <w:tc>
+          <w:tcPr/>
           <w:p>
             <w:pPr>
               <w:pStyle w:val="Compact"/>
@@ -7460,6 +7258,7 @@
       </w:tr>
       <w:tr>
         <w:tc>
+          <w:tcPr/>
           <w:p>
             <w:pPr>
               <w:pStyle w:val="Compact"/>
@@ -7496,6 +7295,7 @@
           </w:p>
         </w:tc>
         <w:tc>
+          <w:tcPr/>
           <w:p>
             <w:pPr>
               <w:pStyle w:val="Compact"/>
@@ -7507,6 +7307,7 @@
           </w:p>
         </w:tc>
         <w:tc>
+          <w:tcPr/>
           <w:p>
             <w:pPr>
               <w:pStyle w:val="Compact"/>
@@ -7518,6 +7319,7 @@
           </w:p>
         </w:tc>
         <w:tc>
+          <w:tcPr/>
           <w:p>
             <w:pPr>
               <w:pStyle w:val="Compact"/>
@@ -7531,6 +7333,7 @@
       </w:tr>
       <w:tr>
         <w:tc>
+          <w:tcPr/>
           <w:p>
             <w:pPr>
               <w:pStyle w:val="Compact"/>
@@ -7549,6 +7352,7 @@
           </w:p>
         </w:tc>
         <w:tc>
+          <w:tcPr/>
           <w:p>
             <w:pPr>
               <w:pStyle w:val="Compact"/>
@@ -7572,6 +7376,7 @@
           </w:p>
         </w:tc>
         <w:tc>
+          <w:tcPr/>
           <w:p>
             <w:pPr>
               <w:pStyle w:val="Compact"/>
@@ -7583,6 +7388,7 @@
           </w:p>
         </w:tc>
         <w:tc>
+          <w:tcPr/>
           <w:p>
             <w:pPr>
               <w:pStyle w:val="Compact"/>
@@ -7596,6 +7402,7 @@
       </w:tr>
       <w:tr>
         <w:tc>
+          <w:tcPr/>
           <w:p>
             <w:pPr>
               <w:pStyle w:val="Compact"/>
@@ -7617,6 +7424,7 @@
           </w:p>
         </w:tc>
         <w:tc>
+          <w:tcPr/>
           <w:p>
             <w:pPr>
               <w:pStyle w:val="Compact"/>
@@ -7628,6 +7436,7 @@
           </w:p>
         </w:tc>
         <w:tc>
+          <w:tcPr/>
           <w:p>
             <w:pPr>
               <w:pStyle w:val="Compact"/>
@@ -7639,6 +7448,7 @@
           </w:p>
         </w:tc>
         <w:tc>
+          <w:tcPr/>
           <w:p>
             <w:pPr>
               <w:pStyle w:val="Compact"/>
@@ -7836,14 +7646,14 @@
         </w:r>
       </w:hyperlink>
       <w:r>
-        <w:t xml:space="preserve">.</w:t>
-      </w:r>
-      <w:r>
         <w:t xml:space="preserve">’</w:t>
       </w:r>
-    </w:p>
-    <w:bookmarkEnd w:id="163"/>
-    <w:bookmarkStart w:id="164" w:name="figure-captions"/>
+      <w:r>
+        <w:t xml:space="preserve">.</w:t>
+      </w:r>
+    </w:p>
+    <w:bookmarkEnd w:id="161"/>
+    <w:bookmarkStart w:id="162" w:name="figure-captions"/>
     <w:p>
       <w:pPr>
         <w:pStyle w:val="Heading3"/>
@@ -8040,8 +7850,8 @@
         <w:t xml:space="preserve">(e) Enlargement of the microplates of the mite cerotegument (f) Dorsal view of the distal portion of mite abdomen (g) Dorsal view of the mite rostrum (h) Ventral view of mite rostrum, observe 3 distal setae.</w:t>
       </w:r>
     </w:p>
-    <w:bookmarkEnd w:id="164"/>
-    <w:bookmarkStart w:id="168" w:name="figures"/>
+    <w:bookmarkEnd w:id="162"/>
+    <w:bookmarkStart w:id="166" w:name="figures"/>
     <w:p>
       <w:pPr>
         <w:pStyle w:val="Heading3"/>
@@ -8065,6 +7875,100 @@
                 <pic:pic>
                   <pic:nvPicPr>
                     <pic:cNvPr descr="ofv_fife_2021_files/figure-docx/fig_1-1.png" id="0" name="Picture"/>
+                    <pic:cNvPicPr>
+                      <a:picLocks noChangeArrowheads="1" noChangeAspect="1"/>
+                    </pic:cNvPicPr>
+                  </pic:nvPicPr>
+                  <pic:blipFill>
+                    <a:blip r:embed="rId163"/>
+                    <a:stretch>
+                      <a:fillRect/>
+                    </a:stretch>
+                  </pic:blipFill>
+                  <pic:spPr bwMode="auto">
+                    <a:xfrm>
+                      <a:off x="0" y="0"/>
+                      <a:ext cx="5943600" cy="3962400"/>
+                    </a:xfrm>
+                    <a:prstGeom prst="rect">
+                      <a:avLst/>
+                    </a:prstGeom>
+                    <a:noFill/>
+                    <a:ln w="9525">
+                      <a:noFill/>
+                      <a:headEnd/>
+                      <a:tailEnd/>
+                    </a:ln>
+                  </pic:spPr>
+                </pic:pic>
+              </a:graphicData>
+            </a:graphic>
+          </wp:inline>
+        </w:drawing>
+      </w:r>
+    </w:p>
+    <w:p>
+      <w:pPr>
+        <w:pStyle w:val="BodyText"/>
+      </w:pPr>
+      <w:r>
+        <w:drawing>
+          <wp:inline>
+            <wp:extent cx="5943600" cy="3962400"/>
+            <wp:effectExtent b="0" l="0" r="0" t="0"/>
+            <wp:docPr descr="" title="" id="1" name="Picture"/>
+            <a:graphic>
+              <a:graphicData uri="http://schemas.openxmlformats.org/drawingml/2006/picture">
+                <pic:pic>
+                  <pic:nvPicPr>
+                    <pic:cNvPr descr="ofv_fife_2021_files/figure-docx/fig_2-1.png" id="0" name="Picture"/>
+                    <pic:cNvPicPr>
+                      <a:picLocks noChangeArrowheads="1" noChangeAspect="1"/>
+                    </pic:cNvPicPr>
+                  </pic:nvPicPr>
+                  <pic:blipFill>
+                    <a:blip r:embed="rId164"/>
+                    <a:stretch>
+                      <a:fillRect/>
+                    </a:stretch>
+                  </pic:blipFill>
+                  <pic:spPr bwMode="auto">
+                    <a:xfrm>
+                      <a:off x="0" y="0"/>
+                      <a:ext cx="5943600" cy="3962400"/>
+                    </a:xfrm>
+                    <a:prstGeom prst="rect">
+                      <a:avLst/>
+                    </a:prstGeom>
+                    <a:noFill/>
+                    <a:ln w="9525">
+                      <a:noFill/>
+                      <a:headEnd/>
+                      <a:tailEnd/>
+                    </a:ln>
+                  </pic:spPr>
+                </pic:pic>
+              </a:graphicData>
+            </a:graphic>
+          </wp:inline>
+        </w:drawing>
+      </w:r>
+    </w:p>
+    <w:p>
+      <w:pPr>
+        <w:pStyle w:val="BodyText"/>
+      </w:pPr>
+      <w:r>
+        <w:drawing>
+          <wp:inline>
+            <wp:extent cx="5943600" cy="3962400"/>
+            <wp:effectExtent b="0" l="0" r="0" t="0"/>
+            <wp:docPr descr="" title="" id="1" name="Picture"/>
+            <a:graphic>
+              <a:graphicData uri="http://schemas.openxmlformats.org/drawingml/2006/picture">
+                <pic:pic>
+                  <pic:nvPicPr>
+                    <pic:cNvPr descr="ofv_fife_2021_files/figure-docx/fig_3-1.png" id="0" name="Picture"/>
                     <pic:cNvPicPr>
                       <a:picLocks noChangeArrowheads="1" noChangeAspect="1"/>
                     </pic:cNvPicPr>
@@ -8097,101 +8001,7 @@
         </w:drawing>
       </w:r>
     </w:p>
-    <w:p>
-      <w:pPr>
-        <w:pStyle w:val="BodyText"/>
-      </w:pPr>
-      <w:r>
-        <w:drawing>
-          <wp:inline>
-            <wp:extent cx="5943600" cy="3962400"/>
-            <wp:effectExtent b="0" l="0" r="0" t="0"/>
-            <wp:docPr descr="" title="" id="1" name="Picture"/>
-            <a:graphic>
-              <a:graphicData uri="http://schemas.openxmlformats.org/drawingml/2006/picture">
-                <pic:pic>
-                  <pic:nvPicPr>
-                    <pic:cNvPr descr="ofv_fife_2021_files/figure-docx/fig_2-1.png" id="0" name="Picture"/>
-                    <pic:cNvPicPr>
-                      <a:picLocks noChangeArrowheads="1" noChangeAspect="1"/>
-                    </pic:cNvPicPr>
-                  </pic:nvPicPr>
-                  <pic:blipFill>
-                    <a:blip r:embed="rId166"/>
-                    <a:stretch>
-                      <a:fillRect/>
-                    </a:stretch>
-                  </pic:blipFill>
-                  <pic:spPr bwMode="auto">
-                    <a:xfrm>
-                      <a:off x="0" y="0"/>
-                      <a:ext cx="5943600" cy="3962400"/>
-                    </a:xfrm>
-                    <a:prstGeom prst="rect">
-                      <a:avLst/>
-                    </a:prstGeom>
-                    <a:noFill/>
-                    <a:ln w="9525">
-                      <a:noFill/>
-                      <a:headEnd/>
-                      <a:tailEnd/>
-                    </a:ln>
-                  </pic:spPr>
-                </pic:pic>
-              </a:graphicData>
-            </a:graphic>
-          </wp:inline>
-        </w:drawing>
-      </w:r>
-    </w:p>
-    <w:p>
-      <w:pPr>
-        <w:pStyle w:val="BodyText"/>
-      </w:pPr>
-      <w:r>
-        <w:drawing>
-          <wp:inline>
-            <wp:extent cx="5943600" cy="3962400"/>
-            <wp:effectExtent b="0" l="0" r="0" t="0"/>
-            <wp:docPr descr="" title="" id="1" name="Picture"/>
-            <a:graphic>
-              <a:graphicData uri="http://schemas.openxmlformats.org/drawingml/2006/picture">
-                <pic:pic>
-                  <pic:nvPicPr>
-                    <pic:cNvPr descr="ofv_fife_2021_files/figure-docx/fig_3-1.png" id="0" name="Picture"/>
-                    <pic:cNvPicPr>
-                      <a:picLocks noChangeArrowheads="1" noChangeAspect="1"/>
-                    </pic:cNvPicPr>
-                  </pic:nvPicPr>
-                  <pic:blipFill>
-                    <a:blip r:embed="rId167"/>
-                    <a:stretch>
-                      <a:fillRect/>
-                    </a:stretch>
-                  </pic:blipFill>
-                  <pic:spPr bwMode="auto">
-                    <a:xfrm>
-                      <a:off x="0" y="0"/>
-                      <a:ext cx="5943600" cy="3962400"/>
-                    </a:xfrm>
-                    <a:prstGeom prst="rect">
-                      <a:avLst/>
-                    </a:prstGeom>
-                    <a:noFill/>
-                    <a:ln w="9525">
-                      <a:noFill/>
-                      <a:headEnd/>
-                      <a:tailEnd/>
-                    </a:ln>
-                  </pic:spPr>
-                </pic:pic>
-              </a:graphicData>
-            </a:graphic>
-          </wp:inline>
-        </w:drawing>
-      </w:r>
-    </w:p>
-    <w:bookmarkEnd w:id="168"/>
+    <w:bookmarkEnd w:id="166"/>
     <w:sectPr>
       <w:pgSz w:h="15840" w:w="12240"/>
       <w:pgMar w:bottom="1440" w:footer="720" w:gutter="0" w:header="720" w:left="1440" w:right="1440" w:top="1440"/>

</xml_diff>

<commit_message>
minor tweaks to fix bibliography citation links
</commit_message>
<xml_diff>
--- a/ofv_fife_2021.docx
+++ b/ofv_fife_2021.docx
@@ -1162,7 +1162,7 @@
         <w:t xml:space="preserve">. Plants infected with OFV exhibit chlorotic and necrotic flecks on their leaves</w:t>
       </w:r>
       <w:r>
-        <w:t xml:space="preserve">(Kubo et al. 2009b, Kubo et al. 2009a, Dietzgen et al. 2018b)</w:t>
+        <w:t xml:space="preserve">(Kubo et al. 2009b, Kubo et al. 2009a, Dietzgen et al. 2018a)</w:t>
       </w:r>
       <w:r>
         <w:t xml:space="preserve">. The virus was first described as infecting</w:t>
@@ -2490,7 +2490,7 @@
       </w:r>
     </w:p>
     <w:bookmarkEnd w:id="26"/>
-    <w:bookmarkStart w:id="160" w:name="references"/>
+    <w:bookmarkStart w:id="158" w:name="references"/>
     <w:p>
       <w:pPr>
         <w:pStyle w:val="Heading3"/>
@@ -2499,7 +2499,7 @@
         <w:t xml:space="preserve">References</w:t>
       </w:r>
     </w:p>
-    <w:bookmarkStart w:id="159" w:name="refs"/>
+    <w:bookmarkStart w:id="157" w:name="refs"/>
     <w:bookmarkStart w:id="28" w:name="ref-Akyazi2017"/>
     <w:p>
       <w:pPr>
@@ -4013,7 +4013,7 @@
       </w:r>
     </w:p>
     <w:bookmarkEnd w:id="66"/>
-    <w:bookmarkStart w:id="68" w:name="ref-Dietzgen2018a"/>
+    <w:bookmarkStart w:id="67" w:name="ref-Dietzgen2018"/>
     <w:p>
       <w:pPr>
         <w:pStyle w:val="Bibliography"/>
@@ -4039,25 +4039,11 @@
         <w:t xml:space="preserve">2018a</w:t>
       </w:r>
       <w:r>
-        <w:t xml:space="preserve">.</w:t>
-      </w:r>
-      <w:r>
-        <w:t xml:space="preserve"> </w:t>
-      </w:r>
-      <w:hyperlink r:id="rId67">
-        <w:r>
-          <w:rPr>
-            <w:rStyle w:val="Hyperlink"/>
-          </w:rPr>
-          <w:t xml:space="preserve">Dichorhaviruses in their host plants and mite vectors</w:t>
-        </w:r>
-      </w:hyperlink>
-      <w:r>
-        <w:t xml:space="preserve">. Elsevier.</w:t>
-      </w:r>
-    </w:p>
-    <w:bookmarkEnd w:id="68"/>
-    <w:bookmarkStart w:id="70" w:name="ref-Dietzgen2014"/>
+        <w:t xml:space="preserve">. Dichorhaviruses in their host plants and mite vectors. Elsevier.</w:t>
+      </w:r>
+    </w:p>
+    <w:bookmarkEnd w:id="67"/>
+    <w:bookmarkStart w:id="69" w:name="ref-Dietzgen2014"/>
     <w:p>
       <w:pPr>
         <w:pStyle w:val="Bibliography"/>
@@ -4126,7 +4112,7 @@
       <w:r>
         <w:t xml:space="preserve">plant viruses. Archives of Virology. 159: 607–619, DOI:</w:t>
       </w:r>
-      <w:hyperlink r:id="rId69">
+      <w:hyperlink r:id="rId68">
         <w:r>
           <w:rPr>
             <w:rStyle w:val="Hyperlink"/>
@@ -4138,8 +4124,8 @@
         <w:t xml:space="preserve">.</w:t>
       </w:r>
     </w:p>
-    <w:bookmarkEnd w:id="70"/>
-    <w:bookmarkStart w:id="72" w:name="ref-Dietzgen2018b"/>
+    <w:bookmarkEnd w:id="69"/>
+    <w:bookmarkStart w:id="71" w:name="ref-Dietzgen2018a"/>
     <w:p>
       <w:pPr>
         <w:pStyle w:val="Bibliography"/>
@@ -4188,7 +4174,7 @@
       <w:r>
         <w:t xml:space="preserve">. Australasian Plant Disease Notes. 13, DOI:</w:t>
       </w:r>
-      <w:hyperlink r:id="rId71">
+      <w:hyperlink r:id="rId70">
         <w:r>
           <w:rPr>
             <w:rStyle w:val="Hyperlink"/>
@@ -4200,8 +4186,50 @@
         <w:t xml:space="preserve">.</w:t>
       </w:r>
     </w:p>
+    <w:bookmarkEnd w:id="71"/>
+    <w:bookmarkStart w:id="72" w:name="ref-Doi1977"/>
+    <w:p>
+      <w:pPr>
+        <w:pStyle w:val="Bibliography"/>
+      </w:pPr>
+      <w:r>
+        <w:rPr>
+          <w:bCs/>
+          <w:b/>
+        </w:rPr>
+        <w:t xml:space="preserve">Doi, Y., M. U. Chang, and K. Yora</w:t>
+      </w:r>
+      <w:r>
+        <w:t xml:space="preserve">.</w:t>
+      </w:r>
+      <w:r>
+        <w:t xml:space="preserve"> </w:t>
+      </w:r>
+      <w:r>
+        <w:rPr>
+          <w:bCs/>
+          <w:b/>
+        </w:rPr>
+        <w:t xml:space="preserve">1977</w:t>
+      </w:r>
+      <w:r>
+        <w:t xml:space="preserve">. Orchid fleck virus.</w:t>
+      </w:r>
+      <w:r>
+        <w:t xml:space="preserve"> </w:t>
+      </w:r>
+      <w:r>
+        <w:t xml:space="preserve">CMI/AAB</w:t>
+      </w:r>
+      <w:r>
+        <w:t xml:space="preserve"> </w:t>
+      </w:r>
+      <w:r>
+        <w:t xml:space="preserve">descriptions of plant viruses.</w:t>
+      </w:r>
+    </w:p>
     <w:bookmarkEnd w:id="72"/>
-    <w:bookmarkStart w:id="73" w:name="ref-Doi1977"/>
+    <w:bookmarkStart w:id="74" w:name="ref-Fantz2008b"/>
     <w:p>
       <w:pPr>
         <w:pStyle w:val="Bibliography"/>
@@ -4211,48 +4239,6 @@
           <w:bCs/>
           <w:b/>
         </w:rPr>
-        <w:t xml:space="preserve">Doi, Y., M. U. Chang, and K. Yora</w:t>
-      </w:r>
-      <w:r>
-        <w:t xml:space="preserve">.</w:t>
-      </w:r>
-      <w:r>
-        <w:t xml:space="preserve"> </w:t>
-      </w:r>
-      <w:r>
-        <w:rPr>
-          <w:bCs/>
-          <w:b/>
-        </w:rPr>
-        <w:t xml:space="preserve">1977</w:t>
-      </w:r>
-      <w:r>
-        <w:t xml:space="preserve">. Orchid fleck virus.</w:t>
-      </w:r>
-      <w:r>
-        <w:t xml:space="preserve"> </w:t>
-      </w:r>
-      <w:r>
-        <w:t xml:space="preserve">CMI/AAB</w:t>
-      </w:r>
-      <w:r>
-        <w:t xml:space="preserve"> </w:t>
-      </w:r>
-      <w:r>
-        <w:t xml:space="preserve">descriptions of plant viruses.</w:t>
-      </w:r>
-    </w:p>
-    <w:bookmarkEnd w:id="73"/>
-    <w:bookmarkStart w:id="75" w:name="ref-Fantz2008b"/>
-    <w:p>
-      <w:pPr>
-        <w:pStyle w:val="Bibliography"/>
-      </w:pPr>
-      <w:r>
-        <w:rPr>
-          <w:bCs/>
-          <w:b/>
-        </w:rPr>
         <w:t xml:space="preserve">Fantz, P. R.</w:t>
       </w:r>
       <w:r>
@@ -4302,7 +4288,7 @@
       <w:r>
         <w:t xml:space="preserve">. 18: 343–348, DOI:</w:t>
       </w:r>
-      <w:hyperlink r:id="rId74">
+      <w:hyperlink r:id="rId73">
         <w:r>
           <w:rPr>
             <w:rStyle w:val="Hyperlink"/>
@@ -4314,8 +4300,8 @@
         <w:t xml:space="preserve">.</w:t>
       </w:r>
     </w:p>
-    <w:bookmarkEnd w:id="75"/>
-    <w:bookmarkStart w:id="77" w:name="ref-Fantz2009"/>
+    <w:bookmarkEnd w:id="74"/>
+    <w:bookmarkStart w:id="76" w:name="ref-Fantz2009"/>
     <w:p>
       <w:pPr>
         <w:pStyle w:val="Bibliography"/>
@@ -4374,7 +4360,7 @@
       <w:r>
         <w:t xml:space="preserve">. 19: 385–394, DOI:</w:t>
       </w:r>
-      <w:hyperlink r:id="rId76">
+      <w:hyperlink r:id="rId75">
         <w:r>
           <w:rPr>
             <w:rStyle w:val="Hyperlink"/>
@@ -4386,8 +4372,8 @@
         <w:t xml:space="preserve">.</w:t>
       </w:r>
     </w:p>
-    <w:bookmarkEnd w:id="77"/>
-    <w:bookmarkStart w:id="79" w:name="ref-Fantz2015"/>
+    <w:bookmarkEnd w:id="76"/>
+    <w:bookmarkStart w:id="78" w:name="ref-Fantz2015"/>
     <w:p>
       <w:pPr>
         <w:pStyle w:val="Bibliography"/>
@@ -4433,7 +4419,7 @@
       <w:r>
         <w:t xml:space="preserve">. 50: 957–993, DOI:</w:t>
       </w:r>
-      <w:hyperlink r:id="rId78">
+      <w:hyperlink r:id="rId77">
         <w:r>
           <w:rPr>
             <w:rStyle w:val="Hyperlink"/>
@@ -4445,8 +4431,8 @@
         <w:t xml:space="preserve">.</w:t>
       </w:r>
     </w:p>
-    <w:bookmarkEnd w:id="79"/>
-    <w:bookmarkStart w:id="81" w:name="ref-Fernandez2017"/>
+    <w:bookmarkEnd w:id="78"/>
+    <w:bookmarkStart w:id="80" w:name="ref-Fernandez2017"/>
     <w:p>
       <w:pPr>
         <w:pStyle w:val="Bibliography"/>
@@ -4496,7 +4482,7 @@
       <w:r>
         <w:t xml:space="preserve">. 62: 197–208, DOI:</w:t>
       </w:r>
-      <w:hyperlink r:id="rId80">
+      <w:hyperlink r:id="rId79">
         <w:r>
           <w:rPr>
             <w:rStyle w:val="Hyperlink"/>
@@ -4508,8 +4494,8 @@
         <w:t xml:space="preserve">.</w:t>
       </w:r>
     </w:p>
-    <w:bookmarkEnd w:id="81"/>
-    <w:bookmarkStart w:id="83" w:name="ref-Hartung2015"/>
+    <w:bookmarkEnd w:id="80"/>
+    <w:bookmarkStart w:id="82" w:name="ref-Hartung2015"/>
     <w:p>
       <w:pPr>
         <w:pStyle w:val="Bibliography"/>
@@ -4552,7 +4538,7 @@
       <w:r>
         <w:t xml:space="preserve">. 105: 1277–1284, DOI:</w:t>
       </w:r>
-      <w:hyperlink r:id="rId82">
+      <w:hyperlink r:id="rId81">
         <w:r>
           <w:rPr>
             <w:rStyle w:val="Hyperlink"/>
@@ -4564,8 +4550,8 @@
         <w:t xml:space="preserve">.</w:t>
       </w:r>
     </w:p>
-    <w:bookmarkEnd w:id="83"/>
-    <w:bookmarkStart w:id="85" w:name="ref-Havasi2021"/>
+    <w:bookmarkEnd w:id="82"/>
+    <w:bookmarkStart w:id="84" w:name="ref-Havasi2021"/>
     <w:p>
       <w:pPr>
         <w:pStyle w:val="Bibliography"/>
@@ -4630,7 +4616,7 @@
       <w:r>
         <w:t xml:space="preserve">). Systematic and Applied Acarology. 26: 610–623, DOI:</w:t>
       </w:r>
-      <w:hyperlink r:id="rId84">
+      <w:hyperlink r:id="rId83">
         <w:r>
           <w:rPr>
             <w:rStyle w:val="Hyperlink"/>
@@ -4642,8 +4628,8 @@
         <w:t xml:space="preserve">.</w:t>
       </w:r>
     </w:p>
-    <w:bookmarkEnd w:id="85"/>
-    <w:bookmarkStart w:id="87" w:name="ref-Kitajima2011a"/>
+    <w:bookmarkEnd w:id="84"/>
+    <w:bookmarkStart w:id="86" w:name="ref-Kitajima2011a"/>
     <w:p>
       <w:pPr>
         <w:pStyle w:val="Bibliography"/>
@@ -4731,7 +4717,7 @@
       <w:r>
         <w:t xml:space="preserve">Research. 16, DOI:</w:t>
       </w:r>
-      <w:hyperlink r:id="rId86">
+      <w:hyperlink r:id="rId85">
         <w:r>
           <w:rPr>
             <w:rStyle w:val="Hyperlink"/>
@@ -4743,8 +4729,8 @@
         <w:t xml:space="preserve">.</w:t>
       </w:r>
     </w:p>
-    <w:bookmarkEnd w:id="87"/>
-    <w:bookmarkStart w:id="89" w:name="ref-Kitajima2010"/>
+    <w:bookmarkEnd w:id="86"/>
+    <w:bookmarkStart w:id="88" w:name="ref-Kitajima2010"/>
     <w:p>
       <w:pPr>
         <w:pStyle w:val="Bibliography"/>
@@ -4788,7 +4774,7 @@
       <w:r>
         <w:t xml:space="preserve">mite-transmitted viruses. Scientia Agricola. 67: 348–371, DOI:</w:t>
       </w:r>
-      <w:hyperlink r:id="rId88">
+      <w:hyperlink r:id="rId87">
         <w:r>
           <w:rPr>
             <w:rStyle w:val="Hyperlink"/>
@@ -4800,8 +4786,51 @@
         <w:t xml:space="preserve">.</w:t>
       </w:r>
     </w:p>
+    <w:bookmarkEnd w:id="88"/>
+    <w:bookmarkStart w:id="89" w:name="ref-Knorr1968a"/>
+    <w:p>
+      <w:pPr>
+        <w:pStyle w:val="Bibliography"/>
+      </w:pPr>
+      <w:r>
+        <w:rPr>
+          <w:bCs/>
+          <w:b/>
+        </w:rPr>
+        <w:t xml:space="preserve">Knorr, L. C.</w:t>
+      </w:r>
+      <w:r>
+        <w:t xml:space="preserve"> </w:t>
+      </w:r>
+      <w:r>
+        <w:rPr>
+          <w:bCs/>
+          <w:b/>
+        </w:rPr>
+        <w:t xml:space="preserve">1968</w:t>
+      </w:r>
+      <w:r>
+        <w:t xml:space="preserve">. Studies on the etiology of leprosis in citrus.</w:t>
+      </w:r>
+      <w:r>
+        <w:t xml:space="preserve"> </w:t>
+      </w:r>
+      <w:r>
+        <w:rPr>
+          <w:iCs/>
+          <w:i/>
+        </w:rPr>
+        <w:t xml:space="preserve">In</w:t>
+      </w:r>
+      <w:r>
+        <w:t xml:space="preserve"> </w:t>
+      </w:r>
+      <w:r>
+        <w:t xml:space="preserve">International Organization of Citrus Virologists Conference Proceedings.</w:t>
+      </w:r>
+    </w:p>
     <w:bookmarkEnd w:id="89"/>
-    <w:bookmarkStart w:id="91" w:name="ref-Knorr1968a"/>
+    <w:bookmarkStart w:id="91" w:name="ref-Knorr1968b"/>
     <w:p>
       <w:pPr>
         <w:pStyle w:val="Bibliography"/>
@@ -4811,7 +4840,10 @@
           <w:bCs/>
           <w:b/>
         </w:rPr>
-        <w:t xml:space="preserve">Knorr, L. C.</w:t>
+        <w:t xml:space="preserve">Knorr, L. C., H. A. Denmark, and H. C. Burnett</w:t>
+      </w:r>
+      <w:r>
+        <w:t xml:space="preserve">.</w:t>
       </w:r>
       <w:r>
         <w:t xml:space="preserve"> </w:t>
@@ -4824,94 +4856,34 @@
         <w:t xml:space="preserve">1968</w:t>
       </w:r>
       <w:r>
-        <w:t xml:space="preserve">.</w:t>
-      </w:r>
-      <w:r>
-        <w:t xml:space="preserve"> </w:t>
+        <w:t xml:space="preserve">. Occurrence of</w:t>
+      </w:r>
+      <w:r>
+        <w:t xml:space="preserve"> </w:t>
+      </w:r>
+      <w:r>
+        <w:rPr>
+          <w:iCs/>
+          <w:i/>
+        </w:rPr>
+        <w:t xml:space="preserve">Brevipalpus</w:t>
+      </w:r>
+      <w:r>
+        <w:t xml:space="preserve"> </w:t>
+      </w:r>
+      <w:r>
+        <w:t xml:space="preserve">mites, leprosis, and false leprosis on citrus in</w:t>
+      </w:r>
+      <w:r>
+        <w:t xml:space="preserve"> </w:t>
+      </w:r>
+      <w:r>
+        <w:t xml:space="preserve">Florida</w:t>
+      </w:r>
+      <w:r>
+        <w:t xml:space="preserve">. The Florida Entomologist. 51: 11, DOI:</w:t>
       </w:r>
       <w:hyperlink r:id="rId90">
-        <w:r>
-          <w:rPr>
-            <w:rStyle w:val="Hyperlink"/>
-          </w:rPr>
-          <w:t xml:space="preserve">Studies on the etiology of leprosis in citrus</w:t>
-        </w:r>
-      </w:hyperlink>
-      <w:r>
-        <w:t xml:space="preserve">.</w:t>
-      </w:r>
-      <w:r>
-        <w:t xml:space="preserve"> </w:t>
-      </w:r>
-      <w:r>
-        <w:rPr>
-          <w:iCs/>
-          <w:i/>
-        </w:rPr>
-        <w:t xml:space="preserve">In</w:t>
-      </w:r>
-      <w:r>
-        <w:t xml:space="preserve"> </w:t>
-      </w:r>
-      <w:r>
-        <w:t xml:space="preserve">International Organization of Citrus Virologists Conference Proceedings.</w:t>
-      </w:r>
-    </w:p>
-    <w:bookmarkEnd w:id="91"/>
-    <w:bookmarkStart w:id="93" w:name="ref-Knorr1968b"/>
-    <w:p>
-      <w:pPr>
-        <w:pStyle w:val="Bibliography"/>
-      </w:pPr>
-      <w:r>
-        <w:rPr>
-          <w:bCs/>
-          <w:b/>
-        </w:rPr>
-        <w:t xml:space="preserve">Knorr, L. C., H. A. Denmark, and H. C. Burnett</w:t>
-      </w:r>
-      <w:r>
-        <w:t xml:space="preserve">.</w:t>
-      </w:r>
-      <w:r>
-        <w:t xml:space="preserve"> </w:t>
-      </w:r>
-      <w:r>
-        <w:rPr>
-          <w:bCs/>
-          <w:b/>
-        </w:rPr>
-        <w:t xml:space="preserve">1968</w:t>
-      </w:r>
-      <w:r>
-        <w:t xml:space="preserve">. Occurrence of</w:t>
-      </w:r>
-      <w:r>
-        <w:t xml:space="preserve"> </w:t>
-      </w:r>
-      <w:r>
-        <w:rPr>
-          <w:iCs/>
-          <w:i/>
-        </w:rPr>
-        <w:t xml:space="preserve">Brevipalpus</w:t>
-      </w:r>
-      <w:r>
-        <w:t xml:space="preserve"> </w:t>
-      </w:r>
-      <w:r>
-        <w:t xml:space="preserve">mites, leprosis, and false leprosis on citrus in</w:t>
-      </w:r>
-      <w:r>
-        <w:t xml:space="preserve"> </w:t>
-      </w:r>
-      <w:r>
-        <w:t xml:space="preserve">Florida</w:t>
-      </w:r>
-      <w:r>
-        <w:t xml:space="preserve">. The Florida Entomologist. 51: 11, DOI:</w:t>
-      </w:r>
-      <w:hyperlink r:id="rId92">
         <w:r>
           <w:rPr>
             <w:rStyle w:val="Hyperlink"/>
@@ -4923,8 +4895,8 @@
         <w:t xml:space="preserve">.</w:t>
       </w:r>
     </w:p>
-    <w:bookmarkEnd w:id="93"/>
-    <w:bookmarkStart w:id="95" w:name="ref-Ko1985"/>
+    <w:bookmarkEnd w:id="91"/>
+    <w:bookmarkStart w:id="93" w:name="ref-Ko1985"/>
     <w:p>
       <w:pPr>
         <w:pStyle w:val="Bibliography"/>
@@ -4952,7 +4924,7 @@
       <w:r>
         <w:t xml:space="preserve">. Light microscopic techniques for detecting orchid viruses. Acta Horticulturae. 241–254, DOI:</w:t>
       </w:r>
-      <w:hyperlink r:id="rId94">
+      <w:hyperlink r:id="rId92">
         <w:r>
           <w:rPr>
             <w:rStyle w:val="Hyperlink"/>
@@ -4964,8 +4936,8 @@
         <w:t xml:space="preserve">.</w:t>
       </w:r>
     </w:p>
-    <w:bookmarkEnd w:id="95"/>
-    <w:bookmarkStart w:id="97" w:name="ref-Kondo2017"/>
+    <w:bookmarkEnd w:id="93"/>
+    <w:bookmarkStart w:id="95" w:name="ref-Kondo2017"/>
     <w:p>
       <w:pPr>
         <w:pStyle w:val="Bibliography"/>
@@ -4993,7 +4965,7 @@
       <w:r>
         <w:t xml:space="preserve">. A possible occurrence of genome reassortment among bipartite rhabdoviruses. Virology. 508: 18–25, DOI:</w:t>
       </w:r>
-      <w:hyperlink r:id="rId96">
+      <w:hyperlink r:id="rId94">
         <w:r>
           <w:rPr>
             <w:rStyle w:val="Hyperlink"/>
@@ -5005,8 +4977,8 @@
         <w:t xml:space="preserve">.</w:t>
       </w:r>
     </w:p>
-    <w:bookmarkEnd w:id="97"/>
-    <w:bookmarkStart w:id="99" w:name="ref-Kondo2006"/>
+    <w:bookmarkEnd w:id="95"/>
+    <w:bookmarkStart w:id="97" w:name="ref-Kondo2006"/>
     <w:p>
       <w:pPr>
         <w:pStyle w:val="Bibliography"/>
@@ -5046,7 +5018,7 @@
       <w:r>
         <w:t xml:space="preserve">is a rhabdovirus with an unusual bipartite genome. Journal of General Virology. 87: 2413–2421, DOI:</w:t>
       </w:r>
-      <w:hyperlink r:id="rId98">
+      <w:hyperlink r:id="rId96">
         <w:r>
           <w:rPr>
             <w:rStyle w:val="Hyperlink"/>
@@ -5058,8 +5030,8 @@
         <w:t xml:space="preserve">.</w:t>
       </w:r>
     </w:p>
-    <w:bookmarkEnd w:id="99"/>
-    <w:bookmarkStart w:id="101" w:name="ref-Kondo2003"/>
+    <w:bookmarkEnd w:id="97"/>
+    <w:bookmarkStart w:id="99" w:name="ref-Kondo2003"/>
     <w:p>
       <w:pPr>
         <w:pStyle w:val="Bibliography"/>
@@ -5112,7 +5084,7 @@
       <w:r>
         <w:t xml:space="preserve">mite transmission, biological properties and genome structure. Experimental and Applied Acarology. 30: 215–223, DOI:</w:t>
       </w:r>
-      <w:hyperlink r:id="rId100">
+      <w:hyperlink r:id="rId98">
         <w:r>
           <w:rPr>
             <w:rStyle w:val="Hyperlink"/>
@@ -5124,8 +5096,8 @@
         <w:t xml:space="preserve">.</w:t>
       </w:r>
     </w:p>
-    <w:bookmarkEnd w:id="101"/>
-    <w:bookmarkStart w:id="103" w:name="ref-Kubo2009b"/>
+    <w:bookmarkEnd w:id="99"/>
+    <w:bookmarkStart w:id="101" w:name="ref-Kubo2009a"/>
     <w:p>
       <w:pPr>
         <w:pStyle w:val="Bibliography"/>
@@ -5178,7 +5150,7 @@
       <w:r>
         <w:t xml:space="preserve">. Journal of General Plant Pathology. 75: 250–255, DOI:</w:t>
       </w:r>
-      <w:hyperlink r:id="rId102">
+      <w:hyperlink r:id="rId100">
         <w:r>
           <w:rPr>
             <w:rStyle w:val="Hyperlink"/>
@@ -5190,8 +5162,8 @@
         <w:t xml:space="preserve">.</w:t>
       </w:r>
     </w:p>
-    <w:bookmarkEnd w:id="103"/>
-    <w:bookmarkStart w:id="105" w:name="ref-Kubo2009a"/>
+    <w:bookmarkEnd w:id="101"/>
+    <w:bookmarkStart w:id="103" w:name="ref-Kubo2009"/>
     <w:p>
       <w:pPr>
         <w:pStyle w:val="Bibliography"/>
@@ -5231,7 +5203,7 @@
       <w:r>
         <w:t xml:space="preserve">by single-strand conformational polymorphism analysis and nucleotide sequencing of a fragment from the nucleocapsid gene. Archives of Virology. 154: 1009–1014, DOI:</w:t>
       </w:r>
-      <w:hyperlink r:id="rId104">
+      <w:hyperlink r:id="rId102">
         <w:r>
           <w:rPr>
             <w:rStyle w:val="Hyperlink"/>
@@ -5243,8 +5215,8 @@
         <w:t xml:space="preserve">.</w:t>
       </w:r>
     </w:p>
-    <w:bookmarkEnd w:id="105"/>
-    <w:bookmarkStart w:id="106" w:name="ref-Maeda1998"/>
+    <w:bookmarkEnd w:id="103"/>
+    <w:bookmarkStart w:id="104" w:name="ref-Maeda1998"/>
     <w:p>
       <w:pPr>
         <w:pStyle w:val="Bibliography"/>
@@ -5307,8 +5279,8 @@
         <w:t xml:space="preserve">Int. Cong. Plant Pathol. 3.</w:t>
       </w:r>
     </w:p>
-    <w:bookmarkEnd w:id="106"/>
-    <w:bookmarkStart w:id="108" w:name="ref-Magalhaes2005"/>
+    <w:bookmarkEnd w:id="104"/>
+    <w:bookmarkStart w:id="106" w:name="ref-Magalhaes2005"/>
     <w:p>
       <w:pPr>
         <w:pStyle w:val="Bibliography"/>
@@ -5383,7 +5355,7 @@
       <w:r>
         <w:t xml:space="preserve">). Florida Entomologist. 88: 195–198, DOI:</w:t>
       </w:r>
-      <w:hyperlink r:id="rId107">
+      <w:hyperlink r:id="rId105">
         <w:r>
           <w:rPr>
             <w:rStyle w:val="Hyperlink"/>
@@ -5395,8 +5367,8 @@
         <w:t xml:space="preserve">.</w:t>
       </w:r>
     </w:p>
-    <w:bookmarkEnd w:id="108"/>
-    <w:bookmarkStart w:id="110" w:name="ref-Masiero2020"/>
+    <w:bookmarkEnd w:id="106"/>
+    <w:bookmarkStart w:id="108" w:name="ref-Masiero2020"/>
     <w:p>
       <w:pPr>
         <w:pStyle w:val="Bibliography"/>
@@ -5468,7 +5440,7 @@
       <w:r>
         <w:t xml:space="preserve">plants. Plants. 9: 558, DOI:</w:t>
       </w:r>
-      <w:hyperlink r:id="rId109">
+      <w:hyperlink r:id="rId107">
         <w:r>
           <w:rPr>
             <w:rStyle w:val="Hyperlink"/>
@@ -5480,8 +5452,8 @@
         <w:t xml:space="preserve">.</w:t>
       </w:r>
     </w:p>
-    <w:bookmarkEnd w:id="110"/>
-    <w:bookmarkStart w:id="112" w:name="ref-Mcharo2003"/>
+    <w:bookmarkEnd w:id="108"/>
+    <w:bookmarkStart w:id="110" w:name="ref-Mcharo2003"/>
     <w:p>
       <w:pPr>
         <w:pStyle w:val="Bibliography"/>
@@ -5509,7 +5481,7 @@
       <w:r>
         <w:t xml:space="preserve">. Molecular and morphological investigation of ornamental liriopogons. Journal of the American Society for Horticultural Science. 128: 575–577, DOI:</w:t>
       </w:r>
-      <w:hyperlink r:id="rId111">
+      <w:hyperlink r:id="rId109">
         <w:r>
           <w:rPr>
             <w:rStyle w:val="Hyperlink"/>
@@ -5521,8 +5493,8 @@
         <w:t xml:space="preserve">.</w:t>
       </w:r>
     </w:p>
-    <w:bookmarkEnd w:id="112"/>
-    <w:bookmarkStart w:id="114" w:name="ref-Mei2016"/>
+    <w:bookmarkEnd w:id="110"/>
+    <w:bookmarkStart w:id="112" w:name="ref-Mei2016"/>
     <w:p>
       <w:pPr>
         <w:pStyle w:val="Bibliography"/>
@@ -5593,7 +5565,7 @@
       <w:r>
         <w:t xml:space="preserve">. Plant Disease. 100: 1028–1028, DOI:</w:t>
       </w:r>
-      <w:hyperlink r:id="rId113">
+      <w:hyperlink r:id="rId111">
         <w:r>
           <w:rPr>
             <w:rStyle w:val="Hyperlink"/>
@@ -5605,8 +5577,8 @@
         <w:t xml:space="preserve">.</w:t>
       </w:r>
     </w:p>
-    <w:bookmarkEnd w:id="114"/>
-    <w:bookmarkStart w:id="116" w:name="ref-Meng2021"/>
+    <w:bookmarkEnd w:id="112"/>
+    <w:bookmarkStart w:id="114" w:name="ref-Meng2021"/>
     <w:p>
       <w:pPr>
         <w:pStyle w:val="Bibliography"/>
@@ -5652,7 +5624,7 @@
       <w:r>
         <w:t xml:space="preserve">) revealed by transcriptome data. Frontiers in Plant Science. 11, DOI:</w:t>
       </w:r>
-      <w:hyperlink r:id="rId115">
+      <w:hyperlink r:id="rId113">
         <w:r>
           <w:rPr>
             <w:rStyle w:val="Hyperlink"/>
@@ -5664,8 +5636,8 @@
         <w:t xml:space="preserve">.</w:t>
       </w:r>
     </w:p>
-    <w:bookmarkEnd w:id="116"/>
-    <w:bookmarkStart w:id="118" w:name="ref-Midthassel2016"/>
+    <w:bookmarkEnd w:id="114"/>
+    <w:bookmarkStart w:id="116" w:name="ref-Midthassel2016"/>
     <w:p>
       <w:pPr>
         <w:pStyle w:val="Bibliography"/>
@@ -5722,7 +5694,7 @@
       <w:r>
         <w:t xml:space="preserve">: Two potentially complimentary biocontrol agents. Biocontrol. 61: 437–447, DOI:</w:t>
       </w:r>
-      <w:hyperlink r:id="rId117">
+      <w:hyperlink r:id="rId115">
         <w:r>
           <w:rPr>
             <w:rStyle w:val="Hyperlink"/>
@@ -5734,8 +5706,8 @@
         <w:t xml:space="preserve">.</w:t>
       </w:r>
     </w:p>
-    <w:bookmarkEnd w:id="118"/>
-    <w:bookmarkStart w:id="120" w:name="ref-Navia2013"/>
+    <w:bookmarkEnd w:id="116"/>
+    <w:bookmarkStart w:id="118" w:name="ref-Navia2013"/>
     <w:p>
       <w:pPr>
         <w:pStyle w:val="Bibliography"/>
@@ -5785,7 +5757,7 @@
       <w:r>
         <w:t xml:space="preserve">). Zoologica Scripta. 42: 406–426, DOI:</w:t>
       </w:r>
-      <w:hyperlink r:id="rId119">
+      <w:hyperlink r:id="rId117">
         <w:r>
           <w:rPr>
             <w:rStyle w:val="Hyperlink"/>
@@ -5797,8 +5769,8 @@
         <w:t xml:space="preserve">.</w:t>
       </w:r>
     </w:p>
-    <w:bookmarkEnd w:id="120"/>
-    <w:bookmarkStart w:id="122" w:name="ref-Velarde2021"/>
+    <w:bookmarkEnd w:id="118"/>
+    <w:bookmarkStart w:id="120" w:name="ref-Velarde2021"/>
     <w:p>
       <w:pPr>
         <w:pStyle w:val="Bibliography"/>
@@ -5879,7 +5851,7 @@
       <w:r>
         <w:t xml:space="preserve">. Plant Disease., DOI:</w:t>
       </w:r>
-      <w:hyperlink r:id="rId121">
+      <w:hyperlink r:id="rId119">
         <w:r>
           <w:rPr>
             <w:rStyle w:val="Hyperlink"/>
@@ -5891,8 +5863,107 @@
         <w:t xml:space="preserve">.</w:t>
       </w:r>
     </w:p>
+    <w:bookmarkEnd w:id="120"/>
+    <w:bookmarkStart w:id="122" w:name="ref-Omoto2000"/>
+    <w:p>
+      <w:pPr>
+        <w:pStyle w:val="Bibliography"/>
+      </w:pPr>
+      <w:r>
+        <w:rPr>
+          <w:bCs/>
+          <w:b/>
+        </w:rPr>
+        <w:t xml:space="preserve">Omoto, C., E. B. Alves, and P. C. Ribeiro</w:t>
+      </w:r>
+      <w:r>
+        <w:t xml:space="preserve">.</w:t>
+      </w:r>
+      <w:r>
+        <w:t xml:space="preserve"> </w:t>
+      </w:r>
+      <w:r>
+        <w:rPr>
+          <w:bCs/>
+          <w:b/>
+        </w:rPr>
+        <w:t xml:space="preserve">2000</w:t>
+      </w:r>
+      <w:r>
+        <w:t xml:space="preserve">. Detec</w:t>
+      </w:r>
+      <w:r>
+        <w:t xml:space="preserve">ç</w:t>
+      </w:r>
+      <w:r>
+        <w:t xml:space="preserve">ã</w:t>
+      </w:r>
+      <w:r>
+        <w:t xml:space="preserve">o e monitoramento da resist</w:t>
+      </w:r>
+      <w:r>
+        <w:t xml:space="preserve">ê</w:t>
+      </w:r>
+      <w:r>
+        <w:t xml:space="preserve">ncia de</w:t>
+      </w:r>
+      <w:r>
+        <w:t xml:space="preserve"> </w:t>
+      </w:r>
+      <w:r>
+        <w:rPr>
+          <w:iCs/>
+          <w:i/>
+        </w:rPr>
+        <w:t xml:space="preserve">Brevipalpus phoenicis</w:t>
+      </w:r>
+      <w:r>
+        <w:t xml:space="preserve"> </w:t>
+      </w:r>
+      <w:r>
+        <w:t xml:space="preserve">(</w:t>
+      </w:r>
+      <w:r>
+        <w:t xml:space="preserve">Geijskes</w:t>
+      </w:r>
+      <w:r>
+        <w:t xml:space="preserve">) (</w:t>
+      </w:r>
+      <w:r>
+        <w:t xml:space="preserve">Acari</w:t>
+      </w:r>
+      <w:r>
+        <w:t xml:space="preserve">:</w:t>
+      </w:r>
+      <w:r>
+        <w:t xml:space="preserve"> </w:t>
+      </w:r>
+      <w:r>
+        <w:t xml:space="preserve">Tenuipalpidae</w:t>
+      </w:r>
+      <w:r>
+        <w:t xml:space="preserve">) do dicofol. Anais da Sociedade Entomol</w:t>
+      </w:r>
+      <w:r>
+        <w:t xml:space="preserve">ó</w:t>
+      </w:r>
+      <w:r>
+        <w:t xml:space="preserve">gica do Brasil. 29: 757–764, DOI:</w:t>
+      </w:r>
+      <w:hyperlink r:id="rId121">
+        <w:r>
+          <w:rPr>
+            <w:rStyle w:val="Hyperlink"/>
+          </w:rPr>
+          <w:t xml:space="preserve">10.1590/s0301-80592000000400016</w:t>
+        </w:r>
+      </w:hyperlink>
+      <w:r>
+        <w:t xml:space="preserve">.</w:t>
+      </w:r>
+    </w:p>
     <w:bookmarkEnd w:id="122"/>
-    <w:bookmarkStart w:id="124" w:name="ref-Omoto2000"/>
+    <w:bookmarkStart w:id="124" w:name="ref-Peng2013"/>
     <w:p>
       <w:pPr>
         <w:pStyle w:val="Bibliography"/>
@@ -5902,88 +5973,51 @@
           <w:bCs/>
           <w:b/>
         </w:rPr>
-        <w:t xml:space="preserve">Omoto, C., E. B. Alves, and P. C. Ribeiro</w:t>
-      </w:r>
-      <w:r>
-        <w:t xml:space="preserve">.</w:t>
-      </w:r>
-      <w:r>
-        <w:t xml:space="preserve"> </w:t>
-      </w:r>
-      <w:r>
-        <w:rPr>
-          <w:bCs/>
-          <w:b/>
-        </w:rPr>
-        <w:t xml:space="preserve">2000</w:t>
-      </w:r>
-      <w:r>
-        <w:t xml:space="preserve">. Detec</w:t>
-      </w:r>
-      <w:r>
-        <w:t xml:space="preserve">ç</w:t>
-      </w:r>
-      <w:r>
-        <w:t xml:space="preserve">ã</w:t>
-      </w:r>
-      <w:r>
-        <w:t xml:space="preserve">o e monitoramento da resist</w:t>
-      </w:r>
-      <w:r>
-        <w:t xml:space="preserve">ê</w:t>
-      </w:r>
-      <w:r>
-        <w:t xml:space="preserve">ncia de</w:t>
-      </w:r>
-      <w:r>
-        <w:t xml:space="preserve"> </w:t>
-      </w:r>
-      <w:r>
-        <w:rPr>
-          <w:iCs/>
-          <w:i/>
-        </w:rPr>
-        <w:t xml:space="preserve">Brevipalpus phoenicis</w:t>
-      </w:r>
-      <w:r>
-        <w:t xml:space="preserve"> </w:t>
-      </w:r>
-      <w:r>
-        <w:t xml:space="preserve">(</w:t>
-      </w:r>
-      <w:r>
-        <w:t xml:space="preserve">Geijskes</w:t>
-      </w:r>
-      <w:r>
-        <w:t xml:space="preserve">) (</w:t>
-      </w:r>
-      <w:r>
-        <w:t xml:space="preserve">Acari</w:t>
-      </w:r>
-      <w:r>
-        <w:t xml:space="preserve">:</w:t>
-      </w:r>
-      <w:r>
-        <w:t xml:space="preserve"> </w:t>
-      </w:r>
-      <w:r>
-        <w:t xml:space="preserve">Tenuipalpidae</w:t>
-      </w:r>
-      <w:r>
-        <w:t xml:space="preserve">) do dicofol. Anais da Sociedade Entomol</w:t>
-      </w:r>
-      <w:r>
-        <w:t xml:space="preserve">ó</w:t>
-      </w:r>
-      <w:r>
-        <w:t xml:space="preserve">gica do Brasil. 29: 757–764, DOI:</w:t>
+        <w:t xml:space="preserve">Peng, D. W., G. H. Zheng, Z. Z. Zheng, Q. X. Tong, and Y. L. Ming</w:t>
+      </w:r>
+      <w:r>
+        <w:t xml:space="preserve">.</w:t>
+      </w:r>
+      <w:r>
+        <w:t xml:space="preserve"> </w:t>
+      </w:r>
+      <w:r>
+        <w:rPr>
+          <w:bCs/>
+          <w:b/>
+        </w:rPr>
+        <w:t xml:space="preserve">2013</w:t>
+      </w:r>
+      <w:r>
+        <w:t xml:space="preserve">.</w:t>
+      </w:r>
+      <w:r>
+        <w:t xml:space="preserve"> </w:t>
+      </w:r>
+      <w:r>
+        <w:t xml:space="preserve">Orchid fleck virus</w:t>
+      </w:r>
+      <w:r>
+        <w:t xml:space="preserve">: An unclassified bipartite, negative-sense</w:t>
+      </w:r>
+      <w:r>
+        <w:t xml:space="preserve"> </w:t>
+      </w:r>
+      <w:r>
+        <w:t xml:space="preserve">RNA</w:t>
+      </w:r>
+      <w:r>
+        <w:t xml:space="preserve"> </w:t>
+      </w:r>
+      <w:r>
+        <w:t xml:space="preserve">plant virus. Archives of Virology. 158: 313–323, DOI:</w:t>
       </w:r>
       <w:hyperlink r:id="rId123">
         <w:r>
           <w:rPr>
             <w:rStyle w:val="Hyperlink"/>
           </w:rPr>
-          <w:t xml:space="preserve">10.1590/s0301-80592000000400016</w:t>
+          <w:t xml:space="preserve">10.1007/s00705-012-1506-5</w:t>
         </w:r>
       </w:hyperlink>
       <w:r>
@@ -6063,7 +6097,7 @@
       </w:r>
     </w:p>
     <w:bookmarkEnd w:id="126"/>
-    <w:bookmarkStart w:id="128" w:name="ref-Peng2013"/>
+    <w:bookmarkStart w:id="128" w:name="ref-RamosGonzalez2015"/>
     <w:p>
       <w:pPr>
         <w:pStyle w:val="Bibliography"/>
@@ -6073,20 +6107,20 @@
           <w:bCs/>
           <w:b/>
         </w:rPr>
-        <w:t xml:space="preserve">Peng, D. W., G. H. Zheng, Z. Z. Zheng, Q. X. Tong, and Y. L. Ming</w:t>
-      </w:r>
-      <w:r>
-        <w:t xml:space="preserve">.</w:t>
-      </w:r>
-      <w:r>
-        <w:t xml:space="preserve"> </w:t>
-      </w:r>
-      <w:r>
-        <w:rPr>
-          <w:bCs/>
-          <w:b/>
-        </w:rPr>
-        <w:t xml:space="preserve">2013</w:t>
+        <w:t xml:space="preserve">Ramos-González, P. L., H. Sarubbi-Orue, L. Gonzales-Segnana, C. Chabi-Jesus, J. Freitas-Astúa, and E. W. Kitajima</w:t>
+      </w:r>
+      <w:r>
+        <w:t xml:space="preserve">.</w:t>
+      </w:r>
+      <w:r>
+        <w:t xml:space="preserve"> </w:t>
+      </w:r>
+      <w:r>
+        <w:rPr>
+          <w:bCs/>
+          <w:b/>
+        </w:rPr>
+        <w:t xml:space="preserve">2015</w:t>
       </w:r>
       <w:r>
         <w:t xml:space="preserve">.</w:t>
@@ -6098,83 +6132,21 @@
         <w:t xml:space="preserve">Orchid fleck virus</w:t>
       </w:r>
       <w:r>
-        <w:t xml:space="preserve">: An unclassified bipartite, negative-sense</w:t>
-      </w:r>
-      <w:r>
-        <w:t xml:space="preserve"> </w:t>
-      </w:r>
-      <w:r>
-        <w:t xml:space="preserve">RNA</w:t>
-      </w:r>
-      <w:r>
-        <w:t xml:space="preserve"> </w:t>
-      </w:r>
-      <w:r>
-        <w:t xml:space="preserve">plant virus. Archives of Virology. 158: 313–323, DOI:</w:t>
+        <w:t xml:space="preserve"> </w:t>
+      </w:r>
+      <w:r>
+        <w:t xml:space="preserve">infecting orchids in</w:t>
+      </w:r>
+      <w:r>
+        <w:t xml:space="preserve"> </w:t>
+      </w:r>
+      <w:r>
+        <w:t xml:space="preserve">Paraguay</w:t>
+      </w:r>
+      <w:r>
+        <w:t xml:space="preserve">: First report and use of degenerate primers for its detection. Journal of Phytopathology. 164: 342–347, DOI:</w:t>
       </w:r>
       <w:hyperlink r:id="rId127">
-        <w:r>
-          <w:rPr>
-            <w:rStyle w:val="Hyperlink"/>
-          </w:rPr>
-          <w:t xml:space="preserve">10.1007/s00705-012-1506-5</w:t>
-        </w:r>
-      </w:hyperlink>
-      <w:r>
-        <w:t xml:space="preserve">.</w:t>
-      </w:r>
-    </w:p>
-    <w:bookmarkEnd w:id="128"/>
-    <w:bookmarkStart w:id="130" w:name="ref-RamosGonzalez2015"/>
-    <w:p>
-      <w:pPr>
-        <w:pStyle w:val="Bibliography"/>
-      </w:pPr>
-      <w:r>
-        <w:rPr>
-          <w:bCs/>
-          <w:b/>
-        </w:rPr>
-        <w:t xml:space="preserve">Ramos-González, P. L., H. Sarubbi-Orue, L. Gonzales-Segnana, C. Chabi-Jesus, J. Freitas-Astúa, and E. W. Kitajima</w:t>
-      </w:r>
-      <w:r>
-        <w:t xml:space="preserve">.</w:t>
-      </w:r>
-      <w:r>
-        <w:t xml:space="preserve"> </w:t>
-      </w:r>
-      <w:r>
-        <w:rPr>
-          <w:bCs/>
-          <w:b/>
-        </w:rPr>
-        <w:t xml:space="preserve">2015</w:t>
-      </w:r>
-      <w:r>
-        <w:t xml:space="preserve">.</w:t>
-      </w:r>
-      <w:r>
-        <w:t xml:space="preserve"> </w:t>
-      </w:r>
-      <w:r>
-        <w:t xml:space="preserve">Orchid fleck virus</w:t>
-      </w:r>
-      <w:r>
-        <w:t xml:space="preserve"> </w:t>
-      </w:r>
-      <w:r>
-        <w:t xml:space="preserve">infecting orchids in</w:t>
-      </w:r>
-      <w:r>
-        <w:t xml:space="preserve"> </w:t>
-      </w:r>
-      <w:r>
-        <w:t xml:space="preserve">Paraguay</w:t>
-      </w:r>
-      <w:r>
-        <w:t xml:space="preserve">: First report and use of degenerate primers for its detection. Journal of Phytopathology. 164: 342–347, DOI:</w:t>
-      </w:r>
-      <w:hyperlink r:id="rId129">
         <w:r>
           <w:rPr>
             <w:rStyle w:val="Hyperlink"/>
@@ -6186,8 +6158,8 @@
         <w:t xml:space="preserve">.</w:t>
       </w:r>
     </w:p>
-    <w:bookmarkEnd w:id="130"/>
-    <w:bookmarkStart w:id="132" w:name="ref-Reddy2001"/>
+    <w:bookmarkEnd w:id="128"/>
+    <w:bookmarkStart w:id="130" w:name="ref-Reddy2001"/>
     <w:p>
       <w:pPr>
         <w:pStyle w:val="Bibliography"/>
@@ -6234,7 +6206,7 @@
       <w:r>
         <w:t xml:space="preserve">on eggplant. Experimental and Applied Acarology. 25: 985–992, DOI:</w:t>
       </w:r>
-      <w:hyperlink r:id="rId131">
+      <w:hyperlink r:id="rId129">
         <w:r>
           <w:rPr>
             <w:rStyle w:val="Hyperlink"/>
@@ -6246,8 +6218,8 @@
         <w:t xml:space="preserve">.</w:t>
       </w:r>
     </w:p>
-    <w:bookmarkEnd w:id="132"/>
-    <w:bookmarkStart w:id="134" w:name="ref-Revynthi2019"/>
+    <w:bookmarkEnd w:id="130"/>
+    <w:bookmarkStart w:id="132" w:name="ref-Revynthi2019"/>
     <w:p>
       <w:pPr>
         <w:pStyle w:val="Bibliography"/>
@@ -6306,7 +6278,7 @@
       <w:r>
         <w:t xml:space="preserve">) as a postharvest treatment for lemons. Journal of Economic Entomology., DOI:</w:t>
       </w:r>
-      <w:hyperlink r:id="rId133">
+      <w:hyperlink r:id="rId131">
         <w:r>
           <w:rPr>
             <w:rStyle w:val="Hyperlink"/>
@@ -6318,8 +6290,8 @@
         <w:t xml:space="preserve">.</w:t>
       </w:r>
     </w:p>
-    <w:bookmarkEnd w:id="134"/>
-    <w:bookmarkStart w:id="136" w:name="ref-Rocha2021"/>
+    <w:bookmarkEnd w:id="132"/>
+    <w:bookmarkStart w:id="134" w:name="ref-Rocha2021"/>
     <w:p>
       <w:pPr>
         <w:pStyle w:val="Bibliography"/>
@@ -6378,7 +6350,7 @@
       <w:r>
         <w:t xml:space="preserve">) from brazilian citrus groves: Detection, monitoring, and population performance. Pest Management Science., DOI:</w:t>
       </w:r>
-      <w:hyperlink r:id="rId135">
+      <w:hyperlink r:id="rId133">
         <w:r>
           <w:rPr>
             <w:rStyle w:val="Hyperlink"/>
@@ -6390,8 +6362,8 @@
         <w:t xml:space="preserve">.</w:t>
       </w:r>
     </w:p>
-    <w:bookmarkEnd w:id="136"/>
-    <w:bookmarkStart w:id="138" w:name="ref-Rodrigues2013"/>
+    <w:bookmarkEnd w:id="134"/>
+    <w:bookmarkStart w:id="136" w:name="ref-Rodrigues2013"/>
     <w:p>
       <w:pPr>
         <w:pStyle w:val="Bibliography"/>
@@ -6450,7 +6422,7 @@
       <w:r>
         <w:t xml:space="preserve">): Vectors of invasive, non-systemic cytoplasmic and nuclear viruses in plants. Experimental and Applied Acarology. 59: 165–175, DOI:</w:t>
       </w:r>
-      <w:hyperlink r:id="rId137">
+      <w:hyperlink r:id="rId135">
         <w:r>
           <w:rPr>
             <w:rStyle w:val="Hyperlink"/>
@@ -6462,8 +6434,8 @@
         <w:t xml:space="preserve">.</w:t>
       </w:r>
     </w:p>
-    <w:bookmarkEnd w:id="138"/>
-    <w:bookmarkStart w:id="140" w:name="ref-RossiZalaf2008"/>
+    <w:bookmarkEnd w:id="136"/>
+    <w:bookmarkStart w:id="138" w:name="ref-RossiZalaf2008"/>
     <w:p>
       <w:pPr>
         <w:pStyle w:val="Bibliography"/>
@@ -6562,7 +6534,7 @@
       <w:r>
         <w:t xml:space="preserve">). Neotropical Entomology. 37: 312–320, DOI:</w:t>
       </w:r>
-      <w:hyperlink r:id="rId139">
+      <w:hyperlink r:id="rId137">
         <w:r>
           <w:rPr>
             <w:rStyle w:val="Hyperlink"/>
@@ -6574,8 +6546,8 @@
         <w:t xml:space="preserve">.</w:t>
       </w:r>
     </w:p>
-    <w:bookmarkEnd w:id="140"/>
-    <w:bookmarkStart w:id="142" w:name="ref-Roy2020"/>
+    <w:bookmarkEnd w:id="138"/>
+    <w:bookmarkStart w:id="140" w:name="ref-Roy2020"/>
     <w:p>
       <w:pPr>
         <w:pStyle w:val="Bibliography"/>
@@ -6627,7 +6599,7 @@
       <w:r>
         <w:t xml:space="preserve">. 110: 106–120, DOI:</w:t>
       </w:r>
-      <w:hyperlink r:id="rId141">
+      <w:hyperlink r:id="rId139">
         <w:r>
           <w:rPr>
             <w:rStyle w:val="Hyperlink"/>
@@ -6639,8 +6611,8 @@
         <w:t xml:space="preserve">.</w:t>
       </w:r>
     </w:p>
-    <w:bookmarkEnd w:id="142"/>
-    <w:bookmarkStart w:id="144" w:name="ref-Roy2015"/>
+    <w:bookmarkEnd w:id="140"/>
+    <w:bookmarkStart w:id="142" w:name="ref-Roy2015"/>
     <w:p>
       <w:pPr>
         <w:pStyle w:val="Bibliography"/>
@@ -6689,7 +6661,7 @@
       <w:r>
         <w:t xml:space="preserve">. 105: 564–575, DOI:</w:t>
       </w:r>
-      <w:hyperlink r:id="rId143">
+      <w:hyperlink r:id="rId141">
         <w:r>
           <w:rPr>
             <w:rStyle w:val="Hyperlink"/>
@@ -6701,8 +6673,8 @@
         <w:t xml:space="preserve">.</w:t>
       </w:r>
     </w:p>
-    <w:bookmarkEnd w:id="144"/>
-    <w:bookmarkStart w:id="146" w:name="ref-Skoracka2010"/>
+    <w:bookmarkEnd w:id="142"/>
+    <w:bookmarkStart w:id="144" w:name="ref-Skoracka2010"/>
     <w:p>
       <w:pPr>
         <w:pStyle w:val="Bibliography"/>
@@ -6779,7 +6751,7 @@
       <w:r>
         <w:t xml:space="preserve">sequences. Bulletin of Entomological Research. 100: 263–272, DOI:</w:t>
       </w:r>
-      <w:hyperlink r:id="rId145">
+      <w:hyperlink r:id="rId143">
         <w:r>
           <w:rPr>
             <w:rStyle w:val="Hyperlink"/>
@@ -6791,8 +6763,8 @@
         <w:t xml:space="preserve">.</w:t>
       </w:r>
     </w:p>
-    <w:bookmarkEnd w:id="146"/>
-    <w:bookmarkStart w:id="148" w:name="ref-Skoracka2013"/>
+    <w:bookmarkEnd w:id="144"/>
+    <w:bookmarkStart w:id="146" w:name="ref-Skoracka2013"/>
     <w:p>
       <w:pPr>
         <w:pStyle w:val="Bibliography"/>
@@ -6842,7 +6814,7 @@
       <w:r>
         <w:t xml:space="preserve">) is a complex of cryptic lineages with divergent host ranges: Evidence from molecular and plant bioassay data. Biological Journal of the Linnean Society. 109: 165–180, DOI:</w:t>
       </w:r>
-      <w:hyperlink r:id="rId147">
+      <w:hyperlink r:id="rId145">
         <w:r>
           <w:rPr>
             <w:rStyle w:val="Hyperlink"/>
@@ -6854,8 +6826,8 @@
         <w:t xml:space="preserve">.</w:t>
       </w:r>
     </w:p>
-    <w:bookmarkEnd w:id="148"/>
-    <w:bookmarkStart w:id="150" w:name="ref-Umina1999"/>
+    <w:bookmarkEnd w:id="146"/>
+    <w:bookmarkStart w:id="148" w:name="ref-Umina1999"/>
     <w:p>
       <w:pPr>
         <w:pStyle w:val="Bibliography"/>
@@ -6906,7 +6878,7 @@
       <w:r>
         <w:t xml:space="preserve">) to pesticides. Australian Journal of Experimental Agriculture. 39: 621, DOI:</w:t>
       </w:r>
-      <w:hyperlink r:id="rId149">
+      <w:hyperlink r:id="rId147">
         <w:r>
           <w:rPr>
             <w:rStyle w:val="Hyperlink"/>
@@ -6918,8 +6890,8 @@
         <w:t xml:space="preserve">.</w:t>
       </w:r>
     </w:p>
-    <w:bookmarkEnd w:id="150"/>
-    <w:bookmarkStart w:id="152" w:name="ref-Vechia2018"/>
+    <w:bookmarkEnd w:id="148"/>
+    <w:bookmarkStart w:id="150" w:name="ref-Vechia2018"/>
     <w:p>
       <w:pPr>
         <w:pStyle w:val="Bibliography"/>
@@ -6963,7 +6935,7 @@
       <w:r>
         <w:t xml:space="preserve">in citrus. Pest Management Science. 74: 2438–2443, DOI:</w:t>
       </w:r>
-      <w:hyperlink r:id="rId151">
+      <w:hyperlink r:id="rId149">
         <w:r>
           <w:rPr>
             <w:rStyle w:val="Hyperlink"/>
@@ -6975,8 +6947,8 @@
         <w:t xml:space="preserve">.</w:t>
       </w:r>
     </w:p>
-    <w:bookmarkEnd w:id="152"/>
-    <w:bookmarkStart w:id="154" w:name="ref-Vechia2021"/>
+    <w:bookmarkEnd w:id="150"/>
+    <w:bookmarkStart w:id="152" w:name="ref-Vechia2021"/>
     <w:p>
       <w:pPr>
         <w:pStyle w:val="Bibliography"/>
@@ -7020,7 +6992,7 @@
       <w:r>
         <w:t xml:space="preserve">exposed to acaricide and insecticide mixtures. Pesticide Biochemistry and Physiology. 175: 104855, DOI:</w:t>
       </w:r>
-      <w:hyperlink r:id="rId153">
+      <w:hyperlink r:id="rId151">
         <w:r>
           <w:rPr>
             <w:rStyle w:val="Hyperlink"/>
@@ -7032,8 +7004,8 @@
         <w:t xml:space="preserve">.</w:t>
       </w:r>
     </w:p>
-    <w:bookmarkEnd w:id="154"/>
-    <w:bookmarkStart w:id="156" w:name="ref-Walker2018"/>
+    <w:bookmarkEnd w:id="152"/>
+    <w:bookmarkStart w:id="154" w:name="ref-Walker2018"/>
     <w:p>
       <w:pPr>
         <w:pStyle w:val="Bibliography"/>
@@ -7086,7 +7058,7 @@
       <w:r>
         <w:t xml:space="preserve">. Journal of General Virology. 99: 447–448, DOI:</w:t>
       </w:r>
-      <w:hyperlink r:id="rId155">
+      <w:hyperlink r:id="rId153">
         <w:r>
           <w:rPr>
             <w:rStyle w:val="Hyperlink"/>
@@ -7098,8 +7070,8 @@
         <w:t xml:space="preserve">.</w:t>
       </w:r>
     </w:p>
-    <w:bookmarkEnd w:id="156"/>
-    <w:bookmarkStart w:id="158" w:name="ref-Wang2014"/>
+    <w:bookmarkEnd w:id="154"/>
+    <w:bookmarkStart w:id="156" w:name="ref-Wang2014"/>
     <w:p>
       <w:pPr>
         <w:pStyle w:val="Bibliography"/>
@@ -7167,7 +7139,7 @@
       <w:r>
         <w:t xml:space="preserve">sequences. Systematic Botany. 39: 776–784, DOI:</w:t>
       </w:r>
-      <w:hyperlink r:id="rId157">
+      <w:hyperlink r:id="rId155">
         <w:r>
           <w:rPr>
             <w:rStyle w:val="Hyperlink"/>
@@ -7179,10 +7151,10 @@
         <w:t xml:space="preserve">.</w:t>
       </w:r>
     </w:p>
+    <w:bookmarkEnd w:id="156"/>
+    <w:bookmarkEnd w:id="157"/>
     <w:bookmarkEnd w:id="158"/>
-    <w:bookmarkEnd w:id="159"/>
-    <w:bookmarkEnd w:id="160"/>
-    <w:bookmarkStart w:id="161" w:name="X22c0d627c2dbf1c72f55b2567943af9b1ee8d23"/>
+    <w:bookmarkStart w:id="159" w:name="X22c0d627c2dbf1c72f55b2567943af9b1ee8d23"/>
     <w:p>
       <w:pPr>
         <w:pStyle w:val="Heading3"/>
@@ -7204,11 +7176,7 @@
         <w:gridCol w:w="1386"/>
       </w:tblGrid>
       <w:tr>
-        <w:trPr>
-          <w:tblHeader w:val="true"/>
-        </w:trPr>
         <w:tc>
-          <w:tcPr/>
           <w:p>
             <w:pPr>
               <w:pStyle w:val="Compact"/>
@@ -7220,7 +7188,6 @@
           </w:p>
         </w:tc>
         <w:tc>
-          <w:tcPr/>
           <w:p>
             <w:pPr>
               <w:pStyle w:val="Compact"/>
@@ -7232,7 +7199,6 @@
           </w:p>
         </w:tc>
         <w:tc>
-          <w:tcPr/>
           <w:p>
             <w:pPr>
               <w:pStyle w:val="Compact"/>
@@ -7244,7 +7210,6 @@
           </w:p>
         </w:tc>
         <w:tc>
-          <w:tcPr/>
           <w:p>
             <w:pPr>
               <w:pStyle w:val="Compact"/>
@@ -7258,7 +7223,6 @@
       </w:tr>
       <w:tr>
         <w:tc>
-          <w:tcPr/>
           <w:p>
             <w:pPr>
               <w:pStyle w:val="Compact"/>
@@ -7295,7 +7259,6 @@
           </w:p>
         </w:tc>
         <w:tc>
-          <w:tcPr/>
           <w:p>
             <w:pPr>
               <w:pStyle w:val="Compact"/>
@@ -7307,7 +7270,6 @@
           </w:p>
         </w:tc>
         <w:tc>
-          <w:tcPr/>
           <w:p>
             <w:pPr>
               <w:pStyle w:val="Compact"/>
@@ -7319,7 +7281,6 @@
           </w:p>
         </w:tc>
         <w:tc>
-          <w:tcPr/>
           <w:p>
             <w:pPr>
               <w:pStyle w:val="Compact"/>
@@ -7333,7 +7294,6 @@
       </w:tr>
       <w:tr>
         <w:tc>
-          <w:tcPr/>
           <w:p>
             <w:pPr>
               <w:pStyle w:val="Compact"/>
@@ -7352,7 +7312,6 @@
           </w:p>
         </w:tc>
         <w:tc>
-          <w:tcPr/>
           <w:p>
             <w:pPr>
               <w:pStyle w:val="Compact"/>
@@ -7376,7 +7335,6 @@
           </w:p>
         </w:tc>
         <w:tc>
-          <w:tcPr/>
           <w:p>
             <w:pPr>
               <w:pStyle w:val="Compact"/>
@@ -7388,7 +7346,6 @@
           </w:p>
         </w:tc>
         <w:tc>
-          <w:tcPr/>
           <w:p>
             <w:pPr>
               <w:pStyle w:val="Compact"/>
@@ -7402,7 +7359,6 @@
       </w:tr>
       <w:tr>
         <w:tc>
-          <w:tcPr/>
           <w:p>
             <w:pPr>
               <w:pStyle w:val="Compact"/>
@@ -7424,7 +7380,6 @@
           </w:p>
         </w:tc>
         <w:tc>
-          <w:tcPr/>
           <w:p>
             <w:pPr>
               <w:pStyle w:val="Compact"/>
@@ -7436,7 +7391,6 @@
           </w:p>
         </w:tc>
         <w:tc>
-          <w:tcPr/>
           <w:p>
             <w:pPr>
               <w:pStyle w:val="Compact"/>
@@ -7448,7 +7402,6 @@
           </w:p>
         </w:tc>
         <w:tc>
-          <w:tcPr/>
           <w:p>
             <w:pPr>
               <w:pStyle w:val="Compact"/>
@@ -7646,14 +7599,14 @@
         </w:r>
       </w:hyperlink>
       <w:r>
+        <w:t xml:space="preserve">.</w:t>
+      </w:r>
+      <w:r>
         <w:t xml:space="preserve">’</w:t>
       </w:r>
-      <w:r>
-        <w:t xml:space="preserve">.</w:t>
-      </w:r>
-    </w:p>
-    <w:bookmarkEnd w:id="161"/>
-    <w:bookmarkStart w:id="162" w:name="figure-captions"/>
+    </w:p>
+    <w:bookmarkEnd w:id="159"/>
+    <w:bookmarkStart w:id="160" w:name="figure-captions"/>
     <w:p>
       <w:pPr>
         <w:pStyle w:val="Heading3"/>
@@ -7850,8 +7803,8 @@
         <w:t xml:space="preserve">(e) Enlargement of the microplates of the mite cerotegument (f) Dorsal view of the distal portion of mite abdomen (g) Dorsal view of the mite rostrum (h) Ventral view of mite rostrum, observe 3 distal setae.</w:t>
       </w:r>
     </w:p>
-    <w:bookmarkEnd w:id="162"/>
-    <w:bookmarkStart w:id="166" w:name="figures"/>
+    <w:bookmarkEnd w:id="160"/>
+    <w:bookmarkStart w:id="164" w:name="figures"/>
     <w:p>
       <w:pPr>
         <w:pStyle w:val="Heading3"/>
@@ -7875,6 +7828,100 @@
                 <pic:pic>
                   <pic:nvPicPr>
                     <pic:cNvPr descr="ofv_fife_2021_files/figure-docx/fig_1-1.png" id="0" name="Picture"/>
+                    <pic:cNvPicPr>
+                      <a:picLocks noChangeArrowheads="1" noChangeAspect="1"/>
+                    </pic:cNvPicPr>
+                  </pic:nvPicPr>
+                  <pic:blipFill>
+                    <a:blip r:embed="rId161"/>
+                    <a:stretch>
+                      <a:fillRect/>
+                    </a:stretch>
+                  </pic:blipFill>
+                  <pic:spPr bwMode="auto">
+                    <a:xfrm>
+                      <a:off x="0" y="0"/>
+                      <a:ext cx="5943600" cy="3962400"/>
+                    </a:xfrm>
+                    <a:prstGeom prst="rect">
+                      <a:avLst/>
+                    </a:prstGeom>
+                    <a:noFill/>
+                    <a:ln w="9525">
+                      <a:noFill/>
+                      <a:headEnd/>
+                      <a:tailEnd/>
+                    </a:ln>
+                  </pic:spPr>
+                </pic:pic>
+              </a:graphicData>
+            </a:graphic>
+          </wp:inline>
+        </w:drawing>
+      </w:r>
+    </w:p>
+    <w:p>
+      <w:pPr>
+        <w:pStyle w:val="BodyText"/>
+      </w:pPr>
+      <w:r>
+        <w:drawing>
+          <wp:inline>
+            <wp:extent cx="5943600" cy="3962400"/>
+            <wp:effectExtent b="0" l="0" r="0" t="0"/>
+            <wp:docPr descr="" title="" id="1" name="Picture"/>
+            <a:graphic>
+              <a:graphicData uri="http://schemas.openxmlformats.org/drawingml/2006/picture">
+                <pic:pic>
+                  <pic:nvPicPr>
+                    <pic:cNvPr descr="ofv_fife_2021_files/figure-docx/fig_2-1.png" id="0" name="Picture"/>
+                    <pic:cNvPicPr>
+                      <a:picLocks noChangeArrowheads="1" noChangeAspect="1"/>
+                    </pic:cNvPicPr>
+                  </pic:nvPicPr>
+                  <pic:blipFill>
+                    <a:blip r:embed="rId162"/>
+                    <a:stretch>
+                      <a:fillRect/>
+                    </a:stretch>
+                  </pic:blipFill>
+                  <pic:spPr bwMode="auto">
+                    <a:xfrm>
+                      <a:off x="0" y="0"/>
+                      <a:ext cx="5943600" cy="3962400"/>
+                    </a:xfrm>
+                    <a:prstGeom prst="rect">
+                      <a:avLst/>
+                    </a:prstGeom>
+                    <a:noFill/>
+                    <a:ln w="9525">
+                      <a:noFill/>
+                      <a:headEnd/>
+                      <a:tailEnd/>
+                    </a:ln>
+                  </pic:spPr>
+                </pic:pic>
+              </a:graphicData>
+            </a:graphic>
+          </wp:inline>
+        </w:drawing>
+      </w:r>
+    </w:p>
+    <w:p>
+      <w:pPr>
+        <w:pStyle w:val="BodyText"/>
+      </w:pPr>
+      <w:r>
+        <w:drawing>
+          <wp:inline>
+            <wp:extent cx="5943600" cy="3962400"/>
+            <wp:effectExtent b="0" l="0" r="0" t="0"/>
+            <wp:docPr descr="" title="" id="1" name="Picture"/>
+            <a:graphic>
+              <a:graphicData uri="http://schemas.openxmlformats.org/drawingml/2006/picture">
+                <pic:pic>
+                  <pic:nvPicPr>
+                    <pic:cNvPr descr="ofv_fife_2021_files/figure-docx/fig_3-1.png" id="0" name="Picture"/>
                     <pic:cNvPicPr>
                       <a:picLocks noChangeArrowheads="1" noChangeAspect="1"/>
                     </pic:cNvPicPr>
@@ -7907,101 +7954,7 @@
         </w:drawing>
       </w:r>
     </w:p>
-    <w:p>
-      <w:pPr>
-        <w:pStyle w:val="BodyText"/>
-      </w:pPr>
-      <w:r>
-        <w:drawing>
-          <wp:inline>
-            <wp:extent cx="5943600" cy="3962400"/>
-            <wp:effectExtent b="0" l="0" r="0" t="0"/>
-            <wp:docPr descr="" title="" id="1" name="Picture"/>
-            <a:graphic>
-              <a:graphicData uri="http://schemas.openxmlformats.org/drawingml/2006/picture">
-                <pic:pic>
-                  <pic:nvPicPr>
-                    <pic:cNvPr descr="ofv_fife_2021_files/figure-docx/fig_2-1.png" id="0" name="Picture"/>
-                    <pic:cNvPicPr>
-                      <a:picLocks noChangeArrowheads="1" noChangeAspect="1"/>
-                    </pic:cNvPicPr>
-                  </pic:nvPicPr>
-                  <pic:blipFill>
-                    <a:blip r:embed="rId164"/>
-                    <a:stretch>
-                      <a:fillRect/>
-                    </a:stretch>
-                  </pic:blipFill>
-                  <pic:spPr bwMode="auto">
-                    <a:xfrm>
-                      <a:off x="0" y="0"/>
-                      <a:ext cx="5943600" cy="3962400"/>
-                    </a:xfrm>
-                    <a:prstGeom prst="rect">
-                      <a:avLst/>
-                    </a:prstGeom>
-                    <a:noFill/>
-                    <a:ln w="9525">
-                      <a:noFill/>
-                      <a:headEnd/>
-                      <a:tailEnd/>
-                    </a:ln>
-                  </pic:spPr>
-                </pic:pic>
-              </a:graphicData>
-            </a:graphic>
-          </wp:inline>
-        </w:drawing>
-      </w:r>
-    </w:p>
-    <w:p>
-      <w:pPr>
-        <w:pStyle w:val="BodyText"/>
-      </w:pPr>
-      <w:r>
-        <w:drawing>
-          <wp:inline>
-            <wp:extent cx="5943600" cy="3962400"/>
-            <wp:effectExtent b="0" l="0" r="0" t="0"/>
-            <wp:docPr descr="" title="" id="1" name="Picture"/>
-            <a:graphic>
-              <a:graphicData uri="http://schemas.openxmlformats.org/drawingml/2006/picture">
-                <pic:pic>
-                  <pic:nvPicPr>
-                    <pic:cNvPr descr="ofv_fife_2021_files/figure-docx/fig_3-1.png" id="0" name="Picture"/>
-                    <pic:cNvPicPr>
-                      <a:picLocks noChangeArrowheads="1" noChangeAspect="1"/>
-                    </pic:cNvPicPr>
-                  </pic:nvPicPr>
-                  <pic:blipFill>
-                    <a:blip r:embed="rId165"/>
-                    <a:stretch>
-                      <a:fillRect/>
-                    </a:stretch>
-                  </pic:blipFill>
-                  <pic:spPr bwMode="auto">
-                    <a:xfrm>
-                      <a:off x="0" y="0"/>
-                      <a:ext cx="5943600" cy="3962400"/>
-                    </a:xfrm>
-                    <a:prstGeom prst="rect">
-                      <a:avLst/>
-                    </a:prstGeom>
-                    <a:noFill/>
-                    <a:ln w="9525">
-                      <a:noFill/>
-                      <a:headEnd/>
-                      <a:tailEnd/>
-                    </a:ln>
-                  </pic:spPr>
-                </pic:pic>
-              </a:graphicData>
-            </a:graphic>
-          </wp:inline>
-        </w:drawing>
-      </w:r>
-    </w:p>
-    <w:bookmarkEnd w:id="166"/>
+    <w:bookmarkEnd w:id="164"/>
     <w:sectPr>
       <w:pgSz w:h="15840" w:w="12240"/>
       <w:pgMar w:bottom="1440" w:footer="720" w:gutter="0" w:header="720" w:left="1440" w:right="1440" w:top="1440"/>

</xml_diff>

<commit_message>
complying with review boards and editor comments
</commit_message>
<xml_diff>
--- a/ofv_fife_2021.docx
+++ b/ofv_fife_2021.docx
@@ -1412,13 +1412,7 @@
         <w:t xml:space="preserve">(Kubo et al. 2009b, Kubo et al. 2009a, Ramos-González et al. 2015)</w:t>
       </w:r>
       <w:r>
-        <w:t xml:space="preserve">.</w:t>
-      </w:r>
-      <w:r>
-        <w:t xml:space="preserve"> </w:t>
-      </w:r>
-      <w:r>
-        <w:t xml:space="preserve">The identity of the virus was verified as OFV Orchid strain 1, (OFV-Orc1), following the methods described in</w:t>
+        <w:t xml:space="preserve">. The identity of the virus was verified as OFV Orchid strain 1, (OFV-Orc1), following the methods described in</w:t>
       </w:r>
       <w:r>
         <w:t xml:space="preserve"> </w:t>

</xml_diff>